<commit_message>
Added query for AIS data
</commit_message>
<xml_diff>
--- a/sparkSQL_cheatsheet.docx
+++ b/sparkSQL_cheatsheet.docx
@@ -1,6 +1,6 @@
 
 <file path=word/document.xml><?xml version="1.0" encoding="utf-8"?>
-<w:document xmlns:wpc="http://schemas.microsoft.com/office/word/2010/wordprocessingCanvas" xmlns:mo="http://schemas.microsoft.com/office/mac/office/2008/main" xmlns:mc="http://schemas.openxmlformats.org/markup-compatibility/2006" xmlns:mv="urn:schemas-microsoft-com:mac:vml" xmlns:o="urn:schemas-microsoft-com:office:office" xmlns:r="http://schemas.openxmlformats.org/officeDocument/2006/relationships" xmlns:m="http://schemas.openxmlformats.org/officeDocument/2006/math" xmlns:v="urn:schemas-microsoft-com:vml" xmlns:wp14="http://schemas.microsoft.com/office/word/2010/wordprocessingDrawing" xmlns:wp="http://schemas.openxmlformats.org/drawingml/2006/wordprocessingDrawing" xmlns:w10="urn:schemas-microsoft-com:office:word" xmlns:w="http://schemas.openxmlformats.org/wordprocessingml/2006/main" xmlns:w14="http://schemas.microsoft.com/office/word/2010/wordml" xmlns:w15="http://schemas.microsoft.com/office/word/2012/wordml" xmlns:wpg="http://schemas.microsoft.com/office/word/2010/wordprocessingGroup" xmlns:wpi="http://schemas.microsoft.com/office/word/2010/wordprocessingInk" xmlns:wne="http://schemas.microsoft.com/office/word/2006/wordml" xmlns:wps="http://schemas.microsoft.com/office/word/2010/wordprocessingShape" mc:Ignorable="w14 w15 wp14">
+<w:document xmlns:wpc="http://schemas.microsoft.com/office/word/2010/wordprocessingCanvas" xmlns:cx="http://schemas.microsoft.com/office/drawing/2014/chartex" xmlns:cx1="http://schemas.microsoft.com/office/drawing/2015/9/8/chartex" xmlns:cx2="http://schemas.microsoft.com/office/drawing/2015/10/21/chartex" xmlns:cx3="http://schemas.microsoft.com/office/drawing/2016/5/9/chartex" xmlns:cx4="http://schemas.microsoft.com/office/drawing/2016/5/10/chartex" xmlns:cx5="http://schemas.microsoft.com/office/drawing/2016/5/11/chartex" xmlns:cx6="http://schemas.microsoft.com/office/drawing/2016/5/12/chartex" xmlns:cx7="http://schemas.microsoft.com/office/drawing/2016/5/13/chartex" xmlns:cx8="http://schemas.microsoft.com/office/drawing/2016/5/14/chartex" xmlns:mc="http://schemas.openxmlformats.org/markup-compatibility/2006" xmlns:aink="http://schemas.microsoft.com/office/drawing/2016/ink" xmlns:am3d="http://schemas.microsoft.com/office/drawing/2017/model3d" xmlns:o="urn:schemas-microsoft-com:office:office" xmlns:r="http://schemas.openxmlformats.org/officeDocument/2006/relationships" xmlns:m="http://schemas.openxmlformats.org/officeDocument/2006/math" xmlns:v="urn:schemas-microsoft-com:vml" xmlns:wp14="http://schemas.microsoft.com/office/word/2010/wordprocessingDrawing" xmlns:wp="http://schemas.openxmlformats.org/drawingml/2006/wordprocessingDrawing" xmlns:w10="urn:schemas-microsoft-com:office:word" xmlns:w="http://schemas.openxmlformats.org/wordprocessingml/2006/main" xmlns:w14="http://schemas.microsoft.com/office/word/2010/wordml" xmlns:w15="http://schemas.microsoft.com/office/word/2012/wordml" xmlns:w16cid="http://schemas.microsoft.com/office/word/2016/wordml/cid" xmlns:w16se="http://schemas.microsoft.com/office/word/2015/wordml/symex" xmlns:wpg="http://schemas.microsoft.com/office/word/2010/wordprocessingGroup" xmlns:wpi="http://schemas.microsoft.com/office/word/2010/wordprocessingInk" xmlns:wne="http://schemas.microsoft.com/office/word/2006/wordml" xmlns:wps="http://schemas.microsoft.com/office/word/2010/wordprocessingShape" mc:Ignorable="w14 w15 w16se w16cid wp14">
   <w:body>
     <w:p>
       <w:pPr>
@@ -9,6 +9,8 @@
       <w:r>
         <w:t>SparkSQL Cheatsheet</w:t>
       </w:r>
+      <w:bookmarkStart w:id="0" w:name="_GoBack"/>
+      <w:bookmarkEnd w:id="0"/>
     </w:p>
     <w:p/>
     <w:sdt>
@@ -38,12 +40,7 @@
             <w:pStyle w:val="TOCHeading"/>
           </w:pPr>
           <w:r>
-            <w:t>Table of Conte</w:t>
-          </w:r>
-          <w:bookmarkStart w:id="0" w:name="_GoBack"/>
-          <w:bookmarkEnd w:id="0"/>
-          <w:r>
-            <w:t>nts</w:t>
+            <w:t>Table of Contents</w:t>
           </w:r>
         </w:p>
         <w:p>
@@ -76,7 +73,7 @@
             </w:rPr>
             <w:fldChar w:fldCharType="separate"/>
           </w:r>
-          <w:hyperlink w:anchor="_Toc491314914" w:history="1">
+          <w:hyperlink w:anchor="_Toc505666378" w:history="1">
             <w:r>
               <w:rPr>
                 <w:rStyle w:val="Hyperlink"/>
@@ -103,7 +100,7 @@
                 <w:noProof/>
                 <w:webHidden/>
               </w:rPr>
-              <w:instrText xml:space="preserve"> PAGEREF _Toc491314914 \h </w:instrText>
+              <w:instrText xml:space="preserve"> PAGEREF _Toc505666378 \h </w:instrText>
             </w:r>
             <w:r>
               <w:rPr>
@@ -147,7 +144,7 @@
               <w:noProof/>
             </w:rPr>
           </w:pPr>
-          <w:hyperlink w:anchor="_Toc491314915" w:history="1">
+          <w:hyperlink w:anchor="_Toc505666379" w:history="1">
             <w:r>
               <w:rPr>
                 <w:rStyle w:val="Hyperlink"/>
@@ -174,7 +171,7 @@
                 <w:noProof/>
                 <w:webHidden/>
               </w:rPr>
-              <w:instrText xml:space="preserve"> PAGEREF _Toc491314915 \h </w:instrText>
+              <w:instrText xml:space="preserve"> PAGEREF _Toc505666379 \h </w:instrText>
             </w:r>
             <w:r>
               <w:rPr>
@@ -220,7 +217,7 @@
               <w:szCs w:val="24"/>
             </w:rPr>
           </w:pPr>
-          <w:hyperlink w:anchor="_Toc491314916" w:history="1">
+          <w:hyperlink w:anchor="_Toc505666380" w:history="1">
             <w:r>
               <w:rPr>
                 <w:rStyle w:val="Hyperlink"/>
@@ -247,7 +244,7 @@
                 <w:noProof/>
                 <w:webHidden/>
               </w:rPr>
-              <w:instrText xml:space="preserve"> PAGEREF _Toc491314916 \h </w:instrText>
+              <w:instrText xml:space="preserve"> PAGEREF _Toc505666380 \h </w:instrText>
             </w:r>
             <w:r>
               <w:rPr>
@@ -293,7 +290,7 @@
               <w:szCs w:val="24"/>
             </w:rPr>
           </w:pPr>
-          <w:hyperlink w:anchor="_Toc491314917" w:history="1">
+          <w:hyperlink w:anchor="_Toc505666381" w:history="1">
             <w:r>
               <w:rPr>
                 <w:rStyle w:val="Hyperlink"/>
@@ -320,7 +317,7 @@
                 <w:noProof/>
                 <w:webHidden/>
               </w:rPr>
-              <w:instrText xml:space="preserve"> PAGEREF _Toc491314917 \h </w:instrText>
+              <w:instrText xml:space="preserve"> PAGEREF _Toc505666381 \h </w:instrText>
             </w:r>
             <w:r>
               <w:rPr>
@@ -340,7 +337,7 @@
                 <w:noProof/>
                 <w:webHidden/>
               </w:rPr>
-              <w:t>1</w:t>
+              <w:t>3</w:t>
             </w:r>
             <w:r>
               <w:rPr>
@@ -364,7 +361,7 @@
               <w:noProof/>
             </w:rPr>
           </w:pPr>
-          <w:hyperlink w:anchor="_Toc491314918" w:history="1">
+          <w:hyperlink w:anchor="_Toc505666382" w:history="1">
             <w:r>
               <w:rPr>
                 <w:rStyle w:val="Hyperlink"/>
@@ -391,7 +388,7 @@
                 <w:noProof/>
                 <w:webHidden/>
               </w:rPr>
-              <w:instrText xml:space="preserve"> PAGEREF _Toc491314918 \h </w:instrText>
+              <w:instrText xml:space="preserve"> PAGEREF _Toc505666382 \h </w:instrText>
             </w:r>
             <w:r>
               <w:rPr>
@@ -411,7 +408,7 @@
                 <w:noProof/>
                 <w:webHidden/>
               </w:rPr>
-              <w:t>2</w:t>
+              <w:t>3</w:t>
             </w:r>
             <w:r>
               <w:rPr>
@@ -435,7 +432,7 @@
               <w:noProof/>
             </w:rPr>
           </w:pPr>
-          <w:hyperlink w:anchor="_Toc491314919" w:history="1">
+          <w:hyperlink w:anchor="_Toc505666383" w:history="1">
             <w:r>
               <w:rPr>
                 <w:rStyle w:val="Hyperlink"/>
@@ -462,7 +459,7 @@
                 <w:noProof/>
                 <w:webHidden/>
               </w:rPr>
-              <w:instrText xml:space="preserve"> PAGEREF _Toc491314919 \h </w:instrText>
+              <w:instrText xml:space="preserve"> PAGEREF _Toc505666383 \h </w:instrText>
             </w:r>
             <w:r>
               <w:rPr>
@@ -482,7 +479,7 @@
                 <w:noProof/>
                 <w:webHidden/>
               </w:rPr>
-              <w:t>2</w:t>
+              <w:t>4</w:t>
             </w:r>
             <w:r>
               <w:rPr>
@@ -508,7 +505,7 @@
               <w:szCs w:val="24"/>
             </w:rPr>
           </w:pPr>
-          <w:hyperlink w:anchor="_Toc491314920" w:history="1">
+          <w:hyperlink w:anchor="_Toc505666384" w:history="1">
             <w:r>
               <w:rPr>
                 <w:rStyle w:val="Hyperlink"/>
@@ -535,7 +532,7 @@
                 <w:noProof/>
                 <w:webHidden/>
               </w:rPr>
-              <w:instrText xml:space="preserve"> PAGEREF _Toc491314920 \h </w:instrText>
+              <w:instrText xml:space="preserve"> PAGEREF _Toc505666384 \h </w:instrText>
             </w:r>
             <w:r>
               <w:rPr>
@@ -555,7 +552,7 @@
                 <w:noProof/>
                 <w:webHidden/>
               </w:rPr>
-              <w:t>2</w:t>
+              <w:t>4</w:t>
             </w:r>
             <w:r>
               <w:rPr>
@@ -579,7 +576,7 @@
               <w:noProof/>
             </w:rPr>
           </w:pPr>
-          <w:hyperlink w:anchor="_Toc491314921" w:history="1">
+          <w:hyperlink w:anchor="_Toc505666385" w:history="1">
             <w:r>
               <w:rPr>
                 <w:rStyle w:val="Hyperlink"/>
@@ -606,7 +603,7 @@
                 <w:noProof/>
                 <w:webHidden/>
               </w:rPr>
-              <w:instrText xml:space="preserve"> PAGEREF _Toc491314921 \h </w:instrText>
+              <w:instrText xml:space="preserve"> PAGEREF _Toc505666385 \h </w:instrText>
             </w:r>
             <w:r>
               <w:rPr>
@@ -626,7 +623,7 @@
                 <w:noProof/>
                 <w:webHidden/>
               </w:rPr>
-              <w:t>3</w:t>
+              <w:t>6</w:t>
             </w:r>
             <w:r>
               <w:rPr>
@@ -652,7 +649,7 @@
               <w:szCs w:val="24"/>
             </w:rPr>
           </w:pPr>
-          <w:hyperlink w:anchor="_Toc491314922" w:history="1">
+          <w:hyperlink w:anchor="_Toc505666386" w:history="1">
             <w:r>
               <w:rPr>
                 <w:rStyle w:val="Hyperlink"/>
@@ -679,7 +676,7 @@
                 <w:noProof/>
                 <w:webHidden/>
               </w:rPr>
-              <w:instrText xml:space="preserve"> PAGEREF _Toc491314922 \h </w:instrText>
+              <w:instrText xml:space="preserve"> PAGEREF _Toc505666386 \h </w:instrText>
             </w:r>
             <w:r>
               <w:rPr>
@@ -699,7 +696,7 @@
                 <w:noProof/>
                 <w:webHidden/>
               </w:rPr>
-              <w:t>3</w:t>
+              <w:t>6</w:t>
             </w:r>
             <w:r>
               <w:rPr>
@@ -725,7 +722,7 @@
               <w:szCs w:val="24"/>
             </w:rPr>
           </w:pPr>
-          <w:hyperlink w:anchor="_Toc491314923" w:history="1">
+          <w:hyperlink w:anchor="_Toc505666387" w:history="1">
             <w:r>
               <w:rPr>
                 <w:rStyle w:val="Hyperlink"/>
@@ -752,7 +749,7 @@
                 <w:noProof/>
                 <w:webHidden/>
               </w:rPr>
-              <w:instrText xml:space="preserve"> PAGEREF _Toc491314923 \h </w:instrText>
+              <w:instrText xml:space="preserve"> PAGEREF _Toc505666387 \h </w:instrText>
             </w:r>
             <w:r>
               <w:rPr>
@@ -772,7 +769,7 @@
                 <w:noProof/>
                 <w:webHidden/>
               </w:rPr>
-              <w:t>3</w:t>
+              <w:t>6</w:t>
             </w:r>
             <w:r>
               <w:rPr>
@@ -798,7 +795,7 @@
               <w:szCs w:val="24"/>
             </w:rPr>
           </w:pPr>
-          <w:hyperlink w:anchor="_Toc491314924" w:history="1">
+          <w:hyperlink w:anchor="_Toc505666388" w:history="1">
             <w:r>
               <w:rPr>
                 <w:rStyle w:val="Hyperlink"/>
@@ -825,7 +822,7 @@
                 <w:noProof/>
                 <w:webHidden/>
               </w:rPr>
-              <w:instrText xml:space="preserve"> PAGEREF _Toc491314924 \h </w:instrText>
+              <w:instrText xml:space="preserve"> PAGEREF _Toc505666388 \h </w:instrText>
             </w:r>
             <w:r>
               <w:rPr>
@@ -845,7 +842,7 @@
                 <w:noProof/>
                 <w:webHidden/>
               </w:rPr>
-              <w:t>4</w:t>
+              <w:t>6</w:t>
             </w:r>
             <w:r>
               <w:rPr>
@@ -869,7 +866,7 @@
               <w:noProof/>
             </w:rPr>
           </w:pPr>
-          <w:hyperlink w:anchor="_Toc491314925" w:history="1">
+          <w:hyperlink w:anchor="_Toc505666389" w:history="1">
             <w:r>
               <w:rPr>
                 <w:rStyle w:val="Hyperlink"/>
@@ -896,7 +893,7 @@
                 <w:noProof/>
                 <w:webHidden/>
               </w:rPr>
-              <w:instrText xml:space="preserve"> PAGEREF _Toc491314925 \h </w:instrText>
+              <w:instrText xml:space="preserve"> PAGEREF _Toc505666389 \h </w:instrText>
             </w:r>
             <w:r>
               <w:rPr>
@@ -916,7 +913,7 @@
                 <w:noProof/>
                 <w:webHidden/>
               </w:rPr>
-              <w:t>4</w:t>
+              <w:t>6</w:t>
             </w:r>
             <w:r>
               <w:rPr>
@@ -942,7 +939,7 @@
               <w:szCs w:val="24"/>
             </w:rPr>
           </w:pPr>
-          <w:hyperlink w:anchor="_Toc491314926" w:history="1">
+          <w:hyperlink w:anchor="_Toc505666390" w:history="1">
             <w:r>
               <w:rPr>
                 <w:rStyle w:val="Hyperlink"/>
@@ -969,7 +966,7 @@
                 <w:noProof/>
                 <w:webHidden/>
               </w:rPr>
-              <w:instrText xml:space="preserve"> PAGEREF _Toc491314926 \h </w:instrText>
+              <w:instrText xml:space="preserve"> PAGEREF _Toc505666390 \h </w:instrText>
             </w:r>
             <w:r>
               <w:rPr>
@@ -989,7 +986,153 @@
                 <w:noProof/>
                 <w:webHidden/>
               </w:rPr>
-              <w:t>4</w:t>
+              <w:t>6</w:t>
+            </w:r>
+            <w:r>
+              <w:rPr>
+                <w:noProof/>
+                <w:webHidden/>
+              </w:rPr>
+              <w:fldChar w:fldCharType="end"/>
+            </w:r>
+          </w:hyperlink>
+        </w:p>
+        <w:p>
+          <w:pPr>
+            <w:pStyle w:val="TOC2"/>
+            <w:tabs>
+              <w:tab w:val="right" w:leader="dot" w:pos="11150"/>
+            </w:tabs>
+            <w:rPr>
+              <w:rFonts w:eastAsiaTheme="minorEastAsia"/>
+              <w:b w:val="0"/>
+              <w:bCs w:val="0"/>
+              <w:noProof/>
+              <w:sz w:val="24"/>
+              <w:szCs w:val="24"/>
+            </w:rPr>
+          </w:pPr>
+          <w:hyperlink w:anchor="_Toc505666391" w:history="1">
+            <w:r>
+              <w:rPr>
+                <w:rStyle w:val="Hyperlink"/>
+                <w:noProof/>
+              </w:rPr>
+              <w:t>Convert Unix Timestamp to Formatted Date</w:t>
+            </w:r>
+            <w:r>
+              <w:rPr>
+                <w:noProof/>
+                <w:webHidden/>
+              </w:rPr>
+              <w:tab/>
+            </w:r>
+            <w:r>
+              <w:rPr>
+                <w:noProof/>
+                <w:webHidden/>
+              </w:rPr>
+              <w:fldChar w:fldCharType="begin"/>
+            </w:r>
+            <w:r>
+              <w:rPr>
+                <w:noProof/>
+                <w:webHidden/>
+              </w:rPr>
+              <w:instrText xml:space="preserve"> PAGEREF _Toc505666391 \h </w:instrText>
+            </w:r>
+            <w:r>
+              <w:rPr>
+                <w:noProof/>
+                <w:webHidden/>
+              </w:rPr>
+            </w:r>
+            <w:r>
+              <w:rPr>
+                <w:noProof/>
+                <w:webHidden/>
+              </w:rPr>
+              <w:fldChar w:fldCharType="separate"/>
+            </w:r>
+            <w:r>
+              <w:rPr>
+                <w:noProof/>
+                <w:webHidden/>
+              </w:rPr>
+              <w:t>7</w:t>
+            </w:r>
+            <w:r>
+              <w:rPr>
+                <w:noProof/>
+                <w:webHidden/>
+              </w:rPr>
+              <w:fldChar w:fldCharType="end"/>
+            </w:r>
+          </w:hyperlink>
+        </w:p>
+        <w:p>
+          <w:pPr>
+            <w:pStyle w:val="TOC2"/>
+            <w:tabs>
+              <w:tab w:val="right" w:leader="dot" w:pos="11150"/>
+            </w:tabs>
+            <w:rPr>
+              <w:rFonts w:eastAsiaTheme="minorEastAsia"/>
+              <w:b w:val="0"/>
+              <w:bCs w:val="0"/>
+              <w:noProof/>
+              <w:sz w:val="24"/>
+              <w:szCs w:val="24"/>
+            </w:rPr>
+          </w:pPr>
+          <w:hyperlink w:anchor="_Toc505666392" w:history="1">
+            <w:r>
+              <w:rPr>
+                <w:rStyle w:val="Hyperlink"/>
+                <w:noProof/>
+              </w:rPr>
+              <w:t>Convert Unix Timestamp to ISO Standard Date and Time</w:t>
+            </w:r>
+            <w:r>
+              <w:rPr>
+                <w:noProof/>
+                <w:webHidden/>
+              </w:rPr>
+              <w:tab/>
+            </w:r>
+            <w:r>
+              <w:rPr>
+                <w:noProof/>
+                <w:webHidden/>
+              </w:rPr>
+              <w:fldChar w:fldCharType="begin"/>
+            </w:r>
+            <w:r>
+              <w:rPr>
+                <w:noProof/>
+                <w:webHidden/>
+              </w:rPr>
+              <w:instrText xml:space="preserve"> PAGEREF _Toc505666392 \h </w:instrText>
+            </w:r>
+            <w:r>
+              <w:rPr>
+                <w:noProof/>
+                <w:webHidden/>
+              </w:rPr>
+            </w:r>
+            <w:r>
+              <w:rPr>
+                <w:noProof/>
+                <w:webHidden/>
+              </w:rPr>
+              <w:fldChar w:fldCharType="separate"/>
+            </w:r>
+            <w:r>
+              <w:rPr>
+                <w:noProof/>
+                <w:webHidden/>
+              </w:rPr>
+              <w:t>7</w:t>
             </w:r>
             <w:r>
               <w:rPr>
@@ -1017,7 +1160,7 @@
       <w:pPr>
         <w:pStyle w:val="Heading1"/>
       </w:pPr>
-      <w:bookmarkStart w:id="1" w:name="_Toc491314914"/>
+      <w:bookmarkStart w:id="1" w:name="_Toc505666378"/>
       <w:r>
         <w:t>Case Statements</w:t>
       </w:r>
@@ -1316,7 +1459,12 @@
       <w:pPr>
         <w:pStyle w:val="Heading1"/>
       </w:pPr>
-      <w:bookmarkStart w:id="2" w:name="_Toc491314915"/>
+    </w:p>
+    <w:p>
+      <w:pPr>
+        <w:pStyle w:val="Heading1"/>
+      </w:pPr>
+      <w:bookmarkStart w:id="2" w:name="_Toc505666379"/>
       <w:r>
         <w:t>DataFrame</w:t>
       </w:r>
@@ -1329,7 +1477,12 @@
       <w:pPr>
         <w:pStyle w:val="Heading2"/>
       </w:pPr>
-      <w:bookmarkStart w:id="3" w:name="_Toc491314916"/>
+    </w:p>
+    <w:p>
+      <w:pPr>
+        <w:pStyle w:val="Heading2"/>
+      </w:pPr>
+      <w:bookmarkStart w:id="3" w:name="_Toc505666380"/>
       <w:r>
         <w:t>Read a Parquet File into a DataFrame</w:t>
       </w:r>
@@ -1383,10 +1536,24 @@
     </w:p>
     <w:p>
       <w:pPr>
+        <w:rPr>
+          <w:rFonts w:asciiTheme="majorHAnsi" w:eastAsiaTheme="majorEastAsia" w:hAnsiTheme="majorHAnsi" w:cstheme="majorBidi"/>
+          <w:color w:val="2E74B5" w:themeColor="accent1" w:themeShade="BF"/>
+          <w:sz w:val="26"/>
+          <w:szCs w:val="26"/>
+        </w:rPr>
+      </w:pPr>
+      <w:r>
+        <w:br w:type="page"/>
+      </w:r>
+    </w:p>
+    <w:p>
+      <w:pPr>
         <w:pStyle w:val="Heading2"/>
       </w:pPr>
-      <w:bookmarkStart w:id="4" w:name="_Toc491314917"/>
-      <w:r>
+      <w:bookmarkStart w:id="4" w:name="_Toc505666381"/>
+      <w:r>
+        <w:lastRenderedPageBreak/>
         <w:t>Store DataFrame as Temp Table for Later Querying</w:t>
       </w:r>
       <w:bookmarkEnd w:id="4"/>
@@ -1459,7 +1626,7 @@
       <w:pPr>
         <w:pStyle w:val="Heading1"/>
       </w:pPr>
-      <w:bookmarkStart w:id="5" w:name="_Toc491314918"/>
+      <w:bookmarkStart w:id="5" w:name="_Toc505666382"/>
       <w:r>
         <w:t>Select an Array Element</w:t>
       </w:r>
@@ -1588,8 +1755,27 @@
       <w:pPr>
         <w:pStyle w:val="Heading1"/>
       </w:pPr>
-      <w:bookmarkStart w:id="6" w:name="_Toc491314919"/>
-      <w:r>
+    </w:p>
+    <w:p>
+      <w:pPr>
+        <w:rPr>
+          <w:rFonts w:asciiTheme="majorHAnsi" w:eastAsiaTheme="majorEastAsia" w:hAnsiTheme="majorHAnsi" w:cstheme="majorBidi"/>
+          <w:color w:val="2E74B5" w:themeColor="accent1" w:themeShade="BF"/>
+          <w:sz w:val="32"/>
+          <w:szCs w:val="32"/>
+        </w:rPr>
+      </w:pPr>
+      <w:r>
+        <w:br w:type="page"/>
+      </w:r>
+    </w:p>
+    <w:p>
+      <w:pPr>
+        <w:pStyle w:val="Heading1"/>
+      </w:pPr>
+      <w:bookmarkStart w:id="6" w:name="_Toc505666383"/>
+      <w:r>
+        <w:lastRenderedPageBreak/>
         <w:t>Parquet</w:t>
       </w:r>
       <w:bookmarkEnd w:id="6"/>
@@ -1599,7 +1785,7 @@
       <w:pPr>
         <w:pStyle w:val="Heading2"/>
       </w:pPr>
-      <w:bookmarkStart w:id="7" w:name="_Toc491314920"/>
+      <w:bookmarkStart w:id="7" w:name="_Toc505666384"/>
       <w:r>
         <w:t>Explode a list or array data field</w:t>
       </w:r>
@@ -2135,6 +2321,1192 @@
           <w:rFonts w:ascii="Times New Roman" w:eastAsia="Times New Roman" w:hAnsi="Times New Roman" w:cs="Times New Roman"/>
         </w:rPr>
       </w:pPr>
+    </w:p>
+    <w:p/>
+    <w:p>
+      <w:pPr>
+        <w:rPr>
+          <w:b/>
+        </w:rPr>
+      </w:pPr>
+      <w:r>
+        <w:rPr>
+          <w:b/>
+        </w:rPr>
+        <w:br w:type="page"/>
+      </w:r>
+    </w:p>
+    <w:p>
+      <w:pPr>
+        <w:rPr>
+          <w:b/>
+        </w:rPr>
+      </w:pPr>
+      <w:r>
+        <w:rPr>
+          <w:b/>
+        </w:rPr>
+        <w:lastRenderedPageBreak/>
+        <w:t>Exploding an Array stored in a Column</w:t>
+      </w:r>
+    </w:p>
+    <w:p/>
+    <w:p>
+      <w:r>
+        <w:t>Unexploded:</w:t>
+      </w:r>
+    </w:p>
+    <w:p/>
+    <w:p>
+      <w:pPr>
+        <w:rPr>
+          <w:rFonts w:ascii="Courier New" w:hAnsi="Courier New" w:cs="Courier New"/>
+        </w:rPr>
+      </w:pPr>
+      <w:r>
+        <w:rPr>
+          <w:rFonts w:ascii="Courier New" w:hAnsi="Courier New" w:cs="Courier New"/>
+        </w:rPr>
+        <w:t>start_moored = sqlContext.sql('''</w:t>
+      </w:r>
+    </w:p>
+    <w:p>
+      <w:pPr>
+        <w:rPr>
+          <w:rFonts w:ascii="Courier New" w:hAnsi="Courier New" w:cs="Courier New"/>
+        </w:rPr>
+      </w:pPr>
+      <w:r>
+        <w:rPr>
+          <w:rFonts w:ascii="Courier New" w:hAnsi="Courier New" w:cs="Courier New"/>
+        </w:rPr>
+        <w:t xml:space="preserve">SELECT timestamp, mmsi, pois </w:t>
+      </w:r>
+    </w:p>
+    <w:p>
+      <w:pPr>
+        <w:rPr>
+          <w:rFonts w:ascii="Courier New" w:hAnsi="Courier New" w:cs="Courier New"/>
+        </w:rPr>
+      </w:pPr>
+      <w:r>
+        <w:rPr>
+          <w:rFonts w:ascii="Courier New" w:hAnsi="Courier New" w:cs="Courier New"/>
+        </w:rPr>
+        <w:t>FROM (</w:t>
+      </w:r>
+    </w:p>
+    <w:p>
+      <w:pPr>
+        <w:rPr>
+          <w:rFonts w:ascii="Courier New" w:hAnsi="Courier New" w:cs="Courier New"/>
+        </w:rPr>
+      </w:pPr>
+      <w:r>
+        <w:rPr>
+          <w:rFonts w:ascii="Courier New" w:hAnsi="Courier New" w:cs="Courier New"/>
+        </w:rPr>
+        <w:t xml:space="preserve">  SELECT *</w:t>
+      </w:r>
+    </w:p>
+    <w:p>
+      <w:pPr>
+        <w:rPr>
+          <w:rFonts w:ascii="Courier New" w:hAnsi="Courier New" w:cs="Courier New"/>
+        </w:rPr>
+      </w:pPr>
+      <w:r>
+        <w:rPr>
+          <w:rFonts w:ascii="Courier New" w:hAnsi="Courier New" w:cs="Courier New"/>
+        </w:rPr>
+        <w:t xml:space="preserve">  FROM pos_data</w:t>
+      </w:r>
+    </w:p>
+    <w:p>
+      <w:pPr>
+        <w:rPr>
+          <w:rFonts w:ascii="Courier New" w:hAnsi="Courier New" w:cs="Courier New"/>
+        </w:rPr>
+      </w:pPr>
+      <w:r>
+        <w:rPr>
+          <w:rFonts w:ascii="Courier New" w:hAnsi="Courier New" w:cs="Courier New"/>
+        </w:rPr>
+        <w:t xml:space="preserve">  WHERE moored = 1 and prev_moored = 0 and prev2_moored = 0 and prev3_moored = 0 and prev4_moored = 0 and prev5_moored = 0 and prev6_moored = 0 and prev7_moored = 0</w:t>
+      </w:r>
+    </w:p>
+    <w:p>
+      <w:pPr>
+        <w:rPr>
+          <w:rFonts w:ascii="Courier New" w:hAnsi="Courier New" w:cs="Courier New"/>
+        </w:rPr>
+      </w:pPr>
+      <w:r>
+        <w:rPr>
+          <w:rFonts w:ascii="Courier New" w:hAnsi="Courier New" w:cs="Courier New"/>
+        </w:rPr>
+        <w:t xml:space="preserve">  ) a</w:t>
+      </w:r>
+    </w:p>
+    <w:p>
+      <w:pPr>
+        <w:rPr>
+          <w:rFonts w:ascii="Courier New" w:hAnsi="Courier New" w:cs="Courier New"/>
+        </w:rPr>
+      </w:pPr>
+      <w:r>
+        <w:rPr>
+          <w:rFonts w:ascii="Courier New" w:hAnsi="Courier New" w:cs="Courier New"/>
+        </w:rPr>
+        <w:t>'''</w:t>
+      </w:r>
+    </w:p>
+    <w:p>
+      <w:pPr>
+        <w:rPr>
+          <w:rFonts w:ascii="Courier New" w:hAnsi="Courier New" w:cs="Courier New"/>
+        </w:rPr>
+      </w:pPr>
+      <w:r>
+        <w:rPr>
+          <w:rFonts w:ascii="Courier New" w:hAnsi="Courier New" w:cs="Courier New"/>
+        </w:rPr>
+        <w:t>)</w:t>
+      </w:r>
+    </w:p>
+    <w:p/>
+    <w:p>
+      <w:r>
+        <w:t>Output:</w:t>
+      </w:r>
+    </w:p>
+    <w:p>
+      <w:pPr>
+        <w:shd w:val="clear" w:color="auto" w:fill="FFFFFF"/>
+        <w:tabs>
+          <w:tab w:val="left" w:pos="916"/>
+          <w:tab w:val="left" w:pos="1832"/>
+          <w:tab w:val="left" w:pos="2748"/>
+          <w:tab w:val="left" w:pos="3664"/>
+          <w:tab w:val="left" w:pos="4580"/>
+          <w:tab w:val="left" w:pos="5496"/>
+          <w:tab w:val="left" w:pos="6412"/>
+          <w:tab w:val="left" w:pos="7328"/>
+          <w:tab w:val="left" w:pos="8244"/>
+          <w:tab w:val="left" w:pos="9160"/>
+          <w:tab w:val="left" w:pos="10076"/>
+          <w:tab w:val="left" w:pos="10992"/>
+          <w:tab w:val="left" w:pos="11908"/>
+          <w:tab w:val="left" w:pos="12824"/>
+          <w:tab w:val="left" w:pos="13740"/>
+          <w:tab w:val="left" w:pos="14656"/>
+        </w:tabs>
+        <w:wordWrap w:val="0"/>
+        <w:textAlignment w:val="baseline"/>
+        <w:rPr>
+          <w:rFonts w:ascii="Courier New" w:eastAsia="Times New Roman" w:hAnsi="Courier New" w:cs="Courier New"/>
+          <w:color w:val="000000"/>
+          <w:sz w:val="21"/>
+          <w:szCs w:val="21"/>
+        </w:rPr>
+      </w:pPr>
+      <w:r>
+        <w:rPr>
+          <w:rFonts w:ascii="Courier New" w:eastAsia="Times New Roman" w:hAnsi="Courier New" w:cs="Courier New"/>
+          <w:color w:val="000000"/>
+          <w:sz w:val="21"/>
+          <w:szCs w:val="21"/>
+        </w:rPr>
+        <w:t>+----------+---------+--------------+</w:t>
+      </w:r>
+    </w:p>
+    <w:p>
+      <w:pPr>
+        <w:shd w:val="clear" w:color="auto" w:fill="FFFFFF"/>
+        <w:tabs>
+          <w:tab w:val="left" w:pos="916"/>
+          <w:tab w:val="left" w:pos="1832"/>
+          <w:tab w:val="left" w:pos="2748"/>
+          <w:tab w:val="left" w:pos="3664"/>
+          <w:tab w:val="left" w:pos="4580"/>
+          <w:tab w:val="left" w:pos="5496"/>
+          <w:tab w:val="left" w:pos="6412"/>
+          <w:tab w:val="left" w:pos="7328"/>
+          <w:tab w:val="left" w:pos="8244"/>
+          <w:tab w:val="left" w:pos="9160"/>
+          <w:tab w:val="left" w:pos="10076"/>
+          <w:tab w:val="left" w:pos="10992"/>
+          <w:tab w:val="left" w:pos="11908"/>
+          <w:tab w:val="left" w:pos="12824"/>
+          <w:tab w:val="left" w:pos="13740"/>
+          <w:tab w:val="left" w:pos="14656"/>
+        </w:tabs>
+        <w:wordWrap w:val="0"/>
+        <w:textAlignment w:val="baseline"/>
+        <w:rPr>
+          <w:rFonts w:ascii="Courier New" w:eastAsia="Times New Roman" w:hAnsi="Courier New" w:cs="Courier New"/>
+          <w:color w:val="000000"/>
+          <w:sz w:val="21"/>
+          <w:szCs w:val="21"/>
+        </w:rPr>
+      </w:pPr>
+      <w:r>
+        <w:rPr>
+          <w:rFonts w:ascii="Courier New" w:eastAsia="Times New Roman" w:hAnsi="Courier New" w:cs="Courier New"/>
+          <w:color w:val="000000"/>
+          <w:sz w:val="21"/>
+          <w:szCs w:val="21"/>
+        </w:rPr>
+        <w:t>| timestamp|     mmsi|          pois|</w:t>
+      </w:r>
+    </w:p>
+    <w:p>
+      <w:pPr>
+        <w:shd w:val="clear" w:color="auto" w:fill="FFFFFF"/>
+        <w:tabs>
+          <w:tab w:val="left" w:pos="916"/>
+          <w:tab w:val="left" w:pos="1832"/>
+          <w:tab w:val="left" w:pos="2748"/>
+          <w:tab w:val="left" w:pos="3664"/>
+          <w:tab w:val="left" w:pos="4580"/>
+          <w:tab w:val="left" w:pos="5496"/>
+          <w:tab w:val="left" w:pos="6412"/>
+          <w:tab w:val="left" w:pos="7328"/>
+          <w:tab w:val="left" w:pos="8244"/>
+          <w:tab w:val="left" w:pos="9160"/>
+          <w:tab w:val="left" w:pos="10076"/>
+          <w:tab w:val="left" w:pos="10992"/>
+          <w:tab w:val="left" w:pos="11908"/>
+          <w:tab w:val="left" w:pos="12824"/>
+          <w:tab w:val="left" w:pos="13740"/>
+          <w:tab w:val="left" w:pos="14656"/>
+        </w:tabs>
+        <w:wordWrap w:val="0"/>
+        <w:textAlignment w:val="baseline"/>
+        <w:rPr>
+          <w:rFonts w:ascii="Courier New" w:eastAsia="Times New Roman" w:hAnsi="Courier New" w:cs="Courier New"/>
+          <w:color w:val="000000"/>
+          <w:sz w:val="21"/>
+          <w:szCs w:val="21"/>
+        </w:rPr>
+      </w:pPr>
+      <w:r>
+        <w:rPr>
+          <w:rFonts w:ascii="Courier New" w:eastAsia="Times New Roman" w:hAnsi="Courier New" w:cs="Courier New"/>
+          <w:color w:val="000000"/>
+          <w:sz w:val="21"/>
+          <w:szCs w:val="21"/>
+        </w:rPr>
+        <w:t>+----------+---------+--------------+</w:t>
+      </w:r>
+    </w:p>
+    <w:p>
+      <w:pPr>
+        <w:shd w:val="clear" w:color="auto" w:fill="FFFFFF"/>
+        <w:tabs>
+          <w:tab w:val="left" w:pos="916"/>
+          <w:tab w:val="left" w:pos="1832"/>
+          <w:tab w:val="left" w:pos="2748"/>
+          <w:tab w:val="left" w:pos="3664"/>
+          <w:tab w:val="left" w:pos="4580"/>
+          <w:tab w:val="left" w:pos="5496"/>
+          <w:tab w:val="left" w:pos="6412"/>
+          <w:tab w:val="left" w:pos="7328"/>
+          <w:tab w:val="left" w:pos="8244"/>
+          <w:tab w:val="left" w:pos="9160"/>
+          <w:tab w:val="left" w:pos="10076"/>
+          <w:tab w:val="left" w:pos="10992"/>
+          <w:tab w:val="left" w:pos="11908"/>
+          <w:tab w:val="left" w:pos="12824"/>
+          <w:tab w:val="left" w:pos="13740"/>
+          <w:tab w:val="left" w:pos="14656"/>
+        </w:tabs>
+        <w:wordWrap w:val="0"/>
+        <w:textAlignment w:val="baseline"/>
+        <w:rPr>
+          <w:rFonts w:ascii="Courier New" w:eastAsia="Times New Roman" w:hAnsi="Courier New" w:cs="Courier New"/>
+          <w:color w:val="000000"/>
+          <w:sz w:val="21"/>
+          <w:szCs w:val="21"/>
+        </w:rPr>
+      </w:pPr>
+      <w:r>
+        <w:rPr>
+          <w:rFonts w:ascii="Courier New" w:eastAsia="Times New Roman" w:hAnsi="Courier New" w:cs="Courier New"/>
+          <w:color w:val="000000"/>
+          <w:sz w:val="21"/>
+          <w:szCs w:val="21"/>
+        </w:rPr>
+        <w:t>|1493653149|212370000|       [12223]|</w:t>
+      </w:r>
+    </w:p>
+    <w:p>
+      <w:pPr>
+        <w:shd w:val="clear" w:color="auto" w:fill="FFFFFF"/>
+        <w:tabs>
+          <w:tab w:val="left" w:pos="916"/>
+          <w:tab w:val="left" w:pos="1832"/>
+          <w:tab w:val="left" w:pos="2748"/>
+          <w:tab w:val="left" w:pos="3664"/>
+          <w:tab w:val="left" w:pos="4580"/>
+          <w:tab w:val="left" w:pos="5496"/>
+          <w:tab w:val="left" w:pos="6412"/>
+          <w:tab w:val="left" w:pos="7328"/>
+          <w:tab w:val="left" w:pos="8244"/>
+          <w:tab w:val="left" w:pos="9160"/>
+          <w:tab w:val="left" w:pos="10076"/>
+          <w:tab w:val="left" w:pos="10992"/>
+          <w:tab w:val="left" w:pos="11908"/>
+          <w:tab w:val="left" w:pos="12824"/>
+          <w:tab w:val="left" w:pos="13740"/>
+          <w:tab w:val="left" w:pos="14656"/>
+        </w:tabs>
+        <w:wordWrap w:val="0"/>
+        <w:textAlignment w:val="baseline"/>
+        <w:rPr>
+          <w:rFonts w:ascii="Courier New" w:eastAsia="Times New Roman" w:hAnsi="Courier New" w:cs="Courier New"/>
+          <w:color w:val="000000"/>
+          <w:sz w:val="21"/>
+          <w:szCs w:val="21"/>
+        </w:rPr>
+      </w:pPr>
+      <w:r>
+        <w:rPr>
+          <w:rFonts w:ascii="Courier New" w:eastAsia="Times New Roman" w:hAnsi="Courier New" w:cs="Courier New"/>
+          <w:color w:val="000000"/>
+          <w:sz w:val="21"/>
+          <w:szCs w:val="21"/>
+        </w:rPr>
+        <w:t>|1493847898|212370000|[14952, 15249]|</w:t>
+      </w:r>
+    </w:p>
+    <w:p>
+      <w:pPr>
+        <w:shd w:val="clear" w:color="auto" w:fill="FFFFFF"/>
+        <w:tabs>
+          <w:tab w:val="left" w:pos="916"/>
+          <w:tab w:val="left" w:pos="1832"/>
+          <w:tab w:val="left" w:pos="2748"/>
+          <w:tab w:val="left" w:pos="3664"/>
+          <w:tab w:val="left" w:pos="4580"/>
+          <w:tab w:val="left" w:pos="5496"/>
+          <w:tab w:val="left" w:pos="6412"/>
+          <w:tab w:val="left" w:pos="7328"/>
+          <w:tab w:val="left" w:pos="8244"/>
+          <w:tab w:val="left" w:pos="9160"/>
+          <w:tab w:val="left" w:pos="10076"/>
+          <w:tab w:val="left" w:pos="10992"/>
+          <w:tab w:val="left" w:pos="11908"/>
+          <w:tab w:val="left" w:pos="12824"/>
+          <w:tab w:val="left" w:pos="13740"/>
+          <w:tab w:val="left" w:pos="14656"/>
+        </w:tabs>
+        <w:wordWrap w:val="0"/>
+        <w:textAlignment w:val="baseline"/>
+        <w:rPr>
+          <w:rFonts w:ascii="Courier New" w:eastAsia="Times New Roman" w:hAnsi="Courier New" w:cs="Courier New"/>
+          <w:color w:val="000000"/>
+          <w:sz w:val="21"/>
+          <w:szCs w:val="21"/>
+        </w:rPr>
+      </w:pPr>
+      <w:r>
+        <w:rPr>
+          <w:rFonts w:ascii="Courier New" w:eastAsia="Times New Roman" w:hAnsi="Courier New" w:cs="Courier New"/>
+          <w:color w:val="000000"/>
+          <w:sz w:val="21"/>
+          <w:szCs w:val="21"/>
+        </w:rPr>
+        <w:t>|1493949978|212370000|       [12223]|</w:t>
+      </w:r>
+    </w:p>
+    <w:p>
+      <w:pPr>
+        <w:shd w:val="clear" w:color="auto" w:fill="FFFFFF"/>
+        <w:tabs>
+          <w:tab w:val="left" w:pos="916"/>
+          <w:tab w:val="left" w:pos="1832"/>
+          <w:tab w:val="left" w:pos="2748"/>
+          <w:tab w:val="left" w:pos="3664"/>
+          <w:tab w:val="left" w:pos="4580"/>
+          <w:tab w:val="left" w:pos="5496"/>
+          <w:tab w:val="left" w:pos="6412"/>
+          <w:tab w:val="left" w:pos="7328"/>
+          <w:tab w:val="left" w:pos="8244"/>
+          <w:tab w:val="left" w:pos="9160"/>
+          <w:tab w:val="left" w:pos="10076"/>
+          <w:tab w:val="left" w:pos="10992"/>
+          <w:tab w:val="left" w:pos="11908"/>
+          <w:tab w:val="left" w:pos="12824"/>
+          <w:tab w:val="left" w:pos="13740"/>
+          <w:tab w:val="left" w:pos="14656"/>
+        </w:tabs>
+        <w:wordWrap w:val="0"/>
+        <w:textAlignment w:val="baseline"/>
+        <w:rPr>
+          <w:rFonts w:ascii="Courier New" w:eastAsia="Times New Roman" w:hAnsi="Courier New" w:cs="Courier New"/>
+          <w:color w:val="000000"/>
+          <w:sz w:val="21"/>
+          <w:szCs w:val="21"/>
+        </w:rPr>
+      </w:pPr>
+      <w:r>
+        <w:rPr>
+          <w:rFonts w:ascii="Courier New" w:eastAsia="Times New Roman" w:hAnsi="Courier New" w:cs="Courier New"/>
+          <w:color w:val="000000"/>
+          <w:sz w:val="21"/>
+          <w:szCs w:val="21"/>
+        </w:rPr>
+        <w:t>|1494075847|212370000|       [12275]|</w:t>
+      </w:r>
+    </w:p>
+    <w:p>
+      <w:pPr>
+        <w:shd w:val="clear" w:color="auto" w:fill="FFFFFF"/>
+        <w:tabs>
+          <w:tab w:val="left" w:pos="916"/>
+          <w:tab w:val="left" w:pos="1832"/>
+          <w:tab w:val="left" w:pos="2748"/>
+          <w:tab w:val="left" w:pos="3664"/>
+          <w:tab w:val="left" w:pos="4580"/>
+          <w:tab w:val="left" w:pos="5496"/>
+          <w:tab w:val="left" w:pos="6412"/>
+          <w:tab w:val="left" w:pos="7328"/>
+          <w:tab w:val="left" w:pos="8244"/>
+          <w:tab w:val="left" w:pos="9160"/>
+          <w:tab w:val="left" w:pos="10076"/>
+          <w:tab w:val="left" w:pos="10992"/>
+          <w:tab w:val="left" w:pos="11908"/>
+          <w:tab w:val="left" w:pos="12824"/>
+          <w:tab w:val="left" w:pos="13740"/>
+          <w:tab w:val="left" w:pos="14656"/>
+        </w:tabs>
+        <w:wordWrap w:val="0"/>
+        <w:textAlignment w:val="baseline"/>
+        <w:rPr>
+          <w:rFonts w:ascii="Courier New" w:eastAsia="Times New Roman" w:hAnsi="Courier New" w:cs="Courier New"/>
+          <w:color w:val="000000"/>
+          <w:sz w:val="21"/>
+          <w:szCs w:val="21"/>
+        </w:rPr>
+      </w:pPr>
+      <w:r>
+        <w:rPr>
+          <w:rFonts w:ascii="Courier New" w:eastAsia="Times New Roman" w:hAnsi="Courier New" w:cs="Courier New"/>
+          <w:color w:val="000000"/>
+          <w:sz w:val="21"/>
+          <w:szCs w:val="21"/>
+        </w:rPr>
+        <w:t>|1494258522|212370000|       [12223]|</w:t>
+      </w:r>
+    </w:p>
+    <w:p/>
+    <w:p>
+      <w:r>
+        <w:t>Exploded:</w:t>
+      </w:r>
+    </w:p>
+    <w:p/>
+    <w:p>
+      <w:pPr>
+        <w:rPr>
+          <w:rFonts w:ascii="Courier New" w:hAnsi="Courier New" w:cs="Courier New"/>
+        </w:rPr>
+      </w:pPr>
+      <w:r>
+        <w:rPr>
+          <w:rFonts w:ascii="Courier New" w:hAnsi="Courier New" w:cs="Courier New"/>
+        </w:rPr>
+        <w:t>start_moored = sqlContext.sql('''</w:t>
+      </w:r>
+    </w:p>
+    <w:p>
+      <w:pPr>
+        <w:rPr>
+          <w:rFonts w:ascii="Courier New" w:hAnsi="Courier New" w:cs="Courier New"/>
+        </w:rPr>
+      </w:pPr>
+      <w:r>
+        <w:rPr>
+          <w:rFonts w:ascii="Courier New" w:hAnsi="Courier New" w:cs="Courier New"/>
+        </w:rPr>
+        <w:t xml:space="preserve">SELECT timestamp, mmsi, poi </w:t>
+      </w:r>
+    </w:p>
+    <w:p>
+      <w:pPr>
+        <w:rPr>
+          <w:rFonts w:ascii="Courier New" w:hAnsi="Courier New" w:cs="Courier New"/>
+        </w:rPr>
+      </w:pPr>
+      <w:r>
+        <w:rPr>
+          <w:rFonts w:ascii="Courier New" w:hAnsi="Courier New" w:cs="Courier New"/>
+        </w:rPr>
+        <w:t>FROM (</w:t>
+      </w:r>
+    </w:p>
+    <w:p>
+      <w:pPr>
+        <w:rPr>
+          <w:rFonts w:ascii="Courier New" w:hAnsi="Courier New" w:cs="Courier New"/>
+        </w:rPr>
+      </w:pPr>
+      <w:r>
+        <w:rPr>
+          <w:rFonts w:ascii="Courier New" w:hAnsi="Courier New" w:cs="Courier New"/>
+        </w:rPr>
+        <w:t xml:space="preserve">  SELECT *</w:t>
+      </w:r>
+    </w:p>
+    <w:p>
+      <w:pPr>
+        <w:rPr>
+          <w:rFonts w:ascii="Courier New" w:hAnsi="Courier New" w:cs="Courier New"/>
+        </w:rPr>
+      </w:pPr>
+      <w:r>
+        <w:rPr>
+          <w:rFonts w:ascii="Courier New" w:hAnsi="Courier New" w:cs="Courier New"/>
+        </w:rPr>
+        <w:t xml:space="preserve">  FROM pos_data</w:t>
+      </w:r>
+    </w:p>
+    <w:p>
+      <w:pPr>
+        <w:rPr>
+          <w:rFonts w:ascii="Courier New" w:hAnsi="Courier New" w:cs="Courier New"/>
+        </w:rPr>
+      </w:pPr>
+      <w:r>
+        <w:rPr>
+          <w:rFonts w:ascii="Courier New" w:hAnsi="Courier New" w:cs="Courier New"/>
+        </w:rPr>
+        <w:t xml:space="preserve">  WHERE moored = 1 and prev_moored = 0 and prev2_moored = 0 and prev3_moored = 0 and prev4_moored = 0 and prev5_moored = 0 and prev6_moored = 0 and prev7_moored = 0</w:t>
+      </w:r>
+    </w:p>
+    <w:p>
+      <w:pPr>
+        <w:rPr>
+          <w:rFonts w:ascii="Courier New" w:hAnsi="Courier New" w:cs="Courier New"/>
+        </w:rPr>
+      </w:pPr>
+      <w:r>
+        <w:rPr>
+          <w:rFonts w:ascii="Courier New" w:hAnsi="Courier New" w:cs="Courier New"/>
+        </w:rPr>
+        <w:t xml:space="preserve">  ) a</w:t>
+      </w:r>
+    </w:p>
+    <w:p>
+      <w:pPr>
+        <w:rPr>
+          <w:rFonts w:ascii="Courier New" w:hAnsi="Courier New" w:cs="Courier New"/>
+        </w:rPr>
+      </w:pPr>
+      <w:r>
+        <w:rPr>
+          <w:rFonts w:ascii="Courier New" w:hAnsi="Courier New" w:cs="Courier New"/>
+        </w:rPr>
+        <w:t>LATERAL VIEW OUTER EXPLODE(pois) zzz AS poi</w:t>
+      </w:r>
+    </w:p>
+    <w:p>
+      <w:pPr>
+        <w:rPr>
+          <w:rFonts w:ascii="Courier New" w:hAnsi="Courier New" w:cs="Courier New"/>
+        </w:rPr>
+      </w:pPr>
+      <w:r>
+        <w:rPr>
+          <w:rFonts w:ascii="Courier New" w:hAnsi="Courier New" w:cs="Courier New"/>
+        </w:rPr>
+        <w:t>'''</w:t>
+      </w:r>
+    </w:p>
+    <w:p/>
+    <w:p>
+      <w:r>
+        <w:t>Output:</w:t>
+      </w:r>
+    </w:p>
+    <w:p>
+      <w:pPr>
+        <w:shd w:val="clear" w:color="auto" w:fill="FFFFFF"/>
+        <w:tabs>
+          <w:tab w:val="left" w:pos="916"/>
+          <w:tab w:val="left" w:pos="1832"/>
+          <w:tab w:val="left" w:pos="2748"/>
+          <w:tab w:val="left" w:pos="3664"/>
+          <w:tab w:val="left" w:pos="4580"/>
+          <w:tab w:val="left" w:pos="5496"/>
+          <w:tab w:val="left" w:pos="6412"/>
+          <w:tab w:val="left" w:pos="7328"/>
+          <w:tab w:val="left" w:pos="8244"/>
+          <w:tab w:val="left" w:pos="9160"/>
+          <w:tab w:val="left" w:pos="10076"/>
+          <w:tab w:val="left" w:pos="10992"/>
+          <w:tab w:val="left" w:pos="11908"/>
+          <w:tab w:val="left" w:pos="12824"/>
+          <w:tab w:val="left" w:pos="13740"/>
+          <w:tab w:val="left" w:pos="14656"/>
+        </w:tabs>
+        <w:wordWrap w:val="0"/>
+        <w:textAlignment w:val="baseline"/>
+        <w:rPr>
+          <w:rFonts w:ascii="Courier New" w:eastAsia="Times New Roman" w:hAnsi="Courier New" w:cs="Courier New"/>
+          <w:color w:val="000000"/>
+          <w:sz w:val="21"/>
+          <w:szCs w:val="21"/>
+        </w:rPr>
+      </w:pPr>
+      <w:r>
+        <w:rPr>
+          <w:rFonts w:ascii="Courier New" w:eastAsia="Times New Roman" w:hAnsi="Courier New" w:cs="Courier New"/>
+          <w:color w:val="000000"/>
+          <w:sz w:val="21"/>
+          <w:szCs w:val="21"/>
+        </w:rPr>
+        <w:t>+----------+---------+-----+</w:t>
+      </w:r>
+    </w:p>
+    <w:p>
+      <w:pPr>
+        <w:shd w:val="clear" w:color="auto" w:fill="FFFFFF"/>
+        <w:tabs>
+          <w:tab w:val="left" w:pos="916"/>
+          <w:tab w:val="left" w:pos="1832"/>
+          <w:tab w:val="left" w:pos="2748"/>
+          <w:tab w:val="left" w:pos="3664"/>
+          <w:tab w:val="left" w:pos="4580"/>
+          <w:tab w:val="left" w:pos="5496"/>
+          <w:tab w:val="left" w:pos="6412"/>
+          <w:tab w:val="left" w:pos="7328"/>
+          <w:tab w:val="left" w:pos="8244"/>
+          <w:tab w:val="left" w:pos="9160"/>
+          <w:tab w:val="left" w:pos="10076"/>
+          <w:tab w:val="left" w:pos="10992"/>
+          <w:tab w:val="left" w:pos="11908"/>
+          <w:tab w:val="left" w:pos="12824"/>
+          <w:tab w:val="left" w:pos="13740"/>
+          <w:tab w:val="left" w:pos="14656"/>
+        </w:tabs>
+        <w:wordWrap w:val="0"/>
+        <w:textAlignment w:val="baseline"/>
+        <w:rPr>
+          <w:rFonts w:ascii="Courier New" w:eastAsia="Times New Roman" w:hAnsi="Courier New" w:cs="Courier New"/>
+          <w:color w:val="000000"/>
+          <w:sz w:val="21"/>
+          <w:szCs w:val="21"/>
+        </w:rPr>
+      </w:pPr>
+      <w:r>
+        <w:rPr>
+          <w:rFonts w:ascii="Courier New" w:eastAsia="Times New Roman" w:hAnsi="Courier New" w:cs="Courier New"/>
+          <w:color w:val="000000"/>
+          <w:sz w:val="21"/>
+          <w:szCs w:val="21"/>
+        </w:rPr>
+        <w:t>| timestamp|     mmsi|  poi|</w:t>
+      </w:r>
+    </w:p>
+    <w:p>
+      <w:pPr>
+        <w:shd w:val="clear" w:color="auto" w:fill="FFFFFF"/>
+        <w:tabs>
+          <w:tab w:val="left" w:pos="916"/>
+          <w:tab w:val="left" w:pos="1832"/>
+          <w:tab w:val="left" w:pos="2748"/>
+          <w:tab w:val="left" w:pos="3664"/>
+          <w:tab w:val="left" w:pos="4580"/>
+          <w:tab w:val="left" w:pos="5496"/>
+          <w:tab w:val="left" w:pos="6412"/>
+          <w:tab w:val="left" w:pos="7328"/>
+          <w:tab w:val="left" w:pos="8244"/>
+          <w:tab w:val="left" w:pos="9160"/>
+          <w:tab w:val="left" w:pos="10076"/>
+          <w:tab w:val="left" w:pos="10992"/>
+          <w:tab w:val="left" w:pos="11908"/>
+          <w:tab w:val="left" w:pos="12824"/>
+          <w:tab w:val="left" w:pos="13740"/>
+          <w:tab w:val="left" w:pos="14656"/>
+        </w:tabs>
+        <w:wordWrap w:val="0"/>
+        <w:textAlignment w:val="baseline"/>
+        <w:rPr>
+          <w:rFonts w:ascii="Courier New" w:eastAsia="Times New Roman" w:hAnsi="Courier New" w:cs="Courier New"/>
+          <w:color w:val="000000"/>
+          <w:sz w:val="21"/>
+          <w:szCs w:val="21"/>
+        </w:rPr>
+      </w:pPr>
+      <w:r>
+        <w:rPr>
+          <w:rFonts w:ascii="Courier New" w:eastAsia="Times New Roman" w:hAnsi="Courier New" w:cs="Courier New"/>
+          <w:color w:val="000000"/>
+          <w:sz w:val="21"/>
+          <w:szCs w:val="21"/>
+        </w:rPr>
+        <w:t>+----------+---------+-----+</w:t>
+      </w:r>
+    </w:p>
+    <w:p>
+      <w:pPr>
+        <w:shd w:val="clear" w:color="auto" w:fill="FFFFFF"/>
+        <w:tabs>
+          <w:tab w:val="left" w:pos="916"/>
+          <w:tab w:val="left" w:pos="1832"/>
+          <w:tab w:val="left" w:pos="2748"/>
+          <w:tab w:val="left" w:pos="3664"/>
+          <w:tab w:val="left" w:pos="4580"/>
+          <w:tab w:val="left" w:pos="5496"/>
+          <w:tab w:val="left" w:pos="6412"/>
+          <w:tab w:val="left" w:pos="7328"/>
+          <w:tab w:val="left" w:pos="8244"/>
+          <w:tab w:val="left" w:pos="9160"/>
+          <w:tab w:val="left" w:pos="10076"/>
+          <w:tab w:val="left" w:pos="10992"/>
+          <w:tab w:val="left" w:pos="11908"/>
+          <w:tab w:val="left" w:pos="12824"/>
+          <w:tab w:val="left" w:pos="13740"/>
+          <w:tab w:val="left" w:pos="14656"/>
+        </w:tabs>
+        <w:wordWrap w:val="0"/>
+        <w:textAlignment w:val="baseline"/>
+        <w:rPr>
+          <w:rFonts w:ascii="Courier New" w:eastAsia="Times New Roman" w:hAnsi="Courier New" w:cs="Courier New"/>
+          <w:color w:val="000000"/>
+          <w:sz w:val="21"/>
+          <w:szCs w:val="21"/>
+        </w:rPr>
+      </w:pPr>
+      <w:r>
+        <w:rPr>
+          <w:rFonts w:ascii="Courier New" w:eastAsia="Times New Roman" w:hAnsi="Courier New" w:cs="Courier New"/>
+          <w:color w:val="000000"/>
+          <w:sz w:val="21"/>
+          <w:szCs w:val="21"/>
+        </w:rPr>
+        <w:t>|1493653149|212370000|12223|</w:t>
+      </w:r>
+    </w:p>
+    <w:p>
+      <w:pPr>
+        <w:shd w:val="clear" w:color="auto" w:fill="FFFFFF"/>
+        <w:tabs>
+          <w:tab w:val="left" w:pos="916"/>
+          <w:tab w:val="left" w:pos="1832"/>
+          <w:tab w:val="left" w:pos="2748"/>
+          <w:tab w:val="left" w:pos="3664"/>
+          <w:tab w:val="left" w:pos="4580"/>
+          <w:tab w:val="left" w:pos="5496"/>
+          <w:tab w:val="left" w:pos="6412"/>
+          <w:tab w:val="left" w:pos="7328"/>
+          <w:tab w:val="left" w:pos="8244"/>
+          <w:tab w:val="left" w:pos="9160"/>
+          <w:tab w:val="left" w:pos="10076"/>
+          <w:tab w:val="left" w:pos="10992"/>
+          <w:tab w:val="left" w:pos="11908"/>
+          <w:tab w:val="left" w:pos="12824"/>
+          <w:tab w:val="left" w:pos="13740"/>
+          <w:tab w:val="left" w:pos="14656"/>
+        </w:tabs>
+        <w:wordWrap w:val="0"/>
+        <w:textAlignment w:val="baseline"/>
+        <w:rPr>
+          <w:rFonts w:ascii="Courier New" w:eastAsia="Times New Roman" w:hAnsi="Courier New" w:cs="Courier New"/>
+          <w:color w:val="000000"/>
+          <w:sz w:val="21"/>
+          <w:szCs w:val="21"/>
+        </w:rPr>
+      </w:pPr>
+      <w:r>
+        <w:rPr>
+          <w:rFonts w:ascii="Courier New" w:eastAsia="Times New Roman" w:hAnsi="Courier New" w:cs="Courier New"/>
+          <w:color w:val="000000"/>
+          <w:sz w:val="21"/>
+          <w:szCs w:val="21"/>
+        </w:rPr>
+        <w:t>|1493847898|212370000|14952|</w:t>
+      </w:r>
+      <w:r>
+        <w:rPr>
+          <w:rFonts w:ascii="Courier New" w:eastAsia="Times New Roman" w:hAnsi="Courier New" w:cs="Courier New"/>
+          <w:color w:val="000000"/>
+          <w:sz w:val="21"/>
+          <w:szCs w:val="21"/>
+        </w:rPr>
+        <w:t xml:space="preserve">  # These were</w:t>
+      </w:r>
+    </w:p>
+    <w:p>
+      <w:pPr>
+        <w:shd w:val="clear" w:color="auto" w:fill="FFFFFF"/>
+        <w:tabs>
+          <w:tab w:val="left" w:pos="916"/>
+          <w:tab w:val="left" w:pos="1832"/>
+          <w:tab w:val="left" w:pos="2748"/>
+          <w:tab w:val="left" w:pos="3664"/>
+          <w:tab w:val="left" w:pos="4580"/>
+          <w:tab w:val="left" w:pos="5496"/>
+          <w:tab w:val="left" w:pos="6412"/>
+          <w:tab w:val="left" w:pos="7328"/>
+          <w:tab w:val="left" w:pos="8244"/>
+          <w:tab w:val="left" w:pos="9160"/>
+          <w:tab w:val="left" w:pos="10076"/>
+          <w:tab w:val="left" w:pos="10992"/>
+          <w:tab w:val="left" w:pos="11908"/>
+          <w:tab w:val="left" w:pos="12824"/>
+          <w:tab w:val="left" w:pos="13740"/>
+          <w:tab w:val="left" w:pos="14656"/>
+        </w:tabs>
+        <w:wordWrap w:val="0"/>
+        <w:textAlignment w:val="baseline"/>
+        <w:rPr>
+          <w:rFonts w:ascii="Courier New" w:eastAsia="Times New Roman" w:hAnsi="Courier New" w:cs="Courier New"/>
+          <w:color w:val="000000"/>
+          <w:sz w:val="21"/>
+          <w:szCs w:val="21"/>
+        </w:rPr>
+      </w:pPr>
+      <w:r>
+        <w:rPr>
+          <w:rFonts w:ascii="Courier New" w:eastAsia="Times New Roman" w:hAnsi="Courier New" w:cs="Courier New"/>
+          <w:color w:val="000000"/>
+          <w:sz w:val="21"/>
+          <w:szCs w:val="21"/>
+        </w:rPr>
+        <w:t>|1493847898|212370000|15249|</w:t>
+      </w:r>
+      <w:r>
+        <w:rPr>
+          <w:rFonts w:ascii="Courier New" w:eastAsia="Times New Roman" w:hAnsi="Courier New" w:cs="Courier New"/>
+          <w:color w:val="000000"/>
+          <w:sz w:val="21"/>
+          <w:szCs w:val="21"/>
+        </w:rPr>
+        <w:t xml:space="preserve">  # exploded</w:t>
+      </w:r>
+    </w:p>
+    <w:p>
+      <w:pPr>
+        <w:shd w:val="clear" w:color="auto" w:fill="FFFFFF"/>
+        <w:tabs>
+          <w:tab w:val="left" w:pos="916"/>
+          <w:tab w:val="left" w:pos="1832"/>
+          <w:tab w:val="left" w:pos="2748"/>
+          <w:tab w:val="left" w:pos="3664"/>
+          <w:tab w:val="left" w:pos="4580"/>
+          <w:tab w:val="left" w:pos="5496"/>
+          <w:tab w:val="left" w:pos="6412"/>
+          <w:tab w:val="left" w:pos="7328"/>
+          <w:tab w:val="left" w:pos="8244"/>
+          <w:tab w:val="left" w:pos="9160"/>
+          <w:tab w:val="left" w:pos="10076"/>
+          <w:tab w:val="left" w:pos="10992"/>
+          <w:tab w:val="left" w:pos="11908"/>
+          <w:tab w:val="left" w:pos="12824"/>
+          <w:tab w:val="left" w:pos="13740"/>
+          <w:tab w:val="left" w:pos="14656"/>
+        </w:tabs>
+        <w:wordWrap w:val="0"/>
+        <w:textAlignment w:val="baseline"/>
+        <w:rPr>
+          <w:rFonts w:ascii="Courier New" w:eastAsia="Times New Roman" w:hAnsi="Courier New" w:cs="Courier New"/>
+          <w:color w:val="000000"/>
+          <w:sz w:val="21"/>
+          <w:szCs w:val="21"/>
+        </w:rPr>
+      </w:pPr>
+      <w:r>
+        <w:rPr>
+          <w:rFonts w:ascii="Courier New" w:eastAsia="Times New Roman" w:hAnsi="Courier New" w:cs="Courier New"/>
+          <w:color w:val="000000"/>
+          <w:sz w:val="21"/>
+          <w:szCs w:val="21"/>
+        </w:rPr>
+        <w:t>|1493949978|212370000|12223|</w:t>
+      </w:r>
+    </w:p>
+    <w:p>
+      <w:pPr>
+        <w:shd w:val="clear" w:color="auto" w:fill="FFFFFF"/>
+        <w:tabs>
+          <w:tab w:val="left" w:pos="916"/>
+          <w:tab w:val="left" w:pos="1832"/>
+          <w:tab w:val="left" w:pos="2748"/>
+          <w:tab w:val="left" w:pos="3664"/>
+          <w:tab w:val="left" w:pos="4580"/>
+          <w:tab w:val="left" w:pos="5496"/>
+          <w:tab w:val="left" w:pos="6412"/>
+          <w:tab w:val="left" w:pos="7328"/>
+          <w:tab w:val="left" w:pos="8244"/>
+          <w:tab w:val="left" w:pos="9160"/>
+          <w:tab w:val="left" w:pos="10076"/>
+          <w:tab w:val="left" w:pos="10992"/>
+          <w:tab w:val="left" w:pos="11908"/>
+          <w:tab w:val="left" w:pos="12824"/>
+          <w:tab w:val="left" w:pos="13740"/>
+          <w:tab w:val="left" w:pos="14656"/>
+        </w:tabs>
+        <w:wordWrap w:val="0"/>
+        <w:textAlignment w:val="baseline"/>
+        <w:rPr>
+          <w:rFonts w:ascii="Courier New" w:eastAsia="Times New Roman" w:hAnsi="Courier New" w:cs="Courier New"/>
+          <w:color w:val="000000"/>
+          <w:sz w:val="21"/>
+          <w:szCs w:val="21"/>
+        </w:rPr>
+      </w:pPr>
+      <w:r>
+        <w:rPr>
+          <w:rFonts w:ascii="Courier New" w:eastAsia="Times New Roman" w:hAnsi="Courier New" w:cs="Courier New"/>
+          <w:color w:val="000000"/>
+          <w:sz w:val="21"/>
+          <w:szCs w:val="21"/>
+        </w:rPr>
+        <w:t>|1494075847|212370000|12275|</w:t>
+      </w:r>
+    </w:p>
+    <w:p>
+      <w:pPr>
+        <w:shd w:val="clear" w:color="auto" w:fill="FFFFFF"/>
+        <w:tabs>
+          <w:tab w:val="left" w:pos="916"/>
+          <w:tab w:val="left" w:pos="1832"/>
+          <w:tab w:val="left" w:pos="2748"/>
+          <w:tab w:val="left" w:pos="3664"/>
+          <w:tab w:val="left" w:pos="4580"/>
+          <w:tab w:val="left" w:pos="5496"/>
+          <w:tab w:val="left" w:pos="6412"/>
+          <w:tab w:val="left" w:pos="7328"/>
+          <w:tab w:val="left" w:pos="8244"/>
+          <w:tab w:val="left" w:pos="9160"/>
+          <w:tab w:val="left" w:pos="10076"/>
+          <w:tab w:val="left" w:pos="10992"/>
+          <w:tab w:val="left" w:pos="11908"/>
+          <w:tab w:val="left" w:pos="12824"/>
+          <w:tab w:val="left" w:pos="13740"/>
+          <w:tab w:val="left" w:pos="14656"/>
+        </w:tabs>
+        <w:wordWrap w:val="0"/>
+        <w:textAlignment w:val="baseline"/>
+        <w:rPr>
+          <w:rFonts w:ascii="Courier New" w:eastAsia="Times New Roman" w:hAnsi="Courier New" w:cs="Courier New"/>
+          <w:color w:val="000000"/>
+          <w:sz w:val="21"/>
+          <w:szCs w:val="21"/>
+        </w:rPr>
+      </w:pPr>
+      <w:r>
+        <w:rPr>
+          <w:rFonts w:ascii="Courier New" w:eastAsia="Times New Roman" w:hAnsi="Courier New" w:cs="Courier New"/>
+          <w:color w:val="000000"/>
+          <w:sz w:val="21"/>
+          <w:szCs w:val="21"/>
+        </w:rPr>
+        <w:t>|1494258522|212370000|12223|</w:t>
+      </w:r>
+    </w:p>
+    <w:p>
+      <w:pPr>
+        <w:shd w:val="clear" w:color="auto" w:fill="FFFFFF"/>
+        <w:tabs>
+          <w:tab w:val="left" w:pos="916"/>
+          <w:tab w:val="left" w:pos="1832"/>
+          <w:tab w:val="left" w:pos="2748"/>
+          <w:tab w:val="left" w:pos="3664"/>
+          <w:tab w:val="left" w:pos="4580"/>
+          <w:tab w:val="left" w:pos="5496"/>
+          <w:tab w:val="left" w:pos="6412"/>
+          <w:tab w:val="left" w:pos="7328"/>
+          <w:tab w:val="left" w:pos="8244"/>
+          <w:tab w:val="left" w:pos="9160"/>
+          <w:tab w:val="left" w:pos="10076"/>
+          <w:tab w:val="left" w:pos="10992"/>
+          <w:tab w:val="left" w:pos="11908"/>
+          <w:tab w:val="left" w:pos="12824"/>
+          <w:tab w:val="left" w:pos="13740"/>
+          <w:tab w:val="left" w:pos="14656"/>
+        </w:tabs>
+        <w:wordWrap w:val="0"/>
+        <w:textAlignment w:val="baseline"/>
+        <w:rPr>
+          <w:rFonts w:ascii="Courier New" w:eastAsia="Times New Roman" w:hAnsi="Courier New" w:cs="Courier New"/>
+          <w:color w:val="000000"/>
+          <w:sz w:val="21"/>
+          <w:szCs w:val="21"/>
+        </w:rPr>
+      </w:pPr>
+      <w:r>
+        <w:rPr>
+          <w:rFonts w:ascii="Courier New" w:eastAsia="Times New Roman" w:hAnsi="Courier New" w:cs="Courier New"/>
+          <w:color w:val="000000"/>
+          <w:sz w:val="21"/>
+          <w:szCs w:val="21"/>
+        </w:rPr>
+        <w:t>|1494419315|212370000|14952|</w:t>
+      </w:r>
+    </w:p>
+    <w:p>
+      <w:pPr>
+        <w:shd w:val="clear" w:color="auto" w:fill="FFFFFF"/>
+        <w:tabs>
+          <w:tab w:val="left" w:pos="916"/>
+          <w:tab w:val="left" w:pos="1832"/>
+          <w:tab w:val="left" w:pos="2748"/>
+          <w:tab w:val="left" w:pos="3664"/>
+          <w:tab w:val="left" w:pos="4580"/>
+          <w:tab w:val="left" w:pos="5496"/>
+          <w:tab w:val="left" w:pos="6412"/>
+          <w:tab w:val="left" w:pos="7328"/>
+          <w:tab w:val="left" w:pos="8244"/>
+          <w:tab w:val="left" w:pos="9160"/>
+          <w:tab w:val="left" w:pos="10076"/>
+          <w:tab w:val="left" w:pos="10992"/>
+          <w:tab w:val="left" w:pos="11908"/>
+          <w:tab w:val="left" w:pos="12824"/>
+          <w:tab w:val="left" w:pos="13740"/>
+          <w:tab w:val="left" w:pos="14656"/>
+        </w:tabs>
+        <w:wordWrap w:val="0"/>
+        <w:textAlignment w:val="baseline"/>
+        <w:rPr>
+          <w:rFonts w:ascii="Courier New" w:eastAsia="Times New Roman" w:hAnsi="Courier New" w:cs="Courier New"/>
+          <w:color w:val="000000"/>
+          <w:sz w:val="21"/>
+          <w:szCs w:val="21"/>
+        </w:rPr>
+      </w:pPr>
+      <w:r>
+        <w:rPr>
+          <w:rFonts w:ascii="Courier New" w:eastAsia="Times New Roman" w:hAnsi="Courier New" w:cs="Courier New"/>
+          <w:color w:val="000000"/>
+          <w:sz w:val="21"/>
+          <w:szCs w:val="21"/>
+        </w:rPr>
+        <w:t>|1494419315|212370000|15249|</w:t>
+      </w:r>
+    </w:p>
+    <w:p>
+      <w:pPr>
+        <w:shd w:val="clear" w:color="auto" w:fill="FFFFFF"/>
+        <w:tabs>
+          <w:tab w:val="left" w:pos="916"/>
+          <w:tab w:val="left" w:pos="1832"/>
+          <w:tab w:val="left" w:pos="2748"/>
+          <w:tab w:val="left" w:pos="3664"/>
+          <w:tab w:val="left" w:pos="4580"/>
+          <w:tab w:val="left" w:pos="5496"/>
+          <w:tab w:val="left" w:pos="6412"/>
+          <w:tab w:val="left" w:pos="7328"/>
+          <w:tab w:val="left" w:pos="8244"/>
+          <w:tab w:val="left" w:pos="9160"/>
+          <w:tab w:val="left" w:pos="10076"/>
+          <w:tab w:val="left" w:pos="10992"/>
+          <w:tab w:val="left" w:pos="11908"/>
+          <w:tab w:val="left" w:pos="12824"/>
+          <w:tab w:val="left" w:pos="13740"/>
+          <w:tab w:val="left" w:pos="14656"/>
+        </w:tabs>
+        <w:wordWrap w:val="0"/>
+        <w:textAlignment w:val="baseline"/>
+        <w:rPr>
+          <w:rFonts w:ascii="Courier New" w:eastAsia="Times New Roman" w:hAnsi="Courier New" w:cs="Courier New"/>
+          <w:color w:val="000000"/>
+          <w:sz w:val="21"/>
+          <w:szCs w:val="21"/>
+        </w:rPr>
+      </w:pPr>
+      <w:r>
+        <w:rPr>
+          <w:rFonts w:ascii="Courier New" w:eastAsia="Times New Roman" w:hAnsi="Courier New" w:cs="Courier New"/>
+          <w:color w:val="000000"/>
+          <w:sz w:val="21"/>
+          <w:szCs w:val="21"/>
+        </w:rPr>
+        <w:t>|1494621881|212370000|12275|</w:t>
+      </w:r>
+    </w:p>
+    <w:p>
+      <w:pPr>
+        <w:shd w:val="clear" w:color="auto" w:fill="FFFFFF"/>
+        <w:tabs>
+          <w:tab w:val="left" w:pos="916"/>
+          <w:tab w:val="left" w:pos="1832"/>
+          <w:tab w:val="left" w:pos="2748"/>
+          <w:tab w:val="left" w:pos="3664"/>
+          <w:tab w:val="left" w:pos="4580"/>
+          <w:tab w:val="left" w:pos="5496"/>
+          <w:tab w:val="left" w:pos="6412"/>
+          <w:tab w:val="left" w:pos="7328"/>
+          <w:tab w:val="left" w:pos="8244"/>
+          <w:tab w:val="left" w:pos="9160"/>
+          <w:tab w:val="left" w:pos="10076"/>
+          <w:tab w:val="left" w:pos="10992"/>
+          <w:tab w:val="left" w:pos="11908"/>
+          <w:tab w:val="left" w:pos="12824"/>
+          <w:tab w:val="left" w:pos="13740"/>
+          <w:tab w:val="left" w:pos="14656"/>
+        </w:tabs>
+        <w:wordWrap w:val="0"/>
+        <w:textAlignment w:val="baseline"/>
+        <w:rPr>
+          <w:rFonts w:ascii="Courier New" w:eastAsia="Times New Roman" w:hAnsi="Courier New" w:cs="Courier New"/>
+          <w:color w:val="000000"/>
+          <w:sz w:val="21"/>
+          <w:szCs w:val="21"/>
+        </w:rPr>
+      </w:pPr>
+      <w:r>
+        <w:rPr>
+          <w:rFonts w:ascii="Courier New" w:eastAsia="Times New Roman" w:hAnsi="Courier New" w:cs="Courier New"/>
+          <w:color w:val="000000"/>
+          <w:sz w:val="21"/>
+          <w:szCs w:val="21"/>
+        </w:rPr>
+        <w:t>|1494913457|212370000|12223|</w:t>
+      </w:r>
+    </w:p>
+    <w:p>
+      <w:pPr>
+        <w:shd w:val="clear" w:color="auto" w:fill="FFFFFF"/>
+        <w:tabs>
+          <w:tab w:val="left" w:pos="916"/>
+          <w:tab w:val="left" w:pos="1832"/>
+          <w:tab w:val="left" w:pos="2748"/>
+          <w:tab w:val="left" w:pos="3664"/>
+          <w:tab w:val="left" w:pos="4580"/>
+          <w:tab w:val="left" w:pos="5496"/>
+          <w:tab w:val="left" w:pos="6412"/>
+          <w:tab w:val="left" w:pos="7328"/>
+          <w:tab w:val="left" w:pos="8244"/>
+          <w:tab w:val="left" w:pos="9160"/>
+          <w:tab w:val="left" w:pos="10076"/>
+          <w:tab w:val="left" w:pos="10992"/>
+          <w:tab w:val="left" w:pos="11908"/>
+          <w:tab w:val="left" w:pos="12824"/>
+          <w:tab w:val="left" w:pos="13740"/>
+          <w:tab w:val="left" w:pos="14656"/>
+        </w:tabs>
+        <w:wordWrap w:val="0"/>
+        <w:textAlignment w:val="baseline"/>
+        <w:rPr>
+          <w:rFonts w:ascii="Courier New" w:eastAsia="Times New Roman" w:hAnsi="Courier New" w:cs="Courier New"/>
+          <w:color w:val="000000"/>
+          <w:sz w:val="21"/>
+          <w:szCs w:val="21"/>
+        </w:rPr>
+      </w:pPr>
+      <w:r>
+        <w:rPr>
+          <w:rFonts w:ascii="Courier New" w:eastAsia="Times New Roman" w:hAnsi="Courier New" w:cs="Courier New"/>
+          <w:color w:val="000000"/>
+          <w:sz w:val="21"/>
+          <w:szCs w:val="21"/>
+        </w:rPr>
+        <w:t>+----------+---------+-----+</w:t>
+      </w:r>
     </w:p>
     <w:p/>
     <w:p/>
@@ -2142,7 +3514,7 @@
       <w:pPr>
         <w:pStyle w:val="Heading1"/>
       </w:pPr>
-      <w:bookmarkStart w:id="8" w:name="_Toc491314921"/>
+      <w:bookmarkStart w:id="8" w:name="_Toc505666385"/>
       <w:r>
         <w:t>Strings</w:t>
       </w:r>
@@ -2153,7 +3525,7 @@
       <w:pPr>
         <w:pStyle w:val="Heading2"/>
       </w:pPr>
-      <w:bookmarkStart w:id="9" w:name="_Toc491314922"/>
+      <w:bookmarkStart w:id="9" w:name="_Toc505666386"/>
       <w:r>
         <w:t>Concatenate strings</w:t>
       </w:r>
@@ -2199,7 +3571,7 @@
       <w:pPr>
         <w:pStyle w:val="Heading2"/>
       </w:pPr>
-      <w:bookmarkStart w:id="10" w:name="_Toc491314923"/>
+      <w:bookmarkStart w:id="10" w:name="_Toc505666387"/>
       <w:r>
         <w:t xml:space="preserve">Convert </w:t>
       </w:r>
@@ -2473,7 +3845,7 @@
       <w:pPr>
         <w:pStyle w:val="Heading2"/>
       </w:pPr>
-      <w:bookmarkStart w:id="11" w:name="_Toc491314924"/>
+      <w:bookmarkStart w:id="11" w:name="_Toc505666388"/>
       <w:r>
         <w:t>Substring</w:t>
       </w:r>
@@ -2500,7 +3872,7 @@
       <w:pPr>
         <w:pStyle w:val="Heading1"/>
       </w:pPr>
-      <w:bookmarkStart w:id="12" w:name="_Toc491314925"/>
+      <w:bookmarkStart w:id="12" w:name="_Toc505666389"/>
       <w:r>
         <w:t>Timestamps</w:t>
       </w:r>
@@ -2511,7 +3883,7 @@
       <w:pPr>
         <w:pStyle w:val="Heading2"/>
       </w:pPr>
-      <w:bookmarkStart w:id="13" w:name="_Toc491314926"/>
+      <w:bookmarkStart w:id="13" w:name="_Toc505666390"/>
       <w:r>
         <w:t>Convert string to timestamp</w:t>
       </w:r>
@@ -2540,6 +3912,7 @@
     </w:p>
     <w:p>
       <w:r>
+        <w:lastRenderedPageBreak/>
         <w:t xml:space="preserve">       smfPayloadData.timestamp.asOf as dest_arr_utc,</w:t>
       </w:r>
     </w:p>
@@ -2897,9 +4270,356 @@
       </w:r>
     </w:p>
     <w:p/>
+    <w:p/>
+    <w:p>
+      <w:pPr>
+        <w:pStyle w:val="Heading2"/>
+      </w:pPr>
+      <w:bookmarkStart w:id="14" w:name="_Toc505666391"/>
+      <w:r>
+        <w:t>Convert Unix Timestamp to Formatted Date</w:t>
+      </w:r>
+      <w:bookmarkEnd w:id="14"/>
+    </w:p>
+    <w:p/>
+    <w:p>
+      <w:r>
+        <w:t>mooring_exp_df = sqlContext.sql('''</w:t>
+      </w:r>
+    </w:p>
+    <w:p>
+      <w:r>
+        <w:t>SELECT *,</w:t>
+      </w:r>
+    </w:p>
+    <w:p>
+      <w:r>
+        <w:t xml:space="preserve">       from_unixtime(timestamp, 'YYYY-MM-dd') as timestamp_dt</w:t>
+      </w:r>
+    </w:p>
+    <w:p>
+      <w:r>
+        <w:t>FROM start_moored</w:t>
+      </w:r>
+    </w:p>
+    <w:p>
+      <w:r>
+        <w:t>ORDER BY mmsi, timestamp</w:t>
+      </w:r>
+    </w:p>
+    <w:p>
+      <w:r>
+        <w:t>LIMIT 10</w:t>
+      </w:r>
+    </w:p>
+    <w:p>
+      <w:r>
+        <w:t>'''</w:t>
+      </w:r>
+    </w:p>
+    <w:p>
+      <w:r>
+        <w:t>)</w:t>
+      </w:r>
+    </w:p>
+    <w:p/>
+    <w:p>
+      <w:pPr>
+        <w:shd w:val="clear" w:color="auto" w:fill="FFFFFF"/>
+        <w:tabs>
+          <w:tab w:val="left" w:pos="916"/>
+          <w:tab w:val="left" w:pos="1832"/>
+          <w:tab w:val="left" w:pos="2748"/>
+          <w:tab w:val="left" w:pos="3664"/>
+          <w:tab w:val="left" w:pos="4580"/>
+          <w:tab w:val="left" w:pos="5496"/>
+          <w:tab w:val="left" w:pos="6412"/>
+          <w:tab w:val="left" w:pos="7328"/>
+          <w:tab w:val="left" w:pos="8244"/>
+          <w:tab w:val="left" w:pos="9160"/>
+          <w:tab w:val="left" w:pos="10076"/>
+          <w:tab w:val="left" w:pos="10992"/>
+          <w:tab w:val="left" w:pos="11908"/>
+          <w:tab w:val="left" w:pos="12824"/>
+          <w:tab w:val="left" w:pos="13740"/>
+          <w:tab w:val="left" w:pos="14656"/>
+        </w:tabs>
+        <w:wordWrap w:val="0"/>
+        <w:textAlignment w:val="baseline"/>
+        <w:rPr>
+          <w:rFonts w:ascii="Courier New" w:eastAsia="Times New Roman" w:hAnsi="Courier New" w:cs="Courier New"/>
+          <w:color w:val="000000"/>
+          <w:sz w:val="21"/>
+          <w:szCs w:val="21"/>
+        </w:rPr>
+      </w:pPr>
+      <w:r>
+        <w:rPr>
+          <w:rFonts w:ascii="Courier New" w:eastAsia="Times New Roman" w:hAnsi="Courier New" w:cs="Courier New"/>
+          <w:color w:val="000000"/>
+          <w:sz w:val="21"/>
+          <w:szCs w:val="21"/>
+        </w:rPr>
+        <w:t>+----------+---------+-----+------------+</w:t>
+      </w:r>
+    </w:p>
+    <w:p>
+      <w:pPr>
+        <w:shd w:val="clear" w:color="auto" w:fill="FFFFFF"/>
+        <w:tabs>
+          <w:tab w:val="left" w:pos="916"/>
+          <w:tab w:val="left" w:pos="1832"/>
+          <w:tab w:val="left" w:pos="2748"/>
+          <w:tab w:val="left" w:pos="3664"/>
+          <w:tab w:val="left" w:pos="4580"/>
+          <w:tab w:val="left" w:pos="5496"/>
+          <w:tab w:val="left" w:pos="6412"/>
+          <w:tab w:val="left" w:pos="7328"/>
+          <w:tab w:val="left" w:pos="8244"/>
+          <w:tab w:val="left" w:pos="9160"/>
+          <w:tab w:val="left" w:pos="10076"/>
+          <w:tab w:val="left" w:pos="10992"/>
+          <w:tab w:val="left" w:pos="11908"/>
+          <w:tab w:val="left" w:pos="12824"/>
+          <w:tab w:val="left" w:pos="13740"/>
+          <w:tab w:val="left" w:pos="14656"/>
+        </w:tabs>
+        <w:wordWrap w:val="0"/>
+        <w:textAlignment w:val="baseline"/>
+        <w:rPr>
+          <w:rFonts w:ascii="Courier New" w:eastAsia="Times New Roman" w:hAnsi="Courier New" w:cs="Courier New"/>
+          <w:color w:val="000000"/>
+          <w:sz w:val="21"/>
+          <w:szCs w:val="21"/>
+        </w:rPr>
+      </w:pPr>
+      <w:r>
+        <w:rPr>
+          <w:rFonts w:ascii="Courier New" w:eastAsia="Times New Roman" w:hAnsi="Courier New" w:cs="Courier New"/>
+          <w:color w:val="000000"/>
+          <w:sz w:val="21"/>
+          <w:szCs w:val="21"/>
+        </w:rPr>
+        <w:t>| timestamp|     mmsi|  poi|timestamp_dt|</w:t>
+      </w:r>
+    </w:p>
+    <w:p>
+      <w:pPr>
+        <w:shd w:val="clear" w:color="auto" w:fill="FFFFFF"/>
+        <w:tabs>
+          <w:tab w:val="left" w:pos="916"/>
+          <w:tab w:val="left" w:pos="1832"/>
+          <w:tab w:val="left" w:pos="2748"/>
+          <w:tab w:val="left" w:pos="3664"/>
+          <w:tab w:val="left" w:pos="4580"/>
+          <w:tab w:val="left" w:pos="5496"/>
+          <w:tab w:val="left" w:pos="6412"/>
+          <w:tab w:val="left" w:pos="7328"/>
+          <w:tab w:val="left" w:pos="8244"/>
+          <w:tab w:val="left" w:pos="9160"/>
+          <w:tab w:val="left" w:pos="10076"/>
+          <w:tab w:val="left" w:pos="10992"/>
+          <w:tab w:val="left" w:pos="11908"/>
+          <w:tab w:val="left" w:pos="12824"/>
+          <w:tab w:val="left" w:pos="13740"/>
+          <w:tab w:val="left" w:pos="14656"/>
+        </w:tabs>
+        <w:wordWrap w:val="0"/>
+        <w:textAlignment w:val="baseline"/>
+        <w:rPr>
+          <w:rFonts w:ascii="Courier New" w:eastAsia="Times New Roman" w:hAnsi="Courier New" w:cs="Courier New"/>
+          <w:color w:val="000000"/>
+          <w:sz w:val="21"/>
+          <w:szCs w:val="21"/>
+        </w:rPr>
+      </w:pPr>
+      <w:r>
+        <w:rPr>
+          <w:rFonts w:ascii="Courier New" w:eastAsia="Times New Roman" w:hAnsi="Courier New" w:cs="Courier New"/>
+          <w:color w:val="000000"/>
+          <w:sz w:val="21"/>
+          <w:szCs w:val="21"/>
+        </w:rPr>
+        <w:t>+----------+---------+-----+------------+</w:t>
+      </w:r>
+    </w:p>
+    <w:p>
+      <w:pPr>
+        <w:shd w:val="clear" w:color="auto" w:fill="FFFFFF"/>
+        <w:tabs>
+          <w:tab w:val="left" w:pos="916"/>
+          <w:tab w:val="left" w:pos="1832"/>
+          <w:tab w:val="left" w:pos="2748"/>
+          <w:tab w:val="left" w:pos="3664"/>
+          <w:tab w:val="left" w:pos="4580"/>
+          <w:tab w:val="left" w:pos="5496"/>
+          <w:tab w:val="left" w:pos="6412"/>
+          <w:tab w:val="left" w:pos="7328"/>
+          <w:tab w:val="left" w:pos="8244"/>
+          <w:tab w:val="left" w:pos="9160"/>
+          <w:tab w:val="left" w:pos="10076"/>
+          <w:tab w:val="left" w:pos="10992"/>
+          <w:tab w:val="left" w:pos="11908"/>
+          <w:tab w:val="left" w:pos="12824"/>
+          <w:tab w:val="left" w:pos="13740"/>
+          <w:tab w:val="left" w:pos="14656"/>
+        </w:tabs>
+        <w:wordWrap w:val="0"/>
+        <w:textAlignment w:val="baseline"/>
+        <w:rPr>
+          <w:rFonts w:ascii="Courier New" w:eastAsia="Times New Roman" w:hAnsi="Courier New" w:cs="Courier New"/>
+          <w:color w:val="000000"/>
+          <w:sz w:val="21"/>
+          <w:szCs w:val="21"/>
+        </w:rPr>
+      </w:pPr>
+      <w:r>
+        <w:rPr>
+          <w:rFonts w:ascii="Courier New" w:eastAsia="Times New Roman" w:hAnsi="Courier New" w:cs="Courier New"/>
+          <w:color w:val="000000"/>
+          <w:sz w:val="21"/>
+          <w:szCs w:val="21"/>
+        </w:rPr>
+        <w:t>|1493942222|173313120|12052|  2017-05-04|</w:t>
+      </w:r>
+    </w:p>
+    <w:p>
+      <w:pPr>
+        <w:shd w:val="clear" w:color="auto" w:fill="FFFFFF"/>
+        <w:tabs>
+          <w:tab w:val="left" w:pos="916"/>
+          <w:tab w:val="left" w:pos="1832"/>
+          <w:tab w:val="left" w:pos="2748"/>
+          <w:tab w:val="left" w:pos="3664"/>
+          <w:tab w:val="left" w:pos="4580"/>
+          <w:tab w:val="left" w:pos="5496"/>
+          <w:tab w:val="left" w:pos="6412"/>
+          <w:tab w:val="left" w:pos="7328"/>
+          <w:tab w:val="left" w:pos="8244"/>
+          <w:tab w:val="left" w:pos="9160"/>
+          <w:tab w:val="left" w:pos="10076"/>
+          <w:tab w:val="left" w:pos="10992"/>
+          <w:tab w:val="left" w:pos="11908"/>
+          <w:tab w:val="left" w:pos="12824"/>
+          <w:tab w:val="left" w:pos="13740"/>
+          <w:tab w:val="left" w:pos="14656"/>
+        </w:tabs>
+        <w:wordWrap w:val="0"/>
+        <w:textAlignment w:val="baseline"/>
+        <w:rPr>
+          <w:rFonts w:ascii="Courier New" w:eastAsia="Times New Roman" w:hAnsi="Courier New" w:cs="Courier New"/>
+          <w:color w:val="000000"/>
+          <w:sz w:val="21"/>
+          <w:szCs w:val="21"/>
+        </w:rPr>
+      </w:pPr>
+      <w:r>
+        <w:rPr>
+          <w:rFonts w:ascii="Courier New" w:eastAsia="Times New Roman" w:hAnsi="Courier New" w:cs="Courier New"/>
+          <w:color w:val="000000"/>
+          <w:sz w:val="21"/>
+          <w:szCs w:val="21"/>
+        </w:rPr>
+        <w:t>|1494196603|173313120|12043|  2017-05-07|</w:t>
+      </w:r>
+    </w:p>
+    <w:p>
+      <w:pPr>
+        <w:shd w:val="clear" w:color="auto" w:fill="FFFFFF"/>
+        <w:tabs>
+          <w:tab w:val="left" w:pos="916"/>
+          <w:tab w:val="left" w:pos="1832"/>
+          <w:tab w:val="left" w:pos="2748"/>
+          <w:tab w:val="left" w:pos="3664"/>
+          <w:tab w:val="left" w:pos="4580"/>
+          <w:tab w:val="left" w:pos="5496"/>
+          <w:tab w:val="left" w:pos="6412"/>
+          <w:tab w:val="left" w:pos="7328"/>
+          <w:tab w:val="left" w:pos="8244"/>
+          <w:tab w:val="left" w:pos="9160"/>
+          <w:tab w:val="left" w:pos="10076"/>
+          <w:tab w:val="left" w:pos="10992"/>
+          <w:tab w:val="left" w:pos="11908"/>
+          <w:tab w:val="left" w:pos="12824"/>
+          <w:tab w:val="left" w:pos="13740"/>
+          <w:tab w:val="left" w:pos="14656"/>
+        </w:tabs>
+        <w:wordWrap w:val="0"/>
+        <w:textAlignment w:val="baseline"/>
+        <w:rPr>
+          <w:rFonts w:ascii="Courier New" w:eastAsia="Times New Roman" w:hAnsi="Courier New" w:cs="Courier New"/>
+          <w:color w:val="000000"/>
+          <w:sz w:val="21"/>
+          <w:szCs w:val="21"/>
+        </w:rPr>
+      </w:pPr>
+      <w:r>
+        <w:rPr>
+          <w:rFonts w:ascii="Courier New" w:eastAsia="Times New Roman" w:hAnsi="Courier New" w:cs="Courier New"/>
+          <w:color w:val="000000"/>
+          <w:sz w:val="21"/>
+          <w:szCs w:val="21"/>
+        </w:rPr>
+        <w:t>|1494472207|173313120|12052|  2017-05-11|</w:t>
+      </w:r>
+    </w:p>
+    <w:p>
+      <w:pPr>
+        <w:rPr>
+          <w:rFonts w:ascii="Times New Roman" w:eastAsia="Times New Roman" w:hAnsi="Times New Roman" w:cs="Times New Roman"/>
+        </w:rPr>
+      </w:pPr>
+      <w:r>
+        <w:rPr>
+          <w:rFonts w:ascii="Times New Roman" w:eastAsia="Times New Roman" w:hAnsi="Times New Roman" w:cs="Times New Roman"/>
+        </w:rPr>
+        <w:t>...</w:t>
+      </w:r>
+    </w:p>
+    <w:p/>
+    <w:p/>
+    <w:p>
+      <w:pPr>
+        <w:pStyle w:val="Heading2"/>
+      </w:pPr>
+      <w:bookmarkStart w:id="15" w:name="_Toc505666392"/>
+      <w:r>
+        <w:t>Convert Unix Timestamp to ISO Standard Date and Time</w:t>
+      </w:r>
+      <w:bookmarkEnd w:id="15"/>
+    </w:p>
+    <w:p/>
+    <w:p>
+      <w:r>
+        <w:t>port_pairs = sqlContext.sql('''</w:t>
+      </w:r>
+    </w:p>
+    <w:p>
+      <w:r>
+        <w:t xml:space="preserve">select mmsi, </w:t>
+      </w:r>
+    </w:p>
+    <w:p>
+      <w:r>
+        <w:t xml:space="preserve">       orig_timestamp, from_unixtime(orig_timestamp, "YYYY-MM-dd'T'HH-mm-SS'Z'") as orig_dt, orig_poi, </w:t>
+      </w:r>
+    </w:p>
+    <w:p>
+      <w:r>
+        <w:t xml:space="preserve">       dest_timestamp, from_unixtime(dest_timestamp, "YYYY-MM-dd'T'HH-</w:t>
+      </w:r>
+      <w:r>
+        <w:t>mm-SS'Z'") as orig_dt, dest_poi</w:t>
+      </w:r>
+      <w:r>
+        <w:t>”””)</w:t>
+      </w:r>
+    </w:p>
+    <w:p/>
+    <w:p/>
     <w:sectPr>
       <w:pgSz w:w="12240" w:h="15840"/>
-      <w:pgMar w:top="549" w:right="540" w:bottom="1440" w:left="540" w:header="720" w:footer="720" w:gutter="0"/>
+      <w:pgMar w:top="549" w:right="540" w:bottom="819" w:left="540" w:header="720" w:footer="720" w:gutter="0"/>
       <w:cols w:space="720"/>
       <w:docGrid w:linePitch="360"/>
     </w:sectPr>
@@ -2908,7 +4628,7 @@
 </file>
 
 <file path=word/styles.xml><?xml version="1.0" encoding="utf-8"?>
-<w:styles xmlns:mc="http://schemas.openxmlformats.org/markup-compatibility/2006" xmlns:r="http://schemas.openxmlformats.org/officeDocument/2006/relationships" xmlns:w="http://schemas.openxmlformats.org/wordprocessingml/2006/main" xmlns:w14="http://schemas.microsoft.com/office/word/2010/wordml" xmlns:w15="http://schemas.microsoft.com/office/word/2012/wordml" mc:Ignorable="w14 w15">
+<w:styles xmlns:mc="http://schemas.openxmlformats.org/markup-compatibility/2006" xmlns:r="http://schemas.openxmlformats.org/officeDocument/2006/relationships" xmlns:w="http://schemas.openxmlformats.org/wordprocessingml/2006/main" xmlns:w14="http://schemas.microsoft.com/office/word/2010/wordml" xmlns:w15="http://schemas.microsoft.com/office/word/2012/wordml" xmlns:w16cid="http://schemas.microsoft.com/office/word/2016/wordml/cid" xmlns:w16se="http://schemas.microsoft.com/office/word/2015/wordml/symex" mc:Ignorable="w14 w15 w16se w16cid">
   <w:docDefaults>
     <w:rPrDefault>
       <w:rPr>
@@ -2920,7 +4640,7 @@
     </w:rPrDefault>
     <w:pPrDefault/>
   </w:docDefaults>
-  <w:latentStyles w:defLockedState="0" w:defUIPriority="99" w:defSemiHidden="0" w:defUnhideWhenUsed="0" w:defQFormat="0" w:count="382">
+  <w:latentStyles w:defLockedState="0" w:defUIPriority="99" w:defSemiHidden="0" w:defUnhideWhenUsed="0" w:defQFormat="0" w:count="375">
     <w:lsdException w:name="Normal" w:uiPriority="0" w:qFormat="1"/>
     <w:lsdException w:name="heading 1" w:uiPriority="9" w:qFormat="1"/>
     <w:lsdException w:name="heading 2" w:semiHidden="1" w:uiPriority="9" w:unhideWhenUsed="1" w:qFormat="1"/>
@@ -3077,15 +4797,6 @@
     <w:lsdException w:name="Balloon Text" w:semiHidden="1" w:unhideWhenUsed="1"/>
     <w:lsdException w:name="Table Grid" w:uiPriority="39"/>
     <w:lsdException w:name="Table Theme" w:semiHidden="1" w:unhideWhenUsed="1"/>
-    <w:lsdException w:name="Note Level 1" w:semiHidden="1" w:unhideWhenUsed="1"/>
-    <w:lsdException w:name="Note Level 2" w:semiHidden="1" w:unhideWhenUsed="1"/>
-    <w:lsdException w:name="Note Level 3" w:semiHidden="1" w:unhideWhenUsed="1"/>
-    <w:lsdException w:name="Note Level 4" w:semiHidden="1" w:unhideWhenUsed="1"/>
-    <w:lsdException w:name="Note Level 5" w:semiHidden="1" w:unhideWhenUsed="1"/>
-    <w:lsdException w:name="Note Level 6" w:semiHidden="1" w:unhideWhenUsed="1"/>
-    <w:lsdException w:name="Note Level 7" w:semiHidden="1" w:unhideWhenUsed="1"/>
-    <w:lsdException w:name="Note Level 8" w:semiHidden="1" w:unhideWhenUsed="1"/>
-    <w:lsdException w:name="Note Level 9" w:semiHidden="1" w:unhideWhenUsed="1"/>
     <w:lsdException w:name="Placeholder Text" w:semiHidden="1"/>
     <w:lsdException w:name="No Spacing" w:uiPriority="1" w:qFormat="1"/>
     <w:lsdException w:name="Light Shading" w:uiPriority="60"/>
@@ -3953,7 +5664,7 @@
 </file>
 
 <file path=customXml/itemProps1.xml><?xml version="1.0" encoding="utf-8"?>
-<ds:datastoreItem xmlns:ds="http://schemas.openxmlformats.org/officeDocument/2006/customXml" ds:itemID="{8FF19448-FF36-5E46-BAA1-6B943EC6C93E}">
+<ds:datastoreItem xmlns:ds="http://schemas.openxmlformats.org/officeDocument/2006/customXml" ds:itemID="{6E5312C0-432E-8842-BF9C-37DF53B58628}">
   <ds:schemaRefs>
     <ds:schemaRef ds:uri="http://schemas.openxmlformats.org/officeDocument/2006/bibliography"/>
   </ds:schemaRefs>

</xml_diff>

<commit_message>
Querying a spark DataFrame with SQL
</commit_message>
<xml_diff>
--- a/sparkSQL_cheatsheet.docx
+++ b/sparkSQL_cheatsheet.docx
@@ -40,6 +40,8 @@
           <w:r>
             <w:t>Table of Contents</w:t>
           </w:r>
+          <w:bookmarkStart w:id="0" w:name="_GoBack"/>
+          <w:bookmarkEnd w:id="0"/>
         </w:p>
         <w:p>
           <w:pPr>
@@ -71,7 +73,7 @@
             </w:rPr>
             <w:fldChar w:fldCharType="separate"/>
           </w:r>
-          <w:hyperlink w:anchor="_Toc505915489" w:history="1">
+          <w:hyperlink w:anchor="_Toc505948117" w:history="1">
             <w:r>
               <w:rPr>
                 <w:rStyle w:val="Hyperlink"/>
@@ -98,7 +100,7 @@
                 <w:noProof/>
                 <w:webHidden/>
               </w:rPr>
-              <w:instrText xml:space="preserve"> PAGEREF _Toc505915489 \h </w:instrText>
+              <w:instrText xml:space="preserve"> PAGEREF _Toc505948117 \h </w:instrText>
             </w:r>
             <w:r>
               <w:rPr>
@@ -142,7 +144,7 @@
               <w:noProof/>
             </w:rPr>
           </w:pPr>
-          <w:hyperlink w:anchor="_Toc505915490" w:history="1">
+          <w:hyperlink w:anchor="_Toc505948118" w:history="1">
             <w:r>
               <w:rPr>
                 <w:rStyle w:val="Hyperlink"/>
@@ -169,7 +171,7 @@
                 <w:noProof/>
                 <w:webHidden/>
               </w:rPr>
-              <w:instrText xml:space="preserve"> PAGEREF _Toc505915490 \h </w:instrText>
+              <w:instrText xml:space="preserve"> PAGEREF _Toc505948118 \h </w:instrText>
             </w:r>
             <w:r>
               <w:rPr>
@@ -215,7 +217,7 @@
               <w:szCs w:val="24"/>
             </w:rPr>
           </w:pPr>
-          <w:hyperlink w:anchor="_Toc505915491" w:history="1">
+          <w:hyperlink w:anchor="_Toc505948119" w:history="1">
             <w:r>
               <w:rPr>
                 <w:rStyle w:val="Hyperlink"/>
@@ -242,7 +244,7 @@
                 <w:noProof/>
                 <w:webHidden/>
               </w:rPr>
-              <w:instrText xml:space="preserve"> PAGEREF _Toc505915491 \h </w:instrText>
+              <w:instrText xml:space="preserve"> PAGEREF _Toc505948119 \h </w:instrText>
             </w:r>
             <w:r>
               <w:rPr>
@@ -288,7 +290,7 @@
               <w:szCs w:val="24"/>
             </w:rPr>
           </w:pPr>
-          <w:hyperlink w:anchor="_Toc505915492" w:history="1">
+          <w:hyperlink w:anchor="_Toc505948120" w:history="1">
             <w:r>
               <w:rPr>
                 <w:rStyle w:val="Hyperlink"/>
@@ -315,7 +317,7 @@
                 <w:noProof/>
                 <w:webHidden/>
               </w:rPr>
-              <w:instrText xml:space="preserve"> PAGEREF _Toc505915492 \h </w:instrText>
+              <w:instrText xml:space="preserve"> PAGEREF _Toc505948120 \h </w:instrText>
             </w:r>
             <w:r>
               <w:rPr>
@@ -361,13 +363,13 @@
               <w:szCs w:val="24"/>
             </w:rPr>
           </w:pPr>
-          <w:hyperlink w:anchor="_Toc505915493" w:history="1">
+          <w:hyperlink w:anchor="_Toc505948121" w:history="1">
             <w:r>
               <w:rPr>
                 <w:rStyle w:val="Hyperlink"/>
                 <w:noProof/>
               </w:rPr>
-              <w:t>Explode a List inside a DataFrame column</w:t>
+              <w:t>Execute SQL on a DataFrame</w:t>
             </w:r>
             <w:r>
               <w:rPr>
@@ -388,7 +390,7 @@
                 <w:noProof/>
                 <w:webHidden/>
               </w:rPr>
-              <w:instrText xml:space="preserve"> PAGEREF _Toc505915493 \h </w:instrText>
+              <w:instrText xml:space="preserve"> PAGEREF _Toc505948121 \h </w:instrText>
             </w:r>
             <w:r>
               <w:rPr>
@@ -434,13 +436,13 @@
               <w:szCs w:val="24"/>
             </w:rPr>
           </w:pPr>
-          <w:hyperlink w:anchor="_Toc505915494" w:history="1">
+          <w:hyperlink w:anchor="_Toc505948122" w:history="1">
             <w:r>
               <w:rPr>
                 <w:rStyle w:val="Hyperlink"/>
                 <w:noProof/>
               </w:rPr>
-              <w:t>Read a Parquet File into a DataFrame</w:t>
+              <w:t>Explode a List inside a DataFrame column</w:t>
             </w:r>
             <w:r>
               <w:rPr>
@@ -461,7 +463,7 @@
                 <w:noProof/>
                 <w:webHidden/>
               </w:rPr>
-              <w:instrText xml:space="preserve"> PAGEREF _Toc505915494 \h </w:instrText>
+              <w:instrText xml:space="preserve"> PAGEREF _Toc505948122 \h </w:instrText>
             </w:r>
             <w:r>
               <w:rPr>
@@ -507,13 +509,13 @@
               <w:szCs w:val="24"/>
             </w:rPr>
           </w:pPr>
-          <w:hyperlink w:anchor="_Toc505915495" w:history="1">
+          <w:hyperlink w:anchor="_Toc505948123" w:history="1">
             <w:r>
               <w:rPr>
                 <w:rStyle w:val="Hyperlink"/>
                 <w:noProof/>
               </w:rPr>
-              <w:t>Store DataFrame as Temp Table for Later Querying</w:t>
+              <w:t>Read a Parquet File into a DataFrame</w:t>
             </w:r>
             <w:r>
               <w:rPr>
@@ -534,7 +536,7 @@
                 <w:noProof/>
                 <w:webHidden/>
               </w:rPr>
-              <w:instrText xml:space="preserve"> PAGEREF _Toc505915495 \h </w:instrText>
+              <w:instrText xml:space="preserve"> PAGEREF _Toc505948123 \h </w:instrText>
             </w:r>
             <w:r>
               <w:rPr>
@@ -555,148 +557,6 @@
                 <w:webHidden/>
               </w:rPr>
               <w:t>3</w:t>
-            </w:r>
-            <w:r>
-              <w:rPr>
-                <w:noProof/>
-                <w:webHidden/>
-              </w:rPr>
-              <w:fldChar w:fldCharType="end"/>
-            </w:r>
-          </w:hyperlink>
-        </w:p>
-        <w:p>
-          <w:pPr>
-            <w:pStyle w:val="TOC1"/>
-            <w:tabs>
-              <w:tab w:val="right" w:leader="dot" w:pos="11150"/>
-            </w:tabs>
-            <w:rPr>
-              <w:rFonts w:eastAsiaTheme="minorEastAsia"/>
-              <w:b w:val="0"/>
-              <w:bCs w:val="0"/>
-              <w:noProof/>
-            </w:rPr>
-          </w:pPr>
-          <w:hyperlink w:anchor="_Toc505915496" w:history="1">
-            <w:r>
-              <w:rPr>
-                <w:rStyle w:val="Hyperlink"/>
-                <w:noProof/>
-              </w:rPr>
-              <w:t>Select an Array Element</w:t>
-            </w:r>
-            <w:r>
-              <w:rPr>
-                <w:noProof/>
-                <w:webHidden/>
-              </w:rPr>
-              <w:tab/>
-            </w:r>
-            <w:r>
-              <w:rPr>
-                <w:noProof/>
-                <w:webHidden/>
-              </w:rPr>
-              <w:fldChar w:fldCharType="begin"/>
-            </w:r>
-            <w:r>
-              <w:rPr>
-                <w:noProof/>
-                <w:webHidden/>
-              </w:rPr>
-              <w:instrText xml:space="preserve"> PAGEREF _Toc505915496 \h </w:instrText>
-            </w:r>
-            <w:r>
-              <w:rPr>
-                <w:noProof/>
-                <w:webHidden/>
-              </w:rPr>
-            </w:r>
-            <w:r>
-              <w:rPr>
-                <w:noProof/>
-                <w:webHidden/>
-              </w:rPr>
-              <w:fldChar w:fldCharType="separate"/>
-            </w:r>
-            <w:r>
-              <w:rPr>
-                <w:noProof/>
-                <w:webHidden/>
-              </w:rPr>
-              <w:t>4</w:t>
-            </w:r>
-            <w:r>
-              <w:rPr>
-                <w:noProof/>
-                <w:webHidden/>
-              </w:rPr>
-              <w:fldChar w:fldCharType="end"/>
-            </w:r>
-          </w:hyperlink>
-        </w:p>
-        <w:p>
-          <w:pPr>
-            <w:pStyle w:val="TOC1"/>
-            <w:tabs>
-              <w:tab w:val="right" w:leader="dot" w:pos="11150"/>
-            </w:tabs>
-            <w:rPr>
-              <w:rFonts w:eastAsiaTheme="minorEastAsia"/>
-              <w:b w:val="0"/>
-              <w:bCs w:val="0"/>
-              <w:noProof/>
-            </w:rPr>
-          </w:pPr>
-          <w:hyperlink w:anchor="_Toc505915497" w:history="1">
-            <w:r>
-              <w:rPr>
-                <w:rStyle w:val="Hyperlink"/>
-                <w:noProof/>
-              </w:rPr>
-              <w:t>Parquet</w:t>
-            </w:r>
-            <w:r>
-              <w:rPr>
-                <w:noProof/>
-                <w:webHidden/>
-              </w:rPr>
-              <w:tab/>
-            </w:r>
-            <w:r>
-              <w:rPr>
-                <w:noProof/>
-                <w:webHidden/>
-              </w:rPr>
-              <w:fldChar w:fldCharType="begin"/>
-            </w:r>
-            <w:r>
-              <w:rPr>
-                <w:noProof/>
-                <w:webHidden/>
-              </w:rPr>
-              <w:instrText xml:space="preserve"> PAGEREF _Toc505915497 \h </w:instrText>
-            </w:r>
-            <w:r>
-              <w:rPr>
-                <w:noProof/>
-                <w:webHidden/>
-              </w:rPr>
-            </w:r>
-            <w:r>
-              <w:rPr>
-                <w:noProof/>
-                <w:webHidden/>
-              </w:rPr>
-              <w:fldChar w:fldCharType="separate"/>
-            </w:r>
-            <w:r>
-              <w:rPr>
-                <w:noProof/>
-                <w:webHidden/>
-              </w:rPr>
-              <w:t>5</w:t>
             </w:r>
             <w:r>
               <w:rPr>
@@ -722,13 +582,13 @@
               <w:szCs w:val="24"/>
             </w:rPr>
           </w:pPr>
-          <w:hyperlink w:anchor="_Toc505915498" w:history="1">
+          <w:hyperlink w:anchor="_Toc505948124" w:history="1">
             <w:r>
               <w:rPr>
                 <w:rStyle w:val="Hyperlink"/>
                 <w:noProof/>
               </w:rPr>
-              <w:t>Explode a list or array data field</w:t>
+              <w:t>Store DataFrame as Temp Table for Later Querying</w:t>
             </w:r>
             <w:r>
               <w:rPr>
@@ -749,7 +609,7 @@
                 <w:noProof/>
                 <w:webHidden/>
               </w:rPr>
-              <w:instrText xml:space="preserve"> PAGEREF _Toc505915498 \h </w:instrText>
+              <w:instrText xml:space="preserve"> PAGEREF _Toc505948124 \h </w:instrText>
             </w:r>
             <w:r>
               <w:rPr>
@@ -769,7 +629,7 @@
                 <w:noProof/>
                 <w:webHidden/>
               </w:rPr>
-              <w:t>5</w:t>
+              <w:t>4</w:t>
             </w:r>
             <w:r>
               <w:rPr>
@@ -793,13 +653,13 @@
               <w:noProof/>
             </w:rPr>
           </w:pPr>
-          <w:hyperlink w:anchor="_Toc505915499" w:history="1">
+          <w:hyperlink w:anchor="_Toc505948125" w:history="1">
             <w:r>
               <w:rPr>
                 <w:rStyle w:val="Hyperlink"/>
                 <w:noProof/>
               </w:rPr>
-              <w:t>Strings</w:t>
+              <w:t>Select an Array Element</w:t>
             </w:r>
             <w:r>
               <w:rPr>
@@ -820,7 +680,7 @@
                 <w:noProof/>
                 <w:webHidden/>
               </w:rPr>
-              <w:instrText xml:space="preserve"> PAGEREF _Toc505915499 \h </w:instrText>
+              <w:instrText xml:space="preserve"> PAGEREF _Toc505948125 \h </w:instrText>
             </w:r>
             <w:r>
               <w:rPr>
@@ -840,7 +700,78 @@
                 <w:noProof/>
                 <w:webHidden/>
               </w:rPr>
-              <w:t>7</w:t>
+              <w:t>5</w:t>
+            </w:r>
+            <w:r>
+              <w:rPr>
+                <w:noProof/>
+                <w:webHidden/>
+              </w:rPr>
+              <w:fldChar w:fldCharType="end"/>
+            </w:r>
+          </w:hyperlink>
+        </w:p>
+        <w:p>
+          <w:pPr>
+            <w:pStyle w:val="TOC1"/>
+            <w:tabs>
+              <w:tab w:val="right" w:leader="dot" w:pos="11150"/>
+            </w:tabs>
+            <w:rPr>
+              <w:rFonts w:eastAsiaTheme="minorEastAsia"/>
+              <w:b w:val="0"/>
+              <w:bCs w:val="0"/>
+              <w:noProof/>
+            </w:rPr>
+          </w:pPr>
+          <w:hyperlink w:anchor="_Toc505948126" w:history="1">
+            <w:r>
+              <w:rPr>
+                <w:rStyle w:val="Hyperlink"/>
+                <w:noProof/>
+              </w:rPr>
+              <w:t>Parquet</w:t>
+            </w:r>
+            <w:r>
+              <w:rPr>
+                <w:noProof/>
+                <w:webHidden/>
+              </w:rPr>
+              <w:tab/>
+            </w:r>
+            <w:r>
+              <w:rPr>
+                <w:noProof/>
+                <w:webHidden/>
+              </w:rPr>
+              <w:fldChar w:fldCharType="begin"/>
+            </w:r>
+            <w:r>
+              <w:rPr>
+                <w:noProof/>
+                <w:webHidden/>
+              </w:rPr>
+              <w:instrText xml:space="preserve"> PAGEREF _Toc505948126 \h </w:instrText>
+            </w:r>
+            <w:r>
+              <w:rPr>
+                <w:noProof/>
+                <w:webHidden/>
+              </w:rPr>
+            </w:r>
+            <w:r>
+              <w:rPr>
+                <w:noProof/>
+                <w:webHidden/>
+              </w:rPr>
+              <w:fldChar w:fldCharType="separate"/>
+            </w:r>
+            <w:r>
+              <w:rPr>
+                <w:noProof/>
+                <w:webHidden/>
+              </w:rPr>
+              <w:t>6</w:t>
             </w:r>
             <w:r>
               <w:rPr>
@@ -866,13 +797,13 @@
               <w:szCs w:val="24"/>
             </w:rPr>
           </w:pPr>
-          <w:hyperlink w:anchor="_Toc505915500" w:history="1">
+          <w:hyperlink w:anchor="_Toc505948127" w:history="1">
             <w:r>
               <w:rPr>
                 <w:rStyle w:val="Hyperlink"/>
                 <w:noProof/>
               </w:rPr>
-              <w:t>Concatenate strings</w:t>
+              <w:t>Explode a list or array data field</w:t>
             </w:r>
             <w:r>
               <w:rPr>
@@ -893,7 +824,7 @@
                 <w:noProof/>
                 <w:webHidden/>
               </w:rPr>
-              <w:instrText xml:space="preserve"> PAGEREF _Toc505915500 \h </w:instrText>
+              <w:instrText xml:space="preserve"> PAGEREF _Toc505948127 \h </w:instrText>
             </w:r>
             <w:r>
               <w:rPr>
@@ -913,7 +844,78 @@
                 <w:noProof/>
                 <w:webHidden/>
               </w:rPr>
-              <w:t>7</w:t>
+              <w:t>6</w:t>
+            </w:r>
+            <w:r>
+              <w:rPr>
+                <w:noProof/>
+                <w:webHidden/>
+              </w:rPr>
+              <w:fldChar w:fldCharType="end"/>
+            </w:r>
+          </w:hyperlink>
+        </w:p>
+        <w:p>
+          <w:pPr>
+            <w:pStyle w:val="TOC1"/>
+            <w:tabs>
+              <w:tab w:val="right" w:leader="dot" w:pos="11150"/>
+            </w:tabs>
+            <w:rPr>
+              <w:rFonts w:eastAsiaTheme="minorEastAsia"/>
+              <w:b w:val="0"/>
+              <w:bCs w:val="0"/>
+              <w:noProof/>
+            </w:rPr>
+          </w:pPr>
+          <w:hyperlink w:anchor="_Toc505948128" w:history="1">
+            <w:r>
+              <w:rPr>
+                <w:rStyle w:val="Hyperlink"/>
+                <w:noProof/>
+              </w:rPr>
+              <w:t>Strings</w:t>
+            </w:r>
+            <w:r>
+              <w:rPr>
+                <w:noProof/>
+                <w:webHidden/>
+              </w:rPr>
+              <w:tab/>
+            </w:r>
+            <w:r>
+              <w:rPr>
+                <w:noProof/>
+                <w:webHidden/>
+              </w:rPr>
+              <w:fldChar w:fldCharType="begin"/>
+            </w:r>
+            <w:r>
+              <w:rPr>
+                <w:noProof/>
+                <w:webHidden/>
+              </w:rPr>
+              <w:instrText xml:space="preserve"> PAGEREF _Toc505948128 \h </w:instrText>
+            </w:r>
+            <w:r>
+              <w:rPr>
+                <w:noProof/>
+                <w:webHidden/>
+              </w:rPr>
+            </w:r>
+            <w:r>
+              <w:rPr>
+                <w:noProof/>
+                <w:webHidden/>
+              </w:rPr>
+              <w:fldChar w:fldCharType="separate"/>
+            </w:r>
+            <w:r>
+              <w:rPr>
+                <w:noProof/>
+                <w:webHidden/>
+              </w:rPr>
+              <w:t>8</w:t>
             </w:r>
             <w:r>
               <w:rPr>
@@ -939,13 +941,13 @@
               <w:szCs w:val="24"/>
             </w:rPr>
           </w:pPr>
-          <w:hyperlink w:anchor="_Toc505915501" w:history="1">
+          <w:hyperlink w:anchor="_Toc505948129" w:history="1">
             <w:r>
               <w:rPr>
                 <w:rStyle w:val="Hyperlink"/>
                 <w:noProof/>
               </w:rPr>
-              <w:t>Convert a numeric field to a string</w:t>
+              <w:t>Concatenate strings</w:t>
             </w:r>
             <w:r>
               <w:rPr>
@@ -966,7 +968,7 @@
                 <w:noProof/>
                 <w:webHidden/>
               </w:rPr>
-              <w:instrText xml:space="preserve"> PAGEREF _Toc505915501 \h </w:instrText>
+              <w:instrText xml:space="preserve"> PAGEREF _Toc505948129 \h </w:instrText>
             </w:r>
             <w:r>
               <w:rPr>
@@ -986,7 +988,7 @@
                 <w:noProof/>
                 <w:webHidden/>
               </w:rPr>
-              <w:t>7</w:t>
+              <w:t>8</w:t>
             </w:r>
             <w:r>
               <w:rPr>
@@ -1012,13 +1014,13 @@
               <w:szCs w:val="24"/>
             </w:rPr>
           </w:pPr>
-          <w:hyperlink w:anchor="_Toc505915502" w:history="1">
+          <w:hyperlink w:anchor="_Toc505948130" w:history="1">
             <w:r>
               <w:rPr>
                 <w:rStyle w:val="Hyperlink"/>
                 <w:noProof/>
               </w:rPr>
-              <w:t>Substring</w:t>
+              <w:t>Convert a numeric field to a string</w:t>
             </w:r>
             <w:r>
               <w:rPr>
@@ -1039,7 +1041,7 @@
                 <w:noProof/>
                 <w:webHidden/>
               </w:rPr>
-              <w:instrText xml:space="preserve"> PAGEREF _Toc505915502 \h </w:instrText>
+              <w:instrText xml:space="preserve"> PAGEREF _Toc505948130 \h </w:instrText>
             </w:r>
             <w:r>
               <w:rPr>
@@ -1059,78 +1061,7 @@
                 <w:noProof/>
                 <w:webHidden/>
               </w:rPr>
-              <w:t>7</w:t>
-            </w:r>
-            <w:r>
-              <w:rPr>
-                <w:noProof/>
-                <w:webHidden/>
-              </w:rPr>
-              <w:fldChar w:fldCharType="end"/>
-            </w:r>
-          </w:hyperlink>
-        </w:p>
-        <w:p>
-          <w:pPr>
-            <w:pStyle w:val="TOC1"/>
-            <w:tabs>
-              <w:tab w:val="right" w:leader="dot" w:pos="11150"/>
-            </w:tabs>
-            <w:rPr>
-              <w:rFonts w:eastAsiaTheme="minorEastAsia"/>
-              <w:b w:val="0"/>
-              <w:bCs w:val="0"/>
-              <w:noProof/>
-            </w:rPr>
-          </w:pPr>
-          <w:hyperlink w:anchor="_Toc505915503" w:history="1">
-            <w:r>
-              <w:rPr>
-                <w:rStyle w:val="Hyperlink"/>
-                <w:noProof/>
-              </w:rPr>
-              <w:t>Timestamps</w:t>
-            </w:r>
-            <w:r>
-              <w:rPr>
-                <w:noProof/>
-                <w:webHidden/>
-              </w:rPr>
-              <w:tab/>
-            </w:r>
-            <w:r>
-              <w:rPr>
-                <w:noProof/>
-                <w:webHidden/>
-              </w:rPr>
-              <w:fldChar w:fldCharType="begin"/>
-            </w:r>
-            <w:r>
-              <w:rPr>
-                <w:noProof/>
-                <w:webHidden/>
-              </w:rPr>
-              <w:instrText xml:space="preserve"> PAGEREF _Toc505915503 \h </w:instrText>
-            </w:r>
-            <w:r>
-              <w:rPr>
-                <w:noProof/>
-                <w:webHidden/>
-              </w:rPr>
-            </w:r>
-            <w:r>
-              <w:rPr>
-                <w:noProof/>
-                <w:webHidden/>
-              </w:rPr>
-              <w:fldChar w:fldCharType="separate"/>
-            </w:r>
-            <w:r>
-              <w:rPr>
-                <w:noProof/>
-                <w:webHidden/>
-              </w:rPr>
-              <w:t>7</w:t>
+              <w:t>8</w:t>
             </w:r>
             <w:r>
               <w:rPr>
@@ -1156,13 +1087,13 @@
               <w:szCs w:val="24"/>
             </w:rPr>
           </w:pPr>
-          <w:hyperlink w:anchor="_Toc505915504" w:history="1">
+          <w:hyperlink w:anchor="_Toc505948131" w:history="1">
             <w:r>
               <w:rPr>
                 <w:rStyle w:val="Hyperlink"/>
                 <w:noProof/>
               </w:rPr>
-              <w:t>Convert string to timestamp</w:t>
+              <w:t>Substring</w:t>
             </w:r>
             <w:r>
               <w:rPr>
@@ -1183,7 +1114,7 @@
                 <w:noProof/>
                 <w:webHidden/>
               </w:rPr>
-              <w:instrText xml:space="preserve"> PAGEREF _Toc505915504 \h </w:instrText>
+              <w:instrText xml:space="preserve"> PAGEREF _Toc505948131 \h </w:instrText>
             </w:r>
             <w:r>
               <w:rPr>
@@ -1203,7 +1134,78 @@
                 <w:noProof/>
                 <w:webHidden/>
               </w:rPr>
-              <w:t>7</w:t>
+              <w:t>8</w:t>
+            </w:r>
+            <w:r>
+              <w:rPr>
+                <w:noProof/>
+                <w:webHidden/>
+              </w:rPr>
+              <w:fldChar w:fldCharType="end"/>
+            </w:r>
+          </w:hyperlink>
+        </w:p>
+        <w:p>
+          <w:pPr>
+            <w:pStyle w:val="TOC1"/>
+            <w:tabs>
+              <w:tab w:val="right" w:leader="dot" w:pos="11150"/>
+            </w:tabs>
+            <w:rPr>
+              <w:rFonts w:eastAsiaTheme="minorEastAsia"/>
+              <w:b w:val="0"/>
+              <w:bCs w:val="0"/>
+              <w:noProof/>
+            </w:rPr>
+          </w:pPr>
+          <w:hyperlink w:anchor="_Toc505948132" w:history="1">
+            <w:r>
+              <w:rPr>
+                <w:rStyle w:val="Hyperlink"/>
+                <w:noProof/>
+              </w:rPr>
+              <w:t>Timestamps</w:t>
+            </w:r>
+            <w:r>
+              <w:rPr>
+                <w:noProof/>
+                <w:webHidden/>
+              </w:rPr>
+              <w:tab/>
+            </w:r>
+            <w:r>
+              <w:rPr>
+                <w:noProof/>
+                <w:webHidden/>
+              </w:rPr>
+              <w:fldChar w:fldCharType="begin"/>
+            </w:r>
+            <w:r>
+              <w:rPr>
+                <w:noProof/>
+                <w:webHidden/>
+              </w:rPr>
+              <w:instrText xml:space="preserve"> PAGEREF _Toc505948132 \h </w:instrText>
+            </w:r>
+            <w:r>
+              <w:rPr>
+                <w:noProof/>
+                <w:webHidden/>
+              </w:rPr>
+            </w:r>
+            <w:r>
+              <w:rPr>
+                <w:noProof/>
+                <w:webHidden/>
+              </w:rPr>
+              <w:fldChar w:fldCharType="separate"/>
+            </w:r>
+            <w:r>
+              <w:rPr>
+                <w:noProof/>
+                <w:webHidden/>
+              </w:rPr>
+              <w:t>8</w:t>
             </w:r>
             <w:r>
               <w:rPr>
@@ -1229,13 +1231,13 @@
               <w:szCs w:val="24"/>
             </w:rPr>
           </w:pPr>
-          <w:hyperlink w:anchor="_Toc505915505" w:history="1">
+          <w:hyperlink w:anchor="_Toc505948133" w:history="1">
             <w:r>
               <w:rPr>
                 <w:rStyle w:val="Hyperlink"/>
                 <w:noProof/>
               </w:rPr>
-              <w:t>Convert Unix Timestamp to Formatted Date</w:t>
+              <w:t>Convert string to timestamp</w:t>
             </w:r>
             <w:r>
               <w:rPr>
@@ -1256,7 +1258,7 @@
                 <w:noProof/>
                 <w:webHidden/>
               </w:rPr>
-              <w:instrText xml:space="preserve"> PAGEREF _Toc505915505 \h </w:instrText>
+              <w:instrText xml:space="preserve"> PAGEREF _Toc505948133 \h </w:instrText>
             </w:r>
             <w:r>
               <w:rPr>
@@ -1302,12 +1304,85 @@
               <w:szCs w:val="24"/>
             </w:rPr>
           </w:pPr>
-          <w:hyperlink w:anchor="_Toc505915506" w:history="1">
+          <w:hyperlink w:anchor="_Toc505948134" w:history="1">
             <w:r>
               <w:rPr>
                 <w:rStyle w:val="Hyperlink"/>
                 <w:noProof/>
               </w:rPr>
+              <w:t>Convert Unix Timestamp to Formatted Date</w:t>
+            </w:r>
+            <w:r>
+              <w:rPr>
+                <w:noProof/>
+                <w:webHidden/>
+              </w:rPr>
+              <w:tab/>
+            </w:r>
+            <w:r>
+              <w:rPr>
+                <w:noProof/>
+                <w:webHidden/>
+              </w:rPr>
+              <w:fldChar w:fldCharType="begin"/>
+            </w:r>
+            <w:r>
+              <w:rPr>
+                <w:noProof/>
+                <w:webHidden/>
+              </w:rPr>
+              <w:instrText xml:space="preserve"> PAGEREF _Toc505948134 \h </w:instrText>
+            </w:r>
+            <w:r>
+              <w:rPr>
+                <w:noProof/>
+                <w:webHidden/>
+              </w:rPr>
+            </w:r>
+            <w:r>
+              <w:rPr>
+                <w:noProof/>
+                <w:webHidden/>
+              </w:rPr>
+              <w:fldChar w:fldCharType="separate"/>
+            </w:r>
+            <w:r>
+              <w:rPr>
+                <w:noProof/>
+                <w:webHidden/>
+              </w:rPr>
+              <w:t>9</w:t>
+            </w:r>
+            <w:r>
+              <w:rPr>
+                <w:noProof/>
+                <w:webHidden/>
+              </w:rPr>
+              <w:fldChar w:fldCharType="end"/>
+            </w:r>
+          </w:hyperlink>
+        </w:p>
+        <w:p>
+          <w:pPr>
+            <w:pStyle w:val="TOC2"/>
+            <w:tabs>
+              <w:tab w:val="right" w:leader="dot" w:pos="11150"/>
+            </w:tabs>
+            <w:rPr>
+              <w:rFonts w:eastAsiaTheme="minorEastAsia"/>
+              <w:b w:val="0"/>
+              <w:bCs w:val="0"/>
+              <w:noProof/>
+              <w:sz w:val="24"/>
+              <w:szCs w:val="24"/>
+            </w:rPr>
+          </w:pPr>
+          <w:hyperlink w:anchor="_Toc505948135" w:history="1">
+            <w:r>
+              <w:rPr>
+                <w:rStyle w:val="Hyperlink"/>
+                <w:noProof/>
+              </w:rPr>
               <w:t>Convert Unix Timestamp to ISO Standard Date and Time</w:t>
             </w:r>
             <w:r>
@@ -1329,7 +1404,7 @@
                 <w:noProof/>
                 <w:webHidden/>
               </w:rPr>
-              <w:instrText xml:space="preserve"> PAGEREF _Toc505915506 \h </w:instrText>
+              <w:instrText xml:space="preserve"> PAGEREF _Toc505948135 \h </w:instrText>
             </w:r>
             <w:r>
               <w:rPr>
@@ -1349,7 +1424,7 @@
                 <w:noProof/>
                 <w:webHidden/>
               </w:rPr>
-              <w:t>8</w:t>
+              <w:t>9</w:t>
             </w:r>
             <w:r>
               <w:rPr>
@@ -1377,11 +1452,11 @@
       <w:pPr>
         <w:pStyle w:val="Heading1"/>
       </w:pPr>
-      <w:bookmarkStart w:id="0" w:name="_Toc505915489"/>
+      <w:bookmarkStart w:id="1" w:name="_Toc505948117"/>
       <w:r>
         <w:t>Case Statements</w:t>
       </w:r>
-      <w:bookmarkEnd w:id="0"/>
+      <w:bookmarkEnd w:id="1"/>
     </w:p>
     <w:p>
       <w:pPr>
@@ -1694,7 +1769,7 @@
       <w:pPr>
         <w:pStyle w:val="Heading1"/>
       </w:pPr>
-      <w:bookmarkStart w:id="1" w:name="_Toc505915490"/>
+      <w:bookmarkStart w:id="2" w:name="_Toc505948118"/>
       <w:r>
         <w:lastRenderedPageBreak/>
         <w:t>DataFrame</w:t>
@@ -1702,7 +1777,7 @@
       <w:r>
         <w:t xml:space="preserve">  (pyspark.sql.dataframe.DataFrame)</w:t>
       </w:r>
-      <w:bookmarkEnd w:id="1"/>
+      <w:bookmarkEnd w:id="2"/>
     </w:p>
     <w:p>
       <w:pPr>
@@ -1713,11 +1788,11 @@
       <w:pPr>
         <w:pStyle w:val="Heading2"/>
       </w:pPr>
-      <w:bookmarkStart w:id="2" w:name="_Toc505915491"/>
+      <w:bookmarkStart w:id="3" w:name="_Toc505948119"/>
       <w:r>
         <w:t>Change a DataFrame’s Column Names</w:t>
       </w:r>
-      <w:bookmarkEnd w:id="2"/>
+      <w:bookmarkEnd w:id="3"/>
     </w:p>
     <w:p/>
     <w:p>
@@ -1781,8 +1856,6 @@
         </w:rPr>
         <w:t>+---+---+------------+</w:t>
       </w:r>
-      <w:bookmarkStart w:id="3" w:name="_GoBack"/>
-      <w:bookmarkEnd w:id="3"/>
     </w:p>
     <w:p>
       <w:pPr>
@@ -2579,7 +2652,7 @@
       <w:pPr>
         <w:pStyle w:val="Heading2"/>
       </w:pPr>
-      <w:bookmarkStart w:id="4" w:name="_Toc505915492"/>
+      <w:bookmarkStart w:id="4" w:name="_Toc505948120"/>
       <w:r>
         <w:t>Create a DataFrame from Scratch</w:t>
       </w:r>
@@ -2882,11 +2955,123 @@
       <w:pPr>
         <w:pStyle w:val="Heading2"/>
       </w:pPr>
-      <w:bookmarkStart w:id="5" w:name="_Toc505915493"/>
+      <w:bookmarkStart w:id="5" w:name="_Toc505948121"/>
+      <w:r>
+        <w:t>Execute SQL on a DataFrame</w:t>
+      </w:r>
+      <w:bookmarkEnd w:id="5"/>
+    </w:p>
+    <w:p/>
+    <w:p>
+      <w:pPr>
+        <w:pStyle w:val="code"/>
+      </w:pPr>
+      <w:r>
+        <w:t>sqlContext.registerDataFrameAsTable(data, "myTable")</w:t>
+      </w:r>
+    </w:p>
+    <w:p>
+      <w:pPr>
+        <w:pStyle w:val="code"/>
+      </w:pPr>
+      <w:r>
+        <w:t>df2 = sqlContext.sql("SELECT Name AS name, askdaosdka as age from myTable")</w:t>
+      </w:r>
+    </w:p>
+    <w:p>
+      <w:pPr>
+        <w:pStyle w:val="code"/>
+      </w:pPr>
+    </w:p>
+    <w:p>
+      <w:pPr>
+        <w:pStyle w:val="code"/>
+      </w:pPr>
+      <w:r>
+        <w:t>df2.show()</w:t>
+      </w:r>
+    </w:p>
+    <w:p>
+      <w:pPr>
+        <w:pStyle w:val="code"/>
+      </w:pPr>
+    </w:p>
+    <w:p>
+      <w:pPr>
+        <w:pStyle w:val="code"/>
+      </w:pPr>
+      <w:r>
+        <w:t># Output</w:t>
+      </w:r>
+    </w:p>
+    <w:p>
+      <w:pPr>
+        <w:pStyle w:val="code"/>
+      </w:pPr>
+      <w:r>
+        <w:t>#+-------+---+</w:t>
+      </w:r>
+    </w:p>
+    <w:p>
+      <w:pPr>
+        <w:pStyle w:val="code"/>
+      </w:pPr>
+      <w:r>
+        <w:t>#|   name|age|</w:t>
+      </w:r>
+    </w:p>
+    <w:p>
+      <w:pPr>
+        <w:pStyle w:val="code"/>
+      </w:pPr>
+      <w:r>
+        <w:t>#+-------+---+</w:t>
+      </w:r>
+    </w:p>
+    <w:p>
+      <w:pPr>
+        <w:pStyle w:val="code"/>
+      </w:pPr>
+      <w:r>
+        <w:t>#|Alberto|  2|</w:t>
+      </w:r>
+    </w:p>
+    <w:p>
+      <w:pPr>
+        <w:pStyle w:val="code"/>
+      </w:pPr>
+      <w:r>
+        <w:t>#| Dakota|  2|</w:t>
+      </w:r>
+    </w:p>
+    <w:p>
+      <w:pPr>
+        <w:pStyle w:val="code"/>
+      </w:pPr>
+      <w:r>
+        <w:t>#+-------+---+</w:t>
+      </w:r>
+    </w:p>
+    <w:p>
+      <w:pPr>
+        <w:pStyle w:val="code"/>
+      </w:pPr>
+    </w:p>
+    <w:p>
+      <w:pPr>
+        <w:pStyle w:val="code"/>
+      </w:pPr>
+    </w:p>
+    <w:p/>
+    <w:p>
+      <w:pPr>
+        <w:pStyle w:val="Heading2"/>
+      </w:pPr>
+      <w:bookmarkStart w:id="6" w:name="_Toc505948122"/>
       <w:r>
         <w:t>Explode a List inside a DataFrame column</w:t>
       </w:r>
-      <w:bookmarkEnd w:id="5"/>
+      <w:bookmarkEnd w:id="6"/>
     </w:p>
     <w:p/>
     <w:p>
@@ -3706,11 +3891,11 @@
       <w:pPr>
         <w:pStyle w:val="Heading2"/>
       </w:pPr>
-      <w:bookmarkStart w:id="6" w:name="_Toc505915494"/>
+      <w:bookmarkStart w:id="7" w:name="_Toc505948123"/>
       <w:r>
         <w:t>Read a Parquet File into a DataFrame</w:t>
       </w:r>
-      <w:bookmarkEnd w:id="6"/>
+      <w:bookmarkEnd w:id="7"/>
     </w:p>
     <w:p>
       <w:pPr>
@@ -3773,11 +3958,11 @@
       <w:pPr>
         <w:pStyle w:val="Heading2"/>
       </w:pPr>
-      <w:bookmarkStart w:id="7" w:name="_Toc505915495"/>
+      <w:bookmarkStart w:id="8" w:name="_Toc505948124"/>
       <w:r>
         <w:t>Store DataFrame as Temp Table for Later Querying</w:t>
       </w:r>
-      <w:bookmarkEnd w:id="7"/>
+      <w:bookmarkEnd w:id="8"/>
     </w:p>
     <w:p/>
     <w:p>
@@ -3860,12 +4045,12 @@
       <w:pPr>
         <w:pStyle w:val="Heading1"/>
       </w:pPr>
-      <w:bookmarkStart w:id="8" w:name="_Toc505915496"/>
+      <w:bookmarkStart w:id="9" w:name="_Toc505948125"/>
       <w:r>
         <w:lastRenderedPageBreak/>
         <w:t>Select an Array Element</w:t>
       </w:r>
-      <w:bookmarkEnd w:id="8"/>
+      <w:bookmarkEnd w:id="9"/>
     </w:p>
     <w:p>
       <w:pPr>
@@ -4008,23 +4193,23 @@
       <w:pPr>
         <w:pStyle w:val="Heading1"/>
       </w:pPr>
-      <w:bookmarkStart w:id="9" w:name="_Toc505915497"/>
+      <w:bookmarkStart w:id="10" w:name="_Toc505948126"/>
       <w:r>
         <w:lastRenderedPageBreak/>
         <w:t>Parquet</w:t>
       </w:r>
-      <w:bookmarkEnd w:id="9"/>
+      <w:bookmarkEnd w:id="10"/>
     </w:p>
     <w:p/>
     <w:p>
       <w:pPr>
         <w:pStyle w:val="Heading2"/>
       </w:pPr>
-      <w:bookmarkStart w:id="10" w:name="_Toc505915498"/>
+      <w:bookmarkStart w:id="11" w:name="_Toc505948127"/>
       <w:r>
         <w:t>Explode a list or array data field</w:t>
       </w:r>
-      <w:bookmarkEnd w:id="10"/>
+      <w:bookmarkEnd w:id="11"/>
     </w:p>
     <w:p/>
     <w:p>
@@ -5749,22 +5934,22 @@
       <w:pPr>
         <w:pStyle w:val="Heading1"/>
       </w:pPr>
-      <w:bookmarkStart w:id="11" w:name="_Toc505915499"/>
+      <w:bookmarkStart w:id="12" w:name="_Toc505948128"/>
       <w:r>
         <w:t>Strings</w:t>
       </w:r>
-      <w:bookmarkEnd w:id="11"/>
+      <w:bookmarkEnd w:id="12"/>
     </w:p>
     <w:p/>
     <w:p>
       <w:pPr>
         <w:pStyle w:val="Heading2"/>
       </w:pPr>
-      <w:bookmarkStart w:id="12" w:name="_Toc505915500"/>
+      <w:bookmarkStart w:id="13" w:name="_Toc505948129"/>
       <w:r>
         <w:t>Concatenate strings</w:t>
       </w:r>
-      <w:bookmarkEnd w:id="12"/>
+      <w:bookmarkEnd w:id="13"/>
     </w:p>
     <w:p/>
     <w:p>
@@ -5806,14 +5991,14 @@
       <w:pPr>
         <w:pStyle w:val="Heading2"/>
       </w:pPr>
-      <w:bookmarkStart w:id="13" w:name="_Toc505915501"/>
+      <w:bookmarkStart w:id="14" w:name="_Toc505948130"/>
       <w:r>
         <w:t xml:space="preserve">Convert </w:t>
       </w:r>
       <w:r>
         <w:t>a numeric field to a string</w:t>
       </w:r>
-      <w:bookmarkEnd w:id="13"/>
+      <w:bookmarkEnd w:id="14"/>
     </w:p>
     <w:p/>
     <w:p>
@@ -6080,11 +6265,11 @@
       <w:pPr>
         <w:pStyle w:val="Heading2"/>
       </w:pPr>
-      <w:bookmarkStart w:id="14" w:name="_Toc505915502"/>
+      <w:bookmarkStart w:id="15" w:name="_Toc505948131"/>
       <w:r>
         <w:t>Substring</w:t>
       </w:r>
-      <w:bookmarkEnd w:id="14"/>
+      <w:bookmarkEnd w:id="15"/>
     </w:p>
     <w:p/>
     <w:p>
@@ -6107,22 +6292,22 @@
       <w:pPr>
         <w:pStyle w:val="Heading1"/>
       </w:pPr>
-      <w:bookmarkStart w:id="15" w:name="_Toc505915503"/>
+      <w:bookmarkStart w:id="16" w:name="_Toc505948132"/>
       <w:r>
         <w:t>Timestamps</w:t>
       </w:r>
-      <w:bookmarkEnd w:id="15"/>
+      <w:bookmarkEnd w:id="16"/>
     </w:p>
     <w:p/>
     <w:p>
       <w:pPr>
         <w:pStyle w:val="Heading2"/>
       </w:pPr>
-      <w:bookmarkStart w:id="16" w:name="_Toc505915504"/>
+      <w:bookmarkStart w:id="17" w:name="_Toc505948133"/>
       <w:r>
         <w:t>Convert string to timestamp</w:t>
       </w:r>
-      <w:bookmarkEnd w:id="16"/>
+      <w:bookmarkEnd w:id="17"/>
     </w:p>
     <w:p/>
     <w:p>
@@ -6510,11 +6695,11 @@
       <w:pPr>
         <w:pStyle w:val="Heading2"/>
       </w:pPr>
-      <w:bookmarkStart w:id="17" w:name="_Toc505915505"/>
+      <w:bookmarkStart w:id="18" w:name="_Toc505948134"/>
       <w:r>
         <w:t>Convert Unix Timestamp to Formatted Date</w:t>
       </w:r>
-      <w:bookmarkEnd w:id="17"/>
+      <w:bookmarkEnd w:id="18"/>
     </w:p>
     <w:p/>
     <w:p>
@@ -6817,11 +7002,11 @@
       <w:pPr>
         <w:pStyle w:val="Heading2"/>
       </w:pPr>
-      <w:bookmarkStart w:id="18" w:name="_Toc505915506"/>
+      <w:bookmarkStart w:id="19" w:name="_Toc505948135"/>
       <w:r>
         <w:t>Convert Unix Timestamp to ISO Standard Date and Time</w:t>
       </w:r>
-      <w:bookmarkEnd w:id="18"/>
+      <w:bookmarkEnd w:id="19"/>
     </w:p>
     <w:p/>
     <w:p>
@@ -7899,7 +8084,7 @@
 </file>
 
 <file path=customXml/itemProps1.xml><?xml version="1.0" encoding="utf-8"?>
-<ds:datastoreItem xmlns:ds="http://schemas.openxmlformats.org/officeDocument/2006/customXml" ds:itemID="{823E1C1A-C005-F640-8456-664F5F827334}">
+<ds:datastoreItem xmlns:ds="http://schemas.openxmlformats.org/officeDocument/2006/customXml" ds:itemID="{67ECA6CF-A9B5-1542-85EB-EE3C8A44AB0E}">
   <ds:schemaRefs>
     <ds:schemaRef ds:uri="http://schemas.openxmlformats.org/officeDocument/2006/bibliography"/>
   </ds:schemaRefs>

</xml_diff>

<commit_message>
Added schema merge instructions to Parquet queries
</commit_message>
<xml_diff>
--- a/sparkSQL_cheatsheet.docx
+++ b/sparkSQL_cheatsheet.docx
@@ -38,10 +38,13 @@
             <w:pStyle w:val="TOCHeading"/>
           </w:pPr>
           <w:r>
-            <w:t>Table of Contents</w:t>
+            <w:t>Table of Conten</w:t>
           </w:r>
           <w:bookmarkStart w:id="0" w:name="_GoBack"/>
           <w:bookmarkEnd w:id="0"/>
+          <w:r>
+            <w:t>ts</w:t>
+          </w:r>
         </w:p>
         <w:p>
           <w:pPr>
@@ -73,7 +76,7 @@
             </w:rPr>
             <w:fldChar w:fldCharType="separate"/>
           </w:r>
-          <w:hyperlink w:anchor="_Toc505948117" w:history="1">
+          <w:hyperlink w:anchor="_Toc506359076" w:history="1">
             <w:r>
               <w:rPr>
                 <w:rStyle w:val="Hyperlink"/>
@@ -100,7 +103,7 @@
                 <w:noProof/>
                 <w:webHidden/>
               </w:rPr>
-              <w:instrText xml:space="preserve"> PAGEREF _Toc505948117 \h </w:instrText>
+              <w:instrText xml:space="preserve"> PAGEREF _Toc506359076 \h </w:instrText>
             </w:r>
             <w:r>
               <w:rPr>
@@ -144,7 +147,7 @@
               <w:noProof/>
             </w:rPr>
           </w:pPr>
-          <w:hyperlink w:anchor="_Toc505948118" w:history="1">
+          <w:hyperlink w:anchor="_Toc506359077" w:history="1">
             <w:r>
               <w:rPr>
                 <w:rStyle w:val="Hyperlink"/>
@@ -171,7 +174,7 @@
                 <w:noProof/>
                 <w:webHidden/>
               </w:rPr>
-              <w:instrText xml:space="preserve"> PAGEREF _Toc505948118 \h </w:instrText>
+              <w:instrText xml:space="preserve"> PAGEREF _Toc506359077 \h </w:instrText>
             </w:r>
             <w:r>
               <w:rPr>
@@ -217,7 +220,7 @@
               <w:szCs w:val="24"/>
             </w:rPr>
           </w:pPr>
-          <w:hyperlink w:anchor="_Toc505948119" w:history="1">
+          <w:hyperlink w:anchor="_Toc506359078" w:history="1">
             <w:r>
               <w:rPr>
                 <w:rStyle w:val="Hyperlink"/>
@@ -244,7 +247,7 @@
                 <w:noProof/>
                 <w:webHidden/>
               </w:rPr>
-              <w:instrText xml:space="preserve"> PAGEREF _Toc505948119 \h </w:instrText>
+              <w:instrText xml:space="preserve"> PAGEREF _Toc506359078 \h </w:instrText>
             </w:r>
             <w:r>
               <w:rPr>
@@ -290,7 +293,7 @@
               <w:szCs w:val="24"/>
             </w:rPr>
           </w:pPr>
-          <w:hyperlink w:anchor="_Toc505948120" w:history="1">
+          <w:hyperlink w:anchor="_Toc506359079" w:history="1">
             <w:r>
               <w:rPr>
                 <w:rStyle w:val="Hyperlink"/>
@@ -317,7 +320,7 @@
                 <w:noProof/>
                 <w:webHidden/>
               </w:rPr>
-              <w:instrText xml:space="preserve"> PAGEREF _Toc505948120 \h </w:instrText>
+              <w:instrText xml:space="preserve"> PAGEREF _Toc506359079 \h </w:instrText>
             </w:r>
             <w:r>
               <w:rPr>
@@ -363,7 +366,7 @@
               <w:szCs w:val="24"/>
             </w:rPr>
           </w:pPr>
-          <w:hyperlink w:anchor="_Toc505948121" w:history="1">
+          <w:hyperlink w:anchor="_Toc506359080" w:history="1">
             <w:r>
               <w:rPr>
                 <w:rStyle w:val="Hyperlink"/>
@@ -390,7 +393,7 @@
                 <w:noProof/>
                 <w:webHidden/>
               </w:rPr>
-              <w:instrText xml:space="preserve"> PAGEREF _Toc505948121 \h </w:instrText>
+              <w:instrText xml:space="preserve"> PAGEREF _Toc506359080 \h </w:instrText>
             </w:r>
             <w:r>
               <w:rPr>
@@ -436,7 +439,7 @@
               <w:szCs w:val="24"/>
             </w:rPr>
           </w:pPr>
-          <w:hyperlink w:anchor="_Toc505948122" w:history="1">
+          <w:hyperlink w:anchor="_Toc506359081" w:history="1">
             <w:r>
               <w:rPr>
                 <w:rStyle w:val="Hyperlink"/>
@@ -463,7 +466,7 @@
                 <w:noProof/>
                 <w:webHidden/>
               </w:rPr>
-              <w:instrText xml:space="preserve"> PAGEREF _Toc505948122 \h </w:instrText>
+              <w:instrText xml:space="preserve"> PAGEREF _Toc506359081 \h </w:instrText>
             </w:r>
             <w:r>
               <w:rPr>
@@ -509,13 +512,22 @@
               <w:szCs w:val="24"/>
             </w:rPr>
           </w:pPr>
-          <w:hyperlink w:anchor="_Toc505948123" w:history="1">
+          <w:hyperlink w:anchor="_Toc506359082" w:history="1">
             <w:r>
               <w:rPr>
                 <w:rStyle w:val="Hyperlink"/>
                 <w:noProof/>
               </w:rPr>
-              <w:t>Read a Parquet File into a DataFrame</w:t>
+              <w:t xml:space="preserve">Loading a Schema while Correcting </w:t>
+            </w:r>
+            <w:r>
+              <w:rPr>
+                <w:rStyle w:val="Hyperlink"/>
+                <w:rFonts w:eastAsia="Times New Roman"/>
+                <w:noProof/>
+                <w:shd w:val="clear" w:color="auto" w:fill="F4F5F7"/>
+              </w:rPr>
+              <w:t>org.apache.parquet.io.ParquetDecodingException</w:t>
             </w:r>
             <w:r>
               <w:rPr>
@@ -536,7 +548,7 @@
                 <w:noProof/>
                 <w:webHidden/>
               </w:rPr>
-              <w:instrText xml:space="preserve"> PAGEREF _Toc505948123 \h </w:instrText>
+              <w:instrText xml:space="preserve"> PAGEREF _Toc506359082 \h </w:instrText>
             </w:r>
             <w:r>
               <w:rPr>
@@ -556,7 +568,7 @@
                 <w:noProof/>
                 <w:webHidden/>
               </w:rPr>
-              <w:t>3</w:t>
+              <w:t>4</w:t>
             </w:r>
             <w:r>
               <w:rPr>
@@ -582,13 +594,13 @@
               <w:szCs w:val="24"/>
             </w:rPr>
           </w:pPr>
-          <w:hyperlink w:anchor="_Toc505948124" w:history="1">
+          <w:hyperlink w:anchor="_Toc506359083" w:history="1">
             <w:r>
               <w:rPr>
                 <w:rStyle w:val="Hyperlink"/>
                 <w:noProof/>
               </w:rPr>
-              <w:t>Store DataFrame as Temp Table for Later Querying</w:t>
+              <w:t>Read a Parquet File into a DataFrame</w:t>
             </w:r>
             <w:r>
               <w:rPr>
@@ -609,7 +621,7 @@
                 <w:noProof/>
                 <w:webHidden/>
               </w:rPr>
-              <w:instrText xml:space="preserve"> PAGEREF _Toc505948124 \h </w:instrText>
+              <w:instrText xml:space="preserve"> PAGEREF _Toc506359083 \h </w:instrText>
             </w:r>
             <w:r>
               <w:rPr>
@@ -630,148 +642,6 @@
                 <w:webHidden/>
               </w:rPr>
               <w:t>4</w:t>
-            </w:r>
-            <w:r>
-              <w:rPr>
-                <w:noProof/>
-                <w:webHidden/>
-              </w:rPr>
-              <w:fldChar w:fldCharType="end"/>
-            </w:r>
-          </w:hyperlink>
-        </w:p>
-        <w:p>
-          <w:pPr>
-            <w:pStyle w:val="TOC1"/>
-            <w:tabs>
-              <w:tab w:val="right" w:leader="dot" w:pos="11150"/>
-            </w:tabs>
-            <w:rPr>
-              <w:rFonts w:eastAsiaTheme="minorEastAsia"/>
-              <w:b w:val="0"/>
-              <w:bCs w:val="0"/>
-              <w:noProof/>
-            </w:rPr>
-          </w:pPr>
-          <w:hyperlink w:anchor="_Toc505948125" w:history="1">
-            <w:r>
-              <w:rPr>
-                <w:rStyle w:val="Hyperlink"/>
-                <w:noProof/>
-              </w:rPr>
-              <w:t>Select an Array Element</w:t>
-            </w:r>
-            <w:r>
-              <w:rPr>
-                <w:noProof/>
-                <w:webHidden/>
-              </w:rPr>
-              <w:tab/>
-            </w:r>
-            <w:r>
-              <w:rPr>
-                <w:noProof/>
-                <w:webHidden/>
-              </w:rPr>
-              <w:fldChar w:fldCharType="begin"/>
-            </w:r>
-            <w:r>
-              <w:rPr>
-                <w:noProof/>
-                <w:webHidden/>
-              </w:rPr>
-              <w:instrText xml:space="preserve"> PAGEREF _Toc505948125 \h </w:instrText>
-            </w:r>
-            <w:r>
-              <w:rPr>
-                <w:noProof/>
-                <w:webHidden/>
-              </w:rPr>
-            </w:r>
-            <w:r>
-              <w:rPr>
-                <w:noProof/>
-                <w:webHidden/>
-              </w:rPr>
-              <w:fldChar w:fldCharType="separate"/>
-            </w:r>
-            <w:r>
-              <w:rPr>
-                <w:noProof/>
-                <w:webHidden/>
-              </w:rPr>
-              <w:t>5</w:t>
-            </w:r>
-            <w:r>
-              <w:rPr>
-                <w:noProof/>
-                <w:webHidden/>
-              </w:rPr>
-              <w:fldChar w:fldCharType="end"/>
-            </w:r>
-          </w:hyperlink>
-        </w:p>
-        <w:p>
-          <w:pPr>
-            <w:pStyle w:val="TOC1"/>
-            <w:tabs>
-              <w:tab w:val="right" w:leader="dot" w:pos="11150"/>
-            </w:tabs>
-            <w:rPr>
-              <w:rFonts w:eastAsiaTheme="minorEastAsia"/>
-              <w:b w:val="0"/>
-              <w:bCs w:val="0"/>
-              <w:noProof/>
-            </w:rPr>
-          </w:pPr>
-          <w:hyperlink w:anchor="_Toc505948126" w:history="1">
-            <w:r>
-              <w:rPr>
-                <w:rStyle w:val="Hyperlink"/>
-                <w:noProof/>
-              </w:rPr>
-              <w:t>Parquet</w:t>
-            </w:r>
-            <w:r>
-              <w:rPr>
-                <w:noProof/>
-                <w:webHidden/>
-              </w:rPr>
-              <w:tab/>
-            </w:r>
-            <w:r>
-              <w:rPr>
-                <w:noProof/>
-                <w:webHidden/>
-              </w:rPr>
-              <w:fldChar w:fldCharType="begin"/>
-            </w:r>
-            <w:r>
-              <w:rPr>
-                <w:noProof/>
-                <w:webHidden/>
-              </w:rPr>
-              <w:instrText xml:space="preserve"> PAGEREF _Toc505948126 \h </w:instrText>
-            </w:r>
-            <w:r>
-              <w:rPr>
-                <w:noProof/>
-                <w:webHidden/>
-              </w:rPr>
-            </w:r>
-            <w:r>
-              <w:rPr>
-                <w:noProof/>
-                <w:webHidden/>
-              </w:rPr>
-              <w:fldChar w:fldCharType="separate"/>
-            </w:r>
-            <w:r>
-              <w:rPr>
-                <w:noProof/>
-                <w:webHidden/>
-              </w:rPr>
-              <w:t>6</w:t>
             </w:r>
             <w:r>
               <w:rPr>
@@ -797,13 +667,13 @@
               <w:szCs w:val="24"/>
             </w:rPr>
           </w:pPr>
-          <w:hyperlink w:anchor="_Toc505948127" w:history="1">
+          <w:hyperlink w:anchor="_Toc506359084" w:history="1">
             <w:r>
               <w:rPr>
                 <w:rStyle w:val="Hyperlink"/>
                 <w:noProof/>
               </w:rPr>
-              <w:t>Explode a list or array data field</w:t>
+              <w:t>Store DataFrame as Temp Table for Later Querying</w:t>
             </w:r>
             <w:r>
               <w:rPr>
@@ -824,7 +694,7 @@
                 <w:noProof/>
                 <w:webHidden/>
               </w:rPr>
-              <w:instrText xml:space="preserve"> PAGEREF _Toc505948127 \h </w:instrText>
+              <w:instrText xml:space="preserve"> PAGEREF _Toc506359084 \h </w:instrText>
             </w:r>
             <w:r>
               <w:rPr>
@@ -844,7 +714,7 @@
                 <w:noProof/>
                 <w:webHidden/>
               </w:rPr>
-              <w:t>6</w:t>
+              <w:t>4</w:t>
             </w:r>
             <w:r>
               <w:rPr>
@@ -868,13 +738,13 @@
               <w:noProof/>
             </w:rPr>
           </w:pPr>
-          <w:hyperlink w:anchor="_Toc505948128" w:history="1">
+          <w:hyperlink w:anchor="_Toc506359085" w:history="1">
             <w:r>
               <w:rPr>
                 <w:rStyle w:val="Hyperlink"/>
                 <w:noProof/>
               </w:rPr>
-              <w:t>Strings</w:t>
+              <w:t>Select an Array Element</w:t>
             </w:r>
             <w:r>
               <w:rPr>
@@ -895,7 +765,7 @@
                 <w:noProof/>
                 <w:webHidden/>
               </w:rPr>
-              <w:instrText xml:space="preserve"> PAGEREF _Toc505948128 \h </w:instrText>
+              <w:instrText xml:space="preserve"> PAGEREF _Toc506359085 \h </w:instrText>
             </w:r>
             <w:r>
               <w:rPr>
@@ -915,7 +785,78 @@
                 <w:noProof/>
                 <w:webHidden/>
               </w:rPr>
-              <w:t>8</w:t>
+              <w:t>5</w:t>
+            </w:r>
+            <w:r>
+              <w:rPr>
+                <w:noProof/>
+                <w:webHidden/>
+              </w:rPr>
+              <w:fldChar w:fldCharType="end"/>
+            </w:r>
+          </w:hyperlink>
+        </w:p>
+        <w:p>
+          <w:pPr>
+            <w:pStyle w:val="TOC1"/>
+            <w:tabs>
+              <w:tab w:val="right" w:leader="dot" w:pos="11150"/>
+            </w:tabs>
+            <w:rPr>
+              <w:rFonts w:eastAsiaTheme="minorEastAsia"/>
+              <w:b w:val="0"/>
+              <w:bCs w:val="0"/>
+              <w:noProof/>
+            </w:rPr>
+          </w:pPr>
+          <w:hyperlink w:anchor="_Toc506359086" w:history="1">
+            <w:r>
+              <w:rPr>
+                <w:rStyle w:val="Hyperlink"/>
+                <w:noProof/>
+              </w:rPr>
+              <w:t>Parquet</w:t>
+            </w:r>
+            <w:r>
+              <w:rPr>
+                <w:noProof/>
+                <w:webHidden/>
+              </w:rPr>
+              <w:tab/>
+            </w:r>
+            <w:r>
+              <w:rPr>
+                <w:noProof/>
+                <w:webHidden/>
+              </w:rPr>
+              <w:fldChar w:fldCharType="begin"/>
+            </w:r>
+            <w:r>
+              <w:rPr>
+                <w:noProof/>
+                <w:webHidden/>
+              </w:rPr>
+              <w:instrText xml:space="preserve"> PAGEREF _Toc506359086 \h </w:instrText>
+            </w:r>
+            <w:r>
+              <w:rPr>
+                <w:noProof/>
+                <w:webHidden/>
+              </w:rPr>
+            </w:r>
+            <w:r>
+              <w:rPr>
+                <w:noProof/>
+                <w:webHidden/>
+              </w:rPr>
+              <w:fldChar w:fldCharType="separate"/>
+            </w:r>
+            <w:r>
+              <w:rPr>
+                <w:noProof/>
+                <w:webHidden/>
+              </w:rPr>
+              <w:t>6</w:t>
             </w:r>
             <w:r>
               <w:rPr>
@@ -941,13 +882,13 @@
               <w:szCs w:val="24"/>
             </w:rPr>
           </w:pPr>
-          <w:hyperlink w:anchor="_Toc505948129" w:history="1">
+          <w:hyperlink w:anchor="_Toc506359087" w:history="1">
             <w:r>
               <w:rPr>
                 <w:rStyle w:val="Hyperlink"/>
                 <w:noProof/>
               </w:rPr>
-              <w:t>Concatenate strings</w:t>
+              <w:t>Explode a list or array data field</w:t>
             </w:r>
             <w:r>
               <w:rPr>
@@ -968,7 +909,78 @@
                 <w:noProof/>
                 <w:webHidden/>
               </w:rPr>
-              <w:instrText xml:space="preserve"> PAGEREF _Toc505948129 \h </w:instrText>
+              <w:instrText xml:space="preserve"> PAGEREF _Toc506359087 \h </w:instrText>
+            </w:r>
+            <w:r>
+              <w:rPr>
+                <w:noProof/>
+                <w:webHidden/>
+              </w:rPr>
+            </w:r>
+            <w:r>
+              <w:rPr>
+                <w:noProof/>
+                <w:webHidden/>
+              </w:rPr>
+              <w:fldChar w:fldCharType="separate"/>
+            </w:r>
+            <w:r>
+              <w:rPr>
+                <w:noProof/>
+                <w:webHidden/>
+              </w:rPr>
+              <w:t>6</w:t>
+            </w:r>
+            <w:r>
+              <w:rPr>
+                <w:noProof/>
+                <w:webHidden/>
+              </w:rPr>
+              <w:fldChar w:fldCharType="end"/>
+            </w:r>
+          </w:hyperlink>
+        </w:p>
+        <w:p>
+          <w:pPr>
+            <w:pStyle w:val="TOC1"/>
+            <w:tabs>
+              <w:tab w:val="right" w:leader="dot" w:pos="11150"/>
+            </w:tabs>
+            <w:rPr>
+              <w:rFonts w:eastAsiaTheme="minorEastAsia"/>
+              <w:b w:val="0"/>
+              <w:bCs w:val="0"/>
+              <w:noProof/>
+            </w:rPr>
+          </w:pPr>
+          <w:hyperlink w:anchor="_Toc506359088" w:history="1">
+            <w:r>
+              <w:rPr>
+                <w:rStyle w:val="Hyperlink"/>
+                <w:noProof/>
+              </w:rPr>
+              <w:t>Strings</w:t>
+            </w:r>
+            <w:r>
+              <w:rPr>
+                <w:noProof/>
+                <w:webHidden/>
+              </w:rPr>
+              <w:tab/>
+            </w:r>
+            <w:r>
+              <w:rPr>
+                <w:noProof/>
+                <w:webHidden/>
+              </w:rPr>
+              <w:fldChar w:fldCharType="begin"/>
+            </w:r>
+            <w:r>
+              <w:rPr>
+                <w:noProof/>
+                <w:webHidden/>
+              </w:rPr>
+              <w:instrText xml:space="preserve"> PAGEREF _Toc506359088 \h </w:instrText>
             </w:r>
             <w:r>
               <w:rPr>
@@ -1014,13 +1026,13 @@
               <w:szCs w:val="24"/>
             </w:rPr>
           </w:pPr>
-          <w:hyperlink w:anchor="_Toc505948130" w:history="1">
+          <w:hyperlink w:anchor="_Toc506359089" w:history="1">
             <w:r>
               <w:rPr>
                 <w:rStyle w:val="Hyperlink"/>
                 <w:noProof/>
               </w:rPr>
-              <w:t>Convert a numeric field to a string</w:t>
+              <w:t>Concatenate strings</w:t>
             </w:r>
             <w:r>
               <w:rPr>
@@ -1041,7 +1053,7 @@
                 <w:noProof/>
                 <w:webHidden/>
               </w:rPr>
-              <w:instrText xml:space="preserve"> PAGEREF _Toc505948130 \h </w:instrText>
+              <w:instrText xml:space="preserve"> PAGEREF _Toc506359089 \h </w:instrText>
             </w:r>
             <w:r>
               <w:rPr>
@@ -1087,13 +1099,13 @@
               <w:szCs w:val="24"/>
             </w:rPr>
           </w:pPr>
-          <w:hyperlink w:anchor="_Toc505948131" w:history="1">
+          <w:hyperlink w:anchor="_Toc506359090" w:history="1">
             <w:r>
               <w:rPr>
                 <w:rStyle w:val="Hyperlink"/>
                 <w:noProof/>
               </w:rPr>
-              <w:t>Substring</w:t>
+              <w:t>Convert a numeric field to a string</w:t>
             </w:r>
             <w:r>
               <w:rPr>
@@ -1114,78 +1126,7 @@
                 <w:noProof/>
                 <w:webHidden/>
               </w:rPr>
-              <w:instrText xml:space="preserve"> PAGEREF _Toc505948131 \h </w:instrText>
-            </w:r>
-            <w:r>
-              <w:rPr>
-                <w:noProof/>
-                <w:webHidden/>
-              </w:rPr>
-            </w:r>
-            <w:r>
-              <w:rPr>
-                <w:noProof/>
-                <w:webHidden/>
-              </w:rPr>
-              <w:fldChar w:fldCharType="separate"/>
-            </w:r>
-            <w:r>
-              <w:rPr>
-                <w:noProof/>
-                <w:webHidden/>
-              </w:rPr>
-              <w:t>8</w:t>
-            </w:r>
-            <w:r>
-              <w:rPr>
-                <w:noProof/>
-                <w:webHidden/>
-              </w:rPr>
-              <w:fldChar w:fldCharType="end"/>
-            </w:r>
-          </w:hyperlink>
-        </w:p>
-        <w:p>
-          <w:pPr>
-            <w:pStyle w:val="TOC1"/>
-            <w:tabs>
-              <w:tab w:val="right" w:leader="dot" w:pos="11150"/>
-            </w:tabs>
-            <w:rPr>
-              <w:rFonts w:eastAsiaTheme="minorEastAsia"/>
-              <w:b w:val="0"/>
-              <w:bCs w:val="0"/>
-              <w:noProof/>
-            </w:rPr>
-          </w:pPr>
-          <w:hyperlink w:anchor="_Toc505948132" w:history="1">
-            <w:r>
-              <w:rPr>
-                <w:rStyle w:val="Hyperlink"/>
-                <w:noProof/>
-              </w:rPr>
-              <w:t>Timestamps</w:t>
-            </w:r>
-            <w:r>
-              <w:rPr>
-                <w:noProof/>
-                <w:webHidden/>
-              </w:rPr>
-              <w:tab/>
-            </w:r>
-            <w:r>
-              <w:rPr>
-                <w:noProof/>
-                <w:webHidden/>
-              </w:rPr>
-              <w:fldChar w:fldCharType="begin"/>
-            </w:r>
-            <w:r>
-              <w:rPr>
-                <w:noProof/>
-                <w:webHidden/>
-              </w:rPr>
-              <w:instrText xml:space="preserve"> PAGEREF _Toc505948132 \h </w:instrText>
+              <w:instrText xml:space="preserve"> PAGEREF _Toc506359090 \h </w:instrText>
             </w:r>
             <w:r>
               <w:rPr>
@@ -1231,13 +1172,13 @@
               <w:szCs w:val="24"/>
             </w:rPr>
           </w:pPr>
-          <w:hyperlink w:anchor="_Toc505948133" w:history="1">
+          <w:hyperlink w:anchor="_Toc506359091" w:history="1">
             <w:r>
               <w:rPr>
                 <w:rStyle w:val="Hyperlink"/>
                 <w:noProof/>
               </w:rPr>
-              <w:t>Convert string to timestamp</w:t>
+              <w:t>Substring</w:t>
             </w:r>
             <w:r>
               <w:rPr>
@@ -1258,7 +1199,78 @@
                 <w:noProof/>
                 <w:webHidden/>
               </w:rPr>
-              <w:instrText xml:space="preserve"> PAGEREF _Toc505948133 \h </w:instrText>
+              <w:instrText xml:space="preserve"> PAGEREF _Toc506359091 \h </w:instrText>
+            </w:r>
+            <w:r>
+              <w:rPr>
+                <w:noProof/>
+                <w:webHidden/>
+              </w:rPr>
+            </w:r>
+            <w:r>
+              <w:rPr>
+                <w:noProof/>
+                <w:webHidden/>
+              </w:rPr>
+              <w:fldChar w:fldCharType="separate"/>
+            </w:r>
+            <w:r>
+              <w:rPr>
+                <w:noProof/>
+                <w:webHidden/>
+              </w:rPr>
+              <w:t>8</w:t>
+            </w:r>
+            <w:r>
+              <w:rPr>
+                <w:noProof/>
+                <w:webHidden/>
+              </w:rPr>
+              <w:fldChar w:fldCharType="end"/>
+            </w:r>
+          </w:hyperlink>
+        </w:p>
+        <w:p>
+          <w:pPr>
+            <w:pStyle w:val="TOC1"/>
+            <w:tabs>
+              <w:tab w:val="right" w:leader="dot" w:pos="11150"/>
+            </w:tabs>
+            <w:rPr>
+              <w:rFonts w:eastAsiaTheme="minorEastAsia"/>
+              <w:b w:val="0"/>
+              <w:bCs w:val="0"/>
+              <w:noProof/>
+            </w:rPr>
+          </w:pPr>
+          <w:hyperlink w:anchor="_Toc506359092" w:history="1">
+            <w:r>
+              <w:rPr>
+                <w:rStyle w:val="Hyperlink"/>
+                <w:noProof/>
+              </w:rPr>
+              <w:t>Timestamps</w:t>
+            </w:r>
+            <w:r>
+              <w:rPr>
+                <w:noProof/>
+                <w:webHidden/>
+              </w:rPr>
+              <w:tab/>
+            </w:r>
+            <w:r>
+              <w:rPr>
+                <w:noProof/>
+                <w:webHidden/>
+              </w:rPr>
+              <w:fldChar w:fldCharType="begin"/>
+            </w:r>
+            <w:r>
+              <w:rPr>
+                <w:noProof/>
+                <w:webHidden/>
+              </w:rPr>
+              <w:instrText xml:space="preserve"> PAGEREF _Toc506359092 \h </w:instrText>
             </w:r>
             <w:r>
               <w:rPr>
@@ -1304,13 +1316,13 @@
               <w:szCs w:val="24"/>
             </w:rPr>
           </w:pPr>
-          <w:hyperlink w:anchor="_Toc505948134" w:history="1">
+          <w:hyperlink w:anchor="_Toc506359093" w:history="1">
             <w:r>
               <w:rPr>
                 <w:rStyle w:val="Hyperlink"/>
                 <w:noProof/>
               </w:rPr>
-              <w:t>Convert Unix Timestamp to Formatted Date</w:t>
+              <w:t>Convert string to timestamp</w:t>
             </w:r>
             <w:r>
               <w:rPr>
@@ -1331,7 +1343,7 @@
                 <w:noProof/>
                 <w:webHidden/>
               </w:rPr>
-              <w:instrText xml:space="preserve"> PAGEREF _Toc505948134 \h </w:instrText>
+              <w:instrText xml:space="preserve"> PAGEREF _Toc506359093 \h </w:instrText>
             </w:r>
             <w:r>
               <w:rPr>
@@ -1351,7 +1363,7 @@
                 <w:noProof/>
                 <w:webHidden/>
               </w:rPr>
-              <w:t>9</w:t>
+              <w:t>8</w:t>
             </w:r>
             <w:r>
               <w:rPr>
@@ -1377,12 +1389,85 @@
               <w:szCs w:val="24"/>
             </w:rPr>
           </w:pPr>
-          <w:hyperlink w:anchor="_Toc505948135" w:history="1">
+          <w:hyperlink w:anchor="_Toc506359094" w:history="1">
             <w:r>
               <w:rPr>
                 <w:rStyle w:val="Hyperlink"/>
                 <w:noProof/>
               </w:rPr>
+              <w:t>Convert Unix Timestamp to Formatted Date</w:t>
+            </w:r>
+            <w:r>
+              <w:rPr>
+                <w:noProof/>
+                <w:webHidden/>
+              </w:rPr>
+              <w:tab/>
+            </w:r>
+            <w:r>
+              <w:rPr>
+                <w:noProof/>
+                <w:webHidden/>
+              </w:rPr>
+              <w:fldChar w:fldCharType="begin"/>
+            </w:r>
+            <w:r>
+              <w:rPr>
+                <w:noProof/>
+                <w:webHidden/>
+              </w:rPr>
+              <w:instrText xml:space="preserve"> PAGEREF _Toc506359094 \h </w:instrText>
+            </w:r>
+            <w:r>
+              <w:rPr>
+                <w:noProof/>
+                <w:webHidden/>
+              </w:rPr>
+            </w:r>
+            <w:r>
+              <w:rPr>
+                <w:noProof/>
+                <w:webHidden/>
+              </w:rPr>
+              <w:fldChar w:fldCharType="separate"/>
+            </w:r>
+            <w:r>
+              <w:rPr>
+                <w:noProof/>
+                <w:webHidden/>
+              </w:rPr>
+              <w:t>9</w:t>
+            </w:r>
+            <w:r>
+              <w:rPr>
+                <w:noProof/>
+                <w:webHidden/>
+              </w:rPr>
+              <w:fldChar w:fldCharType="end"/>
+            </w:r>
+          </w:hyperlink>
+        </w:p>
+        <w:p>
+          <w:pPr>
+            <w:pStyle w:val="TOC2"/>
+            <w:tabs>
+              <w:tab w:val="right" w:leader="dot" w:pos="11150"/>
+            </w:tabs>
+            <w:rPr>
+              <w:rFonts w:eastAsiaTheme="minorEastAsia"/>
+              <w:b w:val="0"/>
+              <w:bCs w:val="0"/>
+              <w:noProof/>
+              <w:sz w:val="24"/>
+              <w:szCs w:val="24"/>
+            </w:rPr>
+          </w:pPr>
+          <w:hyperlink w:anchor="_Toc506359095" w:history="1">
+            <w:r>
+              <w:rPr>
+                <w:rStyle w:val="Hyperlink"/>
+                <w:noProof/>
+              </w:rPr>
               <w:t>Convert Unix Timestamp to ISO Standard Date and Time</w:t>
             </w:r>
             <w:r>
@@ -1404,7 +1489,7 @@
                 <w:noProof/>
                 <w:webHidden/>
               </w:rPr>
-              <w:instrText xml:space="preserve"> PAGEREF _Toc505948135 \h </w:instrText>
+              <w:instrText xml:space="preserve"> PAGEREF _Toc506359095 \h </w:instrText>
             </w:r>
             <w:r>
               <w:rPr>
@@ -1452,7 +1537,7 @@
       <w:pPr>
         <w:pStyle w:val="Heading1"/>
       </w:pPr>
-      <w:bookmarkStart w:id="1" w:name="_Toc505948117"/>
+      <w:bookmarkStart w:id="1" w:name="_Toc506359076"/>
       <w:r>
         <w:t>Case Statements</w:t>
       </w:r>
@@ -1769,7 +1854,7 @@
       <w:pPr>
         <w:pStyle w:val="Heading1"/>
       </w:pPr>
-      <w:bookmarkStart w:id="2" w:name="_Toc505948118"/>
+      <w:bookmarkStart w:id="2" w:name="_Toc506359077"/>
       <w:r>
         <w:lastRenderedPageBreak/>
         <w:t>DataFrame</w:t>
@@ -1788,7 +1873,7 @@
       <w:pPr>
         <w:pStyle w:val="Heading2"/>
       </w:pPr>
-      <w:bookmarkStart w:id="3" w:name="_Toc505948119"/>
+      <w:bookmarkStart w:id="3" w:name="_Toc506359078"/>
       <w:r>
         <w:t>Change a DataFrame’s Column Names</w:t>
       </w:r>
@@ -2652,7 +2737,7 @@
       <w:pPr>
         <w:pStyle w:val="Heading2"/>
       </w:pPr>
-      <w:bookmarkStart w:id="4" w:name="_Toc505948120"/>
+      <w:bookmarkStart w:id="4" w:name="_Toc506359079"/>
       <w:r>
         <w:t>Create a DataFrame from Scratch</w:t>
       </w:r>
@@ -2955,7 +3040,7 @@
       <w:pPr>
         <w:pStyle w:val="Heading2"/>
       </w:pPr>
-      <w:bookmarkStart w:id="5" w:name="_Toc505948121"/>
+      <w:bookmarkStart w:id="5" w:name="_Toc506359080"/>
       <w:r>
         <w:t>Execute SQL on a DataFrame</w:t>
       </w:r>
@@ -3067,7 +3152,7 @@
       <w:pPr>
         <w:pStyle w:val="Heading2"/>
       </w:pPr>
-      <w:bookmarkStart w:id="6" w:name="_Toc505948122"/>
+      <w:bookmarkStart w:id="6" w:name="_Toc506359081"/>
       <w:r>
         <w:t>Explode a List inside a DataFrame column</w:t>
       </w:r>
@@ -3886,16 +3971,282 @@
       </w:pPr>
     </w:p>
     <w:p/>
+    <w:p>
+      <w:r>
+        <w:br w:type="page"/>
+      </w:r>
+    </w:p>
+    <w:p>
+      <w:pPr>
+        <w:pStyle w:val="Heading2"/>
+        <w:rPr>
+          <w:rFonts w:eastAsia="Times New Roman"/>
+          <w:shd w:val="clear" w:color="auto" w:fill="F4F5F7"/>
+        </w:rPr>
+      </w:pPr>
+      <w:bookmarkStart w:id="7" w:name="_Toc506359082"/>
+      <w:r>
+        <w:lastRenderedPageBreak/>
+        <w:t xml:space="preserve">Loading a Schema while Correcting </w:t>
+      </w:r>
+      <w:r>
+        <w:rPr>
+          <w:rFonts w:eastAsia="Times New Roman"/>
+          <w:shd w:val="clear" w:color="auto" w:fill="F4F5F7"/>
+        </w:rPr>
+        <w:t>org.apache.parquet.io.ParquetDecodingException</w:t>
+      </w:r>
+      <w:bookmarkEnd w:id="7"/>
+    </w:p>
+    <w:p>
+      <w:pPr>
+        <w:rPr>
+          <w:rFonts w:ascii="Segoe UI" w:eastAsia="Times New Roman" w:hAnsi="Segoe UI" w:cs="Segoe UI"/>
+          <w:color w:val="172B4D"/>
+          <w:sz w:val="21"/>
+          <w:szCs w:val="21"/>
+          <w:shd w:val="clear" w:color="auto" w:fill="F4F5F7"/>
+        </w:rPr>
+      </w:pPr>
+    </w:p>
+    <w:p>
+      <w:pPr>
+        <w:pStyle w:val="code"/>
+        <w:rPr>
+          <w:shd w:val="clear" w:color="auto" w:fill="F4F5F7"/>
+        </w:rPr>
+      </w:pPr>
+      <w:r>
+        <w:rPr>
+          <w:shd w:val="clear" w:color="auto" w:fill="F4F5F7"/>
+        </w:rPr>
+        <w:t xml:space="preserve">This throws an Exception:  </w:t>
+      </w:r>
+    </w:p>
+    <w:p>
+      <w:pPr>
+        <w:pStyle w:val="code"/>
+        <w:rPr>
+          <w:rFonts w:ascii="Times New Roman" w:hAnsi="Times New Roman" w:cs="Times New Roman"/>
+        </w:rPr>
+      </w:pPr>
+      <w:r>
+        <w:rPr>
+          <w:rFonts w:ascii="Times New Roman" w:hAnsi="Times New Roman" w:cs="Times New Roman"/>
+        </w:rPr>
+        <w:t>smf_parquet = sqlContext.read.parquet( '/lambda/smf-parquet/POC/smurf-processed//quarter=2017-q1/*',</w:t>
+      </w:r>
+    </w:p>
+    <w:p>
+      <w:pPr>
+        <w:pStyle w:val="code"/>
+        <w:rPr>
+          <w:rFonts w:ascii="Times New Roman" w:hAnsi="Times New Roman" w:cs="Times New Roman"/>
+        </w:rPr>
+      </w:pPr>
+      <w:r>
+        <w:rPr>
+          <w:rFonts w:ascii="Times New Roman" w:hAnsi="Times New Roman" w:cs="Times New Roman"/>
+        </w:rPr>
+        <w:t>'/lambda/smf-parquet/POC/smurf-processed//quarter=2017-q2/*',</w:t>
+      </w:r>
+    </w:p>
+    <w:p>
+      <w:pPr>
+        <w:pStyle w:val="code"/>
+        <w:rPr>
+          <w:rFonts w:ascii="Times New Roman" w:hAnsi="Times New Roman" w:cs="Times New Roman"/>
+        </w:rPr>
+      </w:pPr>
+      <w:r>
+        <w:rPr>
+          <w:rFonts w:ascii="Times New Roman" w:hAnsi="Times New Roman" w:cs="Times New Roman"/>
+        </w:rPr>
+        <w:t>'/lambda/smf-parquet/POC/smurf-processed//quarter=2017-q3/*')</w:t>
+      </w:r>
+    </w:p>
+    <w:p>
+      <w:pPr>
+        <w:pStyle w:val="code"/>
+        <w:rPr>
+          <w:rFonts w:ascii="Times New Roman" w:hAnsi="Times New Roman" w:cs="Times New Roman"/>
+        </w:rPr>
+      </w:pPr>
+    </w:p>
+    <w:p>
+      <w:pPr>
+        <w:pStyle w:val="code"/>
+        <w:rPr>
+          <w:rFonts w:ascii="Times New Roman" w:hAnsi="Times New Roman" w:cs="Times New Roman"/>
+        </w:rPr>
+      </w:pPr>
+      <w:r>
+        <w:rPr>
+          <w:rFonts w:ascii="Times New Roman" w:hAnsi="Times New Roman" w:cs="Times New Roman"/>
+        </w:rPr>
+        <w:t>smf_parquet.registerTempTable('smurf_processed')</w:t>
+      </w:r>
+    </w:p>
+    <w:p>
+      <w:pPr>
+        <w:pStyle w:val="code"/>
+        <w:rPr>
+          <w:rFonts w:ascii="Times New Roman" w:hAnsi="Times New Roman" w:cs="Times New Roman"/>
+        </w:rPr>
+      </w:pPr>
+    </w:p>
+    <w:p>
+      <w:pPr>
+        <w:pStyle w:val="code"/>
+        <w:rPr>
+          <w:rFonts w:ascii="Times New Roman" w:hAnsi="Times New Roman" w:cs="Times New Roman"/>
+        </w:rPr>
+      </w:pPr>
+      <w:r>
+        <w:rPr>
+          <w:rFonts w:ascii="Times New Roman" w:hAnsi="Times New Roman" w:cs="Times New Roman"/>
+        </w:rPr>
+        <w:t>test_df = sqlContext.sql('''</w:t>
+      </w:r>
+    </w:p>
+    <w:p>
+      <w:pPr>
+        <w:pStyle w:val="code"/>
+        <w:rPr>
+          <w:rFonts w:ascii="Times New Roman" w:hAnsi="Times New Roman" w:cs="Times New Roman"/>
+        </w:rPr>
+      </w:pPr>
+      <w:r>
+        <w:rPr>
+          <w:rFonts w:ascii="Times New Roman" w:hAnsi="Times New Roman" w:cs="Times New Roman"/>
+        </w:rPr>
+        <w:t>SELECT *</w:t>
+      </w:r>
+    </w:p>
+    <w:p>
+      <w:pPr>
+        <w:pStyle w:val="code"/>
+        <w:rPr>
+          <w:rFonts w:ascii="Times New Roman" w:hAnsi="Times New Roman" w:cs="Times New Roman"/>
+        </w:rPr>
+      </w:pPr>
+      <w:r>
+        <w:rPr>
+          <w:rFonts w:ascii="Times New Roman" w:hAnsi="Times New Roman" w:cs="Times New Roman"/>
+        </w:rPr>
+        <w:t>FROM smurf_processed</w:t>
+      </w:r>
+    </w:p>
+    <w:p>
+      <w:pPr>
+        <w:pStyle w:val="code"/>
+        <w:rPr>
+          <w:rFonts w:ascii="Times New Roman" w:hAnsi="Times New Roman" w:cs="Times New Roman"/>
+        </w:rPr>
+      </w:pPr>
+      <w:r>
+        <w:rPr>
+          <w:rFonts w:ascii="Times New Roman" w:hAnsi="Times New Roman" w:cs="Times New Roman"/>
+        </w:rPr>
+        <w:t>LIMIT 10''')</w:t>
+      </w:r>
+    </w:p>
+    <w:p>
+      <w:pPr>
+        <w:pStyle w:val="code"/>
+        <w:rPr>
+          <w:rFonts w:ascii="Times New Roman" w:hAnsi="Times New Roman" w:cs="Times New Roman"/>
+        </w:rPr>
+      </w:pPr>
+    </w:p>
+    <w:p>
+      <w:pPr>
+        <w:pStyle w:val="code"/>
+        <w:rPr>
+          <w:rFonts w:ascii="Times New Roman" w:hAnsi="Times New Roman" w:cs="Times New Roman"/>
+        </w:rPr>
+      </w:pPr>
+      <w:r>
+        <w:rPr>
+          <w:rFonts w:ascii="Times New Roman" w:hAnsi="Times New Roman" w:cs="Times New Roman"/>
+        </w:rPr>
+        <w:t>test_df.take(5)</w:t>
+      </w:r>
+    </w:p>
+    <w:p>
+      <w:pPr>
+        <w:rPr>
+          <w:rFonts w:ascii="Times New Roman" w:eastAsia="Times New Roman" w:hAnsi="Times New Roman" w:cs="Times New Roman"/>
+        </w:rPr>
+      </w:pPr>
+    </w:p>
+    <w:p>
+      <w:pPr>
+        <w:rPr>
+          <w:rFonts w:ascii="Times New Roman" w:eastAsia="Times New Roman" w:hAnsi="Times New Roman" w:cs="Times New Roman"/>
+        </w:rPr>
+      </w:pPr>
+      <w:r>
+        <w:rPr>
+          <w:rFonts w:ascii="Times New Roman" w:eastAsia="Times New Roman" w:hAnsi="Times New Roman" w:cs="Times New Roman"/>
+        </w:rPr>
+        <w:t>but the following works:</w:t>
+      </w:r>
+    </w:p>
+    <w:p>
+      <w:pPr>
+        <w:rPr>
+          <w:rFonts w:ascii="Times New Roman" w:eastAsia="Times New Roman" w:hAnsi="Times New Roman" w:cs="Times New Roman"/>
+        </w:rPr>
+      </w:pPr>
+    </w:p>
+    <w:p>
+      <w:pPr>
+        <w:pStyle w:val="code"/>
+        <w:rPr>
+          <w:rFonts w:ascii="Times New Roman" w:hAnsi="Times New Roman" w:cs="Times New Roman"/>
+        </w:rPr>
+      </w:pPr>
+      <w:r>
+        <w:rPr>
+          <w:shd w:val="clear" w:color="auto" w:fill="F4F5F7"/>
+        </w:rPr>
+        <w:t>merged_df = spark.read.option("mergeSchema", "true").parquet( '/lambda/smf-parquet/POC/smurf-processed//quarter=2017-q1/*',</w:t>
+      </w:r>
+      <w:r>
+        <w:br/>
+      </w:r>
+      <w:r>
+        <w:rPr>
+          <w:shd w:val="clear" w:color="auto" w:fill="F4F5F7"/>
+        </w:rPr>
+        <w:t>'/lambda/smf-parquet/POC/smurf-processed//quarter=2017-q2/*')</w:t>
+      </w:r>
+    </w:p>
+    <w:p>
+      <w:pPr>
+        <w:rPr>
+          <w:rFonts w:ascii="Times New Roman" w:eastAsia="Times New Roman" w:hAnsi="Times New Roman" w:cs="Times New Roman"/>
+        </w:rPr>
+      </w:pPr>
+    </w:p>
+    <w:p>
+      <w:pPr>
+        <w:rPr>
+          <w:rFonts w:ascii="Times New Roman" w:eastAsia="Times New Roman" w:hAnsi="Times New Roman" w:cs="Times New Roman"/>
+        </w:rPr>
+      </w:pPr>
+    </w:p>
     <w:p/>
     <w:p>
       <w:pPr>
         <w:pStyle w:val="Heading2"/>
       </w:pPr>
-      <w:bookmarkStart w:id="7" w:name="_Toc505948123"/>
+      <w:bookmarkStart w:id="8" w:name="_Toc506359083"/>
       <w:r>
         <w:t>Read a Parquet File into a DataFrame</w:t>
       </w:r>
-      <w:bookmarkEnd w:id="7"/>
+      <w:bookmarkEnd w:id="8"/>
     </w:p>
     <w:p>
       <w:pPr>
@@ -3958,11 +4309,11 @@
       <w:pPr>
         <w:pStyle w:val="Heading2"/>
       </w:pPr>
-      <w:bookmarkStart w:id="8" w:name="_Toc505948124"/>
+      <w:bookmarkStart w:id="9" w:name="_Toc506359084"/>
       <w:r>
         <w:t>Store DataFrame as Temp Table for Later Querying</w:t>
       </w:r>
-      <w:bookmarkEnd w:id="8"/>
+      <w:bookmarkEnd w:id="9"/>
     </w:p>
     <w:p/>
     <w:p>
@@ -4045,12 +4396,12 @@
       <w:pPr>
         <w:pStyle w:val="Heading1"/>
       </w:pPr>
-      <w:bookmarkStart w:id="9" w:name="_Toc505948125"/>
+      <w:bookmarkStart w:id="10" w:name="_Toc506359085"/>
       <w:r>
         <w:lastRenderedPageBreak/>
         <w:t>Select an Array Element</w:t>
       </w:r>
-      <w:bookmarkEnd w:id="9"/>
+      <w:bookmarkEnd w:id="10"/>
     </w:p>
     <w:p>
       <w:pPr>
@@ -4193,23 +4544,23 @@
       <w:pPr>
         <w:pStyle w:val="Heading1"/>
       </w:pPr>
-      <w:bookmarkStart w:id="10" w:name="_Toc505948126"/>
+      <w:bookmarkStart w:id="11" w:name="_Toc506359086"/>
       <w:r>
         <w:lastRenderedPageBreak/>
         <w:t>Parquet</w:t>
       </w:r>
-      <w:bookmarkEnd w:id="10"/>
+      <w:bookmarkEnd w:id="11"/>
     </w:p>
     <w:p/>
     <w:p>
       <w:pPr>
         <w:pStyle w:val="Heading2"/>
       </w:pPr>
-      <w:bookmarkStart w:id="11" w:name="_Toc505948127"/>
+      <w:bookmarkStart w:id="12" w:name="_Toc506359087"/>
       <w:r>
         <w:t>Explode a list or array data field</w:t>
       </w:r>
-      <w:bookmarkEnd w:id="11"/>
+      <w:bookmarkEnd w:id="12"/>
     </w:p>
     <w:p/>
     <w:p>
@@ -5934,22 +6285,22 @@
       <w:pPr>
         <w:pStyle w:val="Heading1"/>
       </w:pPr>
-      <w:bookmarkStart w:id="12" w:name="_Toc505948128"/>
+      <w:bookmarkStart w:id="13" w:name="_Toc506359088"/>
       <w:r>
         <w:t>Strings</w:t>
       </w:r>
-      <w:bookmarkEnd w:id="12"/>
+      <w:bookmarkEnd w:id="13"/>
     </w:p>
     <w:p/>
     <w:p>
       <w:pPr>
         <w:pStyle w:val="Heading2"/>
       </w:pPr>
-      <w:bookmarkStart w:id="13" w:name="_Toc505948129"/>
+      <w:bookmarkStart w:id="14" w:name="_Toc506359089"/>
       <w:r>
         <w:t>Concatenate strings</w:t>
       </w:r>
-      <w:bookmarkEnd w:id="13"/>
+      <w:bookmarkEnd w:id="14"/>
     </w:p>
     <w:p/>
     <w:p>
@@ -5991,14 +6342,14 @@
       <w:pPr>
         <w:pStyle w:val="Heading2"/>
       </w:pPr>
-      <w:bookmarkStart w:id="14" w:name="_Toc505948130"/>
+      <w:bookmarkStart w:id="15" w:name="_Toc506359090"/>
       <w:r>
         <w:t xml:space="preserve">Convert </w:t>
       </w:r>
       <w:r>
         <w:t>a numeric field to a string</w:t>
       </w:r>
-      <w:bookmarkEnd w:id="14"/>
+      <w:bookmarkEnd w:id="15"/>
     </w:p>
     <w:p/>
     <w:p>
@@ -6265,11 +6616,11 @@
       <w:pPr>
         <w:pStyle w:val="Heading2"/>
       </w:pPr>
-      <w:bookmarkStart w:id="15" w:name="_Toc505948131"/>
+      <w:bookmarkStart w:id="16" w:name="_Toc506359091"/>
       <w:r>
         <w:t>Substring</w:t>
       </w:r>
-      <w:bookmarkEnd w:id="15"/>
+      <w:bookmarkEnd w:id="16"/>
     </w:p>
     <w:p/>
     <w:p>
@@ -6292,22 +6643,22 @@
       <w:pPr>
         <w:pStyle w:val="Heading1"/>
       </w:pPr>
-      <w:bookmarkStart w:id="16" w:name="_Toc505948132"/>
+      <w:bookmarkStart w:id="17" w:name="_Toc506359092"/>
       <w:r>
         <w:t>Timestamps</w:t>
       </w:r>
-      <w:bookmarkEnd w:id="16"/>
+      <w:bookmarkEnd w:id="17"/>
     </w:p>
     <w:p/>
     <w:p>
       <w:pPr>
         <w:pStyle w:val="Heading2"/>
       </w:pPr>
-      <w:bookmarkStart w:id="17" w:name="_Toc505948133"/>
+      <w:bookmarkStart w:id="18" w:name="_Toc506359093"/>
       <w:r>
         <w:t>Convert string to timestamp</w:t>
       </w:r>
-      <w:bookmarkEnd w:id="17"/>
+      <w:bookmarkEnd w:id="18"/>
     </w:p>
     <w:p/>
     <w:p>
@@ -6695,11 +7046,11 @@
       <w:pPr>
         <w:pStyle w:val="Heading2"/>
       </w:pPr>
-      <w:bookmarkStart w:id="18" w:name="_Toc505948134"/>
+      <w:bookmarkStart w:id="19" w:name="_Toc506359094"/>
       <w:r>
         <w:t>Convert Unix Timestamp to Formatted Date</w:t>
       </w:r>
-      <w:bookmarkEnd w:id="18"/>
+      <w:bookmarkEnd w:id="19"/>
     </w:p>
     <w:p/>
     <w:p>
@@ -7002,11 +7353,11 @@
       <w:pPr>
         <w:pStyle w:val="Heading2"/>
       </w:pPr>
-      <w:bookmarkStart w:id="19" w:name="_Toc505948135"/>
+      <w:bookmarkStart w:id="20" w:name="_Toc506359095"/>
       <w:r>
         <w:t>Convert Unix Timestamp to ISO Standard Date and Time</w:t>
       </w:r>
-      <w:bookmarkEnd w:id="19"/>
+      <w:bookmarkEnd w:id="20"/>
     </w:p>
     <w:p/>
     <w:p>
@@ -8084,7 +8435,7 @@
 </file>
 
 <file path=customXml/itemProps1.xml><?xml version="1.0" encoding="utf-8"?>
-<ds:datastoreItem xmlns:ds="http://schemas.openxmlformats.org/officeDocument/2006/customXml" ds:itemID="{67ECA6CF-A9B5-1542-85EB-EE3C8A44AB0E}">
+<ds:datastoreItem xmlns:ds="http://schemas.openxmlformats.org/officeDocument/2006/customXml" ds:itemID="{AAF32022-D60A-F146-BC30-86AC4C381A36}">
   <ds:schemaRefs>
     <ds:schemaRef ds:uri="http://schemas.openxmlformats.org/officeDocument/2006/bibliography"/>
   </ds:schemaRefs>

</xml_diff>

<commit_message>
Added SIZE query for returned arrays
</commit_message>
<xml_diff>
--- a/sparkSQL_cheatsheet.docx
+++ b/sparkSQL_cheatsheet.docx
@@ -9,6 +9,8 @@
       <w:r>
         <w:t>SparkSQL Cheatsheet</w:t>
       </w:r>
+      <w:bookmarkStart w:id="0" w:name="_GoBack"/>
+      <w:bookmarkEnd w:id="0"/>
     </w:p>
     <w:p/>
     <w:sdt>
@@ -38,12 +40,7 @@
             <w:pStyle w:val="TOCHeading"/>
           </w:pPr>
           <w:r>
-            <w:t>Table of Conten</w:t>
-          </w:r>
-          <w:bookmarkStart w:id="0" w:name="_GoBack"/>
-          <w:bookmarkEnd w:id="0"/>
-          <w:r>
-            <w:t>ts</w:t>
+            <w:t>Table of Contents</w:t>
           </w:r>
         </w:p>
         <w:p>
@@ -76,13 +73,13 @@
             </w:rPr>
             <w:fldChar w:fldCharType="separate"/>
           </w:r>
-          <w:hyperlink w:anchor="_Toc506359076" w:history="1">
+          <w:hyperlink w:anchor="_Toc511808752" w:history="1">
             <w:r>
               <w:rPr>
                 <w:rStyle w:val="Hyperlink"/>
                 <w:noProof/>
               </w:rPr>
-              <w:t>Case Statements</w:t>
+              <w:t>Array Queries</w:t>
             </w:r>
             <w:r>
               <w:rPr>
@@ -103,7 +100,7 @@
                 <w:noProof/>
                 <w:webHidden/>
               </w:rPr>
-              <w:instrText xml:space="preserve"> PAGEREF _Toc506359076 \h </w:instrText>
+              <w:instrText xml:space="preserve"> PAGEREF _Toc511808752 \h </w:instrText>
             </w:r>
             <w:r>
               <w:rPr>
@@ -124,77 +121,6 @@
                 <w:webHidden/>
               </w:rPr>
               <w:t>1</w:t>
-            </w:r>
-            <w:r>
-              <w:rPr>
-                <w:noProof/>
-                <w:webHidden/>
-              </w:rPr>
-              <w:fldChar w:fldCharType="end"/>
-            </w:r>
-          </w:hyperlink>
-        </w:p>
-        <w:p>
-          <w:pPr>
-            <w:pStyle w:val="TOC1"/>
-            <w:tabs>
-              <w:tab w:val="right" w:leader="dot" w:pos="11150"/>
-            </w:tabs>
-            <w:rPr>
-              <w:rFonts w:eastAsiaTheme="minorEastAsia"/>
-              <w:b w:val="0"/>
-              <w:bCs w:val="0"/>
-              <w:noProof/>
-            </w:rPr>
-          </w:pPr>
-          <w:hyperlink w:anchor="_Toc506359077" w:history="1">
-            <w:r>
-              <w:rPr>
-                <w:rStyle w:val="Hyperlink"/>
-                <w:noProof/>
-              </w:rPr>
-              <w:t>DataFrame  (pyspark.sql.dataframe.DataFrame)</w:t>
-            </w:r>
-            <w:r>
-              <w:rPr>
-                <w:noProof/>
-                <w:webHidden/>
-              </w:rPr>
-              <w:tab/>
-            </w:r>
-            <w:r>
-              <w:rPr>
-                <w:noProof/>
-                <w:webHidden/>
-              </w:rPr>
-              <w:fldChar w:fldCharType="begin"/>
-            </w:r>
-            <w:r>
-              <w:rPr>
-                <w:noProof/>
-                <w:webHidden/>
-              </w:rPr>
-              <w:instrText xml:space="preserve"> PAGEREF _Toc506359077 \h </w:instrText>
-            </w:r>
-            <w:r>
-              <w:rPr>
-                <w:noProof/>
-                <w:webHidden/>
-              </w:rPr>
-            </w:r>
-            <w:r>
-              <w:rPr>
-                <w:noProof/>
-                <w:webHidden/>
-              </w:rPr>
-              <w:fldChar w:fldCharType="separate"/>
-            </w:r>
-            <w:r>
-              <w:rPr>
-                <w:noProof/>
-                <w:webHidden/>
-              </w:rPr>
-              <w:t>2</w:t>
             </w:r>
             <w:r>
               <w:rPr>
@@ -220,13 +146,13 @@
               <w:szCs w:val="24"/>
             </w:rPr>
           </w:pPr>
-          <w:hyperlink w:anchor="_Toc506359078" w:history="1">
+          <w:hyperlink w:anchor="_Toc511808753" w:history="1">
             <w:r>
               <w:rPr>
                 <w:rStyle w:val="Hyperlink"/>
                 <w:noProof/>
               </w:rPr>
-              <w:t>Change a DataFrame’s Column Names</w:t>
+              <w:t>Return the size of an array</w:t>
             </w:r>
             <w:r>
               <w:rPr>
@@ -247,7 +173,7 @@
                 <w:noProof/>
                 <w:webHidden/>
               </w:rPr>
-              <w:instrText xml:space="preserve"> PAGEREF _Toc506359078 \h </w:instrText>
+              <w:instrText xml:space="preserve"> PAGEREF _Toc511808753 \h </w:instrText>
             </w:r>
             <w:r>
               <w:rPr>
@@ -267,7 +193,149 @@
                 <w:noProof/>
                 <w:webHidden/>
               </w:rPr>
-              <w:t>2</w:t>
+              <w:t>1</w:t>
+            </w:r>
+            <w:r>
+              <w:rPr>
+                <w:noProof/>
+                <w:webHidden/>
+              </w:rPr>
+              <w:fldChar w:fldCharType="end"/>
+            </w:r>
+          </w:hyperlink>
+        </w:p>
+        <w:p>
+          <w:pPr>
+            <w:pStyle w:val="TOC1"/>
+            <w:tabs>
+              <w:tab w:val="right" w:leader="dot" w:pos="11150"/>
+            </w:tabs>
+            <w:rPr>
+              <w:rFonts w:eastAsiaTheme="minorEastAsia"/>
+              <w:b w:val="0"/>
+              <w:bCs w:val="0"/>
+              <w:noProof/>
+            </w:rPr>
+          </w:pPr>
+          <w:hyperlink w:anchor="_Toc511808754" w:history="1">
+            <w:r>
+              <w:rPr>
+                <w:rStyle w:val="Hyperlink"/>
+                <w:noProof/>
+              </w:rPr>
+              <w:t>Case Statements</w:t>
+            </w:r>
+            <w:r>
+              <w:rPr>
+                <w:noProof/>
+                <w:webHidden/>
+              </w:rPr>
+              <w:tab/>
+            </w:r>
+            <w:r>
+              <w:rPr>
+                <w:noProof/>
+                <w:webHidden/>
+              </w:rPr>
+              <w:fldChar w:fldCharType="begin"/>
+            </w:r>
+            <w:r>
+              <w:rPr>
+                <w:noProof/>
+                <w:webHidden/>
+              </w:rPr>
+              <w:instrText xml:space="preserve"> PAGEREF _Toc511808754 \h </w:instrText>
+            </w:r>
+            <w:r>
+              <w:rPr>
+                <w:noProof/>
+                <w:webHidden/>
+              </w:rPr>
+            </w:r>
+            <w:r>
+              <w:rPr>
+                <w:noProof/>
+                <w:webHidden/>
+              </w:rPr>
+              <w:fldChar w:fldCharType="separate"/>
+            </w:r>
+            <w:r>
+              <w:rPr>
+                <w:noProof/>
+                <w:webHidden/>
+              </w:rPr>
+              <w:t>1</w:t>
+            </w:r>
+            <w:r>
+              <w:rPr>
+                <w:noProof/>
+                <w:webHidden/>
+              </w:rPr>
+              <w:fldChar w:fldCharType="end"/>
+            </w:r>
+          </w:hyperlink>
+        </w:p>
+        <w:p>
+          <w:pPr>
+            <w:pStyle w:val="TOC1"/>
+            <w:tabs>
+              <w:tab w:val="right" w:leader="dot" w:pos="11150"/>
+            </w:tabs>
+            <w:rPr>
+              <w:rFonts w:eastAsiaTheme="minorEastAsia"/>
+              <w:b w:val="0"/>
+              <w:bCs w:val="0"/>
+              <w:noProof/>
+            </w:rPr>
+          </w:pPr>
+          <w:hyperlink w:anchor="_Toc511808755" w:history="1">
+            <w:r>
+              <w:rPr>
+                <w:rStyle w:val="Hyperlink"/>
+                <w:noProof/>
+              </w:rPr>
+              <w:t>DataFrame  (pyspark.sql.dataframe.DataFrame)</w:t>
+            </w:r>
+            <w:r>
+              <w:rPr>
+                <w:noProof/>
+                <w:webHidden/>
+              </w:rPr>
+              <w:tab/>
+            </w:r>
+            <w:r>
+              <w:rPr>
+                <w:noProof/>
+                <w:webHidden/>
+              </w:rPr>
+              <w:fldChar w:fldCharType="begin"/>
+            </w:r>
+            <w:r>
+              <w:rPr>
+                <w:noProof/>
+                <w:webHidden/>
+              </w:rPr>
+              <w:instrText xml:space="preserve"> PAGEREF _Toc511808755 \h </w:instrText>
+            </w:r>
+            <w:r>
+              <w:rPr>
+                <w:noProof/>
+                <w:webHidden/>
+              </w:rPr>
+            </w:r>
+            <w:r>
+              <w:rPr>
+                <w:noProof/>
+                <w:webHidden/>
+              </w:rPr>
+              <w:fldChar w:fldCharType="separate"/>
+            </w:r>
+            <w:r>
+              <w:rPr>
+                <w:noProof/>
+                <w:webHidden/>
+              </w:rPr>
+              <w:t>3</w:t>
             </w:r>
             <w:r>
               <w:rPr>
@@ -293,13 +361,13 @@
               <w:szCs w:val="24"/>
             </w:rPr>
           </w:pPr>
-          <w:hyperlink w:anchor="_Toc506359079" w:history="1">
+          <w:hyperlink w:anchor="_Toc511808756" w:history="1">
             <w:r>
               <w:rPr>
                 <w:rStyle w:val="Hyperlink"/>
                 <w:noProof/>
               </w:rPr>
-              <w:t>Create a DataFrame from Scratch</w:t>
+              <w:t>Change a DataFrame’s Column Names</w:t>
             </w:r>
             <w:r>
               <w:rPr>
@@ -320,7 +388,7 @@
                 <w:noProof/>
                 <w:webHidden/>
               </w:rPr>
-              <w:instrText xml:space="preserve"> PAGEREF _Toc506359079 \h </w:instrText>
+              <w:instrText xml:space="preserve"> PAGEREF _Toc511808756 \h </w:instrText>
             </w:r>
             <w:r>
               <w:rPr>
@@ -340,7 +408,7 @@
                 <w:noProof/>
                 <w:webHidden/>
               </w:rPr>
-              <w:t>2</w:t>
+              <w:t>3</w:t>
             </w:r>
             <w:r>
               <w:rPr>
@@ -366,13 +434,13 @@
               <w:szCs w:val="24"/>
             </w:rPr>
           </w:pPr>
-          <w:hyperlink w:anchor="_Toc506359080" w:history="1">
+          <w:hyperlink w:anchor="_Toc511808757" w:history="1">
             <w:r>
               <w:rPr>
                 <w:rStyle w:val="Hyperlink"/>
                 <w:noProof/>
               </w:rPr>
-              <w:t>Execute SQL on a DataFrame</w:t>
+              <w:t>Create a DataFrame from Scratch</w:t>
             </w:r>
             <w:r>
               <w:rPr>
@@ -393,7 +461,7 @@
                 <w:noProof/>
                 <w:webHidden/>
               </w:rPr>
-              <w:instrText xml:space="preserve"> PAGEREF _Toc506359080 \h </w:instrText>
+              <w:instrText xml:space="preserve"> PAGEREF _Toc511808757 \h </w:instrText>
             </w:r>
             <w:r>
               <w:rPr>
@@ -439,13 +507,13 @@
               <w:szCs w:val="24"/>
             </w:rPr>
           </w:pPr>
-          <w:hyperlink w:anchor="_Toc506359081" w:history="1">
+          <w:hyperlink w:anchor="_Toc511808758" w:history="1">
             <w:r>
               <w:rPr>
                 <w:rStyle w:val="Hyperlink"/>
                 <w:noProof/>
               </w:rPr>
-              <w:t>Explode a List inside a DataFrame column</w:t>
+              <w:t>Execute SQL on a DataFrame</w:t>
             </w:r>
             <w:r>
               <w:rPr>
@@ -466,7 +534,7 @@
                 <w:noProof/>
                 <w:webHidden/>
               </w:rPr>
-              <w:instrText xml:space="preserve"> PAGEREF _Toc506359081 \h </w:instrText>
+              <w:instrText xml:space="preserve"> PAGEREF _Toc511808758 \h </w:instrText>
             </w:r>
             <w:r>
               <w:rPr>
@@ -486,7 +554,7 @@
                 <w:noProof/>
                 <w:webHidden/>
               </w:rPr>
-              <w:t>3</w:t>
+              <w:t>4</w:t>
             </w:r>
             <w:r>
               <w:rPr>
@@ -512,22 +580,13 @@
               <w:szCs w:val="24"/>
             </w:rPr>
           </w:pPr>
-          <w:hyperlink w:anchor="_Toc506359082" w:history="1">
+          <w:hyperlink w:anchor="_Toc511808759" w:history="1">
             <w:r>
               <w:rPr>
                 <w:rStyle w:val="Hyperlink"/>
                 <w:noProof/>
               </w:rPr>
-              <w:t xml:space="preserve">Loading a Schema while Correcting </w:t>
-            </w:r>
-            <w:r>
-              <w:rPr>
-                <w:rStyle w:val="Hyperlink"/>
-                <w:rFonts w:eastAsia="Times New Roman"/>
-                <w:noProof/>
-                <w:shd w:val="clear" w:color="auto" w:fill="F4F5F7"/>
-              </w:rPr>
-              <w:t>org.apache.parquet.io.ParquetDecodingException</w:t>
+              <w:t>Explode a List inside a DataFrame column</w:t>
             </w:r>
             <w:r>
               <w:rPr>
@@ -548,7 +607,7 @@
                 <w:noProof/>
                 <w:webHidden/>
               </w:rPr>
-              <w:instrText xml:space="preserve"> PAGEREF _Toc506359082 \h </w:instrText>
+              <w:instrText xml:space="preserve"> PAGEREF _Toc511808759 \h </w:instrText>
             </w:r>
             <w:r>
               <w:rPr>
@@ -594,13 +653,22 @@
               <w:szCs w:val="24"/>
             </w:rPr>
           </w:pPr>
-          <w:hyperlink w:anchor="_Toc506359083" w:history="1">
+          <w:hyperlink w:anchor="_Toc511808760" w:history="1">
             <w:r>
               <w:rPr>
                 <w:rStyle w:val="Hyperlink"/>
                 <w:noProof/>
               </w:rPr>
-              <w:t>Read a Parquet File into a DataFrame</w:t>
+              <w:t xml:space="preserve">Loading a Schema while Correcting </w:t>
+            </w:r>
+            <w:r>
+              <w:rPr>
+                <w:rStyle w:val="Hyperlink"/>
+                <w:rFonts w:eastAsia="Times New Roman"/>
+                <w:noProof/>
+                <w:shd w:val="clear" w:color="auto" w:fill="F4F5F7"/>
+              </w:rPr>
+              <w:t>org.apache.parquet.io.ParquetDecodingException</w:t>
             </w:r>
             <w:r>
               <w:rPr>
@@ -621,7 +689,7 @@
                 <w:noProof/>
                 <w:webHidden/>
               </w:rPr>
-              <w:instrText xml:space="preserve"> PAGEREF _Toc506359083 \h </w:instrText>
+              <w:instrText xml:space="preserve"> PAGEREF _Toc511808760 \h </w:instrText>
             </w:r>
             <w:r>
               <w:rPr>
@@ -641,7 +709,7 @@
                 <w:noProof/>
                 <w:webHidden/>
               </w:rPr>
-              <w:t>4</w:t>
+              <w:t>5</w:t>
             </w:r>
             <w:r>
               <w:rPr>
@@ -667,13 +735,13 @@
               <w:szCs w:val="24"/>
             </w:rPr>
           </w:pPr>
-          <w:hyperlink w:anchor="_Toc506359084" w:history="1">
+          <w:hyperlink w:anchor="_Toc511808761" w:history="1">
             <w:r>
               <w:rPr>
                 <w:rStyle w:val="Hyperlink"/>
                 <w:noProof/>
               </w:rPr>
-              <w:t>Store DataFrame as Temp Table for Later Querying</w:t>
+              <w:t>Read a Parquet File into a DataFrame</w:t>
             </w:r>
             <w:r>
               <w:rPr>
@@ -694,7 +762,7 @@
                 <w:noProof/>
                 <w:webHidden/>
               </w:rPr>
-              <w:instrText xml:space="preserve"> PAGEREF _Toc506359084 \h </w:instrText>
+              <w:instrText xml:space="preserve"> PAGEREF _Toc511808761 \h </w:instrText>
             </w:r>
             <w:r>
               <w:rPr>
@@ -714,149 +782,7 @@
                 <w:noProof/>
                 <w:webHidden/>
               </w:rPr>
-              <w:t>4</w:t>
-            </w:r>
-            <w:r>
-              <w:rPr>
-                <w:noProof/>
-                <w:webHidden/>
-              </w:rPr>
-              <w:fldChar w:fldCharType="end"/>
-            </w:r>
-          </w:hyperlink>
-        </w:p>
-        <w:p>
-          <w:pPr>
-            <w:pStyle w:val="TOC1"/>
-            <w:tabs>
-              <w:tab w:val="right" w:leader="dot" w:pos="11150"/>
-            </w:tabs>
-            <w:rPr>
-              <w:rFonts w:eastAsiaTheme="minorEastAsia"/>
-              <w:b w:val="0"/>
-              <w:bCs w:val="0"/>
-              <w:noProof/>
-            </w:rPr>
-          </w:pPr>
-          <w:hyperlink w:anchor="_Toc506359085" w:history="1">
-            <w:r>
-              <w:rPr>
-                <w:rStyle w:val="Hyperlink"/>
-                <w:noProof/>
-              </w:rPr>
-              <w:t>Select an Array Element</w:t>
-            </w:r>
-            <w:r>
-              <w:rPr>
-                <w:noProof/>
-                <w:webHidden/>
-              </w:rPr>
-              <w:tab/>
-            </w:r>
-            <w:r>
-              <w:rPr>
-                <w:noProof/>
-                <w:webHidden/>
-              </w:rPr>
-              <w:fldChar w:fldCharType="begin"/>
-            </w:r>
-            <w:r>
-              <w:rPr>
-                <w:noProof/>
-                <w:webHidden/>
-              </w:rPr>
-              <w:instrText xml:space="preserve"> PAGEREF _Toc506359085 \h </w:instrText>
-            </w:r>
-            <w:r>
-              <w:rPr>
-                <w:noProof/>
-                <w:webHidden/>
-              </w:rPr>
-            </w:r>
-            <w:r>
-              <w:rPr>
-                <w:noProof/>
-                <w:webHidden/>
-              </w:rPr>
-              <w:fldChar w:fldCharType="separate"/>
-            </w:r>
-            <w:r>
-              <w:rPr>
-                <w:noProof/>
-                <w:webHidden/>
-              </w:rPr>
               <w:t>5</w:t>
-            </w:r>
-            <w:r>
-              <w:rPr>
-                <w:noProof/>
-                <w:webHidden/>
-              </w:rPr>
-              <w:fldChar w:fldCharType="end"/>
-            </w:r>
-          </w:hyperlink>
-        </w:p>
-        <w:p>
-          <w:pPr>
-            <w:pStyle w:val="TOC1"/>
-            <w:tabs>
-              <w:tab w:val="right" w:leader="dot" w:pos="11150"/>
-            </w:tabs>
-            <w:rPr>
-              <w:rFonts w:eastAsiaTheme="minorEastAsia"/>
-              <w:b w:val="0"/>
-              <w:bCs w:val="0"/>
-              <w:noProof/>
-            </w:rPr>
-          </w:pPr>
-          <w:hyperlink w:anchor="_Toc506359086" w:history="1">
-            <w:r>
-              <w:rPr>
-                <w:rStyle w:val="Hyperlink"/>
-                <w:noProof/>
-              </w:rPr>
-              <w:t>Parquet</w:t>
-            </w:r>
-            <w:r>
-              <w:rPr>
-                <w:noProof/>
-                <w:webHidden/>
-              </w:rPr>
-              <w:tab/>
-            </w:r>
-            <w:r>
-              <w:rPr>
-                <w:noProof/>
-                <w:webHidden/>
-              </w:rPr>
-              <w:fldChar w:fldCharType="begin"/>
-            </w:r>
-            <w:r>
-              <w:rPr>
-                <w:noProof/>
-                <w:webHidden/>
-              </w:rPr>
-              <w:instrText xml:space="preserve"> PAGEREF _Toc506359086 \h </w:instrText>
-            </w:r>
-            <w:r>
-              <w:rPr>
-                <w:noProof/>
-                <w:webHidden/>
-              </w:rPr>
-            </w:r>
-            <w:r>
-              <w:rPr>
-                <w:noProof/>
-                <w:webHidden/>
-              </w:rPr>
-              <w:fldChar w:fldCharType="separate"/>
-            </w:r>
-            <w:r>
-              <w:rPr>
-                <w:noProof/>
-                <w:webHidden/>
-              </w:rPr>
-              <w:t>6</w:t>
             </w:r>
             <w:r>
               <w:rPr>
@@ -882,13 +808,13 @@
               <w:szCs w:val="24"/>
             </w:rPr>
           </w:pPr>
-          <w:hyperlink w:anchor="_Toc506359087" w:history="1">
+          <w:hyperlink w:anchor="_Toc511808762" w:history="1">
             <w:r>
               <w:rPr>
                 <w:rStyle w:val="Hyperlink"/>
                 <w:noProof/>
               </w:rPr>
-              <w:t>Explode a list or array data field</w:t>
+              <w:t>Store DataFrame as Temp Table for Later Querying</w:t>
             </w:r>
             <w:r>
               <w:rPr>
@@ -909,7 +835,7 @@
                 <w:noProof/>
                 <w:webHidden/>
               </w:rPr>
-              <w:instrText xml:space="preserve"> PAGEREF _Toc506359087 \h </w:instrText>
+              <w:instrText xml:space="preserve"> PAGEREF _Toc511808762 \h </w:instrText>
             </w:r>
             <w:r>
               <w:rPr>
@@ -929,7 +855,7 @@
                 <w:noProof/>
                 <w:webHidden/>
               </w:rPr>
-              <w:t>6</w:t>
+              <w:t>5</w:t>
             </w:r>
             <w:r>
               <w:rPr>
@@ -953,13 +879,13 @@
               <w:noProof/>
             </w:rPr>
           </w:pPr>
-          <w:hyperlink w:anchor="_Toc506359088" w:history="1">
+          <w:hyperlink w:anchor="_Toc511808763" w:history="1">
             <w:r>
               <w:rPr>
                 <w:rStyle w:val="Hyperlink"/>
                 <w:noProof/>
               </w:rPr>
-              <w:t>Strings</w:t>
+              <w:t>Select an Array Element</w:t>
             </w:r>
             <w:r>
               <w:rPr>
@@ -980,7 +906,7 @@
                 <w:noProof/>
                 <w:webHidden/>
               </w:rPr>
-              <w:instrText xml:space="preserve"> PAGEREF _Toc506359088 \h </w:instrText>
+              <w:instrText xml:space="preserve"> PAGEREF _Toc511808763 \h </w:instrText>
             </w:r>
             <w:r>
               <w:rPr>
@@ -1000,7 +926,78 @@
                 <w:noProof/>
                 <w:webHidden/>
               </w:rPr>
-              <w:t>8</w:t>
+              <w:t>6</w:t>
+            </w:r>
+            <w:r>
+              <w:rPr>
+                <w:noProof/>
+                <w:webHidden/>
+              </w:rPr>
+              <w:fldChar w:fldCharType="end"/>
+            </w:r>
+          </w:hyperlink>
+        </w:p>
+        <w:p>
+          <w:pPr>
+            <w:pStyle w:val="TOC1"/>
+            <w:tabs>
+              <w:tab w:val="right" w:leader="dot" w:pos="11150"/>
+            </w:tabs>
+            <w:rPr>
+              <w:rFonts w:eastAsiaTheme="minorEastAsia"/>
+              <w:b w:val="0"/>
+              <w:bCs w:val="0"/>
+              <w:noProof/>
+            </w:rPr>
+          </w:pPr>
+          <w:hyperlink w:anchor="_Toc511808764" w:history="1">
+            <w:r>
+              <w:rPr>
+                <w:rStyle w:val="Hyperlink"/>
+                <w:noProof/>
+              </w:rPr>
+              <w:t>Parquet</w:t>
+            </w:r>
+            <w:r>
+              <w:rPr>
+                <w:noProof/>
+                <w:webHidden/>
+              </w:rPr>
+              <w:tab/>
+            </w:r>
+            <w:r>
+              <w:rPr>
+                <w:noProof/>
+                <w:webHidden/>
+              </w:rPr>
+              <w:fldChar w:fldCharType="begin"/>
+            </w:r>
+            <w:r>
+              <w:rPr>
+                <w:noProof/>
+                <w:webHidden/>
+              </w:rPr>
+              <w:instrText xml:space="preserve"> PAGEREF _Toc511808764 \h </w:instrText>
+            </w:r>
+            <w:r>
+              <w:rPr>
+                <w:noProof/>
+                <w:webHidden/>
+              </w:rPr>
+            </w:r>
+            <w:r>
+              <w:rPr>
+                <w:noProof/>
+                <w:webHidden/>
+              </w:rPr>
+              <w:fldChar w:fldCharType="separate"/>
+            </w:r>
+            <w:r>
+              <w:rPr>
+                <w:noProof/>
+                <w:webHidden/>
+              </w:rPr>
+              <w:t>7</w:t>
             </w:r>
             <w:r>
               <w:rPr>
@@ -1026,13 +1023,13 @@
               <w:szCs w:val="24"/>
             </w:rPr>
           </w:pPr>
-          <w:hyperlink w:anchor="_Toc506359089" w:history="1">
+          <w:hyperlink w:anchor="_Toc511808765" w:history="1">
             <w:r>
               <w:rPr>
                 <w:rStyle w:val="Hyperlink"/>
                 <w:noProof/>
               </w:rPr>
-              <w:t>Concatenate strings</w:t>
+              <w:t>Explode a list or array data field</w:t>
             </w:r>
             <w:r>
               <w:rPr>
@@ -1053,7 +1050,7 @@
                 <w:noProof/>
                 <w:webHidden/>
               </w:rPr>
-              <w:instrText xml:space="preserve"> PAGEREF _Toc506359089 \h </w:instrText>
+              <w:instrText xml:space="preserve"> PAGEREF _Toc511808765 \h </w:instrText>
             </w:r>
             <w:r>
               <w:rPr>
@@ -1073,7 +1070,78 @@
                 <w:noProof/>
                 <w:webHidden/>
               </w:rPr>
-              <w:t>8</w:t>
+              <w:t>7</w:t>
+            </w:r>
+            <w:r>
+              <w:rPr>
+                <w:noProof/>
+                <w:webHidden/>
+              </w:rPr>
+              <w:fldChar w:fldCharType="end"/>
+            </w:r>
+          </w:hyperlink>
+        </w:p>
+        <w:p>
+          <w:pPr>
+            <w:pStyle w:val="TOC1"/>
+            <w:tabs>
+              <w:tab w:val="right" w:leader="dot" w:pos="11150"/>
+            </w:tabs>
+            <w:rPr>
+              <w:rFonts w:eastAsiaTheme="minorEastAsia"/>
+              <w:b w:val="0"/>
+              <w:bCs w:val="0"/>
+              <w:noProof/>
+            </w:rPr>
+          </w:pPr>
+          <w:hyperlink w:anchor="_Toc511808766" w:history="1">
+            <w:r>
+              <w:rPr>
+                <w:rStyle w:val="Hyperlink"/>
+                <w:noProof/>
+              </w:rPr>
+              <w:t>Strings</w:t>
+            </w:r>
+            <w:r>
+              <w:rPr>
+                <w:noProof/>
+                <w:webHidden/>
+              </w:rPr>
+              <w:tab/>
+            </w:r>
+            <w:r>
+              <w:rPr>
+                <w:noProof/>
+                <w:webHidden/>
+              </w:rPr>
+              <w:fldChar w:fldCharType="begin"/>
+            </w:r>
+            <w:r>
+              <w:rPr>
+                <w:noProof/>
+                <w:webHidden/>
+              </w:rPr>
+              <w:instrText xml:space="preserve"> PAGEREF _Toc511808766 \h </w:instrText>
+            </w:r>
+            <w:r>
+              <w:rPr>
+                <w:noProof/>
+                <w:webHidden/>
+              </w:rPr>
+            </w:r>
+            <w:r>
+              <w:rPr>
+                <w:noProof/>
+                <w:webHidden/>
+              </w:rPr>
+              <w:fldChar w:fldCharType="separate"/>
+            </w:r>
+            <w:r>
+              <w:rPr>
+                <w:noProof/>
+                <w:webHidden/>
+              </w:rPr>
+              <w:t>9</w:t>
             </w:r>
             <w:r>
               <w:rPr>
@@ -1099,13 +1167,13 @@
               <w:szCs w:val="24"/>
             </w:rPr>
           </w:pPr>
-          <w:hyperlink w:anchor="_Toc506359090" w:history="1">
+          <w:hyperlink w:anchor="_Toc511808767" w:history="1">
             <w:r>
               <w:rPr>
                 <w:rStyle w:val="Hyperlink"/>
                 <w:noProof/>
               </w:rPr>
-              <w:t>Convert a numeric field to a string</w:t>
+              <w:t>Concatenate strings</w:t>
             </w:r>
             <w:r>
               <w:rPr>
@@ -1126,7 +1194,7 @@
                 <w:noProof/>
                 <w:webHidden/>
               </w:rPr>
-              <w:instrText xml:space="preserve"> PAGEREF _Toc506359090 \h </w:instrText>
+              <w:instrText xml:space="preserve"> PAGEREF _Toc511808767 \h </w:instrText>
             </w:r>
             <w:r>
               <w:rPr>
@@ -1146,7 +1214,7 @@
                 <w:noProof/>
                 <w:webHidden/>
               </w:rPr>
-              <w:t>8</w:t>
+              <w:t>9</w:t>
             </w:r>
             <w:r>
               <w:rPr>
@@ -1172,13 +1240,13 @@
               <w:szCs w:val="24"/>
             </w:rPr>
           </w:pPr>
-          <w:hyperlink w:anchor="_Toc506359091" w:history="1">
+          <w:hyperlink w:anchor="_Toc511808768" w:history="1">
             <w:r>
               <w:rPr>
                 <w:rStyle w:val="Hyperlink"/>
                 <w:noProof/>
               </w:rPr>
-              <w:t>Substring</w:t>
+              <w:t>Convert a numeric field to a string</w:t>
             </w:r>
             <w:r>
               <w:rPr>
@@ -1199,7 +1267,7 @@
                 <w:noProof/>
                 <w:webHidden/>
               </w:rPr>
-              <w:instrText xml:space="preserve"> PAGEREF _Toc506359091 \h </w:instrText>
+              <w:instrText xml:space="preserve"> PAGEREF _Toc511808768 \h </w:instrText>
             </w:r>
             <w:r>
               <w:rPr>
@@ -1219,78 +1287,7 @@
                 <w:noProof/>
                 <w:webHidden/>
               </w:rPr>
-              <w:t>8</w:t>
-            </w:r>
-            <w:r>
-              <w:rPr>
-                <w:noProof/>
-                <w:webHidden/>
-              </w:rPr>
-              <w:fldChar w:fldCharType="end"/>
-            </w:r>
-          </w:hyperlink>
-        </w:p>
-        <w:p>
-          <w:pPr>
-            <w:pStyle w:val="TOC1"/>
-            <w:tabs>
-              <w:tab w:val="right" w:leader="dot" w:pos="11150"/>
-            </w:tabs>
-            <w:rPr>
-              <w:rFonts w:eastAsiaTheme="minorEastAsia"/>
-              <w:b w:val="0"/>
-              <w:bCs w:val="0"/>
-              <w:noProof/>
-            </w:rPr>
-          </w:pPr>
-          <w:hyperlink w:anchor="_Toc506359092" w:history="1">
-            <w:r>
-              <w:rPr>
-                <w:rStyle w:val="Hyperlink"/>
-                <w:noProof/>
-              </w:rPr>
-              <w:t>Timestamps</w:t>
-            </w:r>
-            <w:r>
-              <w:rPr>
-                <w:noProof/>
-                <w:webHidden/>
-              </w:rPr>
-              <w:tab/>
-            </w:r>
-            <w:r>
-              <w:rPr>
-                <w:noProof/>
-                <w:webHidden/>
-              </w:rPr>
-              <w:fldChar w:fldCharType="begin"/>
-            </w:r>
-            <w:r>
-              <w:rPr>
-                <w:noProof/>
-                <w:webHidden/>
-              </w:rPr>
-              <w:instrText xml:space="preserve"> PAGEREF _Toc506359092 \h </w:instrText>
-            </w:r>
-            <w:r>
-              <w:rPr>
-                <w:noProof/>
-                <w:webHidden/>
-              </w:rPr>
-            </w:r>
-            <w:r>
-              <w:rPr>
-                <w:noProof/>
-                <w:webHidden/>
-              </w:rPr>
-              <w:fldChar w:fldCharType="separate"/>
-            </w:r>
-            <w:r>
-              <w:rPr>
-                <w:noProof/>
-                <w:webHidden/>
-              </w:rPr>
-              <w:t>8</w:t>
+              <w:t>9</w:t>
             </w:r>
             <w:r>
               <w:rPr>
@@ -1316,13 +1313,13 @@
               <w:szCs w:val="24"/>
             </w:rPr>
           </w:pPr>
-          <w:hyperlink w:anchor="_Toc506359093" w:history="1">
+          <w:hyperlink w:anchor="_Toc511808769" w:history="1">
             <w:r>
               <w:rPr>
                 <w:rStyle w:val="Hyperlink"/>
                 <w:noProof/>
               </w:rPr>
-              <w:t>Convert string to timestamp</w:t>
+              <w:t>Substring</w:t>
             </w:r>
             <w:r>
               <w:rPr>
@@ -1343,7 +1340,7 @@
                 <w:noProof/>
                 <w:webHidden/>
               </w:rPr>
-              <w:instrText xml:space="preserve"> PAGEREF _Toc506359093 \h </w:instrText>
+              <w:instrText xml:space="preserve"> PAGEREF _Toc511808769 \h </w:instrText>
             </w:r>
             <w:r>
               <w:rPr>
@@ -1363,7 +1360,78 @@
                 <w:noProof/>
                 <w:webHidden/>
               </w:rPr>
-              <w:t>8</w:t>
+              <w:t>9</w:t>
+            </w:r>
+            <w:r>
+              <w:rPr>
+                <w:noProof/>
+                <w:webHidden/>
+              </w:rPr>
+              <w:fldChar w:fldCharType="end"/>
+            </w:r>
+          </w:hyperlink>
+        </w:p>
+        <w:p>
+          <w:pPr>
+            <w:pStyle w:val="TOC1"/>
+            <w:tabs>
+              <w:tab w:val="right" w:leader="dot" w:pos="11150"/>
+            </w:tabs>
+            <w:rPr>
+              <w:rFonts w:eastAsiaTheme="minorEastAsia"/>
+              <w:b w:val="0"/>
+              <w:bCs w:val="0"/>
+              <w:noProof/>
+            </w:rPr>
+          </w:pPr>
+          <w:hyperlink w:anchor="_Toc511808770" w:history="1">
+            <w:r>
+              <w:rPr>
+                <w:rStyle w:val="Hyperlink"/>
+                <w:noProof/>
+              </w:rPr>
+              <w:t>Timestamps</w:t>
+            </w:r>
+            <w:r>
+              <w:rPr>
+                <w:noProof/>
+                <w:webHidden/>
+              </w:rPr>
+              <w:tab/>
+            </w:r>
+            <w:r>
+              <w:rPr>
+                <w:noProof/>
+                <w:webHidden/>
+              </w:rPr>
+              <w:fldChar w:fldCharType="begin"/>
+            </w:r>
+            <w:r>
+              <w:rPr>
+                <w:noProof/>
+                <w:webHidden/>
+              </w:rPr>
+              <w:instrText xml:space="preserve"> PAGEREF _Toc511808770 \h </w:instrText>
+            </w:r>
+            <w:r>
+              <w:rPr>
+                <w:noProof/>
+                <w:webHidden/>
+              </w:rPr>
+            </w:r>
+            <w:r>
+              <w:rPr>
+                <w:noProof/>
+                <w:webHidden/>
+              </w:rPr>
+              <w:fldChar w:fldCharType="separate"/>
+            </w:r>
+            <w:r>
+              <w:rPr>
+                <w:noProof/>
+                <w:webHidden/>
+              </w:rPr>
+              <w:t>9</w:t>
             </w:r>
             <w:r>
               <w:rPr>
@@ -1389,13 +1457,13 @@
               <w:szCs w:val="24"/>
             </w:rPr>
           </w:pPr>
-          <w:hyperlink w:anchor="_Toc506359094" w:history="1">
+          <w:hyperlink w:anchor="_Toc511808771" w:history="1">
             <w:r>
               <w:rPr>
                 <w:rStyle w:val="Hyperlink"/>
                 <w:noProof/>
               </w:rPr>
-              <w:t>Convert Unix Timestamp to Formatted Date</w:t>
+              <w:t>Convert string to timestamp</w:t>
             </w:r>
             <w:r>
               <w:rPr>
@@ -1416,7 +1484,7 @@
                 <w:noProof/>
                 <w:webHidden/>
               </w:rPr>
-              <w:instrText xml:space="preserve"> PAGEREF _Toc506359094 \h </w:instrText>
+              <w:instrText xml:space="preserve"> PAGEREF _Toc511808771 \h </w:instrText>
             </w:r>
             <w:r>
               <w:rPr>
@@ -1462,12 +1530,85 @@
               <w:szCs w:val="24"/>
             </w:rPr>
           </w:pPr>
-          <w:hyperlink w:anchor="_Toc506359095" w:history="1">
+          <w:hyperlink w:anchor="_Toc511808772" w:history="1">
             <w:r>
               <w:rPr>
                 <w:rStyle w:val="Hyperlink"/>
                 <w:noProof/>
               </w:rPr>
+              <w:t>Convert Unix Timestamp to Formatted Date</w:t>
+            </w:r>
+            <w:r>
+              <w:rPr>
+                <w:noProof/>
+                <w:webHidden/>
+              </w:rPr>
+              <w:tab/>
+            </w:r>
+            <w:r>
+              <w:rPr>
+                <w:noProof/>
+                <w:webHidden/>
+              </w:rPr>
+              <w:fldChar w:fldCharType="begin"/>
+            </w:r>
+            <w:r>
+              <w:rPr>
+                <w:noProof/>
+                <w:webHidden/>
+              </w:rPr>
+              <w:instrText xml:space="preserve"> PAGEREF _Toc511808772 \h </w:instrText>
+            </w:r>
+            <w:r>
+              <w:rPr>
+                <w:noProof/>
+                <w:webHidden/>
+              </w:rPr>
+            </w:r>
+            <w:r>
+              <w:rPr>
+                <w:noProof/>
+                <w:webHidden/>
+              </w:rPr>
+              <w:fldChar w:fldCharType="separate"/>
+            </w:r>
+            <w:r>
+              <w:rPr>
+                <w:noProof/>
+                <w:webHidden/>
+              </w:rPr>
+              <w:t>10</w:t>
+            </w:r>
+            <w:r>
+              <w:rPr>
+                <w:noProof/>
+                <w:webHidden/>
+              </w:rPr>
+              <w:fldChar w:fldCharType="end"/>
+            </w:r>
+          </w:hyperlink>
+        </w:p>
+        <w:p>
+          <w:pPr>
+            <w:pStyle w:val="TOC2"/>
+            <w:tabs>
+              <w:tab w:val="right" w:leader="dot" w:pos="11150"/>
+            </w:tabs>
+            <w:rPr>
+              <w:rFonts w:eastAsiaTheme="minorEastAsia"/>
+              <w:b w:val="0"/>
+              <w:bCs w:val="0"/>
+              <w:noProof/>
+              <w:sz w:val="24"/>
+              <w:szCs w:val="24"/>
+            </w:rPr>
+          </w:pPr>
+          <w:hyperlink w:anchor="_Toc511808773" w:history="1">
+            <w:r>
+              <w:rPr>
+                <w:rStyle w:val="Hyperlink"/>
+                <w:noProof/>
+              </w:rPr>
               <w:t>Convert Unix Timestamp to ISO Standard Date and Time</w:t>
             </w:r>
             <w:r>
@@ -1489,7 +1630,7 @@
                 <w:noProof/>
                 <w:webHidden/>
               </w:rPr>
-              <w:instrText xml:space="preserve"> PAGEREF _Toc506359095 \h </w:instrText>
+              <w:instrText xml:space="preserve"> PAGEREF _Toc511808773 \h </w:instrText>
             </w:r>
             <w:r>
               <w:rPr>
@@ -1509,7 +1650,7 @@
                 <w:noProof/>
                 <w:webHidden/>
               </w:rPr>
-              <w:t>9</w:t>
+              <w:t>10</w:t>
             </w:r>
             <w:r>
               <w:rPr>
@@ -1537,11 +1678,41 @@
       <w:pPr>
         <w:pStyle w:val="Heading1"/>
       </w:pPr>
-      <w:bookmarkStart w:id="1" w:name="_Toc506359076"/>
+      <w:bookmarkStart w:id="1" w:name="_Toc511808752"/>
+      <w:r>
+        <w:t>Array Queries</w:t>
+      </w:r>
+      <w:bookmarkEnd w:id="1"/>
+    </w:p>
+    <w:p>
+      <w:pPr>
+        <w:pStyle w:val="Heading2"/>
+      </w:pPr>
+      <w:bookmarkStart w:id="2" w:name="_Toc511808753"/>
+      <w:r>
+        <w:t>Return the size of an array</w:t>
+      </w:r>
+      <w:bookmarkEnd w:id="2"/>
+    </w:p>
+    <w:p>
+      <w:pPr>
+        <w:pStyle w:val="code"/>
+      </w:pPr>
+      <w:r>
+        <w:t>SIZE(smfPayloadData.geolocation.detectedPois)</w:t>
+      </w:r>
+    </w:p>
+    <w:p/>
+    <w:p/>
+    <w:p>
+      <w:pPr>
+        <w:pStyle w:val="Heading1"/>
+      </w:pPr>
+      <w:bookmarkStart w:id="3" w:name="_Toc511808754"/>
       <w:r>
         <w:t>Case Statements</w:t>
       </w:r>
-      <w:bookmarkEnd w:id="1"/>
+      <w:bookmarkEnd w:id="3"/>
     </w:p>
     <w:p>
       <w:pPr>
@@ -1796,6 +1967,7 @@
           <w:sz w:val="15"/>
           <w:szCs w:val="15"/>
         </w:rPr>
+        <w:lastRenderedPageBreak/>
         <w:t xml:space="preserve">                                        )</w:t>
       </w:r>
     </w:p>
@@ -1854,7 +2026,7 @@
       <w:pPr>
         <w:pStyle w:val="Heading1"/>
       </w:pPr>
-      <w:bookmarkStart w:id="2" w:name="_Toc506359077"/>
+      <w:bookmarkStart w:id="4" w:name="_Toc511808755"/>
       <w:r>
         <w:lastRenderedPageBreak/>
         <w:t>DataFrame</w:t>
@@ -1862,7 +2034,7 @@
       <w:r>
         <w:t xml:space="preserve">  (pyspark.sql.dataframe.DataFrame)</w:t>
       </w:r>
-      <w:bookmarkEnd w:id="2"/>
+      <w:bookmarkEnd w:id="4"/>
     </w:p>
     <w:p>
       <w:pPr>
@@ -1873,11 +2045,11 @@
       <w:pPr>
         <w:pStyle w:val="Heading2"/>
       </w:pPr>
-      <w:bookmarkStart w:id="3" w:name="_Toc506359078"/>
+      <w:bookmarkStart w:id="5" w:name="_Toc511808756"/>
       <w:r>
         <w:t>Change a DataFrame’s Column Names</w:t>
       </w:r>
-      <w:bookmarkEnd w:id="3"/>
+      <w:bookmarkEnd w:id="5"/>
     </w:p>
     <w:p/>
     <w:p>
@@ -2737,11 +2909,11 @@
       <w:pPr>
         <w:pStyle w:val="Heading2"/>
       </w:pPr>
-      <w:bookmarkStart w:id="4" w:name="_Toc506359079"/>
+      <w:bookmarkStart w:id="6" w:name="_Toc511808757"/>
       <w:r>
         <w:t>Create a DataFrame from Scratch</w:t>
       </w:r>
-      <w:bookmarkEnd w:id="4"/>
+      <w:bookmarkEnd w:id="6"/>
     </w:p>
     <w:p/>
     <w:p>
@@ -3040,11 +3212,11 @@
       <w:pPr>
         <w:pStyle w:val="Heading2"/>
       </w:pPr>
-      <w:bookmarkStart w:id="5" w:name="_Toc506359080"/>
+      <w:bookmarkStart w:id="7" w:name="_Toc511808758"/>
       <w:r>
         <w:t>Execute SQL on a DataFrame</w:t>
       </w:r>
-      <w:bookmarkEnd w:id="5"/>
+      <w:bookmarkEnd w:id="7"/>
     </w:p>
     <w:p/>
     <w:p>
@@ -3152,11 +3324,11 @@
       <w:pPr>
         <w:pStyle w:val="Heading2"/>
       </w:pPr>
-      <w:bookmarkStart w:id="6" w:name="_Toc506359081"/>
+      <w:bookmarkStart w:id="8" w:name="_Toc511808759"/>
       <w:r>
         <w:t>Explode a List inside a DataFrame column</w:t>
       </w:r>
-      <w:bookmarkEnd w:id="6"/>
+      <w:bookmarkEnd w:id="8"/>
     </w:p>
     <w:p/>
     <w:p>
@@ -3984,7 +4156,7 @@
           <w:shd w:val="clear" w:color="auto" w:fill="F4F5F7"/>
         </w:rPr>
       </w:pPr>
-      <w:bookmarkStart w:id="7" w:name="_Toc506359082"/>
+      <w:bookmarkStart w:id="9" w:name="_Toc511808760"/>
       <w:r>
         <w:lastRenderedPageBreak/>
         <w:t xml:space="preserve">Loading a Schema while Correcting </w:t>
@@ -3996,7 +4168,7 @@
         </w:rPr>
         <w:t>org.apache.parquet.io.ParquetDecodingException</w:t>
       </w:r>
-      <w:bookmarkEnd w:id="7"/>
+      <w:bookmarkEnd w:id="9"/>
     </w:p>
     <w:p>
       <w:pPr>
@@ -4242,11 +4414,11 @@
       <w:pPr>
         <w:pStyle w:val="Heading2"/>
       </w:pPr>
-      <w:bookmarkStart w:id="8" w:name="_Toc506359083"/>
+      <w:bookmarkStart w:id="10" w:name="_Toc511808761"/>
       <w:r>
         <w:t>Read a Parquet File into a DataFrame</w:t>
       </w:r>
-      <w:bookmarkEnd w:id="8"/>
+      <w:bookmarkEnd w:id="10"/>
     </w:p>
     <w:p>
       <w:pPr>
@@ -4309,11 +4481,11 @@
       <w:pPr>
         <w:pStyle w:val="Heading2"/>
       </w:pPr>
-      <w:bookmarkStart w:id="9" w:name="_Toc506359084"/>
+      <w:bookmarkStart w:id="11" w:name="_Toc511808762"/>
       <w:r>
         <w:t>Store DataFrame as Temp Table for Later Querying</w:t>
       </w:r>
-      <w:bookmarkEnd w:id="9"/>
+      <w:bookmarkEnd w:id="11"/>
     </w:p>
     <w:p/>
     <w:p>
@@ -4396,12 +4568,12 @@
       <w:pPr>
         <w:pStyle w:val="Heading1"/>
       </w:pPr>
-      <w:bookmarkStart w:id="10" w:name="_Toc506359085"/>
+      <w:bookmarkStart w:id="12" w:name="_Toc511808763"/>
       <w:r>
         <w:lastRenderedPageBreak/>
         <w:t>Select an Array Element</w:t>
       </w:r>
-      <w:bookmarkEnd w:id="10"/>
+      <w:bookmarkEnd w:id="12"/>
     </w:p>
     <w:p>
       <w:pPr>
@@ -4544,23 +4716,23 @@
       <w:pPr>
         <w:pStyle w:val="Heading1"/>
       </w:pPr>
-      <w:bookmarkStart w:id="11" w:name="_Toc506359086"/>
+      <w:bookmarkStart w:id="13" w:name="_Toc511808764"/>
       <w:r>
         <w:lastRenderedPageBreak/>
         <w:t>Parquet</w:t>
       </w:r>
-      <w:bookmarkEnd w:id="11"/>
+      <w:bookmarkEnd w:id="13"/>
     </w:p>
     <w:p/>
     <w:p>
       <w:pPr>
         <w:pStyle w:val="Heading2"/>
       </w:pPr>
-      <w:bookmarkStart w:id="12" w:name="_Toc506359087"/>
+      <w:bookmarkStart w:id="14" w:name="_Toc511808765"/>
       <w:r>
         <w:t>Explode a list or array data field</w:t>
       </w:r>
-      <w:bookmarkEnd w:id="12"/>
+      <w:bookmarkEnd w:id="14"/>
     </w:p>
     <w:p/>
     <w:p>
@@ -6285,22 +6457,22 @@
       <w:pPr>
         <w:pStyle w:val="Heading1"/>
       </w:pPr>
-      <w:bookmarkStart w:id="13" w:name="_Toc506359088"/>
+      <w:bookmarkStart w:id="15" w:name="_Toc511808766"/>
       <w:r>
         <w:t>Strings</w:t>
       </w:r>
-      <w:bookmarkEnd w:id="13"/>
+      <w:bookmarkEnd w:id="15"/>
     </w:p>
     <w:p/>
     <w:p>
       <w:pPr>
         <w:pStyle w:val="Heading2"/>
       </w:pPr>
-      <w:bookmarkStart w:id="14" w:name="_Toc506359089"/>
+      <w:bookmarkStart w:id="16" w:name="_Toc511808767"/>
       <w:r>
         <w:t>Concatenate strings</w:t>
       </w:r>
-      <w:bookmarkEnd w:id="14"/>
+      <w:bookmarkEnd w:id="16"/>
     </w:p>
     <w:p/>
     <w:p>
@@ -6342,14 +6514,14 @@
       <w:pPr>
         <w:pStyle w:val="Heading2"/>
       </w:pPr>
-      <w:bookmarkStart w:id="15" w:name="_Toc506359090"/>
+      <w:bookmarkStart w:id="17" w:name="_Toc511808768"/>
       <w:r>
         <w:t xml:space="preserve">Convert </w:t>
       </w:r>
       <w:r>
         <w:t>a numeric field to a string</w:t>
       </w:r>
-      <w:bookmarkEnd w:id="15"/>
+      <w:bookmarkEnd w:id="17"/>
     </w:p>
     <w:p/>
     <w:p>
@@ -6616,11 +6788,11 @@
       <w:pPr>
         <w:pStyle w:val="Heading2"/>
       </w:pPr>
-      <w:bookmarkStart w:id="16" w:name="_Toc506359091"/>
+      <w:bookmarkStart w:id="18" w:name="_Toc511808769"/>
       <w:r>
         <w:t>Substring</w:t>
       </w:r>
-      <w:bookmarkEnd w:id="16"/>
+      <w:bookmarkEnd w:id="18"/>
     </w:p>
     <w:p/>
     <w:p>
@@ -6643,22 +6815,22 @@
       <w:pPr>
         <w:pStyle w:val="Heading1"/>
       </w:pPr>
-      <w:bookmarkStart w:id="17" w:name="_Toc506359092"/>
+      <w:bookmarkStart w:id="19" w:name="_Toc511808770"/>
       <w:r>
         <w:t>Timestamps</w:t>
       </w:r>
-      <w:bookmarkEnd w:id="17"/>
+      <w:bookmarkEnd w:id="19"/>
     </w:p>
     <w:p/>
     <w:p>
       <w:pPr>
         <w:pStyle w:val="Heading2"/>
       </w:pPr>
-      <w:bookmarkStart w:id="18" w:name="_Toc506359093"/>
+      <w:bookmarkStart w:id="20" w:name="_Toc511808771"/>
       <w:r>
         <w:t>Convert string to timestamp</w:t>
       </w:r>
-      <w:bookmarkEnd w:id="18"/>
+      <w:bookmarkEnd w:id="20"/>
     </w:p>
     <w:p/>
     <w:p>
@@ -7046,11 +7218,11 @@
       <w:pPr>
         <w:pStyle w:val="Heading2"/>
       </w:pPr>
-      <w:bookmarkStart w:id="19" w:name="_Toc506359094"/>
+      <w:bookmarkStart w:id="21" w:name="_Toc511808772"/>
       <w:r>
         <w:t>Convert Unix Timestamp to Formatted Date</w:t>
       </w:r>
-      <w:bookmarkEnd w:id="19"/>
+      <w:bookmarkEnd w:id="21"/>
     </w:p>
     <w:p/>
     <w:p>
@@ -7353,11 +7525,11 @@
       <w:pPr>
         <w:pStyle w:val="Heading2"/>
       </w:pPr>
-      <w:bookmarkStart w:id="20" w:name="_Toc506359095"/>
+      <w:bookmarkStart w:id="22" w:name="_Toc511808773"/>
       <w:r>
         <w:t>Convert Unix Timestamp to ISO Standard Date and Time</w:t>
       </w:r>
-      <w:bookmarkEnd w:id="20"/>
+      <w:bookmarkEnd w:id="22"/>
     </w:p>
     <w:p/>
     <w:p>
@@ -8435,7 +8607,7 @@
 </file>
 
 <file path=customXml/itemProps1.xml><?xml version="1.0" encoding="utf-8"?>
-<ds:datastoreItem xmlns:ds="http://schemas.openxmlformats.org/officeDocument/2006/customXml" ds:itemID="{AAF32022-D60A-F146-BC30-86AC4C381A36}">
+<ds:datastoreItem xmlns:ds="http://schemas.openxmlformats.org/officeDocument/2006/customXml" ds:itemID="{0B528AF8-9632-104C-8CC1-1DE97EDAA1F7}">
   <ds:schemaRefs>
     <ds:schemaRef ds:uri="http://schemas.openxmlformats.org/officeDocument/2006/bibliography"/>
   </ds:schemaRefs>

</xml_diff>

<commit_message>
Calculate interval between timestamps
</commit_message>
<xml_diff>
--- a/sparkSQL_cheatsheet.docx
+++ b/sparkSQL_cheatsheet.docx
@@ -9,8 +9,6 @@
       <w:r>
         <w:t>SparkSQL Cheatsheet</w:t>
       </w:r>
-      <w:bookmarkStart w:id="0" w:name="_GoBack"/>
-      <w:bookmarkEnd w:id="0"/>
     </w:p>
     <w:p/>
     <w:sdt>
@@ -42,6 +40,8 @@
           <w:r>
             <w:t>Table of Contents</w:t>
           </w:r>
+          <w:bookmarkStart w:id="0" w:name="_GoBack"/>
+          <w:bookmarkEnd w:id="0"/>
         </w:p>
         <w:p>
           <w:pPr>
@@ -73,7 +73,7 @@
             </w:rPr>
             <w:fldChar w:fldCharType="separate"/>
           </w:r>
-          <w:hyperlink w:anchor="_Toc511808752" w:history="1">
+          <w:hyperlink w:anchor="_Toc511823911" w:history="1">
             <w:r>
               <w:rPr>
                 <w:rStyle w:val="Hyperlink"/>
@@ -100,7 +100,7 @@
                 <w:noProof/>
                 <w:webHidden/>
               </w:rPr>
-              <w:instrText xml:space="preserve"> PAGEREF _Toc511808752 \h </w:instrText>
+              <w:instrText xml:space="preserve"> PAGEREF _Toc511823911 \h </w:instrText>
             </w:r>
             <w:r>
               <w:rPr>
@@ -146,7 +146,7 @@
               <w:szCs w:val="24"/>
             </w:rPr>
           </w:pPr>
-          <w:hyperlink w:anchor="_Toc511808753" w:history="1">
+          <w:hyperlink w:anchor="_Toc511823912" w:history="1">
             <w:r>
               <w:rPr>
                 <w:rStyle w:val="Hyperlink"/>
@@ -173,7 +173,7 @@
                 <w:noProof/>
                 <w:webHidden/>
               </w:rPr>
-              <w:instrText xml:space="preserve"> PAGEREF _Toc511808753 \h </w:instrText>
+              <w:instrText xml:space="preserve"> PAGEREF _Toc511823912 \h </w:instrText>
             </w:r>
             <w:r>
               <w:rPr>
@@ -217,7 +217,7 @@
               <w:noProof/>
             </w:rPr>
           </w:pPr>
-          <w:hyperlink w:anchor="_Toc511808754" w:history="1">
+          <w:hyperlink w:anchor="_Toc511823913" w:history="1">
             <w:r>
               <w:rPr>
                 <w:rStyle w:val="Hyperlink"/>
@@ -244,7 +244,7 @@
                 <w:noProof/>
                 <w:webHidden/>
               </w:rPr>
-              <w:instrText xml:space="preserve"> PAGEREF _Toc511808754 \h </w:instrText>
+              <w:instrText xml:space="preserve"> PAGEREF _Toc511823913 \h </w:instrText>
             </w:r>
             <w:r>
               <w:rPr>
@@ -288,7 +288,7 @@
               <w:noProof/>
             </w:rPr>
           </w:pPr>
-          <w:hyperlink w:anchor="_Toc511808755" w:history="1">
+          <w:hyperlink w:anchor="_Toc511823914" w:history="1">
             <w:r>
               <w:rPr>
                 <w:rStyle w:val="Hyperlink"/>
@@ -315,7 +315,7 @@
                 <w:noProof/>
                 <w:webHidden/>
               </w:rPr>
-              <w:instrText xml:space="preserve"> PAGEREF _Toc511808755 \h </w:instrText>
+              <w:instrText xml:space="preserve"> PAGEREF _Toc511823914 \h </w:instrText>
             </w:r>
             <w:r>
               <w:rPr>
@@ -361,7 +361,7 @@
               <w:szCs w:val="24"/>
             </w:rPr>
           </w:pPr>
-          <w:hyperlink w:anchor="_Toc511808756" w:history="1">
+          <w:hyperlink w:anchor="_Toc511823915" w:history="1">
             <w:r>
               <w:rPr>
                 <w:rStyle w:val="Hyperlink"/>
@@ -388,7 +388,7 @@
                 <w:noProof/>
                 <w:webHidden/>
               </w:rPr>
-              <w:instrText xml:space="preserve"> PAGEREF _Toc511808756 \h </w:instrText>
+              <w:instrText xml:space="preserve"> PAGEREF _Toc511823915 \h </w:instrText>
             </w:r>
             <w:r>
               <w:rPr>
@@ -434,7 +434,7 @@
               <w:szCs w:val="24"/>
             </w:rPr>
           </w:pPr>
-          <w:hyperlink w:anchor="_Toc511808757" w:history="1">
+          <w:hyperlink w:anchor="_Toc511823916" w:history="1">
             <w:r>
               <w:rPr>
                 <w:rStyle w:val="Hyperlink"/>
@@ -461,7 +461,7 @@
                 <w:noProof/>
                 <w:webHidden/>
               </w:rPr>
-              <w:instrText xml:space="preserve"> PAGEREF _Toc511808757 \h </w:instrText>
+              <w:instrText xml:space="preserve"> PAGEREF _Toc511823916 \h </w:instrText>
             </w:r>
             <w:r>
               <w:rPr>
@@ -507,7 +507,7 @@
               <w:szCs w:val="24"/>
             </w:rPr>
           </w:pPr>
-          <w:hyperlink w:anchor="_Toc511808758" w:history="1">
+          <w:hyperlink w:anchor="_Toc511823917" w:history="1">
             <w:r>
               <w:rPr>
                 <w:rStyle w:val="Hyperlink"/>
@@ -534,7 +534,7 @@
                 <w:noProof/>
                 <w:webHidden/>
               </w:rPr>
-              <w:instrText xml:space="preserve"> PAGEREF _Toc511808758 \h </w:instrText>
+              <w:instrText xml:space="preserve"> PAGEREF _Toc511823917 \h </w:instrText>
             </w:r>
             <w:r>
               <w:rPr>
@@ -580,7 +580,7 @@
               <w:szCs w:val="24"/>
             </w:rPr>
           </w:pPr>
-          <w:hyperlink w:anchor="_Toc511808759" w:history="1">
+          <w:hyperlink w:anchor="_Toc511823918" w:history="1">
             <w:r>
               <w:rPr>
                 <w:rStyle w:val="Hyperlink"/>
@@ -607,7 +607,7 @@
                 <w:noProof/>
                 <w:webHidden/>
               </w:rPr>
-              <w:instrText xml:space="preserve"> PAGEREF _Toc511808759 \h </w:instrText>
+              <w:instrText xml:space="preserve"> PAGEREF _Toc511823918 \h </w:instrText>
             </w:r>
             <w:r>
               <w:rPr>
@@ -653,7 +653,7 @@
               <w:szCs w:val="24"/>
             </w:rPr>
           </w:pPr>
-          <w:hyperlink w:anchor="_Toc511808760" w:history="1">
+          <w:hyperlink w:anchor="_Toc511823919" w:history="1">
             <w:r>
               <w:rPr>
                 <w:rStyle w:val="Hyperlink"/>
@@ -689,7 +689,7 @@
                 <w:noProof/>
                 <w:webHidden/>
               </w:rPr>
-              <w:instrText xml:space="preserve"> PAGEREF _Toc511808760 \h </w:instrText>
+              <w:instrText xml:space="preserve"> PAGEREF _Toc511823919 \h </w:instrText>
             </w:r>
             <w:r>
               <w:rPr>
@@ -735,7 +735,7 @@
               <w:szCs w:val="24"/>
             </w:rPr>
           </w:pPr>
-          <w:hyperlink w:anchor="_Toc511808761" w:history="1">
+          <w:hyperlink w:anchor="_Toc511823920" w:history="1">
             <w:r>
               <w:rPr>
                 <w:rStyle w:val="Hyperlink"/>
@@ -762,7 +762,7 @@
                 <w:noProof/>
                 <w:webHidden/>
               </w:rPr>
-              <w:instrText xml:space="preserve"> PAGEREF _Toc511808761 \h </w:instrText>
+              <w:instrText xml:space="preserve"> PAGEREF _Toc511823920 \h </w:instrText>
             </w:r>
             <w:r>
               <w:rPr>
@@ -808,7 +808,7 @@
               <w:szCs w:val="24"/>
             </w:rPr>
           </w:pPr>
-          <w:hyperlink w:anchor="_Toc511808762" w:history="1">
+          <w:hyperlink w:anchor="_Toc511823921" w:history="1">
             <w:r>
               <w:rPr>
                 <w:rStyle w:val="Hyperlink"/>
@@ -835,7 +835,7 @@
                 <w:noProof/>
                 <w:webHidden/>
               </w:rPr>
-              <w:instrText xml:space="preserve"> PAGEREF _Toc511808762 \h </w:instrText>
+              <w:instrText xml:space="preserve"> PAGEREF _Toc511823921 \h </w:instrText>
             </w:r>
             <w:r>
               <w:rPr>
@@ -879,7 +879,7 @@
               <w:noProof/>
             </w:rPr>
           </w:pPr>
-          <w:hyperlink w:anchor="_Toc511808763" w:history="1">
+          <w:hyperlink w:anchor="_Toc511823922" w:history="1">
             <w:r>
               <w:rPr>
                 <w:rStyle w:val="Hyperlink"/>
@@ -906,7 +906,7 @@
                 <w:noProof/>
                 <w:webHidden/>
               </w:rPr>
-              <w:instrText xml:space="preserve"> PAGEREF _Toc511808763 \h </w:instrText>
+              <w:instrText xml:space="preserve"> PAGEREF _Toc511823922 \h </w:instrText>
             </w:r>
             <w:r>
               <w:rPr>
@@ -950,7 +950,7 @@
               <w:noProof/>
             </w:rPr>
           </w:pPr>
-          <w:hyperlink w:anchor="_Toc511808764" w:history="1">
+          <w:hyperlink w:anchor="_Toc511823923" w:history="1">
             <w:r>
               <w:rPr>
                 <w:rStyle w:val="Hyperlink"/>
@@ -977,7 +977,7 @@
                 <w:noProof/>
                 <w:webHidden/>
               </w:rPr>
-              <w:instrText xml:space="preserve"> PAGEREF _Toc511808764 \h </w:instrText>
+              <w:instrText xml:space="preserve"> PAGEREF _Toc511823923 \h </w:instrText>
             </w:r>
             <w:r>
               <w:rPr>
@@ -1023,7 +1023,7 @@
               <w:szCs w:val="24"/>
             </w:rPr>
           </w:pPr>
-          <w:hyperlink w:anchor="_Toc511808765" w:history="1">
+          <w:hyperlink w:anchor="_Toc511823924" w:history="1">
             <w:r>
               <w:rPr>
                 <w:rStyle w:val="Hyperlink"/>
@@ -1050,7 +1050,7 @@
                 <w:noProof/>
                 <w:webHidden/>
               </w:rPr>
-              <w:instrText xml:space="preserve"> PAGEREF _Toc511808765 \h </w:instrText>
+              <w:instrText xml:space="preserve"> PAGEREF _Toc511823924 \h </w:instrText>
             </w:r>
             <w:r>
               <w:rPr>
@@ -1094,7 +1094,7 @@
               <w:noProof/>
             </w:rPr>
           </w:pPr>
-          <w:hyperlink w:anchor="_Toc511808766" w:history="1">
+          <w:hyperlink w:anchor="_Toc511823925" w:history="1">
             <w:r>
               <w:rPr>
                 <w:rStyle w:val="Hyperlink"/>
@@ -1121,7 +1121,7 @@
                 <w:noProof/>
                 <w:webHidden/>
               </w:rPr>
-              <w:instrText xml:space="preserve"> PAGEREF _Toc511808766 \h </w:instrText>
+              <w:instrText xml:space="preserve"> PAGEREF _Toc511823925 \h </w:instrText>
             </w:r>
             <w:r>
               <w:rPr>
@@ -1167,7 +1167,7 @@
               <w:szCs w:val="24"/>
             </w:rPr>
           </w:pPr>
-          <w:hyperlink w:anchor="_Toc511808767" w:history="1">
+          <w:hyperlink w:anchor="_Toc511823926" w:history="1">
             <w:r>
               <w:rPr>
                 <w:rStyle w:val="Hyperlink"/>
@@ -1194,7 +1194,7 @@
                 <w:noProof/>
                 <w:webHidden/>
               </w:rPr>
-              <w:instrText xml:space="preserve"> PAGEREF _Toc511808767 \h </w:instrText>
+              <w:instrText xml:space="preserve"> PAGEREF _Toc511823926 \h </w:instrText>
             </w:r>
             <w:r>
               <w:rPr>
@@ -1240,7 +1240,7 @@
               <w:szCs w:val="24"/>
             </w:rPr>
           </w:pPr>
-          <w:hyperlink w:anchor="_Toc511808768" w:history="1">
+          <w:hyperlink w:anchor="_Toc511823927" w:history="1">
             <w:r>
               <w:rPr>
                 <w:rStyle w:val="Hyperlink"/>
@@ -1267,7 +1267,7 @@
                 <w:noProof/>
                 <w:webHidden/>
               </w:rPr>
-              <w:instrText xml:space="preserve"> PAGEREF _Toc511808768 \h </w:instrText>
+              <w:instrText xml:space="preserve"> PAGEREF _Toc511823927 \h </w:instrText>
             </w:r>
             <w:r>
               <w:rPr>
@@ -1313,7 +1313,7 @@
               <w:szCs w:val="24"/>
             </w:rPr>
           </w:pPr>
-          <w:hyperlink w:anchor="_Toc511808769" w:history="1">
+          <w:hyperlink w:anchor="_Toc511823928" w:history="1">
             <w:r>
               <w:rPr>
                 <w:rStyle w:val="Hyperlink"/>
@@ -1340,7 +1340,7 @@
                 <w:noProof/>
                 <w:webHidden/>
               </w:rPr>
-              <w:instrText xml:space="preserve"> PAGEREF _Toc511808769 \h </w:instrText>
+              <w:instrText xml:space="preserve"> PAGEREF _Toc511823928 \h </w:instrText>
             </w:r>
             <w:r>
               <w:rPr>
@@ -1384,12 +1384,83 @@
               <w:noProof/>
             </w:rPr>
           </w:pPr>
-          <w:hyperlink w:anchor="_Toc511808770" w:history="1">
+          <w:hyperlink w:anchor="_Toc511823929" w:history="1">
             <w:r>
               <w:rPr>
                 <w:rStyle w:val="Hyperlink"/>
                 <w:noProof/>
               </w:rPr>
+              <w:t>Time Intervals</w:t>
+            </w:r>
+            <w:r>
+              <w:rPr>
+                <w:noProof/>
+                <w:webHidden/>
+              </w:rPr>
+              <w:tab/>
+            </w:r>
+            <w:r>
+              <w:rPr>
+                <w:noProof/>
+                <w:webHidden/>
+              </w:rPr>
+              <w:fldChar w:fldCharType="begin"/>
+            </w:r>
+            <w:r>
+              <w:rPr>
+                <w:noProof/>
+                <w:webHidden/>
+              </w:rPr>
+              <w:instrText xml:space="preserve"> PAGEREF _Toc511823929 \h </w:instrText>
+            </w:r>
+            <w:r>
+              <w:rPr>
+                <w:noProof/>
+                <w:webHidden/>
+              </w:rPr>
+            </w:r>
+            <w:r>
+              <w:rPr>
+                <w:noProof/>
+                <w:webHidden/>
+              </w:rPr>
+              <w:fldChar w:fldCharType="separate"/>
+            </w:r>
+            <w:r>
+              <w:rPr>
+                <w:noProof/>
+                <w:webHidden/>
+              </w:rPr>
+              <w:t>10</w:t>
+            </w:r>
+            <w:r>
+              <w:rPr>
+                <w:noProof/>
+                <w:webHidden/>
+              </w:rPr>
+              <w:fldChar w:fldCharType="end"/>
+            </w:r>
+          </w:hyperlink>
+        </w:p>
+        <w:p>
+          <w:pPr>
+            <w:pStyle w:val="TOC1"/>
+            <w:tabs>
+              <w:tab w:val="right" w:leader="dot" w:pos="11150"/>
+            </w:tabs>
+            <w:rPr>
+              <w:rFonts w:eastAsiaTheme="minorEastAsia"/>
+              <w:b w:val="0"/>
+              <w:bCs w:val="0"/>
+              <w:noProof/>
+            </w:rPr>
+          </w:pPr>
+          <w:hyperlink w:anchor="_Toc511823930" w:history="1">
+            <w:r>
+              <w:rPr>
+                <w:rStyle w:val="Hyperlink"/>
+                <w:noProof/>
+              </w:rPr>
               <w:t>Timestamps</w:t>
             </w:r>
             <w:r>
@@ -1411,7 +1482,7 @@
                 <w:noProof/>
                 <w:webHidden/>
               </w:rPr>
-              <w:instrText xml:space="preserve"> PAGEREF _Toc511808770 \h </w:instrText>
+              <w:instrText xml:space="preserve"> PAGEREF _Toc511823930 \h </w:instrText>
             </w:r>
             <w:r>
               <w:rPr>
@@ -1431,7 +1502,7 @@
                 <w:noProof/>
                 <w:webHidden/>
               </w:rPr>
-              <w:t>9</w:t>
+              <w:t>11</w:t>
             </w:r>
             <w:r>
               <w:rPr>
@@ -1457,7 +1528,7 @@
               <w:szCs w:val="24"/>
             </w:rPr>
           </w:pPr>
-          <w:hyperlink w:anchor="_Toc511808771" w:history="1">
+          <w:hyperlink w:anchor="_Toc511823931" w:history="1">
             <w:r>
               <w:rPr>
                 <w:rStyle w:val="Hyperlink"/>
@@ -1484,7 +1555,7 @@
                 <w:noProof/>
                 <w:webHidden/>
               </w:rPr>
-              <w:instrText xml:space="preserve"> PAGEREF _Toc511808771 \h </w:instrText>
+              <w:instrText xml:space="preserve"> PAGEREF _Toc511823931 \h </w:instrText>
             </w:r>
             <w:r>
               <w:rPr>
@@ -1504,7 +1575,7 @@
                 <w:noProof/>
                 <w:webHidden/>
               </w:rPr>
-              <w:t>9</w:t>
+              <w:t>11</w:t>
             </w:r>
             <w:r>
               <w:rPr>
@@ -1530,7 +1601,7 @@
               <w:szCs w:val="24"/>
             </w:rPr>
           </w:pPr>
-          <w:hyperlink w:anchor="_Toc511808772" w:history="1">
+          <w:hyperlink w:anchor="_Toc511823932" w:history="1">
             <w:r>
               <w:rPr>
                 <w:rStyle w:val="Hyperlink"/>
@@ -1557,7 +1628,7 @@
                 <w:noProof/>
                 <w:webHidden/>
               </w:rPr>
-              <w:instrText xml:space="preserve"> PAGEREF _Toc511808772 \h </w:instrText>
+              <w:instrText xml:space="preserve"> PAGEREF _Toc511823932 \h </w:instrText>
             </w:r>
             <w:r>
               <w:rPr>
@@ -1577,7 +1648,7 @@
                 <w:noProof/>
                 <w:webHidden/>
               </w:rPr>
-              <w:t>10</w:t>
+              <w:t>11</w:t>
             </w:r>
             <w:r>
               <w:rPr>
@@ -1603,7 +1674,7 @@
               <w:szCs w:val="24"/>
             </w:rPr>
           </w:pPr>
-          <w:hyperlink w:anchor="_Toc511808773" w:history="1">
+          <w:hyperlink w:anchor="_Toc511823933" w:history="1">
             <w:r>
               <w:rPr>
                 <w:rStyle w:val="Hyperlink"/>
@@ -1630,7 +1701,7 @@
                 <w:noProof/>
                 <w:webHidden/>
               </w:rPr>
-              <w:instrText xml:space="preserve"> PAGEREF _Toc511808773 \h </w:instrText>
+              <w:instrText xml:space="preserve"> PAGEREF _Toc511823933 \h </w:instrText>
             </w:r>
             <w:r>
               <w:rPr>
@@ -1650,7 +1721,7 @@
                 <w:noProof/>
                 <w:webHidden/>
               </w:rPr>
-              <w:t>10</w:t>
+              <w:t>12</w:t>
             </w:r>
             <w:r>
               <w:rPr>
@@ -1678,7 +1749,7 @@
       <w:pPr>
         <w:pStyle w:val="Heading1"/>
       </w:pPr>
-      <w:bookmarkStart w:id="1" w:name="_Toc511808752"/>
+      <w:bookmarkStart w:id="1" w:name="_Toc511823911"/>
       <w:r>
         <w:t>Array Queries</w:t>
       </w:r>
@@ -1688,7 +1759,7 @@
       <w:pPr>
         <w:pStyle w:val="Heading2"/>
       </w:pPr>
-      <w:bookmarkStart w:id="2" w:name="_Toc511808753"/>
+      <w:bookmarkStart w:id="2" w:name="_Toc511823912"/>
       <w:r>
         <w:t>Return the size of an array</w:t>
       </w:r>
@@ -1708,7 +1779,7 @@
       <w:pPr>
         <w:pStyle w:val="Heading1"/>
       </w:pPr>
-      <w:bookmarkStart w:id="3" w:name="_Toc511808754"/>
+      <w:bookmarkStart w:id="3" w:name="_Toc511823913"/>
       <w:r>
         <w:t>Case Statements</w:t>
       </w:r>
@@ -1935,6 +2006,7 @@
           <w:sz w:val="15"/>
           <w:szCs w:val="15"/>
         </w:rPr>
+        <w:lastRenderedPageBreak/>
         <w:t xml:space="preserve">                                         GROUP BY poiFromId, poiToId</w:t>
       </w:r>
     </w:p>
@@ -1967,7 +2039,6 @@
           <w:sz w:val="15"/>
           <w:szCs w:val="15"/>
         </w:rPr>
-        <w:lastRenderedPageBreak/>
         <w:t xml:space="preserve">                                        )</w:t>
       </w:r>
     </w:p>
@@ -2026,7 +2097,7 @@
       <w:pPr>
         <w:pStyle w:val="Heading1"/>
       </w:pPr>
-      <w:bookmarkStart w:id="4" w:name="_Toc511808755"/>
+      <w:bookmarkStart w:id="4" w:name="_Toc511823914"/>
       <w:r>
         <w:lastRenderedPageBreak/>
         <w:t>DataFrame</w:t>
@@ -2045,7 +2116,7 @@
       <w:pPr>
         <w:pStyle w:val="Heading2"/>
       </w:pPr>
-      <w:bookmarkStart w:id="5" w:name="_Toc511808756"/>
+      <w:bookmarkStart w:id="5" w:name="_Toc511823915"/>
       <w:r>
         <w:t>Change a DataFrame’s Column Names</w:t>
       </w:r>
@@ -2909,7 +2980,7 @@
       <w:pPr>
         <w:pStyle w:val="Heading2"/>
       </w:pPr>
-      <w:bookmarkStart w:id="6" w:name="_Toc511808757"/>
+      <w:bookmarkStart w:id="6" w:name="_Toc511823916"/>
       <w:r>
         <w:t>Create a DataFrame from Scratch</w:t>
       </w:r>
@@ -3212,7 +3283,7 @@
       <w:pPr>
         <w:pStyle w:val="Heading2"/>
       </w:pPr>
-      <w:bookmarkStart w:id="7" w:name="_Toc511808758"/>
+      <w:bookmarkStart w:id="7" w:name="_Toc511823917"/>
       <w:r>
         <w:t>Execute SQL on a DataFrame</w:t>
       </w:r>
@@ -3324,7 +3395,7 @@
       <w:pPr>
         <w:pStyle w:val="Heading2"/>
       </w:pPr>
-      <w:bookmarkStart w:id="8" w:name="_Toc511808759"/>
+      <w:bookmarkStart w:id="8" w:name="_Toc511823918"/>
       <w:r>
         <w:t>Explode a List inside a DataFrame column</w:t>
       </w:r>
@@ -4156,7 +4227,7 @@
           <w:shd w:val="clear" w:color="auto" w:fill="F4F5F7"/>
         </w:rPr>
       </w:pPr>
-      <w:bookmarkStart w:id="9" w:name="_Toc511808760"/>
+      <w:bookmarkStart w:id="9" w:name="_Toc511823919"/>
       <w:r>
         <w:lastRenderedPageBreak/>
         <w:t xml:space="preserve">Loading a Schema while Correcting </w:t>
@@ -4414,7 +4485,7 @@
       <w:pPr>
         <w:pStyle w:val="Heading2"/>
       </w:pPr>
-      <w:bookmarkStart w:id="10" w:name="_Toc511808761"/>
+      <w:bookmarkStart w:id="10" w:name="_Toc511823920"/>
       <w:r>
         <w:t>Read a Parquet File into a DataFrame</w:t>
       </w:r>
@@ -4481,7 +4552,7 @@
       <w:pPr>
         <w:pStyle w:val="Heading2"/>
       </w:pPr>
-      <w:bookmarkStart w:id="11" w:name="_Toc511808762"/>
+      <w:bookmarkStart w:id="11" w:name="_Toc511823921"/>
       <w:r>
         <w:t>Store DataFrame as Temp Table for Later Querying</w:t>
       </w:r>
@@ -4568,7 +4639,7 @@
       <w:pPr>
         <w:pStyle w:val="Heading1"/>
       </w:pPr>
-      <w:bookmarkStart w:id="12" w:name="_Toc511808763"/>
+      <w:bookmarkStart w:id="12" w:name="_Toc511823922"/>
       <w:r>
         <w:lastRenderedPageBreak/>
         <w:t>Select an Array Element</w:t>
@@ -4716,7 +4787,7 @@
       <w:pPr>
         <w:pStyle w:val="Heading1"/>
       </w:pPr>
-      <w:bookmarkStart w:id="13" w:name="_Toc511808764"/>
+      <w:bookmarkStart w:id="13" w:name="_Toc511823923"/>
       <w:r>
         <w:lastRenderedPageBreak/>
         <w:t>Parquet</w:t>
@@ -4728,7 +4799,7 @@
       <w:pPr>
         <w:pStyle w:val="Heading2"/>
       </w:pPr>
-      <w:bookmarkStart w:id="14" w:name="_Toc511808765"/>
+      <w:bookmarkStart w:id="14" w:name="_Toc511823924"/>
       <w:r>
         <w:t>Explode a list or array data field</w:t>
       </w:r>
@@ -6457,7 +6528,7 @@
       <w:pPr>
         <w:pStyle w:val="Heading1"/>
       </w:pPr>
-      <w:bookmarkStart w:id="15" w:name="_Toc511808766"/>
+      <w:bookmarkStart w:id="15" w:name="_Toc511823925"/>
       <w:r>
         <w:t>Strings</w:t>
       </w:r>
@@ -6468,7 +6539,7 @@
       <w:pPr>
         <w:pStyle w:val="Heading2"/>
       </w:pPr>
-      <w:bookmarkStart w:id="16" w:name="_Toc511808767"/>
+      <w:bookmarkStart w:id="16" w:name="_Toc511823926"/>
       <w:r>
         <w:t>Concatenate strings</w:t>
       </w:r>
@@ -6514,7 +6585,7 @@
       <w:pPr>
         <w:pStyle w:val="Heading2"/>
       </w:pPr>
-      <w:bookmarkStart w:id="17" w:name="_Toc511808768"/>
+      <w:bookmarkStart w:id="17" w:name="_Toc511823927"/>
       <w:r>
         <w:t xml:space="preserve">Convert </w:t>
       </w:r>
@@ -6788,7 +6859,7 @@
       <w:pPr>
         <w:pStyle w:val="Heading2"/>
       </w:pPr>
-      <w:bookmarkStart w:id="18" w:name="_Toc511808769"/>
+      <w:bookmarkStart w:id="18" w:name="_Toc511823928"/>
       <w:r>
         <w:t>Substring</w:t>
       </w:r>
@@ -6813,24 +6884,859 @@
     <w:p/>
     <w:p>
       <w:pPr>
+        <w:rPr>
+          <w:rFonts w:asciiTheme="majorHAnsi" w:eastAsiaTheme="majorEastAsia" w:hAnsiTheme="majorHAnsi" w:cstheme="majorBidi"/>
+          <w:color w:val="2E74B5" w:themeColor="accent1" w:themeShade="BF"/>
+          <w:sz w:val="32"/>
+          <w:szCs w:val="32"/>
+        </w:rPr>
+      </w:pPr>
+      <w:r>
+        <w:br w:type="page"/>
+      </w:r>
+    </w:p>
+    <w:p>
+      <w:pPr>
         <w:pStyle w:val="Heading1"/>
       </w:pPr>
-      <w:bookmarkStart w:id="19" w:name="_Toc511808770"/>
-      <w:r>
+      <w:bookmarkStart w:id="19" w:name="_Toc511823929"/>
+      <w:r>
+        <w:lastRenderedPageBreak/>
+        <w:t>Time Intervals</w:t>
+      </w:r>
+      <w:bookmarkEnd w:id="19"/>
+    </w:p>
+    <w:p>
+      <w:pPr>
+        <w:shd w:val="clear" w:color="auto" w:fill="FFFFFF"/>
+        <w:tabs>
+          <w:tab w:val="left" w:pos="916"/>
+          <w:tab w:val="left" w:pos="1832"/>
+          <w:tab w:val="left" w:pos="2748"/>
+          <w:tab w:val="left" w:pos="3664"/>
+          <w:tab w:val="left" w:pos="4580"/>
+          <w:tab w:val="left" w:pos="5496"/>
+          <w:tab w:val="left" w:pos="6412"/>
+          <w:tab w:val="left" w:pos="7328"/>
+          <w:tab w:val="left" w:pos="8244"/>
+          <w:tab w:val="left" w:pos="9160"/>
+          <w:tab w:val="left" w:pos="10076"/>
+          <w:tab w:val="left" w:pos="10992"/>
+          <w:tab w:val="left" w:pos="11908"/>
+          <w:tab w:val="left" w:pos="12824"/>
+          <w:tab w:val="left" w:pos="13740"/>
+          <w:tab w:val="left" w:pos="14656"/>
+        </w:tabs>
+        <w:wordWrap w:val="0"/>
+        <w:textAlignment w:val="baseline"/>
+        <w:rPr>
+          <w:rFonts w:ascii="Courier New" w:eastAsia="Times New Roman" w:hAnsi="Courier New" w:cs="Courier New"/>
+          <w:color w:val="000000"/>
+          <w:sz w:val="21"/>
+          <w:szCs w:val="21"/>
+        </w:rPr>
+      </w:pPr>
+      <w:r>
+        <w:rPr>
+          <w:rFonts w:ascii="Courier New" w:eastAsia="Times New Roman" w:hAnsi="Courier New" w:cs="Courier New"/>
+          <w:color w:val="000000"/>
+          <w:sz w:val="21"/>
+          <w:szCs w:val="21"/>
+        </w:rPr>
+        <w:t>+--------------------+--------------------+--------------------+</w:t>
+      </w:r>
+    </w:p>
+    <w:p>
+      <w:pPr>
+        <w:shd w:val="clear" w:color="auto" w:fill="FFFFFF"/>
+        <w:tabs>
+          <w:tab w:val="left" w:pos="916"/>
+          <w:tab w:val="left" w:pos="1832"/>
+          <w:tab w:val="left" w:pos="2748"/>
+          <w:tab w:val="left" w:pos="3664"/>
+          <w:tab w:val="left" w:pos="4580"/>
+          <w:tab w:val="left" w:pos="5496"/>
+          <w:tab w:val="left" w:pos="6412"/>
+          <w:tab w:val="left" w:pos="7328"/>
+          <w:tab w:val="left" w:pos="8244"/>
+          <w:tab w:val="left" w:pos="9160"/>
+          <w:tab w:val="left" w:pos="10076"/>
+          <w:tab w:val="left" w:pos="10992"/>
+          <w:tab w:val="left" w:pos="11908"/>
+          <w:tab w:val="left" w:pos="12824"/>
+          <w:tab w:val="left" w:pos="13740"/>
+          <w:tab w:val="left" w:pos="14656"/>
+        </w:tabs>
+        <w:wordWrap w:val="0"/>
+        <w:textAlignment w:val="baseline"/>
+        <w:rPr>
+          <w:rFonts w:ascii="Courier New" w:eastAsia="Times New Roman" w:hAnsi="Courier New" w:cs="Courier New"/>
+          <w:color w:val="000000"/>
+          <w:sz w:val="21"/>
+          <w:szCs w:val="21"/>
+        </w:rPr>
+      </w:pPr>
+      <w:r>
+        <w:rPr>
+          <w:rFonts w:ascii="Courier New" w:eastAsia="Times New Roman" w:hAnsi="Courier New" w:cs="Courier New"/>
+          <w:color w:val="000000"/>
+          <w:sz w:val="21"/>
+          <w:szCs w:val="21"/>
+        </w:rPr>
+        <w:t>|         shipment_id|       port_start_ts|         port_end_ts|</w:t>
+      </w:r>
+    </w:p>
+    <w:p>
+      <w:pPr>
+        <w:shd w:val="clear" w:color="auto" w:fill="FFFFFF"/>
+        <w:tabs>
+          <w:tab w:val="left" w:pos="916"/>
+          <w:tab w:val="left" w:pos="1832"/>
+          <w:tab w:val="left" w:pos="2748"/>
+          <w:tab w:val="left" w:pos="3664"/>
+          <w:tab w:val="left" w:pos="4580"/>
+          <w:tab w:val="left" w:pos="5496"/>
+          <w:tab w:val="left" w:pos="6412"/>
+          <w:tab w:val="left" w:pos="7328"/>
+          <w:tab w:val="left" w:pos="8244"/>
+          <w:tab w:val="left" w:pos="9160"/>
+          <w:tab w:val="left" w:pos="10076"/>
+          <w:tab w:val="left" w:pos="10992"/>
+          <w:tab w:val="left" w:pos="11908"/>
+          <w:tab w:val="left" w:pos="12824"/>
+          <w:tab w:val="left" w:pos="13740"/>
+          <w:tab w:val="left" w:pos="14656"/>
+        </w:tabs>
+        <w:wordWrap w:val="0"/>
+        <w:textAlignment w:val="baseline"/>
+        <w:rPr>
+          <w:rFonts w:ascii="Courier New" w:eastAsia="Times New Roman" w:hAnsi="Courier New" w:cs="Courier New"/>
+          <w:color w:val="000000"/>
+          <w:sz w:val="21"/>
+          <w:szCs w:val="21"/>
+        </w:rPr>
+      </w:pPr>
+      <w:r>
+        <w:rPr>
+          <w:rFonts w:ascii="Courier New" w:eastAsia="Times New Roman" w:hAnsi="Courier New" w:cs="Courier New"/>
+          <w:color w:val="000000"/>
+          <w:sz w:val="21"/>
+          <w:szCs w:val="21"/>
+        </w:rPr>
+        <w:t>+--------------------+--------------------+--------------------+</w:t>
+      </w:r>
+    </w:p>
+    <w:p>
+      <w:pPr>
+        <w:shd w:val="clear" w:color="auto" w:fill="FFFFFF"/>
+        <w:tabs>
+          <w:tab w:val="left" w:pos="916"/>
+          <w:tab w:val="left" w:pos="1832"/>
+          <w:tab w:val="left" w:pos="2748"/>
+          <w:tab w:val="left" w:pos="3664"/>
+          <w:tab w:val="left" w:pos="4580"/>
+          <w:tab w:val="left" w:pos="5496"/>
+          <w:tab w:val="left" w:pos="6412"/>
+          <w:tab w:val="left" w:pos="7328"/>
+          <w:tab w:val="left" w:pos="8244"/>
+          <w:tab w:val="left" w:pos="9160"/>
+          <w:tab w:val="left" w:pos="10076"/>
+          <w:tab w:val="left" w:pos="10992"/>
+          <w:tab w:val="left" w:pos="11908"/>
+          <w:tab w:val="left" w:pos="12824"/>
+          <w:tab w:val="left" w:pos="13740"/>
+          <w:tab w:val="left" w:pos="14656"/>
+        </w:tabs>
+        <w:wordWrap w:val="0"/>
+        <w:textAlignment w:val="baseline"/>
+        <w:rPr>
+          <w:rFonts w:ascii="Courier New" w:eastAsia="Times New Roman" w:hAnsi="Courier New" w:cs="Courier New"/>
+          <w:color w:val="000000"/>
+          <w:sz w:val="21"/>
+          <w:szCs w:val="21"/>
+        </w:rPr>
+      </w:pPr>
+      <w:r>
+        <w:rPr>
+          <w:rFonts w:ascii="Courier New" w:eastAsia="Times New Roman" w:hAnsi="Courier New" w:cs="Courier New"/>
+          <w:color w:val="000000"/>
+          <w:sz w:val="21"/>
+          <w:szCs w:val="21"/>
+        </w:rPr>
+        <w:t>|      27690030954076|2018-03-11T18:26:...|2018-03-13T08:14:...|</w:t>
+      </w:r>
+    </w:p>
+    <w:p>
+      <w:pPr>
+        <w:shd w:val="clear" w:color="auto" w:fill="FFFFFF"/>
+        <w:tabs>
+          <w:tab w:val="left" w:pos="916"/>
+          <w:tab w:val="left" w:pos="1832"/>
+          <w:tab w:val="left" w:pos="2748"/>
+          <w:tab w:val="left" w:pos="3664"/>
+          <w:tab w:val="left" w:pos="4580"/>
+          <w:tab w:val="left" w:pos="5496"/>
+          <w:tab w:val="left" w:pos="6412"/>
+          <w:tab w:val="left" w:pos="7328"/>
+          <w:tab w:val="left" w:pos="8244"/>
+          <w:tab w:val="left" w:pos="9160"/>
+          <w:tab w:val="left" w:pos="10076"/>
+          <w:tab w:val="left" w:pos="10992"/>
+          <w:tab w:val="left" w:pos="11908"/>
+          <w:tab w:val="left" w:pos="12824"/>
+          <w:tab w:val="left" w:pos="13740"/>
+          <w:tab w:val="left" w:pos="14656"/>
+        </w:tabs>
+        <w:wordWrap w:val="0"/>
+        <w:textAlignment w:val="baseline"/>
+        <w:rPr>
+          <w:rFonts w:ascii="Courier New" w:eastAsia="Times New Roman" w:hAnsi="Courier New" w:cs="Courier New"/>
+          <w:color w:val="000000"/>
+          <w:sz w:val="21"/>
+          <w:szCs w:val="21"/>
+        </w:rPr>
+      </w:pPr>
+      <w:r>
+        <w:rPr>
+          <w:rFonts w:ascii="Courier New" w:eastAsia="Times New Roman" w:hAnsi="Courier New" w:cs="Courier New"/>
+          <w:color w:val="000000"/>
+          <w:sz w:val="21"/>
+          <w:szCs w:val="21"/>
+        </w:rPr>
+        <w:t>|27690031135535_YM...|2018-02-20T18:55:...|2018-02-22T01:00:...|</w:t>
+      </w:r>
+    </w:p>
+    <w:p>
+      <w:pPr>
+        <w:shd w:val="clear" w:color="auto" w:fill="FFFFFF"/>
+        <w:tabs>
+          <w:tab w:val="left" w:pos="916"/>
+          <w:tab w:val="left" w:pos="1832"/>
+          <w:tab w:val="left" w:pos="2748"/>
+          <w:tab w:val="left" w:pos="3664"/>
+          <w:tab w:val="left" w:pos="4580"/>
+          <w:tab w:val="left" w:pos="5496"/>
+          <w:tab w:val="left" w:pos="6412"/>
+          <w:tab w:val="left" w:pos="7328"/>
+          <w:tab w:val="left" w:pos="8244"/>
+          <w:tab w:val="left" w:pos="9160"/>
+          <w:tab w:val="left" w:pos="10076"/>
+          <w:tab w:val="left" w:pos="10992"/>
+          <w:tab w:val="left" w:pos="11908"/>
+          <w:tab w:val="left" w:pos="12824"/>
+          <w:tab w:val="left" w:pos="13740"/>
+          <w:tab w:val="left" w:pos="14656"/>
+        </w:tabs>
+        <w:wordWrap w:val="0"/>
+        <w:textAlignment w:val="baseline"/>
+        <w:rPr>
+          <w:rFonts w:ascii="Courier New" w:eastAsia="Times New Roman" w:hAnsi="Courier New" w:cs="Courier New"/>
+          <w:color w:val="000000"/>
+          <w:sz w:val="21"/>
+          <w:szCs w:val="21"/>
+        </w:rPr>
+      </w:pPr>
+      <w:r>
+        <w:rPr>
+          <w:rFonts w:ascii="Courier New" w:eastAsia="Times New Roman" w:hAnsi="Courier New" w:cs="Courier New"/>
+          <w:color w:val="000000"/>
+          <w:sz w:val="21"/>
+          <w:szCs w:val="21"/>
+        </w:rPr>
+        <w:t>|27690030954052_YM...|2018-03-03T21:57:...|2018-03-05T08:20:...|</w:t>
+      </w:r>
+    </w:p>
+    <w:p>
+      <w:pPr>
+        <w:shd w:val="clear" w:color="auto" w:fill="FFFFFF"/>
+        <w:tabs>
+          <w:tab w:val="left" w:pos="916"/>
+          <w:tab w:val="left" w:pos="1832"/>
+          <w:tab w:val="left" w:pos="2748"/>
+          <w:tab w:val="left" w:pos="3664"/>
+          <w:tab w:val="left" w:pos="4580"/>
+          <w:tab w:val="left" w:pos="5496"/>
+          <w:tab w:val="left" w:pos="6412"/>
+          <w:tab w:val="left" w:pos="7328"/>
+          <w:tab w:val="left" w:pos="8244"/>
+          <w:tab w:val="left" w:pos="9160"/>
+          <w:tab w:val="left" w:pos="10076"/>
+          <w:tab w:val="left" w:pos="10992"/>
+          <w:tab w:val="left" w:pos="11908"/>
+          <w:tab w:val="left" w:pos="12824"/>
+          <w:tab w:val="left" w:pos="13740"/>
+          <w:tab w:val="left" w:pos="14656"/>
+        </w:tabs>
+        <w:wordWrap w:val="0"/>
+        <w:textAlignment w:val="baseline"/>
+        <w:rPr>
+          <w:rFonts w:ascii="Courier New" w:eastAsia="Times New Roman" w:hAnsi="Courier New" w:cs="Courier New"/>
+          <w:color w:val="000000"/>
+          <w:sz w:val="21"/>
+          <w:szCs w:val="21"/>
+        </w:rPr>
+      </w:pPr>
+      <w:r>
+        <w:rPr>
+          <w:rFonts w:ascii="Courier New" w:eastAsia="Times New Roman" w:hAnsi="Courier New" w:cs="Courier New"/>
+          <w:color w:val="000000"/>
+          <w:sz w:val="21"/>
+          <w:szCs w:val="21"/>
+        </w:rPr>
+        <w:t>|27690030954069_YM...|2018-03-05T20:49:...|2018-03-07T18:51:...|</w:t>
+      </w:r>
+    </w:p>
+    <w:p>
+      <w:pPr>
+        <w:shd w:val="clear" w:color="auto" w:fill="FFFFFF"/>
+        <w:tabs>
+          <w:tab w:val="left" w:pos="916"/>
+          <w:tab w:val="left" w:pos="1832"/>
+          <w:tab w:val="left" w:pos="2748"/>
+          <w:tab w:val="left" w:pos="3664"/>
+          <w:tab w:val="left" w:pos="4580"/>
+          <w:tab w:val="left" w:pos="5496"/>
+          <w:tab w:val="left" w:pos="6412"/>
+          <w:tab w:val="left" w:pos="7328"/>
+          <w:tab w:val="left" w:pos="8244"/>
+          <w:tab w:val="left" w:pos="9160"/>
+          <w:tab w:val="left" w:pos="10076"/>
+          <w:tab w:val="left" w:pos="10992"/>
+          <w:tab w:val="left" w:pos="11908"/>
+          <w:tab w:val="left" w:pos="12824"/>
+          <w:tab w:val="left" w:pos="13740"/>
+          <w:tab w:val="left" w:pos="14656"/>
+        </w:tabs>
+        <w:wordWrap w:val="0"/>
+        <w:textAlignment w:val="baseline"/>
+        <w:rPr>
+          <w:rFonts w:ascii="Courier New" w:eastAsia="Times New Roman" w:hAnsi="Courier New" w:cs="Courier New"/>
+          <w:color w:val="000000"/>
+          <w:sz w:val="21"/>
+          <w:szCs w:val="21"/>
+        </w:rPr>
+      </w:pPr>
+      <w:r>
+        <w:rPr>
+          <w:rFonts w:ascii="Courier New" w:eastAsia="Times New Roman" w:hAnsi="Courier New" w:cs="Courier New"/>
+          <w:color w:val="000000"/>
+          <w:sz w:val="21"/>
+          <w:szCs w:val="21"/>
+        </w:rPr>
+        <w:t>|27690030699786_YM...|2018-02-04T19:59:...|2018-02-06T09:26:...|</w:t>
+      </w:r>
+    </w:p>
+    <w:p>
+      <w:pPr>
+        <w:shd w:val="clear" w:color="auto" w:fill="FFFFFF"/>
+        <w:tabs>
+          <w:tab w:val="left" w:pos="916"/>
+          <w:tab w:val="left" w:pos="1832"/>
+          <w:tab w:val="left" w:pos="2748"/>
+          <w:tab w:val="left" w:pos="3664"/>
+          <w:tab w:val="left" w:pos="4580"/>
+          <w:tab w:val="left" w:pos="5496"/>
+          <w:tab w:val="left" w:pos="6412"/>
+          <w:tab w:val="left" w:pos="7328"/>
+          <w:tab w:val="left" w:pos="8244"/>
+          <w:tab w:val="left" w:pos="9160"/>
+          <w:tab w:val="left" w:pos="10076"/>
+          <w:tab w:val="left" w:pos="10992"/>
+          <w:tab w:val="left" w:pos="11908"/>
+          <w:tab w:val="left" w:pos="12824"/>
+          <w:tab w:val="left" w:pos="13740"/>
+          <w:tab w:val="left" w:pos="14656"/>
+        </w:tabs>
+        <w:wordWrap w:val="0"/>
+        <w:textAlignment w:val="baseline"/>
+        <w:rPr>
+          <w:rFonts w:ascii="Courier New" w:eastAsia="Times New Roman" w:hAnsi="Courier New" w:cs="Courier New"/>
+          <w:color w:val="000000"/>
+          <w:sz w:val="21"/>
+          <w:szCs w:val="21"/>
+        </w:rPr>
+      </w:pPr>
+      <w:r>
+        <w:rPr>
+          <w:rFonts w:ascii="Courier New" w:eastAsia="Times New Roman" w:hAnsi="Courier New" w:cs="Courier New"/>
+          <w:color w:val="000000"/>
+          <w:sz w:val="21"/>
+          <w:szCs w:val="21"/>
+        </w:rPr>
+        <w:t>+--------------------+--------------------+--------------------+</w:t>
+      </w:r>
+    </w:p>
+    <w:p>
+      <w:pPr>
+        <w:pStyle w:val="code"/>
+      </w:pPr>
+      <w:r>
+        <w:t>timeFmt = "yyyy-MM-dd'T'HH:mm:ss.SSS"</w:t>
+      </w:r>
+    </w:p>
+    <w:p>
+      <w:pPr>
+        <w:pStyle w:val="code"/>
+      </w:pPr>
+      <w:r>
+        <w:t>timeDiff = (unix_timestamp('port_end_ts', format=timeFmt)</w:t>
+      </w:r>
+    </w:p>
+    <w:p>
+      <w:pPr>
+        <w:pStyle w:val="code"/>
+      </w:pPr>
+      <w:r>
+        <w:t xml:space="preserve">            - unix_timestamp('port_start_ts', format=timeFmt))</w:t>
+      </w:r>
+    </w:p>
+    <w:p>
+      <w:pPr>
+        <w:pStyle w:val="code"/>
+      </w:pPr>
+      <w:r>
+        <w:t>df = df.withColumn("Duration", timeDiff)</w:t>
+      </w:r>
+    </w:p>
+    <w:p>
+      <w:pPr>
+        <w:pStyle w:val="code"/>
+      </w:pPr>
+    </w:p>
+    <w:p>
+      <w:pPr>
+        <w:pStyle w:val="code"/>
+      </w:pPr>
+      <w:r>
+        <w:t>df.</w:t>
+      </w:r>
+      <w:r>
+        <w:t>show</w:t>
+      </w:r>
+      <w:r>
+        <w:t>()</w:t>
+      </w:r>
+    </w:p>
+    <w:p>
+      <w:pPr>
+        <w:pStyle w:val="code"/>
+      </w:pPr>
+    </w:p>
+    <w:p>
+      <w:pPr>
+        <w:pStyle w:val="code"/>
+      </w:pPr>
+      <w:r>
+        <w:t>Output:</w:t>
+      </w:r>
+    </w:p>
+    <w:p>
+      <w:pPr>
+        <w:pStyle w:val="code"/>
+      </w:pPr>
+    </w:p>
+    <w:p>
+      <w:pPr>
+        <w:shd w:val="clear" w:color="auto" w:fill="FFFFFF"/>
+        <w:tabs>
+          <w:tab w:val="left" w:pos="916"/>
+          <w:tab w:val="left" w:pos="1832"/>
+          <w:tab w:val="left" w:pos="2748"/>
+          <w:tab w:val="left" w:pos="3664"/>
+          <w:tab w:val="left" w:pos="4580"/>
+          <w:tab w:val="left" w:pos="5496"/>
+          <w:tab w:val="left" w:pos="6412"/>
+          <w:tab w:val="left" w:pos="7328"/>
+          <w:tab w:val="left" w:pos="8244"/>
+          <w:tab w:val="left" w:pos="9160"/>
+          <w:tab w:val="left" w:pos="10076"/>
+          <w:tab w:val="left" w:pos="10992"/>
+          <w:tab w:val="left" w:pos="11908"/>
+          <w:tab w:val="left" w:pos="12824"/>
+          <w:tab w:val="left" w:pos="13740"/>
+          <w:tab w:val="left" w:pos="14656"/>
+        </w:tabs>
+        <w:wordWrap w:val="0"/>
+        <w:textAlignment w:val="baseline"/>
+        <w:rPr>
+          <w:rFonts w:ascii="Courier New" w:eastAsia="Times New Roman" w:hAnsi="Courier New" w:cs="Courier New"/>
+          <w:color w:val="000000"/>
+          <w:sz w:val="21"/>
+          <w:szCs w:val="21"/>
+        </w:rPr>
+      </w:pPr>
+      <w:r>
+        <w:rPr>
+          <w:rFonts w:ascii="Courier New" w:eastAsia="Times New Roman" w:hAnsi="Courier New" w:cs="Courier New"/>
+          <w:color w:val="000000"/>
+          <w:sz w:val="21"/>
+          <w:szCs w:val="21"/>
+        </w:rPr>
+        <w:t>+--------------------+--------------------+--------------------+--------+</w:t>
+      </w:r>
+    </w:p>
+    <w:p>
+      <w:pPr>
+        <w:shd w:val="clear" w:color="auto" w:fill="FFFFFF"/>
+        <w:tabs>
+          <w:tab w:val="left" w:pos="916"/>
+          <w:tab w:val="left" w:pos="1832"/>
+          <w:tab w:val="left" w:pos="2748"/>
+          <w:tab w:val="left" w:pos="3664"/>
+          <w:tab w:val="left" w:pos="4580"/>
+          <w:tab w:val="left" w:pos="5496"/>
+          <w:tab w:val="left" w:pos="6412"/>
+          <w:tab w:val="left" w:pos="7328"/>
+          <w:tab w:val="left" w:pos="8244"/>
+          <w:tab w:val="left" w:pos="9160"/>
+          <w:tab w:val="left" w:pos="10076"/>
+          <w:tab w:val="left" w:pos="10992"/>
+          <w:tab w:val="left" w:pos="11908"/>
+          <w:tab w:val="left" w:pos="12824"/>
+          <w:tab w:val="left" w:pos="13740"/>
+          <w:tab w:val="left" w:pos="14656"/>
+        </w:tabs>
+        <w:wordWrap w:val="0"/>
+        <w:textAlignment w:val="baseline"/>
+        <w:rPr>
+          <w:rFonts w:ascii="Courier New" w:eastAsia="Times New Roman" w:hAnsi="Courier New" w:cs="Courier New"/>
+          <w:color w:val="000000"/>
+          <w:sz w:val="21"/>
+          <w:szCs w:val="21"/>
+        </w:rPr>
+      </w:pPr>
+      <w:r>
+        <w:rPr>
+          <w:rFonts w:ascii="Courier New" w:eastAsia="Times New Roman" w:hAnsi="Courier New" w:cs="Courier New"/>
+          <w:color w:val="000000"/>
+          <w:sz w:val="21"/>
+          <w:szCs w:val="21"/>
+        </w:rPr>
+        <w:t>|         shipment_id|       port_start_ts|         port_end_ts|Duration|</w:t>
+      </w:r>
+    </w:p>
+    <w:p>
+      <w:pPr>
+        <w:shd w:val="clear" w:color="auto" w:fill="FFFFFF"/>
+        <w:tabs>
+          <w:tab w:val="left" w:pos="916"/>
+          <w:tab w:val="left" w:pos="1832"/>
+          <w:tab w:val="left" w:pos="2748"/>
+          <w:tab w:val="left" w:pos="3664"/>
+          <w:tab w:val="left" w:pos="4580"/>
+          <w:tab w:val="left" w:pos="5496"/>
+          <w:tab w:val="left" w:pos="6412"/>
+          <w:tab w:val="left" w:pos="7328"/>
+          <w:tab w:val="left" w:pos="8244"/>
+          <w:tab w:val="left" w:pos="9160"/>
+          <w:tab w:val="left" w:pos="10076"/>
+          <w:tab w:val="left" w:pos="10992"/>
+          <w:tab w:val="left" w:pos="11908"/>
+          <w:tab w:val="left" w:pos="12824"/>
+          <w:tab w:val="left" w:pos="13740"/>
+          <w:tab w:val="left" w:pos="14656"/>
+        </w:tabs>
+        <w:wordWrap w:val="0"/>
+        <w:textAlignment w:val="baseline"/>
+        <w:rPr>
+          <w:rFonts w:ascii="Courier New" w:eastAsia="Times New Roman" w:hAnsi="Courier New" w:cs="Courier New"/>
+          <w:color w:val="000000"/>
+          <w:sz w:val="21"/>
+          <w:szCs w:val="21"/>
+        </w:rPr>
+      </w:pPr>
+      <w:r>
+        <w:rPr>
+          <w:rFonts w:ascii="Courier New" w:eastAsia="Times New Roman" w:hAnsi="Courier New" w:cs="Courier New"/>
+          <w:color w:val="000000"/>
+          <w:sz w:val="21"/>
+          <w:szCs w:val="21"/>
+        </w:rPr>
+        <w:t>+--------------------+--------------------+--------------------+--------+</w:t>
+      </w:r>
+    </w:p>
+    <w:p>
+      <w:pPr>
+        <w:shd w:val="clear" w:color="auto" w:fill="FFFFFF"/>
+        <w:tabs>
+          <w:tab w:val="left" w:pos="916"/>
+          <w:tab w:val="left" w:pos="1832"/>
+          <w:tab w:val="left" w:pos="2748"/>
+          <w:tab w:val="left" w:pos="3664"/>
+          <w:tab w:val="left" w:pos="4580"/>
+          <w:tab w:val="left" w:pos="5496"/>
+          <w:tab w:val="left" w:pos="6412"/>
+          <w:tab w:val="left" w:pos="7328"/>
+          <w:tab w:val="left" w:pos="8244"/>
+          <w:tab w:val="left" w:pos="9160"/>
+          <w:tab w:val="left" w:pos="10076"/>
+          <w:tab w:val="left" w:pos="10992"/>
+          <w:tab w:val="left" w:pos="11908"/>
+          <w:tab w:val="left" w:pos="12824"/>
+          <w:tab w:val="left" w:pos="13740"/>
+          <w:tab w:val="left" w:pos="14656"/>
+        </w:tabs>
+        <w:wordWrap w:val="0"/>
+        <w:textAlignment w:val="baseline"/>
+        <w:rPr>
+          <w:rFonts w:ascii="Courier New" w:eastAsia="Times New Roman" w:hAnsi="Courier New" w:cs="Courier New"/>
+          <w:color w:val="000000"/>
+          <w:sz w:val="21"/>
+          <w:szCs w:val="21"/>
+        </w:rPr>
+      </w:pPr>
+      <w:r>
+        <w:rPr>
+          <w:rFonts w:ascii="Courier New" w:eastAsia="Times New Roman" w:hAnsi="Courier New" w:cs="Courier New"/>
+          <w:color w:val="000000"/>
+          <w:sz w:val="21"/>
+          <w:szCs w:val="21"/>
+        </w:rPr>
+        <w:t>|      27690030954076|2018-03-11T18:26:...|2018-03-13T08:14:...|  136058|</w:t>
+      </w:r>
+    </w:p>
+    <w:p>
+      <w:pPr>
+        <w:shd w:val="clear" w:color="auto" w:fill="FFFFFF"/>
+        <w:tabs>
+          <w:tab w:val="left" w:pos="916"/>
+          <w:tab w:val="left" w:pos="1832"/>
+          <w:tab w:val="left" w:pos="2748"/>
+          <w:tab w:val="left" w:pos="3664"/>
+          <w:tab w:val="left" w:pos="4580"/>
+          <w:tab w:val="left" w:pos="5496"/>
+          <w:tab w:val="left" w:pos="6412"/>
+          <w:tab w:val="left" w:pos="7328"/>
+          <w:tab w:val="left" w:pos="8244"/>
+          <w:tab w:val="left" w:pos="9160"/>
+          <w:tab w:val="left" w:pos="10076"/>
+          <w:tab w:val="left" w:pos="10992"/>
+          <w:tab w:val="left" w:pos="11908"/>
+          <w:tab w:val="left" w:pos="12824"/>
+          <w:tab w:val="left" w:pos="13740"/>
+          <w:tab w:val="left" w:pos="14656"/>
+        </w:tabs>
+        <w:wordWrap w:val="0"/>
+        <w:textAlignment w:val="baseline"/>
+        <w:rPr>
+          <w:rFonts w:ascii="Courier New" w:eastAsia="Times New Roman" w:hAnsi="Courier New" w:cs="Courier New"/>
+          <w:color w:val="000000"/>
+          <w:sz w:val="21"/>
+          <w:szCs w:val="21"/>
+        </w:rPr>
+      </w:pPr>
+      <w:r>
+        <w:rPr>
+          <w:rFonts w:ascii="Courier New" w:eastAsia="Times New Roman" w:hAnsi="Courier New" w:cs="Courier New"/>
+          <w:color w:val="000000"/>
+          <w:sz w:val="21"/>
+          <w:szCs w:val="21"/>
+        </w:rPr>
+        <w:t>|27690031135535_YM...|2018-02-20T18:55:...|2018-02-22T01:00:...|  108287|</w:t>
+      </w:r>
+    </w:p>
+    <w:p>
+      <w:pPr>
+        <w:shd w:val="clear" w:color="auto" w:fill="FFFFFF"/>
+        <w:tabs>
+          <w:tab w:val="left" w:pos="916"/>
+          <w:tab w:val="left" w:pos="1832"/>
+          <w:tab w:val="left" w:pos="2748"/>
+          <w:tab w:val="left" w:pos="3664"/>
+          <w:tab w:val="left" w:pos="4580"/>
+          <w:tab w:val="left" w:pos="5496"/>
+          <w:tab w:val="left" w:pos="6412"/>
+          <w:tab w:val="left" w:pos="7328"/>
+          <w:tab w:val="left" w:pos="8244"/>
+          <w:tab w:val="left" w:pos="9160"/>
+          <w:tab w:val="left" w:pos="10076"/>
+          <w:tab w:val="left" w:pos="10992"/>
+          <w:tab w:val="left" w:pos="11908"/>
+          <w:tab w:val="left" w:pos="12824"/>
+          <w:tab w:val="left" w:pos="13740"/>
+          <w:tab w:val="left" w:pos="14656"/>
+        </w:tabs>
+        <w:wordWrap w:val="0"/>
+        <w:textAlignment w:val="baseline"/>
+        <w:rPr>
+          <w:rFonts w:ascii="Courier New" w:eastAsia="Times New Roman" w:hAnsi="Courier New" w:cs="Courier New"/>
+          <w:color w:val="000000"/>
+          <w:sz w:val="21"/>
+          <w:szCs w:val="21"/>
+        </w:rPr>
+      </w:pPr>
+      <w:r>
+        <w:rPr>
+          <w:rFonts w:ascii="Courier New" w:eastAsia="Times New Roman" w:hAnsi="Courier New" w:cs="Courier New"/>
+          <w:color w:val="000000"/>
+          <w:sz w:val="21"/>
+          <w:szCs w:val="21"/>
+        </w:rPr>
+        <w:t>|27690030954052_YM...|2018-03-03T21:57:...|2018-03-05T08:20:...|  123786|</w:t>
+      </w:r>
+    </w:p>
+    <w:p>
+      <w:pPr>
+        <w:shd w:val="clear" w:color="auto" w:fill="FFFFFF"/>
+        <w:tabs>
+          <w:tab w:val="left" w:pos="916"/>
+          <w:tab w:val="left" w:pos="1832"/>
+          <w:tab w:val="left" w:pos="2748"/>
+          <w:tab w:val="left" w:pos="3664"/>
+          <w:tab w:val="left" w:pos="4580"/>
+          <w:tab w:val="left" w:pos="5496"/>
+          <w:tab w:val="left" w:pos="6412"/>
+          <w:tab w:val="left" w:pos="7328"/>
+          <w:tab w:val="left" w:pos="8244"/>
+          <w:tab w:val="left" w:pos="9160"/>
+          <w:tab w:val="left" w:pos="10076"/>
+          <w:tab w:val="left" w:pos="10992"/>
+          <w:tab w:val="left" w:pos="11908"/>
+          <w:tab w:val="left" w:pos="12824"/>
+          <w:tab w:val="left" w:pos="13740"/>
+          <w:tab w:val="left" w:pos="14656"/>
+        </w:tabs>
+        <w:wordWrap w:val="0"/>
+        <w:textAlignment w:val="baseline"/>
+        <w:rPr>
+          <w:rFonts w:ascii="Courier New" w:eastAsia="Times New Roman" w:hAnsi="Courier New" w:cs="Courier New"/>
+          <w:color w:val="000000"/>
+          <w:sz w:val="21"/>
+          <w:szCs w:val="21"/>
+        </w:rPr>
+      </w:pPr>
+      <w:r>
+        <w:rPr>
+          <w:rFonts w:ascii="Courier New" w:eastAsia="Times New Roman" w:hAnsi="Courier New" w:cs="Courier New"/>
+          <w:color w:val="000000"/>
+          <w:sz w:val="21"/>
+          <w:szCs w:val="21"/>
+        </w:rPr>
+        <w:t>|27690030954069_YM...|2018-03-05T20:49:...|2018-03-07T18:51:...|  165738|</w:t>
+      </w:r>
+    </w:p>
+    <w:p>
+      <w:pPr>
+        <w:shd w:val="clear" w:color="auto" w:fill="FFFFFF"/>
+        <w:tabs>
+          <w:tab w:val="left" w:pos="916"/>
+          <w:tab w:val="left" w:pos="1832"/>
+          <w:tab w:val="left" w:pos="2748"/>
+          <w:tab w:val="left" w:pos="3664"/>
+          <w:tab w:val="left" w:pos="4580"/>
+          <w:tab w:val="left" w:pos="5496"/>
+          <w:tab w:val="left" w:pos="6412"/>
+          <w:tab w:val="left" w:pos="7328"/>
+          <w:tab w:val="left" w:pos="8244"/>
+          <w:tab w:val="left" w:pos="9160"/>
+          <w:tab w:val="left" w:pos="10076"/>
+          <w:tab w:val="left" w:pos="10992"/>
+          <w:tab w:val="left" w:pos="11908"/>
+          <w:tab w:val="left" w:pos="12824"/>
+          <w:tab w:val="left" w:pos="13740"/>
+          <w:tab w:val="left" w:pos="14656"/>
+        </w:tabs>
+        <w:wordWrap w:val="0"/>
+        <w:textAlignment w:val="baseline"/>
+        <w:rPr>
+          <w:rFonts w:ascii="Courier New" w:eastAsia="Times New Roman" w:hAnsi="Courier New" w:cs="Courier New"/>
+          <w:color w:val="000000"/>
+          <w:sz w:val="21"/>
+          <w:szCs w:val="21"/>
+        </w:rPr>
+      </w:pPr>
+      <w:r>
+        <w:rPr>
+          <w:rFonts w:ascii="Courier New" w:eastAsia="Times New Roman" w:hAnsi="Courier New" w:cs="Courier New"/>
+          <w:color w:val="000000"/>
+          <w:sz w:val="21"/>
+          <w:szCs w:val="21"/>
+        </w:rPr>
+        <w:t>|27690030699786_YM...|2018-02-04T19:59:...|2018-02-06T09:26:...|  134809|</w:t>
+      </w:r>
+    </w:p>
+    <w:p>
+      <w:pPr>
+        <w:shd w:val="clear" w:color="auto" w:fill="FFFFFF"/>
+        <w:tabs>
+          <w:tab w:val="left" w:pos="916"/>
+          <w:tab w:val="left" w:pos="1832"/>
+          <w:tab w:val="left" w:pos="2748"/>
+          <w:tab w:val="left" w:pos="3664"/>
+          <w:tab w:val="left" w:pos="4580"/>
+          <w:tab w:val="left" w:pos="5496"/>
+          <w:tab w:val="left" w:pos="6412"/>
+          <w:tab w:val="left" w:pos="7328"/>
+          <w:tab w:val="left" w:pos="8244"/>
+          <w:tab w:val="left" w:pos="9160"/>
+          <w:tab w:val="left" w:pos="10076"/>
+          <w:tab w:val="left" w:pos="10992"/>
+          <w:tab w:val="left" w:pos="11908"/>
+          <w:tab w:val="left" w:pos="12824"/>
+          <w:tab w:val="left" w:pos="13740"/>
+          <w:tab w:val="left" w:pos="14656"/>
+        </w:tabs>
+        <w:wordWrap w:val="0"/>
+        <w:textAlignment w:val="baseline"/>
+        <w:rPr>
+          <w:rFonts w:ascii="Courier New" w:eastAsia="Times New Roman" w:hAnsi="Courier New" w:cs="Courier New"/>
+          <w:color w:val="000000"/>
+          <w:sz w:val="21"/>
+          <w:szCs w:val="21"/>
+        </w:rPr>
+      </w:pPr>
+      <w:r>
+        <w:rPr>
+          <w:rFonts w:ascii="Courier New" w:eastAsia="Times New Roman" w:hAnsi="Courier New" w:cs="Courier New"/>
+          <w:color w:val="000000"/>
+          <w:sz w:val="21"/>
+          <w:szCs w:val="21"/>
+        </w:rPr>
+        <w:t>+--------------------+--------------------+--------------------+--------+</w:t>
+      </w:r>
+    </w:p>
+    <w:p>
+      <w:pPr>
+        <w:rPr>
+          <w:rFonts w:ascii="Times New Roman" w:eastAsia="Times New Roman" w:hAnsi="Times New Roman" w:cs="Times New Roman"/>
+        </w:rPr>
+      </w:pPr>
+    </w:p>
+    <w:p/>
+    <w:p>
+      <w:pPr>
+        <w:rPr>
+          <w:rFonts w:asciiTheme="majorHAnsi" w:eastAsiaTheme="majorEastAsia" w:hAnsiTheme="majorHAnsi" w:cstheme="majorBidi"/>
+          <w:color w:val="2E74B5" w:themeColor="accent1" w:themeShade="BF"/>
+          <w:sz w:val="32"/>
+          <w:szCs w:val="32"/>
+        </w:rPr>
+      </w:pPr>
+      <w:r>
+        <w:br w:type="page"/>
+      </w:r>
+    </w:p>
+    <w:p>
+      <w:pPr>
+        <w:pStyle w:val="Heading1"/>
+      </w:pPr>
+      <w:bookmarkStart w:id="20" w:name="_Toc511823930"/>
+      <w:r>
+        <w:lastRenderedPageBreak/>
         <w:t>Timestamps</w:t>
       </w:r>
-      <w:bookmarkEnd w:id="19"/>
+      <w:bookmarkEnd w:id="20"/>
     </w:p>
     <w:p/>
     <w:p>
       <w:pPr>
         <w:pStyle w:val="Heading2"/>
       </w:pPr>
-      <w:bookmarkStart w:id="20" w:name="_Toc511808771"/>
+      <w:bookmarkStart w:id="21" w:name="_Toc511823931"/>
       <w:r>
         <w:t>Convert string to timestamp</w:t>
       </w:r>
-      <w:bookmarkEnd w:id="20"/>
+      <w:bookmarkEnd w:id="21"/>
     </w:p>
     <w:p/>
     <w:p>
@@ -6855,7 +7761,6 @@
     </w:p>
     <w:p>
       <w:r>
-        <w:lastRenderedPageBreak/>
         <w:t xml:space="preserve">       smfPayloadData.timestamp.asOf as dest_arr_utc,</w:t>
       </w:r>
     </w:p>
@@ -7218,11 +8123,11 @@
       <w:pPr>
         <w:pStyle w:val="Heading2"/>
       </w:pPr>
-      <w:bookmarkStart w:id="21" w:name="_Toc511808772"/>
+      <w:bookmarkStart w:id="22" w:name="_Toc511823932"/>
       <w:r>
         <w:t>Convert Unix Timestamp to Formatted Date</w:t>
       </w:r>
-      <w:bookmarkEnd w:id="21"/>
+      <w:bookmarkEnd w:id="22"/>
     </w:p>
     <w:p/>
     <w:p>
@@ -7525,11 +8430,12 @@
       <w:pPr>
         <w:pStyle w:val="Heading2"/>
       </w:pPr>
-      <w:bookmarkStart w:id="22" w:name="_Toc511808773"/>
-      <w:r>
+      <w:bookmarkStart w:id="23" w:name="_Toc511823933"/>
+      <w:r>
+        <w:lastRenderedPageBreak/>
         <w:t>Convert Unix Timestamp to ISO Standard Date and Time</w:t>
       </w:r>
-      <w:bookmarkEnd w:id="22"/>
+      <w:bookmarkEnd w:id="23"/>
     </w:p>
     <w:p/>
     <w:p>
@@ -8607,7 +9513,7 @@
 </file>
 
 <file path=customXml/itemProps1.xml><?xml version="1.0" encoding="utf-8"?>
-<ds:datastoreItem xmlns:ds="http://schemas.openxmlformats.org/officeDocument/2006/customXml" ds:itemID="{0B528AF8-9632-104C-8CC1-1DE97EDAA1F7}">
+<ds:datastoreItem xmlns:ds="http://schemas.openxmlformats.org/officeDocument/2006/customXml" ds:itemID="{08E36A50-824C-4547-9346-9415EBFB3112}">
   <ds:schemaRefs>
     <ds:schemaRef ds:uri="http://schemas.openxmlformats.org/officeDocument/2006/bibliography"/>
   </ds:schemaRefs>

</xml_diff>

<commit_message>
Added parameterized queries with a tuple or list argument
</commit_message>
<xml_diff>
--- a/sparkSQL_cheatsheet.docx
+++ b/sparkSQL_cheatsheet.docx
@@ -38,10 +38,13 @@
             <w:pStyle w:val="TOCHeading"/>
           </w:pPr>
           <w:r>
-            <w:t>Table of Contents</w:t>
+            <w:t>Table of Cont</w:t>
           </w:r>
           <w:bookmarkStart w:id="0" w:name="_GoBack"/>
           <w:bookmarkEnd w:id="0"/>
+          <w:r>
+            <w:t>ents</w:t>
+          </w:r>
         </w:p>
         <w:p>
           <w:pPr>
@@ -73,7 +76,7 @@
             </w:rPr>
             <w:fldChar w:fldCharType="separate"/>
           </w:r>
-          <w:hyperlink w:anchor="_Toc513095998" w:history="1">
+          <w:hyperlink w:anchor="_Toc513101583" w:history="1">
             <w:r>
               <w:rPr>
                 <w:rStyle w:val="Hyperlink"/>
@@ -100,7 +103,7 @@
                 <w:noProof/>
                 <w:webHidden/>
               </w:rPr>
-              <w:instrText xml:space="preserve"> PAGEREF _Toc513095998 \h </w:instrText>
+              <w:instrText xml:space="preserve"> PAGEREF _Toc513101583 \h </w:instrText>
             </w:r>
             <w:r>
               <w:rPr>
@@ -146,7 +149,7 @@
               <w:szCs w:val="24"/>
             </w:rPr>
           </w:pPr>
-          <w:hyperlink w:anchor="_Toc513095999" w:history="1">
+          <w:hyperlink w:anchor="_Toc513101584" w:history="1">
             <w:r>
               <w:rPr>
                 <w:rStyle w:val="Hyperlink"/>
@@ -173,7 +176,7 @@
                 <w:noProof/>
                 <w:webHidden/>
               </w:rPr>
-              <w:instrText xml:space="preserve"> PAGEREF _Toc513095999 \h </w:instrText>
+              <w:instrText xml:space="preserve"> PAGEREF _Toc513101584 \h </w:instrText>
             </w:r>
             <w:r>
               <w:rPr>
@@ -217,7 +220,7 @@
               <w:noProof/>
             </w:rPr>
           </w:pPr>
-          <w:hyperlink w:anchor="_Toc513096000" w:history="1">
+          <w:hyperlink w:anchor="_Toc513101585" w:history="1">
             <w:r>
               <w:rPr>
                 <w:rStyle w:val="Hyperlink"/>
@@ -244,7 +247,7 @@
                 <w:noProof/>
                 <w:webHidden/>
               </w:rPr>
-              <w:instrText xml:space="preserve"> PAGEREF _Toc513096000 \h </w:instrText>
+              <w:instrText xml:space="preserve"> PAGEREF _Toc513101585 \h </w:instrText>
             </w:r>
             <w:r>
               <w:rPr>
@@ -288,7 +291,7 @@
               <w:noProof/>
             </w:rPr>
           </w:pPr>
-          <w:hyperlink w:anchor="_Toc513096001" w:history="1">
+          <w:hyperlink w:anchor="_Toc513101586" w:history="1">
             <w:r>
               <w:rPr>
                 <w:rStyle w:val="Hyperlink"/>
@@ -315,7 +318,7 @@
                 <w:noProof/>
                 <w:webHidden/>
               </w:rPr>
-              <w:instrText xml:space="preserve"> PAGEREF _Toc513096001 \h </w:instrText>
+              <w:instrText xml:space="preserve"> PAGEREF _Toc513101586 \h </w:instrText>
             </w:r>
             <w:r>
               <w:rPr>
@@ -361,7 +364,7 @@
               <w:szCs w:val="24"/>
             </w:rPr>
           </w:pPr>
-          <w:hyperlink w:anchor="_Toc513096002" w:history="1">
+          <w:hyperlink w:anchor="_Toc513101587" w:history="1">
             <w:r>
               <w:rPr>
                 <w:rStyle w:val="Hyperlink"/>
@@ -388,7 +391,7 @@
                 <w:noProof/>
                 <w:webHidden/>
               </w:rPr>
-              <w:instrText xml:space="preserve"> PAGEREF _Toc513096002 \h </w:instrText>
+              <w:instrText xml:space="preserve"> PAGEREF _Toc513101587 \h </w:instrText>
             </w:r>
             <w:r>
               <w:rPr>
@@ -434,7 +437,7 @@
               <w:szCs w:val="24"/>
             </w:rPr>
           </w:pPr>
-          <w:hyperlink w:anchor="_Toc513096003" w:history="1">
+          <w:hyperlink w:anchor="_Toc513101588" w:history="1">
             <w:r>
               <w:rPr>
                 <w:rStyle w:val="Hyperlink"/>
@@ -461,7 +464,7 @@
                 <w:noProof/>
                 <w:webHidden/>
               </w:rPr>
-              <w:instrText xml:space="preserve"> PAGEREF _Toc513096003 \h </w:instrText>
+              <w:instrText xml:space="preserve"> PAGEREF _Toc513101588 \h </w:instrText>
             </w:r>
             <w:r>
               <w:rPr>
@@ -507,7 +510,7 @@
               <w:szCs w:val="24"/>
             </w:rPr>
           </w:pPr>
-          <w:hyperlink w:anchor="_Toc513096004" w:history="1">
+          <w:hyperlink w:anchor="_Toc513101589" w:history="1">
             <w:r>
               <w:rPr>
                 <w:rStyle w:val="Hyperlink"/>
@@ -534,7 +537,7 @@
                 <w:noProof/>
                 <w:webHidden/>
               </w:rPr>
-              <w:instrText xml:space="preserve"> PAGEREF _Toc513096004 \h </w:instrText>
+              <w:instrText xml:space="preserve"> PAGEREF _Toc513101589 \h </w:instrText>
             </w:r>
             <w:r>
               <w:rPr>
@@ -580,7 +583,7 @@
               <w:szCs w:val="24"/>
             </w:rPr>
           </w:pPr>
-          <w:hyperlink w:anchor="_Toc513096005" w:history="1">
+          <w:hyperlink w:anchor="_Toc513101590" w:history="1">
             <w:r>
               <w:rPr>
                 <w:rStyle w:val="Hyperlink"/>
@@ -607,7 +610,7 @@
                 <w:noProof/>
                 <w:webHidden/>
               </w:rPr>
-              <w:instrText xml:space="preserve"> PAGEREF _Toc513096005 \h </w:instrText>
+              <w:instrText xml:space="preserve"> PAGEREF _Toc513101590 \h </w:instrText>
             </w:r>
             <w:r>
               <w:rPr>
@@ -653,7 +656,7 @@
               <w:szCs w:val="24"/>
             </w:rPr>
           </w:pPr>
-          <w:hyperlink w:anchor="_Toc513096006" w:history="1">
+          <w:hyperlink w:anchor="_Toc513101591" w:history="1">
             <w:r>
               <w:rPr>
                 <w:rStyle w:val="Hyperlink"/>
@@ -689,7 +692,7 @@
                 <w:noProof/>
                 <w:webHidden/>
               </w:rPr>
-              <w:instrText xml:space="preserve"> PAGEREF _Toc513096006 \h </w:instrText>
+              <w:instrText xml:space="preserve"> PAGEREF _Toc513101591 \h </w:instrText>
             </w:r>
             <w:r>
               <w:rPr>
@@ -735,7 +738,7 @@
               <w:szCs w:val="24"/>
             </w:rPr>
           </w:pPr>
-          <w:hyperlink w:anchor="_Toc513096007" w:history="1">
+          <w:hyperlink w:anchor="_Toc513101592" w:history="1">
             <w:r>
               <w:rPr>
                 <w:rStyle w:val="Hyperlink"/>
@@ -762,7 +765,7 @@
                 <w:noProof/>
                 <w:webHidden/>
               </w:rPr>
-              <w:instrText xml:space="preserve"> PAGEREF _Toc513096007 \h </w:instrText>
+              <w:instrText xml:space="preserve"> PAGEREF _Toc513101592 \h </w:instrText>
             </w:r>
             <w:r>
               <w:rPr>
@@ -808,7 +811,7 @@
               <w:szCs w:val="24"/>
             </w:rPr>
           </w:pPr>
-          <w:hyperlink w:anchor="_Toc513096008" w:history="1">
+          <w:hyperlink w:anchor="_Toc513101593" w:history="1">
             <w:r>
               <w:rPr>
                 <w:rStyle w:val="Hyperlink"/>
@@ -835,7 +838,7 @@
                 <w:noProof/>
                 <w:webHidden/>
               </w:rPr>
-              <w:instrText xml:space="preserve"> PAGEREF _Toc513096008 \h </w:instrText>
+              <w:instrText xml:space="preserve"> PAGEREF _Toc513101593 \h </w:instrText>
             </w:r>
             <w:r>
               <w:rPr>
@@ -879,7 +882,7 @@
               <w:noProof/>
             </w:rPr>
           </w:pPr>
-          <w:hyperlink w:anchor="_Toc513096009" w:history="1">
+          <w:hyperlink w:anchor="_Toc513101594" w:history="1">
             <w:r>
               <w:rPr>
                 <w:rStyle w:val="Hyperlink"/>
@@ -906,7 +909,7 @@
                 <w:noProof/>
                 <w:webHidden/>
               </w:rPr>
-              <w:instrText xml:space="preserve"> PAGEREF _Toc513096009 \h </w:instrText>
+              <w:instrText xml:space="preserve"> PAGEREF _Toc513101594 \h </w:instrText>
             </w:r>
             <w:r>
               <w:rPr>
@@ -950,7 +953,7 @@
               <w:noProof/>
             </w:rPr>
           </w:pPr>
-          <w:hyperlink w:anchor="_Toc513096010" w:history="1">
+          <w:hyperlink w:anchor="_Toc513101595" w:history="1">
             <w:r>
               <w:rPr>
                 <w:rStyle w:val="Hyperlink"/>
@@ -977,78 +980,7 @@
                 <w:noProof/>
                 <w:webHidden/>
               </w:rPr>
-              <w:instrText xml:space="preserve"> PAGEREF _Toc513096010 \h </w:instrText>
-            </w:r>
-            <w:r>
-              <w:rPr>
-                <w:noProof/>
-                <w:webHidden/>
-              </w:rPr>
-            </w:r>
-            <w:r>
-              <w:rPr>
-                <w:noProof/>
-                <w:webHidden/>
-              </w:rPr>
-              <w:fldChar w:fldCharType="separate"/>
-            </w:r>
-            <w:r>
-              <w:rPr>
-                <w:noProof/>
-                <w:webHidden/>
-              </w:rPr>
-              <w:t>7</w:t>
-            </w:r>
-            <w:r>
-              <w:rPr>
-                <w:noProof/>
-                <w:webHidden/>
-              </w:rPr>
-              <w:fldChar w:fldCharType="end"/>
-            </w:r>
-          </w:hyperlink>
-        </w:p>
-        <w:p>
-          <w:pPr>
-            <w:pStyle w:val="TOC1"/>
-            <w:tabs>
-              <w:tab w:val="right" w:leader="dot" w:pos="11150"/>
-            </w:tabs>
-            <w:rPr>
-              <w:rFonts w:eastAsiaTheme="minorEastAsia"/>
-              <w:b w:val="0"/>
-              <w:bCs w:val="0"/>
-              <w:noProof/>
-            </w:rPr>
-          </w:pPr>
-          <w:hyperlink w:anchor="_Toc513096011" w:history="1">
-            <w:r>
-              <w:rPr>
-                <w:rStyle w:val="Hyperlink"/>
-                <w:noProof/>
-              </w:rPr>
-              <w:t>Parquet</w:t>
-            </w:r>
-            <w:r>
-              <w:rPr>
-                <w:noProof/>
-                <w:webHidden/>
-              </w:rPr>
-              <w:tab/>
-            </w:r>
-            <w:r>
-              <w:rPr>
-                <w:noProof/>
-                <w:webHidden/>
-              </w:rPr>
-              <w:fldChar w:fldCharType="begin"/>
-            </w:r>
-            <w:r>
-              <w:rPr>
-                <w:noProof/>
-                <w:webHidden/>
-              </w:rPr>
-              <w:instrText xml:space="preserve"> PAGEREF _Toc513096011 \h </w:instrText>
+              <w:instrText xml:space="preserve"> PAGEREF _Toc513101595 \h </w:instrText>
             </w:r>
             <w:r>
               <w:rPr>
@@ -1094,13 +1026,13 @@
               <w:szCs w:val="24"/>
             </w:rPr>
           </w:pPr>
-          <w:hyperlink w:anchor="_Toc513096012" w:history="1">
+          <w:hyperlink w:anchor="_Toc513101596" w:history="1">
             <w:r>
               <w:rPr>
                 <w:rStyle w:val="Hyperlink"/>
                 <w:noProof/>
               </w:rPr>
-              <w:t>Explode a list or array data field</w:t>
+              <w:t>Passing a List or Tuple in a Parameterized Query</w:t>
             </w:r>
             <w:r>
               <w:rPr>
@@ -1121,7 +1053,7 @@
                 <w:noProof/>
                 <w:webHidden/>
               </w:rPr>
-              <w:instrText xml:space="preserve"> PAGEREF _Toc513096012 \h </w:instrText>
+              <w:instrText xml:space="preserve"> PAGEREF _Toc513101596 \h </w:instrText>
             </w:r>
             <w:r>
               <w:rPr>
@@ -1165,13 +1097,13 @@
               <w:noProof/>
             </w:rPr>
           </w:pPr>
-          <w:hyperlink w:anchor="_Toc513096013" w:history="1">
+          <w:hyperlink w:anchor="_Toc513101597" w:history="1">
             <w:r>
               <w:rPr>
                 <w:rStyle w:val="Hyperlink"/>
                 <w:noProof/>
               </w:rPr>
-              <w:t>Strings</w:t>
+              <w:t>Parquet</w:t>
             </w:r>
             <w:r>
               <w:rPr>
@@ -1192,7 +1124,7 @@
                 <w:noProof/>
                 <w:webHidden/>
               </w:rPr>
-              <w:instrText xml:space="preserve"> PAGEREF _Toc513096013 \h </w:instrText>
+              <w:instrText xml:space="preserve"> PAGEREF _Toc513101597 \h </w:instrText>
             </w:r>
             <w:r>
               <w:rPr>
@@ -1212,7 +1144,7 @@
                 <w:noProof/>
                 <w:webHidden/>
               </w:rPr>
-              <w:t>9</w:t>
+              <w:t>7</w:t>
             </w:r>
             <w:r>
               <w:rPr>
@@ -1238,13 +1170,13 @@
               <w:szCs w:val="24"/>
             </w:rPr>
           </w:pPr>
-          <w:hyperlink w:anchor="_Toc513096014" w:history="1">
+          <w:hyperlink w:anchor="_Toc513101598" w:history="1">
             <w:r>
               <w:rPr>
                 <w:rStyle w:val="Hyperlink"/>
                 <w:noProof/>
               </w:rPr>
-              <w:t>Concatenate strings</w:t>
+              <w:t>Explode a list or array data field</w:t>
             </w:r>
             <w:r>
               <w:rPr>
@@ -1265,7 +1197,7 @@
                 <w:noProof/>
                 <w:webHidden/>
               </w:rPr>
-              <w:instrText xml:space="preserve"> PAGEREF _Toc513096014 \h </w:instrText>
+              <w:instrText xml:space="preserve"> PAGEREF _Toc513101598 \h </w:instrText>
             </w:r>
             <w:r>
               <w:rPr>
@@ -1285,7 +1217,78 @@
                 <w:noProof/>
                 <w:webHidden/>
               </w:rPr>
-              <w:t>9</w:t>
+              <w:t>7</w:t>
+            </w:r>
+            <w:r>
+              <w:rPr>
+                <w:noProof/>
+                <w:webHidden/>
+              </w:rPr>
+              <w:fldChar w:fldCharType="end"/>
+            </w:r>
+          </w:hyperlink>
+        </w:p>
+        <w:p>
+          <w:pPr>
+            <w:pStyle w:val="TOC1"/>
+            <w:tabs>
+              <w:tab w:val="right" w:leader="dot" w:pos="11150"/>
+            </w:tabs>
+            <w:rPr>
+              <w:rFonts w:eastAsiaTheme="minorEastAsia"/>
+              <w:b w:val="0"/>
+              <w:bCs w:val="0"/>
+              <w:noProof/>
+            </w:rPr>
+          </w:pPr>
+          <w:hyperlink w:anchor="_Toc513101599" w:history="1">
+            <w:r>
+              <w:rPr>
+                <w:rStyle w:val="Hyperlink"/>
+                <w:noProof/>
+              </w:rPr>
+              <w:t>Strings</w:t>
+            </w:r>
+            <w:r>
+              <w:rPr>
+                <w:noProof/>
+                <w:webHidden/>
+              </w:rPr>
+              <w:tab/>
+            </w:r>
+            <w:r>
+              <w:rPr>
+                <w:noProof/>
+                <w:webHidden/>
+              </w:rPr>
+              <w:fldChar w:fldCharType="begin"/>
+            </w:r>
+            <w:r>
+              <w:rPr>
+                <w:noProof/>
+                <w:webHidden/>
+              </w:rPr>
+              <w:instrText xml:space="preserve"> PAGEREF _Toc513101599 \h </w:instrText>
+            </w:r>
+            <w:r>
+              <w:rPr>
+                <w:noProof/>
+                <w:webHidden/>
+              </w:rPr>
+            </w:r>
+            <w:r>
+              <w:rPr>
+                <w:noProof/>
+                <w:webHidden/>
+              </w:rPr>
+              <w:fldChar w:fldCharType="separate"/>
+            </w:r>
+            <w:r>
+              <w:rPr>
+                <w:noProof/>
+                <w:webHidden/>
+              </w:rPr>
+              <w:t>10</w:t>
             </w:r>
             <w:r>
               <w:rPr>
@@ -1311,13 +1314,13 @@
               <w:szCs w:val="24"/>
             </w:rPr>
           </w:pPr>
-          <w:hyperlink w:anchor="_Toc513096015" w:history="1">
+          <w:hyperlink w:anchor="_Toc513101600" w:history="1">
             <w:r>
               <w:rPr>
                 <w:rStyle w:val="Hyperlink"/>
                 <w:noProof/>
               </w:rPr>
-              <w:t>Convert a numeric field to a string</w:t>
+              <w:t>Concatenate strings</w:t>
             </w:r>
             <w:r>
               <w:rPr>
@@ -1338,7 +1341,7 @@
                 <w:noProof/>
                 <w:webHidden/>
               </w:rPr>
-              <w:instrText xml:space="preserve"> PAGEREF _Toc513096015 \h </w:instrText>
+              <w:instrText xml:space="preserve"> PAGEREF _Toc513101600 \h </w:instrText>
             </w:r>
             <w:r>
               <w:rPr>
@@ -1358,7 +1361,7 @@
                 <w:noProof/>
                 <w:webHidden/>
               </w:rPr>
-              <w:t>9</w:t>
+              <w:t>10</w:t>
             </w:r>
             <w:r>
               <w:rPr>
@@ -1384,13 +1387,13 @@
               <w:szCs w:val="24"/>
             </w:rPr>
           </w:pPr>
-          <w:hyperlink w:anchor="_Toc513096016" w:history="1">
+          <w:hyperlink w:anchor="_Toc513101601" w:history="1">
             <w:r>
               <w:rPr>
                 <w:rStyle w:val="Hyperlink"/>
                 <w:noProof/>
               </w:rPr>
-              <w:t>Substring</w:t>
+              <w:t>Convert a numeric field to a string</w:t>
             </w:r>
             <w:r>
               <w:rPr>
@@ -1411,7 +1414,7 @@
                 <w:noProof/>
                 <w:webHidden/>
               </w:rPr>
-              <w:instrText xml:space="preserve"> PAGEREF _Toc513096016 \h </w:instrText>
+              <w:instrText xml:space="preserve"> PAGEREF _Toc513101601 \h </w:instrText>
             </w:r>
             <w:r>
               <w:rPr>
@@ -1431,149 +1434,7 @@
                 <w:noProof/>
                 <w:webHidden/>
               </w:rPr>
-              <w:t>9</w:t>
-            </w:r>
-            <w:r>
-              <w:rPr>
-                <w:noProof/>
-                <w:webHidden/>
-              </w:rPr>
-              <w:fldChar w:fldCharType="end"/>
-            </w:r>
-          </w:hyperlink>
-        </w:p>
-        <w:p>
-          <w:pPr>
-            <w:pStyle w:val="TOC1"/>
-            <w:tabs>
-              <w:tab w:val="right" w:leader="dot" w:pos="11150"/>
-            </w:tabs>
-            <w:rPr>
-              <w:rFonts w:eastAsiaTheme="minorEastAsia"/>
-              <w:b w:val="0"/>
-              <w:bCs w:val="0"/>
-              <w:noProof/>
-            </w:rPr>
-          </w:pPr>
-          <w:hyperlink w:anchor="_Toc513096017" w:history="1">
-            <w:r>
-              <w:rPr>
-                <w:rStyle w:val="Hyperlink"/>
-                <w:noProof/>
-              </w:rPr>
-              <w:t>Time Intervals</w:t>
-            </w:r>
-            <w:r>
-              <w:rPr>
-                <w:noProof/>
-                <w:webHidden/>
-              </w:rPr>
-              <w:tab/>
-            </w:r>
-            <w:r>
-              <w:rPr>
-                <w:noProof/>
-                <w:webHidden/>
-              </w:rPr>
-              <w:fldChar w:fldCharType="begin"/>
-            </w:r>
-            <w:r>
-              <w:rPr>
-                <w:noProof/>
-                <w:webHidden/>
-              </w:rPr>
-              <w:instrText xml:space="preserve"> PAGEREF _Toc513096017 \h </w:instrText>
-            </w:r>
-            <w:r>
-              <w:rPr>
-                <w:noProof/>
-                <w:webHidden/>
-              </w:rPr>
-            </w:r>
-            <w:r>
-              <w:rPr>
-                <w:noProof/>
-                <w:webHidden/>
-              </w:rPr>
-              <w:fldChar w:fldCharType="separate"/>
-            </w:r>
-            <w:r>
-              <w:rPr>
-                <w:noProof/>
-                <w:webHidden/>
-              </w:rPr>
               <w:t>10</w:t>
-            </w:r>
-            <w:r>
-              <w:rPr>
-                <w:noProof/>
-                <w:webHidden/>
-              </w:rPr>
-              <w:fldChar w:fldCharType="end"/>
-            </w:r>
-          </w:hyperlink>
-        </w:p>
-        <w:p>
-          <w:pPr>
-            <w:pStyle w:val="TOC1"/>
-            <w:tabs>
-              <w:tab w:val="right" w:leader="dot" w:pos="11150"/>
-            </w:tabs>
-            <w:rPr>
-              <w:rFonts w:eastAsiaTheme="minorEastAsia"/>
-              <w:b w:val="0"/>
-              <w:bCs w:val="0"/>
-              <w:noProof/>
-            </w:rPr>
-          </w:pPr>
-          <w:hyperlink w:anchor="_Toc513096018" w:history="1">
-            <w:r>
-              <w:rPr>
-                <w:rStyle w:val="Hyperlink"/>
-                <w:noProof/>
-              </w:rPr>
-              <w:t>Timestamps</w:t>
-            </w:r>
-            <w:r>
-              <w:rPr>
-                <w:noProof/>
-                <w:webHidden/>
-              </w:rPr>
-              <w:tab/>
-            </w:r>
-            <w:r>
-              <w:rPr>
-                <w:noProof/>
-                <w:webHidden/>
-              </w:rPr>
-              <w:fldChar w:fldCharType="begin"/>
-            </w:r>
-            <w:r>
-              <w:rPr>
-                <w:noProof/>
-                <w:webHidden/>
-              </w:rPr>
-              <w:instrText xml:space="preserve"> PAGEREF _Toc513096018 \h </w:instrText>
-            </w:r>
-            <w:r>
-              <w:rPr>
-                <w:noProof/>
-                <w:webHidden/>
-              </w:rPr>
-            </w:r>
-            <w:r>
-              <w:rPr>
-                <w:noProof/>
-                <w:webHidden/>
-              </w:rPr>
-              <w:fldChar w:fldCharType="separate"/>
-            </w:r>
-            <w:r>
-              <w:rPr>
-                <w:noProof/>
-                <w:webHidden/>
-              </w:rPr>
-              <w:t>11</w:t>
             </w:r>
             <w:r>
               <w:rPr>
@@ -1599,13 +1460,13 @@
               <w:szCs w:val="24"/>
             </w:rPr>
           </w:pPr>
-          <w:hyperlink w:anchor="_Toc513096019" w:history="1">
+          <w:hyperlink w:anchor="_Toc513101602" w:history="1">
             <w:r>
               <w:rPr>
                 <w:rStyle w:val="Hyperlink"/>
                 <w:noProof/>
               </w:rPr>
-              <w:t>Convert string to timestamp</w:t>
+              <w:t>Substring</w:t>
             </w:r>
             <w:r>
               <w:rPr>
@@ -1626,7 +1487,7 @@
                 <w:noProof/>
                 <w:webHidden/>
               </w:rPr>
-              <w:instrText xml:space="preserve"> PAGEREF _Toc513096019 \h </w:instrText>
+              <w:instrText xml:space="preserve"> PAGEREF _Toc513101602 \h </w:instrText>
             </w:r>
             <w:r>
               <w:rPr>
@@ -1646,7 +1507,149 @@
                 <w:noProof/>
                 <w:webHidden/>
               </w:rPr>
+              <w:t>10</w:t>
+            </w:r>
+            <w:r>
+              <w:rPr>
+                <w:noProof/>
+                <w:webHidden/>
+              </w:rPr>
+              <w:fldChar w:fldCharType="end"/>
+            </w:r>
+          </w:hyperlink>
+        </w:p>
+        <w:p>
+          <w:pPr>
+            <w:pStyle w:val="TOC1"/>
+            <w:tabs>
+              <w:tab w:val="right" w:leader="dot" w:pos="11150"/>
+            </w:tabs>
+            <w:rPr>
+              <w:rFonts w:eastAsiaTheme="minorEastAsia"/>
+              <w:b w:val="0"/>
+              <w:bCs w:val="0"/>
+              <w:noProof/>
+            </w:rPr>
+          </w:pPr>
+          <w:hyperlink w:anchor="_Toc513101603" w:history="1">
+            <w:r>
+              <w:rPr>
+                <w:rStyle w:val="Hyperlink"/>
+                <w:noProof/>
+              </w:rPr>
+              <w:t>Time Intervals</w:t>
+            </w:r>
+            <w:r>
+              <w:rPr>
+                <w:noProof/>
+                <w:webHidden/>
+              </w:rPr>
+              <w:tab/>
+            </w:r>
+            <w:r>
+              <w:rPr>
+                <w:noProof/>
+                <w:webHidden/>
+              </w:rPr>
+              <w:fldChar w:fldCharType="begin"/>
+            </w:r>
+            <w:r>
+              <w:rPr>
+                <w:noProof/>
+                <w:webHidden/>
+              </w:rPr>
+              <w:instrText xml:space="preserve"> PAGEREF _Toc513101603 \h </w:instrText>
+            </w:r>
+            <w:r>
+              <w:rPr>
+                <w:noProof/>
+                <w:webHidden/>
+              </w:rPr>
+            </w:r>
+            <w:r>
+              <w:rPr>
+                <w:noProof/>
+                <w:webHidden/>
+              </w:rPr>
+              <w:fldChar w:fldCharType="separate"/>
+            </w:r>
+            <w:r>
+              <w:rPr>
+                <w:noProof/>
+                <w:webHidden/>
+              </w:rPr>
               <w:t>11</w:t>
+            </w:r>
+            <w:r>
+              <w:rPr>
+                <w:noProof/>
+                <w:webHidden/>
+              </w:rPr>
+              <w:fldChar w:fldCharType="end"/>
+            </w:r>
+          </w:hyperlink>
+        </w:p>
+        <w:p>
+          <w:pPr>
+            <w:pStyle w:val="TOC1"/>
+            <w:tabs>
+              <w:tab w:val="right" w:leader="dot" w:pos="11150"/>
+            </w:tabs>
+            <w:rPr>
+              <w:rFonts w:eastAsiaTheme="minorEastAsia"/>
+              <w:b w:val="0"/>
+              <w:bCs w:val="0"/>
+              <w:noProof/>
+            </w:rPr>
+          </w:pPr>
+          <w:hyperlink w:anchor="_Toc513101604" w:history="1">
+            <w:r>
+              <w:rPr>
+                <w:rStyle w:val="Hyperlink"/>
+                <w:noProof/>
+              </w:rPr>
+              <w:t>Timestamps</w:t>
+            </w:r>
+            <w:r>
+              <w:rPr>
+                <w:noProof/>
+                <w:webHidden/>
+              </w:rPr>
+              <w:tab/>
+            </w:r>
+            <w:r>
+              <w:rPr>
+                <w:noProof/>
+                <w:webHidden/>
+              </w:rPr>
+              <w:fldChar w:fldCharType="begin"/>
+            </w:r>
+            <w:r>
+              <w:rPr>
+                <w:noProof/>
+                <w:webHidden/>
+              </w:rPr>
+              <w:instrText xml:space="preserve"> PAGEREF _Toc513101604 \h </w:instrText>
+            </w:r>
+            <w:r>
+              <w:rPr>
+                <w:noProof/>
+                <w:webHidden/>
+              </w:rPr>
+            </w:r>
+            <w:r>
+              <w:rPr>
+                <w:noProof/>
+                <w:webHidden/>
+              </w:rPr>
+              <w:fldChar w:fldCharType="separate"/>
+            </w:r>
+            <w:r>
+              <w:rPr>
+                <w:noProof/>
+                <w:webHidden/>
+              </w:rPr>
+              <w:t>12</w:t>
             </w:r>
             <w:r>
               <w:rPr>
@@ -1672,13 +1675,13 @@
               <w:szCs w:val="24"/>
             </w:rPr>
           </w:pPr>
-          <w:hyperlink w:anchor="_Toc513096020" w:history="1">
+          <w:hyperlink w:anchor="_Toc513101605" w:history="1">
             <w:r>
               <w:rPr>
                 <w:rStyle w:val="Hyperlink"/>
                 <w:noProof/>
               </w:rPr>
-              <w:t>Convert Unix Timestamp to Formatted Date</w:t>
+              <w:t>Convert string to timestamp</w:t>
             </w:r>
             <w:r>
               <w:rPr>
@@ -1699,7 +1702,7 @@
                 <w:noProof/>
                 <w:webHidden/>
               </w:rPr>
-              <w:instrText xml:space="preserve"> PAGEREF _Toc513096020 \h </w:instrText>
+              <w:instrText xml:space="preserve"> PAGEREF _Toc513101605 \h </w:instrText>
             </w:r>
             <w:r>
               <w:rPr>
@@ -1719,7 +1722,7 @@
                 <w:noProof/>
                 <w:webHidden/>
               </w:rPr>
-              <w:t>11</w:t>
+              <w:t>12</w:t>
             </w:r>
             <w:r>
               <w:rPr>
@@ -1745,12 +1748,85 @@
               <w:szCs w:val="24"/>
             </w:rPr>
           </w:pPr>
-          <w:hyperlink w:anchor="_Toc513096021" w:history="1">
+          <w:hyperlink w:anchor="_Toc513101606" w:history="1">
             <w:r>
               <w:rPr>
                 <w:rStyle w:val="Hyperlink"/>
                 <w:noProof/>
               </w:rPr>
+              <w:t>Convert Unix Timestamp to Formatted Date</w:t>
+            </w:r>
+            <w:r>
+              <w:rPr>
+                <w:noProof/>
+                <w:webHidden/>
+              </w:rPr>
+              <w:tab/>
+            </w:r>
+            <w:r>
+              <w:rPr>
+                <w:noProof/>
+                <w:webHidden/>
+              </w:rPr>
+              <w:fldChar w:fldCharType="begin"/>
+            </w:r>
+            <w:r>
+              <w:rPr>
+                <w:noProof/>
+                <w:webHidden/>
+              </w:rPr>
+              <w:instrText xml:space="preserve"> PAGEREF _Toc513101606 \h </w:instrText>
+            </w:r>
+            <w:r>
+              <w:rPr>
+                <w:noProof/>
+                <w:webHidden/>
+              </w:rPr>
+            </w:r>
+            <w:r>
+              <w:rPr>
+                <w:noProof/>
+                <w:webHidden/>
+              </w:rPr>
+              <w:fldChar w:fldCharType="separate"/>
+            </w:r>
+            <w:r>
+              <w:rPr>
+                <w:noProof/>
+                <w:webHidden/>
+              </w:rPr>
+              <w:t>12</w:t>
+            </w:r>
+            <w:r>
+              <w:rPr>
+                <w:noProof/>
+                <w:webHidden/>
+              </w:rPr>
+              <w:fldChar w:fldCharType="end"/>
+            </w:r>
+          </w:hyperlink>
+        </w:p>
+        <w:p>
+          <w:pPr>
+            <w:pStyle w:val="TOC2"/>
+            <w:tabs>
+              <w:tab w:val="right" w:leader="dot" w:pos="11150"/>
+            </w:tabs>
+            <w:rPr>
+              <w:rFonts w:eastAsiaTheme="minorEastAsia"/>
+              <w:b w:val="0"/>
+              <w:bCs w:val="0"/>
+              <w:noProof/>
+              <w:sz w:val="24"/>
+              <w:szCs w:val="24"/>
+            </w:rPr>
+          </w:pPr>
+          <w:hyperlink w:anchor="_Toc513101607" w:history="1">
+            <w:r>
+              <w:rPr>
+                <w:rStyle w:val="Hyperlink"/>
+                <w:noProof/>
+              </w:rPr>
               <w:t>Convert Unix Timestamp to ISO Standard Date and Time</w:t>
             </w:r>
             <w:r>
@@ -1772,7 +1848,7 @@
                 <w:noProof/>
                 <w:webHidden/>
               </w:rPr>
-              <w:instrText xml:space="preserve"> PAGEREF _Toc513096021 \h </w:instrText>
+              <w:instrText xml:space="preserve"> PAGEREF _Toc513101607 \h </w:instrText>
             </w:r>
             <w:r>
               <w:rPr>
@@ -1792,7 +1868,7 @@
                 <w:noProof/>
                 <w:webHidden/>
               </w:rPr>
-              <w:t>12</w:t>
+              <w:t>13</w:t>
             </w:r>
             <w:r>
               <w:rPr>
@@ -1820,7 +1896,7 @@
       <w:pPr>
         <w:pStyle w:val="Heading1"/>
       </w:pPr>
-      <w:bookmarkStart w:id="1" w:name="_Toc513095998"/>
+      <w:bookmarkStart w:id="1" w:name="_Toc513101583"/>
       <w:r>
         <w:t>Array Queries</w:t>
       </w:r>
@@ -1830,7 +1906,7 @@
       <w:pPr>
         <w:pStyle w:val="Heading2"/>
       </w:pPr>
-      <w:bookmarkStart w:id="2" w:name="_Toc513095999"/>
+      <w:bookmarkStart w:id="2" w:name="_Toc513101584"/>
       <w:r>
         <w:t>Return the size of an array</w:t>
       </w:r>
@@ -1850,7 +1926,7 @@
       <w:pPr>
         <w:pStyle w:val="Heading1"/>
       </w:pPr>
-      <w:bookmarkStart w:id="3" w:name="_Toc513096000"/>
+      <w:bookmarkStart w:id="3" w:name="_Toc513101585"/>
       <w:r>
         <w:t>Case Statements</w:t>
       </w:r>
@@ -2013,6 +2089,7 @@
           <w:sz w:val="15"/>
           <w:szCs w:val="15"/>
         </w:rPr>
+        <w:lastRenderedPageBreak/>
         <w:t xml:space="preserve">                                                   explode(modes) as mode</w:t>
       </w:r>
     </w:p>
@@ -2029,7 +2106,6 @@
           <w:sz w:val="15"/>
           <w:szCs w:val="15"/>
         </w:rPr>
-        <w:lastRenderedPageBreak/>
         <w:t xml:space="preserve">                                            FROM shipment_sums_table </w:t>
       </w:r>
     </w:p>
@@ -2160,7 +2236,7 @@
       <w:pPr>
         <w:pStyle w:val="Heading1"/>
       </w:pPr>
-      <w:bookmarkStart w:id="4" w:name="_Toc513096001"/>
+      <w:bookmarkStart w:id="4" w:name="_Toc513101586"/>
       <w:r>
         <w:t>DataFrame</w:t>
       </w:r>
@@ -2178,7 +2254,7 @@
       <w:pPr>
         <w:pStyle w:val="Heading2"/>
       </w:pPr>
-      <w:bookmarkStart w:id="5" w:name="_Toc513096002"/>
+      <w:bookmarkStart w:id="5" w:name="_Toc513101587"/>
       <w:r>
         <w:t>Change a DataFrame’s Column Names</w:t>
       </w:r>
@@ -3055,7 +3131,7 @@
       <w:pPr>
         <w:pStyle w:val="Heading2"/>
       </w:pPr>
-      <w:bookmarkStart w:id="6" w:name="_Toc513096003"/>
+      <w:bookmarkStart w:id="6" w:name="_Toc513101588"/>
       <w:r>
         <w:lastRenderedPageBreak/>
         <w:t>Create a DataFrame from Scratch</w:t>
@@ -3359,7 +3435,7 @@
       <w:pPr>
         <w:pStyle w:val="Heading2"/>
       </w:pPr>
-      <w:bookmarkStart w:id="7" w:name="_Toc513096004"/>
+      <w:bookmarkStart w:id="7" w:name="_Toc513101589"/>
       <w:r>
         <w:t>Execute SQL on a DataFrame</w:t>
       </w:r>
@@ -3484,7 +3560,7 @@
       <w:pPr>
         <w:pStyle w:val="Heading2"/>
       </w:pPr>
-      <w:bookmarkStart w:id="8" w:name="_Toc513096005"/>
+      <w:bookmarkStart w:id="8" w:name="_Toc513101590"/>
       <w:r>
         <w:lastRenderedPageBreak/>
         <w:t>Explode a List inside a DataFrame column</w:t>
@@ -4317,7 +4393,7 @@
           <w:shd w:val="clear" w:color="auto" w:fill="F4F5F7"/>
         </w:rPr>
       </w:pPr>
-      <w:bookmarkStart w:id="9" w:name="_Toc513096006"/>
+      <w:bookmarkStart w:id="9" w:name="_Toc513101591"/>
       <w:r>
         <w:lastRenderedPageBreak/>
         <w:t xml:space="preserve">Loading a Schema while Correcting </w:t>
@@ -4575,7 +4651,7 @@
       <w:pPr>
         <w:pStyle w:val="Heading2"/>
       </w:pPr>
-      <w:bookmarkStart w:id="10" w:name="_Toc513096007"/>
+      <w:bookmarkStart w:id="10" w:name="_Toc513101592"/>
       <w:r>
         <w:t>Read a Parquet File into a DataFrame</w:t>
       </w:r>
@@ -4642,7 +4718,7 @@
       <w:pPr>
         <w:pStyle w:val="Heading2"/>
       </w:pPr>
-      <w:bookmarkStart w:id="11" w:name="_Toc513096008"/>
+      <w:bookmarkStart w:id="11" w:name="_Toc513101593"/>
       <w:r>
         <w:t>Store DataFrame as Temp Table for Later Querying</w:t>
       </w:r>
@@ -4729,7 +4805,7 @@
       <w:pPr>
         <w:pStyle w:val="Heading1"/>
       </w:pPr>
-      <w:bookmarkStart w:id="12" w:name="_Toc513096009"/>
+      <w:bookmarkStart w:id="12" w:name="_Toc513101594"/>
       <w:r>
         <w:lastRenderedPageBreak/>
         <w:t>Select an Array Element</w:t>
@@ -4877,7 +4953,7 @@
       <w:pPr>
         <w:pStyle w:val="Heading1"/>
       </w:pPr>
-      <w:bookmarkStart w:id="13" w:name="_Toc513096010"/>
+      <w:bookmarkStart w:id="13" w:name="_Toc513101595"/>
       <w:r>
         <w:lastRenderedPageBreak/>
         <w:t>Parameterized Queries</w:t>
@@ -4910,29 +4986,403 @@
     </w:p>
     <w:p>
       <w:pPr>
+        <w:pStyle w:val="code"/>
+      </w:pPr>
+    </w:p>
+    <w:p>
+      <w:pPr>
+        <w:pStyle w:val="code"/>
+      </w:pPr>
+    </w:p>
+    <w:p>
+      <w:pPr>
+        <w:pStyle w:val="Heading2"/>
+      </w:pPr>
+      <w:bookmarkStart w:id="14" w:name="_Toc513101596"/>
+      <w:r>
+        <w:t>Passing a List or Tuple in a Parameterized Query</w:t>
+      </w:r>
+      <w:bookmarkEnd w:id="14"/>
+    </w:p>
+    <w:p>
+      <w:r>
+        <w:t>Hint: Convert the List to a tuple</w:t>
+      </w:r>
+    </w:p>
+    <w:p>
+      <w:pPr>
+        <w:pStyle w:val="code"/>
+        <w:rPr>
+          <w:sz w:val="20"/>
+          <w:szCs w:val="20"/>
+        </w:rPr>
+      </w:pPr>
+      <w:r>
+        <w:rPr>
+          <w:sz w:val="20"/>
+          <w:szCs w:val="20"/>
+        </w:rPr>
+        <w:t>syngenta_truck_df = sqlContext.sql('''</w:t>
+      </w:r>
+    </w:p>
+    <w:p>
+      <w:pPr>
+        <w:pStyle w:val="code"/>
+        <w:rPr>
+          <w:sz w:val="20"/>
+          <w:szCs w:val="20"/>
+        </w:rPr>
+      </w:pPr>
+      <w:r>
+        <w:rPr>
+          <w:sz w:val="20"/>
+          <w:szCs w:val="20"/>
+        </w:rPr>
+        <w:t xml:space="preserve">    SELECT smfPayloadData.paired.shipper,</w:t>
+      </w:r>
+    </w:p>
+    <w:p>
+      <w:pPr>
+        <w:pStyle w:val="code"/>
+        <w:rPr>
+          <w:sz w:val="20"/>
+          <w:szCs w:val="20"/>
+        </w:rPr>
+      </w:pPr>
+      <w:r>
+        <w:rPr>
+          <w:sz w:val="20"/>
+          <w:szCs w:val="20"/>
+        </w:rPr>
+        <w:t xml:space="preserve">           smfPayloadData.paired.shipmentId,</w:t>
+      </w:r>
+    </w:p>
+    <w:p>
+      <w:pPr>
+        <w:pStyle w:val="code"/>
+        <w:rPr>
+          <w:sz w:val="20"/>
+          <w:szCs w:val="20"/>
+        </w:rPr>
+      </w:pPr>
+      <w:r>
+        <w:rPr>
+          <w:sz w:val="20"/>
+          <w:szCs w:val="20"/>
+        </w:rPr>
+        <w:t xml:space="preserve">           smfPayloadData.paired.vesselId,</w:t>
+      </w:r>
+    </w:p>
+    <w:p>
+      <w:pPr>
+        <w:pStyle w:val="code"/>
+        <w:rPr>
+          <w:sz w:val="20"/>
+          <w:szCs w:val="20"/>
+        </w:rPr>
+      </w:pPr>
+      <w:r>
+        <w:rPr>
+          <w:sz w:val="20"/>
+          <w:szCs w:val="20"/>
+        </w:rPr>
+        <w:t xml:space="preserve">           smfPayloadData.paired.vesselName,</w:t>
+      </w:r>
+    </w:p>
+    <w:p>
+      <w:pPr>
+        <w:pStyle w:val="code"/>
+        <w:rPr>
+          <w:sz w:val="20"/>
+          <w:szCs w:val="20"/>
+        </w:rPr>
+      </w:pPr>
+      <w:r>
+        <w:rPr>
+          <w:sz w:val="20"/>
+          <w:szCs w:val="20"/>
+        </w:rPr>
+        <w:t xml:space="preserve">           smfPayloadData.timestamp.asOf,</w:t>
+      </w:r>
+    </w:p>
+    <w:p>
+      <w:pPr>
+        <w:pStyle w:val="code"/>
+        <w:rPr>
+          <w:sz w:val="20"/>
+          <w:szCs w:val="20"/>
+        </w:rPr>
+      </w:pPr>
+      <w:r>
+        <w:rPr>
+          <w:sz w:val="20"/>
+          <w:szCs w:val="20"/>
+        </w:rPr>
+        <w:t xml:space="preserve">           smfPayloadData.geolocation.latitude,</w:t>
+      </w:r>
+    </w:p>
+    <w:p>
+      <w:pPr>
+        <w:pStyle w:val="code"/>
+        <w:rPr>
+          <w:sz w:val="20"/>
+          <w:szCs w:val="20"/>
+        </w:rPr>
+      </w:pPr>
+      <w:r>
+        <w:rPr>
+          <w:sz w:val="20"/>
+          <w:szCs w:val="20"/>
+        </w:rPr>
+        <w:t xml:space="preserve">           smfPayloadData.geolocation.longitude,</w:t>
+      </w:r>
+    </w:p>
+    <w:p>
+      <w:pPr>
+        <w:pStyle w:val="code"/>
+        <w:rPr>
+          <w:sz w:val="20"/>
+          <w:szCs w:val="20"/>
+        </w:rPr>
+      </w:pPr>
+      <w:r>
+        <w:rPr>
+          <w:sz w:val="20"/>
+          <w:szCs w:val="20"/>
+        </w:rPr>
+        <w:t xml:space="preserve">           smfPayloadData.geolocation.detectedPois,</w:t>
+      </w:r>
+    </w:p>
+    <w:p>
+      <w:pPr>
+        <w:pStyle w:val="code"/>
+        <w:rPr>
+          <w:sz w:val="20"/>
+          <w:szCs w:val="20"/>
+        </w:rPr>
+      </w:pPr>
+      <w:r>
+        <w:rPr>
+          <w:sz w:val="20"/>
+          <w:szCs w:val="20"/>
+        </w:rPr>
+        <w:t xml:space="preserve">           smfPayloadData.computations.CurrentShipmentState.humanizedState.motion,</w:t>
+      </w:r>
+    </w:p>
+    <w:p>
+      <w:pPr>
+        <w:pStyle w:val="code"/>
+        <w:rPr>
+          <w:sz w:val="20"/>
+          <w:szCs w:val="20"/>
+        </w:rPr>
+      </w:pPr>
+      <w:r>
+        <w:rPr>
+          <w:sz w:val="20"/>
+          <w:szCs w:val="20"/>
+        </w:rPr>
+        <w:t xml:space="preserve">           smfPayloadData.computations.CurrentShipmentState.humanizedState.currentLeg,</w:t>
+      </w:r>
+    </w:p>
+    <w:p>
+      <w:pPr>
+        <w:pStyle w:val="code"/>
+        <w:rPr>
+          <w:sz w:val="20"/>
+          <w:szCs w:val="20"/>
+        </w:rPr>
+      </w:pPr>
+      <w:r>
+        <w:rPr>
+          <w:sz w:val="20"/>
+          <w:szCs w:val="20"/>
+        </w:rPr>
+        <w:t xml:space="preserve">           smfPayloadData.computations.CurrentShipmentState.humanizedState.totalLegs,</w:t>
+      </w:r>
+    </w:p>
+    <w:p>
+      <w:pPr>
+        <w:pStyle w:val="code"/>
+        <w:rPr>
+          <w:sz w:val="20"/>
+          <w:szCs w:val="20"/>
+        </w:rPr>
+      </w:pPr>
+      <w:r>
+        <w:rPr>
+          <w:sz w:val="20"/>
+          <w:szCs w:val="20"/>
+        </w:rPr>
+        <w:t xml:space="preserve">           smfPayloadData.computations.CurrentShipmentState.humanizedState.lastSpName,</w:t>
+      </w:r>
+    </w:p>
+    <w:p>
+      <w:pPr>
+        <w:pStyle w:val="code"/>
+        <w:rPr>
+          <w:sz w:val="20"/>
+          <w:szCs w:val="20"/>
+        </w:rPr>
+      </w:pPr>
+      <w:r>
+        <w:rPr>
+          <w:sz w:val="20"/>
+          <w:szCs w:val="20"/>
+        </w:rPr>
+        <w:t xml:space="preserve">           smfPayloadData.computations.CurrentShipmentState.humanizedState.nextSpName,</w:t>
+      </w:r>
+    </w:p>
+    <w:p>
+      <w:pPr>
+        <w:pStyle w:val="code"/>
+        <w:rPr>
+          <w:sz w:val="20"/>
+          <w:szCs w:val="20"/>
+        </w:rPr>
+      </w:pPr>
+      <w:r>
+        <w:rPr>
+          <w:sz w:val="20"/>
+          <w:szCs w:val="20"/>
+        </w:rPr>
+        <w:t xml:space="preserve">           smfPayloadData.computations.CurrentShipmentState.detectedPoiState,</w:t>
+      </w:r>
+    </w:p>
+    <w:p>
+      <w:pPr>
+        <w:pStyle w:val="code"/>
+        <w:rPr>
+          <w:sz w:val="20"/>
+          <w:szCs w:val="20"/>
+        </w:rPr>
+      </w:pPr>
+      <w:r>
+        <w:rPr>
+          <w:sz w:val="20"/>
+          <w:szCs w:val="20"/>
+        </w:rPr>
+        <w:t xml:space="preserve">           smfPayloadData.computations.CurrentShipmentState.departureTimesAtShippingPoint</w:t>
+      </w:r>
+    </w:p>
+    <w:p>
+      <w:pPr>
+        <w:pStyle w:val="code"/>
+        <w:rPr>
+          <w:sz w:val="20"/>
+          <w:szCs w:val="20"/>
+        </w:rPr>
+      </w:pPr>
+      <w:r>
+        <w:rPr>
+          <w:sz w:val="20"/>
+          <w:szCs w:val="20"/>
+        </w:rPr>
+        <w:t xml:space="preserve">    FROM smurf_processed </w:t>
+      </w:r>
+    </w:p>
+    <w:p>
+      <w:pPr>
+        <w:pStyle w:val="code"/>
+        <w:rPr>
+          <w:sz w:val="20"/>
+          <w:szCs w:val="20"/>
+        </w:rPr>
+      </w:pPr>
+      <w:r>
+        <w:rPr>
+          <w:sz w:val="20"/>
+          <w:szCs w:val="20"/>
+        </w:rPr>
+        <w:t xml:space="preserve">    WHERE smfPayloadData.paired.shipmentId in {0}</w:t>
+      </w:r>
+    </w:p>
+    <w:p>
+      <w:pPr>
+        <w:pStyle w:val="code"/>
+        <w:rPr>
+          <w:sz w:val="20"/>
+          <w:szCs w:val="20"/>
+        </w:rPr>
+      </w:pPr>
+      <w:r>
+        <w:rPr>
+          <w:sz w:val="20"/>
+          <w:szCs w:val="20"/>
+        </w:rPr>
+        <w:t xml:space="preserve">    ORDER BY smfPayloadData.timestamp.asOf</w:t>
+      </w:r>
+    </w:p>
+    <w:p>
+      <w:pPr>
+        <w:pStyle w:val="code"/>
+        <w:rPr>
+          <w:sz w:val="20"/>
+          <w:szCs w:val="20"/>
+        </w:rPr>
+      </w:pPr>
+      <w:r>
+        <w:rPr>
+          <w:sz w:val="20"/>
+          <w:szCs w:val="20"/>
+        </w:rPr>
+        <w:t xml:space="preserve">    '''.format(tuple(shipment_ids))</w:t>
+      </w:r>
+    </w:p>
+    <w:p>
+      <w:pPr>
+        <w:pStyle w:val="code"/>
+        <w:rPr>
+          <w:sz w:val="20"/>
+          <w:szCs w:val="20"/>
+        </w:rPr>
+      </w:pPr>
+      <w:r>
+        <w:rPr>
+          <w:sz w:val="20"/>
+          <w:szCs w:val="20"/>
+        </w:rPr>
+        <w:t>)</w:t>
+      </w:r>
+    </w:p>
+    <w:p>
+      <w:pPr>
+        <w:pStyle w:val="code"/>
+        <w:rPr>
+          <w:sz w:val="20"/>
+          <w:szCs w:val="20"/>
+        </w:rPr>
+      </w:pPr>
+    </w:p>
+    <w:p>
+      <w:pPr>
+        <w:pStyle w:val="code"/>
+        <w:rPr>
+          <w:sz w:val="20"/>
+          <w:szCs w:val="20"/>
+        </w:rPr>
+      </w:pPr>
+    </w:p>
+    <w:p>
+      <w:pPr>
         <w:pStyle w:val="Heading1"/>
       </w:pPr>
-    </w:p>
-    <w:p>
-      <w:pPr>
-        <w:pStyle w:val="Heading1"/>
-      </w:pPr>
-      <w:bookmarkStart w:id="14" w:name="_Toc513096011"/>
+      <w:bookmarkStart w:id="15" w:name="_Toc513101597"/>
       <w:r>
         <w:t>Parquet</w:t>
       </w:r>
-      <w:bookmarkEnd w:id="14"/>
+      <w:bookmarkEnd w:id="15"/>
     </w:p>
     <w:p/>
     <w:p>
       <w:pPr>
         <w:pStyle w:val="Heading2"/>
       </w:pPr>
-      <w:bookmarkStart w:id="15" w:name="_Toc513096012"/>
+      <w:bookmarkStart w:id="16" w:name="_Toc513101598"/>
       <w:r>
         <w:t>Explode a list or array data field</w:t>
       </w:r>
-      <w:bookmarkEnd w:id="15"/>
+      <w:bookmarkEnd w:id="16"/>
     </w:p>
     <w:p/>
     <w:p>
@@ -5218,6 +5668,7 @@
         <w:pStyle w:val="code"/>
       </w:pPr>
       <w:r>
+        <w:lastRenderedPageBreak/>
         <w:t xml:space="preserve">                             WHERE legCount = 2</w:t>
       </w:r>
     </w:p>
@@ -6657,22 +7108,22 @@
       <w:pPr>
         <w:pStyle w:val="Heading1"/>
       </w:pPr>
-      <w:bookmarkStart w:id="16" w:name="_Toc513096013"/>
+      <w:bookmarkStart w:id="17" w:name="_Toc513101599"/>
       <w:r>
         <w:t>Strings</w:t>
       </w:r>
-      <w:bookmarkEnd w:id="16"/>
+      <w:bookmarkEnd w:id="17"/>
     </w:p>
     <w:p/>
     <w:p>
       <w:pPr>
         <w:pStyle w:val="Heading2"/>
       </w:pPr>
-      <w:bookmarkStart w:id="17" w:name="_Toc513096014"/>
+      <w:bookmarkStart w:id="18" w:name="_Toc513101600"/>
       <w:r>
         <w:t>Concatenate strings</w:t>
       </w:r>
-      <w:bookmarkEnd w:id="17"/>
+      <w:bookmarkEnd w:id="18"/>
     </w:p>
     <w:p/>
     <w:p>
@@ -6714,14 +7165,14 @@
       <w:pPr>
         <w:pStyle w:val="Heading2"/>
       </w:pPr>
-      <w:bookmarkStart w:id="18" w:name="_Toc513096015"/>
+      <w:bookmarkStart w:id="19" w:name="_Toc513101601"/>
       <w:r>
         <w:t xml:space="preserve">Convert </w:t>
       </w:r>
       <w:r>
         <w:t>a numeric field to a string</w:t>
       </w:r>
-      <w:bookmarkEnd w:id="18"/>
+      <w:bookmarkEnd w:id="19"/>
     </w:p>
     <w:p/>
     <w:p>
@@ -6988,11 +7439,11 @@
       <w:pPr>
         <w:pStyle w:val="Heading2"/>
       </w:pPr>
-      <w:bookmarkStart w:id="19" w:name="_Toc513096016"/>
+      <w:bookmarkStart w:id="20" w:name="_Toc513101602"/>
       <w:r>
         <w:t>Substring</w:t>
       </w:r>
-      <w:bookmarkEnd w:id="19"/>
+      <w:bookmarkEnd w:id="20"/>
     </w:p>
     <w:p/>
     <w:p>
@@ -7028,12 +7479,12 @@
       <w:pPr>
         <w:pStyle w:val="Heading1"/>
       </w:pPr>
-      <w:bookmarkStart w:id="20" w:name="_Toc513096017"/>
+      <w:bookmarkStart w:id="21" w:name="_Toc513101603"/>
       <w:r>
         <w:lastRenderedPageBreak/>
         <w:t>Time Intervals</w:t>
       </w:r>
-      <w:bookmarkEnd w:id="20"/>
+      <w:bookmarkEnd w:id="21"/>
     </w:p>
     <w:p>
       <w:pPr>
@@ -7849,23 +8300,23 @@
       <w:pPr>
         <w:pStyle w:val="Heading1"/>
       </w:pPr>
-      <w:bookmarkStart w:id="21" w:name="_Toc513096018"/>
+      <w:bookmarkStart w:id="22" w:name="_Toc513101604"/>
       <w:r>
         <w:lastRenderedPageBreak/>
         <w:t>Timestamps</w:t>
       </w:r>
-      <w:bookmarkEnd w:id="21"/>
+      <w:bookmarkEnd w:id="22"/>
     </w:p>
     <w:p/>
     <w:p>
       <w:pPr>
         <w:pStyle w:val="Heading2"/>
       </w:pPr>
-      <w:bookmarkStart w:id="22" w:name="_Toc513096019"/>
+      <w:bookmarkStart w:id="23" w:name="_Toc513101605"/>
       <w:r>
         <w:t>Convert string to timestamp</w:t>
       </w:r>
-      <w:bookmarkEnd w:id="22"/>
+      <w:bookmarkEnd w:id="23"/>
     </w:p>
     <w:p/>
     <w:p>
@@ -8252,11 +8703,11 @@
       <w:pPr>
         <w:pStyle w:val="Heading2"/>
       </w:pPr>
-      <w:bookmarkStart w:id="23" w:name="_Toc513096020"/>
+      <w:bookmarkStart w:id="24" w:name="_Toc513101606"/>
       <w:r>
         <w:t>Convert Unix Timestamp to Formatted Date</w:t>
       </w:r>
-      <w:bookmarkEnd w:id="23"/>
+      <w:bookmarkEnd w:id="24"/>
     </w:p>
     <w:p/>
     <w:p>
@@ -8559,12 +9010,12 @@
       <w:pPr>
         <w:pStyle w:val="Heading2"/>
       </w:pPr>
-      <w:bookmarkStart w:id="24" w:name="_Toc513096021"/>
+      <w:bookmarkStart w:id="25" w:name="_Toc513101607"/>
       <w:r>
         <w:lastRenderedPageBreak/>
         <w:t>Convert Unix Timestamp to ISO Standard Date and Time</w:t>
       </w:r>
-      <w:bookmarkEnd w:id="24"/>
+      <w:bookmarkEnd w:id="25"/>
     </w:p>
     <w:p/>
     <w:p>
@@ -9642,7 +10093,7 @@
 </file>
 
 <file path=customXml/itemProps1.xml><?xml version="1.0" encoding="utf-8"?>
-<ds:datastoreItem xmlns:ds="http://schemas.openxmlformats.org/officeDocument/2006/customXml" ds:itemID="{29FC431B-8481-2D48-9C04-D37646DE0643}">
+<ds:datastoreItem xmlns:ds="http://schemas.openxmlformats.org/officeDocument/2006/customXml" ds:itemID="{4F70811C-EAB7-8E4D-88DC-6D204F79C437}">
   <ds:schemaRefs>
     <ds:schemaRef ds:uri="http://schemas.openxmlformats.org/officeDocument/2006/bibliography"/>
   </ds:schemaRefs>

</xml_diff>

<commit_message>
Added LEAD and LAG examples
</commit_message>
<xml_diff>
--- a/sparkSQL_cheatsheet.docx
+++ b/sparkSQL_cheatsheet.docx
@@ -38,13 +38,10 @@
             <w:pStyle w:val="TOCHeading"/>
           </w:pPr>
           <w:r>
-            <w:t>Table of Cont</w:t>
+            <w:t>Table of Contents</w:t>
           </w:r>
           <w:bookmarkStart w:id="0" w:name="_GoBack"/>
           <w:bookmarkEnd w:id="0"/>
-          <w:r>
-            <w:t>ents</w:t>
-          </w:r>
         </w:p>
         <w:p>
           <w:pPr>
@@ -76,7 +73,7 @@
             </w:rPr>
             <w:fldChar w:fldCharType="separate"/>
           </w:r>
-          <w:hyperlink w:anchor="_Toc513101583" w:history="1">
+          <w:hyperlink w:anchor="_Toc514829811" w:history="1">
             <w:r>
               <w:rPr>
                 <w:rStyle w:val="Hyperlink"/>
@@ -103,7 +100,7 @@
                 <w:noProof/>
                 <w:webHidden/>
               </w:rPr>
-              <w:instrText xml:space="preserve"> PAGEREF _Toc513101583 \h </w:instrText>
+              <w:instrText xml:space="preserve"> PAGEREF _Toc514829811 \h </w:instrText>
             </w:r>
             <w:r>
               <w:rPr>
@@ -149,7 +146,7 @@
               <w:szCs w:val="24"/>
             </w:rPr>
           </w:pPr>
-          <w:hyperlink w:anchor="_Toc513101584" w:history="1">
+          <w:hyperlink w:anchor="_Toc514829812" w:history="1">
             <w:r>
               <w:rPr>
                 <w:rStyle w:val="Hyperlink"/>
@@ -176,7 +173,7 @@
                 <w:noProof/>
                 <w:webHidden/>
               </w:rPr>
-              <w:instrText xml:space="preserve"> PAGEREF _Toc513101584 \h </w:instrText>
+              <w:instrText xml:space="preserve"> PAGEREF _Toc514829812 \h </w:instrText>
             </w:r>
             <w:r>
               <w:rPr>
@@ -220,7 +217,7 @@
               <w:noProof/>
             </w:rPr>
           </w:pPr>
-          <w:hyperlink w:anchor="_Toc513101585" w:history="1">
+          <w:hyperlink w:anchor="_Toc514829813" w:history="1">
             <w:r>
               <w:rPr>
                 <w:rStyle w:val="Hyperlink"/>
@@ -247,7 +244,7 @@
                 <w:noProof/>
                 <w:webHidden/>
               </w:rPr>
-              <w:instrText xml:space="preserve"> PAGEREF _Toc513101585 \h </w:instrText>
+              <w:instrText xml:space="preserve"> PAGEREF _Toc514829813 \h </w:instrText>
             </w:r>
             <w:r>
               <w:rPr>
@@ -291,7 +288,7 @@
               <w:noProof/>
             </w:rPr>
           </w:pPr>
-          <w:hyperlink w:anchor="_Toc513101586" w:history="1">
+          <w:hyperlink w:anchor="_Toc514829814" w:history="1">
             <w:r>
               <w:rPr>
                 <w:rStyle w:val="Hyperlink"/>
@@ -318,7 +315,7 @@
                 <w:noProof/>
                 <w:webHidden/>
               </w:rPr>
-              <w:instrText xml:space="preserve"> PAGEREF _Toc513101586 \h </w:instrText>
+              <w:instrText xml:space="preserve"> PAGEREF _Toc514829814 \h </w:instrText>
             </w:r>
             <w:r>
               <w:rPr>
@@ -364,7 +361,7 @@
               <w:szCs w:val="24"/>
             </w:rPr>
           </w:pPr>
-          <w:hyperlink w:anchor="_Toc513101587" w:history="1">
+          <w:hyperlink w:anchor="_Toc514829815" w:history="1">
             <w:r>
               <w:rPr>
                 <w:rStyle w:val="Hyperlink"/>
@@ -391,7 +388,7 @@
                 <w:noProof/>
                 <w:webHidden/>
               </w:rPr>
-              <w:instrText xml:space="preserve"> PAGEREF _Toc513101587 \h </w:instrText>
+              <w:instrText xml:space="preserve"> PAGEREF _Toc514829815 \h </w:instrText>
             </w:r>
             <w:r>
               <w:rPr>
@@ -437,7 +434,7 @@
               <w:szCs w:val="24"/>
             </w:rPr>
           </w:pPr>
-          <w:hyperlink w:anchor="_Toc513101588" w:history="1">
+          <w:hyperlink w:anchor="_Toc514829816" w:history="1">
             <w:r>
               <w:rPr>
                 <w:rStyle w:val="Hyperlink"/>
@@ -464,7 +461,7 @@
                 <w:noProof/>
                 <w:webHidden/>
               </w:rPr>
-              <w:instrText xml:space="preserve"> PAGEREF _Toc513101588 \h </w:instrText>
+              <w:instrText xml:space="preserve"> PAGEREF _Toc514829816 \h </w:instrText>
             </w:r>
             <w:r>
               <w:rPr>
@@ -510,7 +507,7 @@
               <w:szCs w:val="24"/>
             </w:rPr>
           </w:pPr>
-          <w:hyperlink w:anchor="_Toc513101589" w:history="1">
+          <w:hyperlink w:anchor="_Toc514829817" w:history="1">
             <w:r>
               <w:rPr>
                 <w:rStyle w:val="Hyperlink"/>
@@ -537,7 +534,7 @@
                 <w:noProof/>
                 <w:webHidden/>
               </w:rPr>
-              <w:instrText xml:space="preserve"> PAGEREF _Toc513101589 \h </w:instrText>
+              <w:instrText xml:space="preserve"> PAGEREF _Toc514829817 \h </w:instrText>
             </w:r>
             <w:r>
               <w:rPr>
@@ -583,7 +580,7 @@
               <w:szCs w:val="24"/>
             </w:rPr>
           </w:pPr>
-          <w:hyperlink w:anchor="_Toc513101590" w:history="1">
+          <w:hyperlink w:anchor="_Toc514829818" w:history="1">
             <w:r>
               <w:rPr>
                 <w:rStyle w:val="Hyperlink"/>
@@ -610,7 +607,7 @@
                 <w:noProof/>
                 <w:webHidden/>
               </w:rPr>
-              <w:instrText xml:space="preserve"> PAGEREF _Toc513101590 \h </w:instrText>
+              <w:instrText xml:space="preserve"> PAGEREF _Toc514829818 \h </w:instrText>
             </w:r>
             <w:r>
               <w:rPr>
@@ -631,6 +628,77 @@
                 <w:webHidden/>
               </w:rPr>
               <w:t>4</w:t>
+            </w:r>
+            <w:r>
+              <w:rPr>
+                <w:noProof/>
+                <w:webHidden/>
+              </w:rPr>
+              <w:fldChar w:fldCharType="end"/>
+            </w:r>
+          </w:hyperlink>
+        </w:p>
+        <w:p>
+          <w:pPr>
+            <w:pStyle w:val="TOC1"/>
+            <w:tabs>
+              <w:tab w:val="right" w:leader="dot" w:pos="11150"/>
+            </w:tabs>
+            <w:rPr>
+              <w:rFonts w:eastAsiaTheme="minorEastAsia"/>
+              <w:b w:val="0"/>
+              <w:bCs w:val="0"/>
+              <w:noProof/>
+            </w:rPr>
+          </w:pPr>
+          <w:hyperlink w:anchor="_Toc514829819" w:history="1">
+            <w:r>
+              <w:rPr>
+                <w:rStyle w:val="Hyperlink"/>
+                <w:noProof/>
+              </w:rPr>
+              <w:t>LEAD and LAG</w:t>
+            </w:r>
+            <w:r>
+              <w:rPr>
+                <w:noProof/>
+                <w:webHidden/>
+              </w:rPr>
+              <w:tab/>
+            </w:r>
+            <w:r>
+              <w:rPr>
+                <w:noProof/>
+                <w:webHidden/>
+              </w:rPr>
+              <w:fldChar w:fldCharType="begin"/>
+            </w:r>
+            <w:r>
+              <w:rPr>
+                <w:noProof/>
+                <w:webHidden/>
+              </w:rPr>
+              <w:instrText xml:space="preserve"> PAGEREF _Toc514829819 \h </w:instrText>
+            </w:r>
+            <w:r>
+              <w:rPr>
+                <w:noProof/>
+                <w:webHidden/>
+              </w:rPr>
+            </w:r>
+            <w:r>
+              <w:rPr>
+                <w:noProof/>
+                <w:webHidden/>
+              </w:rPr>
+              <w:fldChar w:fldCharType="separate"/>
+            </w:r>
+            <w:r>
+              <w:rPr>
+                <w:noProof/>
+                <w:webHidden/>
+              </w:rPr>
+              <w:t>5</w:t>
             </w:r>
             <w:r>
               <w:rPr>
@@ -656,7 +724,7 @@
               <w:szCs w:val="24"/>
             </w:rPr>
           </w:pPr>
-          <w:hyperlink w:anchor="_Toc513101591" w:history="1">
+          <w:hyperlink w:anchor="_Toc514829820" w:history="1">
             <w:r>
               <w:rPr>
                 <w:rStyle w:val="Hyperlink"/>
@@ -692,7 +760,7 @@
                 <w:noProof/>
                 <w:webHidden/>
               </w:rPr>
-              <w:instrText xml:space="preserve"> PAGEREF _Toc513101591 \h </w:instrText>
+              <w:instrText xml:space="preserve"> PAGEREF _Toc514829820 \h </w:instrText>
             </w:r>
             <w:r>
               <w:rPr>
@@ -712,7 +780,7 @@
                 <w:noProof/>
                 <w:webHidden/>
               </w:rPr>
-              <w:t>5</w:t>
+              <w:t>6</w:t>
             </w:r>
             <w:r>
               <w:rPr>
@@ -738,7 +806,7 @@
               <w:szCs w:val="24"/>
             </w:rPr>
           </w:pPr>
-          <w:hyperlink w:anchor="_Toc513101592" w:history="1">
+          <w:hyperlink w:anchor="_Toc514829821" w:history="1">
             <w:r>
               <w:rPr>
                 <w:rStyle w:val="Hyperlink"/>
@@ -765,7 +833,7 @@
                 <w:noProof/>
                 <w:webHidden/>
               </w:rPr>
-              <w:instrText xml:space="preserve"> PAGEREF _Toc513101592 \h </w:instrText>
+              <w:instrText xml:space="preserve"> PAGEREF _Toc514829821 \h </w:instrText>
             </w:r>
             <w:r>
               <w:rPr>
@@ -785,7 +853,7 @@
                 <w:noProof/>
                 <w:webHidden/>
               </w:rPr>
-              <w:t>5</w:t>
+              <w:t>6</w:t>
             </w:r>
             <w:r>
               <w:rPr>
@@ -811,7 +879,7 @@
               <w:szCs w:val="24"/>
             </w:rPr>
           </w:pPr>
-          <w:hyperlink w:anchor="_Toc513101593" w:history="1">
+          <w:hyperlink w:anchor="_Toc514829822" w:history="1">
             <w:r>
               <w:rPr>
                 <w:rStyle w:val="Hyperlink"/>
@@ -838,7 +906,7 @@
                 <w:noProof/>
                 <w:webHidden/>
               </w:rPr>
-              <w:instrText xml:space="preserve"> PAGEREF _Toc513101593 \h </w:instrText>
+              <w:instrText xml:space="preserve"> PAGEREF _Toc514829822 \h </w:instrText>
             </w:r>
             <w:r>
               <w:rPr>
@@ -858,7 +926,7 @@
                 <w:noProof/>
                 <w:webHidden/>
               </w:rPr>
-              <w:t>5</w:t>
+              <w:t>6</w:t>
             </w:r>
             <w:r>
               <w:rPr>
@@ -882,7 +950,7 @@
               <w:noProof/>
             </w:rPr>
           </w:pPr>
-          <w:hyperlink w:anchor="_Toc513101594" w:history="1">
+          <w:hyperlink w:anchor="_Toc514829823" w:history="1">
             <w:r>
               <w:rPr>
                 <w:rStyle w:val="Hyperlink"/>
@@ -909,7 +977,7 @@
                 <w:noProof/>
                 <w:webHidden/>
               </w:rPr>
-              <w:instrText xml:space="preserve"> PAGEREF _Toc513101594 \h </w:instrText>
+              <w:instrText xml:space="preserve"> PAGEREF _Toc514829823 \h </w:instrText>
             </w:r>
             <w:r>
               <w:rPr>
@@ -929,7 +997,7 @@
                 <w:noProof/>
                 <w:webHidden/>
               </w:rPr>
-              <w:t>6</w:t>
+              <w:t>7</w:t>
             </w:r>
             <w:r>
               <w:rPr>
@@ -953,7 +1021,7 @@
               <w:noProof/>
             </w:rPr>
           </w:pPr>
-          <w:hyperlink w:anchor="_Toc513101595" w:history="1">
+          <w:hyperlink w:anchor="_Toc514829824" w:history="1">
             <w:r>
               <w:rPr>
                 <w:rStyle w:val="Hyperlink"/>
@@ -980,7 +1048,7 @@
                 <w:noProof/>
                 <w:webHidden/>
               </w:rPr>
-              <w:instrText xml:space="preserve"> PAGEREF _Toc513101595 \h </w:instrText>
+              <w:instrText xml:space="preserve"> PAGEREF _Toc514829824 \h </w:instrText>
             </w:r>
             <w:r>
               <w:rPr>
@@ -1000,7 +1068,7 @@
                 <w:noProof/>
                 <w:webHidden/>
               </w:rPr>
-              <w:t>7</w:t>
+              <w:t>8</w:t>
             </w:r>
             <w:r>
               <w:rPr>
@@ -1026,7 +1094,7 @@
               <w:szCs w:val="24"/>
             </w:rPr>
           </w:pPr>
-          <w:hyperlink w:anchor="_Toc513101596" w:history="1">
+          <w:hyperlink w:anchor="_Toc514829825" w:history="1">
             <w:r>
               <w:rPr>
                 <w:rStyle w:val="Hyperlink"/>
@@ -1053,7 +1121,7 @@
                 <w:noProof/>
                 <w:webHidden/>
               </w:rPr>
-              <w:instrText xml:space="preserve"> PAGEREF _Toc513101596 \h </w:instrText>
+              <w:instrText xml:space="preserve"> PAGEREF _Toc514829825 \h </w:instrText>
             </w:r>
             <w:r>
               <w:rPr>
@@ -1073,7 +1141,7 @@
                 <w:noProof/>
                 <w:webHidden/>
               </w:rPr>
-              <w:t>7</w:t>
+              <w:t>8</w:t>
             </w:r>
             <w:r>
               <w:rPr>
@@ -1097,7 +1165,7 @@
               <w:noProof/>
             </w:rPr>
           </w:pPr>
-          <w:hyperlink w:anchor="_Toc513101597" w:history="1">
+          <w:hyperlink w:anchor="_Toc514829826" w:history="1">
             <w:r>
               <w:rPr>
                 <w:rStyle w:val="Hyperlink"/>
@@ -1124,7 +1192,7 @@
                 <w:noProof/>
                 <w:webHidden/>
               </w:rPr>
-              <w:instrText xml:space="preserve"> PAGEREF _Toc513101597 \h </w:instrText>
+              <w:instrText xml:space="preserve"> PAGEREF _Toc514829826 \h </w:instrText>
             </w:r>
             <w:r>
               <w:rPr>
@@ -1144,7 +1212,7 @@
                 <w:noProof/>
                 <w:webHidden/>
               </w:rPr>
-              <w:t>7</w:t>
+              <w:t>8</w:t>
             </w:r>
             <w:r>
               <w:rPr>
@@ -1170,7 +1238,7 @@
               <w:szCs w:val="24"/>
             </w:rPr>
           </w:pPr>
-          <w:hyperlink w:anchor="_Toc513101598" w:history="1">
+          <w:hyperlink w:anchor="_Toc514829827" w:history="1">
             <w:r>
               <w:rPr>
                 <w:rStyle w:val="Hyperlink"/>
@@ -1197,7 +1265,7 @@
                 <w:noProof/>
                 <w:webHidden/>
               </w:rPr>
-              <w:instrText xml:space="preserve"> PAGEREF _Toc513101598 \h </w:instrText>
+              <w:instrText xml:space="preserve"> PAGEREF _Toc514829827 \h </w:instrText>
             </w:r>
             <w:r>
               <w:rPr>
@@ -1217,7 +1285,7 @@
                 <w:noProof/>
                 <w:webHidden/>
               </w:rPr>
-              <w:t>7</w:t>
+              <w:t>8</w:t>
             </w:r>
             <w:r>
               <w:rPr>
@@ -1241,7 +1309,7 @@
               <w:noProof/>
             </w:rPr>
           </w:pPr>
-          <w:hyperlink w:anchor="_Toc513101599" w:history="1">
+          <w:hyperlink w:anchor="_Toc514829828" w:history="1">
             <w:r>
               <w:rPr>
                 <w:rStyle w:val="Hyperlink"/>
@@ -1268,7 +1336,7 @@
                 <w:noProof/>
                 <w:webHidden/>
               </w:rPr>
-              <w:instrText xml:space="preserve"> PAGEREF _Toc513101599 \h </w:instrText>
+              <w:instrText xml:space="preserve"> PAGEREF _Toc514829828 \h </w:instrText>
             </w:r>
             <w:r>
               <w:rPr>
@@ -1288,7 +1356,7 @@
                 <w:noProof/>
                 <w:webHidden/>
               </w:rPr>
-              <w:t>10</w:t>
+              <w:t>11</w:t>
             </w:r>
             <w:r>
               <w:rPr>
@@ -1314,7 +1382,7 @@
               <w:szCs w:val="24"/>
             </w:rPr>
           </w:pPr>
-          <w:hyperlink w:anchor="_Toc513101600" w:history="1">
+          <w:hyperlink w:anchor="_Toc514829829" w:history="1">
             <w:r>
               <w:rPr>
                 <w:rStyle w:val="Hyperlink"/>
@@ -1341,7 +1409,7 @@
                 <w:noProof/>
                 <w:webHidden/>
               </w:rPr>
-              <w:instrText xml:space="preserve"> PAGEREF _Toc513101600 \h </w:instrText>
+              <w:instrText xml:space="preserve"> PAGEREF _Toc514829829 \h </w:instrText>
             </w:r>
             <w:r>
               <w:rPr>
@@ -1361,7 +1429,7 @@
                 <w:noProof/>
                 <w:webHidden/>
               </w:rPr>
-              <w:t>10</w:t>
+              <w:t>11</w:t>
             </w:r>
             <w:r>
               <w:rPr>
@@ -1387,7 +1455,7 @@
               <w:szCs w:val="24"/>
             </w:rPr>
           </w:pPr>
-          <w:hyperlink w:anchor="_Toc513101601" w:history="1">
+          <w:hyperlink w:anchor="_Toc514829830" w:history="1">
             <w:r>
               <w:rPr>
                 <w:rStyle w:val="Hyperlink"/>
@@ -1414,7 +1482,7 @@
                 <w:noProof/>
                 <w:webHidden/>
               </w:rPr>
-              <w:instrText xml:space="preserve"> PAGEREF _Toc513101601 \h </w:instrText>
+              <w:instrText xml:space="preserve"> PAGEREF _Toc514829830 \h </w:instrText>
             </w:r>
             <w:r>
               <w:rPr>
@@ -1434,7 +1502,7 @@
                 <w:noProof/>
                 <w:webHidden/>
               </w:rPr>
-              <w:t>10</w:t>
+              <w:t>11</w:t>
             </w:r>
             <w:r>
               <w:rPr>
@@ -1460,7 +1528,7 @@
               <w:szCs w:val="24"/>
             </w:rPr>
           </w:pPr>
-          <w:hyperlink w:anchor="_Toc513101602" w:history="1">
+          <w:hyperlink w:anchor="_Toc514829831" w:history="1">
             <w:r>
               <w:rPr>
                 <w:rStyle w:val="Hyperlink"/>
@@ -1487,7 +1555,7 @@
                 <w:noProof/>
                 <w:webHidden/>
               </w:rPr>
-              <w:instrText xml:space="preserve"> PAGEREF _Toc513101602 \h </w:instrText>
+              <w:instrText xml:space="preserve"> PAGEREF _Toc514829831 \h </w:instrText>
             </w:r>
             <w:r>
               <w:rPr>
@@ -1507,7 +1575,7 @@
                 <w:noProof/>
                 <w:webHidden/>
               </w:rPr>
-              <w:t>10</w:t>
+              <w:t>11</w:t>
             </w:r>
             <w:r>
               <w:rPr>
@@ -1531,7 +1599,7 @@
               <w:noProof/>
             </w:rPr>
           </w:pPr>
-          <w:hyperlink w:anchor="_Toc513101603" w:history="1">
+          <w:hyperlink w:anchor="_Toc514829832" w:history="1">
             <w:r>
               <w:rPr>
                 <w:rStyle w:val="Hyperlink"/>
@@ -1558,7 +1626,7 @@
                 <w:noProof/>
                 <w:webHidden/>
               </w:rPr>
-              <w:instrText xml:space="preserve"> PAGEREF _Toc513101603 \h </w:instrText>
+              <w:instrText xml:space="preserve"> PAGEREF _Toc514829832 \h </w:instrText>
             </w:r>
             <w:r>
               <w:rPr>
@@ -1578,7 +1646,7 @@
                 <w:noProof/>
                 <w:webHidden/>
               </w:rPr>
-              <w:t>11</w:t>
+              <w:t>12</w:t>
             </w:r>
             <w:r>
               <w:rPr>
@@ -1602,7 +1670,7 @@
               <w:noProof/>
             </w:rPr>
           </w:pPr>
-          <w:hyperlink w:anchor="_Toc513101604" w:history="1">
+          <w:hyperlink w:anchor="_Toc514829833" w:history="1">
             <w:r>
               <w:rPr>
                 <w:rStyle w:val="Hyperlink"/>
@@ -1629,7 +1697,7 @@
                 <w:noProof/>
                 <w:webHidden/>
               </w:rPr>
-              <w:instrText xml:space="preserve"> PAGEREF _Toc513101604 \h </w:instrText>
+              <w:instrText xml:space="preserve"> PAGEREF _Toc514829833 \h </w:instrText>
             </w:r>
             <w:r>
               <w:rPr>
@@ -1649,7 +1717,7 @@
                 <w:noProof/>
                 <w:webHidden/>
               </w:rPr>
-              <w:t>12</w:t>
+              <w:t>13</w:t>
             </w:r>
             <w:r>
               <w:rPr>
@@ -1675,7 +1743,7 @@
               <w:szCs w:val="24"/>
             </w:rPr>
           </w:pPr>
-          <w:hyperlink w:anchor="_Toc513101605" w:history="1">
+          <w:hyperlink w:anchor="_Toc514829834" w:history="1">
             <w:r>
               <w:rPr>
                 <w:rStyle w:val="Hyperlink"/>
@@ -1702,7 +1770,7 @@
                 <w:noProof/>
                 <w:webHidden/>
               </w:rPr>
-              <w:instrText xml:space="preserve"> PAGEREF _Toc513101605 \h </w:instrText>
+              <w:instrText xml:space="preserve"> PAGEREF _Toc514829834 \h </w:instrText>
             </w:r>
             <w:r>
               <w:rPr>
@@ -1722,7 +1790,7 @@
                 <w:noProof/>
                 <w:webHidden/>
               </w:rPr>
-              <w:t>12</w:t>
+              <w:t>13</w:t>
             </w:r>
             <w:r>
               <w:rPr>
@@ -1748,7 +1816,7 @@
               <w:szCs w:val="24"/>
             </w:rPr>
           </w:pPr>
-          <w:hyperlink w:anchor="_Toc513101606" w:history="1">
+          <w:hyperlink w:anchor="_Toc514829835" w:history="1">
             <w:r>
               <w:rPr>
                 <w:rStyle w:val="Hyperlink"/>
@@ -1775,7 +1843,7 @@
                 <w:noProof/>
                 <w:webHidden/>
               </w:rPr>
-              <w:instrText xml:space="preserve"> PAGEREF _Toc513101606 \h </w:instrText>
+              <w:instrText xml:space="preserve"> PAGEREF _Toc514829835 \h </w:instrText>
             </w:r>
             <w:r>
               <w:rPr>
@@ -1795,7 +1863,7 @@
                 <w:noProof/>
                 <w:webHidden/>
               </w:rPr>
-              <w:t>12</w:t>
+              <w:t>13</w:t>
             </w:r>
             <w:r>
               <w:rPr>
@@ -1821,7 +1889,7 @@
               <w:szCs w:val="24"/>
             </w:rPr>
           </w:pPr>
-          <w:hyperlink w:anchor="_Toc513101607" w:history="1">
+          <w:hyperlink w:anchor="_Toc514829836" w:history="1">
             <w:r>
               <w:rPr>
                 <w:rStyle w:val="Hyperlink"/>
@@ -1848,7 +1916,7 @@
                 <w:noProof/>
                 <w:webHidden/>
               </w:rPr>
-              <w:instrText xml:space="preserve"> PAGEREF _Toc513101607 \h </w:instrText>
+              <w:instrText xml:space="preserve"> PAGEREF _Toc514829836 \h </w:instrText>
             </w:r>
             <w:r>
               <w:rPr>
@@ -1868,7 +1936,7 @@
                 <w:noProof/>
                 <w:webHidden/>
               </w:rPr>
-              <w:t>13</w:t>
+              <w:t>14</w:t>
             </w:r>
             <w:r>
               <w:rPr>
@@ -1896,7 +1964,7 @@
       <w:pPr>
         <w:pStyle w:val="Heading1"/>
       </w:pPr>
-      <w:bookmarkStart w:id="1" w:name="_Toc513101583"/>
+      <w:bookmarkStart w:id="1" w:name="_Toc514829811"/>
       <w:r>
         <w:t>Array Queries</w:t>
       </w:r>
@@ -1906,7 +1974,7 @@
       <w:pPr>
         <w:pStyle w:val="Heading2"/>
       </w:pPr>
-      <w:bookmarkStart w:id="2" w:name="_Toc513101584"/>
+      <w:bookmarkStart w:id="2" w:name="_Toc514829812"/>
       <w:r>
         <w:t>Return the size of an array</w:t>
       </w:r>
@@ -1926,7 +1994,7 @@
       <w:pPr>
         <w:pStyle w:val="Heading1"/>
       </w:pPr>
-      <w:bookmarkStart w:id="3" w:name="_Toc513101585"/>
+      <w:bookmarkStart w:id="3" w:name="_Toc514829813"/>
       <w:r>
         <w:t>Case Statements</w:t>
       </w:r>
@@ -2041,6 +2109,7 @@
           <w:sz w:val="15"/>
           <w:szCs w:val="15"/>
         </w:rPr>
+        <w:lastRenderedPageBreak/>
         <w:t xml:space="preserve">                                               SUM(CASE WHEN mode = 'unknown' THEN 1 ELSE 0 END) AS unknownCount                                               </w:t>
       </w:r>
     </w:p>
@@ -2089,7 +2158,6 @@
           <w:sz w:val="15"/>
           <w:szCs w:val="15"/>
         </w:rPr>
-        <w:lastRenderedPageBreak/>
         <w:t xml:space="preserve">                                                   explode(modes) as mode</w:t>
       </w:r>
     </w:p>
@@ -2236,7 +2304,7 @@
       <w:pPr>
         <w:pStyle w:val="Heading1"/>
       </w:pPr>
-      <w:bookmarkStart w:id="4" w:name="_Toc513101586"/>
+      <w:bookmarkStart w:id="4" w:name="_Toc514829814"/>
       <w:r>
         <w:t>DataFrame</w:t>
       </w:r>
@@ -2254,7 +2322,7 @@
       <w:pPr>
         <w:pStyle w:val="Heading2"/>
       </w:pPr>
-      <w:bookmarkStart w:id="5" w:name="_Toc513101587"/>
+      <w:bookmarkStart w:id="5" w:name="_Toc514829815"/>
       <w:r>
         <w:t>Change a DataFrame’s Column Names</w:t>
       </w:r>
@@ -3131,7 +3199,7 @@
       <w:pPr>
         <w:pStyle w:val="Heading2"/>
       </w:pPr>
-      <w:bookmarkStart w:id="6" w:name="_Toc513101588"/>
+      <w:bookmarkStart w:id="6" w:name="_Toc514829816"/>
       <w:r>
         <w:lastRenderedPageBreak/>
         <w:t>Create a DataFrame from Scratch</w:t>
@@ -3435,7 +3503,7 @@
       <w:pPr>
         <w:pStyle w:val="Heading2"/>
       </w:pPr>
-      <w:bookmarkStart w:id="7" w:name="_Toc513101589"/>
+      <w:bookmarkStart w:id="7" w:name="_Toc514829817"/>
       <w:r>
         <w:t>Execute SQL on a DataFrame</w:t>
       </w:r>
@@ -3560,7 +3628,7 @@
       <w:pPr>
         <w:pStyle w:val="Heading2"/>
       </w:pPr>
-      <w:bookmarkStart w:id="8" w:name="_Toc513101590"/>
+      <w:bookmarkStart w:id="8" w:name="_Toc514829818"/>
       <w:r>
         <w:lastRenderedPageBreak/>
         <w:t>Explode a List inside a DataFrame column</w:t>
@@ -4381,6 +4449,1015 @@
     </w:p>
     <w:p/>
     <w:p>
+      <w:pPr>
+        <w:rPr>
+          <w:rFonts w:asciiTheme="majorHAnsi" w:eastAsiaTheme="majorEastAsia" w:hAnsiTheme="majorHAnsi" w:cstheme="majorBidi"/>
+          <w:color w:val="2E74B5" w:themeColor="accent1" w:themeShade="BF"/>
+          <w:sz w:val="32"/>
+          <w:szCs w:val="32"/>
+        </w:rPr>
+      </w:pPr>
+      <w:r>
+        <w:br w:type="page"/>
+      </w:r>
+    </w:p>
+    <w:p>
+      <w:pPr>
+        <w:pStyle w:val="Heading1"/>
+      </w:pPr>
+      <w:bookmarkStart w:id="9" w:name="_Toc514829819"/>
+      <w:r>
+        <w:lastRenderedPageBreak/>
+        <w:t>LEAD and LAG</w:t>
+      </w:r>
+      <w:bookmarkEnd w:id="9"/>
+    </w:p>
+    <w:p/>
+    <w:p>
+      <w:pPr>
+        <w:pStyle w:val="code"/>
+      </w:pPr>
+      <w:r>
+        <w:t>shipment_lat_lon_df = sqlContext.sql('''</w:t>
+      </w:r>
+    </w:p>
+    <w:p>
+      <w:pPr>
+        <w:pStyle w:val="code"/>
+      </w:pPr>
+      <w:r>
+        <w:t>SELECT smfPayloadData.paired.deviceId,</w:t>
+      </w:r>
+    </w:p>
+    <w:p>
+      <w:pPr>
+        <w:pStyle w:val="code"/>
+      </w:pPr>
+      <w:r>
+        <w:t xml:space="preserve">       smfPayloadData.paired.deviceMake,</w:t>
+      </w:r>
+    </w:p>
+    <w:p>
+      <w:pPr>
+        <w:pStyle w:val="code"/>
+      </w:pPr>
+      <w:r>
+        <w:t xml:space="preserve">       smfPayloadData.paired.shipmentId,</w:t>
+      </w:r>
+    </w:p>
+    <w:p>
+      <w:pPr>
+        <w:pStyle w:val="code"/>
+      </w:pPr>
+      <w:r>
+        <w:t xml:space="preserve">       smfPayloadData.paired.shipper,</w:t>
+      </w:r>
+    </w:p>
+    <w:p>
+      <w:pPr>
+        <w:pStyle w:val="code"/>
+      </w:pPr>
+      <w:r>
+        <w:t xml:space="preserve">       smfPayloadData.paired.vesselId,</w:t>
+      </w:r>
+    </w:p>
+    <w:p>
+      <w:pPr>
+        <w:pStyle w:val="code"/>
+      </w:pPr>
+      <w:r>
+        <w:t xml:space="preserve">       smfPayloadData.geolocation.asOf,</w:t>
+      </w:r>
+    </w:p>
+    <w:p>
+      <w:pPr>
+        <w:pStyle w:val="code"/>
+      </w:pPr>
+      <w:r>
+        <w:t xml:space="preserve">       smfPayloadData.geolocation.latitude,</w:t>
+      </w:r>
+    </w:p>
+    <w:p>
+      <w:pPr>
+        <w:pStyle w:val="code"/>
+      </w:pPr>
+      <w:r>
+        <w:t xml:space="preserve">       smfPayloadData.geolocation.longitude</w:t>
+      </w:r>
+    </w:p>
+    <w:p>
+      <w:pPr>
+        <w:pStyle w:val="code"/>
+      </w:pPr>
+      <w:r>
+        <w:t>FROM smurf_processed</w:t>
+      </w:r>
+    </w:p>
+    <w:p>
+      <w:pPr>
+        <w:pStyle w:val="code"/>
+      </w:pPr>
+      <w:r>
+        <w:t>WHERE smfPayloadData.geolocation.latitude is not null</w:t>
+      </w:r>
+    </w:p>
+    <w:p>
+      <w:pPr>
+        <w:pStyle w:val="code"/>
+      </w:pPr>
+      <w:r>
+        <w:t xml:space="preserve">      AND smfPayloadData.paired.deviceId is not null</w:t>
+      </w:r>
+    </w:p>
+    <w:p>
+      <w:pPr>
+        <w:pStyle w:val="code"/>
+      </w:pPr>
+      <w:r>
+        <w:t xml:space="preserve">      AND smfPayloadData.paired.shipmentId is not null</w:t>
+      </w:r>
+    </w:p>
+    <w:p>
+      <w:pPr>
+        <w:pStyle w:val="code"/>
+      </w:pPr>
+      <w:r>
+        <w:t xml:space="preserve">      AND smfPayloadData.paired.vesselId is not null</w:t>
+      </w:r>
+    </w:p>
+    <w:p>
+      <w:pPr>
+        <w:pStyle w:val="code"/>
+      </w:pPr>
+      <w:r>
+        <w:t>ORDER BY vesselId, asOf</w:t>
+      </w:r>
+    </w:p>
+    <w:p>
+      <w:pPr>
+        <w:pStyle w:val="code"/>
+      </w:pPr>
+      <w:r>
+        <w:t>LIMIT 100</w:t>
+      </w:r>
+    </w:p>
+    <w:p>
+      <w:pPr>
+        <w:pStyle w:val="code"/>
+      </w:pPr>
+      <w:r>
+        <w:t>''')</w:t>
+      </w:r>
+    </w:p>
+    <w:p>
+      <w:pPr>
+        <w:pStyle w:val="code"/>
+      </w:pPr>
+    </w:p>
+    <w:p>
+      <w:pPr>
+        <w:pStyle w:val="code"/>
+      </w:pPr>
+      <w:r>
+        <w:t>shipment_lat_lon_df.show(100)</w:t>
+      </w:r>
+    </w:p>
+    <w:p>
+      <w:pPr>
+        <w:pStyle w:val="code"/>
+      </w:pPr>
+    </w:p>
+    <w:p>
+      <w:pPr>
+        <w:pStyle w:val="code"/>
+      </w:pPr>
+      <w:r>
+        <w:t>shipment_lat_lon_df.registerTempTable('tbl_shimpment_lat_lon_df')</w:t>
+      </w:r>
+    </w:p>
+    <w:p/>
+    <w:p>
+      <w:r>
+        <w:t>Output:</w:t>
+      </w:r>
+    </w:p>
+    <w:p/>
+    <w:p>
+      <w:pPr>
+        <w:shd w:val="clear" w:color="auto" w:fill="FFFFFF"/>
+        <w:tabs>
+          <w:tab w:val="left" w:pos="916"/>
+          <w:tab w:val="left" w:pos="1832"/>
+          <w:tab w:val="left" w:pos="2748"/>
+          <w:tab w:val="left" w:pos="3664"/>
+          <w:tab w:val="left" w:pos="4580"/>
+          <w:tab w:val="left" w:pos="5496"/>
+          <w:tab w:val="left" w:pos="6412"/>
+          <w:tab w:val="left" w:pos="7328"/>
+          <w:tab w:val="left" w:pos="8244"/>
+          <w:tab w:val="left" w:pos="9160"/>
+          <w:tab w:val="left" w:pos="10076"/>
+          <w:tab w:val="left" w:pos="10992"/>
+          <w:tab w:val="left" w:pos="11908"/>
+          <w:tab w:val="left" w:pos="12824"/>
+          <w:tab w:val="left" w:pos="13740"/>
+          <w:tab w:val="left" w:pos="14656"/>
+        </w:tabs>
+        <w:wordWrap w:val="0"/>
+        <w:textAlignment w:val="baseline"/>
+        <w:rPr>
+          <w:rFonts w:ascii="Courier New" w:eastAsia="Times New Roman" w:hAnsi="Courier New" w:cs="Courier New"/>
+          <w:color w:val="000000"/>
+          <w:sz w:val="15"/>
+          <w:szCs w:val="15"/>
+        </w:rPr>
+      </w:pPr>
+      <w:r>
+        <w:rPr>
+          <w:rFonts w:ascii="Courier New" w:eastAsia="Times New Roman" w:hAnsi="Courier New" w:cs="Courier New"/>
+          <w:color w:val="000000"/>
+          <w:sz w:val="15"/>
+          <w:szCs w:val="15"/>
+        </w:rPr>
+        <w:t>+--------------+------------------+----------+-------+--------+--------------------+--------+---------+</w:t>
+      </w:r>
+    </w:p>
+    <w:p>
+      <w:pPr>
+        <w:shd w:val="clear" w:color="auto" w:fill="FFFFFF"/>
+        <w:tabs>
+          <w:tab w:val="left" w:pos="916"/>
+          <w:tab w:val="left" w:pos="1832"/>
+          <w:tab w:val="left" w:pos="2748"/>
+          <w:tab w:val="left" w:pos="3664"/>
+          <w:tab w:val="left" w:pos="4580"/>
+          <w:tab w:val="left" w:pos="5496"/>
+          <w:tab w:val="left" w:pos="6412"/>
+          <w:tab w:val="left" w:pos="7328"/>
+          <w:tab w:val="left" w:pos="8244"/>
+          <w:tab w:val="left" w:pos="9160"/>
+          <w:tab w:val="left" w:pos="10076"/>
+          <w:tab w:val="left" w:pos="10992"/>
+          <w:tab w:val="left" w:pos="11908"/>
+          <w:tab w:val="left" w:pos="12824"/>
+          <w:tab w:val="left" w:pos="13740"/>
+          <w:tab w:val="left" w:pos="14656"/>
+        </w:tabs>
+        <w:wordWrap w:val="0"/>
+        <w:textAlignment w:val="baseline"/>
+        <w:rPr>
+          <w:rFonts w:ascii="Courier New" w:eastAsia="Times New Roman" w:hAnsi="Courier New" w:cs="Courier New"/>
+          <w:color w:val="000000"/>
+          <w:sz w:val="15"/>
+          <w:szCs w:val="15"/>
+        </w:rPr>
+      </w:pPr>
+      <w:r>
+        <w:rPr>
+          <w:rFonts w:ascii="Courier New" w:eastAsia="Times New Roman" w:hAnsi="Courier New" w:cs="Courier New"/>
+          <w:color w:val="000000"/>
+          <w:sz w:val="15"/>
+          <w:szCs w:val="15"/>
+        </w:rPr>
+        <w:t>|      deviceId|        deviceMake|shipmentId|shipper|vesselId|                asOf|latitude|longitude|</w:t>
+      </w:r>
+    </w:p>
+    <w:p>
+      <w:pPr>
+        <w:shd w:val="clear" w:color="auto" w:fill="FFFFFF"/>
+        <w:tabs>
+          <w:tab w:val="left" w:pos="916"/>
+          <w:tab w:val="left" w:pos="1832"/>
+          <w:tab w:val="left" w:pos="2748"/>
+          <w:tab w:val="left" w:pos="3664"/>
+          <w:tab w:val="left" w:pos="4580"/>
+          <w:tab w:val="left" w:pos="5496"/>
+          <w:tab w:val="left" w:pos="6412"/>
+          <w:tab w:val="left" w:pos="7328"/>
+          <w:tab w:val="left" w:pos="8244"/>
+          <w:tab w:val="left" w:pos="9160"/>
+          <w:tab w:val="left" w:pos="10076"/>
+          <w:tab w:val="left" w:pos="10992"/>
+          <w:tab w:val="left" w:pos="11908"/>
+          <w:tab w:val="left" w:pos="12824"/>
+          <w:tab w:val="left" w:pos="13740"/>
+          <w:tab w:val="left" w:pos="14656"/>
+        </w:tabs>
+        <w:wordWrap w:val="0"/>
+        <w:textAlignment w:val="baseline"/>
+        <w:rPr>
+          <w:rFonts w:ascii="Courier New" w:eastAsia="Times New Roman" w:hAnsi="Courier New" w:cs="Courier New"/>
+          <w:color w:val="000000"/>
+          <w:sz w:val="15"/>
+          <w:szCs w:val="15"/>
+        </w:rPr>
+      </w:pPr>
+      <w:r>
+        <w:rPr>
+          <w:rFonts w:ascii="Courier New" w:eastAsia="Times New Roman" w:hAnsi="Courier New" w:cs="Courier New"/>
+          <w:color w:val="000000"/>
+          <w:sz w:val="15"/>
+          <w:szCs w:val="15"/>
+        </w:rPr>
+        <w:t>+--------------+------------------+----------+-------+--------+--------------------+--------+---------+</w:t>
+      </w:r>
+    </w:p>
+    <w:p>
+      <w:pPr>
+        <w:shd w:val="clear" w:color="auto" w:fill="FFFFFF"/>
+        <w:tabs>
+          <w:tab w:val="left" w:pos="916"/>
+          <w:tab w:val="left" w:pos="1832"/>
+          <w:tab w:val="left" w:pos="2748"/>
+          <w:tab w:val="left" w:pos="3664"/>
+          <w:tab w:val="left" w:pos="4580"/>
+          <w:tab w:val="left" w:pos="5496"/>
+          <w:tab w:val="left" w:pos="6412"/>
+          <w:tab w:val="left" w:pos="7328"/>
+          <w:tab w:val="left" w:pos="8244"/>
+          <w:tab w:val="left" w:pos="9160"/>
+          <w:tab w:val="left" w:pos="10076"/>
+          <w:tab w:val="left" w:pos="10992"/>
+          <w:tab w:val="left" w:pos="11908"/>
+          <w:tab w:val="left" w:pos="12824"/>
+          <w:tab w:val="left" w:pos="13740"/>
+          <w:tab w:val="left" w:pos="14656"/>
+        </w:tabs>
+        <w:wordWrap w:val="0"/>
+        <w:textAlignment w:val="baseline"/>
+        <w:rPr>
+          <w:rFonts w:ascii="Courier New" w:eastAsia="Times New Roman" w:hAnsi="Courier New" w:cs="Courier New"/>
+          <w:color w:val="000000"/>
+          <w:sz w:val="15"/>
+          <w:szCs w:val="15"/>
+        </w:rPr>
+      </w:pPr>
+      <w:r>
+        <w:rPr>
+          <w:rFonts w:ascii="Courier New" w:eastAsia="Times New Roman" w:hAnsi="Courier New" w:cs="Courier New"/>
+          <w:color w:val="000000"/>
+          <w:sz w:val="15"/>
+          <w:szCs w:val="15"/>
+        </w:rPr>
+        <w:t>|86737803528965|sensor-savi-locate|0009424460|    SYT|US--3113|2018-04-10T18:11:...| 40.6161| -89.4637|</w:t>
+      </w:r>
+    </w:p>
+    <w:p>
+      <w:pPr>
+        <w:shd w:val="clear" w:color="auto" w:fill="FFFFFF"/>
+        <w:tabs>
+          <w:tab w:val="left" w:pos="916"/>
+          <w:tab w:val="left" w:pos="1832"/>
+          <w:tab w:val="left" w:pos="2748"/>
+          <w:tab w:val="left" w:pos="3664"/>
+          <w:tab w:val="left" w:pos="4580"/>
+          <w:tab w:val="left" w:pos="5496"/>
+          <w:tab w:val="left" w:pos="6412"/>
+          <w:tab w:val="left" w:pos="7328"/>
+          <w:tab w:val="left" w:pos="8244"/>
+          <w:tab w:val="left" w:pos="9160"/>
+          <w:tab w:val="left" w:pos="10076"/>
+          <w:tab w:val="left" w:pos="10992"/>
+          <w:tab w:val="left" w:pos="11908"/>
+          <w:tab w:val="left" w:pos="12824"/>
+          <w:tab w:val="left" w:pos="13740"/>
+          <w:tab w:val="left" w:pos="14656"/>
+        </w:tabs>
+        <w:wordWrap w:val="0"/>
+        <w:textAlignment w:val="baseline"/>
+        <w:rPr>
+          <w:rFonts w:ascii="Courier New" w:eastAsia="Times New Roman" w:hAnsi="Courier New" w:cs="Courier New"/>
+          <w:color w:val="000000"/>
+          <w:sz w:val="15"/>
+          <w:szCs w:val="15"/>
+        </w:rPr>
+      </w:pPr>
+      <w:r>
+        <w:rPr>
+          <w:rFonts w:ascii="Courier New" w:eastAsia="Times New Roman" w:hAnsi="Courier New" w:cs="Courier New"/>
+          <w:color w:val="000000"/>
+          <w:sz w:val="15"/>
+          <w:szCs w:val="15"/>
+        </w:rPr>
+        <w:t>|86737803528965|sensor-savi-locate|0009424460|    SYT|US--3113|2018-04-10T18:31:...| 40.6161| -89.4637|</w:t>
+      </w:r>
+    </w:p>
+    <w:p>
+      <w:pPr>
+        <w:shd w:val="clear" w:color="auto" w:fill="FFFFFF"/>
+        <w:tabs>
+          <w:tab w:val="left" w:pos="916"/>
+          <w:tab w:val="left" w:pos="1832"/>
+          <w:tab w:val="left" w:pos="2748"/>
+          <w:tab w:val="left" w:pos="3664"/>
+          <w:tab w:val="left" w:pos="4580"/>
+          <w:tab w:val="left" w:pos="5496"/>
+          <w:tab w:val="left" w:pos="6412"/>
+          <w:tab w:val="left" w:pos="7328"/>
+          <w:tab w:val="left" w:pos="8244"/>
+          <w:tab w:val="left" w:pos="9160"/>
+          <w:tab w:val="left" w:pos="10076"/>
+          <w:tab w:val="left" w:pos="10992"/>
+          <w:tab w:val="left" w:pos="11908"/>
+          <w:tab w:val="left" w:pos="12824"/>
+          <w:tab w:val="left" w:pos="13740"/>
+          <w:tab w:val="left" w:pos="14656"/>
+        </w:tabs>
+        <w:wordWrap w:val="0"/>
+        <w:textAlignment w:val="baseline"/>
+        <w:rPr>
+          <w:rFonts w:ascii="Courier New" w:eastAsia="Times New Roman" w:hAnsi="Courier New" w:cs="Courier New"/>
+          <w:color w:val="000000"/>
+          <w:sz w:val="15"/>
+          <w:szCs w:val="15"/>
+        </w:rPr>
+      </w:pPr>
+      <w:r>
+        <w:rPr>
+          <w:rFonts w:ascii="Courier New" w:eastAsia="Times New Roman" w:hAnsi="Courier New" w:cs="Courier New"/>
+          <w:color w:val="000000"/>
+          <w:sz w:val="15"/>
+          <w:szCs w:val="15"/>
+        </w:rPr>
+        <w:t>|86737803531687|sensor-savi-locate|0009427810|    SYT|US--3114|2018-05-02T12:04:...| 40.6161| -89.4637|</w:t>
+      </w:r>
+    </w:p>
+    <w:p>
+      <w:pPr>
+        <w:shd w:val="clear" w:color="auto" w:fill="FFFFFF"/>
+        <w:tabs>
+          <w:tab w:val="left" w:pos="916"/>
+          <w:tab w:val="left" w:pos="1832"/>
+          <w:tab w:val="left" w:pos="2748"/>
+          <w:tab w:val="left" w:pos="3664"/>
+          <w:tab w:val="left" w:pos="4580"/>
+          <w:tab w:val="left" w:pos="5496"/>
+          <w:tab w:val="left" w:pos="6412"/>
+          <w:tab w:val="left" w:pos="7328"/>
+          <w:tab w:val="left" w:pos="8244"/>
+          <w:tab w:val="left" w:pos="9160"/>
+          <w:tab w:val="left" w:pos="10076"/>
+          <w:tab w:val="left" w:pos="10992"/>
+          <w:tab w:val="left" w:pos="11908"/>
+          <w:tab w:val="left" w:pos="12824"/>
+          <w:tab w:val="left" w:pos="13740"/>
+          <w:tab w:val="left" w:pos="14656"/>
+        </w:tabs>
+        <w:wordWrap w:val="0"/>
+        <w:textAlignment w:val="baseline"/>
+        <w:rPr>
+          <w:rFonts w:ascii="Courier New" w:eastAsia="Times New Roman" w:hAnsi="Courier New" w:cs="Courier New"/>
+          <w:color w:val="000000"/>
+          <w:sz w:val="15"/>
+          <w:szCs w:val="15"/>
+        </w:rPr>
+      </w:pPr>
+      <w:r>
+        <w:rPr>
+          <w:rFonts w:ascii="Courier New" w:eastAsia="Times New Roman" w:hAnsi="Courier New" w:cs="Courier New"/>
+          <w:color w:val="000000"/>
+          <w:sz w:val="15"/>
+          <w:szCs w:val="15"/>
+        </w:rPr>
+        <w:t>|86737803531687|sensor-savi-locate|0009428134|    SYT|US--3114|2018-05-02T12:04:...| 40.6161| -89.4637|</w:t>
+      </w:r>
+    </w:p>
+    <w:p>
+      <w:pPr>
+        <w:shd w:val="clear" w:color="auto" w:fill="FFFFFF"/>
+        <w:tabs>
+          <w:tab w:val="left" w:pos="916"/>
+          <w:tab w:val="left" w:pos="1832"/>
+          <w:tab w:val="left" w:pos="2748"/>
+          <w:tab w:val="left" w:pos="3664"/>
+          <w:tab w:val="left" w:pos="4580"/>
+          <w:tab w:val="left" w:pos="5496"/>
+          <w:tab w:val="left" w:pos="6412"/>
+          <w:tab w:val="left" w:pos="7328"/>
+          <w:tab w:val="left" w:pos="8244"/>
+          <w:tab w:val="left" w:pos="9160"/>
+          <w:tab w:val="left" w:pos="10076"/>
+          <w:tab w:val="left" w:pos="10992"/>
+          <w:tab w:val="left" w:pos="11908"/>
+          <w:tab w:val="left" w:pos="12824"/>
+          <w:tab w:val="left" w:pos="13740"/>
+          <w:tab w:val="left" w:pos="14656"/>
+        </w:tabs>
+        <w:wordWrap w:val="0"/>
+        <w:textAlignment w:val="baseline"/>
+        <w:rPr>
+          <w:rFonts w:ascii="Courier New" w:eastAsia="Times New Roman" w:hAnsi="Courier New" w:cs="Courier New"/>
+          <w:color w:val="000000"/>
+          <w:sz w:val="15"/>
+          <w:szCs w:val="15"/>
+        </w:rPr>
+      </w:pPr>
+      <w:r>
+        <w:rPr>
+          <w:rFonts w:ascii="Courier New" w:eastAsia="Times New Roman" w:hAnsi="Courier New" w:cs="Courier New"/>
+          <w:color w:val="000000"/>
+          <w:sz w:val="15"/>
+          <w:szCs w:val="15"/>
+        </w:rPr>
+        <w:t>|86737803531687|sensor-savi-locate|0009428804|    SYT|US--3114|2018-05-02T12:04:...| 40.6161| -89.4637|</w:t>
+      </w:r>
+    </w:p>
+    <w:p>
+      <w:pPr>
+        <w:shd w:val="clear" w:color="auto" w:fill="FFFFFF"/>
+        <w:tabs>
+          <w:tab w:val="left" w:pos="916"/>
+          <w:tab w:val="left" w:pos="1832"/>
+          <w:tab w:val="left" w:pos="2748"/>
+          <w:tab w:val="left" w:pos="3664"/>
+          <w:tab w:val="left" w:pos="4580"/>
+          <w:tab w:val="left" w:pos="5496"/>
+          <w:tab w:val="left" w:pos="6412"/>
+          <w:tab w:val="left" w:pos="7328"/>
+          <w:tab w:val="left" w:pos="8244"/>
+          <w:tab w:val="left" w:pos="9160"/>
+          <w:tab w:val="left" w:pos="10076"/>
+          <w:tab w:val="left" w:pos="10992"/>
+          <w:tab w:val="left" w:pos="11908"/>
+          <w:tab w:val="left" w:pos="12824"/>
+          <w:tab w:val="left" w:pos="13740"/>
+          <w:tab w:val="left" w:pos="14656"/>
+        </w:tabs>
+        <w:wordWrap w:val="0"/>
+        <w:textAlignment w:val="baseline"/>
+        <w:rPr>
+          <w:rFonts w:ascii="Courier New" w:eastAsia="Times New Roman" w:hAnsi="Courier New" w:cs="Courier New"/>
+          <w:color w:val="000000"/>
+          <w:sz w:val="15"/>
+          <w:szCs w:val="15"/>
+        </w:rPr>
+      </w:pPr>
+      <w:r>
+        <w:rPr>
+          <w:rFonts w:ascii="Courier New" w:eastAsia="Times New Roman" w:hAnsi="Courier New" w:cs="Courier New"/>
+          <w:color w:val="000000"/>
+          <w:sz w:val="15"/>
+          <w:szCs w:val="15"/>
+        </w:rPr>
+        <w:t>|86737803531687|sensor-savi-locate|0009429154|    SYT|US--3114|2018-05-02T13:03:...| 40.6161| -89.4637|</w:t>
+      </w:r>
+    </w:p>
+    <w:p>
+      <w:pPr>
+        <w:shd w:val="clear" w:color="auto" w:fill="FFFFFF"/>
+        <w:tabs>
+          <w:tab w:val="left" w:pos="916"/>
+          <w:tab w:val="left" w:pos="1832"/>
+          <w:tab w:val="left" w:pos="2748"/>
+          <w:tab w:val="left" w:pos="3664"/>
+          <w:tab w:val="left" w:pos="4580"/>
+          <w:tab w:val="left" w:pos="5496"/>
+          <w:tab w:val="left" w:pos="6412"/>
+          <w:tab w:val="left" w:pos="7328"/>
+          <w:tab w:val="left" w:pos="8244"/>
+          <w:tab w:val="left" w:pos="9160"/>
+          <w:tab w:val="left" w:pos="10076"/>
+          <w:tab w:val="left" w:pos="10992"/>
+          <w:tab w:val="left" w:pos="11908"/>
+          <w:tab w:val="left" w:pos="12824"/>
+          <w:tab w:val="left" w:pos="13740"/>
+          <w:tab w:val="left" w:pos="14656"/>
+        </w:tabs>
+        <w:wordWrap w:val="0"/>
+        <w:textAlignment w:val="baseline"/>
+        <w:rPr>
+          <w:rFonts w:ascii="Courier New" w:eastAsia="Times New Roman" w:hAnsi="Courier New" w:cs="Courier New"/>
+          <w:color w:val="000000"/>
+          <w:sz w:val="15"/>
+          <w:szCs w:val="15"/>
+        </w:rPr>
+      </w:pPr>
+      <w:r>
+        <w:rPr>
+          <w:rFonts w:ascii="Courier New" w:eastAsia="Times New Roman" w:hAnsi="Courier New" w:cs="Courier New"/>
+          <w:color w:val="000000"/>
+          <w:sz w:val="15"/>
+          <w:szCs w:val="15"/>
+        </w:rPr>
+        <w:t>|86737803531687|sensor-savi-locate|0009427810|    SYT|US--3114|2018-05-02T13:03:...| 40.6161| -89.4637|</w:t>
+      </w:r>
+    </w:p>
+    <w:p>
+      <w:pPr>
+        <w:rPr>
+          <w:rFonts w:ascii="Times New Roman" w:eastAsia="Times New Roman" w:hAnsi="Times New Roman" w:cs="Times New Roman"/>
+        </w:rPr>
+      </w:pPr>
+    </w:p>
+    <w:p/>
+    <w:p>
+      <w:pPr>
+        <w:pStyle w:val="code"/>
+      </w:pPr>
+      <w:r>
+        <w:t>shipment_lat_lon_with_prior_df = sqlContext.sql('''</w:t>
+      </w:r>
+    </w:p>
+    <w:p>
+      <w:pPr>
+        <w:pStyle w:val="code"/>
+      </w:pPr>
+      <w:r>
+        <w:t>SELECT a.*,</w:t>
+      </w:r>
+    </w:p>
+    <w:p>
+      <w:pPr>
+        <w:pStyle w:val="code"/>
+      </w:pPr>
+      <w:r>
+        <w:t>LAG(asOf, 1) OVER (PARTITION BY vesselId ORDER BY asOf) AS prev_asOf</w:t>
+      </w:r>
+    </w:p>
+    <w:p>
+      <w:pPr>
+        <w:pStyle w:val="code"/>
+      </w:pPr>
+      <w:r>
+        <w:t>FROM tbl_shimpment_lat_lon_df a</w:t>
+      </w:r>
+    </w:p>
+    <w:p>
+      <w:pPr>
+        <w:pStyle w:val="code"/>
+      </w:pPr>
+      <w:r>
+        <w:t>''')</w:t>
+      </w:r>
+    </w:p>
+    <w:p/>
+    <w:p>
+      <w:r>
+        <w:t>Output:</w:t>
+      </w:r>
+    </w:p>
+    <w:p/>
+    <w:p>
+      <w:pPr>
+        <w:shd w:val="clear" w:color="auto" w:fill="FFFFFF"/>
+        <w:tabs>
+          <w:tab w:val="left" w:pos="916"/>
+          <w:tab w:val="left" w:pos="1832"/>
+          <w:tab w:val="left" w:pos="2748"/>
+          <w:tab w:val="left" w:pos="3664"/>
+          <w:tab w:val="left" w:pos="4580"/>
+          <w:tab w:val="left" w:pos="5496"/>
+          <w:tab w:val="left" w:pos="6412"/>
+          <w:tab w:val="left" w:pos="7328"/>
+          <w:tab w:val="left" w:pos="8244"/>
+          <w:tab w:val="left" w:pos="9160"/>
+          <w:tab w:val="left" w:pos="10076"/>
+          <w:tab w:val="left" w:pos="10992"/>
+          <w:tab w:val="left" w:pos="11908"/>
+          <w:tab w:val="left" w:pos="12824"/>
+          <w:tab w:val="left" w:pos="13740"/>
+          <w:tab w:val="left" w:pos="14656"/>
+        </w:tabs>
+        <w:wordWrap w:val="0"/>
+        <w:textAlignment w:val="baseline"/>
+        <w:rPr>
+          <w:rFonts w:ascii="Courier New" w:eastAsia="Times New Roman" w:hAnsi="Courier New" w:cs="Courier New"/>
+          <w:color w:val="000000"/>
+          <w:sz w:val="14"/>
+          <w:szCs w:val="14"/>
+        </w:rPr>
+      </w:pPr>
+      <w:r>
+        <w:rPr>
+          <w:rFonts w:ascii="Courier New" w:eastAsia="Times New Roman" w:hAnsi="Courier New" w:cs="Courier New"/>
+          <w:color w:val="000000"/>
+          <w:sz w:val="14"/>
+          <w:szCs w:val="14"/>
+        </w:rPr>
+        <w:t>+--------------+------------------+----------+-------+--------+--------------------+--------+---------+--------------------+</w:t>
+      </w:r>
+    </w:p>
+    <w:p>
+      <w:pPr>
+        <w:shd w:val="clear" w:color="auto" w:fill="FFFFFF"/>
+        <w:tabs>
+          <w:tab w:val="left" w:pos="916"/>
+          <w:tab w:val="left" w:pos="1832"/>
+          <w:tab w:val="left" w:pos="2748"/>
+          <w:tab w:val="left" w:pos="3664"/>
+          <w:tab w:val="left" w:pos="4580"/>
+          <w:tab w:val="left" w:pos="5496"/>
+          <w:tab w:val="left" w:pos="6412"/>
+          <w:tab w:val="left" w:pos="7328"/>
+          <w:tab w:val="left" w:pos="8244"/>
+          <w:tab w:val="left" w:pos="9160"/>
+          <w:tab w:val="left" w:pos="10076"/>
+          <w:tab w:val="left" w:pos="10992"/>
+          <w:tab w:val="left" w:pos="11908"/>
+          <w:tab w:val="left" w:pos="12824"/>
+          <w:tab w:val="left" w:pos="13740"/>
+          <w:tab w:val="left" w:pos="14656"/>
+        </w:tabs>
+        <w:wordWrap w:val="0"/>
+        <w:textAlignment w:val="baseline"/>
+        <w:rPr>
+          <w:rFonts w:ascii="Courier New" w:eastAsia="Times New Roman" w:hAnsi="Courier New" w:cs="Courier New"/>
+          <w:color w:val="000000"/>
+          <w:sz w:val="14"/>
+          <w:szCs w:val="14"/>
+        </w:rPr>
+      </w:pPr>
+      <w:r>
+        <w:rPr>
+          <w:rFonts w:ascii="Courier New" w:eastAsia="Times New Roman" w:hAnsi="Courier New" w:cs="Courier New"/>
+          <w:color w:val="000000"/>
+          <w:sz w:val="14"/>
+          <w:szCs w:val="14"/>
+        </w:rPr>
+        <w:t>|      deviceId|        deviceMake|shipmentId|shipper|vesselId|                asOf|latitude|longitude|           last_asOf|</w:t>
+      </w:r>
+    </w:p>
+    <w:p>
+      <w:pPr>
+        <w:shd w:val="clear" w:color="auto" w:fill="FFFFFF"/>
+        <w:tabs>
+          <w:tab w:val="left" w:pos="916"/>
+          <w:tab w:val="left" w:pos="1832"/>
+          <w:tab w:val="left" w:pos="2748"/>
+          <w:tab w:val="left" w:pos="3664"/>
+          <w:tab w:val="left" w:pos="4580"/>
+          <w:tab w:val="left" w:pos="5496"/>
+          <w:tab w:val="left" w:pos="6412"/>
+          <w:tab w:val="left" w:pos="7328"/>
+          <w:tab w:val="left" w:pos="8244"/>
+          <w:tab w:val="left" w:pos="9160"/>
+          <w:tab w:val="left" w:pos="10076"/>
+          <w:tab w:val="left" w:pos="10992"/>
+          <w:tab w:val="left" w:pos="11908"/>
+          <w:tab w:val="left" w:pos="12824"/>
+          <w:tab w:val="left" w:pos="13740"/>
+          <w:tab w:val="left" w:pos="14656"/>
+        </w:tabs>
+        <w:wordWrap w:val="0"/>
+        <w:textAlignment w:val="baseline"/>
+        <w:rPr>
+          <w:rFonts w:ascii="Courier New" w:eastAsia="Times New Roman" w:hAnsi="Courier New" w:cs="Courier New"/>
+          <w:color w:val="000000"/>
+          <w:sz w:val="14"/>
+          <w:szCs w:val="14"/>
+        </w:rPr>
+      </w:pPr>
+      <w:r>
+        <w:rPr>
+          <w:rFonts w:ascii="Courier New" w:eastAsia="Times New Roman" w:hAnsi="Courier New" w:cs="Courier New"/>
+          <w:color w:val="000000"/>
+          <w:sz w:val="14"/>
+          <w:szCs w:val="14"/>
+        </w:rPr>
+        <w:t>+--------------+------------------+----------+-------+--------+--------------------+--------+---------+--------------------+</w:t>
+      </w:r>
+    </w:p>
+    <w:p>
+      <w:pPr>
+        <w:shd w:val="clear" w:color="auto" w:fill="FFFFFF"/>
+        <w:tabs>
+          <w:tab w:val="left" w:pos="916"/>
+          <w:tab w:val="left" w:pos="1832"/>
+          <w:tab w:val="left" w:pos="2748"/>
+          <w:tab w:val="left" w:pos="3664"/>
+          <w:tab w:val="left" w:pos="4580"/>
+          <w:tab w:val="left" w:pos="5496"/>
+          <w:tab w:val="left" w:pos="6412"/>
+          <w:tab w:val="left" w:pos="7328"/>
+          <w:tab w:val="left" w:pos="8244"/>
+          <w:tab w:val="left" w:pos="9160"/>
+          <w:tab w:val="left" w:pos="10076"/>
+          <w:tab w:val="left" w:pos="10992"/>
+          <w:tab w:val="left" w:pos="11908"/>
+          <w:tab w:val="left" w:pos="12824"/>
+          <w:tab w:val="left" w:pos="13740"/>
+          <w:tab w:val="left" w:pos="14656"/>
+        </w:tabs>
+        <w:wordWrap w:val="0"/>
+        <w:textAlignment w:val="baseline"/>
+        <w:rPr>
+          <w:rFonts w:ascii="Courier New" w:eastAsia="Times New Roman" w:hAnsi="Courier New" w:cs="Courier New"/>
+          <w:color w:val="000000"/>
+          <w:sz w:val="14"/>
+          <w:szCs w:val="14"/>
+        </w:rPr>
+      </w:pPr>
+      <w:r>
+        <w:rPr>
+          <w:rFonts w:ascii="Courier New" w:eastAsia="Times New Roman" w:hAnsi="Courier New" w:cs="Courier New"/>
+          <w:color w:val="000000"/>
+          <w:sz w:val="14"/>
+          <w:szCs w:val="14"/>
+        </w:rPr>
+        <w:t>|86737803528965|sensor-savi-locate|0009424460|    SYT|US--3113|2018-04-10T18:11:...| 40.6161| -89.4637|                null|</w:t>
+      </w:r>
+    </w:p>
+    <w:p>
+      <w:pPr>
+        <w:shd w:val="clear" w:color="auto" w:fill="FFFFFF"/>
+        <w:tabs>
+          <w:tab w:val="left" w:pos="916"/>
+          <w:tab w:val="left" w:pos="1832"/>
+          <w:tab w:val="left" w:pos="2748"/>
+          <w:tab w:val="left" w:pos="3664"/>
+          <w:tab w:val="left" w:pos="4580"/>
+          <w:tab w:val="left" w:pos="5496"/>
+          <w:tab w:val="left" w:pos="6412"/>
+          <w:tab w:val="left" w:pos="7328"/>
+          <w:tab w:val="left" w:pos="8244"/>
+          <w:tab w:val="left" w:pos="9160"/>
+          <w:tab w:val="left" w:pos="10076"/>
+          <w:tab w:val="left" w:pos="10992"/>
+          <w:tab w:val="left" w:pos="11908"/>
+          <w:tab w:val="left" w:pos="12824"/>
+          <w:tab w:val="left" w:pos="13740"/>
+          <w:tab w:val="left" w:pos="14656"/>
+        </w:tabs>
+        <w:wordWrap w:val="0"/>
+        <w:textAlignment w:val="baseline"/>
+        <w:rPr>
+          <w:rFonts w:ascii="Courier New" w:eastAsia="Times New Roman" w:hAnsi="Courier New" w:cs="Courier New"/>
+          <w:color w:val="000000"/>
+          <w:sz w:val="14"/>
+          <w:szCs w:val="14"/>
+        </w:rPr>
+      </w:pPr>
+      <w:r>
+        <w:rPr>
+          <w:rFonts w:ascii="Courier New" w:eastAsia="Times New Roman" w:hAnsi="Courier New" w:cs="Courier New"/>
+          <w:color w:val="000000"/>
+          <w:sz w:val="14"/>
+          <w:szCs w:val="14"/>
+        </w:rPr>
+        <w:t>|86737803528965|sensor-savi-locate|0009424460|    SYT|US--3113|2018-04-10T18:31:...| 40.6161| -89.4637|2018-04-10T18:11:...|</w:t>
+      </w:r>
+    </w:p>
+    <w:p>
+      <w:pPr>
+        <w:shd w:val="clear" w:color="auto" w:fill="FFFFFF"/>
+        <w:tabs>
+          <w:tab w:val="left" w:pos="916"/>
+          <w:tab w:val="left" w:pos="1832"/>
+          <w:tab w:val="left" w:pos="2748"/>
+          <w:tab w:val="left" w:pos="3664"/>
+          <w:tab w:val="left" w:pos="4580"/>
+          <w:tab w:val="left" w:pos="5496"/>
+          <w:tab w:val="left" w:pos="6412"/>
+          <w:tab w:val="left" w:pos="7328"/>
+          <w:tab w:val="left" w:pos="8244"/>
+          <w:tab w:val="left" w:pos="9160"/>
+          <w:tab w:val="left" w:pos="10076"/>
+          <w:tab w:val="left" w:pos="10992"/>
+          <w:tab w:val="left" w:pos="11908"/>
+          <w:tab w:val="left" w:pos="12824"/>
+          <w:tab w:val="left" w:pos="13740"/>
+          <w:tab w:val="left" w:pos="14656"/>
+        </w:tabs>
+        <w:wordWrap w:val="0"/>
+        <w:textAlignment w:val="baseline"/>
+        <w:rPr>
+          <w:rFonts w:ascii="Courier New" w:eastAsia="Times New Roman" w:hAnsi="Courier New" w:cs="Courier New"/>
+          <w:color w:val="000000"/>
+          <w:sz w:val="14"/>
+          <w:szCs w:val="14"/>
+        </w:rPr>
+      </w:pPr>
+      <w:r>
+        <w:rPr>
+          <w:rFonts w:ascii="Courier New" w:eastAsia="Times New Roman" w:hAnsi="Courier New" w:cs="Courier New"/>
+          <w:color w:val="000000"/>
+          <w:sz w:val="14"/>
+          <w:szCs w:val="14"/>
+        </w:rPr>
+        <w:t>|86737803531687|sensor-savi-locate|0009428804|    SYT|US--3114|2018-05-02T12:04:...| 40.6161| -89.4637|                null|</w:t>
+      </w:r>
+    </w:p>
+    <w:p>
+      <w:pPr>
+        <w:shd w:val="clear" w:color="auto" w:fill="FFFFFF"/>
+        <w:tabs>
+          <w:tab w:val="left" w:pos="916"/>
+          <w:tab w:val="left" w:pos="1832"/>
+          <w:tab w:val="left" w:pos="2748"/>
+          <w:tab w:val="left" w:pos="3664"/>
+          <w:tab w:val="left" w:pos="4580"/>
+          <w:tab w:val="left" w:pos="5496"/>
+          <w:tab w:val="left" w:pos="6412"/>
+          <w:tab w:val="left" w:pos="7328"/>
+          <w:tab w:val="left" w:pos="8244"/>
+          <w:tab w:val="left" w:pos="9160"/>
+          <w:tab w:val="left" w:pos="10076"/>
+          <w:tab w:val="left" w:pos="10992"/>
+          <w:tab w:val="left" w:pos="11908"/>
+          <w:tab w:val="left" w:pos="12824"/>
+          <w:tab w:val="left" w:pos="13740"/>
+          <w:tab w:val="left" w:pos="14656"/>
+        </w:tabs>
+        <w:wordWrap w:val="0"/>
+        <w:textAlignment w:val="baseline"/>
+        <w:rPr>
+          <w:rFonts w:ascii="Courier New" w:eastAsia="Times New Roman" w:hAnsi="Courier New" w:cs="Courier New"/>
+          <w:color w:val="000000"/>
+          <w:sz w:val="14"/>
+          <w:szCs w:val="14"/>
+        </w:rPr>
+      </w:pPr>
+      <w:r>
+        <w:rPr>
+          <w:rFonts w:ascii="Courier New" w:eastAsia="Times New Roman" w:hAnsi="Courier New" w:cs="Courier New"/>
+          <w:color w:val="000000"/>
+          <w:sz w:val="14"/>
+          <w:szCs w:val="14"/>
+        </w:rPr>
+        <w:t>|86737803531687|sensor-savi-locate|0009427810|    SYT|US--3114|2018-05-02T12:04:...| 40.6161| -89.4637|2018-05-02T12:04:...|</w:t>
+      </w:r>
+    </w:p>
+    <w:p>
+      <w:pPr>
+        <w:shd w:val="clear" w:color="auto" w:fill="FFFFFF"/>
+        <w:tabs>
+          <w:tab w:val="left" w:pos="916"/>
+          <w:tab w:val="left" w:pos="1832"/>
+          <w:tab w:val="left" w:pos="2748"/>
+          <w:tab w:val="left" w:pos="3664"/>
+          <w:tab w:val="left" w:pos="4580"/>
+          <w:tab w:val="left" w:pos="5496"/>
+          <w:tab w:val="left" w:pos="6412"/>
+          <w:tab w:val="left" w:pos="7328"/>
+          <w:tab w:val="left" w:pos="8244"/>
+          <w:tab w:val="left" w:pos="9160"/>
+          <w:tab w:val="left" w:pos="10076"/>
+          <w:tab w:val="left" w:pos="10992"/>
+          <w:tab w:val="left" w:pos="11908"/>
+          <w:tab w:val="left" w:pos="12824"/>
+          <w:tab w:val="left" w:pos="13740"/>
+          <w:tab w:val="left" w:pos="14656"/>
+        </w:tabs>
+        <w:wordWrap w:val="0"/>
+        <w:textAlignment w:val="baseline"/>
+        <w:rPr>
+          <w:rFonts w:ascii="Courier New" w:eastAsia="Times New Roman" w:hAnsi="Courier New" w:cs="Courier New"/>
+          <w:color w:val="000000"/>
+          <w:sz w:val="14"/>
+          <w:szCs w:val="14"/>
+        </w:rPr>
+      </w:pPr>
+      <w:r>
+        <w:rPr>
+          <w:rFonts w:ascii="Courier New" w:eastAsia="Times New Roman" w:hAnsi="Courier New" w:cs="Courier New"/>
+          <w:color w:val="000000"/>
+          <w:sz w:val="14"/>
+          <w:szCs w:val="14"/>
+        </w:rPr>
+        <w:t>|86737803531687|sensor-savi-locate|0009428134|    SYT|US--3114|2018-05-02T12:04:...| 40.6161| -89.4637|2018-05-02T12:04:...|</w:t>
+      </w:r>
+    </w:p>
+    <w:p>
+      <w:pPr>
+        <w:shd w:val="clear" w:color="auto" w:fill="FFFFFF"/>
+        <w:tabs>
+          <w:tab w:val="left" w:pos="916"/>
+          <w:tab w:val="left" w:pos="1832"/>
+          <w:tab w:val="left" w:pos="2748"/>
+          <w:tab w:val="left" w:pos="3664"/>
+          <w:tab w:val="left" w:pos="4580"/>
+          <w:tab w:val="left" w:pos="5496"/>
+          <w:tab w:val="left" w:pos="6412"/>
+          <w:tab w:val="left" w:pos="7328"/>
+          <w:tab w:val="left" w:pos="8244"/>
+          <w:tab w:val="left" w:pos="9160"/>
+          <w:tab w:val="left" w:pos="10076"/>
+          <w:tab w:val="left" w:pos="10992"/>
+          <w:tab w:val="left" w:pos="11908"/>
+          <w:tab w:val="left" w:pos="12824"/>
+          <w:tab w:val="left" w:pos="13740"/>
+          <w:tab w:val="left" w:pos="14656"/>
+        </w:tabs>
+        <w:wordWrap w:val="0"/>
+        <w:textAlignment w:val="baseline"/>
+        <w:rPr>
+          <w:rFonts w:ascii="Courier New" w:eastAsia="Times New Roman" w:hAnsi="Courier New" w:cs="Courier New"/>
+          <w:color w:val="000000"/>
+          <w:sz w:val="14"/>
+          <w:szCs w:val="14"/>
+        </w:rPr>
+      </w:pPr>
+      <w:r>
+        <w:rPr>
+          <w:rFonts w:ascii="Courier New" w:eastAsia="Times New Roman" w:hAnsi="Courier New" w:cs="Courier New"/>
+          <w:color w:val="000000"/>
+          <w:sz w:val="14"/>
+          <w:szCs w:val="14"/>
+        </w:rPr>
+        <w:t>+--------------+------------------+----------+-------+--------+--------------------+--------+---------+--------------------+</w:t>
+      </w:r>
+    </w:p>
+    <w:p>
       <w:r>
         <w:br w:type="page"/>
       </w:r>
@@ -4393,7 +5470,7 @@
           <w:shd w:val="clear" w:color="auto" w:fill="F4F5F7"/>
         </w:rPr>
       </w:pPr>
-      <w:bookmarkStart w:id="9" w:name="_Toc513101591"/>
+      <w:bookmarkStart w:id="10" w:name="_Toc514829820"/>
       <w:r>
         <w:lastRenderedPageBreak/>
         <w:t xml:space="preserve">Loading a Schema while Correcting </w:t>
@@ -4405,7 +5482,7 @@
         </w:rPr>
         <w:t>org.apache.parquet.io.ParquetDecodingException</w:t>
       </w:r>
-      <w:bookmarkEnd w:id="9"/>
+      <w:bookmarkEnd w:id="10"/>
     </w:p>
     <w:p>
       <w:pPr>
@@ -4651,11 +5728,11 @@
       <w:pPr>
         <w:pStyle w:val="Heading2"/>
       </w:pPr>
-      <w:bookmarkStart w:id="10" w:name="_Toc513101592"/>
+      <w:bookmarkStart w:id="11" w:name="_Toc514829821"/>
       <w:r>
         <w:t>Read a Parquet File into a DataFrame</w:t>
       </w:r>
-      <w:bookmarkEnd w:id="10"/>
+      <w:bookmarkEnd w:id="11"/>
     </w:p>
     <w:p>
       <w:pPr>
@@ -4718,11 +5795,11 @@
       <w:pPr>
         <w:pStyle w:val="Heading2"/>
       </w:pPr>
-      <w:bookmarkStart w:id="11" w:name="_Toc513101593"/>
+      <w:bookmarkStart w:id="12" w:name="_Toc514829822"/>
       <w:r>
         <w:t>Store DataFrame as Temp Table for Later Querying</w:t>
       </w:r>
-      <w:bookmarkEnd w:id="11"/>
+      <w:bookmarkEnd w:id="12"/>
     </w:p>
     <w:p/>
     <w:p>
@@ -4805,12 +5882,12 @@
       <w:pPr>
         <w:pStyle w:val="Heading1"/>
       </w:pPr>
-      <w:bookmarkStart w:id="12" w:name="_Toc513101594"/>
+      <w:bookmarkStart w:id="13" w:name="_Toc514829823"/>
       <w:r>
         <w:lastRenderedPageBreak/>
         <w:t>Select an Array Element</w:t>
       </w:r>
-      <w:bookmarkEnd w:id="12"/>
+      <w:bookmarkEnd w:id="13"/>
     </w:p>
     <w:p>
       <w:pPr>
@@ -4953,12 +6030,12 @@
       <w:pPr>
         <w:pStyle w:val="Heading1"/>
       </w:pPr>
-      <w:bookmarkStart w:id="13" w:name="_Toc513101595"/>
+      <w:bookmarkStart w:id="14" w:name="_Toc514829824"/>
       <w:r>
         <w:lastRenderedPageBreak/>
         <w:t>Parameterized Queries</w:t>
       </w:r>
-      <w:bookmarkEnd w:id="13"/>
+      <w:bookmarkEnd w:id="14"/>
     </w:p>
     <w:p>
       <w:pPr>
@@ -4998,11 +6075,11 @@
       <w:pPr>
         <w:pStyle w:val="Heading2"/>
       </w:pPr>
-      <w:bookmarkStart w:id="14" w:name="_Toc513101596"/>
+      <w:bookmarkStart w:id="15" w:name="_Toc514829825"/>
       <w:r>
         <w:t>Passing a List or Tuple in a Parameterized Query</w:t>
       </w:r>
-      <w:bookmarkEnd w:id="14"/>
+      <w:bookmarkEnd w:id="15"/>
     </w:p>
     <w:p>
       <w:r>
@@ -5367,22 +6444,22 @@
       <w:pPr>
         <w:pStyle w:val="Heading1"/>
       </w:pPr>
-      <w:bookmarkStart w:id="15" w:name="_Toc513101597"/>
+      <w:bookmarkStart w:id="16" w:name="_Toc514829826"/>
       <w:r>
         <w:t>Parquet</w:t>
       </w:r>
-      <w:bookmarkEnd w:id="15"/>
+      <w:bookmarkEnd w:id="16"/>
     </w:p>
     <w:p/>
     <w:p>
       <w:pPr>
         <w:pStyle w:val="Heading2"/>
       </w:pPr>
-      <w:bookmarkStart w:id="16" w:name="_Toc513101598"/>
+      <w:bookmarkStart w:id="17" w:name="_Toc514829827"/>
       <w:r>
         <w:t>Explode a list or array data field</w:t>
       </w:r>
-      <w:bookmarkEnd w:id="16"/>
+      <w:bookmarkEnd w:id="17"/>
     </w:p>
     <w:p/>
     <w:p>
@@ -7108,22 +8185,22 @@
       <w:pPr>
         <w:pStyle w:val="Heading1"/>
       </w:pPr>
-      <w:bookmarkStart w:id="17" w:name="_Toc513101599"/>
+      <w:bookmarkStart w:id="18" w:name="_Toc514829828"/>
       <w:r>
         <w:t>Strings</w:t>
       </w:r>
-      <w:bookmarkEnd w:id="17"/>
+      <w:bookmarkEnd w:id="18"/>
     </w:p>
     <w:p/>
     <w:p>
       <w:pPr>
         <w:pStyle w:val="Heading2"/>
       </w:pPr>
-      <w:bookmarkStart w:id="18" w:name="_Toc513101600"/>
+      <w:bookmarkStart w:id="19" w:name="_Toc514829829"/>
       <w:r>
         <w:t>Concatenate strings</w:t>
       </w:r>
-      <w:bookmarkEnd w:id="18"/>
+      <w:bookmarkEnd w:id="19"/>
     </w:p>
     <w:p/>
     <w:p>
@@ -7165,14 +8242,14 @@
       <w:pPr>
         <w:pStyle w:val="Heading2"/>
       </w:pPr>
-      <w:bookmarkStart w:id="19" w:name="_Toc513101601"/>
+      <w:bookmarkStart w:id="20" w:name="_Toc514829830"/>
       <w:r>
         <w:t xml:space="preserve">Convert </w:t>
       </w:r>
       <w:r>
         <w:t>a numeric field to a string</w:t>
       </w:r>
-      <w:bookmarkEnd w:id="19"/>
+      <w:bookmarkEnd w:id="20"/>
     </w:p>
     <w:p/>
     <w:p>
@@ -7439,11 +8516,11 @@
       <w:pPr>
         <w:pStyle w:val="Heading2"/>
       </w:pPr>
-      <w:bookmarkStart w:id="20" w:name="_Toc513101602"/>
+      <w:bookmarkStart w:id="21" w:name="_Toc514829831"/>
       <w:r>
         <w:t>Substring</w:t>
       </w:r>
-      <w:bookmarkEnd w:id="20"/>
+      <w:bookmarkEnd w:id="21"/>
     </w:p>
     <w:p/>
     <w:p>
@@ -7479,12 +8556,12 @@
       <w:pPr>
         <w:pStyle w:val="Heading1"/>
       </w:pPr>
-      <w:bookmarkStart w:id="21" w:name="_Toc513101603"/>
+      <w:bookmarkStart w:id="22" w:name="_Toc514829832"/>
       <w:r>
         <w:lastRenderedPageBreak/>
         <w:t>Time Intervals</w:t>
       </w:r>
-      <w:bookmarkEnd w:id="21"/>
+      <w:bookmarkEnd w:id="22"/>
     </w:p>
     <w:p>
       <w:pPr>
@@ -8300,23 +9377,23 @@
       <w:pPr>
         <w:pStyle w:val="Heading1"/>
       </w:pPr>
-      <w:bookmarkStart w:id="22" w:name="_Toc513101604"/>
+      <w:bookmarkStart w:id="23" w:name="_Toc514829833"/>
       <w:r>
         <w:lastRenderedPageBreak/>
         <w:t>Timestamps</w:t>
       </w:r>
-      <w:bookmarkEnd w:id="22"/>
+      <w:bookmarkEnd w:id="23"/>
     </w:p>
     <w:p/>
     <w:p>
       <w:pPr>
         <w:pStyle w:val="Heading2"/>
       </w:pPr>
-      <w:bookmarkStart w:id="23" w:name="_Toc513101605"/>
+      <w:bookmarkStart w:id="24" w:name="_Toc514829834"/>
       <w:r>
         <w:t>Convert string to timestamp</w:t>
       </w:r>
-      <w:bookmarkEnd w:id="23"/>
+      <w:bookmarkEnd w:id="24"/>
     </w:p>
     <w:p/>
     <w:p>
@@ -8703,11 +9780,11 @@
       <w:pPr>
         <w:pStyle w:val="Heading2"/>
       </w:pPr>
-      <w:bookmarkStart w:id="24" w:name="_Toc513101606"/>
+      <w:bookmarkStart w:id="25" w:name="_Toc514829835"/>
       <w:r>
         <w:t>Convert Unix Timestamp to Formatted Date</w:t>
       </w:r>
-      <w:bookmarkEnd w:id="24"/>
+      <w:bookmarkEnd w:id="25"/>
     </w:p>
     <w:p/>
     <w:p>
@@ -9010,12 +10087,12 @@
       <w:pPr>
         <w:pStyle w:val="Heading2"/>
       </w:pPr>
-      <w:bookmarkStart w:id="25" w:name="_Toc513101607"/>
+      <w:bookmarkStart w:id="26" w:name="_Toc514829836"/>
       <w:r>
         <w:lastRenderedPageBreak/>
         <w:t>Convert Unix Timestamp to ISO Standard Date and Time</w:t>
       </w:r>
-      <w:bookmarkEnd w:id="25"/>
+      <w:bookmarkEnd w:id="26"/>
     </w:p>
     <w:p/>
     <w:p>
@@ -10093,7 +11170,7 @@
 </file>
 
 <file path=customXml/itemProps1.xml><?xml version="1.0" encoding="utf-8"?>
-<ds:datastoreItem xmlns:ds="http://schemas.openxmlformats.org/officeDocument/2006/customXml" ds:itemID="{4F70811C-EAB7-8E4D-88DC-6D204F79C437}">
+<ds:datastoreItem xmlns:ds="http://schemas.openxmlformats.org/officeDocument/2006/customXml" ds:itemID="{F7444BF0-E35C-9C4B-8D39-35AC7A1B3DEE}">
   <ds:schemaRefs>
     <ds:schemaRef ds:uri="http://schemas.openxmlformats.org/officeDocument/2006/bibliography"/>
   </ds:schemaRefs>

</xml_diff>

<commit_message>
Added unix timestamp to epoch conversion
</commit_message>
<xml_diff>
--- a/sparkSQL_cheatsheet.docx
+++ b/sparkSQL_cheatsheet.docx
@@ -40,8 +40,6 @@
           <w:r>
             <w:t>Table of Contents</w:t>
           </w:r>
-          <w:bookmarkStart w:id="0" w:name="_GoBack"/>
-          <w:bookmarkEnd w:id="0"/>
         </w:p>
         <w:p>
           <w:pPr>
@@ -73,7 +71,7 @@
             </w:rPr>
             <w:fldChar w:fldCharType="separate"/>
           </w:r>
-          <w:hyperlink w:anchor="_Toc514829811" w:history="1">
+          <w:hyperlink w:anchor="_Toc524657546" w:history="1">
             <w:r>
               <w:rPr>
                 <w:rStyle w:val="Hyperlink"/>
@@ -100,7 +98,7 @@
                 <w:noProof/>
                 <w:webHidden/>
               </w:rPr>
-              <w:instrText xml:space="preserve"> PAGEREF _Toc514829811 \h </w:instrText>
+              <w:instrText xml:space="preserve"> PAGEREF _Toc524657546 \h </w:instrText>
             </w:r>
             <w:r>
               <w:rPr>
@@ -146,7 +144,7 @@
               <w:szCs w:val="24"/>
             </w:rPr>
           </w:pPr>
-          <w:hyperlink w:anchor="_Toc514829812" w:history="1">
+          <w:hyperlink w:anchor="_Toc524657547" w:history="1">
             <w:r>
               <w:rPr>
                 <w:rStyle w:val="Hyperlink"/>
@@ -173,7 +171,7 @@
                 <w:noProof/>
                 <w:webHidden/>
               </w:rPr>
-              <w:instrText xml:space="preserve"> PAGEREF _Toc514829812 \h </w:instrText>
+              <w:instrText xml:space="preserve"> PAGEREF _Toc524657547 \h </w:instrText>
             </w:r>
             <w:r>
               <w:rPr>
@@ -217,7 +215,7 @@
               <w:noProof/>
             </w:rPr>
           </w:pPr>
-          <w:hyperlink w:anchor="_Toc514829813" w:history="1">
+          <w:hyperlink w:anchor="_Toc524657548" w:history="1">
             <w:r>
               <w:rPr>
                 <w:rStyle w:val="Hyperlink"/>
@@ -244,7 +242,7 @@
                 <w:noProof/>
                 <w:webHidden/>
               </w:rPr>
-              <w:instrText xml:space="preserve"> PAGEREF _Toc514829813 \h </w:instrText>
+              <w:instrText xml:space="preserve"> PAGEREF _Toc524657548 \h </w:instrText>
             </w:r>
             <w:r>
               <w:rPr>
@@ -288,7 +286,7 @@
               <w:noProof/>
             </w:rPr>
           </w:pPr>
-          <w:hyperlink w:anchor="_Toc514829814" w:history="1">
+          <w:hyperlink w:anchor="_Toc524657549" w:history="1">
             <w:r>
               <w:rPr>
                 <w:rStyle w:val="Hyperlink"/>
@@ -315,7 +313,7 @@
                 <w:noProof/>
                 <w:webHidden/>
               </w:rPr>
-              <w:instrText xml:space="preserve"> PAGEREF _Toc514829814 \h </w:instrText>
+              <w:instrText xml:space="preserve"> PAGEREF _Toc524657549 \h </w:instrText>
             </w:r>
             <w:r>
               <w:rPr>
@@ -361,7 +359,7 @@
               <w:szCs w:val="24"/>
             </w:rPr>
           </w:pPr>
-          <w:hyperlink w:anchor="_Toc514829815" w:history="1">
+          <w:hyperlink w:anchor="_Toc524657550" w:history="1">
             <w:r>
               <w:rPr>
                 <w:rStyle w:val="Hyperlink"/>
@@ -388,7 +386,7 @@
                 <w:noProof/>
                 <w:webHidden/>
               </w:rPr>
-              <w:instrText xml:space="preserve"> PAGEREF _Toc514829815 \h </w:instrText>
+              <w:instrText xml:space="preserve"> PAGEREF _Toc524657550 \h </w:instrText>
             </w:r>
             <w:r>
               <w:rPr>
@@ -434,7 +432,7 @@
               <w:szCs w:val="24"/>
             </w:rPr>
           </w:pPr>
-          <w:hyperlink w:anchor="_Toc514829816" w:history="1">
+          <w:hyperlink w:anchor="_Toc524657551" w:history="1">
             <w:r>
               <w:rPr>
                 <w:rStyle w:val="Hyperlink"/>
@@ -461,7 +459,7 @@
                 <w:noProof/>
                 <w:webHidden/>
               </w:rPr>
-              <w:instrText xml:space="preserve"> PAGEREF _Toc514829816 \h </w:instrText>
+              <w:instrText xml:space="preserve"> PAGEREF _Toc524657551 \h </w:instrText>
             </w:r>
             <w:r>
               <w:rPr>
@@ -507,7 +505,7 @@
               <w:szCs w:val="24"/>
             </w:rPr>
           </w:pPr>
-          <w:hyperlink w:anchor="_Toc514829817" w:history="1">
+          <w:hyperlink w:anchor="_Toc524657552" w:history="1">
             <w:r>
               <w:rPr>
                 <w:rStyle w:val="Hyperlink"/>
@@ -534,7 +532,7 @@
                 <w:noProof/>
                 <w:webHidden/>
               </w:rPr>
-              <w:instrText xml:space="preserve"> PAGEREF _Toc514829817 \h </w:instrText>
+              <w:instrText xml:space="preserve"> PAGEREF _Toc524657552 \h </w:instrText>
             </w:r>
             <w:r>
               <w:rPr>
@@ -580,7 +578,7 @@
               <w:szCs w:val="24"/>
             </w:rPr>
           </w:pPr>
-          <w:hyperlink w:anchor="_Toc514829818" w:history="1">
+          <w:hyperlink w:anchor="_Toc524657553" w:history="1">
             <w:r>
               <w:rPr>
                 <w:rStyle w:val="Hyperlink"/>
@@ -607,7 +605,7 @@
                 <w:noProof/>
                 <w:webHidden/>
               </w:rPr>
-              <w:instrText xml:space="preserve"> PAGEREF _Toc514829818 \h </w:instrText>
+              <w:instrText xml:space="preserve"> PAGEREF _Toc524657553 \h </w:instrText>
             </w:r>
             <w:r>
               <w:rPr>
@@ -651,7 +649,7 @@
               <w:noProof/>
             </w:rPr>
           </w:pPr>
-          <w:hyperlink w:anchor="_Toc514829819" w:history="1">
+          <w:hyperlink w:anchor="_Toc524657554" w:history="1">
             <w:r>
               <w:rPr>
                 <w:rStyle w:val="Hyperlink"/>
@@ -678,7 +676,7 @@
                 <w:noProof/>
                 <w:webHidden/>
               </w:rPr>
-              <w:instrText xml:space="preserve"> PAGEREF _Toc514829819 \h </w:instrText>
+              <w:instrText xml:space="preserve"> PAGEREF _Toc524657554 \h </w:instrText>
             </w:r>
             <w:r>
               <w:rPr>
@@ -724,7 +722,7 @@
               <w:szCs w:val="24"/>
             </w:rPr>
           </w:pPr>
-          <w:hyperlink w:anchor="_Toc514829820" w:history="1">
+          <w:hyperlink w:anchor="_Toc524657555" w:history="1">
             <w:r>
               <w:rPr>
                 <w:rStyle w:val="Hyperlink"/>
@@ -760,7 +758,7 @@
                 <w:noProof/>
                 <w:webHidden/>
               </w:rPr>
-              <w:instrText xml:space="preserve"> PAGEREF _Toc514829820 \h </w:instrText>
+              <w:instrText xml:space="preserve"> PAGEREF _Toc524657555 \h </w:instrText>
             </w:r>
             <w:r>
               <w:rPr>
@@ -806,7 +804,7 @@
               <w:szCs w:val="24"/>
             </w:rPr>
           </w:pPr>
-          <w:hyperlink w:anchor="_Toc514829821" w:history="1">
+          <w:hyperlink w:anchor="_Toc524657556" w:history="1">
             <w:r>
               <w:rPr>
                 <w:rStyle w:val="Hyperlink"/>
@@ -833,7 +831,7 @@
                 <w:noProof/>
                 <w:webHidden/>
               </w:rPr>
-              <w:instrText xml:space="preserve"> PAGEREF _Toc514829821 \h </w:instrText>
+              <w:instrText xml:space="preserve"> PAGEREF _Toc524657556 \h </w:instrText>
             </w:r>
             <w:r>
               <w:rPr>
@@ -879,7 +877,7 @@
               <w:szCs w:val="24"/>
             </w:rPr>
           </w:pPr>
-          <w:hyperlink w:anchor="_Toc514829822" w:history="1">
+          <w:hyperlink w:anchor="_Toc524657557" w:history="1">
             <w:r>
               <w:rPr>
                 <w:rStyle w:val="Hyperlink"/>
@@ -906,7 +904,7 @@
                 <w:noProof/>
                 <w:webHidden/>
               </w:rPr>
-              <w:instrText xml:space="preserve"> PAGEREF _Toc514829822 \h </w:instrText>
+              <w:instrText xml:space="preserve"> PAGEREF _Toc524657557 \h </w:instrText>
             </w:r>
             <w:r>
               <w:rPr>
@@ -950,7 +948,7 @@
               <w:noProof/>
             </w:rPr>
           </w:pPr>
-          <w:hyperlink w:anchor="_Toc514829823" w:history="1">
+          <w:hyperlink w:anchor="_Toc524657558" w:history="1">
             <w:r>
               <w:rPr>
                 <w:rStyle w:val="Hyperlink"/>
@@ -977,7 +975,7 @@
                 <w:noProof/>
                 <w:webHidden/>
               </w:rPr>
-              <w:instrText xml:space="preserve"> PAGEREF _Toc514829823 \h </w:instrText>
+              <w:instrText xml:space="preserve"> PAGEREF _Toc524657558 \h </w:instrText>
             </w:r>
             <w:r>
               <w:rPr>
@@ -1021,7 +1019,7 @@
               <w:noProof/>
             </w:rPr>
           </w:pPr>
-          <w:hyperlink w:anchor="_Toc514829824" w:history="1">
+          <w:hyperlink w:anchor="_Toc524657559" w:history="1">
             <w:r>
               <w:rPr>
                 <w:rStyle w:val="Hyperlink"/>
@@ -1048,7 +1046,7 @@
                 <w:noProof/>
                 <w:webHidden/>
               </w:rPr>
-              <w:instrText xml:space="preserve"> PAGEREF _Toc514829824 \h </w:instrText>
+              <w:instrText xml:space="preserve"> PAGEREF _Toc524657559 \h </w:instrText>
             </w:r>
             <w:r>
               <w:rPr>
@@ -1094,7 +1092,7 @@
               <w:szCs w:val="24"/>
             </w:rPr>
           </w:pPr>
-          <w:hyperlink w:anchor="_Toc514829825" w:history="1">
+          <w:hyperlink w:anchor="_Toc524657560" w:history="1">
             <w:r>
               <w:rPr>
                 <w:rStyle w:val="Hyperlink"/>
@@ -1121,7 +1119,7 @@
                 <w:noProof/>
                 <w:webHidden/>
               </w:rPr>
-              <w:instrText xml:space="preserve"> PAGEREF _Toc514829825 \h </w:instrText>
+              <w:instrText xml:space="preserve"> PAGEREF _Toc524657560 \h </w:instrText>
             </w:r>
             <w:r>
               <w:rPr>
@@ -1165,7 +1163,7 @@
               <w:noProof/>
             </w:rPr>
           </w:pPr>
-          <w:hyperlink w:anchor="_Toc514829826" w:history="1">
+          <w:hyperlink w:anchor="_Toc524657561" w:history="1">
             <w:r>
               <w:rPr>
                 <w:rStyle w:val="Hyperlink"/>
@@ -1192,7 +1190,7 @@
                 <w:noProof/>
                 <w:webHidden/>
               </w:rPr>
-              <w:instrText xml:space="preserve"> PAGEREF _Toc514829826 \h </w:instrText>
+              <w:instrText xml:space="preserve"> PAGEREF _Toc524657561 \h </w:instrText>
             </w:r>
             <w:r>
               <w:rPr>
@@ -1238,7 +1236,7 @@
               <w:szCs w:val="24"/>
             </w:rPr>
           </w:pPr>
-          <w:hyperlink w:anchor="_Toc514829827" w:history="1">
+          <w:hyperlink w:anchor="_Toc524657562" w:history="1">
             <w:r>
               <w:rPr>
                 <w:rStyle w:val="Hyperlink"/>
@@ -1265,7 +1263,7 @@
                 <w:noProof/>
                 <w:webHidden/>
               </w:rPr>
-              <w:instrText xml:space="preserve"> PAGEREF _Toc514829827 \h </w:instrText>
+              <w:instrText xml:space="preserve"> PAGEREF _Toc524657562 \h </w:instrText>
             </w:r>
             <w:r>
               <w:rPr>
@@ -1309,7 +1307,7 @@
               <w:noProof/>
             </w:rPr>
           </w:pPr>
-          <w:hyperlink w:anchor="_Toc514829828" w:history="1">
+          <w:hyperlink w:anchor="_Toc524657563" w:history="1">
             <w:r>
               <w:rPr>
                 <w:rStyle w:val="Hyperlink"/>
@@ -1336,7 +1334,7 @@
                 <w:noProof/>
                 <w:webHidden/>
               </w:rPr>
-              <w:instrText xml:space="preserve"> PAGEREF _Toc514829828 \h </w:instrText>
+              <w:instrText xml:space="preserve"> PAGEREF _Toc524657563 \h </w:instrText>
             </w:r>
             <w:r>
               <w:rPr>
@@ -1382,7 +1380,7 @@
               <w:szCs w:val="24"/>
             </w:rPr>
           </w:pPr>
-          <w:hyperlink w:anchor="_Toc514829829" w:history="1">
+          <w:hyperlink w:anchor="_Toc524657564" w:history="1">
             <w:r>
               <w:rPr>
                 <w:rStyle w:val="Hyperlink"/>
@@ -1409,7 +1407,7 @@
                 <w:noProof/>
                 <w:webHidden/>
               </w:rPr>
-              <w:instrText xml:space="preserve"> PAGEREF _Toc514829829 \h </w:instrText>
+              <w:instrText xml:space="preserve"> PAGEREF _Toc524657564 \h </w:instrText>
             </w:r>
             <w:r>
               <w:rPr>
@@ -1455,7 +1453,7 @@
               <w:szCs w:val="24"/>
             </w:rPr>
           </w:pPr>
-          <w:hyperlink w:anchor="_Toc514829830" w:history="1">
+          <w:hyperlink w:anchor="_Toc524657565" w:history="1">
             <w:r>
               <w:rPr>
                 <w:rStyle w:val="Hyperlink"/>
@@ -1482,7 +1480,7 @@
                 <w:noProof/>
                 <w:webHidden/>
               </w:rPr>
-              <w:instrText xml:space="preserve"> PAGEREF _Toc514829830 \h </w:instrText>
+              <w:instrText xml:space="preserve"> PAGEREF _Toc524657565 \h </w:instrText>
             </w:r>
             <w:r>
               <w:rPr>
@@ -1528,7 +1526,7 @@
               <w:szCs w:val="24"/>
             </w:rPr>
           </w:pPr>
-          <w:hyperlink w:anchor="_Toc514829831" w:history="1">
+          <w:hyperlink w:anchor="_Toc524657566" w:history="1">
             <w:r>
               <w:rPr>
                 <w:rStyle w:val="Hyperlink"/>
@@ -1555,7 +1553,7 @@
                 <w:noProof/>
                 <w:webHidden/>
               </w:rPr>
-              <w:instrText xml:space="preserve"> PAGEREF _Toc514829831 \h </w:instrText>
+              <w:instrText xml:space="preserve"> PAGEREF _Toc524657566 \h </w:instrText>
             </w:r>
             <w:r>
               <w:rPr>
@@ -1599,7 +1597,7 @@
               <w:noProof/>
             </w:rPr>
           </w:pPr>
-          <w:hyperlink w:anchor="_Toc514829832" w:history="1">
+          <w:hyperlink w:anchor="_Toc524657567" w:history="1">
             <w:r>
               <w:rPr>
                 <w:rStyle w:val="Hyperlink"/>
@@ -1626,7 +1624,7 @@
                 <w:noProof/>
                 <w:webHidden/>
               </w:rPr>
-              <w:instrText xml:space="preserve"> PAGEREF _Toc514829832 \h </w:instrText>
+              <w:instrText xml:space="preserve"> PAGEREF _Toc524657567 \h </w:instrText>
             </w:r>
             <w:r>
               <w:rPr>
@@ -1670,7 +1668,7 @@
               <w:noProof/>
             </w:rPr>
           </w:pPr>
-          <w:hyperlink w:anchor="_Toc514829833" w:history="1">
+          <w:hyperlink w:anchor="_Toc524657568" w:history="1">
             <w:r>
               <w:rPr>
                 <w:rStyle w:val="Hyperlink"/>
@@ -1697,7 +1695,7 @@
                 <w:noProof/>
                 <w:webHidden/>
               </w:rPr>
-              <w:instrText xml:space="preserve"> PAGEREF _Toc514829833 \h </w:instrText>
+              <w:instrText xml:space="preserve"> PAGEREF _Toc524657568 \h </w:instrText>
             </w:r>
             <w:r>
               <w:rPr>
@@ -1743,7 +1741,7 @@
               <w:szCs w:val="24"/>
             </w:rPr>
           </w:pPr>
-          <w:hyperlink w:anchor="_Toc514829834" w:history="1">
+          <w:hyperlink w:anchor="_Toc524657569" w:history="1">
             <w:r>
               <w:rPr>
                 <w:rStyle w:val="Hyperlink"/>
@@ -1770,7 +1768,7 @@
                 <w:noProof/>
                 <w:webHidden/>
               </w:rPr>
-              <w:instrText xml:space="preserve"> PAGEREF _Toc514829834 \h </w:instrText>
+              <w:instrText xml:space="preserve"> PAGEREF _Toc524657569 \h </w:instrText>
             </w:r>
             <w:r>
               <w:rPr>
@@ -1816,13 +1814,27 @@
               <w:szCs w:val="24"/>
             </w:rPr>
           </w:pPr>
-          <w:hyperlink w:anchor="_Toc514829835" w:history="1">
+          <w:hyperlink w:anchor="_Toc524657570" w:history="1">
             <w:r>
               <w:rPr>
                 <w:rStyle w:val="Hyperlink"/>
                 <w:noProof/>
               </w:rPr>
-              <w:t>Convert Unix Timestamp to Formatted Date</w:t>
+              <w:t>Convert ISO 8601 Standard DateTime</w:t>
+            </w:r>
+            <w:r>
+              <w:rPr>
+                <w:rStyle w:val="Hyperlink"/>
+                <w:noProof/>
+              </w:rPr>
+              <w:t xml:space="preserve"> </w:t>
+            </w:r>
+            <w:r>
+              <w:rPr>
+                <w:rStyle w:val="Hyperlink"/>
+                <w:noProof/>
+              </w:rPr>
+              <w:t>to unix Timestamp</w:t>
             </w:r>
             <w:r>
               <w:rPr>
@@ -1843,7 +1855,7 @@
                 <w:noProof/>
                 <w:webHidden/>
               </w:rPr>
-              <w:instrText xml:space="preserve"> PAGEREF _Toc514829835 \h </w:instrText>
+              <w:instrText xml:space="preserve"> PAGEREF _Toc524657570 \h </w:instrText>
             </w:r>
             <w:r>
               <w:rPr>
@@ -1889,12 +1901,85 @@
               <w:szCs w:val="24"/>
             </w:rPr>
           </w:pPr>
-          <w:hyperlink w:anchor="_Toc514829836" w:history="1">
+          <w:hyperlink w:anchor="_Toc524657571" w:history="1">
             <w:r>
               <w:rPr>
                 <w:rStyle w:val="Hyperlink"/>
                 <w:noProof/>
               </w:rPr>
+              <w:t>Convert Unix Timestamp to Formatted Date</w:t>
+            </w:r>
+            <w:r>
+              <w:rPr>
+                <w:noProof/>
+                <w:webHidden/>
+              </w:rPr>
+              <w:tab/>
+            </w:r>
+            <w:r>
+              <w:rPr>
+                <w:noProof/>
+                <w:webHidden/>
+              </w:rPr>
+              <w:fldChar w:fldCharType="begin"/>
+            </w:r>
+            <w:r>
+              <w:rPr>
+                <w:noProof/>
+                <w:webHidden/>
+              </w:rPr>
+              <w:instrText xml:space="preserve"> PAGEREF _Toc524657571 \h </w:instrText>
+            </w:r>
+            <w:r>
+              <w:rPr>
+                <w:noProof/>
+                <w:webHidden/>
+              </w:rPr>
+            </w:r>
+            <w:r>
+              <w:rPr>
+                <w:noProof/>
+                <w:webHidden/>
+              </w:rPr>
+              <w:fldChar w:fldCharType="separate"/>
+            </w:r>
+            <w:r>
+              <w:rPr>
+                <w:noProof/>
+                <w:webHidden/>
+              </w:rPr>
+              <w:t>13</w:t>
+            </w:r>
+            <w:r>
+              <w:rPr>
+                <w:noProof/>
+                <w:webHidden/>
+              </w:rPr>
+              <w:fldChar w:fldCharType="end"/>
+            </w:r>
+          </w:hyperlink>
+        </w:p>
+        <w:p>
+          <w:pPr>
+            <w:pStyle w:val="TOC2"/>
+            <w:tabs>
+              <w:tab w:val="right" w:leader="dot" w:pos="11150"/>
+            </w:tabs>
+            <w:rPr>
+              <w:rFonts w:eastAsiaTheme="minorEastAsia"/>
+              <w:b w:val="0"/>
+              <w:bCs w:val="0"/>
+              <w:noProof/>
+              <w:sz w:val="24"/>
+              <w:szCs w:val="24"/>
+            </w:rPr>
+          </w:pPr>
+          <w:hyperlink w:anchor="_Toc524657572" w:history="1">
+            <w:r>
+              <w:rPr>
+                <w:rStyle w:val="Hyperlink"/>
+                <w:noProof/>
+              </w:rPr>
               <w:t>Convert Unix Timestamp to ISO Standard Date and Time</w:t>
             </w:r>
             <w:r>
@@ -1916,7 +2001,7 @@
                 <w:noProof/>
                 <w:webHidden/>
               </w:rPr>
-              <w:instrText xml:space="preserve"> PAGEREF _Toc514829836 \h </w:instrText>
+              <w:instrText xml:space="preserve"> PAGEREF _Toc524657572 \h </w:instrText>
             </w:r>
             <w:r>
               <w:rPr>
@@ -1964,21 +2049,21 @@
       <w:pPr>
         <w:pStyle w:val="Heading1"/>
       </w:pPr>
-      <w:bookmarkStart w:id="1" w:name="_Toc514829811"/>
+      <w:bookmarkStart w:id="0" w:name="_Toc524657546"/>
       <w:r>
         <w:t>Array Queries</w:t>
       </w:r>
+      <w:bookmarkEnd w:id="0"/>
+    </w:p>
+    <w:p>
+      <w:pPr>
+        <w:pStyle w:val="Heading2"/>
+      </w:pPr>
+      <w:bookmarkStart w:id="1" w:name="_Toc524657547"/>
+      <w:r>
+        <w:t>Return the size of an array</w:t>
+      </w:r>
       <w:bookmarkEnd w:id="1"/>
-    </w:p>
-    <w:p>
-      <w:pPr>
-        <w:pStyle w:val="Heading2"/>
-      </w:pPr>
-      <w:bookmarkStart w:id="2" w:name="_Toc514829812"/>
-      <w:r>
-        <w:t>Return the size of an array</w:t>
-      </w:r>
-      <w:bookmarkEnd w:id="2"/>
     </w:p>
     <w:p>
       <w:pPr>
@@ -1994,11 +2079,11 @@
       <w:pPr>
         <w:pStyle w:val="Heading1"/>
       </w:pPr>
-      <w:bookmarkStart w:id="3" w:name="_Toc514829813"/>
+      <w:bookmarkStart w:id="2" w:name="_Toc524657548"/>
       <w:r>
         <w:t>Case Statements</w:t>
       </w:r>
-      <w:bookmarkEnd w:id="3"/>
+      <w:bookmarkEnd w:id="2"/>
     </w:p>
     <w:p>
       <w:pPr>
@@ -2093,6 +2178,7 @@
           <w:sz w:val="15"/>
           <w:szCs w:val="15"/>
         </w:rPr>
+        <w:lastRenderedPageBreak/>
         <w:t xml:space="preserve">                                               SUM(CASE WHEN mode = 'intermodal' THEN 1 ELSE 0 END) AS intermodalCount,</w:t>
       </w:r>
     </w:p>
@@ -2109,7 +2195,6 @@
           <w:sz w:val="15"/>
           <w:szCs w:val="15"/>
         </w:rPr>
-        <w:lastRenderedPageBreak/>
         <w:t xml:space="preserve">                                               SUM(CASE WHEN mode = 'unknown' THEN 1 ELSE 0 END) AS unknownCount                                               </w:t>
       </w:r>
     </w:p>
@@ -2304,29 +2389,29 @@
       <w:pPr>
         <w:pStyle w:val="Heading1"/>
       </w:pPr>
-      <w:bookmarkStart w:id="4" w:name="_Toc514829814"/>
+      <w:bookmarkStart w:id="3" w:name="_Toc524657549"/>
       <w:r>
         <w:t>DataFrame</w:t>
       </w:r>
       <w:r>
         <w:t xml:space="preserve">  (pyspark.sql.dataframe.DataFrame)</w:t>
       </w:r>
+      <w:bookmarkEnd w:id="3"/>
+    </w:p>
+    <w:p>
+      <w:pPr>
+        <w:pStyle w:val="Heading2"/>
+      </w:pPr>
+    </w:p>
+    <w:p>
+      <w:pPr>
+        <w:pStyle w:val="Heading2"/>
+      </w:pPr>
+      <w:bookmarkStart w:id="4" w:name="_Toc524657550"/>
+      <w:r>
+        <w:t>Change a DataFrame’s Column Names</w:t>
+      </w:r>
       <w:bookmarkEnd w:id="4"/>
-    </w:p>
-    <w:p>
-      <w:pPr>
-        <w:pStyle w:val="Heading2"/>
-      </w:pPr>
-    </w:p>
-    <w:p>
-      <w:pPr>
-        <w:pStyle w:val="Heading2"/>
-      </w:pPr>
-      <w:bookmarkStart w:id="5" w:name="_Toc514829815"/>
-      <w:r>
-        <w:t>Change a DataFrame’s Column Names</w:t>
-      </w:r>
-      <w:bookmarkEnd w:id="5"/>
     </w:p>
     <w:p/>
     <w:p>
@@ -3199,12 +3284,12 @@
       <w:pPr>
         <w:pStyle w:val="Heading2"/>
       </w:pPr>
-      <w:bookmarkStart w:id="6" w:name="_Toc514829816"/>
+      <w:bookmarkStart w:id="5" w:name="_Toc524657551"/>
       <w:r>
         <w:lastRenderedPageBreak/>
         <w:t>Create a DataFrame from Scratch</w:t>
       </w:r>
-      <w:bookmarkEnd w:id="6"/>
+      <w:bookmarkEnd w:id="5"/>
     </w:p>
     <w:p/>
     <w:p>
@@ -3503,11 +3588,11 @@
       <w:pPr>
         <w:pStyle w:val="Heading2"/>
       </w:pPr>
-      <w:bookmarkStart w:id="7" w:name="_Toc514829817"/>
+      <w:bookmarkStart w:id="6" w:name="_Toc524657552"/>
       <w:r>
         <w:t>Execute SQL on a DataFrame</w:t>
       </w:r>
-      <w:bookmarkEnd w:id="7"/>
+      <w:bookmarkEnd w:id="6"/>
     </w:p>
     <w:p/>
     <w:p>
@@ -3628,12 +3713,12 @@
       <w:pPr>
         <w:pStyle w:val="Heading2"/>
       </w:pPr>
-      <w:bookmarkStart w:id="8" w:name="_Toc514829818"/>
+      <w:bookmarkStart w:id="7" w:name="_Toc524657553"/>
       <w:r>
         <w:lastRenderedPageBreak/>
         <w:t>Explode a List inside a DataFrame column</w:t>
       </w:r>
-      <w:bookmarkEnd w:id="8"/>
+      <w:bookmarkEnd w:id="7"/>
     </w:p>
     <w:p/>
     <w:p>
@@ -4465,12 +4550,12 @@
       <w:pPr>
         <w:pStyle w:val="Heading1"/>
       </w:pPr>
-      <w:bookmarkStart w:id="9" w:name="_Toc514829819"/>
+      <w:bookmarkStart w:id="8" w:name="_Toc524657554"/>
       <w:r>
         <w:lastRenderedPageBreak/>
         <w:t>LEAD and LAG</w:t>
       </w:r>
-      <w:bookmarkEnd w:id="9"/>
+      <w:bookmarkEnd w:id="8"/>
     </w:p>
     <w:p/>
     <w:p>
@@ -5470,7 +5555,7 @@
           <w:shd w:val="clear" w:color="auto" w:fill="F4F5F7"/>
         </w:rPr>
       </w:pPr>
-      <w:bookmarkStart w:id="10" w:name="_Toc514829820"/>
+      <w:bookmarkStart w:id="9" w:name="_Toc524657555"/>
       <w:r>
         <w:lastRenderedPageBreak/>
         <w:t xml:space="preserve">Loading a Schema while Correcting </w:t>
@@ -5482,7 +5567,7 @@
         </w:rPr>
         <w:t>org.apache.parquet.io.ParquetDecodingException</w:t>
       </w:r>
-      <w:bookmarkEnd w:id="10"/>
+      <w:bookmarkEnd w:id="9"/>
     </w:p>
     <w:p>
       <w:pPr>
@@ -5728,11 +5813,11 @@
       <w:pPr>
         <w:pStyle w:val="Heading2"/>
       </w:pPr>
-      <w:bookmarkStart w:id="11" w:name="_Toc514829821"/>
+      <w:bookmarkStart w:id="10" w:name="_Toc524657556"/>
       <w:r>
         <w:t>Read a Parquet File into a DataFrame</w:t>
       </w:r>
-      <w:bookmarkEnd w:id="11"/>
+      <w:bookmarkEnd w:id="10"/>
     </w:p>
     <w:p>
       <w:pPr>
@@ -5795,11 +5880,11 @@
       <w:pPr>
         <w:pStyle w:val="Heading2"/>
       </w:pPr>
-      <w:bookmarkStart w:id="12" w:name="_Toc514829822"/>
+      <w:bookmarkStart w:id="11" w:name="_Toc524657557"/>
       <w:r>
         <w:t>Store DataFrame as Temp Table for Later Querying</w:t>
       </w:r>
-      <w:bookmarkEnd w:id="12"/>
+      <w:bookmarkEnd w:id="11"/>
     </w:p>
     <w:p/>
     <w:p>
@@ -5882,12 +5967,12 @@
       <w:pPr>
         <w:pStyle w:val="Heading1"/>
       </w:pPr>
-      <w:bookmarkStart w:id="13" w:name="_Toc514829823"/>
+      <w:bookmarkStart w:id="12" w:name="_Toc524657558"/>
       <w:r>
         <w:lastRenderedPageBreak/>
         <w:t>Select an Array Element</w:t>
       </w:r>
-      <w:bookmarkEnd w:id="13"/>
+      <w:bookmarkEnd w:id="12"/>
     </w:p>
     <w:p>
       <w:pPr>
@@ -6030,56 +6115,56 @@
       <w:pPr>
         <w:pStyle w:val="Heading1"/>
       </w:pPr>
-      <w:bookmarkStart w:id="14" w:name="_Toc514829824"/>
+      <w:bookmarkStart w:id="13" w:name="_Toc524657559"/>
       <w:r>
         <w:lastRenderedPageBreak/>
         <w:t>Parameterized Queries</w:t>
       </w:r>
+      <w:bookmarkEnd w:id="13"/>
+    </w:p>
+    <w:p>
+      <w:pPr>
+        <w:pStyle w:val="code"/>
+      </w:pPr>
+      <w:r>
+        <w:t>q25 = 500</w:t>
+      </w:r>
+    </w:p>
+    <w:p>
+      <w:pPr>
+        <w:pStyle w:val="code"/>
+      </w:pPr>
+      <w:r>
+        <w:t>var2 = 50</w:t>
+      </w:r>
+    </w:p>
+    <w:p>
+      <w:pPr>
+        <w:pStyle w:val="code"/>
+      </w:pPr>
+      <w:r>
+        <w:t>Q1 = spark.sql("SELECT col1 from table where col2&gt;{0} limit {1}".format(var2,q25))</w:t>
+      </w:r>
+    </w:p>
+    <w:p>
+      <w:pPr>
+        <w:pStyle w:val="code"/>
+      </w:pPr>
+    </w:p>
+    <w:p>
+      <w:pPr>
+        <w:pStyle w:val="code"/>
+      </w:pPr>
+    </w:p>
+    <w:p>
+      <w:pPr>
+        <w:pStyle w:val="Heading2"/>
+      </w:pPr>
+      <w:bookmarkStart w:id="14" w:name="_Toc524657560"/>
+      <w:r>
+        <w:t>Passing a List or Tuple in a Parameterized Query</w:t>
+      </w:r>
       <w:bookmarkEnd w:id="14"/>
-    </w:p>
-    <w:p>
-      <w:pPr>
-        <w:pStyle w:val="code"/>
-      </w:pPr>
-      <w:r>
-        <w:t>q25 = 500</w:t>
-      </w:r>
-    </w:p>
-    <w:p>
-      <w:pPr>
-        <w:pStyle w:val="code"/>
-      </w:pPr>
-      <w:r>
-        <w:t>var2 = 50</w:t>
-      </w:r>
-    </w:p>
-    <w:p>
-      <w:pPr>
-        <w:pStyle w:val="code"/>
-      </w:pPr>
-      <w:r>
-        <w:t>Q1 = spark.sql("SELECT col1 from table where col2&gt;{0} limit {1}".format(var2,q25))</w:t>
-      </w:r>
-    </w:p>
-    <w:p>
-      <w:pPr>
-        <w:pStyle w:val="code"/>
-      </w:pPr>
-    </w:p>
-    <w:p>
-      <w:pPr>
-        <w:pStyle w:val="code"/>
-      </w:pPr>
-    </w:p>
-    <w:p>
-      <w:pPr>
-        <w:pStyle w:val="Heading2"/>
-      </w:pPr>
-      <w:bookmarkStart w:id="15" w:name="_Toc514829825"/>
-      <w:r>
-        <w:t>Passing a List or Tuple in a Parameterized Query</w:t>
-      </w:r>
-      <w:bookmarkEnd w:id="15"/>
     </w:p>
     <w:p>
       <w:r>
@@ -6444,22 +6529,22 @@
       <w:pPr>
         <w:pStyle w:val="Heading1"/>
       </w:pPr>
-      <w:bookmarkStart w:id="16" w:name="_Toc514829826"/>
+      <w:bookmarkStart w:id="15" w:name="_Toc524657561"/>
       <w:r>
         <w:t>Parquet</w:t>
       </w:r>
+      <w:bookmarkEnd w:id="15"/>
+    </w:p>
+    <w:p/>
+    <w:p>
+      <w:pPr>
+        <w:pStyle w:val="Heading2"/>
+      </w:pPr>
+      <w:bookmarkStart w:id="16" w:name="_Toc524657562"/>
+      <w:r>
+        <w:t>Explode a list or array data field</w:t>
+      </w:r>
       <w:bookmarkEnd w:id="16"/>
-    </w:p>
-    <w:p/>
-    <w:p>
-      <w:pPr>
-        <w:pStyle w:val="Heading2"/>
-      </w:pPr>
-      <w:bookmarkStart w:id="17" w:name="_Toc514829827"/>
-      <w:r>
-        <w:t>Explode a list or array data field</w:t>
-      </w:r>
-      <w:bookmarkEnd w:id="17"/>
     </w:p>
     <w:p/>
     <w:p>
@@ -8185,22 +8270,22 @@
       <w:pPr>
         <w:pStyle w:val="Heading1"/>
       </w:pPr>
-      <w:bookmarkStart w:id="18" w:name="_Toc514829828"/>
+      <w:bookmarkStart w:id="17" w:name="_Toc524657563"/>
       <w:r>
         <w:t>Strings</w:t>
       </w:r>
+      <w:bookmarkEnd w:id="17"/>
+    </w:p>
+    <w:p/>
+    <w:p>
+      <w:pPr>
+        <w:pStyle w:val="Heading2"/>
+      </w:pPr>
+      <w:bookmarkStart w:id="18" w:name="_Toc524657564"/>
+      <w:r>
+        <w:t>Concatenate strings</w:t>
+      </w:r>
       <w:bookmarkEnd w:id="18"/>
-    </w:p>
-    <w:p/>
-    <w:p>
-      <w:pPr>
-        <w:pStyle w:val="Heading2"/>
-      </w:pPr>
-      <w:bookmarkStart w:id="19" w:name="_Toc514829829"/>
-      <w:r>
-        <w:t>Concatenate strings</w:t>
-      </w:r>
-      <w:bookmarkEnd w:id="19"/>
     </w:p>
     <w:p/>
     <w:p>
@@ -8242,14 +8327,14 @@
       <w:pPr>
         <w:pStyle w:val="Heading2"/>
       </w:pPr>
-      <w:bookmarkStart w:id="20" w:name="_Toc514829830"/>
+      <w:bookmarkStart w:id="19" w:name="_Toc524657565"/>
       <w:r>
         <w:t xml:space="preserve">Convert </w:t>
       </w:r>
       <w:r>
         <w:t>a numeric field to a string</w:t>
       </w:r>
-      <w:bookmarkEnd w:id="20"/>
+      <w:bookmarkEnd w:id="19"/>
     </w:p>
     <w:p/>
     <w:p>
@@ -8516,11 +8601,11 @@
       <w:pPr>
         <w:pStyle w:val="Heading2"/>
       </w:pPr>
-      <w:bookmarkStart w:id="21" w:name="_Toc514829831"/>
+      <w:bookmarkStart w:id="20" w:name="_Toc524657566"/>
       <w:r>
         <w:t>Substring</w:t>
       </w:r>
-      <w:bookmarkEnd w:id="21"/>
+      <w:bookmarkEnd w:id="20"/>
     </w:p>
     <w:p/>
     <w:p>
@@ -8556,12 +8641,12 @@
       <w:pPr>
         <w:pStyle w:val="Heading1"/>
       </w:pPr>
-      <w:bookmarkStart w:id="22" w:name="_Toc514829832"/>
+      <w:bookmarkStart w:id="21" w:name="_Toc524657567"/>
       <w:r>
         <w:lastRenderedPageBreak/>
         <w:t>Time Intervals</w:t>
       </w:r>
-      <w:bookmarkEnd w:id="22"/>
+      <w:bookmarkEnd w:id="21"/>
     </w:p>
     <w:p>
       <w:pPr>
@@ -9377,23 +9462,23 @@
       <w:pPr>
         <w:pStyle w:val="Heading1"/>
       </w:pPr>
-      <w:bookmarkStart w:id="23" w:name="_Toc514829833"/>
+      <w:bookmarkStart w:id="22" w:name="_Toc524657568"/>
       <w:r>
         <w:lastRenderedPageBreak/>
         <w:t>Timestamps</w:t>
       </w:r>
+      <w:bookmarkEnd w:id="22"/>
+    </w:p>
+    <w:p/>
+    <w:p>
+      <w:pPr>
+        <w:pStyle w:val="Heading2"/>
+      </w:pPr>
+      <w:bookmarkStart w:id="23" w:name="_Toc524657569"/>
+      <w:r>
+        <w:t>Convert string to timestamp</w:t>
+      </w:r>
       <w:bookmarkEnd w:id="23"/>
-    </w:p>
-    <w:p/>
-    <w:p>
-      <w:pPr>
-        <w:pStyle w:val="Heading2"/>
-      </w:pPr>
-      <w:bookmarkStart w:id="24" w:name="_Toc514829834"/>
-      <w:r>
-        <w:t>Convert string to timestamp</w:t>
-      </w:r>
-      <w:bookmarkEnd w:id="24"/>
     </w:p>
     <w:p/>
     <w:p>
@@ -9780,305 +9865,238 @@
       <w:pPr>
         <w:pStyle w:val="Heading2"/>
       </w:pPr>
-      <w:bookmarkStart w:id="25" w:name="_Toc514829835"/>
-      <w:r>
-        <w:t>Convert Unix Timestamp to Formatted Date</w:t>
-      </w:r>
+      <w:bookmarkStart w:id="24" w:name="_Toc524657570"/>
+      <w:bookmarkStart w:id="25" w:name="_GoBack"/>
       <w:bookmarkEnd w:id="25"/>
+      <w:r>
+        <w:t>Convert ISO</w:t>
+      </w:r>
+      <w:r>
+        <w:t xml:space="preserve"> 8601</w:t>
+      </w:r>
+      <w:r>
+        <w:t xml:space="preserve"> Standard DateTime to unix Timestamp</w:t>
+      </w:r>
+      <w:bookmarkEnd w:id="24"/>
     </w:p>
     <w:p/>
     <w:p>
-      <w:r>
-        <w:t>mooring_exp_df = sqlContext.sql('''</w:t>
-      </w:r>
-    </w:p>
-    <w:p>
-      <w:r>
-        <w:t>SELECT *,</w:t>
-      </w:r>
-    </w:p>
-    <w:p>
-      <w:r>
-        <w:t xml:space="preserve">       from_unixtime(timestamp, 'YYYY-MM-dd') as timestamp_dt</w:t>
-      </w:r>
-    </w:p>
-    <w:p>
-      <w:r>
-        <w:t>FROM start_moored</w:t>
-      </w:r>
-    </w:p>
-    <w:p>
-      <w:r>
-        <w:t>ORDER BY mmsi, timestamp</w:t>
-      </w:r>
-    </w:p>
-    <w:p>
-      <w:r>
-        <w:t>LIMIT 10</w:t>
-      </w:r>
-    </w:p>
-    <w:p>
-      <w:r>
-        <w:t>'''</w:t>
-      </w:r>
-    </w:p>
-    <w:p>
-      <w:r>
-        <w:t>)</w:t>
+      <w:pPr>
+        <w:pStyle w:val="code"/>
+      </w:pPr>
+      <w:r>
+        <w:t>test_ais_data_135206012_df = spark.sql(</w:t>
+      </w:r>
+    </w:p>
+    <w:p>
+      <w:pPr>
+        <w:pStyle w:val="code"/>
+      </w:pPr>
+      <w:r>
+        <w:t xml:space="preserve">    '''SELECT smfPayloadData.timestamp.asOf,</w:t>
+      </w:r>
+    </w:p>
+    <w:p>
+      <w:pPr>
+        <w:pStyle w:val="code"/>
+      </w:pPr>
+      <w:r>
+        <w:t xml:space="preserve">              </w:t>
+      </w:r>
+      <w:r>
+        <w:rPr>
+          <w:b/>
+        </w:rPr>
+        <w:t>unix_timestamp(smfPayloadData.timestamp.asOf, "yyyy-MM-dd'T'HH:mm:ss.SSS'Z'") as unix_ts</w:t>
+      </w:r>
+      <w:r>
+        <w:t>,</w:t>
       </w:r>
     </w:p>
     <w:p/>
     <w:p>
-      <w:pPr>
-        <w:shd w:val="clear" w:color="auto" w:fill="FFFFFF"/>
-        <w:tabs>
-          <w:tab w:val="left" w:pos="916"/>
-          <w:tab w:val="left" w:pos="1832"/>
-          <w:tab w:val="left" w:pos="2748"/>
-          <w:tab w:val="left" w:pos="3664"/>
-          <w:tab w:val="left" w:pos="4580"/>
-          <w:tab w:val="left" w:pos="5496"/>
-          <w:tab w:val="left" w:pos="6412"/>
-          <w:tab w:val="left" w:pos="7328"/>
-          <w:tab w:val="left" w:pos="8244"/>
-          <w:tab w:val="left" w:pos="9160"/>
-          <w:tab w:val="left" w:pos="10076"/>
-          <w:tab w:val="left" w:pos="10992"/>
-          <w:tab w:val="left" w:pos="11908"/>
-          <w:tab w:val="left" w:pos="12824"/>
-          <w:tab w:val="left" w:pos="13740"/>
-          <w:tab w:val="left" w:pos="14656"/>
-        </w:tabs>
-        <w:wordWrap w:val="0"/>
-        <w:textAlignment w:val="baseline"/>
-        <w:rPr>
-          <w:rFonts w:ascii="Courier New" w:eastAsia="Times New Roman" w:hAnsi="Courier New" w:cs="Courier New"/>
-          <w:color w:val="000000"/>
-          <w:sz w:val="21"/>
-          <w:szCs w:val="21"/>
-        </w:rPr>
-      </w:pPr>
-      <w:r>
-        <w:rPr>
-          <w:rFonts w:ascii="Courier New" w:eastAsia="Times New Roman" w:hAnsi="Courier New" w:cs="Courier New"/>
-          <w:color w:val="000000"/>
-          <w:sz w:val="21"/>
-          <w:szCs w:val="21"/>
-        </w:rPr>
-        <w:t>+----------+---------+-----+------------+</w:t>
-      </w:r>
-    </w:p>
-    <w:p>
-      <w:pPr>
-        <w:shd w:val="clear" w:color="auto" w:fill="FFFFFF"/>
-        <w:tabs>
-          <w:tab w:val="left" w:pos="916"/>
-          <w:tab w:val="left" w:pos="1832"/>
-          <w:tab w:val="left" w:pos="2748"/>
-          <w:tab w:val="left" w:pos="3664"/>
-          <w:tab w:val="left" w:pos="4580"/>
-          <w:tab w:val="left" w:pos="5496"/>
-          <w:tab w:val="left" w:pos="6412"/>
-          <w:tab w:val="left" w:pos="7328"/>
-          <w:tab w:val="left" w:pos="8244"/>
-          <w:tab w:val="left" w:pos="9160"/>
-          <w:tab w:val="left" w:pos="10076"/>
-          <w:tab w:val="left" w:pos="10992"/>
-          <w:tab w:val="left" w:pos="11908"/>
-          <w:tab w:val="left" w:pos="12824"/>
-          <w:tab w:val="left" w:pos="13740"/>
-          <w:tab w:val="left" w:pos="14656"/>
-        </w:tabs>
-        <w:wordWrap w:val="0"/>
-        <w:textAlignment w:val="baseline"/>
-        <w:rPr>
-          <w:rFonts w:ascii="Courier New" w:eastAsia="Times New Roman" w:hAnsi="Courier New" w:cs="Courier New"/>
-          <w:color w:val="000000"/>
-          <w:sz w:val="21"/>
-          <w:szCs w:val="21"/>
-        </w:rPr>
-      </w:pPr>
-      <w:r>
-        <w:rPr>
-          <w:rFonts w:ascii="Courier New" w:eastAsia="Times New Roman" w:hAnsi="Courier New" w:cs="Courier New"/>
-          <w:color w:val="000000"/>
-          <w:sz w:val="21"/>
-          <w:szCs w:val="21"/>
-        </w:rPr>
-        <w:t>| timestamp|     mmsi|  poi|timestamp_dt|</w:t>
-      </w:r>
-    </w:p>
-    <w:p>
-      <w:pPr>
-        <w:shd w:val="clear" w:color="auto" w:fill="FFFFFF"/>
-        <w:tabs>
-          <w:tab w:val="left" w:pos="916"/>
-          <w:tab w:val="left" w:pos="1832"/>
-          <w:tab w:val="left" w:pos="2748"/>
-          <w:tab w:val="left" w:pos="3664"/>
-          <w:tab w:val="left" w:pos="4580"/>
-          <w:tab w:val="left" w:pos="5496"/>
-          <w:tab w:val="left" w:pos="6412"/>
-          <w:tab w:val="left" w:pos="7328"/>
-          <w:tab w:val="left" w:pos="8244"/>
-          <w:tab w:val="left" w:pos="9160"/>
-          <w:tab w:val="left" w:pos="10076"/>
-          <w:tab w:val="left" w:pos="10992"/>
-          <w:tab w:val="left" w:pos="11908"/>
-          <w:tab w:val="left" w:pos="12824"/>
-          <w:tab w:val="left" w:pos="13740"/>
-          <w:tab w:val="left" w:pos="14656"/>
-        </w:tabs>
-        <w:wordWrap w:val="0"/>
-        <w:textAlignment w:val="baseline"/>
-        <w:rPr>
-          <w:rFonts w:ascii="Courier New" w:eastAsia="Times New Roman" w:hAnsi="Courier New" w:cs="Courier New"/>
-          <w:color w:val="000000"/>
-          <w:sz w:val="21"/>
-          <w:szCs w:val="21"/>
-        </w:rPr>
-      </w:pPr>
-      <w:r>
-        <w:rPr>
-          <w:rFonts w:ascii="Courier New" w:eastAsia="Times New Roman" w:hAnsi="Courier New" w:cs="Courier New"/>
-          <w:color w:val="000000"/>
-          <w:sz w:val="21"/>
-          <w:szCs w:val="21"/>
-        </w:rPr>
-        <w:t>+----------+---------+-----+------------+</w:t>
-      </w:r>
-    </w:p>
-    <w:p>
-      <w:pPr>
-        <w:shd w:val="clear" w:color="auto" w:fill="FFFFFF"/>
-        <w:tabs>
-          <w:tab w:val="left" w:pos="916"/>
-          <w:tab w:val="left" w:pos="1832"/>
-          <w:tab w:val="left" w:pos="2748"/>
-          <w:tab w:val="left" w:pos="3664"/>
-          <w:tab w:val="left" w:pos="4580"/>
-          <w:tab w:val="left" w:pos="5496"/>
-          <w:tab w:val="left" w:pos="6412"/>
-          <w:tab w:val="left" w:pos="7328"/>
-          <w:tab w:val="left" w:pos="8244"/>
-          <w:tab w:val="left" w:pos="9160"/>
-          <w:tab w:val="left" w:pos="10076"/>
-          <w:tab w:val="left" w:pos="10992"/>
-          <w:tab w:val="left" w:pos="11908"/>
-          <w:tab w:val="left" w:pos="12824"/>
-          <w:tab w:val="left" w:pos="13740"/>
-          <w:tab w:val="left" w:pos="14656"/>
-        </w:tabs>
-        <w:wordWrap w:val="0"/>
-        <w:textAlignment w:val="baseline"/>
-        <w:rPr>
-          <w:rFonts w:ascii="Courier New" w:eastAsia="Times New Roman" w:hAnsi="Courier New" w:cs="Courier New"/>
-          <w:color w:val="000000"/>
-          <w:sz w:val="21"/>
-          <w:szCs w:val="21"/>
-        </w:rPr>
-      </w:pPr>
-      <w:r>
-        <w:rPr>
-          <w:rFonts w:ascii="Courier New" w:eastAsia="Times New Roman" w:hAnsi="Courier New" w:cs="Courier New"/>
-          <w:color w:val="000000"/>
-          <w:sz w:val="21"/>
-          <w:szCs w:val="21"/>
-        </w:rPr>
-        <w:t>|1493942222|173313120|12052|  2017-05-04|</w:t>
-      </w:r>
-    </w:p>
-    <w:p>
-      <w:pPr>
-        <w:shd w:val="clear" w:color="auto" w:fill="FFFFFF"/>
-        <w:tabs>
-          <w:tab w:val="left" w:pos="916"/>
-          <w:tab w:val="left" w:pos="1832"/>
-          <w:tab w:val="left" w:pos="2748"/>
-          <w:tab w:val="left" w:pos="3664"/>
-          <w:tab w:val="left" w:pos="4580"/>
-          <w:tab w:val="left" w:pos="5496"/>
-          <w:tab w:val="left" w:pos="6412"/>
-          <w:tab w:val="left" w:pos="7328"/>
-          <w:tab w:val="left" w:pos="8244"/>
-          <w:tab w:val="left" w:pos="9160"/>
-          <w:tab w:val="left" w:pos="10076"/>
-          <w:tab w:val="left" w:pos="10992"/>
-          <w:tab w:val="left" w:pos="11908"/>
-          <w:tab w:val="left" w:pos="12824"/>
-          <w:tab w:val="left" w:pos="13740"/>
-          <w:tab w:val="left" w:pos="14656"/>
-        </w:tabs>
-        <w:wordWrap w:val="0"/>
-        <w:textAlignment w:val="baseline"/>
-        <w:rPr>
-          <w:rFonts w:ascii="Courier New" w:eastAsia="Times New Roman" w:hAnsi="Courier New" w:cs="Courier New"/>
-          <w:color w:val="000000"/>
-          <w:sz w:val="21"/>
-          <w:szCs w:val="21"/>
-        </w:rPr>
-      </w:pPr>
-      <w:r>
-        <w:rPr>
-          <w:rFonts w:ascii="Courier New" w:eastAsia="Times New Roman" w:hAnsi="Courier New" w:cs="Courier New"/>
-          <w:color w:val="000000"/>
-          <w:sz w:val="21"/>
-          <w:szCs w:val="21"/>
-        </w:rPr>
-        <w:t>|1494196603|173313120|12043|  2017-05-07|</w:t>
-      </w:r>
-    </w:p>
-    <w:p>
-      <w:pPr>
-        <w:shd w:val="clear" w:color="auto" w:fill="FFFFFF"/>
-        <w:tabs>
-          <w:tab w:val="left" w:pos="916"/>
-          <w:tab w:val="left" w:pos="1832"/>
-          <w:tab w:val="left" w:pos="2748"/>
-          <w:tab w:val="left" w:pos="3664"/>
-          <w:tab w:val="left" w:pos="4580"/>
-          <w:tab w:val="left" w:pos="5496"/>
-          <w:tab w:val="left" w:pos="6412"/>
-          <w:tab w:val="left" w:pos="7328"/>
-          <w:tab w:val="left" w:pos="8244"/>
-          <w:tab w:val="left" w:pos="9160"/>
-          <w:tab w:val="left" w:pos="10076"/>
-          <w:tab w:val="left" w:pos="10992"/>
-          <w:tab w:val="left" w:pos="11908"/>
-          <w:tab w:val="left" w:pos="12824"/>
-          <w:tab w:val="left" w:pos="13740"/>
-          <w:tab w:val="left" w:pos="14656"/>
-        </w:tabs>
-        <w:wordWrap w:val="0"/>
-        <w:textAlignment w:val="baseline"/>
-        <w:rPr>
-          <w:rFonts w:ascii="Courier New" w:eastAsia="Times New Roman" w:hAnsi="Courier New" w:cs="Courier New"/>
-          <w:color w:val="000000"/>
-          <w:sz w:val="21"/>
-          <w:szCs w:val="21"/>
-        </w:rPr>
-      </w:pPr>
-      <w:r>
-        <w:rPr>
-          <w:rFonts w:ascii="Courier New" w:eastAsia="Times New Roman" w:hAnsi="Courier New" w:cs="Courier New"/>
-          <w:color w:val="000000"/>
-          <w:sz w:val="21"/>
-          <w:szCs w:val="21"/>
-        </w:rPr>
-        <w:t>|1494472207|173313120|12052|  2017-05-11|</w:t>
-      </w:r>
-    </w:p>
-    <w:p>
-      <w:pPr>
-        <w:rPr>
-          <w:rFonts w:ascii="Times New Roman" w:eastAsia="Times New Roman" w:hAnsi="Times New Roman" w:cs="Times New Roman"/>
-        </w:rPr>
-      </w:pPr>
-      <w:r>
-        <w:rPr>
-          <w:rFonts w:ascii="Times New Roman" w:eastAsia="Times New Roman" w:hAnsi="Times New Roman" w:cs="Times New Roman"/>
-        </w:rPr>
-        <w:t>...</w:t>
+      <w:r>
+        <w:t>outputs a unix_ts like:</w:t>
+      </w:r>
+    </w:p>
+    <w:p/>
+    <w:p>
+      <w:pPr>
+        <w:shd w:val="clear" w:color="auto" w:fill="FFFFFF"/>
+        <w:tabs>
+          <w:tab w:val="left" w:pos="916"/>
+          <w:tab w:val="left" w:pos="1832"/>
+          <w:tab w:val="left" w:pos="2748"/>
+          <w:tab w:val="left" w:pos="3664"/>
+          <w:tab w:val="left" w:pos="4580"/>
+          <w:tab w:val="left" w:pos="5496"/>
+          <w:tab w:val="left" w:pos="6412"/>
+          <w:tab w:val="left" w:pos="7328"/>
+          <w:tab w:val="left" w:pos="8244"/>
+          <w:tab w:val="left" w:pos="9160"/>
+          <w:tab w:val="left" w:pos="10076"/>
+          <w:tab w:val="left" w:pos="10992"/>
+          <w:tab w:val="left" w:pos="11908"/>
+          <w:tab w:val="left" w:pos="12824"/>
+          <w:tab w:val="left" w:pos="13740"/>
+          <w:tab w:val="left" w:pos="14656"/>
+        </w:tabs>
+        <w:wordWrap w:val="0"/>
+        <w:textAlignment w:val="baseline"/>
+        <w:rPr>
+          <w:rFonts w:ascii="Courier New" w:eastAsia="Times New Roman" w:hAnsi="Courier New" w:cs="Courier New"/>
+          <w:color w:val="000000"/>
+          <w:sz w:val="15"/>
+          <w:szCs w:val="15"/>
+        </w:rPr>
+      </w:pPr>
+      <w:r>
+        <w:rPr>
+          <w:rFonts w:ascii="Courier New" w:eastAsia="Times New Roman" w:hAnsi="Courier New" w:cs="Courier New"/>
+          <w:color w:val="000000"/>
+          <w:sz w:val="15"/>
+          <w:szCs w:val="15"/>
+        </w:rPr>
+        <w:t>+--------------------+----------+---------+----------+------------------+--------+---------+-----+-------+------------+</w:t>
+      </w:r>
+    </w:p>
+    <w:p>
+      <w:pPr>
+        <w:shd w:val="clear" w:color="auto" w:fill="FFFFFF"/>
+        <w:tabs>
+          <w:tab w:val="left" w:pos="916"/>
+          <w:tab w:val="left" w:pos="1832"/>
+          <w:tab w:val="left" w:pos="2748"/>
+          <w:tab w:val="left" w:pos="3664"/>
+          <w:tab w:val="left" w:pos="4580"/>
+          <w:tab w:val="left" w:pos="5496"/>
+          <w:tab w:val="left" w:pos="6412"/>
+          <w:tab w:val="left" w:pos="7328"/>
+          <w:tab w:val="left" w:pos="8244"/>
+          <w:tab w:val="left" w:pos="9160"/>
+          <w:tab w:val="left" w:pos="10076"/>
+          <w:tab w:val="left" w:pos="10992"/>
+          <w:tab w:val="left" w:pos="11908"/>
+          <w:tab w:val="left" w:pos="12824"/>
+          <w:tab w:val="left" w:pos="13740"/>
+          <w:tab w:val="left" w:pos="14656"/>
+        </w:tabs>
+        <w:wordWrap w:val="0"/>
+        <w:textAlignment w:val="baseline"/>
+        <w:rPr>
+          <w:rFonts w:ascii="Courier New" w:eastAsia="Times New Roman" w:hAnsi="Courier New" w:cs="Courier New"/>
+          <w:color w:val="000000"/>
+          <w:sz w:val="15"/>
+          <w:szCs w:val="15"/>
+        </w:rPr>
+      </w:pPr>
+      <w:r>
+        <w:rPr>
+          <w:rFonts w:ascii="Courier New" w:eastAsia="Times New Roman" w:hAnsi="Courier New" w:cs="Courier New"/>
+          <w:color w:val="000000"/>
+          <w:sz w:val="15"/>
+          <w:szCs w:val="15"/>
+        </w:rPr>
+        <w:t>|                asOf|   unix_ts|      imo|vesselName|vesselTelematicsId|latitude|longitude|speed|heading|detectedPois|</w:t>
+      </w:r>
+    </w:p>
+    <w:p>
+      <w:pPr>
+        <w:shd w:val="clear" w:color="auto" w:fill="FFFFFF"/>
+        <w:tabs>
+          <w:tab w:val="left" w:pos="916"/>
+          <w:tab w:val="left" w:pos="1832"/>
+          <w:tab w:val="left" w:pos="2748"/>
+          <w:tab w:val="left" w:pos="3664"/>
+          <w:tab w:val="left" w:pos="4580"/>
+          <w:tab w:val="left" w:pos="5496"/>
+          <w:tab w:val="left" w:pos="6412"/>
+          <w:tab w:val="left" w:pos="7328"/>
+          <w:tab w:val="left" w:pos="8244"/>
+          <w:tab w:val="left" w:pos="9160"/>
+          <w:tab w:val="left" w:pos="10076"/>
+          <w:tab w:val="left" w:pos="10992"/>
+          <w:tab w:val="left" w:pos="11908"/>
+          <w:tab w:val="left" w:pos="12824"/>
+          <w:tab w:val="left" w:pos="13740"/>
+          <w:tab w:val="left" w:pos="14656"/>
+        </w:tabs>
+        <w:wordWrap w:val="0"/>
+        <w:textAlignment w:val="baseline"/>
+        <w:rPr>
+          <w:rFonts w:ascii="Courier New" w:eastAsia="Times New Roman" w:hAnsi="Courier New" w:cs="Courier New"/>
+          <w:color w:val="000000"/>
+          <w:sz w:val="15"/>
+          <w:szCs w:val="15"/>
+        </w:rPr>
+      </w:pPr>
+      <w:r>
+        <w:rPr>
+          <w:rFonts w:ascii="Courier New" w:eastAsia="Times New Roman" w:hAnsi="Courier New" w:cs="Courier New"/>
+          <w:color w:val="000000"/>
+          <w:sz w:val="15"/>
+          <w:szCs w:val="15"/>
+        </w:rPr>
+        <w:t>+--------------------+----------+---------+----------+------------------+--------+---------+-----+-------+------------+</w:t>
+      </w:r>
+    </w:p>
+    <w:p>
+      <w:pPr>
+        <w:shd w:val="clear" w:color="auto" w:fill="FFFFFF"/>
+        <w:tabs>
+          <w:tab w:val="left" w:pos="916"/>
+          <w:tab w:val="left" w:pos="1832"/>
+          <w:tab w:val="left" w:pos="2748"/>
+          <w:tab w:val="left" w:pos="3664"/>
+          <w:tab w:val="left" w:pos="4580"/>
+          <w:tab w:val="left" w:pos="5496"/>
+          <w:tab w:val="left" w:pos="6412"/>
+          <w:tab w:val="left" w:pos="7328"/>
+          <w:tab w:val="left" w:pos="8244"/>
+          <w:tab w:val="left" w:pos="9160"/>
+          <w:tab w:val="left" w:pos="10076"/>
+          <w:tab w:val="left" w:pos="10992"/>
+          <w:tab w:val="left" w:pos="11908"/>
+          <w:tab w:val="left" w:pos="12824"/>
+          <w:tab w:val="left" w:pos="13740"/>
+          <w:tab w:val="left" w:pos="14656"/>
+        </w:tabs>
+        <w:wordWrap w:val="0"/>
+        <w:textAlignment w:val="baseline"/>
+        <w:rPr>
+          <w:rFonts w:ascii="Courier New" w:eastAsia="Times New Roman" w:hAnsi="Courier New" w:cs="Courier New"/>
+          <w:color w:val="000000"/>
+          <w:sz w:val="15"/>
+          <w:szCs w:val="15"/>
+        </w:rPr>
+      </w:pPr>
+      <w:r>
+        <w:rPr>
+          <w:rFonts w:ascii="Courier New" w:eastAsia="Times New Roman" w:hAnsi="Courier New" w:cs="Courier New"/>
+          <w:color w:val="000000"/>
+          <w:sz w:val="15"/>
+          <w:szCs w:val="15"/>
+        </w:rPr>
+        <w:t>|2017-07-01T00:08:...|</w:t>
+      </w:r>
+      <w:r>
+        <w:rPr>
+          <w:rFonts w:ascii="Courier New" w:eastAsia="Times New Roman" w:hAnsi="Courier New" w:cs="Courier New"/>
+          <w:b/>
+          <w:color w:val="000000"/>
+          <w:sz w:val="15"/>
+          <w:szCs w:val="15"/>
+        </w:rPr>
+        <w:t>1498867725</w:t>
+      </w:r>
+      <w:r>
+        <w:rPr>
+          <w:rFonts w:ascii="Courier New" w:eastAsia="Times New Roman" w:hAnsi="Courier New" w:cs="Courier New"/>
+          <w:color w:val="000000"/>
+          <w:sz w:val="15"/>
+          <w:szCs w:val="15"/>
+        </w:rPr>
+        <w:t>|135206012|    JINLUN|         4122</w:t>
       </w:r>
     </w:p>
     <w:p/>
@@ -10087,12 +10105,319 @@
       <w:pPr>
         <w:pStyle w:val="Heading2"/>
       </w:pPr>
-      <w:bookmarkStart w:id="26" w:name="_Toc514829836"/>
+      <w:bookmarkStart w:id="26" w:name="_Toc524657571"/>
+      <w:r>
+        <w:t>Convert Unix Timestamp to Formatted Date</w:t>
+      </w:r>
+      <w:bookmarkEnd w:id="26"/>
+    </w:p>
+    <w:p/>
+    <w:p>
+      <w:r>
+        <w:t>mooring_exp_df = sqlContext.sql('''</w:t>
+      </w:r>
+    </w:p>
+    <w:p>
+      <w:r>
+        <w:t>SELECT *,</w:t>
+      </w:r>
+    </w:p>
+    <w:p>
+      <w:r>
+        <w:t xml:space="preserve">       from_unixtime(timestamp, 'YYYY-MM-dd') as timestamp_dt</w:t>
+      </w:r>
+    </w:p>
+    <w:p>
+      <w:r>
+        <w:t>FROM start_moored</w:t>
+      </w:r>
+    </w:p>
+    <w:p>
+      <w:r>
+        <w:t>ORDER BY mmsi, timestamp</w:t>
+      </w:r>
+    </w:p>
+    <w:p>
       <w:r>
         <w:lastRenderedPageBreak/>
+        <w:t>LIMIT 10</w:t>
+      </w:r>
+    </w:p>
+    <w:p>
+      <w:r>
+        <w:t>'''</w:t>
+      </w:r>
+    </w:p>
+    <w:p>
+      <w:r>
+        <w:t>)</w:t>
+      </w:r>
+    </w:p>
+    <w:p/>
+    <w:p>
+      <w:pPr>
+        <w:shd w:val="clear" w:color="auto" w:fill="FFFFFF"/>
+        <w:tabs>
+          <w:tab w:val="left" w:pos="916"/>
+          <w:tab w:val="left" w:pos="1832"/>
+          <w:tab w:val="left" w:pos="2748"/>
+          <w:tab w:val="left" w:pos="3664"/>
+          <w:tab w:val="left" w:pos="4580"/>
+          <w:tab w:val="left" w:pos="5496"/>
+          <w:tab w:val="left" w:pos="6412"/>
+          <w:tab w:val="left" w:pos="7328"/>
+          <w:tab w:val="left" w:pos="8244"/>
+          <w:tab w:val="left" w:pos="9160"/>
+          <w:tab w:val="left" w:pos="10076"/>
+          <w:tab w:val="left" w:pos="10992"/>
+          <w:tab w:val="left" w:pos="11908"/>
+          <w:tab w:val="left" w:pos="12824"/>
+          <w:tab w:val="left" w:pos="13740"/>
+          <w:tab w:val="left" w:pos="14656"/>
+        </w:tabs>
+        <w:wordWrap w:val="0"/>
+        <w:textAlignment w:val="baseline"/>
+        <w:rPr>
+          <w:rFonts w:ascii="Courier New" w:eastAsia="Times New Roman" w:hAnsi="Courier New" w:cs="Courier New"/>
+          <w:color w:val="000000"/>
+          <w:sz w:val="21"/>
+          <w:szCs w:val="21"/>
+        </w:rPr>
+      </w:pPr>
+      <w:r>
+        <w:rPr>
+          <w:rFonts w:ascii="Courier New" w:eastAsia="Times New Roman" w:hAnsi="Courier New" w:cs="Courier New"/>
+          <w:color w:val="000000"/>
+          <w:sz w:val="21"/>
+          <w:szCs w:val="21"/>
+        </w:rPr>
+        <w:t>+----------+---------+-----+------------+</w:t>
+      </w:r>
+    </w:p>
+    <w:p>
+      <w:pPr>
+        <w:shd w:val="clear" w:color="auto" w:fill="FFFFFF"/>
+        <w:tabs>
+          <w:tab w:val="left" w:pos="916"/>
+          <w:tab w:val="left" w:pos="1832"/>
+          <w:tab w:val="left" w:pos="2748"/>
+          <w:tab w:val="left" w:pos="3664"/>
+          <w:tab w:val="left" w:pos="4580"/>
+          <w:tab w:val="left" w:pos="5496"/>
+          <w:tab w:val="left" w:pos="6412"/>
+          <w:tab w:val="left" w:pos="7328"/>
+          <w:tab w:val="left" w:pos="8244"/>
+          <w:tab w:val="left" w:pos="9160"/>
+          <w:tab w:val="left" w:pos="10076"/>
+          <w:tab w:val="left" w:pos="10992"/>
+          <w:tab w:val="left" w:pos="11908"/>
+          <w:tab w:val="left" w:pos="12824"/>
+          <w:tab w:val="left" w:pos="13740"/>
+          <w:tab w:val="left" w:pos="14656"/>
+        </w:tabs>
+        <w:wordWrap w:val="0"/>
+        <w:textAlignment w:val="baseline"/>
+        <w:rPr>
+          <w:rFonts w:ascii="Courier New" w:eastAsia="Times New Roman" w:hAnsi="Courier New" w:cs="Courier New"/>
+          <w:color w:val="000000"/>
+          <w:sz w:val="21"/>
+          <w:szCs w:val="21"/>
+        </w:rPr>
+      </w:pPr>
+      <w:r>
+        <w:rPr>
+          <w:rFonts w:ascii="Courier New" w:eastAsia="Times New Roman" w:hAnsi="Courier New" w:cs="Courier New"/>
+          <w:color w:val="000000"/>
+          <w:sz w:val="21"/>
+          <w:szCs w:val="21"/>
+        </w:rPr>
+        <w:t>| timestamp|     mmsi|  poi|timestamp_dt|</w:t>
+      </w:r>
+    </w:p>
+    <w:p>
+      <w:pPr>
+        <w:shd w:val="clear" w:color="auto" w:fill="FFFFFF"/>
+        <w:tabs>
+          <w:tab w:val="left" w:pos="916"/>
+          <w:tab w:val="left" w:pos="1832"/>
+          <w:tab w:val="left" w:pos="2748"/>
+          <w:tab w:val="left" w:pos="3664"/>
+          <w:tab w:val="left" w:pos="4580"/>
+          <w:tab w:val="left" w:pos="5496"/>
+          <w:tab w:val="left" w:pos="6412"/>
+          <w:tab w:val="left" w:pos="7328"/>
+          <w:tab w:val="left" w:pos="8244"/>
+          <w:tab w:val="left" w:pos="9160"/>
+          <w:tab w:val="left" w:pos="10076"/>
+          <w:tab w:val="left" w:pos="10992"/>
+          <w:tab w:val="left" w:pos="11908"/>
+          <w:tab w:val="left" w:pos="12824"/>
+          <w:tab w:val="left" w:pos="13740"/>
+          <w:tab w:val="left" w:pos="14656"/>
+        </w:tabs>
+        <w:wordWrap w:val="0"/>
+        <w:textAlignment w:val="baseline"/>
+        <w:rPr>
+          <w:rFonts w:ascii="Courier New" w:eastAsia="Times New Roman" w:hAnsi="Courier New" w:cs="Courier New"/>
+          <w:color w:val="000000"/>
+          <w:sz w:val="21"/>
+          <w:szCs w:val="21"/>
+        </w:rPr>
+      </w:pPr>
+      <w:r>
+        <w:rPr>
+          <w:rFonts w:ascii="Courier New" w:eastAsia="Times New Roman" w:hAnsi="Courier New" w:cs="Courier New"/>
+          <w:color w:val="000000"/>
+          <w:sz w:val="21"/>
+          <w:szCs w:val="21"/>
+        </w:rPr>
+        <w:t>+----------+---------+-----+------------+</w:t>
+      </w:r>
+    </w:p>
+    <w:p>
+      <w:pPr>
+        <w:shd w:val="clear" w:color="auto" w:fill="FFFFFF"/>
+        <w:tabs>
+          <w:tab w:val="left" w:pos="916"/>
+          <w:tab w:val="left" w:pos="1832"/>
+          <w:tab w:val="left" w:pos="2748"/>
+          <w:tab w:val="left" w:pos="3664"/>
+          <w:tab w:val="left" w:pos="4580"/>
+          <w:tab w:val="left" w:pos="5496"/>
+          <w:tab w:val="left" w:pos="6412"/>
+          <w:tab w:val="left" w:pos="7328"/>
+          <w:tab w:val="left" w:pos="8244"/>
+          <w:tab w:val="left" w:pos="9160"/>
+          <w:tab w:val="left" w:pos="10076"/>
+          <w:tab w:val="left" w:pos="10992"/>
+          <w:tab w:val="left" w:pos="11908"/>
+          <w:tab w:val="left" w:pos="12824"/>
+          <w:tab w:val="left" w:pos="13740"/>
+          <w:tab w:val="left" w:pos="14656"/>
+        </w:tabs>
+        <w:wordWrap w:val="0"/>
+        <w:textAlignment w:val="baseline"/>
+        <w:rPr>
+          <w:rFonts w:ascii="Courier New" w:eastAsia="Times New Roman" w:hAnsi="Courier New" w:cs="Courier New"/>
+          <w:color w:val="000000"/>
+          <w:sz w:val="21"/>
+          <w:szCs w:val="21"/>
+        </w:rPr>
+      </w:pPr>
+      <w:r>
+        <w:rPr>
+          <w:rFonts w:ascii="Courier New" w:eastAsia="Times New Roman" w:hAnsi="Courier New" w:cs="Courier New"/>
+          <w:color w:val="000000"/>
+          <w:sz w:val="21"/>
+          <w:szCs w:val="21"/>
+        </w:rPr>
+        <w:t>|1493942222|173313120|12052|  2017-05-04|</w:t>
+      </w:r>
+    </w:p>
+    <w:p>
+      <w:pPr>
+        <w:shd w:val="clear" w:color="auto" w:fill="FFFFFF"/>
+        <w:tabs>
+          <w:tab w:val="left" w:pos="916"/>
+          <w:tab w:val="left" w:pos="1832"/>
+          <w:tab w:val="left" w:pos="2748"/>
+          <w:tab w:val="left" w:pos="3664"/>
+          <w:tab w:val="left" w:pos="4580"/>
+          <w:tab w:val="left" w:pos="5496"/>
+          <w:tab w:val="left" w:pos="6412"/>
+          <w:tab w:val="left" w:pos="7328"/>
+          <w:tab w:val="left" w:pos="8244"/>
+          <w:tab w:val="left" w:pos="9160"/>
+          <w:tab w:val="left" w:pos="10076"/>
+          <w:tab w:val="left" w:pos="10992"/>
+          <w:tab w:val="left" w:pos="11908"/>
+          <w:tab w:val="left" w:pos="12824"/>
+          <w:tab w:val="left" w:pos="13740"/>
+          <w:tab w:val="left" w:pos="14656"/>
+        </w:tabs>
+        <w:wordWrap w:val="0"/>
+        <w:textAlignment w:val="baseline"/>
+        <w:rPr>
+          <w:rFonts w:ascii="Courier New" w:eastAsia="Times New Roman" w:hAnsi="Courier New" w:cs="Courier New"/>
+          <w:color w:val="000000"/>
+          <w:sz w:val="21"/>
+          <w:szCs w:val="21"/>
+        </w:rPr>
+      </w:pPr>
+      <w:r>
+        <w:rPr>
+          <w:rFonts w:ascii="Courier New" w:eastAsia="Times New Roman" w:hAnsi="Courier New" w:cs="Courier New"/>
+          <w:color w:val="000000"/>
+          <w:sz w:val="21"/>
+          <w:szCs w:val="21"/>
+        </w:rPr>
+        <w:t>|1494196603|173313120|12043|  2017-05-07|</w:t>
+      </w:r>
+    </w:p>
+    <w:p>
+      <w:pPr>
+        <w:shd w:val="clear" w:color="auto" w:fill="FFFFFF"/>
+        <w:tabs>
+          <w:tab w:val="left" w:pos="916"/>
+          <w:tab w:val="left" w:pos="1832"/>
+          <w:tab w:val="left" w:pos="2748"/>
+          <w:tab w:val="left" w:pos="3664"/>
+          <w:tab w:val="left" w:pos="4580"/>
+          <w:tab w:val="left" w:pos="5496"/>
+          <w:tab w:val="left" w:pos="6412"/>
+          <w:tab w:val="left" w:pos="7328"/>
+          <w:tab w:val="left" w:pos="8244"/>
+          <w:tab w:val="left" w:pos="9160"/>
+          <w:tab w:val="left" w:pos="10076"/>
+          <w:tab w:val="left" w:pos="10992"/>
+          <w:tab w:val="left" w:pos="11908"/>
+          <w:tab w:val="left" w:pos="12824"/>
+          <w:tab w:val="left" w:pos="13740"/>
+          <w:tab w:val="left" w:pos="14656"/>
+        </w:tabs>
+        <w:wordWrap w:val="0"/>
+        <w:textAlignment w:val="baseline"/>
+        <w:rPr>
+          <w:rFonts w:ascii="Courier New" w:eastAsia="Times New Roman" w:hAnsi="Courier New" w:cs="Courier New"/>
+          <w:color w:val="000000"/>
+          <w:sz w:val="21"/>
+          <w:szCs w:val="21"/>
+        </w:rPr>
+      </w:pPr>
+      <w:r>
+        <w:rPr>
+          <w:rFonts w:ascii="Courier New" w:eastAsia="Times New Roman" w:hAnsi="Courier New" w:cs="Courier New"/>
+          <w:color w:val="000000"/>
+          <w:sz w:val="21"/>
+          <w:szCs w:val="21"/>
+        </w:rPr>
+        <w:t>|1494472207|173313120|12052|  2017-05-11|</w:t>
+      </w:r>
+    </w:p>
+    <w:p>
+      <w:pPr>
+        <w:rPr>
+          <w:rFonts w:ascii="Times New Roman" w:eastAsia="Times New Roman" w:hAnsi="Times New Roman" w:cs="Times New Roman"/>
+        </w:rPr>
+      </w:pPr>
+      <w:r>
+        <w:rPr>
+          <w:rFonts w:ascii="Times New Roman" w:eastAsia="Times New Roman" w:hAnsi="Times New Roman" w:cs="Times New Roman"/>
+        </w:rPr>
+        <w:t>...</w:t>
+      </w:r>
+    </w:p>
+    <w:p/>
+    <w:p/>
+    <w:p>
+      <w:pPr>
+        <w:pStyle w:val="Heading2"/>
+      </w:pPr>
+      <w:bookmarkStart w:id="27" w:name="_Toc524657572"/>
+      <w:r>
         <w:t>Convert Unix Timestamp to ISO Standard Date and Time</w:t>
       </w:r>
-      <w:bookmarkEnd w:id="26"/>
+      <w:bookmarkEnd w:id="27"/>
     </w:p>
     <w:p/>
     <w:p>
@@ -11170,7 +11495,7 @@
 </file>
 
 <file path=customXml/itemProps1.xml><?xml version="1.0" encoding="utf-8"?>
-<ds:datastoreItem xmlns:ds="http://schemas.openxmlformats.org/officeDocument/2006/customXml" ds:itemID="{F7444BF0-E35C-9C4B-8D39-35AC7A1B3DEE}">
+<ds:datastoreItem xmlns:ds="http://schemas.openxmlformats.org/officeDocument/2006/customXml" ds:itemID="{84A48047-70FC-7C43-998A-4F394CCAB92B}">
   <ds:schemaRefs>
     <ds:schemaRef ds:uri="http://schemas.openxmlformats.org/officeDocument/2006/bibliography"/>
   </ds:schemaRefs>

</xml_diff>

<commit_message>
Added LEFT OUTER JOIN
</commit_message>
<xml_diff>
--- a/sparkSQL_cheatsheet.docx
+++ b/sparkSQL_cheatsheet.docx
@@ -40,6 +40,8 @@
           <w:r>
             <w:t>Table of Contents</w:t>
           </w:r>
+          <w:bookmarkStart w:id="0" w:name="_GoBack"/>
+          <w:bookmarkEnd w:id="0"/>
         </w:p>
         <w:p>
           <w:pPr>
@@ -71,7 +73,7 @@
             </w:rPr>
             <w:fldChar w:fldCharType="separate"/>
           </w:r>
-          <w:hyperlink w:anchor="_Toc524657546" w:history="1">
+          <w:hyperlink w:anchor="_Toc524838904" w:history="1">
             <w:r>
               <w:rPr>
                 <w:rStyle w:val="Hyperlink"/>
@@ -98,7 +100,7 @@
                 <w:noProof/>
                 <w:webHidden/>
               </w:rPr>
-              <w:instrText xml:space="preserve"> PAGEREF _Toc524657546 \h </w:instrText>
+              <w:instrText xml:space="preserve"> PAGEREF _Toc524838904 \h </w:instrText>
             </w:r>
             <w:r>
               <w:rPr>
@@ -144,7 +146,7 @@
               <w:szCs w:val="24"/>
             </w:rPr>
           </w:pPr>
-          <w:hyperlink w:anchor="_Toc524657547" w:history="1">
+          <w:hyperlink w:anchor="_Toc524838905" w:history="1">
             <w:r>
               <w:rPr>
                 <w:rStyle w:val="Hyperlink"/>
@@ -171,7 +173,7 @@
                 <w:noProof/>
                 <w:webHidden/>
               </w:rPr>
-              <w:instrText xml:space="preserve"> PAGEREF _Toc524657547 \h </w:instrText>
+              <w:instrText xml:space="preserve"> PAGEREF _Toc524838905 \h </w:instrText>
             </w:r>
             <w:r>
               <w:rPr>
@@ -215,7 +217,7 @@
               <w:noProof/>
             </w:rPr>
           </w:pPr>
-          <w:hyperlink w:anchor="_Toc524657548" w:history="1">
+          <w:hyperlink w:anchor="_Toc524838906" w:history="1">
             <w:r>
               <w:rPr>
                 <w:rStyle w:val="Hyperlink"/>
@@ -242,7 +244,7 @@
                 <w:noProof/>
                 <w:webHidden/>
               </w:rPr>
-              <w:instrText xml:space="preserve"> PAGEREF _Toc524657548 \h </w:instrText>
+              <w:instrText xml:space="preserve"> PAGEREF _Toc524838906 \h </w:instrText>
             </w:r>
             <w:r>
               <w:rPr>
@@ -286,7 +288,7 @@
               <w:noProof/>
             </w:rPr>
           </w:pPr>
-          <w:hyperlink w:anchor="_Toc524657549" w:history="1">
+          <w:hyperlink w:anchor="_Toc524838907" w:history="1">
             <w:r>
               <w:rPr>
                 <w:rStyle w:val="Hyperlink"/>
@@ -313,7 +315,7 @@
                 <w:noProof/>
                 <w:webHidden/>
               </w:rPr>
-              <w:instrText xml:space="preserve"> PAGEREF _Toc524657549 \h </w:instrText>
+              <w:instrText xml:space="preserve"> PAGEREF _Toc524838907 \h </w:instrText>
             </w:r>
             <w:r>
               <w:rPr>
@@ -359,7 +361,7 @@
               <w:szCs w:val="24"/>
             </w:rPr>
           </w:pPr>
-          <w:hyperlink w:anchor="_Toc524657550" w:history="1">
+          <w:hyperlink w:anchor="_Toc524838908" w:history="1">
             <w:r>
               <w:rPr>
                 <w:rStyle w:val="Hyperlink"/>
@@ -386,7 +388,7 @@
                 <w:noProof/>
                 <w:webHidden/>
               </w:rPr>
-              <w:instrText xml:space="preserve"> PAGEREF _Toc524657550 \h </w:instrText>
+              <w:instrText xml:space="preserve"> PAGEREF _Toc524838908 \h </w:instrText>
             </w:r>
             <w:r>
               <w:rPr>
@@ -432,7 +434,7 @@
               <w:szCs w:val="24"/>
             </w:rPr>
           </w:pPr>
-          <w:hyperlink w:anchor="_Toc524657551" w:history="1">
+          <w:hyperlink w:anchor="_Toc524838909" w:history="1">
             <w:r>
               <w:rPr>
                 <w:rStyle w:val="Hyperlink"/>
@@ -459,7 +461,7 @@
                 <w:noProof/>
                 <w:webHidden/>
               </w:rPr>
-              <w:instrText xml:space="preserve"> PAGEREF _Toc524657551 \h </w:instrText>
+              <w:instrText xml:space="preserve"> PAGEREF _Toc524838909 \h </w:instrText>
             </w:r>
             <w:r>
               <w:rPr>
@@ -505,7 +507,7 @@
               <w:szCs w:val="24"/>
             </w:rPr>
           </w:pPr>
-          <w:hyperlink w:anchor="_Toc524657552" w:history="1">
+          <w:hyperlink w:anchor="_Toc524838910" w:history="1">
             <w:r>
               <w:rPr>
                 <w:rStyle w:val="Hyperlink"/>
@@ -532,7 +534,7 @@
                 <w:noProof/>
                 <w:webHidden/>
               </w:rPr>
-              <w:instrText xml:space="preserve"> PAGEREF _Toc524657552 \h </w:instrText>
+              <w:instrText xml:space="preserve"> PAGEREF _Toc524838910 \h </w:instrText>
             </w:r>
             <w:r>
               <w:rPr>
@@ -578,7 +580,7 @@
               <w:szCs w:val="24"/>
             </w:rPr>
           </w:pPr>
-          <w:hyperlink w:anchor="_Toc524657553" w:history="1">
+          <w:hyperlink w:anchor="_Toc524838911" w:history="1">
             <w:r>
               <w:rPr>
                 <w:rStyle w:val="Hyperlink"/>
@@ -605,7 +607,7 @@
                 <w:noProof/>
                 <w:webHidden/>
               </w:rPr>
-              <w:instrText xml:space="preserve"> PAGEREF _Toc524657553 \h </w:instrText>
+              <w:instrText xml:space="preserve"> PAGEREF _Toc524838911 \h </w:instrText>
             </w:r>
             <w:r>
               <w:rPr>
@@ -649,13 +651,13 @@
               <w:noProof/>
             </w:rPr>
           </w:pPr>
-          <w:hyperlink w:anchor="_Toc524657554" w:history="1">
+          <w:hyperlink w:anchor="_Toc524838912" w:history="1">
             <w:r>
               <w:rPr>
                 <w:rStyle w:val="Hyperlink"/>
                 <w:noProof/>
               </w:rPr>
-              <w:t>LEAD and LAG</w:t>
+              <w:t>Joins</w:t>
             </w:r>
             <w:r>
               <w:rPr>
@@ -676,7 +678,7 @@
                 <w:noProof/>
                 <w:webHidden/>
               </w:rPr>
-              <w:instrText xml:space="preserve"> PAGEREF _Toc524657554 \h </w:instrText>
+              <w:instrText xml:space="preserve"> PAGEREF _Toc524838912 \h </w:instrText>
             </w:r>
             <w:r>
               <w:rPr>
@@ -722,22 +724,84 @@
               <w:szCs w:val="24"/>
             </w:rPr>
           </w:pPr>
-          <w:hyperlink w:anchor="_Toc524657555" w:history="1">
+          <w:hyperlink w:anchor="_Toc524838913" w:history="1">
             <w:r>
               <w:rPr>
                 <w:rStyle w:val="Hyperlink"/>
                 <w:noProof/>
               </w:rPr>
-              <w:t xml:space="preserve">Loading a Schema while Correcting </w:t>
-            </w:r>
+              <w:t>Left Outer Join</w:t>
+            </w:r>
+            <w:r>
+              <w:rPr>
+                <w:noProof/>
+                <w:webHidden/>
+              </w:rPr>
+              <w:tab/>
+            </w:r>
+            <w:r>
+              <w:rPr>
+                <w:noProof/>
+                <w:webHidden/>
+              </w:rPr>
+              <w:fldChar w:fldCharType="begin"/>
+            </w:r>
+            <w:r>
+              <w:rPr>
+                <w:noProof/>
+                <w:webHidden/>
+              </w:rPr>
+              <w:instrText xml:space="preserve"> PAGEREF _Toc524838913 \h </w:instrText>
+            </w:r>
+            <w:r>
+              <w:rPr>
+                <w:noProof/>
+                <w:webHidden/>
+              </w:rPr>
+            </w:r>
+            <w:r>
+              <w:rPr>
+                <w:noProof/>
+                <w:webHidden/>
+              </w:rPr>
+              <w:fldChar w:fldCharType="separate"/>
+            </w:r>
+            <w:r>
+              <w:rPr>
+                <w:noProof/>
+                <w:webHidden/>
+              </w:rPr>
+              <w:t>5</w:t>
+            </w:r>
+            <w:r>
+              <w:rPr>
+                <w:noProof/>
+                <w:webHidden/>
+              </w:rPr>
+              <w:fldChar w:fldCharType="end"/>
+            </w:r>
+          </w:hyperlink>
+        </w:p>
+        <w:p>
+          <w:pPr>
+            <w:pStyle w:val="TOC1"/>
+            <w:tabs>
+              <w:tab w:val="right" w:leader="dot" w:pos="11150"/>
+            </w:tabs>
+            <w:rPr>
+              <w:rFonts w:eastAsiaTheme="minorEastAsia"/>
+              <w:b w:val="0"/>
+              <w:bCs w:val="0"/>
+              <w:noProof/>
+            </w:rPr>
+          </w:pPr>
+          <w:hyperlink w:anchor="_Toc524838914" w:history="1">
             <w:r>
               <w:rPr>
                 <w:rStyle w:val="Hyperlink"/>
-                <w:rFonts w:eastAsia="Times New Roman"/>
-                <w:noProof/>
-                <w:shd w:val="clear" w:color="auto" w:fill="F4F5F7"/>
-              </w:rPr>
-              <w:t>org.apache.parquet.io.ParquetDecodingException</w:t>
+                <w:noProof/>
+              </w:rPr>
+              <w:t>LEAD and LAG</w:t>
             </w:r>
             <w:r>
               <w:rPr>
@@ -758,7 +822,7 @@
                 <w:noProof/>
                 <w:webHidden/>
               </w:rPr>
-              <w:instrText xml:space="preserve"> PAGEREF _Toc524657555 \h </w:instrText>
+              <w:instrText xml:space="preserve"> PAGEREF _Toc524838914 \h </w:instrText>
             </w:r>
             <w:r>
               <w:rPr>
@@ -804,13 +868,22 @@
               <w:szCs w:val="24"/>
             </w:rPr>
           </w:pPr>
-          <w:hyperlink w:anchor="_Toc524657556" w:history="1">
+          <w:hyperlink w:anchor="_Toc524838915" w:history="1">
             <w:r>
               <w:rPr>
                 <w:rStyle w:val="Hyperlink"/>
                 <w:noProof/>
               </w:rPr>
-              <w:t>Read a Parquet File into a DataFrame</w:t>
+              <w:t xml:space="preserve">Loading a Schema while Correcting </w:t>
+            </w:r>
+            <w:r>
+              <w:rPr>
+                <w:rStyle w:val="Hyperlink"/>
+                <w:rFonts w:eastAsia="Times New Roman"/>
+                <w:noProof/>
+                <w:shd w:val="clear" w:color="auto" w:fill="F4F5F7"/>
+              </w:rPr>
+              <w:t>org.apache.parquet.io.ParquetDecodingException</w:t>
             </w:r>
             <w:r>
               <w:rPr>
@@ -831,7 +904,7 @@
                 <w:noProof/>
                 <w:webHidden/>
               </w:rPr>
-              <w:instrText xml:space="preserve"> PAGEREF _Toc524657556 \h </w:instrText>
+              <w:instrText xml:space="preserve"> PAGEREF _Toc524838915 \h </w:instrText>
             </w:r>
             <w:r>
               <w:rPr>
@@ -851,7 +924,7 @@
                 <w:noProof/>
                 <w:webHidden/>
               </w:rPr>
-              <w:t>6</w:t>
+              <w:t>7</w:t>
             </w:r>
             <w:r>
               <w:rPr>
@@ -877,13 +950,13 @@
               <w:szCs w:val="24"/>
             </w:rPr>
           </w:pPr>
-          <w:hyperlink w:anchor="_Toc524657557" w:history="1">
+          <w:hyperlink w:anchor="_Toc524838916" w:history="1">
             <w:r>
               <w:rPr>
                 <w:rStyle w:val="Hyperlink"/>
                 <w:noProof/>
               </w:rPr>
-              <w:t>Store DataFrame as Temp Table for Later Querying</w:t>
+              <w:t>Read a Parquet File into a DataFrame</w:t>
             </w:r>
             <w:r>
               <w:rPr>
@@ -904,7 +977,7 @@
                 <w:noProof/>
                 <w:webHidden/>
               </w:rPr>
-              <w:instrText xml:space="preserve"> PAGEREF _Toc524657557 \h </w:instrText>
+              <w:instrText xml:space="preserve"> PAGEREF _Toc524838916 \h </w:instrText>
             </w:r>
             <w:r>
               <w:rPr>
@@ -924,149 +997,7 @@
                 <w:noProof/>
                 <w:webHidden/>
               </w:rPr>
-              <w:t>6</w:t>
-            </w:r>
-            <w:r>
-              <w:rPr>
-                <w:noProof/>
-                <w:webHidden/>
-              </w:rPr>
-              <w:fldChar w:fldCharType="end"/>
-            </w:r>
-          </w:hyperlink>
-        </w:p>
-        <w:p>
-          <w:pPr>
-            <w:pStyle w:val="TOC1"/>
-            <w:tabs>
-              <w:tab w:val="right" w:leader="dot" w:pos="11150"/>
-            </w:tabs>
-            <w:rPr>
-              <w:rFonts w:eastAsiaTheme="minorEastAsia"/>
-              <w:b w:val="0"/>
-              <w:bCs w:val="0"/>
-              <w:noProof/>
-            </w:rPr>
-          </w:pPr>
-          <w:hyperlink w:anchor="_Toc524657558" w:history="1">
-            <w:r>
-              <w:rPr>
-                <w:rStyle w:val="Hyperlink"/>
-                <w:noProof/>
-              </w:rPr>
-              <w:t>Select an Array Element</w:t>
-            </w:r>
-            <w:r>
-              <w:rPr>
-                <w:noProof/>
-                <w:webHidden/>
-              </w:rPr>
-              <w:tab/>
-            </w:r>
-            <w:r>
-              <w:rPr>
-                <w:noProof/>
-                <w:webHidden/>
-              </w:rPr>
-              <w:fldChar w:fldCharType="begin"/>
-            </w:r>
-            <w:r>
-              <w:rPr>
-                <w:noProof/>
-                <w:webHidden/>
-              </w:rPr>
-              <w:instrText xml:space="preserve"> PAGEREF _Toc524657558 \h </w:instrText>
-            </w:r>
-            <w:r>
-              <w:rPr>
-                <w:noProof/>
-                <w:webHidden/>
-              </w:rPr>
-            </w:r>
-            <w:r>
-              <w:rPr>
-                <w:noProof/>
-                <w:webHidden/>
-              </w:rPr>
-              <w:fldChar w:fldCharType="separate"/>
-            </w:r>
-            <w:r>
-              <w:rPr>
-                <w:noProof/>
-                <w:webHidden/>
-              </w:rPr>
               <w:t>7</w:t>
-            </w:r>
-            <w:r>
-              <w:rPr>
-                <w:noProof/>
-                <w:webHidden/>
-              </w:rPr>
-              <w:fldChar w:fldCharType="end"/>
-            </w:r>
-          </w:hyperlink>
-        </w:p>
-        <w:p>
-          <w:pPr>
-            <w:pStyle w:val="TOC1"/>
-            <w:tabs>
-              <w:tab w:val="right" w:leader="dot" w:pos="11150"/>
-            </w:tabs>
-            <w:rPr>
-              <w:rFonts w:eastAsiaTheme="minorEastAsia"/>
-              <w:b w:val="0"/>
-              <w:bCs w:val="0"/>
-              <w:noProof/>
-            </w:rPr>
-          </w:pPr>
-          <w:hyperlink w:anchor="_Toc524657559" w:history="1">
-            <w:r>
-              <w:rPr>
-                <w:rStyle w:val="Hyperlink"/>
-                <w:noProof/>
-              </w:rPr>
-              <w:t>Parameterized Queries</w:t>
-            </w:r>
-            <w:r>
-              <w:rPr>
-                <w:noProof/>
-                <w:webHidden/>
-              </w:rPr>
-              <w:tab/>
-            </w:r>
-            <w:r>
-              <w:rPr>
-                <w:noProof/>
-                <w:webHidden/>
-              </w:rPr>
-              <w:fldChar w:fldCharType="begin"/>
-            </w:r>
-            <w:r>
-              <w:rPr>
-                <w:noProof/>
-                <w:webHidden/>
-              </w:rPr>
-              <w:instrText xml:space="preserve"> PAGEREF _Toc524657559 \h </w:instrText>
-            </w:r>
-            <w:r>
-              <w:rPr>
-                <w:noProof/>
-                <w:webHidden/>
-              </w:rPr>
-            </w:r>
-            <w:r>
-              <w:rPr>
-                <w:noProof/>
-                <w:webHidden/>
-              </w:rPr>
-              <w:fldChar w:fldCharType="separate"/>
-            </w:r>
-            <w:r>
-              <w:rPr>
-                <w:noProof/>
-                <w:webHidden/>
-              </w:rPr>
-              <w:t>8</w:t>
             </w:r>
             <w:r>
               <w:rPr>
@@ -1092,13 +1023,13 @@
               <w:szCs w:val="24"/>
             </w:rPr>
           </w:pPr>
-          <w:hyperlink w:anchor="_Toc524657560" w:history="1">
+          <w:hyperlink w:anchor="_Toc524838917" w:history="1">
             <w:r>
               <w:rPr>
                 <w:rStyle w:val="Hyperlink"/>
                 <w:noProof/>
               </w:rPr>
-              <w:t>Passing a List or Tuple in a Parameterized Query</w:t>
+              <w:t>Store DataFrame as Temp Table for Later Querying</w:t>
             </w:r>
             <w:r>
               <w:rPr>
@@ -1119,7 +1050,7 @@
                 <w:noProof/>
                 <w:webHidden/>
               </w:rPr>
-              <w:instrText xml:space="preserve"> PAGEREF _Toc524657560 \h </w:instrText>
+              <w:instrText xml:space="preserve"> PAGEREF _Toc524838917 \h </w:instrText>
             </w:r>
             <w:r>
               <w:rPr>
@@ -1139,7 +1070,7 @@
                 <w:noProof/>
                 <w:webHidden/>
               </w:rPr>
-              <w:t>8</w:t>
+              <w:t>7</w:t>
             </w:r>
             <w:r>
               <w:rPr>
@@ -1163,13 +1094,13 @@
               <w:noProof/>
             </w:rPr>
           </w:pPr>
-          <w:hyperlink w:anchor="_Toc524657561" w:history="1">
+          <w:hyperlink w:anchor="_Toc524838918" w:history="1">
             <w:r>
               <w:rPr>
                 <w:rStyle w:val="Hyperlink"/>
                 <w:noProof/>
               </w:rPr>
-              <w:t>Parquet</w:t>
+              <w:t>Select an Array Element</w:t>
             </w:r>
             <w:r>
               <w:rPr>
@@ -1190,7 +1121,7 @@
                 <w:noProof/>
                 <w:webHidden/>
               </w:rPr>
-              <w:instrText xml:space="preserve"> PAGEREF _Toc524657561 \h </w:instrText>
+              <w:instrText xml:space="preserve"> PAGEREF _Toc524838918 \h </w:instrText>
             </w:r>
             <w:r>
               <w:rPr>
@@ -1211,6 +1142,77 @@
                 <w:webHidden/>
               </w:rPr>
               <w:t>8</w:t>
+            </w:r>
+            <w:r>
+              <w:rPr>
+                <w:noProof/>
+                <w:webHidden/>
+              </w:rPr>
+              <w:fldChar w:fldCharType="end"/>
+            </w:r>
+          </w:hyperlink>
+        </w:p>
+        <w:p>
+          <w:pPr>
+            <w:pStyle w:val="TOC1"/>
+            <w:tabs>
+              <w:tab w:val="right" w:leader="dot" w:pos="11150"/>
+            </w:tabs>
+            <w:rPr>
+              <w:rFonts w:eastAsiaTheme="minorEastAsia"/>
+              <w:b w:val="0"/>
+              <w:bCs w:val="0"/>
+              <w:noProof/>
+            </w:rPr>
+          </w:pPr>
+          <w:hyperlink w:anchor="_Toc524838919" w:history="1">
+            <w:r>
+              <w:rPr>
+                <w:rStyle w:val="Hyperlink"/>
+                <w:noProof/>
+              </w:rPr>
+              <w:t>Parameterized Queries</w:t>
+            </w:r>
+            <w:r>
+              <w:rPr>
+                <w:noProof/>
+                <w:webHidden/>
+              </w:rPr>
+              <w:tab/>
+            </w:r>
+            <w:r>
+              <w:rPr>
+                <w:noProof/>
+                <w:webHidden/>
+              </w:rPr>
+              <w:fldChar w:fldCharType="begin"/>
+            </w:r>
+            <w:r>
+              <w:rPr>
+                <w:noProof/>
+                <w:webHidden/>
+              </w:rPr>
+              <w:instrText xml:space="preserve"> PAGEREF _Toc524838919 \h </w:instrText>
+            </w:r>
+            <w:r>
+              <w:rPr>
+                <w:noProof/>
+                <w:webHidden/>
+              </w:rPr>
+            </w:r>
+            <w:r>
+              <w:rPr>
+                <w:noProof/>
+                <w:webHidden/>
+              </w:rPr>
+              <w:fldChar w:fldCharType="separate"/>
+            </w:r>
+            <w:r>
+              <w:rPr>
+                <w:noProof/>
+                <w:webHidden/>
+              </w:rPr>
+              <w:t>9</w:t>
             </w:r>
             <w:r>
               <w:rPr>
@@ -1236,13 +1238,13 @@
               <w:szCs w:val="24"/>
             </w:rPr>
           </w:pPr>
-          <w:hyperlink w:anchor="_Toc524657562" w:history="1">
+          <w:hyperlink w:anchor="_Toc524838920" w:history="1">
             <w:r>
               <w:rPr>
                 <w:rStyle w:val="Hyperlink"/>
                 <w:noProof/>
               </w:rPr>
-              <w:t>Explode a list or array data field</w:t>
+              <w:t>Passing a List or Tuple in a Parameterized Query</w:t>
             </w:r>
             <w:r>
               <w:rPr>
@@ -1263,7 +1265,7 @@
                 <w:noProof/>
                 <w:webHidden/>
               </w:rPr>
-              <w:instrText xml:space="preserve"> PAGEREF _Toc524657562 \h </w:instrText>
+              <w:instrText xml:space="preserve"> PAGEREF _Toc524838920 \h </w:instrText>
             </w:r>
             <w:r>
               <w:rPr>
@@ -1283,7 +1285,7 @@
                 <w:noProof/>
                 <w:webHidden/>
               </w:rPr>
-              <w:t>8</w:t>
+              <w:t>9</w:t>
             </w:r>
             <w:r>
               <w:rPr>
@@ -1307,13 +1309,13 @@
               <w:noProof/>
             </w:rPr>
           </w:pPr>
-          <w:hyperlink w:anchor="_Toc524657563" w:history="1">
+          <w:hyperlink w:anchor="_Toc524838921" w:history="1">
             <w:r>
               <w:rPr>
                 <w:rStyle w:val="Hyperlink"/>
                 <w:noProof/>
               </w:rPr>
-              <w:t>Strings</w:t>
+              <w:t>Parquet</w:t>
             </w:r>
             <w:r>
               <w:rPr>
@@ -1334,7 +1336,7 @@
                 <w:noProof/>
                 <w:webHidden/>
               </w:rPr>
-              <w:instrText xml:space="preserve"> PAGEREF _Toc524657563 \h </w:instrText>
+              <w:instrText xml:space="preserve"> PAGEREF _Toc524838921 \h </w:instrText>
             </w:r>
             <w:r>
               <w:rPr>
@@ -1354,7 +1356,7 @@
                 <w:noProof/>
                 <w:webHidden/>
               </w:rPr>
-              <w:t>11</w:t>
+              <w:t>9</w:t>
             </w:r>
             <w:r>
               <w:rPr>
@@ -1380,13 +1382,13 @@
               <w:szCs w:val="24"/>
             </w:rPr>
           </w:pPr>
-          <w:hyperlink w:anchor="_Toc524657564" w:history="1">
+          <w:hyperlink w:anchor="_Toc524838922" w:history="1">
             <w:r>
               <w:rPr>
                 <w:rStyle w:val="Hyperlink"/>
                 <w:noProof/>
               </w:rPr>
-              <w:t>Concatenate strings</w:t>
+              <w:t>Explode a list or array data field</w:t>
             </w:r>
             <w:r>
               <w:rPr>
@@ -1407,7 +1409,7 @@
                 <w:noProof/>
                 <w:webHidden/>
               </w:rPr>
-              <w:instrText xml:space="preserve"> PAGEREF _Toc524657564 \h </w:instrText>
+              <w:instrText xml:space="preserve"> PAGEREF _Toc524838922 \h </w:instrText>
             </w:r>
             <w:r>
               <w:rPr>
@@ -1427,7 +1429,78 @@
                 <w:noProof/>
                 <w:webHidden/>
               </w:rPr>
-              <w:t>11</w:t>
+              <w:t>9</w:t>
+            </w:r>
+            <w:r>
+              <w:rPr>
+                <w:noProof/>
+                <w:webHidden/>
+              </w:rPr>
+              <w:fldChar w:fldCharType="end"/>
+            </w:r>
+          </w:hyperlink>
+        </w:p>
+        <w:p>
+          <w:pPr>
+            <w:pStyle w:val="TOC1"/>
+            <w:tabs>
+              <w:tab w:val="right" w:leader="dot" w:pos="11150"/>
+            </w:tabs>
+            <w:rPr>
+              <w:rFonts w:eastAsiaTheme="minorEastAsia"/>
+              <w:b w:val="0"/>
+              <w:bCs w:val="0"/>
+              <w:noProof/>
+            </w:rPr>
+          </w:pPr>
+          <w:hyperlink w:anchor="_Toc524838923" w:history="1">
+            <w:r>
+              <w:rPr>
+                <w:rStyle w:val="Hyperlink"/>
+                <w:noProof/>
+              </w:rPr>
+              <w:t>Strings</w:t>
+            </w:r>
+            <w:r>
+              <w:rPr>
+                <w:noProof/>
+                <w:webHidden/>
+              </w:rPr>
+              <w:tab/>
+            </w:r>
+            <w:r>
+              <w:rPr>
+                <w:noProof/>
+                <w:webHidden/>
+              </w:rPr>
+              <w:fldChar w:fldCharType="begin"/>
+            </w:r>
+            <w:r>
+              <w:rPr>
+                <w:noProof/>
+                <w:webHidden/>
+              </w:rPr>
+              <w:instrText xml:space="preserve"> PAGEREF _Toc524838923 \h </w:instrText>
+            </w:r>
+            <w:r>
+              <w:rPr>
+                <w:noProof/>
+                <w:webHidden/>
+              </w:rPr>
+            </w:r>
+            <w:r>
+              <w:rPr>
+                <w:noProof/>
+                <w:webHidden/>
+              </w:rPr>
+              <w:fldChar w:fldCharType="separate"/>
+            </w:r>
+            <w:r>
+              <w:rPr>
+                <w:noProof/>
+                <w:webHidden/>
+              </w:rPr>
+              <w:t>12</w:t>
             </w:r>
             <w:r>
               <w:rPr>
@@ -1453,13 +1526,13 @@
               <w:szCs w:val="24"/>
             </w:rPr>
           </w:pPr>
-          <w:hyperlink w:anchor="_Toc524657565" w:history="1">
+          <w:hyperlink w:anchor="_Toc524838924" w:history="1">
             <w:r>
               <w:rPr>
                 <w:rStyle w:val="Hyperlink"/>
                 <w:noProof/>
               </w:rPr>
-              <w:t>Convert a numeric field to a string</w:t>
+              <w:t>Concatenate strings</w:t>
             </w:r>
             <w:r>
               <w:rPr>
@@ -1480,7 +1553,7 @@
                 <w:noProof/>
                 <w:webHidden/>
               </w:rPr>
-              <w:instrText xml:space="preserve"> PAGEREF _Toc524657565 \h </w:instrText>
+              <w:instrText xml:space="preserve"> PAGEREF _Toc524838924 \h </w:instrText>
             </w:r>
             <w:r>
               <w:rPr>
@@ -1500,7 +1573,7 @@
                 <w:noProof/>
                 <w:webHidden/>
               </w:rPr>
-              <w:t>11</w:t>
+              <w:t>12</w:t>
             </w:r>
             <w:r>
               <w:rPr>
@@ -1526,13 +1599,13 @@
               <w:szCs w:val="24"/>
             </w:rPr>
           </w:pPr>
-          <w:hyperlink w:anchor="_Toc524657566" w:history="1">
+          <w:hyperlink w:anchor="_Toc524838925" w:history="1">
             <w:r>
               <w:rPr>
                 <w:rStyle w:val="Hyperlink"/>
                 <w:noProof/>
               </w:rPr>
-              <w:t>Substring</w:t>
+              <w:t>Convert a numeric field to a string</w:t>
             </w:r>
             <w:r>
               <w:rPr>
@@ -1553,7 +1626,7 @@
                 <w:noProof/>
                 <w:webHidden/>
               </w:rPr>
-              <w:instrText xml:space="preserve"> PAGEREF _Toc524657566 \h </w:instrText>
+              <w:instrText xml:space="preserve"> PAGEREF _Toc524838925 \h </w:instrText>
             </w:r>
             <w:r>
               <w:rPr>
@@ -1573,149 +1646,7 @@
                 <w:noProof/>
                 <w:webHidden/>
               </w:rPr>
-              <w:t>11</w:t>
-            </w:r>
-            <w:r>
-              <w:rPr>
-                <w:noProof/>
-                <w:webHidden/>
-              </w:rPr>
-              <w:fldChar w:fldCharType="end"/>
-            </w:r>
-          </w:hyperlink>
-        </w:p>
-        <w:p>
-          <w:pPr>
-            <w:pStyle w:val="TOC1"/>
-            <w:tabs>
-              <w:tab w:val="right" w:leader="dot" w:pos="11150"/>
-            </w:tabs>
-            <w:rPr>
-              <w:rFonts w:eastAsiaTheme="minorEastAsia"/>
-              <w:b w:val="0"/>
-              <w:bCs w:val="0"/>
-              <w:noProof/>
-            </w:rPr>
-          </w:pPr>
-          <w:hyperlink w:anchor="_Toc524657567" w:history="1">
-            <w:r>
-              <w:rPr>
-                <w:rStyle w:val="Hyperlink"/>
-                <w:noProof/>
-              </w:rPr>
-              <w:t>Time Intervals</w:t>
-            </w:r>
-            <w:r>
-              <w:rPr>
-                <w:noProof/>
-                <w:webHidden/>
-              </w:rPr>
-              <w:tab/>
-            </w:r>
-            <w:r>
-              <w:rPr>
-                <w:noProof/>
-                <w:webHidden/>
-              </w:rPr>
-              <w:fldChar w:fldCharType="begin"/>
-            </w:r>
-            <w:r>
-              <w:rPr>
-                <w:noProof/>
-                <w:webHidden/>
-              </w:rPr>
-              <w:instrText xml:space="preserve"> PAGEREF _Toc524657567 \h </w:instrText>
-            </w:r>
-            <w:r>
-              <w:rPr>
-                <w:noProof/>
-                <w:webHidden/>
-              </w:rPr>
-            </w:r>
-            <w:r>
-              <w:rPr>
-                <w:noProof/>
-                <w:webHidden/>
-              </w:rPr>
-              <w:fldChar w:fldCharType="separate"/>
-            </w:r>
-            <w:r>
-              <w:rPr>
-                <w:noProof/>
-                <w:webHidden/>
-              </w:rPr>
               <w:t>12</w:t>
-            </w:r>
-            <w:r>
-              <w:rPr>
-                <w:noProof/>
-                <w:webHidden/>
-              </w:rPr>
-              <w:fldChar w:fldCharType="end"/>
-            </w:r>
-          </w:hyperlink>
-        </w:p>
-        <w:p>
-          <w:pPr>
-            <w:pStyle w:val="TOC1"/>
-            <w:tabs>
-              <w:tab w:val="right" w:leader="dot" w:pos="11150"/>
-            </w:tabs>
-            <w:rPr>
-              <w:rFonts w:eastAsiaTheme="minorEastAsia"/>
-              <w:b w:val="0"/>
-              <w:bCs w:val="0"/>
-              <w:noProof/>
-            </w:rPr>
-          </w:pPr>
-          <w:hyperlink w:anchor="_Toc524657568" w:history="1">
-            <w:r>
-              <w:rPr>
-                <w:rStyle w:val="Hyperlink"/>
-                <w:noProof/>
-              </w:rPr>
-              <w:t>Timestamps</w:t>
-            </w:r>
-            <w:r>
-              <w:rPr>
-                <w:noProof/>
-                <w:webHidden/>
-              </w:rPr>
-              <w:tab/>
-            </w:r>
-            <w:r>
-              <w:rPr>
-                <w:noProof/>
-                <w:webHidden/>
-              </w:rPr>
-              <w:fldChar w:fldCharType="begin"/>
-            </w:r>
-            <w:r>
-              <w:rPr>
-                <w:noProof/>
-                <w:webHidden/>
-              </w:rPr>
-              <w:instrText xml:space="preserve"> PAGEREF _Toc524657568 \h </w:instrText>
-            </w:r>
-            <w:r>
-              <w:rPr>
-                <w:noProof/>
-                <w:webHidden/>
-              </w:rPr>
-            </w:r>
-            <w:r>
-              <w:rPr>
-                <w:noProof/>
-                <w:webHidden/>
-              </w:rPr>
-              <w:fldChar w:fldCharType="separate"/>
-            </w:r>
-            <w:r>
-              <w:rPr>
-                <w:noProof/>
-                <w:webHidden/>
-              </w:rPr>
-              <w:t>13</w:t>
             </w:r>
             <w:r>
               <w:rPr>
@@ -1741,13 +1672,13 @@
               <w:szCs w:val="24"/>
             </w:rPr>
           </w:pPr>
-          <w:hyperlink w:anchor="_Toc524657569" w:history="1">
+          <w:hyperlink w:anchor="_Toc524838926" w:history="1">
             <w:r>
               <w:rPr>
                 <w:rStyle w:val="Hyperlink"/>
                 <w:noProof/>
               </w:rPr>
-              <w:t>Convert string to timestamp</w:t>
+              <w:t>Substring</w:t>
             </w:r>
             <w:r>
               <w:rPr>
@@ -1768,7 +1699,7 @@
                 <w:noProof/>
                 <w:webHidden/>
               </w:rPr>
-              <w:instrText xml:space="preserve"> PAGEREF _Toc524657569 \h </w:instrText>
+              <w:instrText xml:space="preserve"> PAGEREF _Toc524838926 \h </w:instrText>
             </w:r>
             <w:r>
               <w:rPr>
@@ -1788,7 +1719,149 @@
                 <w:noProof/>
                 <w:webHidden/>
               </w:rPr>
+              <w:t>12</w:t>
+            </w:r>
+            <w:r>
+              <w:rPr>
+                <w:noProof/>
+                <w:webHidden/>
+              </w:rPr>
+              <w:fldChar w:fldCharType="end"/>
+            </w:r>
+          </w:hyperlink>
+        </w:p>
+        <w:p>
+          <w:pPr>
+            <w:pStyle w:val="TOC1"/>
+            <w:tabs>
+              <w:tab w:val="right" w:leader="dot" w:pos="11150"/>
+            </w:tabs>
+            <w:rPr>
+              <w:rFonts w:eastAsiaTheme="minorEastAsia"/>
+              <w:b w:val="0"/>
+              <w:bCs w:val="0"/>
+              <w:noProof/>
+            </w:rPr>
+          </w:pPr>
+          <w:hyperlink w:anchor="_Toc524838927" w:history="1">
+            <w:r>
+              <w:rPr>
+                <w:rStyle w:val="Hyperlink"/>
+                <w:noProof/>
+              </w:rPr>
+              <w:t>Time Intervals</w:t>
+            </w:r>
+            <w:r>
+              <w:rPr>
+                <w:noProof/>
+                <w:webHidden/>
+              </w:rPr>
+              <w:tab/>
+            </w:r>
+            <w:r>
+              <w:rPr>
+                <w:noProof/>
+                <w:webHidden/>
+              </w:rPr>
+              <w:fldChar w:fldCharType="begin"/>
+            </w:r>
+            <w:r>
+              <w:rPr>
+                <w:noProof/>
+                <w:webHidden/>
+              </w:rPr>
+              <w:instrText xml:space="preserve"> PAGEREF _Toc524838927 \h </w:instrText>
+            </w:r>
+            <w:r>
+              <w:rPr>
+                <w:noProof/>
+                <w:webHidden/>
+              </w:rPr>
+            </w:r>
+            <w:r>
+              <w:rPr>
+                <w:noProof/>
+                <w:webHidden/>
+              </w:rPr>
+              <w:fldChar w:fldCharType="separate"/>
+            </w:r>
+            <w:r>
+              <w:rPr>
+                <w:noProof/>
+                <w:webHidden/>
+              </w:rPr>
               <w:t>13</w:t>
+            </w:r>
+            <w:r>
+              <w:rPr>
+                <w:noProof/>
+                <w:webHidden/>
+              </w:rPr>
+              <w:fldChar w:fldCharType="end"/>
+            </w:r>
+          </w:hyperlink>
+        </w:p>
+        <w:p>
+          <w:pPr>
+            <w:pStyle w:val="TOC1"/>
+            <w:tabs>
+              <w:tab w:val="right" w:leader="dot" w:pos="11150"/>
+            </w:tabs>
+            <w:rPr>
+              <w:rFonts w:eastAsiaTheme="minorEastAsia"/>
+              <w:b w:val="0"/>
+              <w:bCs w:val="0"/>
+              <w:noProof/>
+            </w:rPr>
+          </w:pPr>
+          <w:hyperlink w:anchor="_Toc524838928" w:history="1">
+            <w:r>
+              <w:rPr>
+                <w:rStyle w:val="Hyperlink"/>
+                <w:noProof/>
+              </w:rPr>
+              <w:t>Timestamps</w:t>
+            </w:r>
+            <w:r>
+              <w:rPr>
+                <w:noProof/>
+                <w:webHidden/>
+              </w:rPr>
+              <w:tab/>
+            </w:r>
+            <w:r>
+              <w:rPr>
+                <w:noProof/>
+                <w:webHidden/>
+              </w:rPr>
+              <w:fldChar w:fldCharType="begin"/>
+            </w:r>
+            <w:r>
+              <w:rPr>
+                <w:noProof/>
+                <w:webHidden/>
+              </w:rPr>
+              <w:instrText xml:space="preserve"> PAGEREF _Toc524838928 \h </w:instrText>
+            </w:r>
+            <w:r>
+              <w:rPr>
+                <w:noProof/>
+                <w:webHidden/>
+              </w:rPr>
+            </w:r>
+            <w:r>
+              <w:rPr>
+                <w:noProof/>
+                <w:webHidden/>
+              </w:rPr>
+              <w:fldChar w:fldCharType="separate"/>
+            </w:r>
+            <w:r>
+              <w:rPr>
+                <w:noProof/>
+                <w:webHidden/>
+              </w:rPr>
+              <w:t>14</w:t>
             </w:r>
             <w:r>
               <w:rPr>
@@ -1814,27 +1887,13 @@
               <w:szCs w:val="24"/>
             </w:rPr>
           </w:pPr>
-          <w:hyperlink w:anchor="_Toc524657570" w:history="1">
+          <w:hyperlink w:anchor="_Toc524838929" w:history="1">
             <w:r>
               <w:rPr>
                 <w:rStyle w:val="Hyperlink"/>
                 <w:noProof/>
               </w:rPr>
-              <w:t>Convert ISO 8601 Standard DateTime</w:t>
-            </w:r>
-            <w:r>
-              <w:rPr>
-                <w:rStyle w:val="Hyperlink"/>
-                <w:noProof/>
-              </w:rPr>
-              <w:t xml:space="preserve"> </w:t>
-            </w:r>
-            <w:r>
-              <w:rPr>
-                <w:rStyle w:val="Hyperlink"/>
-                <w:noProof/>
-              </w:rPr>
-              <w:t>to unix Timestamp</w:t>
+              <w:t>Convert string to timestamp</w:t>
             </w:r>
             <w:r>
               <w:rPr>
@@ -1855,7 +1914,7 @@
                 <w:noProof/>
                 <w:webHidden/>
               </w:rPr>
-              <w:instrText xml:space="preserve"> PAGEREF _Toc524657570 \h </w:instrText>
+              <w:instrText xml:space="preserve"> PAGEREF _Toc524838929 \h </w:instrText>
             </w:r>
             <w:r>
               <w:rPr>
@@ -1875,7 +1934,7 @@
                 <w:noProof/>
                 <w:webHidden/>
               </w:rPr>
-              <w:t>13</w:t>
+              <w:t>14</w:t>
             </w:r>
             <w:r>
               <w:rPr>
@@ -1901,13 +1960,13 @@
               <w:szCs w:val="24"/>
             </w:rPr>
           </w:pPr>
-          <w:hyperlink w:anchor="_Toc524657571" w:history="1">
+          <w:hyperlink w:anchor="_Toc524838930" w:history="1">
             <w:r>
               <w:rPr>
                 <w:rStyle w:val="Hyperlink"/>
                 <w:noProof/>
               </w:rPr>
-              <w:t>Convert Unix Timestamp to Formatted Date</w:t>
+              <w:t>Convert ISO 8601 Standard DateTime to unix Timestamp</w:t>
             </w:r>
             <w:r>
               <w:rPr>
@@ -1928,7 +1987,7 @@
                 <w:noProof/>
                 <w:webHidden/>
               </w:rPr>
-              <w:instrText xml:space="preserve"> PAGEREF _Toc524657571 \h </w:instrText>
+              <w:instrText xml:space="preserve"> PAGEREF _Toc524838930 \h </w:instrText>
             </w:r>
             <w:r>
               <w:rPr>
@@ -1948,7 +2007,7 @@
                 <w:noProof/>
                 <w:webHidden/>
               </w:rPr>
-              <w:t>13</w:t>
+              <w:t>14</w:t>
             </w:r>
             <w:r>
               <w:rPr>
@@ -1974,12 +2033,85 @@
               <w:szCs w:val="24"/>
             </w:rPr>
           </w:pPr>
-          <w:hyperlink w:anchor="_Toc524657572" w:history="1">
+          <w:hyperlink w:anchor="_Toc524838931" w:history="1">
             <w:r>
               <w:rPr>
                 <w:rStyle w:val="Hyperlink"/>
                 <w:noProof/>
               </w:rPr>
+              <w:t>Convert Unix Timestamp to Formatted Date</w:t>
+            </w:r>
+            <w:r>
+              <w:rPr>
+                <w:noProof/>
+                <w:webHidden/>
+              </w:rPr>
+              <w:tab/>
+            </w:r>
+            <w:r>
+              <w:rPr>
+                <w:noProof/>
+                <w:webHidden/>
+              </w:rPr>
+              <w:fldChar w:fldCharType="begin"/>
+            </w:r>
+            <w:r>
+              <w:rPr>
+                <w:noProof/>
+                <w:webHidden/>
+              </w:rPr>
+              <w:instrText xml:space="preserve"> PAGEREF _Toc524838931 \h </w:instrText>
+            </w:r>
+            <w:r>
+              <w:rPr>
+                <w:noProof/>
+                <w:webHidden/>
+              </w:rPr>
+            </w:r>
+            <w:r>
+              <w:rPr>
+                <w:noProof/>
+                <w:webHidden/>
+              </w:rPr>
+              <w:fldChar w:fldCharType="separate"/>
+            </w:r>
+            <w:r>
+              <w:rPr>
+                <w:noProof/>
+                <w:webHidden/>
+              </w:rPr>
+              <w:t>14</w:t>
+            </w:r>
+            <w:r>
+              <w:rPr>
+                <w:noProof/>
+                <w:webHidden/>
+              </w:rPr>
+              <w:fldChar w:fldCharType="end"/>
+            </w:r>
+          </w:hyperlink>
+        </w:p>
+        <w:p>
+          <w:pPr>
+            <w:pStyle w:val="TOC2"/>
+            <w:tabs>
+              <w:tab w:val="right" w:leader="dot" w:pos="11150"/>
+            </w:tabs>
+            <w:rPr>
+              <w:rFonts w:eastAsiaTheme="minorEastAsia"/>
+              <w:b w:val="0"/>
+              <w:bCs w:val="0"/>
+              <w:noProof/>
+              <w:sz w:val="24"/>
+              <w:szCs w:val="24"/>
+            </w:rPr>
+          </w:pPr>
+          <w:hyperlink w:anchor="_Toc524838932" w:history="1">
+            <w:r>
+              <w:rPr>
+                <w:rStyle w:val="Hyperlink"/>
+                <w:noProof/>
+              </w:rPr>
               <w:t>Convert Unix Timestamp to ISO Standard Date and Time</w:t>
             </w:r>
             <w:r>
@@ -2001,7 +2133,7 @@
                 <w:noProof/>
                 <w:webHidden/>
               </w:rPr>
-              <w:instrText xml:space="preserve"> PAGEREF _Toc524657572 \h </w:instrText>
+              <w:instrText xml:space="preserve"> PAGEREF _Toc524838932 \h </w:instrText>
             </w:r>
             <w:r>
               <w:rPr>
@@ -2021,7 +2153,7 @@
                 <w:noProof/>
                 <w:webHidden/>
               </w:rPr>
-              <w:t>14</w:t>
+              <w:t>15</w:t>
             </w:r>
             <w:r>
               <w:rPr>
@@ -2049,21 +2181,21 @@
       <w:pPr>
         <w:pStyle w:val="Heading1"/>
       </w:pPr>
-      <w:bookmarkStart w:id="0" w:name="_Toc524657546"/>
+      <w:bookmarkStart w:id="1" w:name="_Toc524838904"/>
       <w:r>
         <w:t>Array Queries</w:t>
       </w:r>
-      <w:bookmarkEnd w:id="0"/>
+      <w:bookmarkEnd w:id="1"/>
     </w:p>
     <w:p>
       <w:pPr>
         <w:pStyle w:val="Heading2"/>
       </w:pPr>
-      <w:bookmarkStart w:id="1" w:name="_Toc524657547"/>
+      <w:bookmarkStart w:id="2" w:name="_Toc524838905"/>
       <w:r>
         <w:t>Return the size of an array</w:t>
       </w:r>
-      <w:bookmarkEnd w:id="1"/>
+      <w:bookmarkEnd w:id="2"/>
     </w:p>
     <w:p>
       <w:pPr>
@@ -2079,11 +2211,11 @@
       <w:pPr>
         <w:pStyle w:val="Heading1"/>
       </w:pPr>
-      <w:bookmarkStart w:id="2" w:name="_Toc524657548"/>
+      <w:bookmarkStart w:id="3" w:name="_Toc524838906"/>
       <w:r>
         <w:t>Case Statements</w:t>
       </w:r>
-      <w:bookmarkEnd w:id="2"/>
+      <w:bookmarkEnd w:id="3"/>
     </w:p>
     <w:p>
       <w:pPr>
@@ -2114,6 +2246,7 @@
           <w:sz w:val="15"/>
           <w:szCs w:val="15"/>
         </w:rPr>
+        <w:lastRenderedPageBreak/>
         <w:t xml:space="preserve">                                                truckCount / (truckCount + intermodalCount + unknownCount) as truckPct</w:t>
       </w:r>
     </w:p>
@@ -2178,7 +2311,6 @@
           <w:sz w:val="15"/>
           <w:szCs w:val="15"/>
         </w:rPr>
-        <w:lastRenderedPageBreak/>
         <w:t xml:space="preserve">                                               SUM(CASE WHEN mode = 'intermodal' THEN 1 ELSE 0 END) AS intermodalCount,</w:t>
       </w:r>
     </w:p>
@@ -2389,14 +2521,14 @@
       <w:pPr>
         <w:pStyle w:val="Heading1"/>
       </w:pPr>
-      <w:bookmarkStart w:id="3" w:name="_Toc524657549"/>
+      <w:bookmarkStart w:id="4" w:name="_Toc524838907"/>
       <w:r>
         <w:t>DataFrame</w:t>
       </w:r>
       <w:r>
         <w:t xml:space="preserve">  (pyspark.sql.dataframe.DataFrame)</w:t>
       </w:r>
-      <w:bookmarkEnd w:id="3"/>
+      <w:bookmarkEnd w:id="4"/>
     </w:p>
     <w:p>
       <w:pPr>
@@ -2407,11 +2539,11 @@
       <w:pPr>
         <w:pStyle w:val="Heading2"/>
       </w:pPr>
-      <w:bookmarkStart w:id="4" w:name="_Toc524657550"/>
+      <w:bookmarkStart w:id="5" w:name="_Toc524838908"/>
       <w:r>
         <w:t>Change a DataFrame’s Column Names</w:t>
       </w:r>
-      <w:bookmarkEnd w:id="4"/>
+      <w:bookmarkEnd w:id="5"/>
     </w:p>
     <w:p/>
     <w:p>
@@ -3284,12 +3416,12 @@
       <w:pPr>
         <w:pStyle w:val="Heading2"/>
       </w:pPr>
-      <w:bookmarkStart w:id="5" w:name="_Toc524657551"/>
+      <w:bookmarkStart w:id="6" w:name="_Toc524838909"/>
       <w:r>
         <w:lastRenderedPageBreak/>
         <w:t>Create a DataFrame from Scratch</w:t>
       </w:r>
-      <w:bookmarkEnd w:id="5"/>
+      <w:bookmarkEnd w:id="6"/>
     </w:p>
     <w:p/>
     <w:p>
@@ -3588,11 +3720,11 @@
       <w:pPr>
         <w:pStyle w:val="Heading2"/>
       </w:pPr>
-      <w:bookmarkStart w:id="6" w:name="_Toc524657552"/>
+      <w:bookmarkStart w:id="7" w:name="_Toc524838910"/>
       <w:r>
         <w:t>Execute SQL on a DataFrame</w:t>
       </w:r>
-      <w:bookmarkEnd w:id="6"/>
+      <w:bookmarkEnd w:id="7"/>
     </w:p>
     <w:p/>
     <w:p>
@@ -3713,12 +3845,12 @@
       <w:pPr>
         <w:pStyle w:val="Heading2"/>
       </w:pPr>
-      <w:bookmarkStart w:id="7" w:name="_Toc524657553"/>
+      <w:bookmarkStart w:id="8" w:name="_Toc524838911"/>
       <w:r>
         <w:lastRenderedPageBreak/>
         <w:t>Explode a List inside a DataFrame column</w:t>
       </w:r>
-      <w:bookmarkEnd w:id="7"/>
+      <w:bookmarkEnd w:id="8"/>
     </w:p>
     <w:p/>
     <w:p>
@@ -4550,12 +4682,1208 @@
       <w:pPr>
         <w:pStyle w:val="Heading1"/>
       </w:pPr>
-      <w:bookmarkStart w:id="8" w:name="_Toc524657554"/>
+      <w:bookmarkStart w:id="9" w:name="_Toc524838912"/>
+      <w:r>
+        <w:lastRenderedPageBreak/>
+        <w:t>Joins</w:t>
+      </w:r>
+      <w:bookmarkEnd w:id="9"/>
+    </w:p>
+    <w:p/>
+    <w:p>
+      <w:pPr>
+        <w:pStyle w:val="Heading2"/>
+      </w:pPr>
+      <w:bookmarkStart w:id="10" w:name="_Toc524838913"/>
+      <w:r>
+        <w:t>Left Outer Join</w:t>
+      </w:r>
+      <w:bookmarkEnd w:id="10"/>
+    </w:p>
+    <w:p/>
+    <w:p>
+      <w:pPr>
+        <w:pStyle w:val="code"/>
+        <w:rPr>
+          <w:sz w:val="20"/>
+          <w:szCs w:val="20"/>
+        </w:rPr>
+      </w:pPr>
+      <w:r>
+        <w:rPr>
+          <w:sz w:val="20"/>
+          <w:szCs w:val="20"/>
+        </w:rPr>
+        <w:t xml:space="preserve">llist = [('bob', '2015-01-13', 4), ('alice', '2015-04-23',10)] </w:t>
+      </w:r>
+    </w:p>
+    <w:p>
+      <w:pPr>
+        <w:pStyle w:val="code"/>
+        <w:rPr>
+          <w:sz w:val="20"/>
+          <w:szCs w:val="20"/>
+        </w:rPr>
+      </w:pPr>
+      <w:r>
+        <w:rPr>
+          <w:sz w:val="20"/>
+          <w:szCs w:val="20"/>
+        </w:rPr>
+        <w:t xml:space="preserve">left = spark.createDataFrame(llist, ['name','date','duration']) </w:t>
+      </w:r>
+    </w:p>
+    <w:p>
+      <w:pPr>
+        <w:pStyle w:val="code"/>
+        <w:rPr>
+          <w:sz w:val="20"/>
+          <w:szCs w:val="20"/>
+        </w:rPr>
+      </w:pPr>
+      <w:r>
+        <w:rPr>
+          <w:sz w:val="20"/>
+          <w:szCs w:val="20"/>
+        </w:rPr>
+        <w:t>right = spark.createDataFrame([('alice', 100),('bob', 23)],['name','upload'])</w:t>
+      </w:r>
+    </w:p>
+    <w:p>
+      <w:pPr>
+        <w:pStyle w:val="code"/>
+        <w:rPr>
+          <w:sz w:val="20"/>
+          <w:szCs w:val="20"/>
+        </w:rPr>
+      </w:pPr>
+    </w:p>
+    <w:p>
+      <w:pPr>
+        <w:pStyle w:val="code"/>
+        <w:rPr>
+          <w:sz w:val="20"/>
+          <w:szCs w:val="20"/>
+        </w:rPr>
+      </w:pPr>
+      <w:r>
+        <w:rPr>
+          <w:sz w:val="20"/>
+          <w:szCs w:val="20"/>
+        </w:rPr>
+        <w:t>left.show()</w:t>
+      </w:r>
+    </w:p>
+    <w:p>
+      <w:pPr>
+        <w:pStyle w:val="code"/>
+        <w:rPr>
+          <w:sz w:val="20"/>
+          <w:szCs w:val="20"/>
+        </w:rPr>
+      </w:pPr>
+      <w:r>
+        <w:rPr>
+          <w:sz w:val="20"/>
+          <w:szCs w:val="20"/>
+        </w:rPr>
+        <w:t>right.show()</w:t>
+      </w:r>
+    </w:p>
+    <w:p>
+      <w:pPr>
+        <w:pStyle w:val="code"/>
+        <w:rPr>
+          <w:sz w:val="20"/>
+          <w:szCs w:val="20"/>
+        </w:rPr>
+      </w:pPr>
+    </w:p>
+    <w:p>
+      <w:pPr>
+        <w:pStyle w:val="code"/>
+        <w:rPr>
+          <w:sz w:val="20"/>
+          <w:szCs w:val="20"/>
+        </w:rPr>
+      </w:pPr>
+      <w:r>
+        <w:rPr>
+          <w:sz w:val="20"/>
+          <w:szCs w:val="20"/>
+        </w:rPr>
+        <w:t>df_015 = left.join(right, ['name'])</w:t>
+      </w:r>
+    </w:p>
+    <w:p>
+      <w:pPr>
+        <w:pStyle w:val="code"/>
+        <w:rPr>
+          <w:sz w:val="20"/>
+          <w:szCs w:val="20"/>
+        </w:rPr>
+      </w:pPr>
+      <w:r>
+        <w:rPr>
+          <w:sz w:val="20"/>
+          <w:szCs w:val="20"/>
+        </w:rPr>
+        <w:t>df_015.show()</w:t>
+      </w:r>
+    </w:p>
+    <w:p>
+      <w:pPr>
+        <w:pStyle w:val="code"/>
+        <w:rPr>
+          <w:sz w:val="20"/>
+          <w:szCs w:val="20"/>
+        </w:rPr>
+      </w:pPr>
+    </w:p>
+    <w:p>
+      <w:pPr>
+        <w:pStyle w:val="code"/>
+        <w:rPr>
+          <w:sz w:val="20"/>
+          <w:szCs w:val="20"/>
+        </w:rPr>
+      </w:pPr>
+      <w:r>
+        <w:rPr>
+          <w:sz w:val="20"/>
+          <w:szCs w:val="20"/>
+        </w:rPr>
+        <w:t>-or-</w:t>
+      </w:r>
+    </w:p>
+    <w:p>
+      <w:pPr>
+        <w:pStyle w:val="code"/>
+        <w:rPr>
+          <w:sz w:val="20"/>
+          <w:szCs w:val="20"/>
+        </w:rPr>
+      </w:pPr>
+    </w:p>
+    <w:p>
+      <w:pPr>
+        <w:pStyle w:val="code"/>
+        <w:rPr>
+          <w:sz w:val="20"/>
+          <w:szCs w:val="20"/>
+        </w:rPr>
+      </w:pPr>
+      <w:r>
+        <w:rPr>
+          <w:sz w:val="20"/>
+          <w:szCs w:val="20"/>
+        </w:rPr>
+        <w:t>left.registerTempTable('left')</w:t>
+      </w:r>
+    </w:p>
+    <w:p>
+      <w:pPr>
+        <w:pStyle w:val="code"/>
+        <w:rPr>
+          <w:sz w:val="20"/>
+          <w:szCs w:val="20"/>
+        </w:rPr>
+      </w:pPr>
+      <w:r>
+        <w:rPr>
+          <w:sz w:val="20"/>
+          <w:szCs w:val="20"/>
+        </w:rPr>
+        <w:t>right.registerTempTable('right')</w:t>
+      </w:r>
+    </w:p>
+    <w:p>
+      <w:pPr>
+        <w:pStyle w:val="code"/>
+        <w:rPr>
+          <w:sz w:val="20"/>
+          <w:szCs w:val="20"/>
+        </w:rPr>
+      </w:pPr>
+    </w:p>
+    <w:p>
+      <w:pPr>
+        <w:pStyle w:val="code"/>
+        <w:rPr>
+          <w:sz w:val="20"/>
+          <w:szCs w:val="20"/>
+        </w:rPr>
+      </w:pPr>
+      <w:r>
+        <w:rPr>
+          <w:sz w:val="20"/>
+          <w:szCs w:val="20"/>
+        </w:rPr>
+        <w:t>print "df_017:"</w:t>
+      </w:r>
+    </w:p>
+    <w:p>
+      <w:pPr>
+        <w:pStyle w:val="code"/>
+        <w:rPr>
+          <w:sz w:val="20"/>
+          <w:szCs w:val="20"/>
+        </w:rPr>
+      </w:pPr>
+      <w:r>
+        <w:rPr>
+          <w:sz w:val="20"/>
+          <w:szCs w:val="20"/>
+        </w:rPr>
+        <w:t>df_017 = spark.sql('''SELECT left.name, left.date, left.duration, right.upload</w:t>
+      </w:r>
+    </w:p>
+    <w:p>
+      <w:pPr>
+        <w:pStyle w:val="code"/>
+        <w:rPr>
+          <w:sz w:val="20"/>
+          <w:szCs w:val="20"/>
+        </w:rPr>
+      </w:pPr>
+      <w:r>
+        <w:rPr>
+          <w:sz w:val="20"/>
+          <w:szCs w:val="20"/>
+        </w:rPr>
+        <w:t xml:space="preserve">                      FROM left</w:t>
+      </w:r>
+    </w:p>
+    <w:p>
+      <w:pPr>
+        <w:pStyle w:val="code"/>
+        <w:rPr>
+          <w:sz w:val="20"/>
+          <w:szCs w:val="20"/>
+        </w:rPr>
+      </w:pPr>
+      <w:r>
+        <w:rPr>
+          <w:sz w:val="20"/>
+          <w:szCs w:val="20"/>
+        </w:rPr>
+        <w:t xml:space="preserve">                      LEFT OUTER JOIN right on left.name = right.name</w:t>
+      </w:r>
+    </w:p>
+    <w:p>
+      <w:pPr>
+        <w:pStyle w:val="code"/>
+        <w:rPr>
+          <w:sz w:val="20"/>
+          <w:szCs w:val="20"/>
+        </w:rPr>
+      </w:pPr>
+      <w:r>
+        <w:rPr>
+          <w:sz w:val="20"/>
+          <w:szCs w:val="20"/>
+        </w:rPr>
+        <w:t xml:space="preserve">                      ''')</w:t>
+      </w:r>
+    </w:p>
+    <w:p>
+      <w:pPr>
+        <w:pStyle w:val="code"/>
+        <w:rPr>
+          <w:sz w:val="20"/>
+          <w:szCs w:val="20"/>
+        </w:rPr>
+      </w:pPr>
+      <w:r>
+        <w:rPr>
+          <w:sz w:val="20"/>
+          <w:szCs w:val="20"/>
+        </w:rPr>
+        <w:t>df_017.show()</w:t>
+      </w:r>
+    </w:p>
+    <w:p>
+      <w:pPr>
+        <w:pStyle w:val="code"/>
+        <w:rPr>
+          <w:sz w:val="20"/>
+          <w:szCs w:val="20"/>
+        </w:rPr>
+      </w:pPr>
+    </w:p>
+    <w:p>
+      <w:pPr>
+        <w:pStyle w:val="code"/>
+        <w:rPr>
+          <w:b/>
+          <w:sz w:val="20"/>
+          <w:szCs w:val="20"/>
+        </w:rPr>
+      </w:pPr>
+      <w:r>
+        <w:rPr>
+          <w:b/>
+          <w:sz w:val="20"/>
+          <w:szCs w:val="20"/>
+        </w:rPr>
+        <w:t>Output:</w:t>
+      </w:r>
+    </w:p>
+    <w:p>
+      <w:pPr>
+        <w:pStyle w:val="code"/>
+        <w:rPr>
+          <w:sz w:val="20"/>
+          <w:szCs w:val="20"/>
+        </w:rPr>
+      </w:pPr>
+    </w:p>
+    <w:p>
+      <w:pPr>
+        <w:shd w:val="clear" w:color="auto" w:fill="FFFFFF"/>
+        <w:tabs>
+          <w:tab w:val="left" w:pos="916"/>
+          <w:tab w:val="left" w:pos="1832"/>
+          <w:tab w:val="left" w:pos="2748"/>
+          <w:tab w:val="left" w:pos="3664"/>
+          <w:tab w:val="left" w:pos="4580"/>
+          <w:tab w:val="left" w:pos="5496"/>
+          <w:tab w:val="left" w:pos="6412"/>
+          <w:tab w:val="left" w:pos="7328"/>
+          <w:tab w:val="left" w:pos="8244"/>
+          <w:tab w:val="left" w:pos="9160"/>
+          <w:tab w:val="left" w:pos="10076"/>
+          <w:tab w:val="left" w:pos="10992"/>
+          <w:tab w:val="left" w:pos="11908"/>
+          <w:tab w:val="left" w:pos="12824"/>
+          <w:tab w:val="left" w:pos="13740"/>
+          <w:tab w:val="left" w:pos="14656"/>
+        </w:tabs>
+        <w:wordWrap w:val="0"/>
+        <w:textAlignment w:val="baseline"/>
+        <w:rPr>
+          <w:rFonts w:ascii="Courier New" w:eastAsia="Times New Roman" w:hAnsi="Courier New" w:cs="Courier New"/>
+          <w:color w:val="000000"/>
+          <w:sz w:val="21"/>
+          <w:szCs w:val="21"/>
+        </w:rPr>
+      </w:pPr>
+      <w:r>
+        <w:rPr>
+          <w:rFonts w:ascii="Courier New" w:eastAsia="Times New Roman" w:hAnsi="Courier New" w:cs="Courier New"/>
+          <w:color w:val="000000"/>
+          <w:sz w:val="21"/>
+          <w:szCs w:val="21"/>
+        </w:rPr>
+        <w:t>+-----+----------+--------+</w:t>
+      </w:r>
+      <w:r>
+        <w:rPr>
+          <w:rFonts w:ascii="Courier New" w:eastAsia="Times New Roman" w:hAnsi="Courier New" w:cs="Courier New"/>
+          <w:color w:val="000000"/>
+          <w:sz w:val="21"/>
+          <w:szCs w:val="21"/>
+        </w:rPr>
+        <w:t xml:space="preserve">    “left”</w:t>
+      </w:r>
+    </w:p>
+    <w:p>
+      <w:pPr>
+        <w:shd w:val="clear" w:color="auto" w:fill="FFFFFF"/>
+        <w:tabs>
+          <w:tab w:val="left" w:pos="916"/>
+          <w:tab w:val="left" w:pos="1832"/>
+          <w:tab w:val="left" w:pos="2748"/>
+          <w:tab w:val="left" w:pos="3664"/>
+          <w:tab w:val="left" w:pos="4580"/>
+          <w:tab w:val="left" w:pos="5496"/>
+          <w:tab w:val="left" w:pos="6412"/>
+          <w:tab w:val="left" w:pos="7328"/>
+          <w:tab w:val="left" w:pos="8244"/>
+          <w:tab w:val="left" w:pos="9160"/>
+          <w:tab w:val="left" w:pos="10076"/>
+          <w:tab w:val="left" w:pos="10992"/>
+          <w:tab w:val="left" w:pos="11908"/>
+          <w:tab w:val="left" w:pos="12824"/>
+          <w:tab w:val="left" w:pos="13740"/>
+          <w:tab w:val="left" w:pos="14656"/>
+        </w:tabs>
+        <w:wordWrap w:val="0"/>
+        <w:textAlignment w:val="baseline"/>
+        <w:rPr>
+          <w:rFonts w:ascii="Courier New" w:eastAsia="Times New Roman" w:hAnsi="Courier New" w:cs="Courier New"/>
+          <w:color w:val="000000"/>
+          <w:sz w:val="21"/>
+          <w:szCs w:val="21"/>
+        </w:rPr>
+      </w:pPr>
+      <w:r>
+        <w:rPr>
+          <w:rFonts w:ascii="Courier New" w:eastAsia="Times New Roman" w:hAnsi="Courier New" w:cs="Courier New"/>
+          <w:color w:val="000000"/>
+          <w:sz w:val="21"/>
+          <w:szCs w:val="21"/>
+        </w:rPr>
+        <w:t>| name|      date|duration|</w:t>
+      </w:r>
+    </w:p>
+    <w:p>
+      <w:pPr>
+        <w:shd w:val="clear" w:color="auto" w:fill="FFFFFF"/>
+        <w:tabs>
+          <w:tab w:val="left" w:pos="916"/>
+          <w:tab w:val="left" w:pos="1832"/>
+          <w:tab w:val="left" w:pos="2748"/>
+          <w:tab w:val="left" w:pos="3664"/>
+          <w:tab w:val="left" w:pos="4580"/>
+          <w:tab w:val="left" w:pos="5496"/>
+          <w:tab w:val="left" w:pos="6412"/>
+          <w:tab w:val="left" w:pos="7328"/>
+          <w:tab w:val="left" w:pos="8244"/>
+          <w:tab w:val="left" w:pos="9160"/>
+          <w:tab w:val="left" w:pos="10076"/>
+          <w:tab w:val="left" w:pos="10992"/>
+          <w:tab w:val="left" w:pos="11908"/>
+          <w:tab w:val="left" w:pos="12824"/>
+          <w:tab w:val="left" w:pos="13740"/>
+          <w:tab w:val="left" w:pos="14656"/>
+        </w:tabs>
+        <w:wordWrap w:val="0"/>
+        <w:textAlignment w:val="baseline"/>
+        <w:rPr>
+          <w:rFonts w:ascii="Courier New" w:eastAsia="Times New Roman" w:hAnsi="Courier New" w:cs="Courier New"/>
+          <w:color w:val="000000"/>
+          <w:sz w:val="21"/>
+          <w:szCs w:val="21"/>
+        </w:rPr>
+      </w:pPr>
+      <w:r>
+        <w:rPr>
+          <w:rFonts w:ascii="Courier New" w:eastAsia="Times New Roman" w:hAnsi="Courier New" w:cs="Courier New"/>
+          <w:color w:val="000000"/>
+          <w:sz w:val="21"/>
+          <w:szCs w:val="21"/>
+        </w:rPr>
+        <w:t>+-----+----------+--------+</w:t>
+      </w:r>
+    </w:p>
+    <w:p>
+      <w:pPr>
+        <w:shd w:val="clear" w:color="auto" w:fill="FFFFFF"/>
+        <w:tabs>
+          <w:tab w:val="left" w:pos="916"/>
+          <w:tab w:val="left" w:pos="1832"/>
+          <w:tab w:val="left" w:pos="2748"/>
+          <w:tab w:val="left" w:pos="3664"/>
+          <w:tab w:val="left" w:pos="4580"/>
+          <w:tab w:val="left" w:pos="5496"/>
+          <w:tab w:val="left" w:pos="6412"/>
+          <w:tab w:val="left" w:pos="7328"/>
+          <w:tab w:val="left" w:pos="8244"/>
+          <w:tab w:val="left" w:pos="9160"/>
+          <w:tab w:val="left" w:pos="10076"/>
+          <w:tab w:val="left" w:pos="10992"/>
+          <w:tab w:val="left" w:pos="11908"/>
+          <w:tab w:val="left" w:pos="12824"/>
+          <w:tab w:val="left" w:pos="13740"/>
+          <w:tab w:val="left" w:pos="14656"/>
+        </w:tabs>
+        <w:wordWrap w:val="0"/>
+        <w:textAlignment w:val="baseline"/>
+        <w:rPr>
+          <w:rFonts w:ascii="Courier New" w:eastAsia="Times New Roman" w:hAnsi="Courier New" w:cs="Courier New"/>
+          <w:color w:val="000000"/>
+          <w:sz w:val="21"/>
+          <w:szCs w:val="21"/>
+        </w:rPr>
+      </w:pPr>
+      <w:r>
+        <w:rPr>
+          <w:rFonts w:ascii="Courier New" w:eastAsia="Times New Roman" w:hAnsi="Courier New" w:cs="Courier New"/>
+          <w:color w:val="000000"/>
+          <w:sz w:val="21"/>
+          <w:szCs w:val="21"/>
+        </w:rPr>
+        <w:t>|  bob|2015-01-13|       4|</w:t>
+      </w:r>
+    </w:p>
+    <w:p>
+      <w:pPr>
+        <w:shd w:val="clear" w:color="auto" w:fill="FFFFFF"/>
+        <w:tabs>
+          <w:tab w:val="left" w:pos="916"/>
+          <w:tab w:val="left" w:pos="1832"/>
+          <w:tab w:val="left" w:pos="2748"/>
+          <w:tab w:val="left" w:pos="3664"/>
+          <w:tab w:val="left" w:pos="4580"/>
+          <w:tab w:val="left" w:pos="5496"/>
+          <w:tab w:val="left" w:pos="6412"/>
+          <w:tab w:val="left" w:pos="7328"/>
+          <w:tab w:val="left" w:pos="8244"/>
+          <w:tab w:val="left" w:pos="9160"/>
+          <w:tab w:val="left" w:pos="10076"/>
+          <w:tab w:val="left" w:pos="10992"/>
+          <w:tab w:val="left" w:pos="11908"/>
+          <w:tab w:val="left" w:pos="12824"/>
+          <w:tab w:val="left" w:pos="13740"/>
+          <w:tab w:val="left" w:pos="14656"/>
+        </w:tabs>
+        <w:wordWrap w:val="0"/>
+        <w:textAlignment w:val="baseline"/>
+        <w:rPr>
+          <w:rFonts w:ascii="Courier New" w:eastAsia="Times New Roman" w:hAnsi="Courier New" w:cs="Courier New"/>
+          <w:color w:val="000000"/>
+          <w:sz w:val="21"/>
+          <w:szCs w:val="21"/>
+        </w:rPr>
+      </w:pPr>
+      <w:r>
+        <w:rPr>
+          <w:rFonts w:ascii="Courier New" w:eastAsia="Times New Roman" w:hAnsi="Courier New" w:cs="Courier New"/>
+          <w:color w:val="000000"/>
+          <w:sz w:val="21"/>
+          <w:szCs w:val="21"/>
+        </w:rPr>
+        <w:t>|alice|2015-04-23|      10|</w:t>
+      </w:r>
+    </w:p>
+    <w:p>
+      <w:pPr>
+        <w:shd w:val="clear" w:color="auto" w:fill="FFFFFF"/>
+        <w:tabs>
+          <w:tab w:val="left" w:pos="916"/>
+          <w:tab w:val="left" w:pos="1832"/>
+          <w:tab w:val="left" w:pos="2748"/>
+          <w:tab w:val="left" w:pos="3664"/>
+          <w:tab w:val="left" w:pos="4580"/>
+          <w:tab w:val="left" w:pos="5496"/>
+          <w:tab w:val="left" w:pos="6412"/>
+          <w:tab w:val="left" w:pos="7328"/>
+          <w:tab w:val="left" w:pos="8244"/>
+          <w:tab w:val="left" w:pos="9160"/>
+          <w:tab w:val="left" w:pos="10076"/>
+          <w:tab w:val="left" w:pos="10992"/>
+          <w:tab w:val="left" w:pos="11908"/>
+          <w:tab w:val="left" w:pos="12824"/>
+          <w:tab w:val="left" w:pos="13740"/>
+          <w:tab w:val="left" w:pos="14656"/>
+        </w:tabs>
+        <w:wordWrap w:val="0"/>
+        <w:textAlignment w:val="baseline"/>
+        <w:rPr>
+          <w:rFonts w:ascii="Courier New" w:eastAsia="Times New Roman" w:hAnsi="Courier New" w:cs="Courier New"/>
+          <w:color w:val="000000"/>
+          <w:sz w:val="21"/>
+          <w:szCs w:val="21"/>
+        </w:rPr>
+      </w:pPr>
+      <w:r>
+        <w:rPr>
+          <w:rFonts w:ascii="Courier New" w:eastAsia="Times New Roman" w:hAnsi="Courier New" w:cs="Courier New"/>
+          <w:color w:val="000000"/>
+          <w:sz w:val="21"/>
+          <w:szCs w:val="21"/>
+        </w:rPr>
+        <w:t>+-----+----------+--------+</w:t>
+      </w:r>
+    </w:p>
+    <w:p>
+      <w:pPr>
+        <w:shd w:val="clear" w:color="auto" w:fill="FFFFFF"/>
+        <w:tabs>
+          <w:tab w:val="left" w:pos="916"/>
+          <w:tab w:val="left" w:pos="1832"/>
+          <w:tab w:val="left" w:pos="2748"/>
+          <w:tab w:val="left" w:pos="3664"/>
+          <w:tab w:val="left" w:pos="4580"/>
+          <w:tab w:val="left" w:pos="5496"/>
+          <w:tab w:val="left" w:pos="6412"/>
+          <w:tab w:val="left" w:pos="7328"/>
+          <w:tab w:val="left" w:pos="8244"/>
+          <w:tab w:val="left" w:pos="9160"/>
+          <w:tab w:val="left" w:pos="10076"/>
+          <w:tab w:val="left" w:pos="10992"/>
+          <w:tab w:val="left" w:pos="11908"/>
+          <w:tab w:val="left" w:pos="12824"/>
+          <w:tab w:val="left" w:pos="13740"/>
+          <w:tab w:val="left" w:pos="14656"/>
+        </w:tabs>
+        <w:wordWrap w:val="0"/>
+        <w:textAlignment w:val="baseline"/>
+        <w:rPr>
+          <w:rFonts w:ascii="Courier New" w:eastAsia="Times New Roman" w:hAnsi="Courier New" w:cs="Courier New"/>
+          <w:color w:val="000000"/>
+          <w:sz w:val="21"/>
+          <w:szCs w:val="21"/>
+        </w:rPr>
+      </w:pPr>
+    </w:p>
+    <w:p>
+      <w:pPr>
+        <w:shd w:val="clear" w:color="auto" w:fill="FFFFFF"/>
+        <w:tabs>
+          <w:tab w:val="left" w:pos="916"/>
+          <w:tab w:val="left" w:pos="1832"/>
+          <w:tab w:val="left" w:pos="2748"/>
+          <w:tab w:val="left" w:pos="3664"/>
+          <w:tab w:val="left" w:pos="4580"/>
+          <w:tab w:val="left" w:pos="5496"/>
+          <w:tab w:val="left" w:pos="6412"/>
+          <w:tab w:val="left" w:pos="7328"/>
+          <w:tab w:val="left" w:pos="8244"/>
+          <w:tab w:val="left" w:pos="9160"/>
+          <w:tab w:val="left" w:pos="10076"/>
+          <w:tab w:val="left" w:pos="10992"/>
+          <w:tab w:val="left" w:pos="11908"/>
+          <w:tab w:val="left" w:pos="12824"/>
+          <w:tab w:val="left" w:pos="13740"/>
+          <w:tab w:val="left" w:pos="14656"/>
+        </w:tabs>
+        <w:wordWrap w:val="0"/>
+        <w:textAlignment w:val="baseline"/>
+        <w:rPr>
+          <w:rFonts w:ascii="Courier New" w:eastAsia="Times New Roman" w:hAnsi="Courier New" w:cs="Courier New"/>
+          <w:color w:val="000000"/>
+          <w:sz w:val="21"/>
+          <w:szCs w:val="21"/>
+        </w:rPr>
+      </w:pPr>
+      <w:r>
+        <w:rPr>
+          <w:rFonts w:ascii="Courier New" w:eastAsia="Times New Roman" w:hAnsi="Courier New" w:cs="Courier New"/>
+          <w:color w:val="000000"/>
+          <w:sz w:val="21"/>
+          <w:szCs w:val="21"/>
+        </w:rPr>
+        <w:t>+-----+------+</w:t>
+      </w:r>
+      <w:r>
+        <w:rPr>
+          <w:rFonts w:ascii="Courier New" w:eastAsia="Times New Roman" w:hAnsi="Courier New" w:cs="Courier New"/>
+          <w:color w:val="000000"/>
+          <w:sz w:val="21"/>
+          <w:szCs w:val="21"/>
+        </w:rPr>
+        <w:t xml:space="preserve">                 “right”</w:t>
+      </w:r>
+    </w:p>
+    <w:p>
+      <w:pPr>
+        <w:shd w:val="clear" w:color="auto" w:fill="FFFFFF"/>
+        <w:tabs>
+          <w:tab w:val="left" w:pos="916"/>
+          <w:tab w:val="left" w:pos="1832"/>
+          <w:tab w:val="left" w:pos="2748"/>
+          <w:tab w:val="left" w:pos="3664"/>
+          <w:tab w:val="left" w:pos="4580"/>
+          <w:tab w:val="left" w:pos="5496"/>
+          <w:tab w:val="left" w:pos="6412"/>
+          <w:tab w:val="left" w:pos="7328"/>
+          <w:tab w:val="left" w:pos="8244"/>
+          <w:tab w:val="left" w:pos="9160"/>
+          <w:tab w:val="left" w:pos="10076"/>
+          <w:tab w:val="left" w:pos="10992"/>
+          <w:tab w:val="left" w:pos="11908"/>
+          <w:tab w:val="left" w:pos="12824"/>
+          <w:tab w:val="left" w:pos="13740"/>
+          <w:tab w:val="left" w:pos="14656"/>
+        </w:tabs>
+        <w:wordWrap w:val="0"/>
+        <w:textAlignment w:val="baseline"/>
+        <w:rPr>
+          <w:rFonts w:ascii="Courier New" w:eastAsia="Times New Roman" w:hAnsi="Courier New" w:cs="Courier New"/>
+          <w:color w:val="000000"/>
+          <w:sz w:val="21"/>
+          <w:szCs w:val="21"/>
+        </w:rPr>
+      </w:pPr>
+      <w:r>
+        <w:rPr>
+          <w:rFonts w:ascii="Courier New" w:eastAsia="Times New Roman" w:hAnsi="Courier New" w:cs="Courier New"/>
+          <w:color w:val="000000"/>
+          <w:sz w:val="21"/>
+          <w:szCs w:val="21"/>
+        </w:rPr>
+        <w:t>| name|upload|</w:t>
+      </w:r>
+    </w:p>
+    <w:p>
+      <w:pPr>
+        <w:shd w:val="clear" w:color="auto" w:fill="FFFFFF"/>
+        <w:tabs>
+          <w:tab w:val="left" w:pos="916"/>
+          <w:tab w:val="left" w:pos="1832"/>
+          <w:tab w:val="left" w:pos="2748"/>
+          <w:tab w:val="left" w:pos="3664"/>
+          <w:tab w:val="left" w:pos="4580"/>
+          <w:tab w:val="left" w:pos="5496"/>
+          <w:tab w:val="left" w:pos="6412"/>
+          <w:tab w:val="left" w:pos="7328"/>
+          <w:tab w:val="left" w:pos="8244"/>
+          <w:tab w:val="left" w:pos="9160"/>
+          <w:tab w:val="left" w:pos="10076"/>
+          <w:tab w:val="left" w:pos="10992"/>
+          <w:tab w:val="left" w:pos="11908"/>
+          <w:tab w:val="left" w:pos="12824"/>
+          <w:tab w:val="left" w:pos="13740"/>
+          <w:tab w:val="left" w:pos="14656"/>
+        </w:tabs>
+        <w:wordWrap w:val="0"/>
+        <w:textAlignment w:val="baseline"/>
+        <w:rPr>
+          <w:rFonts w:ascii="Courier New" w:eastAsia="Times New Roman" w:hAnsi="Courier New" w:cs="Courier New"/>
+          <w:color w:val="000000"/>
+          <w:sz w:val="21"/>
+          <w:szCs w:val="21"/>
+        </w:rPr>
+      </w:pPr>
+      <w:r>
+        <w:rPr>
+          <w:rFonts w:ascii="Courier New" w:eastAsia="Times New Roman" w:hAnsi="Courier New" w:cs="Courier New"/>
+          <w:color w:val="000000"/>
+          <w:sz w:val="21"/>
+          <w:szCs w:val="21"/>
+        </w:rPr>
+        <w:t>+-----+------+</w:t>
+      </w:r>
+    </w:p>
+    <w:p>
+      <w:pPr>
+        <w:shd w:val="clear" w:color="auto" w:fill="FFFFFF"/>
+        <w:tabs>
+          <w:tab w:val="left" w:pos="916"/>
+          <w:tab w:val="left" w:pos="1832"/>
+          <w:tab w:val="left" w:pos="2748"/>
+          <w:tab w:val="left" w:pos="3664"/>
+          <w:tab w:val="left" w:pos="4580"/>
+          <w:tab w:val="left" w:pos="5496"/>
+          <w:tab w:val="left" w:pos="6412"/>
+          <w:tab w:val="left" w:pos="7328"/>
+          <w:tab w:val="left" w:pos="8244"/>
+          <w:tab w:val="left" w:pos="9160"/>
+          <w:tab w:val="left" w:pos="10076"/>
+          <w:tab w:val="left" w:pos="10992"/>
+          <w:tab w:val="left" w:pos="11908"/>
+          <w:tab w:val="left" w:pos="12824"/>
+          <w:tab w:val="left" w:pos="13740"/>
+          <w:tab w:val="left" w:pos="14656"/>
+        </w:tabs>
+        <w:wordWrap w:val="0"/>
+        <w:textAlignment w:val="baseline"/>
+        <w:rPr>
+          <w:rFonts w:ascii="Courier New" w:eastAsia="Times New Roman" w:hAnsi="Courier New" w:cs="Courier New"/>
+          <w:color w:val="000000"/>
+          <w:sz w:val="21"/>
+          <w:szCs w:val="21"/>
+        </w:rPr>
+      </w:pPr>
+      <w:r>
+        <w:rPr>
+          <w:rFonts w:ascii="Courier New" w:eastAsia="Times New Roman" w:hAnsi="Courier New" w:cs="Courier New"/>
+          <w:color w:val="000000"/>
+          <w:sz w:val="21"/>
+          <w:szCs w:val="21"/>
+        </w:rPr>
+        <w:t>|alice|   100|</w:t>
+      </w:r>
+    </w:p>
+    <w:p>
+      <w:pPr>
+        <w:shd w:val="clear" w:color="auto" w:fill="FFFFFF"/>
+        <w:tabs>
+          <w:tab w:val="left" w:pos="916"/>
+          <w:tab w:val="left" w:pos="1832"/>
+          <w:tab w:val="left" w:pos="2748"/>
+          <w:tab w:val="left" w:pos="3664"/>
+          <w:tab w:val="left" w:pos="4580"/>
+          <w:tab w:val="left" w:pos="5496"/>
+          <w:tab w:val="left" w:pos="6412"/>
+          <w:tab w:val="left" w:pos="7328"/>
+          <w:tab w:val="left" w:pos="8244"/>
+          <w:tab w:val="left" w:pos="9160"/>
+          <w:tab w:val="left" w:pos="10076"/>
+          <w:tab w:val="left" w:pos="10992"/>
+          <w:tab w:val="left" w:pos="11908"/>
+          <w:tab w:val="left" w:pos="12824"/>
+          <w:tab w:val="left" w:pos="13740"/>
+          <w:tab w:val="left" w:pos="14656"/>
+        </w:tabs>
+        <w:wordWrap w:val="0"/>
+        <w:textAlignment w:val="baseline"/>
+        <w:rPr>
+          <w:rFonts w:ascii="Courier New" w:eastAsia="Times New Roman" w:hAnsi="Courier New" w:cs="Courier New"/>
+          <w:color w:val="000000"/>
+          <w:sz w:val="21"/>
+          <w:szCs w:val="21"/>
+        </w:rPr>
+      </w:pPr>
+      <w:r>
+        <w:rPr>
+          <w:rFonts w:ascii="Courier New" w:eastAsia="Times New Roman" w:hAnsi="Courier New" w:cs="Courier New"/>
+          <w:color w:val="000000"/>
+          <w:sz w:val="21"/>
+          <w:szCs w:val="21"/>
+        </w:rPr>
+        <w:t>|  bob|    23|</w:t>
+      </w:r>
+    </w:p>
+    <w:p>
+      <w:pPr>
+        <w:shd w:val="clear" w:color="auto" w:fill="FFFFFF"/>
+        <w:tabs>
+          <w:tab w:val="left" w:pos="916"/>
+          <w:tab w:val="left" w:pos="1832"/>
+          <w:tab w:val="left" w:pos="2748"/>
+          <w:tab w:val="left" w:pos="3664"/>
+          <w:tab w:val="left" w:pos="4580"/>
+          <w:tab w:val="left" w:pos="5496"/>
+          <w:tab w:val="left" w:pos="6412"/>
+          <w:tab w:val="left" w:pos="7328"/>
+          <w:tab w:val="left" w:pos="8244"/>
+          <w:tab w:val="left" w:pos="9160"/>
+          <w:tab w:val="left" w:pos="10076"/>
+          <w:tab w:val="left" w:pos="10992"/>
+          <w:tab w:val="left" w:pos="11908"/>
+          <w:tab w:val="left" w:pos="12824"/>
+          <w:tab w:val="left" w:pos="13740"/>
+          <w:tab w:val="left" w:pos="14656"/>
+        </w:tabs>
+        <w:wordWrap w:val="0"/>
+        <w:textAlignment w:val="baseline"/>
+        <w:rPr>
+          <w:rFonts w:ascii="Courier New" w:eastAsia="Times New Roman" w:hAnsi="Courier New" w:cs="Courier New"/>
+          <w:color w:val="000000"/>
+          <w:sz w:val="21"/>
+          <w:szCs w:val="21"/>
+        </w:rPr>
+      </w:pPr>
+      <w:r>
+        <w:rPr>
+          <w:rFonts w:ascii="Courier New" w:eastAsia="Times New Roman" w:hAnsi="Courier New" w:cs="Courier New"/>
+          <w:color w:val="000000"/>
+          <w:sz w:val="21"/>
+          <w:szCs w:val="21"/>
+        </w:rPr>
+        <w:t>+-----+------+</w:t>
+      </w:r>
+    </w:p>
+    <w:p>
+      <w:pPr>
+        <w:rPr>
+          <w:rFonts w:ascii="Times New Roman" w:eastAsia="Times New Roman" w:hAnsi="Times New Roman" w:cs="Times New Roman"/>
+        </w:rPr>
+      </w:pPr>
+    </w:p>
+    <w:p>
+      <w:pPr>
+        <w:shd w:val="clear" w:color="auto" w:fill="FFFFFF"/>
+        <w:tabs>
+          <w:tab w:val="left" w:pos="916"/>
+          <w:tab w:val="left" w:pos="1832"/>
+          <w:tab w:val="left" w:pos="2748"/>
+          <w:tab w:val="left" w:pos="3664"/>
+          <w:tab w:val="left" w:pos="4580"/>
+          <w:tab w:val="left" w:pos="5496"/>
+          <w:tab w:val="left" w:pos="6412"/>
+          <w:tab w:val="left" w:pos="7328"/>
+          <w:tab w:val="left" w:pos="8244"/>
+          <w:tab w:val="left" w:pos="9160"/>
+          <w:tab w:val="left" w:pos="10076"/>
+          <w:tab w:val="left" w:pos="10992"/>
+          <w:tab w:val="left" w:pos="11908"/>
+          <w:tab w:val="left" w:pos="12824"/>
+          <w:tab w:val="left" w:pos="13740"/>
+          <w:tab w:val="left" w:pos="14656"/>
+        </w:tabs>
+        <w:wordWrap w:val="0"/>
+        <w:textAlignment w:val="baseline"/>
+        <w:rPr>
+          <w:rFonts w:ascii="Courier New" w:eastAsia="Times New Roman" w:hAnsi="Courier New" w:cs="Courier New"/>
+          <w:color w:val="000000"/>
+          <w:sz w:val="21"/>
+          <w:szCs w:val="21"/>
+        </w:rPr>
+      </w:pPr>
+      <w:r>
+        <w:rPr>
+          <w:rFonts w:ascii="Courier New" w:eastAsia="Times New Roman" w:hAnsi="Courier New" w:cs="Courier New"/>
+          <w:color w:val="000000"/>
+          <w:sz w:val="21"/>
+          <w:szCs w:val="21"/>
+        </w:rPr>
+        <w:t>df_017:</w:t>
+      </w:r>
+    </w:p>
+    <w:p>
+      <w:pPr>
+        <w:shd w:val="clear" w:color="auto" w:fill="FFFFFF"/>
+        <w:tabs>
+          <w:tab w:val="left" w:pos="916"/>
+          <w:tab w:val="left" w:pos="1832"/>
+          <w:tab w:val="left" w:pos="2748"/>
+          <w:tab w:val="left" w:pos="3664"/>
+          <w:tab w:val="left" w:pos="4580"/>
+          <w:tab w:val="left" w:pos="5496"/>
+          <w:tab w:val="left" w:pos="6412"/>
+          <w:tab w:val="left" w:pos="7328"/>
+          <w:tab w:val="left" w:pos="8244"/>
+          <w:tab w:val="left" w:pos="9160"/>
+          <w:tab w:val="left" w:pos="10076"/>
+          <w:tab w:val="left" w:pos="10992"/>
+          <w:tab w:val="left" w:pos="11908"/>
+          <w:tab w:val="left" w:pos="12824"/>
+          <w:tab w:val="left" w:pos="13740"/>
+          <w:tab w:val="left" w:pos="14656"/>
+        </w:tabs>
+        <w:wordWrap w:val="0"/>
+        <w:textAlignment w:val="baseline"/>
+        <w:rPr>
+          <w:rFonts w:ascii="Courier New" w:eastAsia="Times New Roman" w:hAnsi="Courier New" w:cs="Courier New"/>
+          <w:color w:val="000000"/>
+          <w:sz w:val="21"/>
+          <w:szCs w:val="21"/>
+        </w:rPr>
+      </w:pPr>
+      <w:r>
+        <w:rPr>
+          <w:rFonts w:ascii="Courier New" w:eastAsia="Times New Roman" w:hAnsi="Courier New" w:cs="Courier New"/>
+          <w:color w:val="000000"/>
+          <w:sz w:val="21"/>
+          <w:szCs w:val="21"/>
+        </w:rPr>
+        <w:t>+-----+----------+--------+------+</w:t>
+      </w:r>
+    </w:p>
+    <w:p>
+      <w:pPr>
+        <w:shd w:val="clear" w:color="auto" w:fill="FFFFFF"/>
+        <w:tabs>
+          <w:tab w:val="left" w:pos="916"/>
+          <w:tab w:val="left" w:pos="1832"/>
+          <w:tab w:val="left" w:pos="2748"/>
+          <w:tab w:val="left" w:pos="3664"/>
+          <w:tab w:val="left" w:pos="4580"/>
+          <w:tab w:val="left" w:pos="5496"/>
+          <w:tab w:val="left" w:pos="6412"/>
+          <w:tab w:val="left" w:pos="7328"/>
+          <w:tab w:val="left" w:pos="8244"/>
+          <w:tab w:val="left" w:pos="9160"/>
+          <w:tab w:val="left" w:pos="10076"/>
+          <w:tab w:val="left" w:pos="10992"/>
+          <w:tab w:val="left" w:pos="11908"/>
+          <w:tab w:val="left" w:pos="12824"/>
+          <w:tab w:val="left" w:pos="13740"/>
+          <w:tab w:val="left" w:pos="14656"/>
+        </w:tabs>
+        <w:wordWrap w:val="0"/>
+        <w:textAlignment w:val="baseline"/>
+        <w:rPr>
+          <w:rFonts w:ascii="Courier New" w:eastAsia="Times New Roman" w:hAnsi="Courier New" w:cs="Courier New"/>
+          <w:color w:val="000000"/>
+          <w:sz w:val="21"/>
+          <w:szCs w:val="21"/>
+        </w:rPr>
+      </w:pPr>
+      <w:r>
+        <w:rPr>
+          <w:rFonts w:ascii="Courier New" w:eastAsia="Times New Roman" w:hAnsi="Courier New" w:cs="Courier New"/>
+          <w:color w:val="000000"/>
+          <w:sz w:val="21"/>
+          <w:szCs w:val="21"/>
+        </w:rPr>
+        <w:t>| name|      date|duration|upload|</w:t>
+      </w:r>
+    </w:p>
+    <w:p>
+      <w:pPr>
+        <w:shd w:val="clear" w:color="auto" w:fill="FFFFFF"/>
+        <w:tabs>
+          <w:tab w:val="left" w:pos="916"/>
+          <w:tab w:val="left" w:pos="1832"/>
+          <w:tab w:val="left" w:pos="2748"/>
+          <w:tab w:val="left" w:pos="3664"/>
+          <w:tab w:val="left" w:pos="4580"/>
+          <w:tab w:val="left" w:pos="5496"/>
+          <w:tab w:val="left" w:pos="6412"/>
+          <w:tab w:val="left" w:pos="7328"/>
+          <w:tab w:val="left" w:pos="8244"/>
+          <w:tab w:val="left" w:pos="9160"/>
+          <w:tab w:val="left" w:pos="10076"/>
+          <w:tab w:val="left" w:pos="10992"/>
+          <w:tab w:val="left" w:pos="11908"/>
+          <w:tab w:val="left" w:pos="12824"/>
+          <w:tab w:val="left" w:pos="13740"/>
+          <w:tab w:val="left" w:pos="14656"/>
+        </w:tabs>
+        <w:wordWrap w:val="0"/>
+        <w:textAlignment w:val="baseline"/>
+        <w:rPr>
+          <w:rFonts w:ascii="Courier New" w:eastAsia="Times New Roman" w:hAnsi="Courier New" w:cs="Courier New"/>
+          <w:color w:val="000000"/>
+          <w:sz w:val="21"/>
+          <w:szCs w:val="21"/>
+        </w:rPr>
+      </w:pPr>
+      <w:r>
+        <w:rPr>
+          <w:rFonts w:ascii="Courier New" w:eastAsia="Times New Roman" w:hAnsi="Courier New" w:cs="Courier New"/>
+          <w:color w:val="000000"/>
+          <w:sz w:val="21"/>
+          <w:szCs w:val="21"/>
+        </w:rPr>
+        <w:t>+-----+----------+--------+------+</w:t>
+      </w:r>
+    </w:p>
+    <w:p>
+      <w:pPr>
+        <w:shd w:val="clear" w:color="auto" w:fill="FFFFFF"/>
+        <w:tabs>
+          <w:tab w:val="left" w:pos="916"/>
+          <w:tab w:val="left" w:pos="1832"/>
+          <w:tab w:val="left" w:pos="2748"/>
+          <w:tab w:val="left" w:pos="3664"/>
+          <w:tab w:val="left" w:pos="4580"/>
+          <w:tab w:val="left" w:pos="5496"/>
+          <w:tab w:val="left" w:pos="6412"/>
+          <w:tab w:val="left" w:pos="7328"/>
+          <w:tab w:val="left" w:pos="8244"/>
+          <w:tab w:val="left" w:pos="9160"/>
+          <w:tab w:val="left" w:pos="10076"/>
+          <w:tab w:val="left" w:pos="10992"/>
+          <w:tab w:val="left" w:pos="11908"/>
+          <w:tab w:val="left" w:pos="12824"/>
+          <w:tab w:val="left" w:pos="13740"/>
+          <w:tab w:val="left" w:pos="14656"/>
+        </w:tabs>
+        <w:wordWrap w:val="0"/>
+        <w:textAlignment w:val="baseline"/>
+        <w:rPr>
+          <w:rFonts w:ascii="Courier New" w:eastAsia="Times New Roman" w:hAnsi="Courier New" w:cs="Courier New"/>
+          <w:color w:val="000000"/>
+          <w:sz w:val="21"/>
+          <w:szCs w:val="21"/>
+        </w:rPr>
+      </w:pPr>
+      <w:r>
+        <w:rPr>
+          <w:rFonts w:ascii="Courier New" w:eastAsia="Times New Roman" w:hAnsi="Courier New" w:cs="Courier New"/>
+          <w:color w:val="000000"/>
+          <w:sz w:val="21"/>
+          <w:szCs w:val="21"/>
+        </w:rPr>
+        <w:t>|alice|2015-04-23|      10|   100|</w:t>
+      </w:r>
+    </w:p>
+    <w:p>
+      <w:pPr>
+        <w:shd w:val="clear" w:color="auto" w:fill="FFFFFF"/>
+        <w:tabs>
+          <w:tab w:val="left" w:pos="916"/>
+          <w:tab w:val="left" w:pos="1832"/>
+          <w:tab w:val="left" w:pos="2748"/>
+          <w:tab w:val="left" w:pos="3664"/>
+          <w:tab w:val="left" w:pos="4580"/>
+          <w:tab w:val="left" w:pos="5496"/>
+          <w:tab w:val="left" w:pos="6412"/>
+          <w:tab w:val="left" w:pos="7328"/>
+          <w:tab w:val="left" w:pos="8244"/>
+          <w:tab w:val="left" w:pos="9160"/>
+          <w:tab w:val="left" w:pos="10076"/>
+          <w:tab w:val="left" w:pos="10992"/>
+          <w:tab w:val="left" w:pos="11908"/>
+          <w:tab w:val="left" w:pos="12824"/>
+          <w:tab w:val="left" w:pos="13740"/>
+          <w:tab w:val="left" w:pos="14656"/>
+        </w:tabs>
+        <w:wordWrap w:val="0"/>
+        <w:textAlignment w:val="baseline"/>
+        <w:rPr>
+          <w:rFonts w:ascii="Courier New" w:eastAsia="Times New Roman" w:hAnsi="Courier New" w:cs="Courier New"/>
+          <w:color w:val="000000"/>
+          <w:sz w:val="21"/>
+          <w:szCs w:val="21"/>
+        </w:rPr>
+      </w:pPr>
+      <w:r>
+        <w:rPr>
+          <w:rFonts w:ascii="Courier New" w:eastAsia="Times New Roman" w:hAnsi="Courier New" w:cs="Courier New"/>
+          <w:color w:val="000000"/>
+          <w:sz w:val="21"/>
+          <w:szCs w:val="21"/>
+        </w:rPr>
+        <w:t>|  bob|2015-01-13|       4|    23|</w:t>
+      </w:r>
+    </w:p>
+    <w:p>
+      <w:pPr>
+        <w:shd w:val="clear" w:color="auto" w:fill="FFFFFF"/>
+        <w:tabs>
+          <w:tab w:val="left" w:pos="916"/>
+          <w:tab w:val="left" w:pos="1832"/>
+          <w:tab w:val="left" w:pos="2748"/>
+          <w:tab w:val="left" w:pos="3664"/>
+          <w:tab w:val="left" w:pos="4580"/>
+          <w:tab w:val="left" w:pos="5496"/>
+          <w:tab w:val="left" w:pos="6412"/>
+          <w:tab w:val="left" w:pos="7328"/>
+          <w:tab w:val="left" w:pos="8244"/>
+          <w:tab w:val="left" w:pos="9160"/>
+          <w:tab w:val="left" w:pos="10076"/>
+          <w:tab w:val="left" w:pos="10992"/>
+          <w:tab w:val="left" w:pos="11908"/>
+          <w:tab w:val="left" w:pos="12824"/>
+          <w:tab w:val="left" w:pos="13740"/>
+          <w:tab w:val="left" w:pos="14656"/>
+        </w:tabs>
+        <w:wordWrap w:val="0"/>
+        <w:textAlignment w:val="baseline"/>
+        <w:rPr>
+          <w:rFonts w:ascii="Courier New" w:eastAsia="Times New Roman" w:hAnsi="Courier New" w:cs="Courier New"/>
+          <w:color w:val="000000"/>
+          <w:sz w:val="21"/>
+          <w:szCs w:val="21"/>
+        </w:rPr>
+      </w:pPr>
+      <w:r>
+        <w:rPr>
+          <w:rFonts w:ascii="Courier New" w:eastAsia="Times New Roman" w:hAnsi="Courier New" w:cs="Courier New"/>
+          <w:color w:val="000000"/>
+          <w:sz w:val="21"/>
+          <w:szCs w:val="21"/>
+        </w:rPr>
+        <w:t>+-----+----------+--------+------+</w:t>
+      </w:r>
+    </w:p>
+    <w:p>
+      <w:pPr>
+        <w:rPr>
+          <w:rFonts w:ascii="Times New Roman" w:eastAsia="Times New Roman" w:hAnsi="Times New Roman" w:cs="Times New Roman"/>
+        </w:rPr>
+      </w:pPr>
+    </w:p>
+    <w:p>
+      <w:pPr>
+        <w:rPr>
+          <w:rFonts w:asciiTheme="majorHAnsi" w:eastAsiaTheme="majorEastAsia" w:hAnsiTheme="majorHAnsi" w:cstheme="majorBidi"/>
+          <w:color w:val="2E74B5" w:themeColor="accent1" w:themeShade="BF"/>
+          <w:sz w:val="32"/>
+          <w:szCs w:val="32"/>
+        </w:rPr>
+      </w:pPr>
+      <w:r>
+        <w:br w:type="page"/>
+      </w:r>
+    </w:p>
+    <w:p>
+      <w:pPr>
+        <w:pStyle w:val="Heading1"/>
+      </w:pPr>
+      <w:bookmarkStart w:id="11" w:name="_Toc524838914"/>
       <w:r>
         <w:lastRenderedPageBreak/>
         <w:t>LEAD and LAG</w:t>
       </w:r>
-      <w:bookmarkEnd w:id="8"/>
+      <w:bookmarkEnd w:id="11"/>
     </w:p>
     <w:p/>
     <w:p>
@@ -5555,7 +6883,7 @@
           <w:shd w:val="clear" w:color="auto" w:fill="F4F5F7"/>
         </w:rPr>
       </w:pPr>
-      <w:bookmarkStart w:id="9" w:name="_Toc524657555"/>
+      <w:bookmarkStart w:id="12" w:name="_Toc524838915"/>
       <w:r>
         <w:lastRenderedPageBreak/>
         <w:t xml:space="preserve">Loading a Schema while Correcting </w:t>
@@ -5567,7 +6895,7 @@
         </w:rPr>
         <w:t>org.apache.parquet.io.ParquetDecodingException</w:t>
       </w:r>
-      <w:bookmarkEnd w:id="9"/>
+      <w:bookmarkEnd w:id="12"/>
     </w:p>
     <w:p>
       <w:pPr>
@@ -5813,11 +7141,11 @@
       <w:pPr>
         <w:pStyle w:val="Heading2"/>
       </w:pPr>
-      <w:bookmarkStart w:id="10" w:name="_Toc524657556"/>
+      <w:bookmarkStart w:id="13" w:name="_Toc524838916"/>
       <w:r>
         <w:t>Read a Parquet File into a DataFrame</w:t>
       </w:r>
-      <w:bookmarkEnd w:id="10"/>
+      <w:bookmarkEnd w:id="13"/>
     </w:p>
     <w:p>
       <w:pPr>
@@ -5880,11 +7208,11 @@
       <w:pPr>
         <w:pStyle w:val="Heading2"/>
       </w:pPr>
-      <w:bookmarkStart w:id="11" w:name="_Toc524657557"/>
+      <w:bookmarkStart w:id="14" w:name="_Toc524838917"/>
       <w:r>
         <w:t>Store DataFrame as Temp Table for Later Querying</w:t>
       </w:r>
-      <w:bookmarkEnd w:id="11"/>
+      <w:bookmarkEnd w:id="14"/>
     </w:p>
     <w:p/>
     <w:p>
@@ -5967,12 +7295,12 @@
       <w:pPr>
         <w:pStyle w:val="Heading1"/>
       </w:pPr>
-      <w:bookmarkStart w:id="12" w:name="_Toc524657558"/>
+      <w:bookmarkStart w:id="15" w:name="_Toc524838918"/>
       <w:r>
         <w:lastRenderedPageBreak/>
         <w:t>Select an Array Element</w:t>
       </w:r>
-      <w:bookmarkEnd w:id="12"/>
+      <w:bookmarkEnd w:id="15"/>
     </w:p>
     <w:p>
       <w:pPr>
@@ -6115,12 +7443,12 @@
       <w:pPr>
         <w:pStyle w:val="Heading1"/>
       </w:pPr>
-      <w:bookmarkStart w:id="13" w:name="_Toc524657559"/>
+      <w:bookmarkStart w:id="16" w:name="_Toc524838919"/>
       <w:r>
         <w:lastRenderedPageBreak/>
         <w:t>Parameterized Queries</w:t>
       </w:r>
-      <w:bookmarkEnd w:id="13"/>
+      <w:bookmarkEnd w:id="16"/>
     </w:p>
     <w:p>
       <w:pPr>
@@ -6160,11 +7488,11 @@
       <w:pPr>
         <w:pStyle w:val="Heading2"/>
       </w:pPr>
-      <w:bookmarkStart w:id="14" w:name="_Toc524657560"/>
+      <w:bookmarkStart w:id="17" w:name="_Toc524838920"/>
       <w:r>
         <w:t>Passing a List or Tuple in a Parameterized Query</w:t>
       </w:r>
-      <w:bookmarkEnd w:id="14"/>
+      <w:bookmarkEnd w:id="17"/>
     </w:p>
     <w:p>
       <w:r>
@@ -6529,22 +7857,22 @@
       <w:pPr>
         <w:pStyle w:val="Heading1"/>
       </w:pPr>
-      <w:bookmarkStart w:id="15" w:name="_Toc524657561"/>
+      <w:bookmarkStart w:id="18" w:name="_Toc524838921"/>
       <w:r>
         <w:t>Parquet</w:t>
       </w:r>
-      <w:bookmarkEnd w:id="15"/>
+      <w:bookmarkEnd w:id="18"/>
     </w:p>
     <w:p/>
     <w:p>
       <w:pPr>
         <w:pStyle w:val="Heading2"/>
       </w:pPr>
-      <w:bookmarkStart w:id="16" w:name="_Toc524657562"/>
+      <w:bookmarkStart w:id="19" w:name="_Toc524838922"/>
       <w:r>
         <w:t>Explode a list or array data field</w:t>
       </w:r>
-      <w:bookmarkEnd w:id="16"/>
+      <w:bookmarkEnd w:id="19"/>
     </w:p>
     <w:p/>
     <w:p>
@@ -8270,22 +9598,22 @@
       <w:pPr>
         <w:pStyle w:val="Heading1"/>
       </w:pPr>
-      <w:bookmarkStart w:id="17" w:name="_Toc524657563"/>
+      <w:bookmarkStart w:id="20" w:name="_Toc524838923"/>
       <w:r>
         <w:t>Strings</w:t>
       </w:r>
-      <w:bookmarkEnd w:id="17"/>
+      <w:bookmarkEnd w:id="20"/>
     </w:p>
     <w:p/>
     <w:p>
       <w:pPr>
         <w:pStyle w:val="Heading2"/>
       </w:pPr>
-      <w:bookmarkStart w:id="18" w:name="_Toc524657564"/>
+      <w:bookmarkStart w:id="21" w:name="_Toc524838924"/>
       <w:r>
         <w:t>Concatenate strings</w:t>
       </w:r>
-      <w:bookmarkEnd w:id="18"/>
+      <w:bookmarkEnd w:id="21"/>
     </w:p>
     <w:p/>
     <w:p>
@@ -8327,14 +9655,14 @@
       <w:pPr>
         <w:pStyle w:val="Heading2"/>
       </w:pPr>
-      <w:bookmarkStart w:id="19" w:name="_Toc524657565"/>
+      <w:bookmarkStart w:id="22" w:name="_Toc524838925"/>
       <w:r>
         <w:t xml:space="preserve">Convert </w:t>
       </w:r>
       <w:r>
         <w:t>a numeric field to a string</w:t>
       </w:r>
-      <w:bookmarkEnd w:id="19"/>
+      <w:bookmarkEnd w:id="22"/>
     </w:p>
     <w:p/>
     <w:p>
@@ -8601,11 +9929,11 @@
       <w:pPr>
         <w:pStyle w:val="Heading2"/>
       </w:pPr>
-      <w:bookmarkStart w:id="20" w:name="_Toc524657566"/>
+      <w:bookmarkStart w:id="23" w:name="_Toc524838926"/>
       <w:r>
         <w:t>Substring</w:t>
       </w:r>
-      <w:bookmarkEnd w:id="20"/>
+      <w:bookmarkEnd w:id="23"/>
     </w:p>
     <w:p/>
     <w:p>
@@ -8641,12 +9969,12 @@
       <w:pPr>
         <w:pStyle w:val="Heading1"/>
       </w:pPr>
-      <w:bookmarkStart w:id="21" w:name="_Toc524657567"/>
+      <w:bookmarkStart w:id="24" w:name="_Toc524838927"/>
       <w:r>
         <w:lastRenderedPageBreak/>
         <w:t>Time Intervals</w:t>
       </w:r>
-      <w:bookmarkEnd w:id="21"/>
+      <w:bookmarkEnd w:id="24"/>
     </w:p>
     <w:p>
       <w:pPr>
@@ -9462,23 +10790,23 @@
       <w:pPr>
         <w:pStyle w:val="Heading1"/>
       </w:pPr>
-      <w:bookmarkStart w:id="22" w:name="_Toc524657568"/>
+      <w:bookmarkStart w:id="25" w:name="_Toc524838928"/>
       <w:r>
         <w:lastRenderedPageBreak/>
         <w:t>Timestamps</w:t>
       </w:r>
-      <w:bookmarkEnd w:id="22"/>
+      <w:bookmarkEnd w:id="25"/>
     </w:p>
     <w:p/>
     <w:p>
       <w:pPr>
         <w:pStyle w:val="Heading2"/>
       </w:pPr>
-      <w:bookmarkStart w:id="23" w:name="_Toc524657569"/>
+      <w:bookmarkStart w:id="26" w:name="_Toc524838929"/>
       <w:r>
         <w:t>Convert string to timestamp</w:t>
       </w:r>
-      <w:bookmarkEnd w:id="23"/>
+      <w:bookmarkEnd w:id="26"/>
     </w:p>
     <w:p/>
     <w:p>
@@ -9865,9 +11193,7 @@
       <w:pPr>
         <w:pStyle w:val="Heading2"/>
       </w:pPr>
-      <w:bookmarkStart w:id="24" w:name="_Toc524657570"/>
-      <w:bookmarkStart w:id="25" w:name="_GoBack"/>
-      <w:bookmarkEnd w:id="25"/>
+      <w:bookmarkStart w:id="27" w:name="_Toc524838930"/>
       <w:r>
         <w:t>Convert ISO</w:t>
       </w:r>
@@ -9877,7 +11203,7 @@
       <w:r>
         <w:t xml:space="preserve"> Standard DateTime to unix Timestamp</w:t>
       </w:r>
-      <w:bookmarkEnd w:id="24"/>
+      <w:bookmarkEnd w:id="27"/>
     </w:p>
     <w:p/>
     <w:p>
@@ -10105,11 +11431,11 @@
       <w:pPr>
         <w:pStyle w:val="Heading2"/>
       </w:pPr>
-      <w:bookmarkStart w:id="26" w:name="_Toc524657571"/>
+      <w:bookmarkStart w:id="28" w:name="_Toc524838931"/>
       <w:r>
         <w:t>Convert Unix Timestamp to Formatted Date</w:t>
       </w:r>
-      <w:bookmarkEnd w:id="26"/>
+      <w:bookmarkEnd w:id="28"/>
     </w:p>
     <w:p/>
     <w:p>
@@ -10413,11 +11739,11 @@
       <w:pPr>
         <w:pStyle w:val="Heading2"/>
       </w:pPr>
-      <w:bookmarkStart w:id="27" w:name="_Toc524657572"/>
+      <w:bookmarkStart w:id="29" w:name="_Toc524838932"/>
       <w:r>
         <w:t>Convert Unix Timestamp to ISO Standard Date and Time</w:t>
       </w:r>
-      <w:bookmarkEnd w:id="27"/>
+      <w:bookmarkEnd w:id="29"/>
     </w:p>
     <w:p/>
     <w:p>
@@ -11495,7 +12821,7 @@
 </file>
 
 <file path=customXml/itemProps1.xml><?xml version="1.0" encoding="utf-8"?>
-<ds:datastoreItem xmlns:ds="http://schemas.openxmlformats.org/officeDocument/2006/customXml" ds:itemID="{84A48047-70FC-7C43-998A-4F394CCAB92B}">
+<ds:datastoreItem xmlns:ds="http://schemas.openxmlformats.org/officeDocument/2006/customXml" ds:itemID="{62E676EA-FADA-FC4F-836A-2C0A5668EF5C}">
   <ds:schemaRefs>
     <ds:schemaRef ds:uri="http://schemas.openxmlformats.org/officeDocument/2006/bibliography"/>
   </ds:schemaRefs>

</xml_diff>

<commit_message>
Corrected conversion to string code
</commit_message>
<xml_diff>
--- a/sparkSQL_cheatsheet.docx
+++ b/sparkSQL_cheatsheet.docx
@@ -38,13 +38,10 @@
             <w:pStyle w:val="TOCHeading"/>
           </w:pPr>
           <w:r>
-            <w:t xml:space="preserve">Table of </w:t>
+            <w:t>Table of Contents</w:t>
           </w:r>
           <w:bookmarkStart w:id="0" w:name="_GoBack"/>
           <w:bookmarkEnd w:id="0"/>
-          <w:r>
-            <w:t>Contents</w:t>
-          </w:r>
         </w:p>
         <w:p>
           <w:pPr>
@@ -76,7 +73,7 @@
             </w:rPr>
             <w:fldChar w:fldCharType="separate"/>
           </w:r>
-          <w:hyperlink w:anchor="_Toc525488975" w:history="1">
+          <w:hyperlink w:anchor="_Toc525544441" w:history="1">
             <w:r>
               <w:rPr>
                 <w:rStyle w:val="Hyperlink"/>
@@ -103,7 +100,7 @@
                 <w:noProof/>
                 <w:webHidden/>
               </w:rPr>
-              <w:instrText xml:space="preserve"> PAGEREF _Toc525488975 \h </w:instrText>
+              <w:instrText xml:space="preserve"> PAGEREF _Toc525544441 \h </w:instrText>
             </w:r>
             <w:r>
               <w:rPr>
@@ -149,7 +146,7 @@
               <w:szCs w:val="24"/>
             </w:rPr>
           </w:pPr>
-          <w:hyperlink w:anchor="_Toc525488976" w:history="1">
+          <w:hyperlink w:anchor="_Toc525544442" w:history="1">
             <w:r>
               <w:rPr>
                 <w:rStyle w:val="Hyperlink"/>
@@ -176,7 +173,7 @@
                 <w:noProof/>
                 <w:webHidden/>
               </w:rPr>
-              <w:instrText xml:space="preserve"> PAGEREF _Toc525488976 \h </w:instrText>
+              <w:instrText xml:space="preserve"> PAGEREF _Toc525544442 \h </w:instrText>
             </w:r>
             <w:r>
               <w:rPr>
@@ -220,7 +217,7 @@
               <w:noProof/>
             </w:rPr>
           </w:pPr>
-          <w:hyperlink w:anchor="_Toc525488977" w:history="1">
+          <w:hyperlink w:anchor="_Toc525544443" w:history="1">
             <w:r>
               <w:rPr>
                 <w:rStyle w:val="Hyperlink"/>
@@ -247,7 +244,7 @@
                 <w:noProof/>
                 <w:webHidden/>
               </w:rPr>
-              <w:instrText xml:space="preserve"> PAGEREF _Toc525488977 \h </w:instrText>
+              <w:instrText xml:space="preserve"> PAGEREF _Toc525544443 \h </w:instrText>
             </w:r>
             <w:r>
               <w:rPr>
@@ -291,7 +288,7 @@
               <w:noProof/>
             </w:rPr>
           </w:pPr>
-          <w:hyperlink w:anchor="_Toc525488978" w:history="1">
+          <w:hyperlink w:anchor="_Toc525544444" w:history="1">
             <w:r>
               <w:rPr>
                 <w:rStyle w:val="Hyperlink"/>
@@ -318,7 +315,7 @@
                 <w:noProof/>
                 <w:webHidden/>
               </w:rPr>
-              <w:instrText xml:space="preserve"> PAGEREF _Toc525488978 \h </w:instrText>
+              <w:instrText xml:space="preserve"> PAGEREF _Toc525544444 \h </w:instrText>
             </w:r>
             <w:r>
               <w:rPr>
@@ -362,7 +359,7 @@
               <w:noProof/>
             </w:rPr>
           </w:pPr>
-          <w:hyperlink w:anchor="_Toc525488979" w:history="1">
+          <w:hyperlink w:anchor="_Toc525544445" w:history="1">
             <w:r>
               <w:rPr>
                 <w:rStyle w:val="Hyperlink"/>
@@ -389,7 +386,7 @@
                 <w:noProof/>
                 <w:webHidden/>
               </w:rPr>
-              <w:instrText xml:space="preserve"> PAGEREF _Toc525488979 \h </w:instrText>
+              <w:instrText xml:space="preserve"> PAGEREF _Toc525544445 \h </w:instrText>
             </w:r>
             <w:r>
               <w:rPr>
@@ -435,7 +432,7 @@
               <w:szCs w:val="24"/>
             </w:rPr>
           </w:pPr>
-          <w:hyperlink w:anchor="_Toc525488980" w:history="1">
+          <w:hyperlink w:anchor="_Toc525544446" w:history="1">
             <w:r>
               <w:rPr>
                 <w:rStyle w:val="Hyperlink"/>
@@ -462,7 +459,7 @@
                 <w:noProof/>
                 <w:webHidden/>
               </w:rPr>
-              <w:instrText xml:space="preserve"> PAGEREF _Toc525488980 \h </w:instrText>
+              <w:instrText xml:space="preserve"> PAGEREF _Toc525544446 \h </w:instrText>
             </w:r>
             <w:r>
               <w:rPr>
@@ -508,7 +505,7 @@
               <w:szCs w:val="24"/>
             </w:rPr>
           </w:pPr>
-          <w:hyperlink w:anchor="_Toc525488981" w:history="1">
+          <w:hyperlink w:anchor="_Toc525544447" w:history="1">
             <w:r>
               <w:rPr>
                 <w:rStyle w:val="Hyperlink"/>
@@ -535,7 +532,7 @@
                 <w:noProof/>
                 <w:webHidden/>
               </w:rPr>
-              <w:instrText xml:space="preserve"> PAGEREF _Toc525488981 \h </w:instrText>
+              <w:instrText xml:space="preserve"> PAGEREF _Toc525544447 \h </w:instrText>
             </w:r>
             <w:r>
               <w:rPr>
@@ -581,7 +578,7 @@
               <w:szCs w:val="24"/>
             </w:rPr>
           </w:pPr>
-          <w:hyperlink w:anchor="_Toc525488982" w:history="1">
+          <w:hyperlink w:anchor="_Toc525544448" w:history="1">
             <w:r>
               <w:rPr>
                 <w:rStyle w:val="Hyperlink"/>
@@ -608,7 +605,7 @@
                 <w:noProof/>
                 <w:webHidden/>
               </w:rPr>
-              <w:instrText xml:space="preserve"> PAGEREF _Toc525488982 \h </w:instrText>
+              <w:instrText xml:space="preserve"> PAGEREF _Toc525544448 \h </w:instrText>
             </w:r>
             <w:r>
               <w:rPr>
@@ -654,7 +651,7 @@
               <w:szCs w:val="24"/>
             </w:rPr>
           </w:pPr>
-          <w:hyperlink w:anchor="_Toc525488983" w:history="1">
+          <w:hyperlink w:anchor="_Toc525544449" w:history="1">
             <w:r>
               <w:rPr>
                 <w:rStyle w:val="Hyperlink"/>
@@ -681,7 +678,7 @@
                 <w:noProof/>
                 <w:webHidden/>
               </w:rPr>
-              <w:instrText xml:space="preserve"> PAGEREF _Toc525488983 \h </w:instrText>
+              <w:instrText xml:space="preserve"> PAGEREF _Toc525544449 \h </w:instrText>
             </w:r>
             <w:r>
               <w:rPr>
@@ -725,7 +722,7 @@
               <w:noProof/>
             </w:rPr>
           </w:pPr>
-          <w:hyperlink w:anchor="_Toc525488984" w:history="1">
+          <w:hyperlink w:anchor="_Toc525544450" w:history="1">
             <w:r>
               <w:rPr>
                 <w:rStyle w:val="Hyperlink"/>
@@ -752,7 +749,7 @@
                 <w:noProof/>
                 <w:webHidden/>
               </w:rPr>
-              <w:instrText xml:space="preserve"> PAGEREF _Toc525488984 \h </w:instrText>
+              <w:instrText xml:space="preserve"> PAGEREF _Toc525544450 \h </w:instrText>
             </w:r>
             <w:r>
               <w:rPr>
@@ -798,7 +795,7 @@
               <w:szCs w:val="24"/>
             </w:rPr>
           </w:pPr>
-          <w:hyperlink w:anchor="_Toc525488985" w:history="1">
+          <w:hyperlink w:anchor="_Toc525544451" w:history="1">
             <w:r>
               <w:rPr>
                 <w:rStyle w:val="Hyperlink"/>
@@ -825,7 +822,7 @@
                 <w:noProof/>
                 <w:webHidden/>
               </w:rPr>
-              <w:instrText xml:space="preserve"> PAGEREF _Toc525488985 \h </w:instrText>
+              <w:instrText xml:space="preserve"> PAGEREF _Toc525544451 \h </w:instrText>
             </w:r>
             <w:r>
               <w:rPr>
@@ -869,7 +866,7 @@
               <w:noProof/>
             </w:rPr>
           </w:pPr>
-          <w:hyperlink w:anchor="_Toc525488986" w:history="1">
+          <w:hyperlink w:anchor="_Toc525544452" w:history="1">
             <w:r>
               <w:rPr>
                 <w:rStyle w:val="Hyperlink"/>
@@ -896,7 +893,7 @@
                 <w:noProof/>
                 <w:webHidden/>
               </w:rPr>
-              <w:instrText xml:space="preserve"> PAGEREF _Toc525488986 \h </w:instrText>
+              <w:instrText xml:space="preserve"> PAGEREF _Toc525544452 \h </w:instrText>
             </w:r>
             <w:r>
               <w:rPr>
@@ -942,7 +939,7 @@
               <w:szCs w:val="24"/>
             </w:rPr>
           </w:pPr>
-          <w:hyperlink w:anchor="_Toc525488987" w:history="1">
+          <w:hyperlink w:anchor="_Toc525544453" w:history="1">
             <w:r>
               <w:rPr>
                 <w:rStyle w:val="Hyperlink"/>
@@ -978,7 +975,7 @@
                 <w:noProof/>
                 <w:webHidden/>
               </w:rPr>
-              <w:instrText xml:space="preserve"> PAGEREF _Toc525488987 \h </w:instrText>
+              <w:instrText xml:space="preserve"> PAGEREF _Toc525544453 \h </w:instrText>
             </w:r>
             <w:r>
               <w:rPr>
@@ -1024,7 +1021,7 @@
               <w:szCs w:val="24"/>
             </w:rPr>
           </w:pPr>
-          <w:hyperlink w:anchor="_Toc525488988" w:history="1">
+          <w:hyperlink w:anchor="_Toc525544454" w:history="1">
             <w:r>
               <w:rPr>
                 <w:rStyle w:val="Hyperlink"/>
@@ -1051,7 +1048,7 @@
                 <w:noProof/>
                 <w:webHidden/>
               </w:rPr>
-              <w:instrText xml:space="preserve"> PAGEREF _Toc525488988 \h </w:instrText>
+              <w:instrText xml:space="preserve"> PAGEREF _Toc525544454 \h </w:instrText>
             </w:r>
             <w:r>
               <w:rPr>
@@ -1097,7 +1094,7 @@
               <w:szCs w:val="24"/>
             </w:rPr>
           </w:pPr>
-          <w:hyperlink w:anchor="_Toc525488989" w:history="1">
+          <w:hyperlink w:anchor="_Toc525544455" w:history="1">
             <w:r>
               <w:rPr>
                 <w:rStyle w:val="Hyperlink"/>
@@ -1124,7 +1121,7 @@
                 <w:noProof/>
                 <w:webHidden/>
               </w:rPr>
-              <w:instrText xml:space="preserve"> PAGEREF _Toc525488989 \h </w:instrText>
+              <w:instrText xml:space="preserve"> PAGEREF _Toc525544455 \h </w:instrText>
             </w:r>
             <w:r>
               <w:rPr>
@@ -1168,7 +1165,7 @@
               <w:noProof/>
             </w:rPr>
           </w:pPr>
-          <w:hyperlink w:anchor="_Toc525488990" w:history="1">
+          <w:hyperlink w:anchor="_Toc525544456" w:history="1">
             <w:r>
               <w:rPr>
                 <w:rStyle w:val="Hyperlink"/>
@@ -1195,7 +1192,7 @@
                 <w:noProof/>
                 <w:webHidden/>
               </w:rPr>
-              <w:instrText xml:space="preserve"> PAGEREF _Toc525488990 \h </w:instrText>
+              <w:instrText xml:space="preserve"> PAGEREF _Toc525544456 \h </w:instrText>
             </w:r>
             <w:r>
               <w:rPr>
@@ -1239,7 +1236,7 @@
               <w:noProof/>
             </w:rPr>
           </w:pPr>
-          <w:hyperlink w:anchor="_Toc525488991" w:history="1">
+          <w:hyperlink w:anchor="_Toc525544457" w:history="1">
             <w:r>
               <w:rPr>
                 <w:rStyle w:val="Hyperlink"/>
@@ -1266,7 +1263,7 @@
                 <w:noProof/>
                 <w:webHidden/>
               </w:rPr>
-              <w:instrText xml:space="preserve"> PAGEREF _Toc525488991 \h </w:instrText>
+              <w:instrText xml:space="preserve"> PAGEREF _Toc525544457 \h </w:instrText>
             </w:r>
             <w:r>
               <w:rPr>
@@ -1312,7 +1309,7 @@
               <w:szCs w:val="24"/>
             </w:rPr>
           </w:pPr>
-          <w:hyperlink w:anchor="_Toc525488992" w:history="1">
+          <w:hyperlink w:anchor="_Toc525544458" w:history="1">
             <w:r>
               <w:rPr>
                 <w:rStyle w:val="Hyperlink"/>
@@ -1339,7 +1336,7 @@
                 <w:noProof/>
                 <w:webHidden/>
               </w:rPr>
-              <w:instrText xml:space="preserve"> PAGEREF _Toc525488992 \h </w:instrText>
+              <w:instrText xml:space="preserve"> PAGEREF _Toc525544458 \h </w:instrText>
             </w:r>
             <w:r>
               <w:rPr>
@@ -1383,7 +1380,7 @@
               <w:noProof/>
             </w:rPr>
           </w:pPr>
-          <w:hyperlink w:anchor="_Toc525488993" w:history="1">
+          <w:hyperlink w:anchor="_Toc525544459" w:history="1">
             <w:r>
               <w:rPr>
                 <w:rStyle w:val="Hyperlink"/>
@@ -1410,7 +1407,7 @@
                 <w:noProof/>
                 <w:webHidden/>
               </w:rPr>
-              <w:instrText xml:space="preserve"> PAGEREF _Toc525488993 \h </w:instrText>
+              <w:instrText xml:space="preserve"> PAGEREF _Toc525544459 \h </w:instrText>
             </w:r>
             <w:r>
               <w:rPr>
@@ -1456,7 +1453,7 @@
               <w:szCs w:val="24"/>
             </w:rPr>
           </w:pPr>
-          <w:hyperlink w:anchor="_Toc525488994" w:history="1">
+          <w:hyperlink w:anchor="_Toc525544460" w:history="1">
             <w:r>
               <w:rPr>
                 <w:rStyle w:val="Hyperlink"/>
@@ -1483,7 +1480,7 @@
                 <w:noProof/>
                 <w:webHidden/>
               </w:rPr>
-              <w:instrText xml:space="preserve"> PAGEREF _Toc525488994 \h </w:instrText>
+              <w:instrText xml:space="preserve"> PAGEREF _Toc525544460 \h </w:instrText>
             </w:r>
             <w:r>
               <w:rPr>
@@ -1527,7 +1524,7 @@
               <w:noProof/>
             </w:rPr>
           </w:pPr>
-          <w:hyperlink w:anchor="_Toc525488995" w:history="1">
+          <w:hyperlink w:anchor="_Toc525544461" w:history="1">
             <w:r>
               <w:rPr>
                 <w:rStyle w:val="Hyperlink"/>
@@ -1554,7 +1551,7 @@
                 <w:noProof/>
                 <w:webHidden/>
               </w:rPr>
-              <w:instrText xml:space="preserve"> PAGEREF _Toc525488995 \h </w:instrText>
+              <w:instrText xml:space="preserve"> PAGEREF _Toc525544461 \h </w:instrText>
             </w:r>
             <w:r>
               <w:rPr>
@@ -1600,7 +1597,7 @@
               <w:szCs w:val="24"/>
             </w:rPr>
           </w:pPr>
-          <w:hyperlink w:anchor="_Toc525488996" w:history="1">
+          <w:hyperlink w:anchor="_Toc525544462" w:history="1">
             <w:r>
               <w:rPr>
                 <w:rStyle w:val="Hyperlink"/>
@@ -1627,7 +1624,7 @@
                 <w:noProof/>
                 <w:webHidden/>
               </w:rPr>
-              <w:instrText xml:space="preserve"> PAGEREF _Toc525488996 \h </w:instrText>
+              <w:instrText xml:space="preserve"> PAGEREF _Toc525544462 \h </w:instrText>
             </w:r>
             <w:r>
               <w:rPr>
@@ -1673,7 +1670,7 @@
               <w:szCs w:val="24"/>
             </w:rPr>
           </w:pPr>
-          <w:hyperlink w:anchor="_Toc525488997" w:history="1">
+          <w:hyperlink w:anchor="_Toc525544463" w:history="1">
             <w:r>
               <w:rPr>
                 <w:rStyle w:val="Hyperlink"/>
@@ -1700,7 +1697,7 @@
                 <w:noProof/>
                 <w:webHidden/>
               </w:rPr>
-              <w:instrText xml:space="preserve"> PAGEREF _Toc525488997 \h </w:instrText>
+              <w:instrText xml:space="preserve"> PAGEREF _Toc525544463 \h </w:instrText>
             </w:r>
             <w:r>
               <w:rPr>
@@ -1746,7 +1743,7 @@
               <w:szCs w:val="24"/>
             </w:rPr>
           </w:pPr>
-          <w:hyperlink w:anchor="_Toc525488998" w:history="1">
+          <w:hyperlink w:anchor="_Toc525544464" w:history="1">
             <w:r>
               <w:rPr>
                 <w:rStyle w:val="Hyperlink"/>
@@ -1773,7 +1770,7 @@
                 <w:noProof/>
                 <w:webHidden/>
               </w:rPr>
-              <w:instrText xml:space="preserve"> PAGEREF _Toc525488998 \h </w:instrText>
+              <w:instrText xml:space="preserve"> PAGEREF _Toc525544464 \h </w:instrText>
             </w:r>
             <w:r>
               <w:rPr>
@@ -1817,7 +1814,7 @@
               <w:noProof/>
             </w:rPr>
           </w:pPr>
-          <w:hyperlink w:anchor="_Toc525488999" w:history="1">
+          <w:hyperlink w:anchor="_Toc525544465" w:history="1">
             <w:r>
               <w:rPr>
                 <w:rStyle w:val="Hyperlink"/>
@@ -1844,7 +1841,7 @@
                 <w:noProof/>
                 <w:webHidden/>
               </w:rPr>
-              <w:instrText xml:space="preserve"> PAGEREF _Toc525488999 \h </w:instrText>
+              <w:instrText xml:space="preserve"> PAGEREF _Toc525544465 \h </w:instrText>
             </w:r>
             <w:r>
               <w:rPr>
@@ -1888,7 +1885,7 @@
               <w:noProof/>
             </w:rPr>
           </w:pPr>
-          <w:hyperlink w:anchor="_Toc525489000" w:history="1">
+          <w:hyperlink w:anchor="_Toc525544466" w:history="1">
             <w:r>
               <w:rPr>
                 <w:rStyle w:val="Hyperlink"/>
@@ -1915,7 +1912,7 @@
                 <w:noProof/>
                 <w:webHidden/>
               </w:rPr>
-              <w:instrText xml:space="preserve"> PAGEREF _Toc525489000 \h </w:instrText>
+              <w:instrText xml:space="preserve"> PAGEREF _Toc525544466 \h </w:instrText>
             </w:r>
             <w:r>
               <w:rPr>
@@ -1961,7 +1958,7 @@
               <w:szCs w:val="24"/>
             </w:rPr>
           </w:pPr>
-          <w:hyperlink w:anchor="_Toc525489001" w:history="1">
+          <w:hyperlink w:anchor="_Toc525544467" w:history="1">
             <w:r>
               <w:rPr>
                 <w:rStyle w:val="Hyperlink"/>
@@ -1988,7 +1985,7 @@
                 <w:noProof/>
                 <w:webHidden/>
               </w:rPr>
-              <w:instrText xml:space="preserve"> PAGEREF _Toc525489001 \h </w:instrText>
+              <w:instrText xml:space="preserve"> PAGEREF _Toc525544467 \h </w:instrText>
             </w:r>
             <w:r>
               <w:rPr>
@@ -2034,7 +2031,7 @@
               <w:szCs w:val="24"/>
             </w:rPr>
           </w:pPr>
-          <w:hyperlink w:anchor="_Toc525489002" w:history="1">
+          <w:hyperlink w:anchor="_Toc525544468" w:history="1">
             <w:r>
               <w:rPr>
                 <w:rStyle w:val="Hyperlink"/>
@@ -2061,7 +2058,7 @@
                 <w:noProof/>
                 <w:webHidden/>
               </w:rPr>
-              <w:instrText xml:space="preserve"> PAGEREF _Toc525489002 \h </w:instrText>
+              <w:instrText xml:space="preserve"> PAGEREF _Toc525544468 \h </w:instrText>
             </w:r>
             <w:r>
               <w:rPr>
@@ -2107,7 +2104,7 @@
               <w:szCs w:val="24"/>
             </w:rPr>
           </w:pPr>
-          <w:hyperlink w:anchor="_Toc525489003" w:history="1">
+          <w:hyperlink w:anchor="_Toc525544469" w:history="1">
             <w:r>
               <w:rPr>
                 <w:rStyle w:val="Hyperlink"/>
@@ -2134,7 +2131,7 @@
                 <w:noProof/>
                 <w:webHidden/>
               </w:rPr>
-              <w:instrText xml:space="preserve"> PAGEREF _Toc525489003 \h </w:instrText>
+              <w:instrText xml:space="preserve"> PAGEREF _Toc525544469 \h </w:instrText>
             </w:r>
             <w:r>
               <w:rPr>
@@ -2180,7 +2177,7 @@
               <w:szCs w:val="24"/>
             </w:rPr>
           </w:pPr>
-          <w:hyperlink w:anchor="_Toc525489004" w:history="1">
+          <w:hyperlink w:anchor="_Toc525544470" w:history="1">
             <w:r>
               <w:rPr>
                 <w:rStyle w:val="Hyperlink"/>
@@ -2207,7 +2204,7 @@
                 <w:noProof/>
                 <w:webHidden/>
               </w:rPr>
-              <w:instrText xml:space="preserve"> PAGEREF _Toc525489004 \h </w:instrText>
+              <w:instrText xml:space="preserve"> PAGEREF _Toc525544470 \h </w:instrText>
             </w:r>
             <w:r>
               <w:rPr>
@@ -2255,7 +2252,7 @@
       <w:pPr>
         <w:pStyle w:val="Heading1"/>
       </w:pPr>
-      <w:bookmarkStart w:id="1" w:name="_Toc525488975"/>
+      <w:bookmarkStart w:id="1" w:name="_Toc525544441"/>
       <w:r>
         <w:t>Array Queries</w:t>
       </w:r>
@@ -2265,7 +2262,7 @@
       <w:pPr>
         <w:pStyle w:val="Heading2"/>
       </w:pPr>
-      <w:bookmarkStart w:id="2" w:name="_Toc525488976"/>
+      <w:bookmarkStart w:id="2" w:name="_Toc525544442"/>
       <w:r>
         <w:t>Return the size of an array</w:t>
       </w:r>
@@ -2285,7 +2282,7 @@
       <w:pPr>
         <w:pStyle w:val="Heading1"/>
       </w:pPr>
-      <w:bookmarkStart w:id="3" w:name="_Toc525488977"/>
+      <w:bookmarkStart w:id="3" w:name="_Toc525544443"/>
       <w:r>
         <w:lastRenderedPageBreak/>
         <w:t>Case Statements</w:t>
@@ -2595,7 +2592,7 @@
       <w:pPr>
         <w:pStyle w:val="Heading1"/>
       </w:pPr>
-      <w:bookmarkStart w:id="4" w:name="_Toc525488978"/>
+      <w:bookmarkStart w:id="4" w:name="_Toc525544444"/>
       <w:r>
         <w:t>Change a pyspark.sql.dataframe.DataFrame Data Type (CAST)</w:t>
       </w:r>
@@ -2843,7 +2840,7 @@
       <w:pPr>
         <w:pStyle w:val="Heading1"/>
       </w:pPr>
-      <w:bookmarkStart w:id="5" w:name="_Toc525488979"/>
+      <w:bookmarkStart w:id="5" w:name="_Toc525544445"/>
       <w:r>
         <w:t>DataFrame</w:t>
       </w:r>
@@ -2861,7 +2858,7 @@
       <w:pPr>
         <w:pStyle w:val="Heading2"/>
       </w:pPr>
-      <w:bookmarkStart w:id="6" w:name="_Toc525488980"/>
+      <w:bookmarkStart w:id="6" w:name="_Toc525544446"/>
       <w:r>
         <w:t>Change a DataFrame’s Column Names</w:t>
       </w:r>
@@ -3739,7 +3736,7 @@
       <w:pPr>
         <w:pStyle w:val="Heading2"/>
       </w:pPr>
-      <w:bookmarkStart w:id="7" w:name="_Toc525488981"/>
+      <w:bookmarkStart w:id="7" w:name="_Toc525544447"/>
       <w:r>
         <w:lastRenderedPageBreak/>
         <w:t>Create a DataFrame from Scratch</w:t>
@@ -4043,7 +4040,7 @@
       <w:pPr>
         <w:pStyle w:val="Heading2"/>
       </w:pPr>
-      <w:bookmarkStart w:id="8" w:name="_Toc525488982"/>
+      <w:bookmarkStart w:id="8" w:name="_Toc525544448"/>
       <w:r>
         <w:t>Execute SQL on a DataFrame</w:t>
       </w:r>
@@ -4168,7 +4165,7 @@
       <w:pPr>
         <w:pStyle w:val="Heading2"/>
       </w:pPr>
-      <w:bookmarkStart w:id="9" w:name="_Toc525488983"/>
+      <w:bookmarkStart w:id="9" w:name="_Toc525544449"/>
       <w:r>
         <w:lastRenderedPageBreak/>
         <w:t>Explode a List inside a DataFrame column</w:t>
@@ -5005,7 +5002,7 @@
       <w:pPr>
         <w:pStyle w:val="Heading1"/>
       </w:pPr>
-      <w:bookmarkStart w:id="10" w:name="_Toc525488984"/>
+      <w:bookmarkStart w:id="10" w:name="_Toc525544450"/>
       <w:r>
         <w:lastRenderedPageBreak/>
         <w:t>Joins</w:t>
@@ -5017,7 +5014,7 @@
       <w:pPr>
         <w:pStyle w:val="Heading2"/>
       </w:pPr>
-      <w:bookmarkStart w:id="11" w:name="_Toc525488985"/>
+      <w:bookmarkStart w:id="11" w:name="_Toc525544451"/>
       <w:r>
         <w:t>Left Outer Join</w:t>
       </w:r>
@@ -6201,7 +6198,7 @@
       <w:pPr>
         <w:pStyle w:val="Heading1"/>
       </w:pPr>
-      <w:bookmarkStart w:id="12" w:name="_Toc525488986"/>
+      <w:bookmarkStart w:id="12" w:name="_Toc525544452"/>
       <w:r>
         <w:lastRenderedPageBreak/>
         <w:t>LEAD and LAG</w:t>
@@ -7206,7 +7203,7 @@
           <w:shd w:val="clear" w:color="auto" w:fill="F4F5F7"/>
         </w:rPr>
       </w:pPr>
-      <w:bookmarkStart w:id="13" w:name="_Toc525488987"/>
+      <w:bookmarkStart w:id="13" w:name="_Toc525544453"/>
       <w:r>
         <w:lastRenderedPageBreak/>
         <w:t xml:space="preserve">Loading a Schema while Correcting </w:t>
@@ -7464,7 +7461,7 @@
       <w:pPr>
         <w:pStyle w:val="Heading2"/>
       </w:pPr>
-      <w:bookmarkStart w:id="14" w:name="_Toc525488988"/>
+      <w:bookmarkStart w:id="14" w:name="_Toc525544454"/>
       <w:r>
         <w:t>Read a Parquet File into a DataFrame</w:t>
       </w:r>
@@ -7531,7 +7528,7 @@
       <w:pPr>
         <w:pStyle w:val="Heading2"/>
       </w:pPr>
-      <w:bookmarkStart w:id="15" w:name="_Toc525488989"/>
+      <w:bookmarkStart w:id="15" w:name="_Toc525544455"/>
       <w:r>
         <w:t>Store DataFrame as Temp Table for Later Querying</w:t>
       </w:r>
@@ -7618,7 +7615,7 @@
       <w:pPr>
         <w:pStyle w:val="Heading1"/>
       </w:pPr>
-      <w:bookmarkStart w:id="16" w:name="_Toc525488990"/>
+      <w:bookmarkStart w:id="16" w:name="_Toc525544456"/>
       <w:r>
         <w:lastRenderedPageBreak/>
         <w:t>Select an Array Element</w:t>
@@ -7766,7 +7763,7 @@
       <w:pPr>
         <w:pStyle w:val="Heading1"/>
       </w:pPr>
-      <w:bookmarkStart w:id="17" w:name="_Toc525488991"/>
+      <w:bookmarkStart w:id="17" w:name="_Toc525544457"/>
       <w:r>
         <w:lastRenderedPageBreak/>
         <w:t>Parameterized Queries</w:t>
@@ -7811,7 +7808,7 @@
       <w:pPr>
         <w:pStyle w:val="Heading2"/>
       </w:pPr>
-      <w:bookmarkStart w:id="18" w:name="_Toc525488992"/>
+      <w:bookmarkStart w:id="18" w:name="_Toc525544458"/>
       <w:r>
         <w:t>Passing a List or Tuple in a Parameterized Query</w:t>
       </w:r>
@@ -8180,7 +8177,7 @@
       <w:pPr>
         <w:pStyle w:val="Heading1"/>
       </w:pPr>
-      <w:bookmarkStart w:id="19" w:name="_Toc525488993"/>
+      <w:bookmarkStart w:id="19" w:name="_Toc525544459"/>
       <w:r>
         <w:t>Parquet</w:t>
       </w:r>
@@ -8191,7 +8188,7 @@
       <w:pPr>
         <w:pStyle w:val="Heading2"/>
       </w:pPr>
-      <w:bookmarkStart w:id="20" w:name="_Toc525488994"/>
+      <w:bookmarkStart w:id="20" w:name="_Toc525544460"/>
       <w:r>
         <w:t>Explode a list or array data field</w:t>
       </w:r>
@@ -9921,7 +9918,7 @@
       <w:pPr>
         <w:pStyle w:val="Heading1"/>
       </w:pPr>
-      <w:bookmarkStart w:id="21" w:name="_Toc525488995"/>
+      <w:bookmarkStart w:id="21" w:name="_Toc525544461"/>
       <w:r>
         <w:t>Strings</w:t>
       </w:r>
@@ -9932,7 +9929,7 @@
       <w:pPr>
         <w:pStyle w:val="Heading2"/>
       </w:pPr>
-      <w:bookmarkStart w:id="22" w:name="_Toc525488996"/>
+      <w:bookmarkStart w:id="22" w:name="_Toc525544462"/>
       <w:r>
         <w:t>Concatenate strings</w:t>
       </w:r>
@@ -10292,7 +10289,7 @@
       <w:pPr>
         <w:pStyle w:val="Heading2"/>
       </w:pPr>
-      <w:bookmarkStart w:id="23" w:name="_Toc525488997"/>
+      <w:bookmarkStart w:id="23" w:name="_Toc525544463"/>
       <w:r>
         <w:t xml:space="preserve">Convert </w:t>
       </w:r>
@@ -10303,8 +10300,56 @@
     </w:p>
     <w:p/>
     <w:p>
-      <w:r>
-        <w:t>str(1234) + "-" + str(567)</w:t>
+      <w:pPr>
+        <w:pStyle w:val="code"/>
+      </w:pPr>
+      <w:r>
+        <w:t>ais_imo_750_df = spark.sql(</w:t>
+      </w:r>
+    </w:p>
+    <w:p>
+      <w:pPr>
+        <w:pStyle w:val="code"/>
+      </w:pPr>
+      <w:r>
+        <w:t xml:space="preserve"> ''' SELECT (concat(string(1234), '-', string(2345))) as test</w:t>
+      </w:r>
+    </w:p>
+    <w:p>
+      <w:pPr>
+        <w:pStyle w:val="code"/>
+      </w:pPr>
+      <w:r>
+        <w:t xml:space="preserve"> '''</w:t>
+      </w:r>
+    </w:p>
+    <w:p>
+      <w:pPr>
+        <w:pStyle w:val="code"/>
+      </w:pPr>
+      <w:r>
+        <w:t>)</w:t>
+      </w:r>
+    </w:p>
+    <w:p>
+      <w:pPr>
+        <w:pStyle w:val="code"/>
+      </w:pPr>
+    </w:p>
+    <w:p>
+      <w:pPr>
+        <w:pStyle w:val="code"/>
+      </w:pPr>
+      <w:r>
+        <w:t>ais_imo_750_df.show()</w:t>
+      </w:r>
+    </w:p>
+    <w:p>
+      <w:pPr>
+        <w:pStyle w:val="code"/>
+      </w:pPr>
+      <w:r>
+        <w:t>print ais_imo_750_df.dtypes</w:t>
       </w:r>
     </w:p>
     <w:p/>
@@ -10314,8 +10359,274 @@
       </w:r>
     </w:p>
     <w:p>
-      <w:r>
-        <w:t>'1234-567'</w:t>
+      <w:pPr>
+        <w:shd w:val="clear" w:color="auto" w:fill="FFFFFF"/>
+        <w:tabs>
+          <w:tab w:val="left" w:pos="916"/>
+          <w:tab w:val="left" w:pos="1832"/>
+          <w:tab w:val="left" w:pos="2748"/>
+          <w:tab w:val="left" w:pos="3664"/>
+          <w:tab w:val="left" w:pos="4580"/>
+          <w:tab w:val="left" w:pos="5496"/>
+          <w:tab w:val="left" w:pos="6412"/>
+          <w:tab w:val="left" w:pos="7328"/>
+          <w:tab w:val="left" w:pos="8244"/>
+          <w:tab w:val="left" w:pos="9160"/>
+          <w:tab w:val="left" w:pos="10076"/>
+          <w:tab w:val="left" w:pos="10992"/>
+          <w:tab w:val="left" w:pos="11908"/>
+          <w:tab w:val="left" w:pos="12824"/>
+          <w:tab w:val="left" w:pos="13740"/>
+          <w:tab w:val="left" w:pos="14656"/>
+        </w:tabs>
+        <w:wordWrap w:val="0"/>
+        <w:textAlignment w:val="baseline"/>
+        <w:rPr>
+          <w:rFonts w:ascii="Courier New" w:eastAsia="Times New Roman" w:hAnsi="Courier New" w:cs="Courier New"/>
+          <w:color w:val="000000"/>
+          <w:sz w:val="21"/>
+          <w:szCs w:val="21"/>
+        </w:rPr>
+      </w:pPr>
+      <w:r>
+        <w:rPr>
+          <w:rFonts w:ascii="Courier New" w:eastAsia="Times New Roman" w:hAnsi="Courier New" w:cs="Courier New"/>
+          <w:color w:val="000000"/>
+          <w:sz w:val="21"/>
+          <w:szCs w:val="21"/>
+        </w:rPr>
+        <w:t>+---------+</w:t>
+      </w:r>
+    </w:p>
+    <w:p>
+      <w:pPr>
+        <w:shd w:val="clear" w:color="auto" w:fill="FFFFFF"/>
+        <w:tabs>
+          <w:tab w:val="left" w:pos="916"/>
+          <w:tab w:val="left" w:pos="1832"/>
+          <w:tab w:val="left" w:pos="2748"/>
+          <w:tab w:val="left" w:pos="3664"/>
+          <w:tab w:val="left" w:pos="4580"/>
+          <w:tab w:val="left" w:pos="5496"/>
+          <w:tab w:val="left" w:pos="6412"/>
+          <w:tab w:val="left" w:pos="7328"/>
+          <w:tab w:val="left" w:pos="8244"/>
+          <w:tab w:val="left" w:pos="9160"/>
+          <w:tab w:val="left" w:pos="10076"/>
+          <w:tab w:val="left" w:pos="10992"/>
+          <w:tab w:val="left" w:pos="11908"/>
+          <w:tab w:val="left" w:pos="12824"/>
+          <w:tab w:val="left" w:pos="13740"/>
+          <w:tab w:val="left" w:pos="14656"/>
+        </w:tabs>
+        <w:wordWrap w:val="0"/>
+        <w:textAlignment w:val="baseline"/>
+        <w:rPr>
+          <w:rFonts w:ascii="Courier New" w:eastAsia="Times New Roman" w:hAnsi="Courier New" w:cs="Courier New"/>
+          <w:color w:val="000000"/>
+          <w:sz w:val="21"/>
+          <w:szCs w:val="21"/>
+        </w:rPr>
+      </w:pPr>
+      <w:r>
+        <w:rPr>
+          <w:rFonts w:ascii="Courier New" w:eastAsia="Times New Roman" w:hAnsi="Courier New" w:cs="Courier New"/>
+          <w:color w:val="000000"/>
+          <w:sz w:val="21"/>
+          <w:szCs w:val="21"/>
+        </w:rPr>
+        <w:t>|     test|</w:t>
+      </w:r>
+    </w:p>
+    <w:p>
+      <w:pPr>
+        <w:shd w:val="clear" w:color="auto" w:fill="FFFFFF"/>
+        <w:tabs>
+          <w:tab w:val="left" w:pos="916"/>
+          <w:tab w:val="left" w:pos="1832"/>
+          <w:tab w:val="left" w:pos="2748"/>
+          <w:tab w:val="left" w:pos="3664"/>
+          <w:tab w:val="left" w:pos="4580"/>
+          <w:tab w:val="left" w:pos="5496"/>
+          <w:tab w:val="left" w:pos="6412"/>
+          <w:tab w:val="left" w:pos="7328"/>
+          <w:tab w:val="left" w:pos="8244"/>
+          <w:tab w:val="left" w:pos="9160"/>
+          <w:tab w:val="left" w:pos="10076"/>
+          <w:tab w:val="left" w:pos="10992"/>
+          <w:tab w:val="left" w:pos="11908"/>
+          <w:tab w:val="left" w:pos="12824"/>
+          <w:tab w:val="left" w:pos="13740"/>
+          <w:tab w:val="left" w:pos="14656"/>
+        </w:tabs>
+        <w:wordWrap w:val="0"/>
+        <w:textAlignment w:val="baseline"/>
+        <w:rPr>
+          <w:rFonts w:ascii="Courier New" w:eastAsia="Times New Roman" w:hAnsi="Courier New" w:cs="Courier New"/>
+          <w:color w:val="000000"/>
+          <w:sz w:val="21"/>
+          <w:szCs w:val="21"/>
+        </w:rPr>
+      </w:pPr>
+      <w:r>
+        <w:rPr>
+          <w:rFonts w:ascii="Courier New" w:eastAsia="Times New Roman" w:hAnsi="Courier New" w:cs="Courier New"/>
+          <w:color w:val="000000"/>
+          <w:sz w:val="21"/>
+          <w:szCs w:val="21"/>
+        </w:rPr>
+        <w:t>+---------+</w:t>
+      </w:r>
+    </w:p>
+    <w:p>
+      <w:pPr>
+        <w:shd w:val="clear" w:color="auto" w:fill="FFFFFF"/>
+        <w:tabs>
+          <w:tab w:val="left" w:pos="916"/>
+          <w:tab w:val="left" w:pos="1832"/>
+          <w:tab w:val="left" w:pos="2748"/>
+          <w:tab w:val="left" w:pos="3664"/>
+          <w:tab w:val="left" w:pos="4580"/>
+          <w:tab w:val="left" w:pos="5496"/>
+          <w:tab w:val="left" w:pos="6412"/>
+          <w:tab w:val="left" w:pos="7328"/>
+          <w:tab w:val="left" w:pos="8244"/>
+          <w:tab w:val="left" w:pos="9160"/>
+          <w:tab w:val="left" w:pos="10076"/>
+          <w:tab w:val="left" w:pos="10992"/>
+          <w:tab w:val="left" w:pos="11908"/>
+          <w:tab w:val="left" w:pos="12824"/>
+          <w:tab w:val="left" w:pos="13740"/>
+          <w:tab w:val="left" w:pos="14656"/>
+        </w:tabs>
+        <w:wordWrap w:val="0"/>
+        <w:textAlignment w:val="baseline"/>
+        <w:rPr>
+          <w:rFonts w:ascii="Courier New" w:eastAsia="Times New Roman" w:hAnsi="Courier New" w:cs="Courier New"/>
+          <w:color w:val="000000"/>
+          <w:sz w:val="21"/>
+          <w:szCs w:val="21"/>
+        </w:rPr>
+      </w:pPr>
+      <w:r>
+        <w:rPr>
+          <w:rFonts w:ascii="Courier New" w:eastAsia="Times New Roman" w:hAnsi="Courier New" w:cs="Courier New"/>
+          <w:color w:val="000000"/>
+          <w:sz w:val="21"/>
+          <w:szCs w:val="21"/>
+        </w:rPr>
+        <w:t>|1234-2345|</w:t>
+      </w:r>
+    </w:p>
+    <w:p>
+      <w:pPr>
+        <w:shd w:val="clear" w:color="auto" w:fill="FFFFFF"/>
+        <w:tabs>
+          <w:tab w:val="left" w:pos="916"/>
+          <w:tab w:val="left" w:pos="1832"/>
+          <w:tab w:val="left" w:pos="2748"/>
+          <w:tab w:val="left" w:pos="3664"/>
+          <w:tab w:val="left" w:pos="4580"/>
+          <w:tab w:val="left" w:pos="5496"/>
+          <w:tab w:val="left" w:pos="6412"/>
+          <w:tab w:val="left" w:pos="7328"/>
+          <w:tab w:val="left" w:pos="8244"/>
+          <w:tab w:val="left" w:pos="9160"/>
+          <w:tab w:val="left" w:pos="10076"/>
+          <w:tab w:val="left" w:pos="10992"/>
+          <w:tab w:val="left" w:pos="11908"/>
+          <w:tab w:val="left" w:pos="12824"/>
+          <w:tab w:val="left" w:pos="13740"/>
+          <w:tab w:val="left" w:pos="14656"/>
+        </w:tabs>
+        <w:wordWrap w:val="0"/>
+        <w:textAlignment w:val="baseline"/>
+        <w:rPr>
+          <w:rFonts w:ascii="Courier New" w:eastAsia="Times New Roman" w:hAnsi="Courier New" w:cs="Courier New"/>
+          <w:color w:val="000000"/>
+          <w:sz w:val="21"/>
+          <w:szCs w:val="21"/>
+        </w:rPr>
+      </w:pPr>
+      <w:r>
+        <w:rPr>
+          <w:rFonts w:ascii="Courier New" w:eastAsia="Times New Roman" w:hAnsi="Courier New" w:cs="Courier New"/>
+          <w:color w:val="000000"/>
+          <w:sz w:val="21"/>
+          <w:szCs w:val="21"/>
+        </w:rPr>
+        <w:t>+---------+</w:t>
+      </w:r>
+    </w:p>
+    <w:p>
+      <w:pPr>
+        <w:shd w:val="clear" w:color="auto" w:fill="FFFFFF"/>
+        <w:tabs>
+          <w:tab w:val="left" w:pos="916"/>
+          <w:tab w:val="left" w:pos="1832"/>
+          <w:tab w:val="left" w:pos="2748"/>
+          <w:tab w:val="left" w:pos="3664"/>
+          <w:tab w:val="left" w:pos="4580"/>
+          <w:tab w:val="left" w:pos="5496"/>
+          <w:tab w:val="left" w:pos="6412"/>
+          <w:tab w:val="left" w:pos="7328"/>
+          <w:tab w:val="left" w:pos="8244"/>
+          <w:tab w:val="left" w:pos="9160"/>
+          <w:tab w:val="left" w:pos="10076"/>
+          <w:tab w:val="left" w:pos="10992"/>
+          <w:tab w:val="left" w:pos="11908"/>
+          <w:tab w:val="left" w:pos="12824"/>
+          <w:tab w:val="left" w:pos="13740"/>
+          <w:tab w:val="left" w:pos="14656"/>
+        </w:tabs>
+        <w:wordWrap w:val="0"/>
+        <w:textAlignment w:val="baseline"/>
+        <w:rPr>
+          <w:rFonts w:ascii="Courier New" w:eastAsia="Times New Roman" w:hAnsi="Courier New" w:cs="Courier New"/>
+          <w:color w:val="000000"/>
+          <w:sz w:val="21"/>
+          <w:szCs w:val="21"/>
+        </w:rPr>
+      </w:pPr>
+    </w:p>
+    <w:p>
+      <w:pPr>
+        <w:shd w:val="clear" w:color="auto" w:fill="FFFFFF"/>
+        <w:tabs>
+          <w:tab w:val="left" w:pos="916"/>
+          <w:tab w:val="left" w:pos="1832"/>
+          <w:tab w:val="left" w:pos="2748"/>
+          <w:tab w:val="left" w:pos="3664"/>
+          <w:tab w:val="left" w:pos="4580"/>
+          <w:tab w:val="left" w:pos="5496"/>
+          <w:tab w:val="left" w:pos="6412"/>
+          <w:tab w:val="left" w:pos="7328"/>
+          <w:tab w:val="left" w:pos="8244"/>
+          <w:tab w:val="left" w:pos="9160"/>
+          <w:tab w:val="left" w:pos="10076"/>
+          <w:tab w:val="left" w:pos="10992"/>
+          <w:tab w:val="left" w:pos="11908"/>
+          <w:tab w:val="left" w:pos="12824"/>
+          <w:tab w:val="left" w:pos="13740"/>
+          <w:tab w:val="left" w:pos="14656"/>
+        </w:tabs>
+        <w:wordWrap w:val="0"/>
+        <w:textAlignment w:val="baseline"/>
+        <w:rPr>
+          <w:rFonts w:ascii="Courier New" w:eastAsia="Times New Roman" w:hAnsi="Courier New" w:cs="Courier New"/>
+          <w:color w:val="000000"/>
+          <w:sz w:val="21"/>
+          <w:szCs w:val="21"/>
+        </w:rPr>
+      </w:pPr>
+      <w:r>
+        <w:rPr>
+          <w:rFonts w:ascii="Courier New" w:eastAsia="Times New Roman" w:hAnsi="Courier New" w:cs="Courier New"/>
+          <w:color w:val="000000"/>
+          <w:sz w:val="21"/>
+          <w:szCs w:val="21"/>
+        </w:rPr>
+        <w:t>[('test', 'string')]</w:t>
       </w:r>
     </w:p>
     <w:p/>
@@ -10352,6 +10663,7 @@
     </w:p>
     <w:p>
       <w:r>
+        <w:lastRenderedPageBreak/>
         <w:t>''')</w:t>
       </w:r>
     </w:p>
@@ -10529,7 +10841,6 @@
           <w:sz w:val="21"/>
           <w:szCs w:val="21"/>
         </w:rPr>
-        <w:lastRenderedPageBreak/>
         <w:t>|      33|   174| 33-174|</w:t>
       </w:r>
     </w:p>
@@ -10586,7 +10897,7 @@
       <w:pPr>
         <w:pStyle w:val="Heading2"/>
       </w:pPr>
-      <w:bookmarkStart w:id="24" w:name="_Toc525488998"/>
+      <w:bookmarkStart w:id="24" w:name="_Toc525544464"/>
       <w:r>
         <w:t>Substring</w:t>
       </w:r>
@@ -10626,7 +10937,7 @@
       <w:pPr>
         <w:pStyle w:val="Heading1"/>
       </w:pPr>
-      <w:bookmarkStart w:id="25" w:name="_Toc525488999"/>
+      <w:bookmarkStart w:id="25" w:name="_Toc525544465"/>
       <w:r>
         <w:lastRenderedPageBreak/>
         <w:t>Time Intervals</w:t>
@@ -11447,7 +11758,7 @@
       <w:pPr>
         <w:pStyle w:val="Heading1"/>
       </w:pPr>
-      <w:bookmarkStart w:id="26" w:name="_Toc525489000"/>
+      <w:bookmarkStart w:id="26" w:name="_Toc525544466"/>
       <w:r>
         <w:lastRenderedPageBreak/>
         <w:t>Timestamps</w:t>
@@ -11459,7 +11770,7 @@
       <w:pPr>
         <w:pStyle w:val="Heading2"/>
       </w:pPr>
-      <w:bookmarkStart w:id="27" w:name="_Toc525489001"/>
+      <w:bookmarkStart w:id="27" w:name="_Toc525544467"/>
       <w:r>
         <w:t>Convert string to timestamp</w:t>
       </w:r>
@@ -11893,7 +12204,7 @@
       <w:pPr>
         <w:pStyle w:val="Heading2"/>
       </w:pPr>
-      <w:bookmarkStart w:id="28" w:name="_Toc525489002"/>
+      <w:bookmarkStart w:id="28" w:name="_Toc525544468"/>
       <w:r>
         <w:t>Convert ISO</w:t>
       </w:r>
@@ -12144,7 +12455,7 @@
       <w:pPr>
         <w:pStyle w:val="Heading2"/>
       </w:pPr>
-      <w:bookmarkStart w:id="29" w:name="_Toc525489003"/>
+      <w:bookmarkStart w:id="29" w:name="_Toc525544469"/>
       <w:r>
         <w:lastRenderedPageBreak/>
         <w:t>Convert Unix Timestamp to Formatted Date</w:t>
@@ -12476,7 +12787,7 @@
       <w:pPr>
         <w:pStyle w:val="Heading2"/>
       </w:pPr>
-      <w:bookmarkStart w:id="30" w:name="_Toc525489004"/>
+      <w:bookmarkStart w:id="30" w:name="_Toc525544470"/>
       <w:r>
         <w:t>Convert Unix Timestamp to ISO Standard Date and Time</w:t>
       </w:r>
@@ -13558,7 +13869,7 @@
 </file>
 
 <file path=customXml/itemProps1.xml><?xml version="1.0" encoding="utf-8"?>
-<ds:datastoreItem xmlns:ds="http://schemas.openxmlformats.org/officeDocument/2006/customXml" ds:itemID="{7BDA23F0-42A2-C349-A91A-CD129DEA6758}">
+<ds:datastoreItem xmlns:ds="http://schemas.openxmlformats.org/officeDocument/2006/customXml" ds:itemID="{32782F02-D019-5C4D-B660-B997769C512A}">
   <ds:schemaRefs>
     <ds:schemaRef ds:uri="http://schemas.openxmlformats.org/officeDocument/2006/bibliography"/>
   </ds:schemaRefs>

</xml_diff>

<commit_message>
Add Unix Epoch to ISO 8601 conversion
</commit_message>
<xml_diff>
--- a/sparkSQL_cheatsheet.docx
+++ b/sparkSQL_cheatsheet.docx
@@ -73,7 +73,7 @@
             </w:rPr>
             <w:fldChar w:fldCharType="separate"/>
           </w:r>
-          <w:hyperlink w:anchor="_Toc525544441" w:history="1">
+          <w:hyperlink w:anchor="_Toc525862894" w:history="1">
             <w:r>
               <w:rPr>
                 <w:rStyle w:val="Hyperlink"/>
@@ -100,7 +100,7 @@
                 <w:noProof/>
                 <w:webHidden/>
               </w:rPr>
-              <w:instrText xml:space="preserve"> PAGEREF _Toc525544441 \h </w:instrText>
+              <w:instrText xml:space="preserve"> PAGEREF _Toc525862894 \h </w:instrText>
             </w:r>
             <w:r>
               <w:rPr>
@@ -120,7 +120,7 @@
                 <w:noProof/>
                 <w:webHidden/>
               </w:rPr>
-              <w:t>1</w:t>
+              <w:t>2</w:t>
             </w:r>
             <w:r>
               <w:rPr>
@@ -146,7 +146,7 @@
               <w:szCs w:val="24"/>
             </w:rPr>
           </w:pPr>
-          <w:hyperlink w:anchor="_Toc525544442" w:history="1">
+          <w:hyperlink w:anchor="_Toc525862895" w:history="1">
             <w:r>
               <w:rPr>
                 <w:rStyle w:val="Hyperlink"/>
@@ -173,7 +173,7 @@
                 <w:noProof/>
                 <w:webHidden/>
               </w:rPr>
-              <w:instrText xml:space="preserve"> PAGEREF _Toc525544442 \h </w:instrText>
+              <w:instrText xml:space="preserve"> PAGEREF _Toc525862895 \h </w:instrText>
             </w:r>
             <w:r>
               <w:rPr>
@@ -193,7 +193,7 @@
                 <w:noProof/>
                 <w:webHidden/>
               </w:rPr>
-              <w:t>1</w:t>
+              <w:t>2</w:t>
             </w:r>
             <w:r>
               <w:rPr>
@@ -217,7 +217,7 @@
               <w:noProof/>
             </w:rPr>
           </w:pPr>
-          <w:hyperlink w:anchor="_Toc525544443" w:history="1">
+          <w:hyperlink w:anchor="_Toc525862896" w:history="1">
             <w:r>
               <w:rPr>
                 <w:rStyle w:val="Hyperlink"/>
@@ -244,7 +244,7 @@
                 <w:noProof/>
                 <w:webHidden/>
               </w:rPr>
-              <w:instrText xml:space="preserve"> PAGEREF _Toc525544443 \h </w:instrText>
+              <w:instrText xml:space="preserve"> PAGEREF _Toc525862896 \h </w:instrText>
             </w:r>
             <w:r>
               <w:rPr>
@@ -288,7 +288,7 @@
               <w:noProof/>
             </w:rPr>
           </w:pPr>
-          <w:hyperlink w:anchor="_Toc525544444" w:history="1">
+          <w:hyperlink w:anchor="_Toc525862897" w:history="1">
             <w:r>
               <w:rPr>
                 <w:rStyle w:val="Hyperlink"/>
@@ -315,7 +315,7 @@
                 <w:noProof/>
                 <w:webHidden/>
               </w:rPr>
-              <w:instrText xml:space="preserve"> PAGEREF _Toc525544444 \h </w:instrText>
+              <w:instrText xml:space="preserve"> PAGEREF _Toc525862897 \h </w:instrText>
             </w:r>
             <w:r>
               <w:rPr>
@@ -359,7 +359,7 @@
               <w:noProof/>
             </w:rPr>
           </w:pPr>
-          <w:hyperlink w:anchor="_Toc525544445" w:history="1">
+          <w:hyperlink w:anchor="_Toc525862898" w:history="1">
             <w:r>
               <w:rPr>
                 <w:rStyle w:val="Hyperlink"/>
@@ -386,7 +386,7 @@
                 <w:noProof/>
                 <w:webHidden/>
               </w:rPr>
-              <w:instrText xml:space="preserve"> PAGEREF _Toc525544445 \h </w:instrText>
+              <w:instrText xml:space="preserve"> PAGEREF _Toc525862898 \h </w:instrText>
             </w:r>
             <w:r>
               <w:rPr>
@@ -432,7 +432,7 @@
               <w:szCs w:val="24"/>
             </w:rPr>
           </w:pPr>
-          <w:hyperlink w:anchor="_Toc525544446" w:history="1">
+          <w:hyperlink w:anchor="_Toc525862899" w:history="1">
             <w:r>
               <w:rPr>
                 <w:rStyle w:val="Hyperlink"/>
@@ -459,7 +459,7 @@
                 <w:noProof/>
                 <w:webHidden/>
               </w:rPr>
-              <w:instrText xml:space="preserve"> PAGEREF _Toc525544446 \h </w:instrText>
+              <w:instrText xml:space="preserve"> PAGEREF _Toc525862899 \h </w:instrText>
             </w:r>
             <w:r>
               <w:rPr>
@@ -505,7 +505,7 @@
               <w:szCs w:val="24"/>
             </w:rPr>
           </w:pPr>
-          <w:hyperlink w:anchor="_Toc525544447" w:history="1">
+          <w:hyperlink w:anchor="_Toc525862900" w:history="1">
             <w:r>
               <w:rPr>
                 <w:rStyle w:val="Hyperlink"/>
@@ -532,7 +532,7 @@
                 <w:noProof/>
                 <w:webHidden/>
               </w:rPr>
-              <w:instrText xml:space="preserve"> PAGEREF _Toc525544447 \h </w:instrText>
+              <w:instrText xml:space="preserve"> PAGEREF _Toc525862900 \h </w:instrText>
             </w:r>
             <w:r>
               <w:rPr>
@@ -578,7 +578,7 @@
               <w:szCs w:val="24"/>
             </w:rPr>
           </w:pPr>
-          <w:hyperlink w:anchor="_Toc525544448" w:history="1">
+          <w:hyperlink w:anchor="_Toc525862901" w:history="1">
             <w:r>
               <w:rPr>
                 <w:rStyle w:val="Hyperlink"/>
@@ -605,7 +605,7 @@
                 <w:noProof/>
                 <w:webHidden/>
               </w:rPr>
-              <w:instrText xml:space="preserve"> PAGEREF _Toc525544448 \h </w:instrText>
+              <w:instrText xml:space="preserve"> PAGEREF _Toc525862901 \h </w:instrText>
             </w:r>
             <w:r>
               <w:rPr>
@@ -651,7 +651,7 @@
               <w:szCs w:val="24"/>
             </w:rPr>
           </w:pPr>
-          <w:hyperlink w:anchor="_Toc525544449" w:history="1">
+          <w:hyperlink w:anchor="_Toc525862902" w:history="1">
             <w:r>
               <w:rPr>
                 <w:rStyle w:val="Hyperlink"/>
@@ -678,7 +678,7 @@
                 <w:noProof/>
                 <w:webHidden/>
               </w:rPr>
-              <w:instrText xml:space="preserve"> PAGEREF _Toc525544449 \h </w:instrText>
+              <w:instrText xml:space="preserve"> PAGEREF _Toc525862902 \h </w:instrText>
             </w:r>
             <w:r>
               <w:rPr>
@@ -722,7 +722,7 @@
               <w:noProof/>
             </w:rPr>
           </w:pPr>
-          <w:hyperlink w:anchor="_Toc525544450" w:history="1">
+          <w:hyperlink w:anchor="_Toc525862903" w:history="1">
             <w:r>
               <w:rPr>
                 <w:rStyle w:val="Hyperlink"/>
@@ -749,7 +749,7 @@
                 <w:noProof/>
                 <w:webHidden/>
               </w:rPr>
-              <w:instrText xml:space="preserve"> PAGEREF _Toc525544450 \h </w:instrText>
+              <w:instrText xml:space="preserve"> PAGEREF _Toc525862903 \h </w:instrText>
             </w:r>
             <w:r>
               <w:rPr>
@@ -795,7 +795,7 @@
               <w:szCs w:val="24"/>
             </w:rPr>
           </w:pPr>
-          <w:hyperlink w:anchor="_Toc525544451" w:history="1">
+          <w:hyperlink w:anchor="_Toc525862904" w:history="1">
             <w:r>
               <w:rPr>
                 <w:rStyle w:val="Hyperlink"/>
@@ -822,7 +822,7 @@
                 <w:noProof/>
                 <w:webHidden/>
               </w:rPr>
-              <w:instrText xml:space="preserve"> PAGEREF _Toc525544451 \h </w:instrText>
+              <w:instrText xml:space="preserve"> PAGEREF _Toc525862904 \h </w:instrText>
             </w:r>
             <w:r>
               <w:rPr>
@@ -866,7 +866,7 @@
               <w:noProof/>
             </w:rPr>
           </w:pPr>
-          <w:hyperlink w:anchor="_Toc525544452" w:history="1">
+          <w:hyperlink w:anchor="_Toc525862905" w:history="1">
             <w:r>
               <w:rPr>
                 <w:rStyle w:val="Hyperlink"/>
@@ -893,7 +893,7 @@
                 <w:noProof/>
                 <w:webHidden/>
               </w:rPr>
-              <w:instrText xml:space="preserve"> PAGEREF _Toc525544452 \h </w:instrText>
+              <w:instrText xml:space="preserve"> PAGEREF _Toc525862905 \h </w:instrText>
             </w:r>
             <w:r>
               <w:rPr>
@@ -939,7 +939,7 @@
               <w:szCs w:val="24"/>
             </w:rPr>
           </w:pPr>
-          <w:hyperlink w:anchor="_Toc525544453" w:history="1">
+          <w:hyperlink w:anchor="_Toc525862906" w:history="1">
             <w:r>
               <w:rPr>
                 <w:rStyle w:val="Hyperlink"/>
@@ -975,7 +975,7 @@
                 <w:noProof/>
                 <w:webHidden/>
               </w:rPr>
-              <w:instrText xml:space="preserve"> PAGEREF _Toc525544453 \h </w:instrText>
+              <w:instrText xml:space="preserve"> PAGEREF _Toc525862906 \h </w:instrText>
             </w:r>
             <w:r>
               <w:rPr>
@@ -1021,7 +1021,7 @@
               <w:szCs w:val="24"/>
             </w:rPr>
           </w:pPr>
-          <w:hyperlink w:anchor="_Toc525544454" w:history="1">
+          <w:hyperlink w:anchor="_Toc525862907" w:history="1">
             <w:r>
               <w:rPr>
                 <w:rStyle w:val="Hyperlink"/>
@@ -1048,7 +1048,7 @@
                 <w:noProof/>
                 <w:webHidden/>
               </w:rPr>
-              <w:instrText xml:space="preserve"> PAGEREF _Toc525544454 \h </w:instrText>
+              <w:instrText xml:space="preserve"> PAGEREF _Toc525862907 \h </w:instrText>
             </w:r>
             <w:r>
               <w:rPr>
@@ -1094,7 +1094,7 @@
               <w:szCs w:val="24"/>
             </w:rPr>
           </w:pPr>
-          <w:hyperlink w:anchor="_Toc525544455" w:history="1">
+          <w:hyperlink w:anchor="_Toc525862908" w:history="1">
             <w:r>
               <w:rPr>
                 <w:rStyle w:val="Hyperlink"/>
@@ -1121,7 +1121,7 @@
                 <w:noProof/>
                 <w:webHidden/>
               </w:rPr>
-              <w:instrText xml:space="preserve"> PAGEREF _Toc525544455 \h </w:instrText>
+              <w:instrText xml:space="preserve"> PAGEREF _Toc525862908 \h </w:instrText>
             </w:r>
             <w:r>
               <w:rPr>
@@ -1165,7 +1165,7 @@
               <w:noProof/>
             </w:rPr>
           </w:pPr>
-          <w:hyperlink w:anchor="_Toc525544456" w:history="1">
+          <w:hyperlink w:anchor="_Toc525862909" w:history="1">
             <w:r>
               <w:rPr>
                 <w:rStyle w:val="Hyperlink"/>
@@ -1192,7 +1192,7 @@
                 <w:noProof/>
                 <w:webHidden/>
               </w:rPr>
-              <w:instrText xml:space="preserve"> PAGEREF _Toc525544456 \h </w:instrText>
+              <w:instrText xml:space="preserve"> PAGEREF _Toc525862909 \h </w:instrText>
             </w:r>
             <w:r>
               <w:rPr>
@@ -1236,7 +1236,7 @@
               <w:noProof/>
             </w:rPr>
           </w:pPr>
-          <w:hyperlink w:anchor="_Toc525544457" w:history="1">
+          <w:hyperlink w:anchor="_Toc525862910" w:history="1">
             <w:r>
               <w:rPr>
                 <w:rStyle w:val="Hyperlink"/>
@@ -1263,7 +1263,7 @@
                 <w:noProof/>
                 <w:webHidden/>
               </w:rPr>
-              <w:instrText xml:space="preserve"> PAGEREF _Toc525544457 \h </w:instrText>
+              <w:instrText xml:space="preserve"> PAGEREF _Toc525862910 \h </w:instrText>
             </w:r>
             <w:r>
               <w:rPr>
@@ -1309,7 +1309,7 @@
               <w:szCs w:val="24"/>
             </w:rPr>
           </w:pPr>
-          <w:hyperlink w:anchor="_Toc525544458" w:history="1">
+          <w:hyperlink w:anchor="_Toc525862911" w:history="1">
             <w:r>
               <w:rPr>
                 <w:rStyle w:val="Hyperlink"/>
@@ -1336,7 +1336,7 @@
                 <w:noProof/>
                 <w:webHidden/>
               </w:rPr>
-              <w:instrText xml:space="preserve"> PAGEREF _Toc525544458 \h </w:instrText>
+              <w:instrText xml:space="preserve"> PAGEREF _Toc525862911 \h </w:instrText>
             </w:r>
             <w:r>
               <w:rPr>
@@ -1380,7 +1380,7 @@
               <w:noProof/>
             </w:rPr>
           </w:pPr>
-          <w:hyperlink w:anchor="_Toc525544459" w:history="1">
+          <w:hyperlink w:anchor="_Toc525862912" w:history="1">
             <w:r>
               <w:rPr>
                 <w:rStyle w:val="Hyperlink"/>
@@ -1407,7 +1407,7 @@
                 <w:noProof/>
                 <w:webHidden/>
               </w:rPr>
-              <w:instrText xml:space="preserve"> PAGEREF _Toc525544459 \h </w:instrText>
+              <w:instrText xml:space="preserve"> PAGEREF _Toc525862912 \h </w:instrText>
             </w:r>
             <w:r>
               <w:rPr>
@@ -1453,7 +1453,7 @@
               <w:szCs w:val="24"/>
             </w:rPr>
           </w:pPr>
-          <w:hyperlink w:anchor="_Toc525544460" w:history="1">
+          <w:hyperlink w:anchor="_Toc525862913" w:history="1">
             <w:r>
               <w:rPr>
                 <w:rStyle w:val="Hyperlink"/>
@@ -1480,7 +1480,7 @@
                 <w:noProof/>
                 <w:webHidden/>
               </w:rPr>
-              <w:instrText xml:space="preserve"> PAGEREF _Toc525544460 \h </w:instrText>
+              <w:instrText xml:space="preserve"> PAGEREF _Toc525862913 \h </w:instrText>
             </w:r>
             <w:r>
               <w:rPr>
@@ -1524,7 +1524,7 @@
               <w:noProof/>
             </w:rPr>
           </w:pPr>
-          <w:hyperlink w:anchor="_Toc525544461" w:history="1">
+          <w:hyperlink w:anchor="_Toc525862914" w:history="1">
             <w:r>
               <w:rPr>
                 <w:rStyle w:val="Hyperlink"/>
@@ -1551,7 +1551,7 @@
                 <w:noProof/>
                 <w:webHidden/>
               </w:rPr>
-              <w:instrText xml:space="preserve"> PAGEREF _Toc525544461 \h </w:instrText>
+              <w:instrText xml:space="preserve"> PAGEREF _Toc525862914 \h </w:instrText>
             </w:r>
             <w:r>
               <w:rPr>
@@ -1597,7 +1597,7 @@
               <w:szCs w:val="24"/>
             </w:rPr>
           </w:pPr>
-          <w:hyperlink w:anchor="_Toc525544462" w:history="1">
+          <w:hyperlink w:anchor="_Toc525862915" w:history="1">
             <w:r>
               <w:rPr>
                 <w:rStyle w:val="Hyperlink"/>
@@ -1624,7 +1624,7 @@
                 <w:noProof/>
                 <w:webHidden/>
               </w:rPr>
-              <w:instrText xml:space="preserve"> PAGEREF _Toc525544462 \h </w:instrText>
+              <w:instrText xml:space="preserve"> PAGEREF _Toc525862915 \h </w:instrText>
             </w:r>
             <w:r>
               <w:rPr>
@@ -1670,7 +1670,7 @@
               <w:szCs w:val="24"/>
             </w:rPr>
           </w:pPr>
-          <w:hyperlink w:anchor="_Toc525544463" w:history="1">
+          <w:hyperlink w:anchor="_Toc525862916" w:history="1">
             <w:r>
               <w:rPr>
                 <w:rStyle w:val="Hyperlink"/>
@@ -1697,7 +1697,7 @@
                 <w:noProof/>
                 <w:webHidden/>
               </w:rPr>
-              <w:instrText xml:space="preserve"> PAGEREF _Toc525544463 \h </w:instrText>
+              <w:instrText xml:space="preserve"> PAGEREF _Toc525862916 \h </w:instrText>
             </w:r>
             <w:r>
               <w:rPr>
@@ -1743,7 +1743,7 @@
               <w:szCs w:val="24"/>
             </w:rPr>
           </w:pPr>
-          <w:hyperlink w:anchor="_Toc525544464" w:history="1">
+          <w:hyperlink w:anchor="_Toc525862917" w:history="1">
             <w:r>
               <w:rPr>
                 <w:rStyle w:val="Hyperlink"/>
@@ -1770,7 +1770,7 @@
                 <w:noProof/>
                 <w:webHidden/>
               </w:rPr>
-              <w:instrText xml:space="preserve"> PAGEREF _Toc525544464 \h </w:instrText>
+              <w:instrText xml:space="preserve"> PAGEREF _Toc525862917 \h </w:instrText>
             </w:r>
             <w:r>
               <w:rPr>
@@ -1814,7 +1814,7 @@
               <w:noProof/>
             </w:rPr>
           </w:pPr>
-          <w:hyperlink w:anchor="_Toc525544465" w:history="1">
+          <w:hyperlink w:anchor="_Toc525862918" w:history="1">
             <w:r>
               <w:rPr>
                 <w:rStyle w:val="Hyperlink"/>
@@ -1841,7 +1841,7 @@
                 <w:noProof/>
                 <w:webHidden/>
               </w:rPr>
-              <w:instrText xml:space="preserve"> PAGEREF _Toc525544465 \h </w:instrText>
+              <w:instrText xml:space="preserve"> PAGEREF _Toc525862918 \h </w:instrText>
             </w:r>
             <w:r>
               <w:rPr>
@@ -1885,7 +1885,7 @@
               <w:noProof/>
             </w:rPr>
           </w:pPr>
-          <w:hyperlink w:anchor="_Toc525544466" w:history="1">
+          <w:hyperlink w:anchor="_Toc525862919" w:history="1">
             <w:r>
               <w:rPr>
                 <w:rStyle w:val="Hyperlink"/>
@@ -1912,7 +1912,7 @@
                 <w:noProof/>
                 <w:webHidden/>
               </w:rPr>
-              <w:instrText xml:space="preserve"> PAGEREF _Toc525544466 \h </w:instrText>
+              <w:instrText xml:space="preserve"> PAGEREF _Toc525862919 \h </w:instrText>
             </w:r>
             <w:r>
               <w:rPr>
@@ -1958,7 +1958,7 @@
               <w:szCs w:val="24"/>
             </w:rPr>
           </w:pPr>
-          <w:hyperlink w:anchor="_Toc525544467" w:history="1">
+          <w:hyperlink w:anchor="_Toc525862920" w:history="1">
             <w:r>
               <w:rPr>
                 <w:rStyle w:val="Hyperlink"/>
@@ -1985,7 +1985,7 @@
                 <w:noProof/>
                 <w:webHidden/>
               </w:rPr>
-              <w:instrText xml:space="preserve"> PAGEREF _Toc525544467 \h </w:instrText>
+              <w:instrText xml:space="preserve"> PAGEREF _Toc525862920 \h </w:instrText>
             </w:r>
             <w:r>
               <w:rPr>
@@ -2031,7 +2031,7 @@
               <w:szCs w:val="24"/>
             </w:rPr>
           </w:pPr>
-          <w:hyperlink w:anchor="_Toc525544468" w:history="1">
+          <w:hyperlink w:anchor="_Toc525862921" w:history="1">
             <w:r>
               <w:rPr>
                 <w:rStyle w:val="Hyperlink"/>
@@ -2058,7 +2058,7 @@
                 <w:noProof/>
                 <w:webHidden/>
               </w:rPr>
-              <w:instrText xml:space="preserve"> PAGEREF _Toc525544468 \h </w:instrText>
+              <w:instrText xml:space="preserve"> PAGEREF _Toc525862921 \h </w:instrText>
             </w:r>
             <w:r>
               <w:rPr>
@@ -2104,7 +2104,7 @@
               <w:szCs w:val="24"/>
             </w:rPr>
           </w:pPr>
-          <w:hyperlink w:anchor="_Toc525544469" w:history="1">
+          <w:hyperlink w:anchor="_Toc525862922" w:history="1">
             <w:r>
               <w:rPr>
                 <w:rStyle w:val="Hyperlink"/>
@@ -2131,7 +2131,7 @@
                 <w:noProof/>
                 <w:webHidden/>
               </w:rPr>
-              <w:instrText xml:space="preserve"> PAGEREF _Toc525544469 \h </w:instrText>
+              <w:instrText xml:space="preserve"> PAGEREF _Toc525862922 \h </w:instrText>
             </w:r>
             <w:r>
               <w:rPr>
@@ -2177,13 +2177,13 @@
               <w:szCs w:val="24"/>
             </w:rPr>
           </w:pPr>
-          <w:hyperlink w:anchor="_Toc525544470" w:history="1">
+          <w:hyperlink w:anchor="_Toc525862923" w:history="1">
             <w:r>
               <w:rPr>
                 <w:rStyle w:val="Hyperlink"/>
                 <w:noProof/>
               </w:rPr>
-              <w:t>Convert Unix Timestamp to ISO Standard Date and Time</w:t>
+              <w:t>Convert Unix Epoch Timestamp to ISO Standard Date and Time</w:t>
             </w:r>
             <w:r>
               <w:rPr>
@@ -2204,7 +2204,7 @@
                 <w:noProof/>
                 <w:webHidden/>
               </w:rPr>
-              <w:instrText xml:space="preserve"> PAGEREF _Toc525544470 \h </w:instrText>
+              <w:instrText xml:space="preserve"> PAGEREF _Toc525862923 \h </w:instrText>
             </w:r>
             <w:r>
               <w:rPr>
@@ -2250,336 +2250,6 @@
     <w:p/>
     <w:p>
       <w:pPr>
-        <w:pStyle w:val="Heading1"/>
-      </w:pPr>
-      <w:bookmarkStart w:id="1" w:name="_Toc525544441"/>
-      <w:r>
-        <w:t>Array Queries</w:t>
-      </w:r>
-      <w:bookmarkEnd w:id="1"/>
-    </w:p>
-    <w:p>
-      <w:pPr>
-        <w:pStyle w:val="Heading2"/>
-      </w:pPr>
-      <w:bookmarkStart w:id="2" w:name="_Toc525544442"/>
-      <w:r>
-        <w:t>Return the size of an array</w:t>
-      </w:r>
-      <w:bookmarkEnd w:id="2"/>
-    </w:p>
-    <w:p>
-      <w:pPr>
-        <w:pStyle w:val="code"/>
-      </w:pPr>
-      <w:r>
-        <w:t>SIZE(smfPayloadData.geolocation.detectedPois)</w:t>
-      </w:r>
-    </w:p>
-    <w:p/>
-    <w:p/>
-    <w:p>
-      <w:pPr>
-        <w:pStyle w:val="Heading1"/>
-      </w:pPr>
-      <w:bookmarkStart w:id="3" w:name="_Toc525544443"/>
-      <w:r>
-        <w:lastRenderedPageBreak/>
-        <w:t>Case Statements</w:t>
-      </w:r>
-      <w:bookmarkEnd w:id="3"/>
-    </w:p>
-    <w:p>
-      <w:pPr>
-        <w:pStyle w:val="code"/>
-        <w:rPr>
-          <w:sz w:val="15"/>
-          <w:szCs w:val="15"/>
-        </w:rPr>
-      </w:pPr>
-      <w:r>
-        <w:rPr>
-          <w:sz w:val="15"/>
-          <w:szCs w:val="15"/>
-        </w:rPr>
-        <w:t xml:space="preserve">shipment_modes_df = sqlContext.sql('''  SELECT poiFromId, poiToId, </w:t>
-      </w:r>
-    </w:p>
-    <w:p>
-      <w:pPr>
-        <w:pStyle w:val="code"/>
-        <w:rPr>
-          <w:sz w:val="15"/>
-          <w:szCs w:val="15"/>
-        </w:rPr>
-      </w:pPr>
-      <w:r>
-        <w:rPr>
-          <w:sz w:val="15"/>
-          <w:szCs w:val="15"/>
-        </w:rPr>
-        <w:t xml:space="preserve">                                                truckCount / (truckCount + intermodalCount + unknownCount) as truckPct</w:t>
-      </w:r>
-    </w:p>
-    <w:p>
-      <w:pPr>
-        <w:pStyle w:val="code"/>
-        <w:rPr>
-          <w:sz w:val="15"/>
-          <w:szCs w:val="15"/>
-        </w:rPr>
-      </w:pPr>
-      <w:r>
-        <w:rPr>
-          <w:sz w:val="15"/>
-          <w:szCs w:val="15"/>
-        </w:rPr>
-        <w:t xml:space="preserve">                                        FROM</w:t>
-      </w:r>
-    </w:p>
-    <w:p>
-      <w:pPr>
-        <w:pStyle w:val="code"/>
-        <w:rPr>
-          <w:sz w:val="15"/>
-          <w:szCs w:val="15"/>
-        </w:rPr>
-      </w:pPr>
-      <w:r>
-        <w:rPr>
-          <w:sz w:val="15"/>
-          <w:szCs w:val="15"/>
-        </w:rPr>
-        <w:t xml:space="preserve">                                        (SELECT poiFromId, poiToId,</w:t>
-      </w:r>
-    </w:p>
-    <w:p>
-      <w:pPr>
-        <w:pStyle w:val="code"/>
-        <w:rPr>
-          <w:sz w:val="15"/>
-          <w:szCs w:val="15"/>
-        </w:rPr>
-      </w:pPr>
-      <w:r>
-        <w:rPr>
-          <w:sz w:val="15"/>
-          <w:szCs w:val="15"/>
-        </w:rPr>
-        <w:t xml:space="preserve">                                               SUM(CASE WHEN mode = 'truck' THEN 1 ELSE 0 END) AS truckCount,</w:t>
-      </w:r>
-    </w:p>
-    <w:p>
-      <w:pPr>
-        <w:pStyle w:val="code"/>
-        <w:rPr>
-          <w:sz w:val="15"/>
-          <w:szCs w:val="15"/>
-        </w:rPr>
-      </w:pPr>
-      <w:r>
-        <w:rPr>
-          <w:sz w:val="15"/>
-          <w:szCs w:val="15"/>
-        </w:rPr>
-        <w:t xml:space="preserve">                                               SUM(CASE WHEN mode = 'intermodal' THEN 1 ELSE 0 END) AS intermodalCount,</w:t>
-      </w:r>
-    </w:p>
-    <w:p>
-      <w:pPr>
-        <w:pStyle w:val="code"/>
-        <w:rPr>
-          <w:sz w:val="15"/>
-          <w:szCs w:val="15"/>
-        </w:rPr>
-      </w:pPr>
-      <w:r>
-        <w:rPr>
-          <w:sz w:val="15"/>
-          <w:szCs w:val="15"/>
-        </w:rPr>
-        <w:t xml:space="preserve">                                               SUM(CASE WHEN mode = 'unknown' THEN 1 ELSE 0 END) AS unknownCount                                               </w:t>
-      </w:r>
-    </w:p>
-    <w:p>
-      <w:pPr>
-        <w:pStyle w:val="code"/>
-        <w:rPr>
-          <w:sz w:val="15"/>
-          <w:szCs w:val="15"/>
-        </w:rPr>
-      </w:pPr>
-      <w:r>
-        <w:rPr>
-          <w:sz w:val="15"/>
-          <w:szCs w:val="15"/>
-        </w:rPr>
-        <w:t xml:space="preserve">                                         FROM</w:t>
-      </w:r>
-    </w:p>
-    <w:p>
-      <w:pPr>
-        <w:pStyle w:val="code"/>
-        <w:rPr>
-          <w:sz w:val="15"/>
-          <w:szCs w:val="15"/>
-        </w:rPr>
-      </w:pPr>
-      <w:r>
-        <w:rPr>
-          <w:sz w:val="15"/>
-          <w:szCs w:val="15"/>
-        </w:rPr>
-        <w:t xml:space="preserve">                                            (SELECT shipmentId, poiFromId, poiToId, </w:t>
-      </w:r>
-    </w:p>
-    <w:p>
-      <w:pPr>
-        <w:pStyle w:val="code"/>
-        <w:rPr>
-          <w:sz w:val="15"/>
-          <w:szCs w:val="15"/>
-        </w:rPr>
-      </w:pPr>
-      <w:r>
-        <w:rPr>
-          <w:sz w:val="15"/>
-          <w:szCs w:val="15"/>
-        </w:rPr>
-        <w:t xml:space="preserve">                                                   explode(modes) as mode</w:t>
-      </w:r>
-    </w:p>
-    <w:p>
-      <w:pPr>
-        <w:pStyle w:val="code"/>
-        <w:rPr>
-          <w:sz w:val="15"/>
-          <w:szCs w:val="15"/>
-        </w:rPr>
-      </w:pPr>
-      <w:r>
-        <w:rPr>
-          <w:sz w:val="15"/>
-          <w:szCs w:val="15"/>
-        </w:rPr>
-        <w:t xml:space="preserve">                                            FROM shipment_sums_table </w:t>
-      </w:r>
-    </w:p>
-    <w:p>
-      <w:pPr>
-        <w:pStyle w:val="code"/>
-        <w:rPr>
-          <w:sz w:val="15"/>
-          <w:szCs w:val="15"/>
-        </w:rPr>
-      </w:pPr>
-      <w:r>
-        <w:rPr>
-          <w:sz w:val="15"/>
-          <w:szCs w:val="15"/>
-        </w:rPr>
-        <w:t xml:space="preserve">                                            WHERE legCount = 1)</w:t>
-      </w:r>
-    </w:p>
-    <w:p>
-      <w:pPr>
-        <w:pStyle w:val="code"/>
-        <w:rPr>
-          <w:sz w:val="15"/>
-          <w:szCs w:val="15"/>
-        </w:rPr>
-      </w:pPr>
-      <w:r>
-        <w:rPr>
-          <w:sz w:val="15"/>
-          <w:szCs w:val="15"/>
-        </w:rPr>
-        <w:t xml:space="preserve">                                        </w:t>
-      </w:r>
-    </w:p>
-    <w:p>
-      <w:pPr>
-        <w:pStyle w:val="code"/>
-        <w:rPr>
-          <w:sz w:val="15"/>
-          <w:szCs w:val="15"/>
-        </w:rPr>
-      </w:pPr>
-      <w:r>
-        <w:rPr>
-          <w:sz w:val="15"/>
-          <w:szCs w:val="15"/>
-        </w:rPr>
-        <w:t xml:space="preserve">                                         GROUP BY poiFromId, poiToId</w:t>
-      </w:r>
-    </w:p>
-    <w:p>
-      <w:pPr>
-        <w:pStyle w:val="code"/>
-        <w:rPr>
-          <w:sz w:val="15"/>
-          <w:szCs w:val="15"/>
-        </w:rPr>
-      </w:pPr>
-      <w:r>
-        <w:rPr>
-          <w:sz w:val="15"/>
-          <w:szCs w:val="15"/>
-        </w:rPr>
-        <w:t xml:space="preserve">                                         ORDER BY poiFromId, poiToId</w:t>
-      </w:r>
-    </w:p>
-    <w:p>
-      <w:pPr>
-        <w:pStyle w:val="code"/>
-        <w:rPr>
-          <w:sz w:val="15"/>
-          <w:szCs w:val="15"/>
-        </w:rPr>
-      </w:pPr>
-      <w:r>
-        <w:rPr>
-          <w:sz w:val="15"/>
-          <w:szCs w:val="15"/>
-        </w:rPr>
-        <w:t xml:space="preserve">                                        )</w:t>
-      </w:r>
-    </w:p>
-    <w:p>
-      <w:pPr>
-        <w:pStyle w:val="code"/>
-        <w:rPr>
-          <w:sz w:val="15"/>
-          <w:szCs w:val="15"/>
-        </w:rPr>
-      </w:pPr>
-      <w:r>
-        <w:rPr>
-          <w:sz w:val="15"/>
-          <w:szCs w:val="15"/>
-        </w:rPr>
-        <w:t xml:space="preserve">                                        order by truckPct</w:t>
-      </w:r>
-    </w:p>
-    <w:p>
-      <w:pPr>
-        <w:pStyle w:val="code"/>
-        <w:rPr>
-          <w:sz w:val="15"/>
-          <w:szCs w:val="15"/>
-        </w:rPr>
-      </w:pPr>
-      <w:r>
-        <w:rPr>
-          <w:sz w:val="15"/>
-          <w:szCs w:val="15"/>
-        </w:rPr>
-        <w:t xml:space="preserve">                                    ''')</w:t>
-      </w:r>
-    </w:p>
-    <w:p/>
-    <w:p>
-      <w:pPr>
         <w:rPr>
           <w:rFonts w:asciiTheme="majorHAnsi" w:eastAsiaTheme="majorEastAsia" w:hAnsiTheme="majorHAnsi" w:cstheme="majorBidi"/>
           <w:color w:val="2E74B5" w:themeColor="accent1" w:themeShade="BF"/>
@@ -2587,12 +2257,355 @@
           <w:szCs w:val="32"/>
         </w:rPr>
       </w:pPr>
+      <w:r>
+        <w:br w:type="page"/>
+      </w:r>
     </w:p>
     <w:p>
       <w:pPr>
         <w:pStyle w:val="Heading1"/>
       </w:pPr>
-      <w:bookmarkStart w:id="4" w:name="_Toc525544444"/>
+      <w:bookmarkStart w:id="1" w:name="_Toc525862894"/>
+      <w:r>
+        <w:lastRenderedPageBreak/>
+        <w:t>Array Queries</w:t>
+      </w:r>
+      <w:bookmarkEnd w:id="1"/>
+    </w:p>
+    <w:p>
+      <w:pPr>
+        <w:pStyle w:val="Heading2"/>
+      </w:pPr>
+      <w:bookmarkStart w:id="2" w:name="_Toc525862895"/>
+      <w:r>
+        <w:t>Return the size of an array</w:t>
+      </w:r>
+      <w:bookmarkEnd w:id="2"/>
+    </w:p>
+    <w:p>
+      <w:pPr>
+        <w:pStyle w:val="code"/>
+      </w:pPr>
+      <w:r>
+        <w:t>SIZE(smfPayloadData.geolocation.detectedPois)</w:t>
+      </w:r>
+    </w:p>
+    <w:p/>
+    <w:p/>
+    <w:p>
+      <w:pPr>
+        <w:pStyle w:val="Heading1"/>
+      </w:pPr>
+      <w:bookmarkStart w:id="3" w:name="_Toc525862896"/>
+      <w:r>
+        <w:t>Case Statements</w:t>
+      </w:r>
+      <w:bookmarkEnd w:id="3"/>
+    </w:p>
+    <w:p>
+      <w:pPr>
+        <w:pStyle w:val="code"/>
+        <w:rPr>
+          <w:sz w:val="15"/>
+          <w:szCs w:val="15"/>
+        </w:rPr>
+      </w:pPr>
+      <w:r>
+        <w:rPr>
+          <w:sz w:val="15"/>
+          <w:szCs w:val="15"/>
+        </w:rPr>
+        <w:t xml:space="preserve">shipment_modes_df = sqlContext.sql('''  SELECT poiFromId, poiToId, </w:t>
+      </w:r>
+    </w:p>
+    <w:p>
+      <w:pPr>
+        <w:pStyle w:val="code"/>
+        <w:rPr>
+          <w:sz w:val="15"/>
+          <w:szCs w:val="15"/>
+        </w:rPr>
+      </w:pPr>
+      <w:r>
+        <w:rPr>
+          <w:sz w:val="15"/>
+          <w:szCs w:val="15"/>
+        </w:rPr>
+        <w:t xml:space="preserve">                                                truckCount / (truckCount + intermodalCount + unknownCount) as truckPct</w:t>
+      </w:r>
+    </w:p>
+    <w:p>
+      <w:pPr>
+        <w:pStyle w:val="code"/>
+        <w:rPr>
+          <w:sz w:val="15"/>
+          <w:szCs w:val="15"/>
+        </w:rPr>
+      </w:pPr>
+      <w:r>
+        <w:rPr>
+          <w:sz w:val="15"/>
+          <w:szCs w:val="15"/>
+        </w:rPr>
+        <w:t xml:space="preserve">                                        FROM</w:t>
+      </w:r>
+    </w:p>
+    <w:p>
+      <w:pPr>
+        <w:pStyle w:val="code"/>
+        <w:rPr>
+          <w:sz w:val="15"/>
+          <w:szCs w:val="15"/>
+        </w:rPr>
+      </w:pPr>
+      <w:r>
+        <w:rPr>
+          <w:sz w:val="15"/>
+          <w:szCs w:val="15"/>
+        </w:rPr>
+        <w:t xml:space="preserve">                                        (SELECT poiFromId, poiToId,</w:t>
+      </w:r>
+    </w:p>
+    <w:p>
+      <w:pPr>
+        <w:pStyle w:val="code"/>
+        <w:rPr>
+          <w:sz w:val="15"/>
+          <w:szCs w:val="15"/>
+        </w:rPr>
+      </w:pPr>
+      <w:r>
+        <w:rPr>
+          <w:sz w:val="15"/>
+          <w:szCs w:val="15"/>
+        </w:rPr>
+        <w:t xml:space="preserve">                                               SUM(CASE WHEN mode = 'truck' THEN 1 ELSE 0 END) AS truckCount,</w:t>
+      </w:r>
+    </w:p>
+    <w:p>
+      <w:pPr>
+        <w:pStyle w:val="code"/>
+        <w:rPr>
+          <w:sz w:val="15"/>
+          <w:szCs w:val="15"/>
+        </w:rPr>
+      </w:pPr>
+      <w:r>
+        <w:rPr>
+          <w:sz w:val="15"/>
+          <w:szCs w:val="15"/>
+        </w:rPr>
+        <w:t xml:space="preserve">                                               SUM(CASE WHEN mode = 'intermodal' THEN 1 ELSE 0 END) AS intermodalCount,</w:t>
+      </w:r>
+    </w:p>
+    <w:p>
+      <w:pPr>
+        <w:pStyle w:val="code"/>
+        <w:rPr>
+          <w:sz w:val="15"/>
+          <w:szCs w:val="15"/>
+        </w:rPr>
+      </w:pPr>
+      <w:r>
+        <w:rPr>
+          <w:sz w:val="15"/>
+          <w:szCs w:val="15"/>
+        </w:rPr>
+        <w:t xml:space="preserve">                                               SUM(CASE WHEN mode = 'unknown' THEN 1 ELSE 0 END) AS unknownCount                                               </w:t>
+      </w:r>
+    </w:p>
+    <w:p>
+      <w:pPr>
+        <w:pStyle w:val="code"/>
+        <w:rPr>
+          <w:sz w:val="15"/>
+          <w:szCs w:val="15"/>
+        </w:rPr>
+      </w:pPr>
+      <w:r>
+        <w:rPr>
+          <w:sz w:val="15"/>
+          <w:szCs w:val="15"/>
+        </w:rPr>
+        <w:t xml:space="preserve">                                         FROM</w:t>
+      </w:r>
+    </w:p>
+    <w:p>
+      <w:pPr>
+        <w:pStyle w:val="code"/>
+        <w:rPr>
+          <w:sz w:val="15"/>
+          <w:szCs w:val="15"/>
+        </w:rPr>
+      </w:pPr>
+      <w:r>
+        <w:rPr>
+          <w:sz w:val="15"/>
+          <w:szCs w:val="15"/>
+        </w:rPr>
+        <w:t xml:space="preserve">                                            (SELECT shipmentId, poiFromId, poiToId, </w:t>
+      </w:r>
+    </w:p>
+    <w:p>
+      <w:pPr>
+        <w:pStyle w:val="code"/>
+        <w:rPr>
+          <w:sz w:val="15"/>
+          <w:szCs w:val="15"/>
+        </w:rPr>
+      </w:pPr>
+      <w:r>
+        <w:rPr>
+          <w:sz w:val="15"/>
+          <w:szCs w:val="15"/>
+        </w:rPr>
+        <w:t xml:space="preserve">                                                   explode(modes) as mode</w:t>
+      </w:r>
+    </w:p>
+    <w:p>
+      <w:pPr>
+        <w:pStyle w:val="code"/>
+        <w:rPr>
+          <w:sz w:val="15"/>
+          <w:szCs w:val="15"/>
+        </w:rPr>
+      </w:pPr>
+      <w:r>
+        <w:rPr>
+          <w:sz w:val="15"/>
+          <w:szCs w:val="15"/>
+        </w:rPr>
+        <w:t xml:space="preserve">                                            FROM shipment_sums_table </w:t>
+      </w:r>
+    </w:p>
+    <w:p>
+      <w:pPr>
+        <w:pStyle w:val="code"/>
+        <w:rPr>
+          <w:sz w:val="15"/>
+          <w:szCs w:val="15"/>
+        </w:rPr>
+      </w:pPr>
+      <w:r>
+        <w:rPr>
+          <w:sz w:val="15"/>
+          <w:szCs w:val="15"/>
+        </w:rPr>
+        <w:t xml:space="preserve">                                            WHERE legCount = 1)</w:t>
+      </w:r>
+    </w:p>
+    <w:p>
+      <w:pPr>
+        <w:pStyle w:val="code"/>
+        <w:rPr>
+          <w:sz w:val="15"/>
+          <w:szCs w:val="15"/>
+        </w:rPr>
+      </w:pPr>
+      <w:r>
+        <w:rPr>
+          <w:sz w:val="15"/>
+          <w:szCs w:val="15"/>
+        </w:rPr>
+        <w:t xml:space="preserve">                                        </w:t>
+      </w:r>
+    </w:p>
+    <w:p>
+      <w:pPr>
+        <w:pStyle w:val="code"/>
+        <w:rPr>
+          <w:sz w:val="15"/>
+          <w:szCs w:val="15"/>
+        </w:rPr>
+      </w:pPr>
+      <w:r>
+        <w:rPr>
+          <w:sz w:val="15"/>
+          <w:szCs w:val="15"/>
+        </w:rPr>
+        <w:t xml:space="preserve">                                         GROUP BY poiFromId, poiToId</w:t>
+      </w:r>
+    </w:p>
+    <w:p>
+      <w:pPr>
+        <w:pStyle w:val="code"/>
+        <w:rPr>
+          <w:sz w:val="15"/>
+          <w:szCs w:val="15"/>
+        </w:rPr>
+      </w:pPr>
+      <w:r>
+        <w:rPr>
+          <w:sz w:val="15"/>
+          <w:szCs w:val="15"/>
+        </w:rPr>
+        <w:t xml:space="preserve">                                         ORDER BY poiFromId, poiToId</w:t>
+      </w:r>
+    </w:p>
+    <w:p>
+      <w:pPr>
+        <w:pStyle w:val="code"/>
+        <w:rPr>
+          <w:sz w:val="15"/>
+          <w:szCs w:val="15"/>
+        </w:rPr>
+      </w:pPr>
+      <w:r>
+        <w:rPr>
+          <w:sz w:val="15"/>
+          <w:szCs w:val="15"/>
+        </w:rPr>
+        <w:t xml:space="preserve">                                        )</w:t>
+      </w:r>
+    </w:p>
+    <w:p>
+      <w:pPr>
+        <w:pStyle w:val="code"/>
+        <w:rPr>
+          <w:sz w:val="15"/>
+          <w:szCs w:val="15"/>
+        </w:rPr>
+      </w:pPr>
+      <w:r>
+        <w:rPr>
+          <w:sz w:val="15"/>
+          <w:szCs w:val="15"/>
+        </w:rPr>
+        <w:t xml:space="preserve">                                        order by truckPct</w:t>
+      </w:r>
+    </w:p>
+    <w:p>
+      <w:pPr>
+        <w:pStyle w:val="code"/>
+        <w:rPr>
+          <w:sz w:val="15"/>
+          <w:szCs w:val="15"/>
+        </w:rPr>
+      </w:pPr>
+      <w:r>
+        <w:rPr>
+          <w:sz w:val="15"/>
+          <w:szCs w:val="15"/>
+        </w:rPr>
+        <w:t xml:space="preserve">                                    ''')</w:t>
+      </w:r>
+    </w:p>
+    <w:p/>
+    <w:p>
+      <w:pPr>
+        <w:rPr>
+          <w:rFonts w:asciiTheme="majorHAnsi" w:eastAsiaTheme="majorEastAsia" w:hAnsiTheme="majorHAnsi" w:cstheme="majorBidi"/>
+          <w:color w:val="2E74B5" w:themeColor="accent1" w:themeShade="BF"/>
+          <w:sz w:val="32"/>
+          <w:szCs w:val="32"/>
+        </w:rPr>
+      </w:pPr>
+    </w:p>
+    <w:p>
+      <w:pPr>
+        <w:pStyle w:val="Heading1"/>
+      </w:pPr>
+      <w:bookmarkStart w:id="4" w:name="_Toc525862897"/>
       <w:r>
         <w:t>Change a pyspark.sql.dataframe.DataFrame Data Type (CAST)</w:t>
       </w:r>
@@ -2840,7 +2853,7 @@
       <w:pPr>
         <w:pStyle w:val="Heading1"/>
       </w:pPr>
-      <w:bookmarkStart w:id="5" w:name="_Toc525544445"/>
+      <w:bookmarkStart w:id="5" w:name="_Toc525862898"/>
       <w:r>
         <w:t>DataFrame</w:t>
       </w:r>
@@ -2858,7 +2871,7 @@
       <w:pPr>
         <w:pStyle w:val="Heading2"/>
       </w:pPr>
-      <w:bookmarkStart w:id="6" w:name="_Toc525544446"/>
+      <w:bookmarkStart w:id="6" w:name="_Toc525862899"/>
       <w:r>
         <w:t>Change a DataFrame’s Column Names</w:t>
       </w:r>
@@ -3244,6 +3257,7 @@
           <w:sz w:val="21"/>
           <w:szCs w:val="21"/>
         </w:rPr>
+        <w:lastRenderedPageBreak/>
         <w:t>|  2|  6|[10, 11, 12]|</w:t>
       </w:r>
     </w:p>
@@ -3308,7 +3322,6 @@
     <w:p/>
     <w:p>
       <w:r>
-        <w:lastRenderedPageBreak/>
         <w:t>Output:</w:t>
       </w:r>
     </w:p>
@@ -3736,7 +3749,7 @@
       <w:pPr>
         <w:pStyle w:val="Heading2"/>
       </w:pPr>
-      <w:bookmarkStart w:id="7" w:name="_Toc525544447"/>
+      <w:bookmarkStart w:id="7" w:name="_Toc525862900"/>
       <w:r>
         <w:lastRenderedPageBreak/>
         <w:t>Create a DataFrame from Scratch</w:t>
@@ -4040,7 +4053,7 @@
       <w:pPr>
         <w:pStyle w:val="Heading2"/>
       </w:pPr>
-      <w:bookmarkStart w:id="8" w:name="_Toc525544448"/>
+      <w:bookmarkStart w:id="8" w:name="_Toc525862901"/>
       <w:r>
         <w:t>Execute SQL on a DataFrame</w:t>
       </w:r>
@@ -4165,7 +4178,7 @@
       <w:pPr>
         <w:pStyle w:val="Heading2"/>
       </w:pPr>
-      <w:bookmarkStart w:id="9" w:name="_Toc525544449"/>
+      <w:bookmarkStart w:id="9" w:name="_Toc525862902"/>
       <w:r>
         <w:lastRenderedPageBreak/>
         <w:t>Explode a List inside a DataFrame column</w:t>
@@ -5002,7 +5015,7 @@
       <w:pPr>
         <w:pStyle w:val="Heading1"/>
       </w:pPr>
-      <w:bookmarkStart w:id="10" w:name="_Toc525544450"/>
+      <w:bookmarkStart w:id="10" w:name="_Toc525862903"/>
       <w:r>
         <w:lastRenderedPageBreak/>
         <w:t>Joins</w:t>
@@ -5014,7 +5027,7 @@
       <w:pPr>
         <w:pStyle w:val="Heading2"/>
       </w:pPr>
-      <w:bookmarkStart w:id="11" w:name="_Toc525544451"/>
+      <w:bookmarkStart w:id="11" w:name="_Toc525862904"/>
       <w:r>
         <w:t>Left Outer Join</w:t>
       </w:r>
@@ -6198,7 +6211,7 @@
       <w:pPr>
         <w:pStyle w:val="Heading1"/>
       </w:pPr>
-      <w:bookmarkStart w:id="12" w:name="_Toc525544452"/>
+      <w:bookmarkStart w:id="12" w:name="_Toc525862905"/>
       <w:r>
         <w:lastRenderedPageBreak/>
         <w:t>LEAD and LAG</w:t>
@@ -7203,7 +7216,7 @@
           <w:shd w:val="clear" w:color="auto" w:fill="F4F5F7"/>
         </w:rPr>
       </w:pPr>
-      <w:bookmarkStart w:id="13" w:name="_Toc525544453"/>
+      <w:bookmarkStart w:id="13" w:name="_Toc525862906"/>
       <w:r>
         <w:lastRenderedPageBreak/>
         <w:t xml:space="preserve">Loading a Schema while Correcting </w:t>
@@ -7461,7 +7474,7 @@
       <w:pPr>
         <w:pStyle w:val="Heading2"/>
       </w:pPr>
-      <w:bookmarkStart w:id="14" w:name="_Toc525544454"/>
+      <w:bookmarkStart w:id="14" w:name="_Toc525862907"/>
       <w:r>
         <w:t>Read a Parquet File into a DataFrame</w:t>
       </w:r>
@@ -7528,7 +7541,7 @@
       <w:pPr>
         <w:pStyle w:val="Heading2"/>
       </w:pPr>
-      <w:bookmarkStart w:id="15" w:name="_Toc525544455"/>
+      <w:bookmarkStart w:id="15" w:name="_Toc525862908"/>
       <w:r>
         <w:t>Store DataFrame as Temp Table for Later Querying</w:t>
       </w:r>
@@ -7615,7 +7628,7 @@
       <w:pPr>
         <w:pStyle w:val="Heading1"/>
       </w:pPr>
-      <w:bookmarkStart w:id="16" w:name="_Toc525544456"/>
+      <w:bookmarkStart w:id="16" w:name="_Toc525862909"/>
       <w:r>
         <w:lastRenderedPageBreak/>
         <w:t>Select an Array Element</w:t>
@@ -7763,7 +7776,7 @@
       <w:pPr>
         <w:pStyle w:val="Heading1"/>
       </w:pPr>
-      <w:bookmarkStart w:id="17" w:name="_Toc525544457"/>
+      <w:bookmarkStart w:id="17" w:name="_Toc525862910"/>
       <w:r>
         <w:lastRenderedPageBreak/>
         <w:t>Parameterized Queries</w:t>
@@ -7808,7 +7821,7 @@
       <w:pPr>
         <w:pStyle w:val="Heading2"/>
       </w:pPr>
-      <w:bookmarkStart w:id="18" w:name="_Toc525544458"/>
+      <w:bookmarkStart w:id="18" w:name="_Toc525862911"/>
       <w:r>
         <w:t>Passing a List or Tuple in a Parameterized Query</w:t>
       </w:r>
@@ -8177,7 +8190,7 @@
       <w:pPr>
         <w:pStyle w:val="Heading1"/>
       </w:pPr>
-      <w:bookmarkStart w:id="19" w:name="_Toc525544459"/>
+      <w:bookmarkStart w:id="19" w:name="_Toc525862912"/>
       <w:r>
         <w:t>Parquet</w:t>
       </w:r>
@@ -8188,7 +8201,7 @@
       <w:pPr>
         <w:pStyle w:val="Heading2"/>
       </w:pPr>
-      <w:bookmarkStart w:id="20" w:name="_Toc525544460"/>
+      <w:bookmarkStart w:id="20" w:name="_Toc525862913"/>
       <w:r>
         <w:t>Explode a list or array data field</w:t>
       </w:r>
@@ -9918,7 +9931,7 @@
       <w:pPr>
         <w:pStyle w:val="Heading1"/>
       </w:pPr>
-      <w:bookmarkStart w:id="21" w:name="_Toc525544461"/>
+      <w:bookmarkStart w:id="21" w:name="_Toc525862914"/>
       <w:r>
         <w:t>Strings</w:t>
       </w:r>
@@ -9929,7 +9942,7 @@
       <w:pPr>
         <w:pStyle w:val="Heading2"/>
       </w:pPr>
-      <w:bookmarkStart w:id="22" w:name="_Toc525544462"/>
+      <w:bookmarkStart w:id="22" w:name="_Toc525862915"/>
       <w:r>
         <w:t>Concatenate strings</w:t>
       </w:r>
@@ -10289,7 +10302,7 @@
       <w:pPr>
         <w:pStyle w:val="Heading2"/>
       </w:pPr>
-      <w:bookmarkStart w:id="23" w:name="_Toc525544463"/>
+      <w:bookmarkStart w:id="23" w:name="_Toc525862916"/>
       <w:r>
         <w:t xml:space="preserve">Convert </w:t>
       </w:r>
@@ -10897,7 +10910,7 @@
       <w:pPr>
         <w:pStyle w:val="Heading2"/>
       </w:pPr>
-      <w:bookmarkStart w:id="24" w:name="_Toc525544464"/>
+      <w:bookmarkStart w:id="24" w:name="_Toc525862917"/>
       <w:r>
         <w:t>Substring</w:t>
       </w:r>
@@ -10937,7 +10950,7 @@
       <w:pPr>
         <w:pStyle w:val="Heading1"/>
       </w:pPr>
-      <w:bookmarkStart w:id="25" w:name="_Toc525544465"/>
+      <w:bookmarkStart w:id="25" w:name="_Toc525862918"/>
       <w:r>
         <w:lastRenderedPageBreak/>
         <w:t>Time Intervals</w:t>
@@ -11758,7 +11771,7 @@
       <w:pPr>
         <w:pStyle w:val="Heading1"/>
       </w:pPr>
-      <w:bookmarkStart w:id="26" w:name="_Toc525544466"/>
+      <w:bookmarkStart w:id="26" w:name="_Toc525862919"/>
       <w:r>
         <w:lastRenderedPageBreak/>
         <w:t>Timestamps</w:t>
@@ -11770,7 +11783,7 @@
       <w:pPr>
         <w:pStyle w:val="Heading2"/>
       </w:pPr>
-      <w:bookmarkStart w:id="27" w:name="_Toc525544467"/>
+      <w:bookmarkStart w:id="27" w:name="_Toc525862920"/>
       <w:r>
         <w:t>Convert string to timestamp</w:t>
       </w:r>
@@ -12204,7 +12217,7 @@
       <w:pPr>
         <w:pStyle w:val="Heading2"/>
       </w:pPr>
-      <w:bookmarkStart w:id="28" w:name="_Toc525544468"/>
+      <w:bookmarkStart w:id="28" w:name="_Toc525862921"/>
       <w:r>
         <w:t>Convert ISO</w:t>
       </w:r>
@@ -12455,7 +12468,7 @@
       <w:pPr>
         <w:pStyle w:val="Heading2"/>
       </w:pPr>
-      <w:bookmarkStart w:id="29" w:name="_Toc525544469"/>
+      <w:bookmarkStart w:id="29" w:name="_Toc525862922"/>
       <w:r>
         <w:lastRenderedPageBreak/>
         <w:t>Convert Unix Timestamp to Formatted Date</w:t>
@@ -12787,41 +12800,290 @@
       <w:pPr>
         <w:pStyle w:val="Heading2"/>
       </w:pPr>
-      <w:bookmarkStart w:id="30" w:name="_Toc525544470"/>
-      <w:r>
-        <w:t>Convert Unix Timestamp to ISO Standard Date and Time</w:t>
+      <w:bookmarkStart w:id="30" w:name="_Toc525862923"/>
+      <w:r>
+        <w:t xml:space="preserve">Convert Unix </w:t>
+      </w:r>
+      <w:r>
+        <w:t xml:space="preserve">Epoch </w:t>
+      </w:r>
+      <w:r>
+        <w:t>Timestamp to ISO Standard Date and Time</w:t>
       </w:r>
       <w:bookmarkEnd w:id="30"/>
     </w:p>
     <w:p/>
     <w:p>
-      <w:r>
-        <w:t>port_pairs = sqlContext.sql('''</w:t>
-      </w:r>
-    </w:p>
-    <w:p>
-      <w:r>
-        <w:t xml:space="preserve">select mmsi, </w:t>
-      </w:r>
-    </w:p>
-    <w:p>
-      <w:r>
-        <w:t xml:space="preserve">       orig_timestamp, from_unixtime(orig_timestamp, "YYYY-MM-dd'T'HH-mm-SS'Z'") as orig_dt, orig_poi, </w:t>
-      </w:r>
-    </w:p>
-    <w:p>
-      <w:r>
-        <w:t xml:space="preserve">       dest_timestamp, from_unixtime(dest_timestamp, "YYYY-MM-dd'T'HH-</w:t>
-      </w:r>
-      <w:r>
-        <w:t>mm-SS'Z'") as orig_dt, dest_poi</w:t>
-      </w:r>
-      <w:r>
-        <w:t>”””)</w:t>
-      </w:r>
-    </w:p>
-    <w:p/>
-    <w:p/>
+      <w:pPr>
+        <w:pStyle w:val="code"/>
+        <w:rPr>
+          <w:sz w:val="20"/>
+          <w:szCs w:val="20"/>
+        </w:rPr>
+      </w:pPr>
+      <w:r>
+        <w:rPr>
+          <w:sz w:val="20"/>
+          <w:szCs w:val="20"/>
+        </w:rPr>
+        <w:t>one_leg_transits_test_2017_07_df = spark.sql(</w:t>
+      </w:r>
+    </w:p>
+    <w:p>
+      <w:pPr>
+        <w:pStyle w:val="code"/>
+        <w:rPr>
+          <w:sz w:val="20"/>
+          <w:szCs w:val="20"/>
+        </w:rPr>
+      </w:pPr>
+      <w:r>
+        <w:rPr>
+          <w:sz w:val="20"/>
+          <w:szCs w:val="20"/>
+        </w:rPr>
+        <w:t xml:space="preserve">    '''SELECT *,</w:t>
+      </w:r>
+    </w:p>
+    <w:p>
+      <w:pPr>
+        <w:pStyle w:val="code"/>
+        <w:rPr>
+          <w:sz w:val="20"/>
+          <w:szCs w:val="20"/>
+        </w:rPr>
+      </w:pPr>
+      <w:r>
+        <w:rPr>
+          <w:sz w:val="20"/>
+          <w:szCs w:val="20"/>
+        </w:rPr>
+        <w:t xml:space="preserve">              from_unixtime(prev_timestamp, "y-MM-dd'T'hh:mm:ss'Z'") as origin_datetime</w:t>
+      </w:r>
+    </w:p>
+    <w:p>
+      <w:pPr>
+        <w:pStyle w:val="code"/>
+        <w:rPr>
+          <w:sz w:val="20"/>
+          <w:szCs w:val="20"/>
+        </w:rPr>
+      </w:pPr>
+      <w:r>
+        <w:rPr>
+          <w:sz w:val="20"/>
+          <w:szCs w:val="20"/>
+        </w:rPr>
+        <w:t xml:space="preserve">       FROM one_leg_2017_07</w:t>
+      </w:r>
+    </w:p>
+    <w:p>
+      <w:pPr>
+        <w:pStyle w:val="code"/>
+        <w:rPr>
+          <w:sz w:val="20"/>
+          <w:szCs w:val="20"/>
+        </w:rPr>
+      </w:pPr>
+      <w:r>
+        <w:rPr>
+          <w:sz w:val="20"/>
+          <w:szCs w:val="20"/>
+        </w:rPr>
+        <w:t xml:space="preserve">       WHERE prev_poi != 0</w:t>
+      </w:r>
+    </w:p>
+    <w:p>
+      <w:pPr>
+        <w:pStyle w:val="code"/>
+        <w:rPr>
+          <w:sz w:val="20"/>
+          <w:szCs w:val="20"/>
+        </w:rPr>
+      </w:pPr>
+      <w:r>
+        <w:rPr>
+          <w:sz w:val="20"/>
+          <w:szCs w:val="20"/>
+        </w:rPr>
+        <w:t xml:space="preserve">             AND prev_timestamp is not null</w:t>
+      </w:r>
+    </w:p>
+    <w:p>
+      <w:pPr>
+        <w:pStyle w:val="code"/>
+        <w:rPr>
+          <w:sz w:val="20"/>
+          <w:szCs w:val="20"/>
+        </w:rPr>
+      </w:pPr>
+      <w:r>
+        <w:rPr>
+          <w:sz w:val="20"/>
+          <w:szCs w:val="20"/>
+        </w:rPr>
+        <w:t xml:space="preserve">             AND prev_poi != poi</w:t>
+      </w:r>
+    </w:p>
+    <w:p>
+      <w:pPr>
+        <w:pStyle w:val="code"/>
+        <w:rPr>
+          <w:sz w:val="20"/>
+          <w:szCs w:val="20"/>
+        </w:rPr>
+      </w:pPr>
+      <w:r>
+        <w:rPr>
+          <w:sz w:val="20"/>
+          <w:szCs w:val="20"/>
+        </w:rPr>
+        <w:t xml:space="preserve">    ''')</w:t>
+      </w:r>
+    </w:p>
+    <w:p>
+      <w:pPr>
+        <w:pStyle w:val="code"/>
+        <w:rPr>
+          <w:sz w:val="20"/>
+          <w:szCs w:val="20"/>
+        </w:rPr>
+      </w:pPr>
+    </w:p>
+    <w:p>
+      <w:pPr>
+        <w:pStyle w:val="code"/>
+        <w:rPr>
+          <w:sz w:val="20"/>
+          <w:szCs w:val="20"/>
+        </w:rPr>
+      </w:pPr>
+      <w:r>
+        <w:rPr>
+          <w:sz w:val="20"/>
+          <w:szCs w:val="20"/>
+        </w:rPr>
+        <w:t>one_leg_transits_test_2017_07_df.show(10)</w:t>
+      </w:r>
+    </w:p>
+    <w:p>
+      <w:pPr>
+        <w:pStyle w:val="code"/>
+      </w:pPr>
+    </w:p>
+    <w:p>
+      <w:pPr>
+        <w:pStyle w:val="code"/>
+      </w:pPr>
+      <w:r>
+        <w:t>Output:</w:t>
+      </w:r>
+    </w:p>
+    <w:p>
+      <w:pPr>
+        <w:pStyle w:val="code"/>
+      </w:pPr>
+    </w:p>
+    <w:p>
+      <w:pPr>
+        <w:pStyle w:val="code"/>
+        <w:rPr>
+          <w:sz w:val="16"/>
+          <w:szCs w:val="16"/>
+        </w:rPr>
+      </w:pPr>
+      <w:r>
+        <w:rPr>
+          <w:sz w:val="16"/>
+          <w:szCs w:val="16"/>
+        </w:rPr>
+        <w:t>+---------+-------+--------------+----------+--------+-----+-----------+------+---------+--------------------+</w:t>
+      </w:r>
+    </w:p>
+    <w:p>
+      <w:pPr>
+        <w:pStyle w:val="code"/>
+        <w:rPr>
+          <w:sz w:val="16"/>
+          <w:szCs w:val="16"/>
+        </w:rPr>
+      </w:pPr>
+      <w:r>
+        <w:rPr>
+          <w:sz w:val="16"/>
+          <w:szCs w:val="16"/>
+        </w:rPr>
+        <w:t>|     mmsi|    imo|prev_timestamp| timestamp|prev_poi|  poi|prev_arrive|arrive| duration|     origin_datetime|</w:t>
+      </w:r>
+    </w:p>
+    <w:p>
+      <w:pPr>
+        <w:pStyle w:val="code"/>
+        <w:rPr>
+          <w:sz w:val="16"/>
+          <w:szCs w:val="16"/>
+        </w:rPr>
+      </w:pPr>
+      <w:r>
+        <w:rPr>
+          <w:sz w:val="16"/>
+          <w:szCs w:val="16"/>
+        </w:rPr>
+        <w:t>+---------+-------+--------------+----------+--------+-----+-----------+------+---------+--------------------+</w:t>
+      </w:r>
+    </w:p>
+    <w:p>
+      <w:pPr>
+        <w:pStyle w:val="code"/>
+        <w:rPr>
+          <w:sz w:val="16"/>
+          <w:szCs w:val="16"/>
+        </w:rPr>
+      </w:pPr>
+      <w:r>
+        <w:rPr>
+          <w:sz w:val="16"/>
+          <w:szCs w:val="16"/>
+        </w:rPr>
+        <w:t>|212370000|9189574|    1498906282|1499099051|   12275|15643|          0|     1|53.546944|</w:t>
+      </w:r>
+      <w:r>
+        <w:rPr>
+          <w:b/>
+          <w:sz w:val="16"/>
+          <w:szCs w:val="16"/>
+        </w:rPr>
+        <w:t>2017-07-01T10:51:22Z</w:t>
+      </w:r>
+      <w:r>
+        <w:rPr>
+          <w:sz w:val="16"/>
+          <w:szCs w:val="16"/>
+        </w:rPr>
+        <w:t>|</w:t>
+      </w:r>
+    </w:p>
+    <w:p>
+      <w:pPr>
+        <w:pStyle w:val="code"/>
+        <w:rPr>
+          <w:sz w:val="16"/>
+          <w:szCs w:val="16"/>
+        </w:rPr>
+      </w:pPr>
+      <w:r>
+        <w:rPr>
+          <w:sz w:val="16"/>
+          <w:szCs w:val="16"/>
+        </w:rPr>
+        <w:t>|212370000|9189574|    1499246131|1499453431|   15643|14952|          0|     1|57.583333|2017-07-05T09:15:31Z|</w:t>
+      </w:r>
+    </w:p>
+    <w:p>
+      <w:pPr>
+        <w:pStyle w:val="code"/>
+      </w:pPr>
+    </w:p>
     <w:sectPr>
       <w:pgSz w:w="12240" w:h="15840"/>
       <w:pgMar w:top="549" w:right="540" w:bottom="819" w:left="540" w:header="720" w:footer="720" w:gutter="0"/>
@@ -13869,7 +14131,7 @@
 </file>
 
 <file path=customXml/itemProps1.xml><?xml version="1.0" encoding="utf-8"?>
-<ds:datastoreItem xmlns:ds="http://schemas.openxmlformats.org/officeDocument/2006/customXml" ds:itemID="{32782F02-D019-5C4D-B660-B997769C512A}">
+<ds:datastoreItem xmlns:ds="http://schemas.openxmlformats.org/officeDocument/2006/customXml" ds:itemID="{274AC845-29AF-DB43-9AC3-0B5A5FECE45A}">
   <ds:schemaRefs>
     <ds:schemaRef ds:uri="http://schemas.openxmlformats.org/officeDocument/2006/bibliography"/>
   </ds:schemaRefs>

</xml_diff>

<commit_message>
Added constants and pi()
</commit_message>
<xml_diff>
--- a/sparkSQL_cheatsheet.docx
+++ b/sparkSQL_cheatsheet.docx
@@ -38,10 +38,13 @@
             <w:pStyle w:val="TOCHeading"/>
           </w:pPr>
           <w:r>
-            <w:t>Table of Contents</w:t>
+            <w:t>Table of Con</w:t>
           </w:r>
           <w:bookmarkStart w:id="0" w:name="_GoBack"/>
           <w:bookmarkEnd w:id="0"/>
+          <w:r>
+            <w:t>tents</w:t>
+          </w:r>
         </w:p>
         <w:p>
           <w:pPr>
@@ -73,7 +76,7 @@
             </w:rPr>
             <w:fldChar w:fldCharType="separate"/>
           </w:r>
-          <w:hyperlink w:anchor="_Toc525862894" w:history="1">
+          <w:hyperlink w:anchor="_Toc528548215" w:history="1">
             <w:r>
               <w:rPr>
                 <w:rStyle w:val="Hyperlink"/>
@@ -100,7 +103,7 @@
                 <w:noProof/>
                 <w:webHidden/>
               </w:rPr>
-              <w:instrText xml:space="preserve"> PAGEREF _Toc525862894 \h </w:instrText>
+              <w:instrText xml:space="preserve"> PAGEREF _Toc528548215 \h </w:instrText>
             </w:r>
             <w:r>
               <w:rPr>
@@ -146,7 +149,7 @@
               <w:szCs w:val="24"/>
             </w:rPr>
           </w:pPr>
-          <w:hyperlink w:anchor="_Toc525862895" w:history="1">
+          <w:hyperlink w:anchor="_Toc528548216" w:history="1">
             <w:r>
               <w:rPr>
                 <w:rStyle w:val="Hyperlink"/>
@@ -173,7 +176,7 @@
                 <w:noProof/>
                 <w:webHidden/>
               </w:rPr>
-              <w:instrText xml:space="preserve"> PAGEREF _Toc525862895 \h </w:instrText>
+              <w:instrText xml:space="preserve"> PAGEREF _Toc528548216 \h </w:instrText>
             </w:r>
             <w:r>
               <w:rPr>
@@ -217,7 +220,7 @@
               <w:noProof/>
             </w:rPr>
           </w:pPr>
-          <w:hyperlink w:anchor="_Toc525862896" w:history="1">
+          <w:hyperlink w:anchor="_Toc528548217" w:history="1">
             <w:r>
               <w:rPr>
                 <w:rStyle w:val="Hyperlink"/>
@@ -244,7 +247,7 @@
                 <w:noProof/>
                 <w:webHidden/>
               </w:rPr>
-              <w:instrText xml:space="preserve"> PAGEREF _Toc525862896 \h </w:instrText>
+              <w:instrText xml:space="preserve"> PAGEREF _Toc528548217 \h </w:instrText>
             </w:r>
             <w:r>
               <w:rPr>
@@ -288,7 +291,7 @@
               <w:noProof/>
             </w:rPr>
           </w:pPr>
-          <w:hyperlink w:anchor="_Toc525862897" w:history="1">
+          <w:hyperlink w:anchor="_Toc528548218" w:history="1">
             <w:r>
               <w:rPr>
                 <w:rStyle w:val="Hyperlink"/>
@@ -315,7 +318,7 @@
                 <w:noProof/>
                 <w:webHidden/>
               </w:rPr>
-              <w:instrText xml:space="preserve"> PAGEREF _Toc525862897 \h </w:instrText>
+              <w:instrText xml:space="preserve"> PAGEREF _Toc528548218 \h </w:instrText>
             </w:r>
             <w:r>
               <w:rPr>
@@ -359,13 +362,13 @@
               <w:noProof/>
             </w:rPr>
           </w:pPr>
-          <w:hyperlink w:anchor="_Toc525862898" w:history="1">
+          <w:hyperlink w:anchor="_Toc528548219" w:history="1">
             <w:r>
               <w:rPr>
                 <w:rStyle w:val="Hyperlink"/>
                 <w:noProof/>
               </w:rPr>
-              <w:t>DataFrame  (pyspark.sql.dataframe.DataFrame)</w:t>
+              <w:t>Constants</w:t>
             </w:r>
             <w:r>
               <w:rPr>
@@ -386,7 +389,7 @@
                 <w:noProof/>
                 <w:webHidden/>
               </w:rPr>
-              <w:instrText xml:space="preserve"> PAGEREF _Toc525862898 \h </w:instrText>
+              <w:instrText xml:space="preserve"> PAGEREF _Toc528548219 \h </w:instrText>
             </w:r>
             <w:r>
               <w:rPr>
@@ -432,13 +435,13 @@
               <w:szCs w:val="24"/>
             </w:rPr>
           </w:pPr>
-          <w:hyperlink w:anchor="_Toc525862899" w:history="1">
+          <w:hyperlink w:anchor="_Toc528548220" w:history="1">
             <w:r>
               <w:rPr>
                 <w:rStyle w:val="Hyperlink"/>
                 <w:noProof/>
               </w:rPr>
-              <w:t>Change a DataFrame’s Column Names</w:t>
+              <w:t>pi()</w:t>
             </w:r>
             <w:r>
               <w:rPr>
@@ -459,7 +462,78 @@
                 <w:noProof/>
                 <w:webHidden/>
               </w:rPr>
-              <w:instrText xml:space="preserve"> PAGEREF _Toc525862899 \h </w:instrText>
+              <w:instrText xml:space="preserve"> PAGEREF _Toc528548220 \h </w:instrText>
+            </w:r>
+            <w:r>
+              <w:rPr>
+                <w:noProof/>
+                <w:webHidden/>
+              </w:rPr>
+            </w:r>
+            <w:r>
+              <w:rPr>
+                <w:noProof/>
+                <w:webHidden/>
+              </w:rPr>
+              <w:fldChar w:fldCharType="separate"/>
+            </w:r>
+            <w:r>
+              <w:rPr>
+                <w:noProof/>
+                <w:webHidden/>
+              </w:rPr>
+              <w:t>2</w:t>
+            </w:r>
+            <w:r>
+              <w:rPr>
+                <w:noProof/>
+                <w:webHidden/>
+              </w:rPr>
+              <w:fldChar w:fldCharType="end"/>
+            </w:r>
+          </w:hyperlink>
+        </w:p>
+        <w:p>
+          <w:pPr>
+            <w:pStyle w:val="TOC1"/>
+            <w:tabs>
+              <w:tab w:val="right" w:leader="dot" w:pos="11150"/>
+            </w:tabs>
+            <w:rPr>
+              <w:rFonts w:eastAsiaTheme="minorEastAsia"/>
+              <w:b w:val="0"/>
+              <w:bCs w:val="0"/>
+              <w:noProof/>
+            </w:rPr>
+          </w:pPr>
+          <w:hyperlink w:anchor="_Toc528548221" w:history="1">
+            <w:r>
+              <w:rPr>
+                <w:rStyle w:val="Hyperlink"/>
+                <w:noProof/>
+              </w:rPr>
+              <w:t>DataFrame  (pyspark.sql.dataframe.DataFrame)</w:t>
+            </w:r>
+            <w:r>
+              <w:rPr>
+                <w:noProof/>
+                <w:webHidden/>
+              </w:rPr>
+              <w:tab/>
+            </w:r>
+            <w:r>
+              <w:rPr>
+                <w:noProof/>
+                <w:webHidden/>
+              </w:rPr>
+              <w:fldChar w:fldCharType="begin"/>
+            </w:r>
+            <w:r>
+              <w:rPr>
+                <w:noProof/>
+                <w:webHidden/>
+              </w:rPr>
+              <w:instrText xml:space="preserve"> PAGEREF _Toc528548221 \h </w:instrText>
             </w:r>
             <w:r>
               <w:rPr>
@@ -505,13 +579,13 @@
               <w:szCs w:val="24"/>
             </w:rPr>
           </w:pPr>
-          <w:hyperlink w:anchor="_Toc525862900" w:history="1">
+          <w:hyperlink w:anchor="_Toc528548222" w:history="1">
             <w:r>
               <w:rPr>
                 <w:rStyle w:val="Hyperlink"/>
                 <w:noProof/>
               </w:rPr>
-              <w:t>Create a DataFrame from Scratch</w:t>
+              <w:t>Change a DataFrame’s Column Names</w:t>
             </w:r>
             <w:r>
               <w:rPr>
@@ -532,7 +606,7 @@
                 <w:noProof/>
                 <w:webHidden/>
               </w:rPr>
-              <w:instrText xml:space="preserve"> PAGEREF _Toc525862900 \h </w:instrText>
+              <w:instrText xml:space="preserve"> PAGEREF _Toc528548222 \h </w:instrText>
             </w:r>
             <w:r>
               <w:rPr>
@@ -552,7 +626,7 @@
                 <w:noProof/>
                 <w:webHidden/>
               </w:rPr>
-              <w:t>4</w:t>
+              <w:t>2</w:t>
             </w:r>
             <w:r>
               <w:rPr>
@@ -578,13 +652,13 @@
               <w:szCs w:val="24"/>
             </w:rPr>
           </w:pPr>
-          <w:hyperlink w:anchor="_Toc525862901" w:history="1">
+          <w:hyperlink w:anchor="_Toc528548223" w:history="1">
             <w:r>
               <w:rPr>
                 <w:rStyle w:val="Hyperlink"/>
                 <w:noProof/>
               </w:rPr>
-              <w:t>Execute SQL on a DataFrame</w:t>
+              <w:t>Create a DataFrame from Scratch</w:t>
             </w:r>
             <w:r>
               <w:rPr>
@@ -605,7 +679,7 @@
                 <w:noProof/>
                 <w:webHidden/>
               </w:rPr>
-              <w:instrText xml:space="preserve"> PAGEREF _Toc525862901 \h </w:instrText>
+              <w:instrText xml:space="preserve"> PAGEREF _Toc528548223 \h </w:instrText>
             </w:r>
             <w:r>
               <w:rPr>
@@ -651,13 +725,13 @@
               <w:szCs w:val="24"/>
             </w:rPr>
           </w:pPr>
-          <w:hyperlink w:anchor="_Toc525862902" w:history="1">
+          <w:hyperlink w:anchor="_Toc528548224" w:history="1">
             <w:r>
               <w:rPr>
                 <w:rStyle w:val="Hyperlink"/>
                 <w:noProof/>
               </w:rPr>
-              <w:t>Explode a List inside a DataFrame column</w:t>
+              <w:t>Execute SQL on a DataFrame</w:t>
             </w:r>
             <w:r>
               <w:rPr>
@@ -678,7 +752,7 @@
                 <w:noProof/>
                 <w:webHidden/>
               </w:rPr>
-              <w:instrText xml:space="preserve"> PAGEREF _Toc525862902 \h </w:instrText>
+              <w:instrText xml:space="preserve"> PAGEREF _Toc528548224 \h </w:instrText>
             </w:r>
             <w:r>
               <w:rPr>
@@ -698,78 +772,7 @@
                 <w:noProof/>
                 <w:webHidden/>
               </w:rPr>
-              <w:t>5</w:t>
-            </w:r>
-            <w:r>
-              <w:rPr>
-                <w:noProof/>
-                <w:webHidden/>
-              </w:rPr>
-              <w:fldChar w:fldCharType="end"/>
-            </w:r>
-          </w:hyperlink>
-        </w:p>
-        <w:p>
-          <w:pPr>
-            <w:pStyle w:val="TOC1"/>
-            <w:tabs>
-              <w:tab w:val="right" w:leader="dot" w:pos="11150"/>
-            </w:tabs>
-            <w:rPr>
-              <w:rFonts w:eastAsiaTheme="minorEastAsia"/>
-              <w:b w:val="0"/>
-              <w:bCs w:val="0"/>
-              <w:noProof/>
-            </w:rPr>
-          </w:pPr>
-          <w:hyperlink w:anchor="_Toc525862903" w:history="1">
-            <w:r>
-              <w:rPr>
-                <w:rStyle w:val="Hyperlink"/>
-                <w:noProof/>
-              </w:rPr>
-              <w:t>Joins</w:t>
-            </w:r>
-            <w:r>
-              <w:rPr>
-                <w:noProof/>
-                <w:webHidden/>
-              </w:rPr>
-              <w:tab/>
-            </w:r>
-            <w:r>
-              <w:rPr>
-                <w:noProof/>
-                <w:webHidden/>
-              </w:rPr>
-              <w:fldChar w:fldCharType="begin"/>
-            </w:r>
-            <w:r>
-              <w:rPr>
-                <w:noProof/>
-                <w:webHidden/>
-              </w:rPr>
-              <w:instrText xml:space="preserve"> PAGEREF _Toc525862903 \h </w:instrText>
-            </w:r>
-            <w:r>
-              <w:rPr>
-                <w:noProof/>
-                <w:webHidden/>
-              </w:rPr>
-            </w:r>
-            <w:r>
-              <w:rPr>
-                <w:noProof/>
-                <w:webHidden/>
-              </w:rPr>
-              <w:fldChar w:fldCharType="separate"/>
-            </w:r>
-            <w:r>
-              <w:rPr>
-                <w:noProof/>
-                <w:webHidden/>
-              </w:rPr>
-              <w:t>6</w:t>
+              <w:t>4</w:t>
             </w:r>
             <w:r>
               <w:rPr>
@@ -795,13 +798,13 @@
               <w:szCs w:val="24"/>
             </w:rPr>
           </w:pPr>
-          <w:hyperlink w:anchor="_Toc525862904" w:history="1">
+          <w:hyperlink w:anchor="_Toc528548225" w:history="1">
             <w:r>
               <w:rPr>
                 <w:rStyle w:val="Hyperlink"/>
                 <w:noProof/>
               </w:rPr>
-              <w:t>Left Outer Join</w:t>
+              <w:t>Explode a List inside a DataFrame column</w:t>
             </w:r>
             <w:r>
               <w:rPr>
@@ -822,7 +825,7 @@
                 <w:noProof/>
                 <w:webHidden/>
               </w:rPr>
-              <w:instrText xml:space="preserve"> PAGEREF _Toc525862904 \h </w:instrText>
+              <w:instrText xml:space="preserve"> PAGEREF _Toc528548225 \h </w:instrText>
             </w:r>
             <w:r>
               <w:rPr>
@@ -842,7 +845,7 @@
                 <w:noProof/>
                 <w:webHidden/>
               </w:rPr>
-              <w:t>6</w:t>
+              <w:t>5</w:t>
             </w:r>
             <w:r>
               <w:rPr>
@@ -866,13 +869,13 @@
               <w:noProof/>
             </w:rPr>
           </w:pPr>
-          <w:hyperlink w:anchor="_Toc525862905" w:history="1">
+          <w:hyperlink w:anchor="_Toc528548226" w:history="1">
             <w:r>
               <w:rPr>
                 <w:rStyle w:val="Hyperlink"/>
                 <w:noProof/>
               </w:rPr>
-              <w:t>LEAD and LAG</w:t>
+              <w:t>Joins</w:t>
             </w:r>
             <w:r>
               <w:rPr>
@@ -893,7 +896,7 @@
                 <w:noProof/>
                 <w:webHidden/>
               </w:rPr>
-              <w:instrText xml:space="preserve"> PAGEREF _Toc525862905 \h </w:instrText>
+              <w:instrText xml:space="preserve"> PAGEREF _Toc528548226 \h </w:instrText>
             </w:r>
             <w:r>
               <w:rPr>
@@ -913,7 +916,7 @@
                 <w:noProof/>
                 <w:webHidden/>
               </w:rPr>
-              <w:t>7</w:t>
+              <w:t>6</w:t>
             </w:r>
             <w:r>
               <w:rPr>
@@ -939,22 +942,84 @@
               <w:szCs w:val="24"/>
             </w:rPr>
           </w:pPr>
-          <w:hyperlink w:anchor="_Toc525862906" w:history="1">
+          <w:hyperlink w:anchor="_Toc528548227" w:history="1">
             <w:r>
               <w:rPr>
                 <w:rStyle w:val="Hyperlink"/>
                 <w:noProof/>
               </w:rPr>
-              <w:t xml:space="preserve">Loading a Schema while Correcting </w:t>
-            </w:r>
+              <w:t>Left Outer Join</w:t>
+            </w:r>
+            <w:r>
+              <w:rPr>
+                <w:noProof/>
+                <w:webHidden/>
+              </w:rPr>
+              <w:tab/>
+            </w:r>
+            <w:r>
+              <w:rPr>
+                <w:noProof/>
+                <w:webHidden/>
+              </w:rPr>
+              <w:fldChar w:fldCharType="begin"/>
+            </w:r>
+            <w:r>
+              <w:rPr>
+                <w:noProof/>
+                <w:webHidden/>
+              </w:rPr>
+              <w:instrText xml:space="preserve"> PAGEREF _Toc528548227 \h </w:instrText>
+            </w:r>
+            <w:r>
+              <w:rPr>
+                <w:noProof/>
+                <w:webHidden/>
+              </w:rPr>
+            </w:r>
+            <w:r>
+              <w:rPr>
+                <w:noProof/>
+                <w:webHidden/>
+              </w:rPr>
+              <w:fldChar w:fldCharType="separate"/>
+            </w:r>
+            <w:r>
+              <w:rPr>
+                <w:noProof/>
+                <w:webHidden/>
+              </w:rPr>
+              <w:t>6</w:t>
+            </w:r>
+            <w:r>
+              <w:rPr>
+                <w:noProof/>
+                <w:webHidden/>
+              </w:rPr>
+              <w:fldChar w:fldCharType="end"/>
+            </w:r>
+          </w:hyperlink>
+        </w:p>
+        <w:p>
+          <w:pPr>
+            <w:pStyle w:val="TOC1"/>
+            <w:tabs>
+              <w:tab w:val="right" w:leader="dot" w:pos="11150"/>
+            </w:tabs>
+            <w:rPr>
+              <w:rFonts w:eastAsiaTheme="minorEastAsia"/>
+              <w:b w:val="0"/>
+              <w:bCs w:val="0"/>
+              <w:noProof/>
+            </w:rPr>
+          </w:pPr>
+          <w:hyperlink w:anchor="_Toc528548228" w:history="1">
             <w:r>
               <w:rPr>
                 <w:rStyle w:val="Hyperlink"/>
-                <w:rFonts w:eastAsia="Times New Roman"/>
-                <w:noProof/>
-                <w:shd w:val="clear" w:color="auto" w:fill="F4F5F7"/>
-              </w:rPr>
-              <w:t>org.apache.parquet.io.ParquetDecodingException</w:t>
+                <w:noProof/>
+              </w:rPr>
+              <w:t>LEAD and LAG</w:t>
             </w:r>
             <w:r>
               <w:rPr>
@@ -975,7 +1040,7 @@
                 <w:noProof/>
                 <w:webHidden/>
               </w:rPr>
-              <w:instrText xml:space="preserve"> PAGEREF _Toc525862906 \h </w:instrText>
+              <w:instrText xml:space="preserve"> PAGEREF _Toc528548228 \h </w:instrText>
             </w:r>
             <w:r>
               <w:rPr>
@@ -1021,13 +1086,22 @@
               <w:szCs w:val="24"/>
             </w:rPr>
           </w:pPr>
-          <w:hyperlink w:anchor="_Toc525862907" w:history="1">
+          <w:hyperlink w:anchor="_Toc528548229" w:history="1">
             <w:r>
               <w:rPr>
                 <w:rStyle w:val="Hyperlink"/>
                 <w:noProof/>
               </w:rPr>
-              <w:t>Read a Parquet File into a DataFrame</w:t>
+              <w:t xml:space="preserve">Loading a Schema while Correcting </w:t>
+            </w:r>
+            <w:r>
+              <w:rPr>
+                <w:rStyle w:val="Hyperlink"/>
+                <w:rFonts w:eastAsia="Times New Roman"/>
+                <w:noProof/>
+                <w:shd w:val="clear" w:color="auto" w:fill="F4F5F7"/>
+              </w:rPr>
+              <w:t>org.apache.parquet.io.ParquetDecodingException</w:t>
             </w:r>
             <w:r>
               <w:rPr>
@@ -1048,7 +1122,7 @@
                 <w:noProof/>
                 <w:webHidden/>
               </w:rPr>
-              <w:instrText xml:space="preserve"> PAGEREF _Toc525862907 \h </w:instrText>
+              <w:instrText xml:space="preserve"> PAGEREF _Toc528548229 \h </w:instrText>
             </w:r>
             <w:r>
               <w:rPr>
@@ -1068,7 +1142,7 @@
                 <w:noProof/>
                 <w:webHidden/>
               </w:rPr>
-              <w:t>8</w:t>
+              <w:t>9</w:t>
             </w:r>
             <w:r>
               <w:rPr>
@@ -1094,13 +1168,13 @@
               <w:szCs w:val="24"/>
             </w:rPr>
           </w:pPr>
-          <w:hyperlink w:anchor="_Toc525862908" w:history="1">
+          <w:hyperlink w:anchor="_Toc528548230" w:history="1">
             <w:r>
               <w:rPr>
                 <w:rStyle w:val="Hyperlink"/>
                 <w:noProof/>
               </w:rPr>
-              <w:t>Store DataFrame as Temp Table for Later Querying</w:t>
+              <w:t>Read a Parquet File into a DataFrame</w:t>
             </w:r>
             <w:r>
               <w:rPr>
@@ -1121,7 +1195,7 @@
                 <w:noProof/>
                 <w:webHidden/>
               </w:rPr>
-              <w:instrText xml:space="preserve"> PAGEREF _Toc525862908 \h </w:instrText>
+              <w:instrText xml:space="preserve"> PAGEREF _Toc528548230 \h </w:instrText>
             </w:r>
             <w:r>
               <w:rPr>
@@ -1141,149 +1215,7 @@
                 <w:noProof/>
                 <w:webHidden/>
               </w:rPr>
-              <w:t>8</w:t>
-            </w:r>
-            <w:r>
-              <w:rPr>
-                <w:noProof/>
-                <w:webHidden/>
-              </w:rPr>
-              <w:fldChar w:fldCharType="end"/>
-            </w:r>
-          </w:hyperlink>
-        </w:p>
-        <w:p>
-          <w:pPr>
-            <w:pStyle w:val="TOC1"/>
-            <w:tabs>
-              <w:tab w:val="right" w:leader="dot" w:pos="11150"/>
-            </w:tabs>
-            <w:rPr>
-              <w:rFonts w:eastAsiaTheme="minorEastAsia"/>
-              <w:b w:val="0"/>
-              <w:bCs w:val="0"/>
-              <w:noProof/>
-            </w:rPr>
-          </w:pPr>
-          <w:hyperlink w:anchor="_Toc525862909" w:history="1">
-            <w:r>
-              <w:rPr>
-                <w:rStyle w:val="Hyperlink"/>
-                <w:noProof/>
-              </w:rPr>
-              <w:t>Select an Array Element</w:t>
-            </w:r>
-            <w:r>
-              <w:rPr>
-                <w:noProof/>
-                <w:webHidden/>
-              </w:rPr>
-              <w:tab/>
-            </w:r>
-            <w:r>
-              <w:rPr>
-                <w:noProof/>
-                <w:webHidden/>
-              </w:rPr>
-              <w:fldChar w:fldCharType="begin"/>
-            </w:r>
-            <w:r>
-              <w:rPr>
-                <w:noProof/>
-                <w:webHidden/>
-              </w:rPr>
-              <w:instrText xml:space="preserve"> PAGEREF _Toc525862909 \h </w:instrText>
-            </w:r>
-            <w:r>
-              <w:rPr>
-                <w:noProof/>
-                <w:webHidden/>
-              </w:rPr>
-            </w:r>
-            <w:r>
-              <w:rPr>
-                <w:noProof/>
-                <w:webHidden/>
-              </w:rPr>
-              <w:fldChar w:fldCharType="separate"/>
-            </w:r>
-            <w:r>
-              <w:rPr>
-                <w:noProof/>
-                <w:webHidden/>
-              </w:rPr>
               <w:t>9</w:t>
-            </w:r>
-            <w:r>
-              <w:rPr>
-                <w:noProof/>
-                <w:webHidden/>
-              </w:rPr>
-              <w:fldChar w:fldCharType="end"/>
-            </w:r>
-          </w:hyperlink>
-        </w:p>
-        <w:p>
-          <w:pPr>
-            <w:pStyle w:val="TOC1"/>
-            <w:tabs>
-              <w:tab w:val="right" w:leader="dot" w:pos="11150"/>
-            </w:tabs>
-            <w:rPr>
-              <w:rFonts w:eastAsiaTheme="minorEastAsia"/>
-              <w:b w:val="0"/>
-              <w:bCs w:val="0"/>
-              <w:noProof/>
-            </w:rPr>
-          </w:pPr>
-          <w:hyperlink w:anchor="_Toc525862910" w:history="1">
-            <w:r>
-              <w:rPr>
-                <w:rStyle w:val="Hyperlink"/>
-                <w:noProof/>
-              </w:rPr>
-              <w:t>Parameterized Queries</w:t>
-            </w:r>
-            <w:r>
-              <w:rPr>
-                <w:noProof/>
-                <w:webHidden/>
-              </w:rPr>
-              <w:tab/>
-            </w:r>
-            <w:r>
-              <w:rPr>
-                <w:noProof/>
-                <w:webHidden/>
-              </w:rPr>
-              <w:fldChar w:fldCharType="begin"/>
-            </w:r>
-            <w:r>
-              <w:rPr>
-                <w:noProof/>
-                <w:webHidden/>
-              </w:rPr>
-              <w:instrText xml:space="preserve"> PAGEREF _Toc525862910 \h </w:instrText>
-            </w:r>
-            <w:r>
-              <w:rPr>
-                <w:noProof/>
-                <w:webHidden/>
-              </w:rPr>
-            </w:r>
-            <w:r>
-              <w:rPr>
-                <w:noProof/>
-                <w:webHidden/>
-              </w:rPr>
-              <w:fldChar w:fldCharType="separate"/>
-            </w:r>
-            <w:r>
-              <w:rPr>
-                <w:noProof/>
-                <w:webHidden/>
-              </w:rPr>
-              <w:t>10</w:t>
             </w:r>
             <w:r>
               <w:rPr>
@@ -1309,13 +1241,13 @@
               <w:szCs w:val="24"/>
             </w:rPr>
           </w:pPr>
-          <w:hyperlink w:anchor="_Toc525862911" w:history="1">
+          <w:hyperlink w:anchor="_Toc528548231" w:history="1">
             <w:r>
               <w:rPr>
                 <w:rStyle w:val="Hyperlink"/>
                 <w:noProof/>
               </w:rPr>
-              <w:t>Passing a List or Tuple in a Parameterized Query</w:t>
+              <w:t>Store DataFrame as Temp Table for Later Querying</w:t>
             </w:r>
             <w:r>
               <w:rPr>
@@ -1336,7 +1268,7 @@
                 <w:noProof/>
                 <w:webHidden/>
               </w:rPr>
-              <w:instrText xml:space="preserve"> PAGEREF _Toc525862911 \h </w:instrText>
+              <w:instrText xml:space="preserve"> PAGEREF _Toc528548231 \h </w:instrText>
             </w:r>
             <w:r>
               <w:rPr>
@@ -1356,7 +1288,7 @@
                 <w:noProof/>
                 <w:webHidden/>
               </w:rPr>
-              <w:t>10</w:t>
+              <w:t>9</w:t>
             </w:r>
             <w:r>
               <w:rPr>
@@ -1380,13 +1312,13 @@
               <w:noProof/>
             </w:rPr>
           </w:pPr>
-          <w:hyperlink w:anchor="_Toc525862912" w:history="1">
+          <w:hyperlink w:anchor="_Toc528548232" w:history="1">
             <w:r>
               <w:rPr>
                 <w:rStyle w:val="Hyperlink"/>
                 <w:noProof/>
               </w:rPr>
-              <w:t>Parquet</w:t>
+              <w:t>Select an Array Element</w:t>
             </w:r>
             <w:r>
               <w:rPr>
@@ -1407,7 +1339,7 @@
                 <w:noProof/>
                 <w:webHidden/>
               </w:rPr>
-              <w:instrText xml:space="preserve"> PAGEREF _Toc525862912 \h </w:instrText>
+              <w:instrText xml:space="preserve"> PAGEREF _Toc528548232 \h </w:instrText>
             </w:r>
             <w:r>
               <w:rPr>
@@ -1428,6 +1360,77 @@
                 <w:webHidden/>
               </w:rPr>
               <w:t>10</w:t>
+            </w:r>
+            <w:r>
+              <w:rPr>
+                <w:noProof/>
+                <w:webHidden/>
+              </w:rPr>
+              <w:fldChar w:fldCharType="end"/>
+            </w:r>
+          </w:hyperlink>
+        </w:p>
+        <w:p>
+          <w:pPr>
+            <w:pStyle w:val="TOC1"/>
+            <w:tabs>
+              <w:tab w:val="right" w:leader="dot" w:pos="11150"/>
+            </w:tabs>
+            <w:rPr>
+              <w:rFonts w:eastAsiaTheme="minorEastAsia"/>
+              <w:b w:val="0"/>
+              <w:bCs w:val="0"/>
+              <w:noProof/>
+            </w:rPr>
+          </w:pPr>
+          <w:hyperlink w:anchor="_Toc528548233" w:history="1">
+            <w:r>
+              <w:rPr>
+                <w:rStyle w:val="Hyperlink"/>
+                <w:noProof/>
+              </w:rPr>
+              <w:t>Parameterized Queries</w:t>
+            </w:r>
+            <w:r>
+              <w:rPr>
+                <w:noProof/>
+                <w:webHidden/>
+              </w:rPr>
+              <w:tab/>
+            </w:r>
+            <w:r>
+              <w:rPr>
+                <w:noProof/>
+                <w:webHidden/>
+              </w:rPr>
+              <w:fldChar w:fldCharType="begin"/>
+            </w:r>
+            <w:r>
+              <w:rPr>
+                <w:noProof/>
+                <w:webHidden/>
+              </w:rPr>
+              <w:instrText xml:space="preserve"> PAGEREF _Toc528548233 \h </w:instrText>
+            </w:r>
+            <w:r>
+              <w:rPr>
+                <w:noProof/>
+                <w:webHidden/>
+              </w:rPr>
+            </w:r>
+            <w:r>
+              <w:rPr>
+                <w:noProof/>
+                <w:webHidden/>
+              </w:rPr>
+              <w:fldChar w:fldCharType="separate"/>
+            </w:r>
+            <w:r>
+              <w:rPr>
+                <w:noProof/>
+                <w:webHidden/>
+              </w:rPr>
+              <w:t>11</w:t>
             </w:r>
             <w:r>
               <w:rPr>
@@ -1453,13 +1456,13 @@
               <w:szCs w:val="24"/>
             </w:rPr>
           </w:pPr>
-          <w:hyperlink w:anchor="_Toc525862913" w:history="1">
+          <w:hyperlink w:anchor="_Toc528548234" w:history="1">
             <w:r>
               <w:rPr>
                 <w:rStyle w:val="Hyperlink"/>
                 <w:noProof/>
               </w:rPr>
-              <w:t>Explode a list or array data field</w:t>
+              <w:t>Passing a List or Tuple in a Parameterized Query</w:t>
             </w:r>
             <w:r>
               <w:rPr>
@@ -1480,7 +1483,7 @@
                 <w:noProof/>
                 <w:webHidden/>
               </w:rPr>
-              <w:instrText xml:space="preserve"> PAGEREF _Toc525862913 \h </w:instrText>
+              <w:instrText xml:space="preserve"> PAGEREF _Toc528548234 \h </w:instrText>
             </w:r>
             <w:r>
               <w:rPr>
@@ -1500,7 +1503,7 @@
                 <w:noProof/>
                 <w:webHidden/>
               </w:rPr>
-              <w:t>10</w:t>
+              <w:t>11</w:t>
             </w:r>
             <w:r>
               <w:rPr>
@@ -1524,13 +1527,13 @@
               <w:noProof/>
             </w:rPr>
           </w:pPr>
-          <w:hyperlink w:anchor="_Toc525862914" w:history="1">
+          <w:hyperlink w:anchor="_Toc528548235" w:history="1">
             <w:r>
               <w:rPr>
                 <w:rStyle w:val="Hyperlink"/>
                 <w:noProof/>
               </w:rPr>
-              <w:t>Strings</w:t>
+              <w:t>Parquet</w:t>
             </w:r>
             <w:r>
               <w:rPr>
@@ -1551,7 +1554,7 @@
                 <w:noProof/>
                 <w:webHidden/>
               </w:rPr>
-              <w:instrText xml:space="preserve"> PAGEREF _Toc525862914 \h </w:instrText>
+              <w:instrText xml:space="preserve"> PAGEREF _Toc528548235 \h </w:instrText>
             </w:r>
             <w:r>
               <w:rPr>
@@ -1571,7 +1574,7 @@
                 <w:noProof/>
                 <w:webHidden/>
               </w:rPr>
-              <w:t>13</w:t>
+              <w:t>11</w:t>
             </w:r>
             <w:r>
               <w:rPr>
@@ -1597,13 +1600,13 @@
               <w:szCs w:val="24"/>
             </w:rPr>
           </w:pPr>
-          <w:hyperlink w:anchor="_Toc525862915" w:history="1">
+          <w:hyperlink w:anchor="_Toc528548236" w:history="1">
             <w:r>
               <w:rPr>
                 <w:rStyle w:val="Hyperlink"/>
                 <w:noProof/>
               </w:rPr>
-              <w:t>Concatenate strings</w:t>
+              <w:t>Explode a list or array data field</w:t>
             </w:r>
             <w:r>
               <w:rPr>
@@ -1624,7 +1627,7 @@
                 <w:noProof/>
                 <w:webHidden/>
               </w:rPr>
-              <w:instrText xml:space="preserve"> PAGEREF _Toc525862915 \h </w:instrText>
+              <w:instrText xml:space="preserve"> PAGEREF _Toc528548236 \h </w:instrText>
             </w:r>
             <w:r>
               <w:rPr>
@@ -1644,7 +1647,78 @@
                 <w:noProof/>
                 <w:webHidden/>
               </w:rPr>
-              <w:t>13</w:t>
+              <w:t>11</w:t>
+            </w:r>
+            <w:r>
+              <w:rPr>
+                <w:noProof/>
+                <w:webHidden/>
+              </w:rPr>
+              <w:fldChar w:fldCharType="end"/>
+            </w:r>
+          </w:hyperlink>
+        </w:p>
+        <w:p>
+          <w:pPr>
+            <w:pStyle w:val="TOC1"/>
+            <w:tabs>
+              <w:tab w:val="right" w:leader="dot" w:pos="11150"/>
+            </w:tabs>
+            <w:rPr>
+              <w:rFonts w:eastAsiaTheme="minorEastAsia"/>
+              <w:b w:val="0"/>
+              <w:bCs w:val="0"/>
+              <w:noProof/>
+            </w:rPr>
+          </w:pPr>
+          <w:hyperlink w:anchor="_Toc528548237" w:history="1">
+            <w:r>
+              <w:rPr>
+                <w:rStyle w:val="Hyperlink"/>
+                <w:noProof/>
+              </w:rPr>
+              <w:t>Strings</w:t>
+            </w:r>
+            <w:r>
+              <w:rPr>
+                <w:noProof/>
+                <w:webHidden/>
+              </w:rPr>
+              <w:tab/>
+            </w:r>
+            <w:r>
+              <w:rPr>
+                <w:noProof/>
+                <w:webHidden/>
+              </w:rPr>
+              <w:fldChar w:fldCharType="begin"/>
+            </w:r>
+            <w:r>
+              <w:rPr>
+                <w:noProof/>
+                <w:webHidden/>
+              </w:rPr>
+              <w:instrText xml:space="preserve"> PAGEREF _Toc528548237 \h </w:instrText>
+            </w:r>
+            <w:r>
+              <w:rPr>
+                <w:noProof/>
+                <w:webHidden/>
+              </w:rPr>
+            </w:r>
+            <w:r>
+              <w:rPr>
+                <w:noProof/>
+                <w:webHidden/>
+              </w:rPr>
+              <w:fldChar w:fldCharType="separate"/>
+            </w:r>
+            <w:r>
+              <w:rPr>
+                <w:noProof/>
+                <w:webHidden/>
+              </w:rPr>
+              <w:t>14</w:t>
             </w:r>
             <w:r>
               <w:rPr>
@@ -1670,13 +1744,13 @@
               <w:szCs w:val="24"/>
             </w:rPr>
           </w:pPr>
-          <w:hyperlink w:anchor="_Toc525862916" w:history="1">
+          <w:hyperlink w:anchor="_Toc528548238" w:history="1">
             <w:r>
               <w:rPr>
                 <w:rStyle w:val="Hyperlink"/>
                 <w:noProof/>
               </w:rPr>
-              <w:t>Convert a numeric field to a string</w:t>
+              <w:t>Concatenate strings</w:t>
             </w:r>
             <w:r>
               <w:rPr>
@@ -1697,7 +1771,7 @@
                 <w:noProof/>
                 <w:webHidden/>
               </w:rPr>
-              <w:instrText xml:space="preserve"> PAGEREF _Toc525862916 \h </w:instrText>
+              <w:instrText xml:space="preserve"> PAGEREF _Toc528548238 \h </w:instrText>
             </w:r>
             <w:r>
               <w:rPr>
@@ -1717,7 +1791,7 @@
                 <w:noProof/>
                 <w:webHidden/>
               </w:rPr>
-              <w:t>13</w:t>
+              <w:t>14</w:t>
             </w:r>
             <w:r>
               <w:rPr>
@@ -1743,13 +1817,13 @@
               <w:szCs w:val="24"/>
             </w:rPr>
           </w:pPr>
-          <w:hyperlink w:anchor="_Toc525862917" w:history="1">
+          <w:hyperlink w:anchor="_Toc528548239" w:history="1">
             <w:r>
               <w:rPr>
                 <w:rStyle w:val="Hyperlink"/>
                 <w:noProof/>
               </w:rPr>
-              <w:t>Substring</w:t>
+              <w:t>Convert a numeric field to a string</w:t>
             </w:r>
             <w:r>
               <w:rPr>
@@ -1770,7 +1844,7 @@
                 <w:noProof/>
                 <w:webHidden/>
               </w:rPr>
-              <w:instrText xml:space="preserve"> PAGEREF _Toc525862917 \h </w:instrText>
+              <w:instrText xml:space="preserve"> PAGEREF _Toc528548239 \h </w:instrText>
             </w:r>
             <w:r>
               <w:rPr>
@@ -1791,148 +1865,6 @@
                 <w:webHidden/>
               </w:rPr>
               <w:t>14</w:t>
-            </w:r>
-            <w:r>
-              <w:rPr>
-                <w:noProof/>
-                <w:webHidden/>
-              </w:rPr>
-              <w:fldChar w:fldCharType="end"/>
-            </w:r>
-          </w:hyperlink>
-        </w:p>
-        <w:p>
-          <w:pPr>
-            <w:pStyle w:val="TOC1"/>
-            <w:tabs>
-              <w:tab w:val="right" w:leader="dot" w:pos="11150"/>
-            </w:tabs>
-            <w:rPr>
-              <w:rFonts w:eastAsiaTheme="minorEastAsia"/>
-              <w:b w:val="0"/>
-              <w:bCs w:val="0"/>
-              <w:noProof/>
-            </w:rPr>
-          </w:pPr>
-          <w:hyperlink w:anchor="_Toc525862918" w:history="1">
-            <w:r>
-              <w:rPr>
-                <w:rStyle w:val="Hyperlink"/>
-                <w:noProof/>
-              </w:rPr>
-              <w:t>Time Intervals</w:t>
-            </w:r>
-            <w:r>
-              <w:rPr>
-                <w:noProof/>
-                <w:webHidden/>
-              </w:rPr>
-              <w:tab/>
-            </w:r>
-            <w:r>
-              <w:rPr>
-                <w:noProof/>
-                <w:webHidden/>
-              </w:rPr>
-              <w:fldChar w:fldCharType="begin"/>
-            </w:r>
-            <w:r>
-              <w:rPr>
-                <w:noProof/>
-                <w:webHidden/>
-              </w:rPr>
-              <w:instrText xml:space="preserve"> PAGEREF _Toc525862918 \h </w:instrText>
-            </w:r>
-            <w:r>
-              <w:rPr>
-                <w:noProof/>
-                <w:webHidden/>
-              </w:rPr>
-            </w:r>
-            <w:r>
-              <w:rPr>
-                <w:noProof/>
-                <w:webHidden/>
-              </w:rPr>
-              <w:fldChar w:fldCharType="separate"/>
-            </w:r>
-            <w:r>
-              <w:rPr>
-                <w:noProof/>
-                <w:webHidden/>
-              </w:rPr>
-              <w:t>15</w:t>
-            </w:r>
-            <w:r>
-              <w:rPr>
-                <w:noProof/>
-                <w:webHidden/>
-              </w:rPr>
-              <w:fldChar w:fldCharType="end"/>
-            </w:r>
-          </w:hyperlink>
-        </w:p>
-        <w:p>
-          <w:pPr>
-            <w:pStyle w:val="TOC1"/>
-            <w:tabs>
-              <w:tab w:val="right" w:leader="dot" w:pos="11150"/>
-            </w:tabs>
-            <w:rPr>
-              <w:rFonts w:eastAsiaTheme="minorEastAsia"/>
-              <w:b w:val="0"/>
-              <w:bCs w:val="0"/>
-              <w:noProof/>
-            </w:rPr>
-          </w:pPr>
-          <w:hyperlink w:anchor="_Toc525862919" w:history="1">
-            <w:r>
-              <w:rPr>
-                <w:rStyle w:val="Hyperlink"/>
-                <w:noProof/>
-              </w:rPr>
-              <w:t>Timestamps</w:t>
-            </w:r>
-            <w:r>
-              <w:rPr>
-                <w:noProof/>
-                <w:webHidden/>
-              </w:rPr>
-              <w:tab/>
-            </w:r>
-            <w:r>
-              <w:rPr>
-                <w:noProof/>
-                <w:webHidden/>
-              </w:rPr>
-              <w:fldChar w:fldCharType="begin"/>
-            </w:r>
-            <w:r>
-              <w:rPr>
-                <w:noProof/>
-                <w:webHidden/>
-              </w:rPr>
-              <w:instrText xml:space="preserve"> PAGEREF _Toc525862919 \h </w:instrText>
-            </w:r>
-            <w:r>
-              <w:rPr>
-                <w:noProof/>
-                <w:webHidden/>
-              </w:rPr>
-            </w:r>
-            <w:r>
-              <w:rPr>
-                <w:noProof/>
-                <w:webHidden/>
-              </w:rPr>
-              <w:fldChar w:fldCharType="separate"/>
-            </w:r>
-            <w:r>
-              <w:rPr>
-                <w:noProof/>
-                <w:webHidden/>
-              </w:rPr>
-              <w:t>16</w:t>
             </w:r>
             <w:r>
               <w:rPr>
@@ -1958,13 +1890,13 @@
               <w:szCs w:val="24"/>
             </w:rPr>
           </w:pPr>
-          <w:hyperlink w:anchor="_Toc525862920" w:history="1">
+          <w:hyperlink w:anchor="_Toc528548240" w:history="1">
             <w:r>
               <w:rPr>
                 <w:rStyle w:val="Hyperlink"/>
                 <w:noProof/>
               </w:rPr>
-              <w:t>Convert string to timestamp</w:t>
+              <w:t>Substring</w:t>
             </w:r>
             <w:r>
               <w:rPr>
@@ -1985,7 +1917,7 @@
                 <w:noProof/>
                 <w:webHidden/>
               </w:rPr>
-              <w:instrText xml:space="preserve"> PAGEREF _Toc525862920 \h </w:instrText>
+              <w:instrText xml:space="preserve"> PAGEREF _Toc528548240 \h </w:instrText>
             </w:r>
             <w:r>
               <w:rPr>
@@ -2005,7 +1937,149 @@
                 <w:noProof/>
                 <w:webHidden/>
               </w:rPr>
+              <w:t>15</w:t>
+            </w:r>
+            <w:r>
+              <w:rPr>
+                <w:noProof/>
+                <w:webHidden/>
+              </w:rPr>
+              <w:fldChar w:fldCharType="end"/>
+            </w:r>
+          </w:hyperlink>
+        </w:p>
+        <w:p>
+          <w:pPr>
+            <w:pStyle w:val="TOC1"/>
+            <w:tabs>
+              <w:tab w:val="right" w:leader="dot" w:pos="11150"/>
+            </w:tabs>
+            <w:rPr>
+              <w:rFonts w:eastAsiaTheme="minorEastAsia"/>
+              <w:b w:val="0"/>
+              <w:bCs w:val="0"/>
+              <w:noProof/>
+            </w:rPr>
+          </w:pPr>
+          <w:hyperlink w:anchor="_Toc528548241" w:history="1">
+            <w:r>
+              <w:rPr>
+                <w:rStyle w:val="Hyperlink"/>
+                <w:noProof/>
+              </w:rPr>
+              <w:t>Time Intervals</w:t>
+            </w:r>
+            <w:r>
+              <w:rPr>
+                <w:noProof/>
+                <w:webHidden/>
+              </w:rPr>
+              <w:tab/>
+            </w:r>
+            <w:r>
+              <w:rPr>
+                <w:noProof/>
+                <w:webHidden/>
+              </w:rPr>
+              <w:fldChar w:fldCharType="begin"/>
+            </w:r>
+            <w:r>
+              <w:rPr>
+                <w:noProof/>
+                <w:webHidden/>
+              </w:rPr>
+              <w:instrText xml:space="preserve"> PAGEREF _Toc528548241 \h </w:instrText>
+            </w:r>
+            <w:r>
+              <w:rPr>
+                <w:noProof/>
+                <w:webHidden/>
+              </w:rPr>
+            </w:r>
+            <w:r>
+              <w:rPr>
+                <w:noProof/>
+                <w:webHidden/>
+              </w:rPr>
+              <w:fldChar w:fldCharType="separate"/>
+            </w:r>
+            <w:r>
+              <w:rPr>
+                <w:noProof/>
+                <w:webHidden/>
+              </w:rPr>
               <w:t>16</w:t>
+            </w:r>
+            <w:r>
+              <w:rPr>
+                <w:noProof/>
+                <w:webHidden/>
+              </w:rPr>
+              <w:fldChar w:fldCharType="end"/>
+            </w:r>
+          </w:hyperlink>
+        </w:p>
+        <w:p>
+          <w:pPr>
+            <w:pStyle w:val="TOC1"/>
+            <w:tabs>
+              <w:tab w:val="right" w:leader="dot" w:pos="11150"/>
+            </w:tabs>
+            <w:rPr>
+              <w:rFonts w:eastAsiaTheme="minorEastAsia"/>
+              <w:b w:val="0"/>
+              <w:bCs w:val="0"/>
+              <w:noProof/>
+            </w:rPr>
+          </w:pPr>
+          <w:hyperlink w:anchor="_Toc528548242" w:history="1">
+            <w:r>
+              <w:rPr>
+                <w:rStyle w:val="Hyperlink"/>
+                <w:noProof/>
+              </w:rPr>
+              <w:t>Timestamps</w:t>
+            </w:r>
+            <w:r>
+              <w:rPr>
+                <w:noProof/>
+                <w:webHidden/>
+              </w:rPr>
+              <w:tab/>
+            </w:r>
+            <w:r>
+              <w:rPr>
+                <w:noProof/>
+                <w:webHidden/>
+              </w:rPr>
+              <w:fldChar w:fldCharType="begin"/>
+            </w:r>
+            <w:r>
+              <w:rPr>
+                <w:noProof/>
+                <w:webHidden/>
+              </w:rPr>
+              <w:instrText xml:space="preserve"> PAGEREF _Toc528548242 \h </w:instrText>
+            </w:r>
+            <w:r>
+              <w:rPr>
+                <w:noProof/>
+                <w:webHidden/>
+              </w:rPr>
+            </w:r>
+            <w:r>
+              <w:rPr>
+                <w:noProof/>
+                <w:webHidden/>
+              </w:rPr>
+              <w:fldChar w:fldCharType="separate"/>
+            </w:r>
+            <w:r>
+              <w:rPr>
+                <w:noProof/>
+                <w:webHidden/>
+              </w:rPr>
+              <w:t>17</w:t>
             </w:r>
             <w:r>
               <w:rPr>
@@ -2031,13 +2105,13 @@
               <w:szCs w:val="24"/>
             </w:rPr>
           </w:pPr>
-          <w:hyperlink w:anchor="_Toc525862921" w:history="1">
+          <w:hyperlink w:anchor="_Toc528548243" w:history="1">
             <w:r>
               <w:rPr>
                 <w:rStyle w:val="Hyperlink"/>
                 <w:noProof/>
               </w:rPr>
-              <w:t>Convert ISO 8601 Standard DateTime to unix Timestamp</w:t>
+              <w:t>Convert string to timestamp</w:t>
             </w:r>
             <w:r>
               <w:rPr>
@@ -2058,7 +2132,7 @@
                 <w:noProof/>
                 <w:webHidden/>
               </w:rPr>
-              <w:instrText xml:space="preserve"> PAGEREF _Toc525862921 \h </w:instrText>
+              <w:instrText xml:space="preserve"> PAGEREF _Toc528548243 \h </w:instrText>
             </w:r>
             <w:r>
               <w:rPr>
@@ -2078,7 +2152,7 @@
                 <w:noProof/>
                 <w:webHidden/>
               </w:rPr>
-              <w:t>16</w:t>
+              <w:t>17</w:t>
             </w:r>
             <w:r>
               <w:rPr>
@@ -2104,13 +2178,13 @@
               <w:szCs w:val="24"/>
             </w:rPr>
           </w:pPr>
-          <w:hyperlink w:anchor="_Toc525862922" w:history="1">
+          <w:hyperlink w:anchor="_Toc528548244" w:history="1">
             <w:r>
               <w:rPr>
                 <w:rStyle w:val="Hyperlink"/>
                 <w:noProof/>
               </w:rPr>
-              <w:t>Convert Unix Timestamp to Formatted Date</w:t>
+              <w:t>Convert ISO 8601 Standard DateTime to unix Timestamp</w:t>
             </w:r>
             <w:r>
               <w:rPr>
@@ -2131,7 +2205,7 @@
                 <w:noProof/>
                 <w:webHidden/>
               </w:rPr>
-              <w:instrText xml:space="preserve"> PAGEREF _Toc525862922 \h </w:instrText>
+              <w:instrText xml:space="preserve"> PAGEREF _Toc528548244 \h </w:instrText>
             </w:r>
             <w:r>
               <w:rPr>
@@ -2177,12 +2251,85 @@
               <w:szCs w:val="24"/>
             </w:rPr>
           </w:pPr>
-          <w:hyperlink w:anchor="_Toc525862923" w:history="1">
+          <w:hyperlink w:anchor="_Toc528548245" w:history="1">
             <w:r>
               <w:rPr>
                 <w:rStyle w:val="Hyperlink"/>
                 <w:noProof/>
               </w:rPr>
+              <w:t>Convert Unix Timestamp to Formatted Date</w:t>
+            </w:r>
+            <w:r>
+              <w:rPr>
+                <w:noProof/>
+                <w:webHidden/>
+              </w:rPr>
+              <w:tab/>
+            </w:r>
+            <w:r>
+              <w:rPr>
+                <w:noProof/>
+                <w:webHidden/>
+              </w:rPr>
+              <w:fldChar w:fldCharType="begin"/>
+            </w:r>
+            <w:r>
+              <w:rPr>
+                <w:noProof/>
+                <w:webHidden/>
+              </w:rPr>
+              <w:instrText xml:space="preserve"> PAGEREF _Toc528548245 \h </w:instrText>
+            </w:r>
+            <w:r>
+              <w:rPr>
+                <w:noProof/>
+                <w:webHidden/>
+              </w:rPr>
+            </w:r>
+            <w:r>
+              <w:rPr>
+                <w:noProof/>
+                <w:webHidden/>
+              </w:rPr>
+              <w:fldChar w:fldCharType="separate"/>
+            </w:r>
+            <w:r>
+              <w:rPr>
+                <w:noProof/>
+                <w:webHidden/>
+              </w:rPr>
+              <w:t>18</w:t>
+            </w:r>
+            <w:r>
+              <w:rPr>
+                <w:noProof/>
+                <w:webHidden/>
+              </w:rPr>
+              <w:fldChar w:fldCharType="end"/>
+            </w:r>
+          </w:hyperlink>
+        </w:p>
+        <w:p>
+          <w:pPr>
+            <w:pStyle w:val="TOC2"/>
+            <w:tabs>
+              <w:tab w:val="right" w:leader="dot" w:pos="11150"/>
+            </w:tabs>
+            <w:rPr>
+              <w:rFonts w:eastAsiaTheme="minorEastAsia"/>
+              <w:b w:val="0"/>
+              <w:bCs w:val="0"/>
+              <w:noProof/>
+              <w:sz w:val="24"/>
+              <w:szCs w:val="24"/>
+            </w:rPr>
+          </w:pPr>
+          <w:hyperlink w:anchor="_Toc528548246" w:history="1">
+            <w:r>
+              <w:rPr>
+                <w:rStyle w:val="Hyperlink"/>
+                <w:noProof/>
+              </w:rPr>
               <w:t>Convert Unix Epoch Timestamp to ISO Standard Date and Time</w:t>
             </w:r>
             <w:r>
@@ -2204,7 +2351,7 @@
                 <w:noProof/>
                 <w:webHidden/>
               </w:rPr>
-              <w:instrText xml:space="preserve"> PAGEREF _Toc525862923 \h </w:instrText>
+              <w:instrText xml:space="preserve"> PAGEREF _Toc528548246 \h </w:instrText>
             </w:r>
             <w:r>
               <w:rPr>
@@ -2224,7 +2371,7 @@
                 <w:noProof/>
                 <w:webHidden/>
               </w:rPr>
-              <w:t>17</w:t>
+              <w:t>18</w:t>
             </w:r>
             <w:r>
               <w:rPr>
@@ -2265,7 +2412,7 @@
       <w:pPr>
         <w:pStyle w:val="Heading1"/>
       </w:pPr>
-      <w:bookmarkStart w:id="1" w:name="_Toc525862894"/>
+      <w:bookmarkStart w:id="1" w:name="_Toc528548215"/>
       <w:r>
         <w:lastRenderedPageBreak/>
         <w:t>Array Queries</w:t>
@@ -2276,7 +2423,7 @@
       <w:pPr>
         <w:pStyle w:val="Heading2"/>
       </w:pPr>
-      <w:bookmarkStart w:id="2" w:name="_Toc525862895"/>
+      <w:bookmarkStart w:id="2" w:name="_Toc528548216"/>
       <w:r>
         <w:t>Return the size of an array</w:t>
       </w:r>
@@ -2296,7 +2443,7 @@
       <w:pPr>
         <w:pStyle w:val="Heading1"/>
       </w:pPr>
-      <w:bookmarkStart w:id="3" w:name="_Toc525862896"/>
+      <w:bookmarkStart w:id="3" w:name="_Toc528548217"/>
       <w:r>
         <w:t>Case Statements</w:t>
       </w:r>
@@ -2605,7 +2752,7 @@
       <w:pPr>
         <w:pStyle w:val="Heading1"/>
       </w:pPr>
-      <w:bookmarkStart w:id="4" w:name="_Toc525862897"/>
+      <w:bookmarkStart w:id="4" w:name="_Toc528548218"/>
       <w:r>
         <w:t>Change a pyspark.sql.dataframe.DataFrame Data Type (CAST)</w:t>
       </w:r>
@@ -2849,18 +2996,41 @@
       </w:r>
     </w:p>
     <w:p/>
+    <w:p/>
     <w:p>
       <w:pPr>
         <w:pStyle w:val="Heading1"/>
       </w:pPr>
-      <w:bookmarkStart w:id="5" w:name="_Toc525862898"/>
+      <w:bookmarkStart w:id="5" w:name="_Toc528548219"/>
+      <w:r>
+        <w:t>Constants</w:t>
+      </w:r>
+      <w:bookmarkEnd w:id="5"/>
+    </w:p>
+    <w:p/>
+    <w:p>
+      <w:pPr>
+        <w:pStyle w:val="Heading2"/>
+      </w:pPr>
+      <w:bookmarkStart w:id="6" w:name="_Toc528548220"/>
+      <w:r>
+        <w:t>pi()</w:t>
+      </w:r>
+      <w:bookmarkEnd w:id="6"/>
+    </w:p>
+    <w:p/>
+    <w:p>
+      <w:pPr>
+        <w:pStyle w:val="Heading1"/>
+      </w:pPr>
+      <w:bookmarkStart w:id="7" w:name="_Toc528548221"/>
       <w:r>
         <w:t>DataFrame</w:t>
       </w:r>
       <w:r>
         <w:t xml:space="preserve">  (pyspark.sql.dataframe.DataFrame)</w:t>
       </w:r>
-      <w:bookmarkEnd w:id="5"/>
+      <w:bookmarkEnd w:id="7"/>
     </w:p>
     <w:p>
       <w:pPr>
@@ -2871,11 +3041,11 @@
       <w:pPr>
         <w:pStyle w:val="Heading2"/>
       </w:pPr>
-      <w:bookmarkStart w:id="6" w:name="_Toc525862899"/>
+      <w:bookmarkStart w:id="8" w:name="_Toc528548222"/>
       <w:r>
         <w:t>Change a DataFrame’s Column Names</w:t>
       </w:r>
-      <w:bookmarkEnd w:id="6"/>
+      <w:bookmarkEnd w:id="8"/>
     </w:p>
     <w:p/>
     <w:p>
@@ -2937,6 +3107,7 @@
           <w:sz w:val="21"/>
           <w:szCs w:val="21"/>
         </w:rPr>
+        <w:lastRenderedPageBreak/>
         <w:t>+---+---+------------+</w:t>
       </w:r>
     </w:p>
@@ -3257,7 +3428,6 @@
           <w:sz w:val="21"/>
           <w:szCs w:val="21"/>
         </w:rPr>
-        <w:lastRenderedPageBreak/>
         <w:t>|  2|  6|[10, 11, 12]|</w:t>
       </w:r>
     </w:p>
@@ -3749,12 +3919,12 @@
       <w:pPr>
         <w:pStyle w:val="Heading2"/>
       </w:pPr>
-      <w:bookmarkStart w:id="7" w:name="_Toc525862900"/>
+      <w:bookmarkStart w:id="9" w:name="_Toc528548223"/>
       <w:r>
         <w:lastRenderedPageBreak/>
         <w:t>Create a DataFrame from Scratch</w:t>
       </w:r>
-      <w:bookmarkEnd w:id="7"/>
+      <w:bookmarkEnd w:id="9"/>
     </w:p>
     <w:p/>
     <w:p>
@@ -4053,11 +4223,11 @@
       <w:pPr>
         <w:pStyle w:val="Heading2"/>
       </w:pPr>
-      <w:bookmarkStart w:id="8" w:name="_Toc525862901"/>
+      <w:bookmarkStart w:id="10" w:name="_Toc528548224"/>
       <w:r>
         <w:t>Execute SQL on a DataFrame</w:t>
       </w:r>
-      <w:bookmarkEnd w:id="8"/>
+      <w:bookmarkEnd w:id="10"/>
     </w:p>
     <w:p/>
     <w:p>
@@ -4178,12 +4348,12 @@
       <w:pPr>
         <w:pStyle w:val="Heading2"/>
       </w:pPr>
-      <w:bookmarkStart w:id="9" w:name="_Toc525862902"/>
+      <w:bookmarkStart w:id="11" w:name="_Toc528548225"/>
       <w:r>
         <w:lastRenderedPageBreak/>
         <w:t>Explode a List inside a DataFrame column</w:t>
       </w:r>
-      <w:bookmarkEnd w:id="9"/>
+      <w:bookmarkEnd w:id="11"/>
     </w:p>
     <w:p/>
     <w:p>
@@ -5015,23 +5185,23 @@
       <w:pPr>
         <w:pStyle w:val="Heading1"/>
       </w:pPr>
-      <w:bookmarkStart w:id="10" w:name="_Toc525862903"/>
+      <w:bookmarkStart w:id="12" w:name="_Toc528548226"/>
       <w:r>
         <w:lastRenderedPageBreak/>
         <w:t>Joins</w:t>
       </w:r>
-      <w:bookmarkEnd w:id="10"/>
+      <w:bookmarkEnd w:id="12"/>
     </w:p>
     <w:p/>
     <w:p>
       <w:pPr>
         <w:pStyle w:val="Heading2"/>
       </w:pPr>
-      <w:bookmarkStart w:id="11" w:name="_Toc525862904"/>
+      <w:bookmarkStart w:id="13" w:name="_Toc528548227"/>
       <w:r>
         <w:t>Left Outer Join</w:t>
       </w:r>
-      <w:bookmarkEnd w:id="11"/>
+      <w:bookmarkEnd w:id="13"/>
     </w:p>
     <w:p/>
     <w:p>
@@ -6195,7 +6365,286 @@
       </w:pPr>
     </w:p>
     <w:p>
-      <w:pPr>
+      <w:r>
+        <w:br w:type="page"/>
+      </w:r>
+    </w:p>
+    <w:p>
+      <w:pPr>
+        <w:pStyle w:val="code"/>
+        <w:rPr>
+          <w:sz w:val="13"/>
+          <w:szCs w:val="13"/>
+        </w:rPr>
+      </w:pPr>
+      <w:r>
+        <w:rPr>
+          <w:sz w:val="13"/>
+          <w:szCs w:val="13"/>
+        </w:rPr>
+        <w:lastRenderedPageBreak/>
+        <w:t>test_300_2 = spark.sql('''SELECT a.imo, a.prev_timestamp as leg_start_ts, a.timestamp as leg_end_ts,</w:t>
+      </w:r>
+    </w:p>
+    <w:p>
+      <w:pPr>
+        <w:pStyle w:val="code"/>
+        <w:rPr>
+          <w:sz w:val="13"/>
+          <w:szCs w:val="13"/>
+        </w:rPr>
+      </w:pPr>
+      <w:r>
+        <w:rPr>
+          <w:sz w:val="13"/>
+          <w:szCs w:val="13"/>
+        </w:rPr>
+        <w:t xml:space="preserve">                                 a.prev_poi as leg_orig_poi, a.poi as leg_dest_poi, a.duration as leg_duration_hrs,</w:t>
+      </w:r>
+    </w:p>
+    <w:p>
+      <w:pPr>
+        <w:pStyle w:val="code"/>
+        <w:rPr>
+          <w:sz w:val="13"/>
+          <w:szCs w:val="13"/>
+        </w:rPr>
+      </w:pPr>
+      <w:r>
+        <w:rPr>
+          <w:sz w:val="13"/>
+          <w:szCs w:val="13"/>
+        </w:rPr>
+        <w:t xml:space="preserve">                                 b.smfPayloadData.timestamp.asOf as timestamp, </w:t>
+      </w:r>
+    </w:p>
+    <w:p>
+      <w:pPr>
+        <w:pStyle w:val="code"/>
+        <w:rPr>
+          <w:sz w:val="13"/>
+          <w:szCs w:val="13"/>
+        </w:rPr>
+      </w:pPr>
+      <w:r>
+        <w:rPr>
+          <w:sz w:val="13"/>
+          <w:szCs w:val="13"/>
+        </w:rPr>
+        <w:t xml:space="preserve">                                 unix_timestamp(b.smfPayloadData.timestamp.asOf, "yyyy-MM-dd'T'HH:mm:ss.SSS'Z'") as unix_ts,</w:t>
+      </w:r>
+    </w:p>
+    <w:p>
+      <w:pPr>
+        <w:pStyle w:val="code"/>
+        <w:rPr>
+          <w:sz w:val="13"/>
+          <w:szCs w:val="13"/>
+        </w:rPr>
+      </w:pPr>
+      <w:r>
+        <w:rPr>
+          <w:sz w:val="13"/>
+          <w:szCs w:val="13"/>
+        </w:rPr>
+        <w:t xml:space="preserve">                                 b.smfPayloadData.geolocation.latitude, </w:t>
+      </w:r>
+    </w:p>
+    <w:p>
+      <w:pPr>
+        <w:pStyle w:val="code"/>
+        <w:rPr>
+          <w:sz w:val="13"/>
+          <w:szCs w:val="13"/>
+        </w:rPr>
+      </w:pPr>
+      <w:r>
+        <w:rPr>
+          <w:sz w:val="13"/>
+          <w:szCs w:val="13"/>
+        </w:rPr>
+        <w:t xml:space="preserve">                                 b.smfPayloadData.geolocation.longitude, b.smfPayloadData.geolocation.speed,</w:t>
+      </w:r>
+    </w:p>
+    <w:p>
+      <w:pPr>
+        <w:pStyle w:val="code"/>
+        <w:rPr>
+          <w:sz w:val="13"/>
+          <w:szCs w:val="13"/>
+        </w:rPr>
+      </w:pPr>
+      <w:r>
+        <w:rPr>
+          <w:sz w:val="13"/>
+          <w:szCs w:val="13"/>
+        </w:rPr>
+        <w:t xml:space="preserve">                                 c.centroid_lat as dest_lat, c.centroid_lng as dest_lon, c.radius_km as dest_poi_radius_km</w:t>
+      </w:r>
+    </w:p>
+    <w:p>
+      <w:pPr>
+        <w:pStyle w:val="code"/>
+        <w:rPr>
+          <w:sz w:val="13"/>
+          <w:szCs w:val="13"/>
+        </w:rPr>
+      </w:pPr>
+      <w:r>
+        <w:rPr>
+          <w:sz w:val="13"/>
+          <w:szCs w:val="13"/>
+        </w:rPr>
+        <w:t xml:space="preserve">                          FROM one_leg_transits_test_2017_07 a</w:t>
+      </w:r>
+    </w:p>
+    <w:p>
+      <w:pPr>
+        <w:pStyle w:val="code"/>
+        <w:rPr>
+          <w:sz w:val="13"/>
+          <w:szCs w:val="13"/>
+        </w:rPr>
+      </w:pPr>
+      <w:r>
+        <w:rPr>
+          <w:sz w:val="13"/>
+          <w:szCs w:val="13"/>
+        </w:rPr>
+        <w:t xml:space="preserve">                          JOIN ais_data_2017_07 b ON a.imo = b.smfPayloadData.paired.vesselId</w:t>
+      </w:r>
+    </w:p>
+    <w:p>
+      <w:pPr>
+        <w:pStyle w:val="code"/>
+        <w:rPr>
+          <w:sz w:val="13"/>
+          <w:szCs w:val="13"/>
+        </w:rPr>
+      </w:pPr>
+      <w:r>
+        <w:rPr>
+          <w:sz w:val="13"/>
+          <w:szCs w:val="13"/>
+        </w:rPr>
+        <w:t xml:space="preserve">                                                     AND unix_timestamp(b.smfPayloadData.timestamp.asOf, </w:t>
+      </w:r>
+    </w:p>
+    <w:p>
+      <w:pPr>
+        <w:pStyle w:val="code"/>
+        <w:rPr>
+          <w:sz w:val="13"/>
+          <w:szCs w:val="13"/>
+        </w:rPr>
+      </w:pPr>
+      <w:r>
+        <w:rPr>
+          <w:sz w:val="13"/>
+          <w:szCs w:val="13"/>
+        </w:rPr>
+        <w:t xml:space="preserve">                                                                        "yyyy-MM-dd'T'HH:mm:ss.SSS'Z'") &gt;= a.prev_timestamp</w:t>
+      </w:r>
+    </w:p>
+    <w:p>
+      <w:pPr>
+        <w:pStyle w:val="code"/>
+        <w:rPr>
+          <w:sz w:val="13"/>
+          <w:szCs w:val="13"/>
+        </w:rPr>
+      </w:pPr>
+      <w:r>
+        <w:rPr>
+          <w:sz w:val="13"/>
+          <w:szCs w:val="13"/>
+        </w:rPr>
+        <w:t xml:space="preserve">                                                     AND unix_timestamp(b.smfPayloadData.timestamp.asOf, </w:t>
+      </w:r>
+    </w:p>
+    <w:p>
+      <w:pPr>
+        <w:pStyle w:val="code"/>
+        <w:rPr>
+          <w:sz w:val="13"/>
+          <w:szCs w:val="13"/>
+        </w:rPr>
+      </w:pPr>
+      <w:r>
+        <w:rPr>
+          <w:sz w:val="13"/>
+          <w:szCs w:val="13"/>
+        </w:rPr>
+        <w:t xml:space="preserve">                                                                        "yyyy-MM-dd'T'HH:mm:ss.SSS'Z'") &lt;= a.timestamp</w:t>
+      </w:r>
+    </w:p>
+    <w:p>
+      <w:pPr>
+        <w:pStyle w:val="code"/>
+        <w:rPr>
+          <w:sz w:val="13"/>
+          <w:szCs w:val="13"/>
+        </w:rPr>
+      </w:pPr>
+      <w:r>
+        <w:rPr>
+          <w:sz w:val="13"/>
+          <w:szCs w:val="13"/>
+        </w:rPr>
+        <w:t xml:space="preserve">                          JOIN pois_data c ON a.poi = c.id</w:t>
+      </w:r>
+    </w:p>
+    <w:p>
+      <w:pPr>
+        <w:pStyle w:val="code"/>
+        <w:rPr>
+          <w:sz w:val="13"/>
+          <w:szCs w:val="13"/>
+        </w:rPr>
+      </w:pPr>
+      <w:r>
+        <w:rPr>
+          <w:sz w:val="13"/>
+          <w:szCs w:val="13"/>
+        </w:rPr>
+        <w:t xml:space="preserve">                          WHERE a.imo = '9189574'</w:t>
+      </w:r>
+    </w:p>
+    <w:p>
+      <w:pPr>
+        <w:pStyle w:val="code"/>
+        <w:rPr>
+          <w:sz w:val="13"/>
+          <w:szCs w:val="13"/>
+        </w:rPr>
+      </w:pPr>
+      <w:r>
+        <w:rPr>
+          <w:sz w:val="13"/>
+          <w:szCs w:val="13"/>
+        </w:rPr>
+        <w:t xml:space="preserve">                          ORDER BY unix_ts</w:t>
+      </w:r>
+    </w:p>
+    <w:p>
+      <w:pPr>
+        <w:pStyle w:val="code"/>
+        <w:rPr>
+          <w:sz w:val="13"/>
+          <w:szCs w:val="13"/>
+        </w:rPr>
+      </w:pPr>
+      <w:r>
+        <w:rPr>
+          <w:sz w:val="13"/>
+          <w:szCs w:val="13"/>
+        </w:rPr>
+        <w:t xml:space="preserve">       ''')</w:t>
+      </w:r>
+    </w:p>
+    <w:p>
+      <w:pPr>
+        <w:pStyle w:val="code"/>
         <w:rPr>
           <w:rFonts w:asciiTheme="majorHAnsi" w:eastAsiaTheme="majorEastAsia" w:hAnsiTheme="majorHAnsi" w:cstheme="majorBidi"/>
           <w:color w:val="2E74B5" w:themeColor="accent1" w:themeShade="BF"/>
@@ -6204,6 +6653,13 @@
         </w:rPr>
       </w:pPr>
       <w:r>
+        <w:rPr>
+          <w:sz w:val="13"/>
+          <w:szCs w:val="13"/>
+        </w:rPr>
+        <w:t>test_300_2.show()</w:t>
+      </w:r>
+      <w:r>
         <w:br w:type="page"/>
       </w:r>
     </w:p>
@@ -6211,12 +6667,12 @@
       <w:pPr>
         <w:pStyle w:val="Heading1"/>
       </w:pPr>
-      <w:bookmarkStart w:id="12" w:name="_Toc525862905"/>
+      <w:bookmarkStart w:id="14" w:name="_Toc528548228"/>
       <w:r>
         <w:lastRenderedPageBreak/>
         <w:t>LEAD and LAG</w:t>
       </w:r>
-      <w:bookmarkEnd w:id="12"/>
+      <w:bookmarkEnd w:id="14"/>
     </w:p>
     <w:p/>
     <w:p>
@@ -7216,7 +7672,7 @@
           <w:shd w:val="clear" w:color="auto" w:fill="F4F5F7"/>
         </w:rPr>
       </w:pPr>
-      <w:bookmarkStart w:id="13" w:name="_Toc525862906"/>
+      <w:bookmarkStart w:id="15" w:name="_Toc528548229"/>
       <w:r>
         <w:lastRenderedPageBreak/>
         <w:t xml:space="preserve">Loading a Schema while Correcting </w:t>
@@ -7228,7 +7684,7 @@
         </w:rPr>
         <w:t>org.apache.parquet.io.ParquetDecodingException</w:t>
       </w:r>
-      <w:bookmarkEnd w:id="13"/>
+      <w:bookmarkEnd w:id="15"/>
     </w:p>
     <w:p>
       <w:pPr>
@@ -7474,11 +7930,11 @@
       <w:pPr>
         <w:pStyle w:val="Heading2"/>
       </w:pPr>
-      <w:bookmarkStart w:id="14" w:name="_Toc525862907"/>
+      <w:bookmarkStart w:id="16" w:name="_Toc528548230"/>
       <w:r>
         <w:t>Read a Parquet File into a DataFrame</w:t>
       </w:r>
-      <w:bookmarkEnd w:id="14"/>
+      <w:bookmarkEnd w:id="16"/>
     </w:p>
     <w:p>
       <w:pPr>
@@ -7541,11 +7997,11 @@
       <w:pPr>
         <w:pStyle w:val="Heading2"/>
       </w:pPr>
-      <w:bookmarkStart w:id="15" w:name="_Toc525862908"/>
+      <w:bookmarkStart w:id="17" w:name="_Toc528548231"/>
       <w:r>
         <w:t>Store DataFrame as Temp Table for Later Querying</w:t>
       </w:r>
-      <w:bookmarkEnd w:id="15"/>
+      <w:bookmarkEnd w:id="17"/>
     </w:p>
     <w:p/>
     <w:p>
@@ -7628,12 +8084,12 @@
       <w:pPr>
         <w:pStyle w:val="Heading1"/>
       </w:pPr>
-      <w:bookmarkStart w:id="16" w:name="_Toc525862909"/>
+      <w:bookmarkStart w:id="18" w:name="_Toc528548232"/>
       <w:r>
         <w:lastRenderedPageBreak/>
         <w:t>Select an Array Element</w:t>
       </w:r>
-      <w:bookmarkEnd w:id="16"/>
+      <w:bookmarkEnd w:id="18"/>
     </w:p>
     <w:p>
       <w:pPr>
@@ -7776,12 +8232,12 @@
       <w:pPr>
         <w:pStyle w:val="Heading1"/>
       </w:pPr>
-      <w:bookmarkStart w:id="17" w:name="_Toc525862910"/>
+      <w:bookmarkStart w:id="19" w:name="_Toc528548233"/>
       <w:r>
         <w:lastRenderedPageBreak/>
         <w:t>Parameterized Queries</w:t>
       </w:r>
-      <w:bookmarkEnd w:id="17"/>
+      <w:bookmarkEnd w:id="19"/>
     </w:p>
     <w:p>
       <w:pPr>
@@ -7821,11 +8277,11 @@
       <w:pPr>
         <w:pStyle w:val="Heading2"/>
       </w:pPr>
-      <w:bookmarkStart w:id="18" w:name="_Toc525862911"/>
+      <w:bookmarkStart w:id="20" w:name="_Toc528548234"/>
       <w:r>
         <w:t>Passing a List or Tuple in a Parameterized Query</w:t>
       </w:r>
-      <w:bookmarkEnd w:id="18"/>
+      <w:bookmarkEnd w:id="20"/>
     </w:p>
     <w:p>
       <w:r>
@@ -8190,22 +8646,22 @@
       <w:pPr>
         <w:pStyle w:val="Heading1"/>
       </w:pPr>
-      <w:bookmarkStart w:id="19" w:name="_Toc525862912"/>
+      <w:bookmarkStart w:id="21" w:name="_Toc528548235"/>
       <w:r>
         <w:t>Parquet</w:t>
       </w:r>
-      <w:bookmarkEnd w:id="19"/>
+      <w:bookmarkEnd w:id="21"/>
     </w:p>
     <w:p/>
     <w:p>
       <w:pPr>
         <w:pStyle w:val="Heading2"/>
       </w:pPr>
-      <w:bookmarkStart w:id="20" w:name="_Toc525862913"/>
+      <w:bookmarkStart w:id="22" w:name="_Toc528548236"/>
       <w:r>
         <w:t>Explode a list or array data field</w:t>
       </w:r>
-      <w:bookmarkEnd w:id="20"/>
+      <w:bookmarkEnd w:id="22"/>
     </w:p>
     <w:p/>
     <w:p>
@@ -9931,22 +10387,22 @@
       <w:pPr>
         <w:pStyle w:val="Heading1"/>
       </w:pPr>
-      <w:bookmarkStart w:id="21" w:name="_Toc525862914"/>
+      <w:bookmarkStart w:id="23" w:name="_Toc528548237"/>
       <w:r>
         <w:t>Strings</w:t>
       </w:r>
-      <w:bookmarkEnd w:id="21"/>
+      <w:bookmarkEnd w:id="23"/>
     </w:p>
     <w:p/>
     <w:p>
       <w:pPr>
         <w:pStyle w:val="Heading2"/>
       </w:pPr>
-      <w:bookmarkStart w:id="22" w:name="_Toc525862915"/>
+      <w:bookmarkStart w:id="24" w:name="_Toc528548238"/>
       <w:r>
         <w:t>Concatenate strings</w:t>
       </w:r>
-      <w:bookmarkEnd w:id="22"/>
+      <w:bookmarkEnd w:id="24"/>
     </w:p>
     <w:p/>
     <w:p>
@@ -10302,14 +10758,14 @@
       <w:pPr>
         <w:pStyle w:val="Heading2"/>
       </w:pPr>
-      <w:bookmarkStart w:id="23" w:name="_Toc525862916"/>
+      <w:bookmarkStart w:id="25" w:name="_Toc528548239"/>
       <w:r>
         <w:t xml:space="preserve">Convert </w:t>
       </w:r>
       <w:r>
         <w:t>a numeric field to a string</w:t>
       </w:r>
-      <w:bookmarkEnd w:id="23"/>
+      <w:bookmarkEnd w:id="25"/>
     </w:p>
     <w:p/>
     <w:p>
@@ -10910,11 +11366,11 @@
       <w:pPr>
         <w:pStyle w:val="Heading2"/>
       </w:pPr>
-      <w:bookmarkStart w:id="24" w:name="_Toc525862917"/>
+      <w:bookmarkStart w:id="26" w:name="_Toc528548240"/>
       <w:r>
         <w:t>Substring</w:t>
       </w:r>
-      <w:bookmarkEnd w:id="24"/>
+      <w:bookmarkEnd w:id="26"/>
     </w:p>
     <w:p/>
     <w:p>
@@ -10950,12 +11406,12 @@
       <w:pPr>
         <w:pStyle w:val="Heading1"/>
       </w:pPr>
-      <w:bookmarkStart w:id="25" w:name="_Toc525862918"/>
+      <w:bookmarkStart w:id="27" w:name="_Toc528548241"/>
       <w:r>
         <w:lastRenderedPageBreak/>
         <w:t>Time Intervals</w:t>
       </w:r>
-      <w:bookmarkEnd w:id="25"/>
+      <w:bookmarkEnd w:id="27"/>
     </w:p>
     <w:p>
       <w:pPr>
@@ -11771,23 +12227,23 @@
       <w:pPr>
         <w:pStyle w:val="Heading1"/>
       </w:pPr>
-      <w:bookmarkStart w:id="26" w:name="_Toc525862919"/>
+      <w:bookmarkStart w:id="28" w:name="_Toc528548242"/>
       <w:r>
         <w:lastRenderedPageBreak/>
         <w:t>Timestamps</w:t>
       </w:r>
-      <w:bookmarkEnd w:id="26"/>
+      <w:bookmarkEnd w:id="28"/>
     </w:p>
     <w:p/>
     <w:p>
       <w:pPr>
         <w:pStyle w:val="Heading2"/>
       </w:pPr>
-      <w:bookmarkStart w:id="27" w:name="_Toc525862920"/>
+      <w:bookmarkStart w:id="29" w:name="_Toc528548243"/>
       <w:r>
         <w:t>Convert string to timestamp</w:t>
       </w:r>
-      <w:bookmarkEnd w:id="27"/>
+      <w:bookmarkEnd w:id="29"/>
     </w:p>
     <w:p/>
     <w:p>
@@ -12217,7 +12673,7 @@
       <w:pPr>
         <w:pStyle w:val="Heading2"/>
       </w:pPr>
-      <w:bookmarkStart w:id="28" w:name="_Toc525862921"/>
+      <w:bookmarkStart w:id="30" w:name="_Toc528548244"/>
       <w:r>
         <w:t>Convert ISO</w:t>
       </w:r>
@@ -12227,7 +12683,7 @@
       <w:r>
         <w:t xml:space="preserve"> Standard DateTime to unix Timestamp</w:t>
       </w:r>
-      <w:bookmarkEnd w:id="28"/>
+      <w:bookmarkEnd w:id="30"/>
     </w:p>
     <w:p/>
     <w:p>
@@ -12468,12 +12924,12 @@
       <w:pPr>
         <w:pStyle w:val="Heading2"/>
       </w:pPr>
-      <w:bookmarkStart w:id="29" w:name="_Toc525862922"/>
+      <w:bookmarkStart w:id="31" w:name="_Toc528548245"/>
       <w:r>
         <w:lastRenderedPageBreak/>
         <w:t>Convert Unix Timestamp to Formatted Date</w:t>
       </w:r>
-      <w:bookmarkEnd w:id="29"/>
+      <w:bookmarkEnd w:id="31"/>
     </w:p>
     <w:p/>
     <w:p>
@@ -12800,7 +13256,7 @@
       <w:pPr>
         <w:pStyle w:val="Heading2"/>
       </w:pPr>
-      <w:bookmarkStart w:id="30" w:name="_Toc525862923"/>
+      <w:bookmarkStart w:id="32" w:name="_Toc528548246"/>
       <w:r>
         <w:t xml:space="preserve">Convert Unix </w:t>
       </w:r>
@@ -12810,7 +13266,7 @@
       <w:r>
         <w:t>Timestamp to ISO Standard Date and Time</w:t>
       </w:r>
-      <w:bookmarkEnd w:id="30"/>
+      <w:bookmarkEnd w:id="32"/>
     </w:p>
     <w:p/>
     <w:p>
@@ -14131,7 +14587,7 @@
 </file>
 
 <file path=customXml/itemProps1.xml><?xml version="1.0" encoding="utf-8"?>
-<ds:datastoreItem xmlns:ds="http://schemas.openxmlformats.org/officeDocument/2006/customXml" ds:itemID="{274AC845-29AF-DB43-9AC3-0B5A5FECE45A}">
+<ds:datastoreItem xmlns:ds="http://schemas.openxmlformats.org/officeDocument/2006/customXml" ds:itemID="{BD68CF19-FFDA-6B4E-BC11-FFD4AB281FA2}">
   <ds:schemaRefs>
     <ds:schemaRef ds:uri="http://schemas.openxmlformats.org/officeDocument/2006/bibliography"/>
   </ds:schemaRefs>

</xml_diff>

<commit_message>
Added Haversine distance on earth equation.
</commit_message>
<xml_diff>
--- a/sparkSQL_cheatsheet.docx
+++ b/sparkSQL_cheatsheet.docx
@@ -38,12 +38,7 @@
             <w:pStyle w:val="TOCHeading"/>
           </w:pPr>
           <w:r>
-            <w:t>Table of Cont</w:t>
-          </w:r>
-          <w:bookmarkStart w:id="0" w:name="_GoBack"/>
-          <w:bookmarkEnd w:id="0"/>
-          <w:r>
-            <w:t>ents</w:t>
+            <w:t>Table of Contents</w:t>
           </w:r>
         </w:p>
         <w:p>
@@ -76,7 +71,7 @@
             </w:rPr>
             <w:fldChar w:fldCharType="separate"/>
           </w:r>
-          <w:hyperlink w:anchor="_Toc529243627" w:history="1">
+          <w:hyperlink w:anchor="_Toc531078622" w:history="1">
             <w:r>
               <w:rPr>
                 <w:rStyle w:val="Hyperlink"/>
@@ -103,7 +98,7 @@
                 <w:noProof/>
                 <w:webHidden/>
               </w:rPr>
-              <w:instrText xml:space="preserve"> PAGEREF _Toc529243627 \h </w:instrText>
+              <w:instrText xml:space="preserve"> PAGEREF _Toc531078622 \h </w:instrText>
             </w:r>
             <w:r>
               <w:rPr>
@@ -123,7 +118,7 @@
                 <w:noProof/>
                 <w:webHidden/>
               </w:rPr>
-              <w:t>2</w:t>
+              <w:t>3</w:t>
             </w:r>
             <w:r>
               <w:rPr>
@@ -149,7 +144,7 @@
               <w:szCs w:val="24"/>
             </w:rPr>
           </w:pPr>
-          <w:hyperlink w:anchor="_Toc529243628" w:history="1">
+          <w:hyperlink w:anchor="_Toc531078623" w:history="1">
             <w:r>
               <w:rPr>
                 <w:rStyle w:val="Hyperlink"/>
@@ -176,7 +171,7 @@
                 <w:noProof/>
                 <w:webHidden/>
               </w:rPr>
-              <w:instrText xml:space="preserve"> PAGEREF _Toc529243628 \h </w:instrText>
+              <w:instrText xml:space="preserve"> PAGEREF _Toc531078623 \h </w:instrText>
             </w:r>
             <w:r>
               <w:rPr>
@@ -196,7 +191,7 @@
                 <w:noProof/>
                 <w:webHidden/>
               </w:rPr>
-              <w:t>2</w:t>
+              <w:t>3</w:t>
             </w:r>
             <w:r>
               <w:rPr>
@@ -220,7 +215,7 @@
               <w:noProof/>
             </w:rPr>
           </w:pPr>
-          <w:hyperlink w:anchor="_Toc529243629" w:history="1">
+          <w:hyperlink w:anchor="_Toc531078624" w:history="1">
             <w:r>
               <w:rPr>
                 <w:rStyle w:val="Hyperlink"/>
@@ -247,7 +242,7 @@
                 <w:noProof/>
                 <w:webHidden/>
               </w:rPr>
-              <w:instrText xml:space="preserve"> PAGEREF _Toc529243629 \h </w:instrText>
+              <w:instrText xml:space="preserve"> PAGEREF _Toc531078624 \h </w:instrText>
             </w:r>
             <w:r>
               <w:rPr>
@@ -267,7 +262,7 @@
                 <w:noProof/>
                 <w:webHidden/>
               </w:rPr>
-              <w:t>2</w:t>
+              <w:t>3</w:t>
             </w:r>
             <w:r>
               <w:rPr>
@@ -291,7 +286,7 @@
               <w:noProof/>
             </w:rPr>
           </w:pPr>
-          <w:hyperlink w:anchor="_Toc529243630" w:history="1">
+          <w:hyperlink w:anchor="_Toc531078625" w:history="1">
             <w:r>
               <w:rPr>
                 <w:rStyle w:val="Hyperlink"/>
@@ -318,7 +313,7 @@
                 <w:noProof/>
                 <w:webHidden/>
               </w:rPr>
-              <w:instrText xml:space="preserve"> PAGEREF _Toc529243630 \h </w:instrText>
+              <w:instrText xml:space="preserve"> PAGEREF _Toc531078625 \h </w:instrText>
             </w:r>
             <w:r>
               <w:rPr>
@@ -338,7 +333,7 @@
                 <w:noProof/>
                 <w:webHidden/>
               </w:rPr>
-              <w:t>2</w:t>
+              <w:t>3</w:t>
             </w:r>
             <w:r>
               <w:rPr>
@@ -362,7 +357,7 @@
               <w:noProof/>
             </w:rPr>
           </w:pPr>
-          <w:hyperlink w:anchor="_Toc529243631" w:history="1">
+          <w:hyperlink w:anchor="_Toc531078626" w:history="1">
             <w:r>
               <w:rPr>
                 <w:rStyle w:val="Hyperlink"/>
@@ -389,7 +384,7 @@
                 <w:noProof/>
                 <w:webHidden/>
               </w:rPr>
-              <w:instrText xml:space="preserve"> PAGEREF _Toc529243631 \h </w:instrText>
+              <w:instrText xml:space="preserve"> PAGEREF _Toc531078626 \h </w:instrText>
             </w:r>
             <w:r>
               <w:rPr>
@@ -409,7 +404,7 @@
                 <w:noProof/>
                 <w:webHidden/>
               </w:rPr>
-              <w:t>2</w:t>
+              <w:t>3</w:t>
             </w:r>
             <w:r>
               <w:rPr>
@@ -435,7 +430,7 @@
               <w:szCs w:val="24"/>
             </w:rPr>
           </w:pPr>
-          <w:hyperlink w:anchor="_Toc529243632" w:history="1">
+          <w:hyperlink w:anchor="_Toc531078627" w:history="1">
             <w:r>
               <w:rPr>
                 <w:rStyle w:val="Hyperlink"/>
@@ -462,7 +457,7 @@
                 <w:noProof/>
                 <w:webHidden/>
               </w:rPr>
-              <w:instrText xml:space="preserve"> PAGEREF _Toc529243632 \h </w:instrText>
+              <w:instrText xml:space="preserve"> PAGEREF _Toc531078627 \h </w:instrText>
             </w:r>
             <w:r>
               <w:rPr>
@@ -482,7 +477,7 @@
                 <w:noProof/>
                 <w:webHidden/>
               </w:rPr>
-              <w:t>2</w:t>
+              <w:t>3</w:t>
             </w:r>
             <w:r>
               <w:rPr>
@@ -506,7 +501,7 @@
               <w:noProof/>
             </w:rPr>
           </w:pPr>
-          <w:hyperlink w:anchor="_Toc529243633" w:history="1">
+          <w:hyperlink w:anchor="_Toc531078628" w:history="1">
             <w:r>
               <w:rPr>
                 <w:rStyle w:val="Hyperlink"/>
@@ -533,7 +528,7 @@
                 <w:noProof/>
                 <w:webHidden/>
               </w:rPr>
-              <w:instrText xml:space="preserve"> PAGEREF _Toc529243633 \h </w:instrText>
+              <w:instrText xml:space="preserve"> PAGEREF _Toc531078628 \h </w:instrText>
             </w:r>
             <w:r>
               <w:rPr>
@@ -553,7 +548,7 @@
                 <w:noProof/>
                 <w:webHidden/>
               </w:rPr>
-              <w:t>2</w:t>
+              <w:t>3</w:t>
             </w:r>
             <w:r>
               <w:rPr>
@@ -579,7 +574,7 @@
               <w:szCs w:val="24"/>
             </w:rPr>
           </w:pPr>
-          <w:hyperlink w:anchor="_Toc529243634" w:history="1">
+          <w:hyperlink w:anchor="_Toc531078629" w:history="1">
             <w:r>
               <w:rPr>
                 <w:rStyle w:val="Hyperlink"/>
@@ -606,7 +601,7 @@
                 <w:noProof/>
                 <w:webHidden/>
               </w:rPr>
-              <w:instrText xml:space="preserve"> PAGEREF _Toc529243634 \h </w:instrText>
+              <w:instrText xml:space="preserve"> PAGEREF _Toc531078629 \h </w:instrText>
             </w:r>
             <w:r>
               <w:rPr>
@@ -626,7 +621,7 @@
                 <w:noProof/>
                 <w:webHidden/>
               </w:rPr>
-              <w:t>2</w:t>
+              <w:t>3</w:t>
             </w:r>
             <w:r>
               <w:rPr>
@@ -652,7 +647,7 @@
               <w:szCs w:val="24"/>
             </w:rPr>
           </w:pPr>
-          <w:hyperlink w:anchor="_Toc529243635" w:history="1">
+          <w:hyperlink w:anchor="_Toc531078630" w:history="1">
             <w:r>
               <w:rPr>
                 <w:rStyle w:val="Hyperlink"/>
@@ -679,7 +674,7 @@
                 <w:noProof/>
                 <w:webHidden/>
               </w:rPr>
-              <w:instrText xml:space="preserve"> PAGEREF _Toc529243635 \h </w:instrText>
+              <w:instrText xml:space="preserve"> PAGEREF _Toc531078630 \h </w:instrText>
             </w:r>
             <w:r>
               <w:rPr>
@@ -699,7 +694,7 @@
                 <w:noProof/>
                 <w:webHidden/>
               </w:rPr>
-              <w:t>4</w:t>
+              <w:t>5</w:t>
             </w:r>
             <w:r>
               <w:rPr>
@@ -725,7 +720,7 @@
               <w:szCs w:val="24"/>
             </w:rPr>
           </w:pPr>
-          <w:hyperlink w:anchor="_Toc529243636" w:history="1">
+          <w:hyperlink w:anchor="_Toc531078631" w:history="1">
             <w:r>
               <w:rPr>
                 <w:rStyle w:val="Hyperlink"/>
@@ -752,7 +747,7 @@
                 <w:noProof/>
                 <w:webHidden/>
               </w:rPr>
-              <w:instrText xml:space="preserve"> PAGEREF _Toc529243636 \h </w:instrText>
+              <w:instrText xml:space="preserve"> PAGEREF _Toc531078631 \h </w:instrText>
             </w:r>
             <w:r>
               <w:rPr>
@@ -772,7 +767,7 @@
                 <w:noProof/>
                 <w:webHidden/>
               </w:rPr>
-              <w:t>4</w:t>
+              <w:t>5</w:t>
             </w:r>
             <w:r>
               <w:rPr>
@@ -798,7 +793,7 @@
               <w:szCs w:val="24"/>
             </w:rPr>
           </w:pPr>
-          <w:hyperlink w:anchor="_Toc529243637" w:history="1">
+          <w:hyperlink w:anchor="_Toc531078632" w:history="1">
             <w:r>
               <w:rPr>
                 <w:rStyle w:val="Hyperlink"/>
@@ -825,7 +820,7 @@
                 <w:noProof/>
                 <w:webHidden/>
               </w:rPr>
-              <w:instrText xml:space="preserve"> PAGEREF _Toc529243637 \h </w:instrText>
+              <w:instrText xml:space="preserve"> PAGEREF _Toc531078632 \h </w:instrText>
             </w:r>
             <w:r>
               <w:rPr>
@@ -845,7 +840,7 @@
                 <w:noProof/>
                 <w:webHidden/>
               </w:rPr>
-              <w:t>5</w:t>
+              <w:t>6</w:t>
             </w:r>
             <w:r>
               <w:rPr>
@@ -869,12 +864,97 @@
               <w:noProof/>
             </w:rPr>
           </w:pPr>
-          <w:hyperlink w:anchor="_Toc529243638" w:history="1">
+          <w:hyperlink w:anchor="_Toc531078633" w:history="1">
             <w:r>
               <w:rPr>
                 <w:rStyle w:val="Hyperlink"/>
                 <w:noProof/>
               </w:rPr>
+              <w:t>Distance on Earth Surface Usi</w:t>
+            </w:r>
+            <w:r>
+              <w:rPr>
+                <w:rStyle w:val="Hyperlink"/>
+                <w:noProof/>
+              </w:rPr>
+              <w:t>n</w:t>
+            </w:r>
+            <w:r>
+              <w:rPr>
+                <w:rStyle w:val="Hyperlink"/>
+                <w:noProof/>
+              </w:rPr>
+              <w:t>g Haversine Equation</w:t>
+            </w:r>
+            <w:r>
+              <w:rPr>
+                <w:noProof/>
+                <w:webHidden/>
+              </w:rPr>
+              <w:tab/>
+            </w:r>
+            <w:r>
+              <w:rPr>
+                <w:noProof/>
+                <w:webHidden/>
+              </w:rPr>
+              <w:fldChar w:fldCharType="begin"/>
+            </w:r>
+            <w:r>
+              <w:rPr>
+                <w:noProof/>
+                <w:webHidden/>
+              </w:rPr>
+              <w:instrText xml:space="preserve"> PAGEREF _Toc531078633 \h </w:instrText>
+            </w:r>
+            <w:r>
+              <w:rPr>
+                <w:noProof/>
+                <w:webHidden/>
+              </w:rPr>
+            </w:r>
+            <w:r>
+              <w:rPr>
+                <w:noProof/>
+                <w:webHidden/>
+              </w:rPr>
+              <w:fldChar w:fldCharType="separate"/>
+            </w:r>
+            <w:r>
+              <w:rPr>
+                <w:noProof/>
+                <w:webHidden/>
+              </w:rPr>
+              <w:t>7</w:t>
+            </w:r>
+            <w:r>
+              <w:rPr>
+                <w:noProof/>
+                <w:webHidden/>
+              </w:rPr>
+              <w:fldChar w:fldCharType="end"/>
+            </w:r>
+          </w:hyperlink>
+        </w:p>
+        <w:p>
+          <w:pPr>
+            <w:pStyle w:val="TOC1"/>
+            <w:tabs>
+              <w:tab w:val="right" w:leader="dot" w:pos="11150"/>
+            </w:tabs>
+            <w:rPr>
+              <w:rFonts w:eastAsiaTheme="minorEastAsia"/>
+              <w:b w:val="0"/>
+              <w:bCs w:val="0"/>
+              <w:noProof/>
+            </w:rPr>
+          </w:pPr>
+          <w:hyperlink w:anchor="_Toc531078634" w:history="1">
+            <w:r>
+              <w:rPr>
+                <w:rStyle w:val="Hyperlink"/>
+                <w:noProof/>
+              </w:rPr>
               <w:t>Joins</w:t>
             </w:r>
             <w:r>
@@ -896,7 +976,7 @@
                 <w:noProof/>
                 <w:webHidden/>
               </w:rPr>
-              <w:instrText xml:space="preserve"> PAGEREF _Toc529243638 \h </w:instrText>
+              <w:instrText xml:space="preserve"> PAGEREF _Toc531078634 \h </w:instrText>
             </w:r>
             <w:r>
               <w:rPr>
@@ -916,7 +996,7 @@
                 <w:noProof/>
                 <w:webHidden/>
               </w:rPr>
-              <w:t>6</w:t>
+              <w:t>7</w:t>
             </w:r>
             <w:r>
               <w:rPr>
@@ -942,7 +1022,7 @@
               <w:szCs w:val="24"/>
             </w:rPr>
           </w:pPr>
-          <w:hyperlink w:anchor="_Toc529243639" w:history="1">
+          <w:hyperlink w:anchor="_Toc531078635" w:history="1">
             <w:r>
               <w:rPr>
                 <w:rStyle w:val="Hyperlink"/>
@@ -969,7 +1049,7 @@
                 <w:noProof/>
                 <w:webHidden/>
               </w:rPr>
-              <w:instrText xml:space="preserve"> PAGEREF _Toc529243639 \h </w:instrText>
+              <w:instrText xml:space="preserve"> PAGEREF _Toc531078635 \h </w:instrText>
             </w:r>
             <w:r>
               <w:rPr>
@@ -989,7 +1069,7 @@
                 <w:noProof/>
                 <w:webHidden/>
               </w:rPr>
-              <w:t>6</w:t>
+              <w:t>7</w:t>
             </w:r>
             <w:r>
               <w:rPr>
@@ -1013,7 +1093,7 @@
               <w:noProof/>
             </w:rPr>
           </w:pPr>
-          <w:hyperlink w:anchor="_Toc529243640" w:history="1">
+          <w:hyperlink w:anchor="_Toc531078636" w:history="1">
             <w:r>
               <w:rPr>
                 <w:rStyle w:val="Hyperlink"/>
@@ -1040,7 +1120,7 @@
                 <w:noProof/>
                 <w:webHidden/>
               </w:rPr>
-              <w:instrText xml:space="preserve"> PAGEREF _Toc529243640 \h </w:instrText>
+              <w:instrText xml:space="preserve"> PAGEREF _Toc531078636 \h </w:instrText>
             </w:r>
             <w:r>
               <w:rPr>
@@ -1060,7 +1140,7 @@
                 <w:noProof/>
                 <w:webHidden/>
               </w:rPr>
-              <w:t>8</w:t>
+              <w:t>10</w:t>
             </w:r>
             <w:r>
               <w:rPr>
@@ -1086,7 +1166,7 @@
               <w:szCs w:val="24"/>
             </w:rPr>
           </w:pPr>
-          <w:hyperlink w:anchor="_Toc529243641" w:history="1">
+          <w:hyperlink w:anchor="_Toc531078637" w:history="1">
             <w:r>
               <w:rPr>
                 <w:rStyle w:val="Hyperlink"/>
@@ -1122,7 +1202,7 @@
                 <w:noProof/>
                 <w:webHidden/>
               </w:rPr>
-              <w:instrText xml:space="preserve"> PAGEREF _Toc529243641 \h </w:instrText>
+              <w:instrText xml:space="preserve"> PAGEREF _Toc531078637 \h </w:instrText>
             </w:r>
             <w:r>
               <w:rPr>
@@ -1142,7 +1222,7 @@
                 <w:noProof/>
                 <w:webHidden/>
               </w:rPr>
-              <w:t>9</w:t>
+              <w:t>11</w:t>
             </w:r>
             <w:r>
               <w:rPr>
@@ -1168,7 +1248,7 @@
               <w:szCs w:val="24"/>
             </w:rPr>
           </w:pPr>
-          <w:hyperlink w:anchor="_Toc529243642" w:history="1">
+          <w:hyperlink w:anchor="_Toc531078638" w:history="1">
             <w:r>
               <w:rPr>
                 <w:rStyle w:val="Hyperlink"/>
@@ -1195,7 +1275,7 @@
                 <w:noProof/>
                 <w:webHidden/>
               </w:rPr>
-              <w:instrText xml:space="preserve"> PAGEREF _Toc529243642 \h </w:instrText>
+              <w:instrText xml:space="preserve"> PAGEREF _Toc531078638 \h </w:instrText>
             </w:r>
             <w:r>
               <w:rPr>
@@ -1215,7 +1295,7 @@
                 <w:noProof/>
                 <w:webHidden/>
               </w:rPr>
-              <w:t>9</w:t>
+              <w:t>11</w:t>
             </w:r>
             <w:r>
               <w:rPr>
@@ -1241,7 +1321,7 @@
               <w:szCs w:val="24"/>
             </w:rPr>
           </w:pPr>
-          <w:hyperlink w:anchor="_Toc529243643" w:history="1">
+          <w:hyperlink w:anchor="_Toc531078639" w:history="1">
             <w:r>
               <w:rPr>
                 <w:rStyle w:val="Hyperlink"/>
@@ -1268,7 +1348,7 @@
                 <w:noProof/>
                 <w:webHidden/>
               </w:rPr>
-              <w:instrText xml:space="preserve"> PAGEREF _Toc529243643 \h </w:instrText>
+              <w:instrText xml:space="preserve"> PAGEREF _Toc531078639 \h </w:instrText>
             </w:r>
             <w:r>
               <w:rPr>
@@ -1288,7 +1368,7 @@
                 <w:noProof/>
                 <w:webHidden/>
               </w:rPr>
-              <w:t>9</w:t>
+              <w:t>11</w:t>
             </w:r>
             <w:r>
               <w:rPr>
@@ -1312,7 +1392,7 @@
               <w:noProof/>
             </w:rPr>
           </w:pPr>
-          <w:hyperlink w:anchor="_Toc529243644" w:history="1">
+          <w:hyperlink w:anchor="_Toc531078640" w:history="1">
             <w:r>
               <w:rPr>
                 <w:rStyle w:val="Hyperlink"/>
@@ -1339,7 +1419,7 @@
                 <w:noProof/>
                 <w:webHidden/>
               </w:rPr>
-              <w:instrText xml:space="preserve"> PAGEREF _Toc529243644 \h </w:instrText>
+              <w:instrText xml:space="preserve"> PAGEREF _Toc531078640 \h </w:instrText>
             </w:r>
             <w:r>
               <w:rPr>
@@ -1359,7 +1439,7 @@
                 <w:noProof/>
                 <w:webHidden/>
               </w:rPr>
-              <w:t>10</w:t>
+              <w:t>12</w:t>
             </w:r>
             <w:r>
               <w:rPr>
@@ -1383,7 +1463,7 @@
               <w:noProof/>
             </w:rPr>
           </w:pPr>
-          <w:hyperlink w:anchor="_Toc529243645" w:history="1">
+          <w:hyperlink w:anchor="_Toc531078641" w:history="1">
             <w:r>
               <w:rPr>
                 <w:rStyle w:val="Hyperlink"/>
@@ -1410,7 +1490,7 @@
                 <w:noProof/>
                 <w:webHidden/>
               </w:rPr>
-              <w:instrText xml:space="preserve"> PAGEREF _Toc529243645 \h </w:instrText>
+              <w:instrText xml:space="preserve"> PAGEREF _Toc531078641 \h </w:instrText>
             </w:r>
             <w:r>
               <w:rPr>
@@ -1430,7 +1510,7 @@
                 <w:noProof/>
                 <w:webHidden/>
               </w:rPr>
-              <w:t>11</w:t>
+              <w:t>13</w:t>
             </w:r>
             <w:r>
               <w:rPr>
@@ -1456,7 +1536,7 @@
               <w:szCs w:val="24"/>
             </w:rPr>
           </w:pPr>
-          <w:hyperlink w:anchor="_Toc529243646" w:history="1">
+          <w:hyperlink w:anchor="_Toc531078642" w:history="1">
             <w:r>
               <w:rPr>
                 <w:rStyle w:val="Hyperlink"/>
@@ -1483,7 +1563,7 @@
                 <w:noProof/>
                 <w:webHidden/>
               </w:rPr>
-              <w:instrText xml:space="preserve"> PAGEREF _Toc529243646 \h </w:instrText>
+              <w:instrText xml:space="preserve"> PAGEREF _Toc531078642 \h </w:instrText>
             </w:r>
             <w:r>
               <w:rPr>
@@ -1503,7 +1583,7 @@
                 <w:noProof/>
                 <w:webHidden/>
               </w:rPr>
-              <w:t>11</w:t>
+              <w:t>13</w:t>
             </w:r>
             <w:r>
               <w:rPr>
@@ -1527,7 +1607,7 @@
               <w:noProof/>
             </w:rPr>
           </w:pPr>
-          <w:hyperlink w:anchor="_Toc529243647" w:history="1">
+          <w:hyperlink w:anchor="_Toc531078643" w:history="1">
             <w:r>
               <w:rPr>
                 <w:rStyle w:val="Hyperlink"/>
@@ -1554,7 +1634,7 @@
                 <w:noProof/>
                 <w:webHidden/>
               </w:rPr>
-              <w:instrText xml:space="preserve"> PAGEREF _Toc529243647 \h </w:instrText>
+              <w:instrText xml:space="preserve"> PAGEREF _Toc531078643 \h </w:instrText>
             </w:r>
             <w:r>
               <w:rPr>
@@ -1574,7 +1654,7 @@
                 <w:noProof/>
                 <w:webHidden/>
               </w:rPr>
-              <w:t>11</w:t>
+              <w:t>13</w:t>
             </w:r>
             <w:r>
               <w:rPr>
@@ -1600,7 +1680,7 @@
               <w:szCs w:val="24"/>
             </w:rPr>
           </w:pPr>
-          <w:hyperlink w:anchor="_Toc529243648" w:history="1">
+          <w:hyperlink w:anchor="_Toc531078644" w:history="1">
             <w:r>
               <w:rPr>
                 <w:rStyle w:val="Hyperlink"/>
@@ -1627,7 +1707,7 @@
                 <w:noProof/>
                 <w:webHidden/>
               </w:rPr>
-              <w:instrText xml:space="preserve"> PAGEREF _Toc529243648 \h </w:instrText>
+              <w:instrText xml:space="preserve"> PAGEREF _Toc531078644 \h </w:instrText>
             </w:r>
             <w:r>
               <w:rPr>
@@ -1647,7 +1727,7 @@
                 <w:noProof/>
                 <w:webHidden/>
               </w:rPr>
-              <w:t>11</w:t>
+              <w:t>13</w:t>
             </w:r>
             <w:r>
               <w:rPr>
@@ -1671,7 +1751,7 @@
               <w:noProof/>
             </w:rPr>
           </w:pPr>
-          <w:hyperlink w:anchor="_Toc529243649" w:history="1">
+          <w:hyperlink w:anchor="_Toc531078645" w:history="1">
             <w:r>
               <w:rPr>
                 <w:rStyle w:val="Hyperlink"/>
@@ -1698,7 +1778,7 @@
                 <w:noProof/>
                 <w:webHidden/>
               </w:rPr>
-              <w:instrText xml:space="preserve"> PAGEREF _Toc529243649 \h </w:instrText>
+              <w:instrText xml:space="preserve"> PAGEREF _Toc531078645 \h </w:instrText>
             </w:r>
             <w:r>
               <w:rPr>
@@ -1718,7 +1798,7 @@
                 <w:noProof/>
                 <w:webHidden/>
               </w:rPr>
-              <w:t>14</w:t>
+              <w:t>16</w:t>
             </w:r>
             <w:r>
               <w:rPr>
@@ -1744,7 +1824,7 @@
               <w:szCs w:val="24"/>
             </w:rPr>
           </w:pPr>
-          <w:hyperlink w:anchor="_Toc529243650" w:history="1">
+          <w:hyperlink w:anchor="_Toc531078646" w:history="1">
             <w:r>
               <w:rPr>
                 <w:rStyle w:val="Hyperlink"/>
@@ -1771,7 +1851,7 @@
                 <w:noProof/>
                 <w:webHidden/>
               </w:rPr>
-              <w:instrText xml:space="preserve"> PAGEREF _Toc529243650 \h </w:instrText>
+              <w:instrText xml:space="preserve"> PAGEREF _Toc531078646 \h </w:instrText>
             </w:r>
             <w:r>
               <w:rPr>
@@ -1791,7 +1871,7 @@
                 <w:noProof/>
                 <w:webHidden/>
               </w:rPr>
-              <w:t>14</w:t>
+              <w:t>16</w:t>
             </w:r>
             <w:r>
               <w:rPr>
@@ -1817,7 +1897,7 @@
               <w:szCs w:val="24"/>
             </w:rPr>
           </w:pPr>
-          <w:hyperlink w:anchor="_Toc529243651" w:history="1">
+          <w:hyperlink w:anchor="_Toc531078647" w:history="1">
             <w:r>
               <w:rPr>
                 <w:rStyle w:val="Hyperlink"/>
@@ -1844,7 +1924,7 @@
                 <w:noProof/>
                 <w:webHidden/>
               </w:rPr>
-              <w:instrText xml:space="preserve"> PAGEREF _Toc529243651 \h </w:instrText>
+              <w:instrText xml:space="preserve"> PAGEREF _Toc531078647 \h </w:instrText>
             </w:r>
             <w:r>
               <w:rPr>
@@ -1864,7 +1944,7 @@
                 <w:noProof/>
                 <w:webHidden/>
               </w:rPr>
-              <w:t>14</w:t>
+              <w:t>16</w:t>
             </w:r>
             <w:r>
               <w:rPr>
@@ -1888,7 +1968,7 @@
               <w:noProof/>
             </w:rPr>
           </w:pPr>
-          <w:hyperlink w:anchor="_Toc529243652" w:history="1">
+          <w:hyperlink w:anchor="_Toc531078648" w:history="1">
             <w:r>
               <w:rPr>
                 <w:rStyle w:val="Hyperlink"/>
@@ -1915,7 +1995,7 @@
                 <w:noProof/>
                 <w:webHidden/>
               </w:rPr>
-              <w:instrText xml:space="preserve"> PAGEREF _Toc529243652 \h </w:instrText>
+              <w:instrText xml:space="preserve"> PAGEREF _Toc531078648 \h </w:instrText>
             </w:r>
             <w:r>
               <w:rPr>
@@ -1935,7 +2015,7 @@
                 <w:noProof/>
                 <w:webHidden/>
               </w:rPr>
-              <w:t>15</w:t>
+              <w:t>17</w:t>
             </w:r>
             <w:r>
               <w:rPr>
@@ -1961,7 +2041,7 @@
               <w:szCs w:val="24"/>
             </w:rPr>
           </w:pPr>
-          <w:hyperlink w:anchor="_Toc529243653" w:history="1">
+          <w:hyperlink w:anchor="_Toc531078649" w:history="1">
             <w:r>
               <w:rPr>
                 <w:rStyle w:val="Hyperlink"/>
@@ -1988,7 +2068,7 @@
                 <w:noProof/>
                 <w:webHidden/>
               </w:rPr>
-              <w:instrText xml:space="preserve"> PAGEREF _Toc529243653 \h </w:instrText>
+              <w:instrText xml:space="preserve"> PAGEREF _Toc531078649 \h </w:instrText>
             </w:r>
             <w:r>
               <w:rPr>
@@ -2008,7 +2088,7 @@
                 <w:noProof/>
                 <w:webHidden/>
               </w:rPr>
-              <w:t>15</w:t>
+              <w:t>17</w:t>
             </w:r>
             <w:r>
               <w:rPr>
@@ -2034,7 +2114,7 @@
               <w:szCs w:val="24"/>
             </w:rPr>
           </w:pPr>
-          <w:hyperlink w:anchor="_Toc529243654" w:history="1">
+          <w:hyperlink w:anchor="_Toc531078650" w:history="1">
             <w:r>
               <w:rPr>
                 <w:rStyle w:val="Hyperlink"/>
@@ -2061,7 +2141,7 @@
                 <w:noProof/>
                 <w:webHidden/>
               </w:rPr>
-              <w:instrText xml:space="preserve"> PAGEREF _Toc529243654 \h </w:instrText>
+              <w:instrText xml:space="preserve"> PAGEREF _Toc531078650 \h </w:instrText>
             </w:r>
             <w:r>
               <w:rPr>
@@ -2081,7 +2161,7 @@
                 <w:noProof/>
                 <w:webHidden/>
               </w:rPr>
-              <w:t>15</w:t>
+              <w:t>17</w:t>
             </w:r>
             <w:r>
               <w:rPr>
@@ -2107,7 +2187,7 @@
               <w:szCs w:val="24"/>
             </w:rPr>
           </w:pPr>
-          <w:hyperlink w:anchor="_Toc529243655" w:history="1">
+          <w:hyperlink w:anchor="_Toc531078651" w:history="1">
             <w:r>
               <w:rPr>
                 <w:rStyle w:val="Hyperlink"/>
@@ -2134,7 +2214,7 @@
                 <w:noProof/>
                 <w:webHidden/>
               </w:rPr>
-              <w:instrText xml:space="preserve"> PAGEREF _Toc529243655 \h </w:instrText>
+              <w:instrText xml:space="preserve"> PAGEREF _Toc531078651 \h </w:instrText>
             </w:r>
             <w:r>
               <w:rPr>
@@ -2154,7 +2234,7 @@
                 <w:noProof/>
                 <w:webHidden/>
               </w:rPr>
-              <w:t>16</w:t>
+              <w:t>18</w:t>
             </w:r>
             <w:r>
               <w:rPr>
@@ -2178,7 +2258,7 @@
               <w:noProof/>
             </w:rPr>
           </w:pPr>
-          <w:hyperlink w:anchor="_Toc529243656" w:history="1">
+          <w:hyperlink w:anchor="_Toc531078652" w:history="1">
             <w:r>
               <w:rPr>
                 <w:rStyle w:val="Hyperlink"/>
@@ -2205,7 +2285,7 @@
                 <w:noProof/>
                 <w:webHidden/>
               </w:rPr>
-              <w:instrText xml:space="preserve"> PAGEREF _Toc529243656 \h </w:instrText>
+              <w:instrText xml:space="preserve"> PAGEREF _Toc531078652 \h </w:instrText>
             </w:r>
             <w:r>
               <w:rPr>
@@ -2225,7 +2305,7 @@
                 <w:noProof/>
                 <w:webHidden/>
               </w:rPr>
-              <w:t>17</w:t>
+              <w:t>19</w:t>
             </w:r>
             <w:r>
               <w:rPr>
@@ -2249,7 +2329,7 @@
               <w:noProof/>
             </w:rPr>
           </w:pPr>
-          <w:hyperlink w:anchor="_Toc529243657" w:history="1">
+          <w:hyperlink w:anchor="_Toc531078653" w:history="1">
             <w:r>
               <w:rPr>
                 <w:rStyle w:val="Hyperlink"/>
@@ -2276,7 +2356,7 @@
                 <w:noProof/>
                 <w:webHidden/>
               </w:rPr>
-              <w:instrText xml:space="preserve"> PAGEREF _Toc529243657 \h </w:instrText>
+              <w:instrText xml:space="preserve"> PAGEREF _Toc531078653 \h </w:instrText>
             </w:r>
             <w:r>
               <w:rPr>
@@ -2296,7 +2376,7 @@
                 <w:noProof/>
                 <w:webHidden/>
               </w:rPr>
-              <w:t>18</w:t>
+              <w:t>20</w:t>
             </w:r>
             <w:r>
               <w:rPr>
@@ -2322,7 +2402,7 @@
               <w:szCs w:val="24"/>
             </w:rPr>
           </w:pPr>
-          <w:hyperlink w:anchor="_Toc529243658" w:history="1">
+          <w:hyperlink w:anchor="_Toc531078654" w:history="1">
             <w:r>
               <w:rPr>
                 <w:rStyle w:val="Hyperlink"/>
@@ -2349,7 +2429,7 @@
                 <w:noProof/>
                 <w:webHidden/>
               </w:rPr>
-              <w:instrText xml:space="preserve"> PAGEREF _Toc529243658 \h </w:instrText>
+              <w:instrText xml:space="preserve"> PAGEREF _Toc531078654 \h </w:instrText>
             </w:r>
             <w:r>
               <w:rPr>
@@ -2369,7 +2449,7 @@
                 <w:noProof/>
                 <w:webHidden/>
               </w:rPr>
-              <w:t>18</w:t>
+              <w:t>20</w:t>
             </w:r>
             <w:r>
               <w:rPr>
@@ -2395,7 +2475,7 @@
               <w:szCs w:val="24"/>
             </w:rPr>
           </w:pPr>
-          <w:hyperlink w:anchor="_Toc529243659" w:history="1">
+          <w:hyperlink w:anchor="_Toc531078655" w:history="1">
             <w:r>
               <w:rPr>
                 <w:rStyle w:val="Hyperlink"/>
@@ -2422,7 +2502,7 @@
                 <w:noProof/>
                 <w:webHidden/>
               </w:rPr>
-              <w:instrText xml:space="preserve"> PAGEREF _Toc529243659 \h </w:instrText>
+              <w:instrText xml:space="preserve"> PAGEREF _Toc531078655 \h </w:instrText>
             </w:r>
             <w:r>
               <w:rPr>
@@ -2442,7 +2522,7 @@
                 <w:noProof/>
                 <w:webHidden/>
               </w:rPr>
-              <w:t>18</w:t>
+              <w:t>20</w:t>
             </w:r>
             <w:r>
               <w:rPr>
@@ -2468,7 +2548,7 @@
               <w:szCs w:val="24"/>
             </w:rPr>
           </w:pPr>
-          <w:hyperlink w:anchor="_Toc529243660" w:history="1">
+          <w:hyperlink w:anchor="_Toc531078656" w:history="1">
             <w:r>
               <w:rPr>
                 <w:rStyle w:val="Hyperlink"/>
@@ -2495,7 +2575,7 @@
                 <w:noProof/>
                 <w:webHidden/>
               </w:rPr>
-              <w:instrText xml:space="preserve"> PAGEREF _Toc529243660 \h </w:instrText>
+              <w:instrText xml:space="preserve"> PAGEREF _Toc531078656 \h </w:instrText>
             </w:r>
             <w:r>
               <w:rPr>
@@ -2515,7 +2595,7 @@
                 <w:noProof/>
                 <w:webHidden/>
               </w:rPr>
-              <w:t>19</w:t>
+              <w:t>21</w:t>
             </w:r>
             <w:r>
               <w:rPr>
@@ -2541,7 +2621,7 @@
               <w:szCs w:val="24"/>
             </w:rPr>
           </w:pPr>
-          <w:hyperlink w:anchor="_Toc529243661" w:history="1">
+          <w:hyperlink w:anchor="_Toc531078657" w:history="1">
             <w:r>
               <w:rPr>
                 <w:rStyle w:val="Hyperlink"/>
@@ -2568,7 +2648,7 @@
                 <w:noProof/>
                 <w:webHidden/>
               </w:rPr>
-              <w:instrText xml:space="preserve"> PAGEREF _Toc529243661 \h </w:instrText>
+              <w:instrText xml:space="preserve"> PAGEREF _Toc531078657 \h </w:instrText>
             </w:r>
             <w:r>
               <w:rPr>
@@ -2588,7 +2668,7 @@
                 <w:noProof/>
                 <w:webHidden/>
               </w:rPr>
-              <w:t>19</w:t>
+              <w:t>21</w:t>
             </w:r>
             <w:r>
               <w:rPr>
@@ -2622,6 +2702,7 @@
         </w:rPr>
       </w:pPr>
       <w:r>
+        <w:lastRenderedPageBreak/>
         <w:br w:type="page"/>
       </w:r>
     </w:p>
@@ -2629,22 +2710,22 @@
       <w:pPr>
         <w:pStyle w:val="Heading1"/>
       </w:pPr>
-      <w:bookmarkStart w:id="1" w:name="_Toc529243627"/>
+      <w:bookmarkStart w:id="0" w:name="_Toc531078622"/>
       <w:r>
         <w:lastRenderedPageBreak/>
         <w:t>Array Queries</w:t>
       </w:r>
+      <w:bookmarkEnd w:id="0"/>
+    </w:p>
+    <w:p>
+      <w:pPr>
+        <w:pStyle w:val="Heading2"/>
+      </w:pPr>
+      <w:bookmarkStart w:id="1" w:name="_Toc531078623"/>
+      <w:r>
+        <w:t>Return the size of an array</w:t>
+      </w:r>
       <w:bookmarkEnd w:id="1"/>
-    </w:p>
-    <w:p>
-      <w:pPr>
-        <w:pStyle w:val="Heading2"/>
-      </w:pPr>
-      <w:bookmarkStart w:id="2" w:name="_Toc529243628"/>
-      <w:r>
-        <w:t>Return the size of an array</w:t>
-      </w:r>
-      <w:bookmarkEnd w:id="2"/>
     </w:p>
     <w:p>
       <w:pPr>
@@ -2660,11 +2741,11 @@
       <w:pPr>
         <w:pStyle w:val="Heading1"/>
       </w:pPr>
-      <w:bookmarkStart w:id="3" w:name="_Toc529243629"/>
+      <w:bookmarkStart w:id="2" w:name="_Toc531078624"/>
       <w:r>
         <w:t>Case Statements</w:t>
       </w:r>
-      <w:bookmarkEnd w:id="3"/>
+      <w:bookmarkEnd w:id="2"/>
     </w:p>
     <w:p>
       <w:pPr>
@@ -2969,11 +3050,11 @@
       <w:pPr>
         <w:pStyle w:val="Heading1"/>
       </w:pPr>
-      <w:bookmarkStart w:id="4" w:name="_Toc529243630"/>
+      <w:bookmarkStart w:id="3" w:name="_Toc531078625"/>
       <w:r>
         <w:t>Change a pyspark.sql.dataframe.DataFrame Data Type (CAST)</w:t>
       </w:r>
-      <w:bookmarkEnd w:id="4"/>
+      <w:bookmarkEnd w:id="3"/>
     </w:p>
     <w:p>
       <w:pPr>
@@ -3218,51 +3299,51 @@
       <w:pPr>
         <w:pStyle w:val="Heading1"/>
       </w:pPr>
-      <w:bookmarkStart w:id="5" w:name="_Toc529243631"/>
+      <w:bookmarkStart w:id="4" w:name="_Toc531078626"/>
       <w:r>
         <w:t>Constants</w:t>
       </w:r>
+      <w:bookmarkEnd w:id="4"/>
+    </w:p>
+    <w:p/>
+    <w:p>
+      <w:pPr>
+        <w:pStyle w:val="Heading2"/>
+      </w:pPr>
+      <w:bookmarkStart w:id="5" w:name="_Toc531078627"/>
+      <w:r>
+        <w:t>pi()</w:t>
+      </w:r>
       <w:bookmarkEnd w:id="5"/>
     </w:p>
     <w:p/>
     <w:p>
       <w:pPr>
+        <w:pStyle w:val="Heading1"/>
+      </w:pPr>
+      <w:bookmarkStart w:id="6" w:name="_Toc531078628"/>
+      <w:r>
+        <w:t>DataFrame</w:t>
+      </w:r>
+      <w:r>
+        <w:t xml:space="preserve">  (pyspark.sql.dataframe.DataFrame)</w:t>
+      </w:r>
+      <w:bookmarkEnd w:id="6"/>
+    </w:p>
+    <w:p>
+      <w:pPr>
         <w:pStyle w:val="Heading2"/>
       </w:pPr>
-      <w:bookmarkStart w:id="6" w:name="_Toc529243632"/>
-      <w:r>
-        <w:t>pi()</w:t>
-      </w:r>
-      <w:bookmarkEnd w:id="6"/>
-    </w:p>
-    <w:p/>
-    <w:p>
-      <w:pPr>
-        <w:pStyle w:val="Heading1"/>
-      </w:pPr>
-      <w:bookmarkStart w:id="7" w:name="_Toc529243633"/>
-      <w:r>
-        <w:t>DataFrame</w:t>
-      </w:r>
-      <w:r>
-        <w:t xml:space="preserve">  (pyspark.sql.dataframe.DataFrame)</w:t>
+    </w:p>
+    <w:p>
+      <w:pPr>
+        <w:pStyle w:val="Heading2"/>
+      </w:pPr>
+      <w:bookmarkStart w:id="7" w:name="_Toc531078629"/>
+      <w:r>
+        <w:t>Change a DataFrame’s Column Names</w:t>
       </w:r>
       <w:bookmarkEnd w:id="7"/>
-    </w:p>
-    <w:p>
-      <w:pPr>
-        <w:pStyle w:val="Heading2"/>
-      </w:pPr>
-    </w:p>
-    <w:p>
-      <w:pPr>
-        <w:pStyle w:val="Heading2"/>
-      </w:pPr>
-      <w:bookmarkStart w:id="8" w:name="_Toc529243634"/>
-      <w:r>
-        <w:t>Change a DataFrame’s Column Names</w:t>
-      </w:r>
-      <w:bookmarkEnd w:id="8"/>
     </w:p>
     <w:p/>
     <w:p>
@@ -4136,12 +4217,12 @@
       <w:pPr>
         <w:pStyle w:val="Heading2"/>
       </w:pPr>
-      <w:bookmarkStart w:id="9" w:name="_Toc529243635"/>
+      <w:bookmarkStart w:id="8" w:name="_Toc531078630"/>
       <w:r>
         <w:lastRenderedPageBreak/>
         <w:t>Create a DataFrame from Scratch</w:t>
       </w:r>
-      <w:bookmarkEnd w:id="9"/>
+      <w:bookmarkEnd w:id="8"/>
     </w:p>
     <w:p/>
     <w:p>
@@ -4440,11 +4521,11 @@
       <w:pPr>
         <w:pStyle w:val="Heading2"/>
       </w:pPr>
-      <w:bookmarkStart w:id="10" w:name="_Toc529243636"/>
+      <w:bookmarkStart w:id="9" w:name="_Toc531078631"/>
       <w:r>
         <w:t>Execute SQL on a DataFrame</w:t>
       </w:r>
-      <w:bookmarkEnd w:id="10"/>
+      <w:bookmarkEnd w:id="9"/>
     </w:p>
     <w:p/>
     <w:p>
@@ -4565,12 +4646,12 @@
       <w:pPr>
         <w:pStyle w:val="Heading2"/>
       </w:pPr>
-      <w:bookmarkStart w:id="11" w:name="_Toc529243637"/>
+      <w:bookmarkStart w:id="10" w:name="_Toc531078632"/>
       <w:r>
         <w:lastRenderedPageBreak/>
         <w:t>Explode a List inside a DataFrame column</w:t>
       </w:r>
-      <w:bookmarkEnd w:id="11"/>
+      <w:bookmarkEnd w:id="10"/>
     </w:p>
     <w:p/>
     <w:p>
@@ -5402,23 +5483,621 @@
       <w:pPr>
         <w:pStyle w:val="Heading1"/>
       </w:pPr>
-      <w:bookmarkStart w:id="12" w:name="_Toc529243638"/>
+      <w:bookmarkStart w:id="11" w:name="_Toc531078633"/>
+      <w:bookmarkStart w:id="12" w:name="_GoBack"/>
+      <w:bookmarkEnd w:id="12"/>
       <w:r>
         <w:lastRenderedPageBreak/>
+        <w:t>Distance on Earth Surface Using Haversine</w:t>
+      </w:r>
+      <w:r>
+        <w:t xml:space="preserve"> Equation</w:t>
+      </w:r>
+      <w:bookmarkEnd w:id="11"/>
+    </w:p>
+    <w:p>
+      <w:pPr>
+        <w:pStyle w:val="code"/>
+        <w:rPr>
+          <w:sz w:val="15"/>
+          <w:szCs w:val="15"/>
+        </w:rPr>
+      </w:pPr>
+      <w:r>
+        <w:rPr>
+          <w:sz w:val="15"/>
+          <w:szCs w:val="15"/>
+        </w:rPr>
+        <w:t>od_pairs_train_df = spark.sql(</w:t>
+      </w:r>
+    </w:p>
+    <w:p>
+      <w:pPr>
+        <w:pStyle w:val="code"/>
+        <w:rPr>
+          <w:sz w:val="15"/>
+          <w:szCs w:val="15"/>
+        </w:rPr>
+      </w:pPr>
+      <w:r>
+        <w:rPr>
+          <w:sz w:val="15"/>
+          <w:szCs w:val="15"/>
+        </w:rPr>
+        <w:t xml:space="preserve">    '''SELECT DISTINCT a.prev_poi as leg_orig_poi, a.poi as leg_dest_poi,                 </w:t>
+      </w:r>
+    </w:p>
+    <w:p>
+      <w:pPr>
+        <w:pStyle w:val="code"/>
+        <w:rPr>
+          <w:sz w:val="15"/>
+          <w:szCs w:val="15"/>
+        </w:rPr>
+      </w:pPr>
+      <w:r>
+        <w:rPr>
+          <w:sz w:val="15"/>
+          <w:szCs w:val="15"/>
+        </w:rPr>
+        <w:t xml:space="preserve">                       CONCAT(CAST(a.prev_poi AS STRING), '-', CAST(a.poi as STRING)) as od_pair,</w:t>
+      </w:r>
+    </w:p>
+    <w:p>
+      <w:pPr>
+        <w:pStyle w:val="code"/>
+        <w:rPr>
+          <w:sz w:val="15"/>
+          <w:szCs w:val="15"/>
+        </w:rPr>
+      </w:pPr>
+      <w:r>
+        <w:rPr>
+          <w:sz w:val="15"/>
+          <w:szCs w:val="15"/>
+        </w:rPr>
+        <w:t xml:space="preserve">                       a.duration_mean_hrs, a.traversal_count, a.duration_median, </w:t>
+      </w:r>
+    </w:p>
+    <w:p>
+      <w:pPr>
+        <w:pStyle w:val="code"/>
+        <w:rPr>
+          <w:sz w:val="15"/>
+          <w:szCs w:val="15"/>
+        </w:rPr>
+      </w:pPr>
+      <w:r>
+        <w:rPr>
+          <w:sz w:val="15"/>
+          <w:szCs w:val="15"/>
+        </w:rPr>
+        <w:t xml:space="preserve">                       b.centroid_lat as leg_orig_lat, b.centroid_lng as leg_orig_lon, b.radius_km as leg_orig_radius_km,</w:t>
+      </w:r>
+    </w:p>
+    <w:p>
+      <w:pPr>
+        <w:pStyle w:val="code"/>
+        <w:rPr>
+          <w:sz w:val="15"/>
+          <w:szCs w:val="15"/>
+        </w:rPr>
+      </w:pPr>
+      <w:r>
+        <w:rPr>
+          <w:sz w:val="15"/>
+          <w:szCs w:val="15"/>
+        </w:rPr>
+        <w:t xml:space="preserve">                       c.centroid_lat as leg_dest_lat, c.centroid_lng as leg_dest_lon, c.radius_km as leg_dest_radius_km,</w:t>
+      </w:r>
+    </w:p>
+    <w:p>
+      <w:pPr>
+        <w:pStyle w:val="code"/>
+        <w:rPr>
+          <w:sz w:val="15"/>
+          <w:szCs w:val="15"/>
+        </w:rPr>
+      </w:pPr>
+      <w:r>
+        <w:rPr>
+          <w:sz w:val="15"/>
+          <w:szCs w:val="15"/>
+        </w:rPr>
+        <w:t xml:space="preserve">                       2 * 6371 * asin(sqrt(pow((sin(radians((c.centroid_lat - b.centroid_lat) / 2))), 2) + </w:t>
+      </w:r>
+    </w:p>
+    <w:p>
+      <w:pPr>
+        <w:pStyle w:val="code"/>
+        <w:rPr>
+          <w:sz w:val="15"/>
+          <w:szCs w:val="15"/>
+        </w:rPr>
+      </w:pPr>
+      <w:r>
+        <w:rPr>
+          <w:sz w:val="15"/>
+          <w:szCs w:val="15"/>
+        </w:rPr>
+        <w:t xml:space="preserve">                                            cos(radians(b.centroid_lat)) * cos(radians(c.centroid_lat)) * </w:t>
+      </w:r>
+    </w:p>
+    <w:p>
+      <w:pPr>
+        <w:pStyle w:val="code"/>
+        <w:rPr>
+          <w:sz w:val="15"/>
+          <w:szCs w:val="15"/>
+        </w:rPr>
+      </w:pPr>
+      <w:r>
+        <w:rPr>
+          <w:sz w:val="15"/>
+          <w:szCs w:val="15"/>
+        </w:rPr>
+        <w:t xml:space="preserve">                                            </w:t>
+      </w:r>
+      <w:r>
+        <w:rPr>
+          <w:sz w:val="15"/>
+          <w:szCs w:val="15"/>
+        </w:rPr>
+        <w:t>pow((sin(radians((c.centroid_lng - b.centroid_lng) / 2))), 2))) as dist_km</w:t>
+      </w:r>
+    </w:p>
+    <w:p>
+      <w:pPr>
+        <w:pStyle w:val="code"/>
+        <w:rPr>
+          <w:sz w:val="15"/>
+          <w:szCs w:val="15"/>
+        </w:rPr>
+      </w:pPr>
+      <w:r>
+        <w:rPr>
+          <w:sz w:val="15"/>
+          <w:szCs w:val="15"/>
+        </w:rPr>
+        <w:t xml:space="preserve">       FROM leg_2017_transits a</w:t>
+      </w:r>
+    </w:p>
+    <w:p>
+      <w:pPr>
+        <w:pStyle w:val="code"/>
+        <w:rPr>
+          <w:sz w:val="15"/>
+          <w:szCs w:val="15"/>
+        </w:rPr>
+      </w:pPr>
+      <w:r>
+        <w:rPr>
+          <w:sz w:val="15"/>
+          <w:szCs w:val="15"/>
+        </w:rPr>
+        <w:t xml:space="preserve">       LEFT OUTER JOIN pois_data b ON a.prev_poi = b.id</w:t>
+      </w:r>
+    </w:p>
+    <w:p>
+      <w:pPr>
+        <w:pStyle w:val="code"/>
+        <w:rPr>
+          <w:sz w:val="15"/>
+          <w:szCs w:val="15"/>
+        </w:rPr>
+      </w:pPr>
+      <w:r>
+        <w:rPr>
+          <w:sz w:val="15"/>
+          <w:szCs w:val="15"/>
+        </w:rPr>
+        <w:t xml:space="preserve">       LEFT OUTER JOIN pois_data c ON a.poi = c.id</w:t>
+      </w:r>
+    </w:p>
+    <w:p>
+      <w:pPr>
+        <w:pStyle w:val="code"/>
+        <w:rPr>
+          <w:sz w:val="15"/>
+          <w:szCs w:val="15"/>
+        </w:rPr>
+      </w:pPr>
+      <w:r>
+        <w:rPr>
+          <w:sz w:val="15"/>
+          <w:szCs w:val="15"/>
+        </w:rPr>
+        <w:t xml:space="preserve">    ''')</w:t>
+      </w:r>
+    </w:p>
+    <w:p/>
+    <w:p>
+      <w:r>
+        <w:t>Output:</w:t>
+      </w:r>
+    </w:p>
+    <w:p/>
+    <w:p>
+      <w:pPr>
+        <w:shd w:val="clear" w:color="auto" w:fill="FFFFFF"/>
+        <w:tabs>
+          <w:tab w:val="left" w:pos="916"/>
+          <w:tab w:val="left" w:pos="1832"/>
+          <w:tab w:val="left" w:pos="2748"/>
+          <w:tab w:val="left" w:pos="3664"/>
+          <w:tab w:val="left" w:pos="4580"/>
+          <w:tab w:val="left" w:pos="5496"/>
+          <w:tab w:val="left" w:pos="6412"/>
+          <w:tab w:val="left" w:pos="7328"/>
+          <w:tab w:val="left" w:pos="8244"/>
+          <w:tab w:val="left" w:pos="9160"/>
+          <w:tab w:val="left" w:pos="10076"/>
+          <w:tab w:val="left" w:pos="10992"/>
+          <w:tab w:val="left" w:pos="11908"/>
+          <w:tab w:val="left" w:pos="12824"/>
+          <w:tab w:val="left" w:pos="13740"/>
+          <w:tab w:val="left" w:pos="14656"/>
+        </w:tabs>
+        <w:wordWrap w:val="0"/>
+        <w:textAlignment w:val="baseline"/>
+        <w:rPr>
+          <w:rFonts w:ascii="Courier New" w:eastAsia="Times New Roman" w:hAnsi="Courier New" w:cs="Courier New"/>
+          <w:color w:val="000000"/>
+          <w:sz w:val="16"/>
+          <w:szCs w:val="16"/>
+        </w:rPr>
+      </w:pPr>
+      <w:r>
+        <w:rPr>
+          <w:rFonts w:ascii="Courier New" w:eastAsia="Times New Roman" w:hAnsi="Courier New" w:cs="Courier New"/>
+          <w:color w:val="000000"/>
+          <w:sz w:val="16"/>
+          <w:szCs w:val="16"/>
+        </w:rPr>
+        <w:t>+------------+------------+-----------+-----------------+---------------+------------------+------------+------------+------------------+------------+------------+------------------+------------------+</w:t>
+      </w:r>
+    </w:p>
+    <w:p>
+      <w:pPr>
+        <w:shd w:val="clear" w:color="auto" w:fill="FFFFFF"/>
+        <w:tabs>
+          <w:tab w:val="left" w:pos="916"/>
+          <w:tab w:val="left" w:pos="1832"/>
+          <w:tab w:val="left" w:pos="2748"/>
+          <w:tab w:val="left" w:pos="3664"/>
+          <w:tab w:val="left" w:pos="4580"/>
+          <w:tab w:val="left" w:pos="5496"/>
+          <w:tab w:val="left" w:pos="6412"/>
+          <w:tab w:val="left" w:pos="7328"/>
+          <w:tab w:val="left" w:pos="8244"/>
+          <w:tab w:val="left" w:pos="9160"/>
+          <w:tab w:val="left" w:pos="10076"/>
+          <w:tab w:val="left" w:pos="10992"/>
+          <w:tab w:val="left" w:pos="11908"/>
+          <w:tab w:val="left" w:pos="12824"/>
+          <w:tab w:val="left" w:pos="13740"/>
+          <w:tab w:val="left" w:pos="14656"/>
+        </w:tabs>
+        <w:wordWrap w:val="0"/>
+        <w:textAlignment w:val="baseline"/>
+        <w:rPr>
+          <w:rFonts w:ascii="Courier New" w:eastAsia="Times New Roman" w:hAnsi="Courier New" w:cs="Courier New"/>
+          <w:color w:val="000000"/>
+          <w:sz w:val="16"/>
+          <w:szCs w:val="16"/>
+        </w:rPr>
+      </w:pPr>
+      <w:r>
+        <w:rPr>
+          <w:rFonts w:ascii="Courier New" w:eastAsia="Times New Roman" w:hAnsi="Courier New" w:cs="Courier New"/>
+          <w:color w:val="000000"/>
+          <w:sz w:val="16"/>
+          <w:szCs w:val="16"/>
+        </w:rPr>
+        <w:t>|leg_orig_poi|leg_dest_poi|    od_pair|duration_mean_hrs|traversal_count|   duration_median|leg_orig_lat|leg_orig_lon|leg_orig_radius_km|leg_dest_lat|leg_dest_lon|leg_dest_radius_km|           dist_km|</w:t>
+      </w:r>
+    </w:p>
+    <w:p>
+      <w:pPr>
+        <w:shd w:val="clear" w:color="auto" w:fill="FFFFFF"/>
+        <w:tabs>
+          <w:tab w:val="left" w:pos="916"/>
+          <w:tab w:val="left" w:pos="1832"/>
+          <w:tab w:val="left" w:pos="2748"/>
+          <w:tab w:val="left" w:pos="3664"/>
+          <w:tab w:val="left" w:pos="4580"/>
+          <w:tab w:val="left" w:pos="5496"/>
+          <w:tab w:val="left" w:pos="6412"/>
+          <w:tab w:val="left" w:pos="7328"/>
+          <w:tab w:val="left" w:pos="8244"/>
+          <w:tab w:val="left" w:pos="9160"/>
+          <w:tab w:val="left" w:pos="10076"/>
+          <w:tab w:val="left" w:pos="10992"/>
+          <w:tab w:val="left" w:pos="11908"/>
+          <w:tab w:val="left" w:pos="12824"/>
+          <w:tab w:val="left" w:pos="13740"/>
+          <w:tab w:val="left" w:pos="14656"/>
+        </w:tabs>
+        <w:wordWrap w:val="0"/>
+        <w:textAlignment w:val="baseline"/>
+        <w:rPr>
+          <w:rFonts w:ascii="Courier New" w:eastAsia="Times New Roman" w:hAnsi="Courier New" w:cs="Courier New"/>
+          <w:color w:val="000000"/>
+          <w:sz w:val="16"/>
+          <w:szCs w:val="16"/>
+        </w:rPr>
+      </w:pPr>
+      <w:r>
+        <w:rPr>
+          <w:rFonts w:ascii="Courier New" w:eastAsia="Times New Roman" w:hAnsi="Courier New" w:cs="Courier New"/>
+          <w:color w:val="000000"/>
+          <w:sz w:val="16"/>
+          <w:szCs w:val="16"/>
+        </w:rPr>
+        <w:t>+------------+------------+-----------+-----------------+---------------+------------------+------------+------------+------------------+------------+------------+------------------+------------------+</w:t>
+      </w:r>
+    </w:p>
+    <w:p>
+      <w:pPr>
+        <w:shd w:val="clear" w:color="auto" w:fill="FFFFFF"/>
+        <w:tabs>
+          <w:tab w:val="left" w:pos="916"/>
+          <w:tab w:val="left" w:pos="1832"/>
+          <w:tab w:val="left" w:pos="2748"/>
+          <w:tab w:val="left" w:pos="3664"/>
+          <w:tab w:val="left" w:pos="4580"/>
+          <w:tab w:val="left" w:pos="5496"/>
+          <w:tab w:val="left" w:pos="6412"/>
+          <w:tab w:val="left" w:pos="7328"/>
+          <w:tab w:val="left" w:pos="8244"/>
+          <w:tab w:val="left" w:pos="9160"/>
+          <w:tab w:val="left" w:pos="10076"/>
+          <w:tab w:val="left" w:pos="10992"/>
+          <w:tab w:val="left" w:pos="11908"/>
+          <w:tab w:val="left" w:pos="12824"/>
+          <w:tab w:val="left" w:pos="13740"/>
+          <w:tab w:val="left" w:pos="14656"/>
+        </w:tabs>
+        <w:wordWrap w:val="0"/>
+        <w:textAlignment w:val="baseline"/>
+        <w:rPr>
+          <w:rFonts w:ascii="Courier New" w:eastAsia="Times New Roman" w:hAnsi="Courier New" w:cs="Courier New"/>
+          <w:color w:val="000000"/>
+          <w:sz w:val="16"/>
+          <w:szCs w:val="16"/>
+        </w:rPr>
+      </w:pPr>
+      <w:r>
+        <w:rPr>
+          <w:rFonts w:ascii="Courier New" w:eastAsia="Times New Roman" w:hAnsi="Courier New" w:cs="Courier New"/>
+          <w:color w:val="000000"/>
+          <w:sz w:val="16"/>
+          <w:szCs w:val="16"/>
+        </w:rPr>
+        <w:t>|        4877|        4894|  4877-4894|     9.9447220000|              2| 9.944721698760986|    -26.9167|    -48.6333|             6.335|    -26.8948|    -48.6551|             2.773| 3.256191534334778|</w:t>
+      </w:r>
+    </w:p>
+    <w:p>
+      <w:pPr>
+        <w:shd w:val="clear" w:color="auto" w:fill="FFFFFF"/>
+        <w:tabs>
+          <w:tab w:val="left" w:pos="916"/>
+          <w:tab w:val="left" w:pos="1832"/>
+          <w:tab w:val="left" w:pos="2748"/>
+          <w:tab w:val="left" w:pos="3664"/>
+          <w:tab w:val="left" w:pos="4580"/>
+          <w:tab w:val="left" w:pos="5496"/>
+          <w:tab w:val="left" w:pos="6412"/>
+          <w:tab w:val="left" w:pos="7328"/>
+          <w:tab w:val="left" w:pos="8244"/>
+          <w:tab w:val="left" w:pos="9160"/>
+          <w:tab w:val="left" w:pos="10076"/>
+          <w:tab w:val="left" w:pos="10992"/>
+          <w:tab w:val="left" w:pos="11908"/>
+          <w:tab w:val="left" w:pos="12824"/>
+          <w:tab w:val="left" w:pos="13740"/>
+          <w:tab w:val="left" w:pos="14656"/>
+        </w:tabs>
+        <w:wordWrap w:val="0"/>
+        <w:textAlignment w:val="baseline"/>
+        <w:rPr>
+          <w:rFonts w:ascii="Courier New" w:eastAsia="Times New Roman" w:hAnsi="Courier New" w:cs="Courier New"/>
+          <w:color w:val="000000"/>
+          <w:sz w:val="16"/>
+          <w:szCs w:val="16"/>
+        </w:rPr>
+      </w:pPr>
+      <w:r>
+        <w:rPr>
+          <w:rFonts w:ascii="Courier New" w:eastAsia="Times New Roman" w:hAnsi="Courier New" w:cs="Courier New"/>
+          <w:color w:val="000000"/>
+          <w:sz w:val="16"/>
+          <w:szCs w:val="16"/>
+        </w:rPr>
+        <w:t>|        5564|        5556|  5564-5556|   166.6083330000|              1|166.60833740234375|       38.95|    118.5333|            38.208|     21.3667|      110.25|             3.872| 2108.692995101377|</w:t>
+      </w:r>
+    </w:p>
+    <w:p>
+      <w:pPr>
+        <w:shd w:val="clear" w:color="auto" w:fill="FFFFFF"/>
+        <w:tabs>
+          <w:tab w:val="left" w:pos="916"/>
+          <w:tab w:val="left" w:pos="1832"/>
+          <w:tab w:val="left" w:pos="2748"/>
+          <w:tab w:val="left" w:pos="3664"/>
+          <w:tab w:val="left" w:pos="4580"/>
+          <w:tab w:val="left" w:pos="5496"/>
+          <w:tab w:val="left" w:pos="6412"/>
+          <w:tab w:val="left" w:pos="7328"/>
+          <w:tab w:val="left" w:pos="8244"/>
+          <w:tab w:val="left" w:pos="9160"/>
+          <w:tab w:val="left" w:pos="10076"/>
+          <w:tab w:val="left" w:pos="10992"/>
+          <w:tab w:val="left" w:pos="11908"/>
+          <w:tab w:val="left" w:pos="12824"/>
+          <w:tab w:val="left" w:pos="13740"/>
+          <w:tab w:val="left" w:pos="14656"/>
+        </w:tabs>
+        <w:wordWrap w:val="0"/>
+        <w:textAlignment w:val="baseline"/>
+        <w:rPr>
+          <w:rFonts w:ascii="Courier New" w:eastAsia="Times New Roman" w:hAnsi="Courier New" w:cs="Courier New"/>
+          <w:color w:val="000000"/>
+          <w:sz w:val="16"/>
+          <w:szCs w:val="16"/>
+        </w:rPr>
+      </w:pPr>
+      <w:r>
+        <w:rPr>
+          <w:rFonts w:ascii="Courier New" w:eastAsia="Times New Roman" w:hAnsi="Courier New" w:cs="Courier New"/>
+          <w:color w:val="000000"/>
+          <w:sz w:val="16"/>
+          <w:szCs w:val="16"/>
+        </w:rPr>
+        <w:t>|        9477|        9978|  9477-9978|    34.3502780000|              1|34.350276947021484|     53.5833|     -0.7333|             3.117|        53.6|     -0.7333|               3.1|1.8569552749641485|</w:t>
+      </w:r>
+    </w:p>
+    <w:p>
+      <w:pPr>
+        <w:shd w:val="clear" w:color="auto" w:fill="FFFFFF"/>
+        <w:tabs>
+          <w:tab w:val="left" w:pos="916"/>
+          <w:tab w:val="left" w:pos="1832"/>
+          <w:tab w:val="left" w:pos="2748"/>
+          <w:tab w:val="left" w:pos="3664"/>
+          <w:tab w:val="left" w:pos="4580"/>
+          <w:tab w:val="left" w:pos="5496"/>
+          <w:tab w:val="left" w:pos="6412"/>
+          <w:tab w:val="left" w:pos="7328"/>
+          <w:tab w:val="left" w:pos="8244"/>
+          <w:tab w:val="left" w:pos="9160"/>
+          <w:tab w:val="left" w:pos="10076"/>
+          <w:tab w:val="left" w:pos="10992"/>
+          <w:tab w:val="left" w:pos="11908"/>
+          <w:tab w:val="left" w:pos="12824"/>
+          <w:tab w:val="left" w:pos="13740"/>
+          <w:tab w:val="left" w:pos="14656"/>
+        </w:tabs>
+        <w:wordWrap w:val="0"/>
+        <w:textAlignment w:val="baseline"/>
+        <w:rPr>
+          <w:rFonts w:ascii="Courier New" w:eastAsia="Times New Roman" w:hAnsi="Courier New" w:cs="Courier New"/>
+          <w:color w:val="000000"/>
+          <w:sz w:val="16"/>
+          <w:szCs w:val="16"/>
+        </w:rPr>
+      </w:pPr>
+      <w:r>
+        <w:rPr>
+          <w:rFonts w:ascii="Courier New" w:eastAsia="Times New Roman" w:hAnsi="Courier New" w:cs="Courier New"/>
+          <w:color w:val="000000"/>
+          <w:sz w:val="16"/>
+          <w:szCs w:val="16"/>
+        </w:rPr>
+        <w:t>|       10202|        9978| 10202-9978|    97.6855560000|              1| 97.68555450439453|        53.6|       -0.75|             5.304|        53.6|     -0.7333|               3.1| 1.101952329215023|</w:t>
+      </w:r>
+    </w:p>
+    <w:p>
+      <w:pPr>
+        <w:shd w:val="clear" w:color="auto" w:fill="FFFFFF"/>
+        <w:tabs>
+          <w:tab w:val="left" w:pos="916"/>
+          <w:tab w:val="left" w:pos="1832"/>
+          <w:tab w:val="left" w:pos="2748"/>
+          <w:tab w:val="left" w:pos="3664"/>
+          <w:tab w:val="left" w:pos="4580"/>
+          <w:tab w:val="left" w:pos="5496"/>
+          <w:tab w:val="left" w:pos="6412"/>
+          <w:tab w:val="left" w:pos="7328"/>
+          <w:tab w:val="left" w:pos="8244"/>
+          <w:tab w:val="left" w:pos="9160"/>
+          <w:tab w:val="left" w:pos="10076"/>
+          <w:tab w:val="left" w:pos="10992"/>
+          <w:tab w:val="left" w:pos="11908"/>
+          <w:tab w:val="left" w:pos="12824"/>
+          <w:tab w:val="left" w:pos="13740"/>
+          <w:tab w:val="left" w:pos="14656"/>
+        </w:tabs>
+        <w:wordWrap w:val="0"/>
+        <w:textAlignment w:val="baseline"/>
+        <w:rPr>
+          <w:rFonts w:ascii="Courier New" w:eastAsia="Times New Roman" w:hAnsi="Courier New" w:cs="Courier New"/>
+          <w:color w:val="000000"/>
+          <w:sz w:val="16"/>
+          <w:szCs w:val="16"/>
+        </w:rPr>
+      </w:pPr>
+      <w:r>
+        <w:rPr>
+          <w:rFonts w:ascii="Courier New" w:eastAsia="Times New Roman" w:hAnsi="Courier New" w:cs="Courier New"/>
+          <w:color w:val="000000"/>
+          <w:sz w:val="16"/>
+          <w:szCs w:val="16"/>
+        </w:rPr>
+        <w:t>|       17161|       11434|17161-11434|    72.7575000000|              1| 72.75749969482422|     22.8083|     69.7008|              10.0|        15.4|     73.7833|             3.129| 928.5644530302043|</w:t>
+      </w:r>
+    </w:p>
+    <w:p>
+      <w:pPr>
+        <w:shd w:val="clear" w:color="auto" w:fill="FFFFFF"/>
+        <w:tabs>
+          <w:tab w:val="left" w:pos="916"/>
+          <w:tab w:val="left" w:pos="1832"/>
+          <w:tab w:val="left" w:pos="2748"/>
+          <w:tab w:val="left" w:pos="3664"/>
+          <w:tab w:val="left" w:pos="4580"/>
+          <w:tab w:val="left" w:pos="5496"/>
+          <w:tab w:val="left" w:pos="6412"/>
+          <w:tab w:val="left" w:pos="7328"/>
+          <w:tab w:val="left" w:pos="8244"/>
+          <w:tab w:val="left" w:pos="9160"/>
+          <w:tab w:val="left" w:pos="10076"/>
+          <w:tab w:val="left" w:pos="10992"/>
+          <w:tab w:val="left" w:pos="11908"/>
+          <w:tab w:val="left" w:pos="12824"/>
+          <w:tab w:val="left" w:pos="13740"/>
+          <w:tab w:val="left" w:pos="14656"/>
+        </w:tabs>
+        <w:wordWrap w:val="0"/>
+        <w:textAlignment w:val="baseline"/>
+        <w:rPr>
+          <w:rFonts w:ascii="Courier New" w:eastAsia="Times New Roman" w:hAnsi="Courier New" w:cs="Courier New"/>
+          <w:color w:val="000000"/>
+          <w:sz w:val="16"/>
+          <w:szCs w:val="16"/>
+        </w:rPr>
+      </w:pPr>
+      <w:r>
+        <w:rPr>
+          <w:rFonts w:ascii="Courier New" w:eastAsia="Times New Roman" w:hAnsi="Courier New" w:cs="Courier New"/>
+          <w:color w:val="000000"/>
+          <w:sz w:val="16"/>
+          <w:szCs w:val="16"/>
+        </w:rPr>
+        <w:t>+------------+------------+-----------+-----------------+---------------+------------------+------------+------------+------------------+------------+------------+------------------+------------------+</w:t>
+      </w:r>
+    </w:p>
+    <w:p/>
+    <w:p>
+      <w:pPr>
+        <w:pStyle w:val="Heading1"/>
+      </w:pPr>
+      <w:bookmarkStart w:id="13" w:name="_Toc531078634"/>
+      <w:r>
         <w:t>Joins</w:t>
       </w:r>
-      <w:bookmarkEnd w:id="12"/>
+      <w:bookmarkEnd w:id="13"/>
     </w:p>
     <w:p/>
     <w:p>
       <w:pPr>
         <w:pStyle w:val="Heading2"/>
       </w:pPr>
-      <w:bookmarkStart w:id="13" w:name="_Toc529243639"/>
+      <w:bookmarkStart w:id="14" w:name="_Toc531078635"/>
       <w:r>
         <w:t>Left Outer Join</w:t>
       </w:r>
-      <w:bookmarkEnd w:id="13"/>
+      <w:bookmarkEnd w:id="14"/>
     </w:p>
     <w:p/>
     <w:p>
@@ -5844,6 +6523,7 @@
           <w:sz w:val="21"/>
           <w:szCs w:val="21"/>
         </w:rPr>
+        <w:lastRenderedPageBreak/>
         <w:t>| name|      date|duration|</w:t>
       </w:r>
     </w:p>
@@ -6884,12 +7564,12 @@
       <w:pPr>
         <w:pStyle w:val="Heading1"/>
       </w:pPr>
-      <w:bookmarkStart w:id="14" w:name="_Toc529243640"/>
+      <w:bookmarkStart w:id="15" w:name="_Toc531078636"/>
       <w:r>
         <w:lastRenderedPageBreak/>
         <w:t>LEAD and LAG</w:t>
       </w:r>
-      <w:bookmarkEnd w:id="14"/>
+      <w:bookmarkEnd w:id="15"/>
     </w:p>
     <w:p/>
     <w:p>
@@ -7889,7 +8569,7 @@
           <w:shd w:val="clear" w:color="auto" w:fill="F4F5F7"/>
         </w:rPr>
       </w:pPr>
-      <w:bookmarkStart w:id="15" w:name="_Toc529243641"/>
+      <w:bookmarkStart w:id="16" w:name="_Toc531078637"/>
       <w:r>
         <w:lastRenderedPageBreak/>
         <w:t xml:space="preserve">Loading a Schema while Correcting </w:t>
@@ -7901,7 +8581,7 @@
         </w:rPr>
         <w:t>org.apache.parquet.io.ParquetDecodingException</w:t>
       </w:r>
-      <w:bookmarkEnd w:id="15"/>
+      <w:bookmarkEnd w:id="16"/>
     </w:p>
     <w:p>
       <w:pPr>
@@ -8147,11 +8827,11 @@
       <w:pPr>
         <w:pStyle w:val="Heading2"/>
       </w:pPr>
-      <w:bookmarkStart w:id="16" w:name="_Toc529243642"/>
+      <w:bookmarkStart w:id="17" w:name="_Toc531078638"/>
       <w:r>
         <w:t>Read a Parquet File into a DataFrame</w:t>
       </w:r>
-      <w:bookmarkEnd w:id="16"/>
+      <w:bookmarkEnd w:id="17"/>
     </w:p>
     <w:p>
       <w:pPr>
@@ -8214,11 +8894,11 @@
       <w:pPr>
         <w:pStyle w:val="Heading2"/>
       </w:pPr>
-      <w:bookmarkStart w:id="17" w:name="_Toc529243643"/>
+      <w:bookmarkStart w:id="18" w:name="_Toc531078639"/>
       <w:r>
         <w:t>Store DataFrame as Temp Table for Later Querying</w:t>
       </w:r>
-      <w:bookmarkEnd w:id="17"/>
+      <w:bookmarkEnd w:id="18"/>
     </w:p>
     <w:p/>
     <w:p>
@@ -8301,12 +8981,12 @@
       <w:pPr>
         <w:pStyle w:val="Heading1"/>
       </w:pPr>
-      <w:bookmarkStart w:id="18" w:name="_Toc529243644"/>
+      <w:bookmarkStart w:id="19" w:name="_Toc531078640"/>
       <w:r>
         <w:lastRenderedPageBreak/>
         <w:t>Select an Array Element</w:t>
       </w:r>
-      <w:bookmarkEnd w:id="18"/>
+      <w:bookmarkEnd w:id="19"/>
     </w:p>
     <w:p>
       <w:pPr>
@@ -8449,12 +9129,12 @@
       <w:pPr>
         <w:pStyle w:val="Heading1"/>
       </w:pPr>
-      <w:bookmarkStart w:id="19" w:name="_Toc529243645"/>
+      <w:bookmarkStart w:id="20" w:name="_Toc531078641"/>
       <w:r>
         <w:lastRenderedPageBreak/>
         <w:t>Parameterized Queries</w:t>
       </w:r>
-      <w:bookmarkEnd w:id="19"/>
+      <w:bookmarkEnd w:id="20"/>
     </w:p>
     <w:p>
       <w:pPr>
@@ -8494,11 +9174,11 @@
       <w:pPr>
         <w:pStyle w:val="Heading2"/>
       </w:pPr>
-      <w:bookmarkStart w:id="20" w:name="_Toc529243646"/>
+      <w:bookmarkStart w:id="21" w:name="_Toc531078642"/>
       <w:r>
         <w:t>Passing a List or Tuple in a Parameterized Query</w:t>
       </w:r>
-      <w:bookmarkEnd w:id="20"/>
+      <w:bookmarkEnd w:id="21"/>
     </w:p>
     <w:p>
       <w:r>
@@ -8863,22 +9543,22 @@
       <w:pPr>
         <w:pStyle w:val="Heading1"/>
       </w:pPr>
-      <w:bookmarkStart w:id="21" w:name="_Toc529243647"/>
+      <w:bookmarkStart w:id="22" w:name="_Toc531078643"/>
       <w:r>
         <w:t>Parquet</w:t>
       </w:r>
-      <w:bookmarkEnd w:id="21"/>
+      <w:bookmarkEnd w:id="22"/>
     </w:p>
     <w:p/>
     <w:p>
       <w:pPr>
         <w:pStyle w:val="Heading2"/>
       </w:pPr>
-      <w:bookmarkStart w:id="22" w:name="_Toc529243648"/>
+      <w:bookmarkStart w:id="23" w:name="_Toc531078644"/>
       <w:r>
         <w:t>Explode a list or array data field</w:t>
       </w:r>
-      <w:bookmarkEnd w:id="22"/>
+      <w:bookmarkEnd w:id="23"/>
     </w:p>
     <w:p/>
     <w:p>
@@ -10603,22 +11283,22 @@
       <w:pPr>
         <w:pStyle w:val="Heading1"/>
       </w:pPr>
-      <w:bookmarkStart w:id="23" w:name="_Toc529243649"/>
+      <w:bookmarkStart w:id="24" w:name="_Toc531078645"/>
       <w:r>
         <w:t>Statistics</w:t>
       </w:r>
-      <w:bookmarkEnd w:id="23"/>
+      <w:bookmarkEnd w:id="24"/>
     </w:p>
     <w:p/>
     <w:p>
       <w:pPr>
         <w:pStyle w:val="Heading2"/>
       </w:pPr>
-      <w:bookmarkStart w:id="24" w:name="_Toc529243650"/>
+      <w:bookmarkStart w:id="25" w:name="_Toc531078646"/>
       <w:r>
         <w:t>Average</w:t>
       </w:r>
-      <w:bookmarkEnd w:id="24"/>
+      <w:bookmarkEnd w:id="25"/>
     </w:p>
     <w:p/>
     <w:p>
@@ -10948,11 +11628,11 @@
       <w:pPr>
         <w:pStyle w:val="Heading2"/>
       </w:pPr>
-      <w:bookmarkStart w:id="25" w:name="_Toc529243651"/>
+      <w:bookmarkStart w:id="26" w:name="_Toc531078647"/>
       <w:r>
         <w:t>Median</w:t>
       </w:r>
-      <w:bookmarkEnd w:id="25"/>
+      <w:bookmarkEnd w:id="26"/>
     </w:p>
     <w:p/>
     <w:p>
@@ -11351,23 +12031,23 @@
       <w:pPr>
         <w:pStyle w:val="Heading1"/>
       </w:pPr>
-      <w:bookmarkStart w:id="26" w:name="_Toc529243652"/>
+      <w:bookmarkStart w:id="27" w:name="_Toc531078648"/>
       <w:r>
         <w:lastRenderedPageBreak/>
         <w:t>Strings</w:t>
       </w:r>
-      <w:bookmarkEnd w:id="26"/>
+      <w:bookmarkEnd w:id="27"/>
     </w:p>
     <w:p/>
     <w:p>
       <w:pPr>
         <w:pStyle w:val="Heading2"/>
       </w:pPr>
-      <w:bookmarkStart w:id="27" w:name="_Toc529243653"/>
+      <w:bookmarkStart w:id="28" w:name="_Toc531078649"/>
       <w:r>
         <w:t>Concatenate strings</w:t>
       </w:r>
-      <w:bookmarkEnd w:id="27"/>
+      <w:bookmarkEnd w:id="28"/>
     </w:p>
     <w:p/>
     <w:p>
@@ -11723,14 +12403,14 @@
       <w:pPr>
         <w:pStyle w:val="Heading2"/>
       </w:pPr>
-      <w:bookmarkStart w:id="28" w:name="_Toc529243654"/>
+      <w:bookmarkStart w:id="29" w:name="_Toc531078650"/>
       <w:r>
         <w:t xml:space="preserve">Convert </w:t>
       </w:r>
       <w:r>
         <w:t>a numeric field to a string</w:t>
       </w:r>
-      <w:bookmarkEnd w:id="28"/>
+      <w:bookmarkEnd w:id="29"/>
     </w:p>
     <w:p/>
     <w:p>
@@ -12330,11 +13010,11 @@
       <w:pPr>
         <w:pStyle w:val="Heading2"/>
       </w:pPr>
-      <w:bookmarkStart w:id="29" w:name="_Toc529243655"/>
+      <w:bookmarkStart w:id="30" w:name="_Toc531078651"/>
       <w:r>
         <w:t>Substring</w:t>
       </w:r>
-      <w:bookmarkEnd w:id="29"/>
+      <w:bookmarkEnd w:id="30"/>
     </w:p>
     <w:p/>
     <w:p>
@@ -12370,12 +13050,12 @@
       <w:pPr>
         <w:pStyle w:val="Heading1"/>
       </w:pPr>
-      <w:bookmarkStart w:id="30" w:name="_Toc529243656"/>
+      <w:bookmarkStart w:id="31" w:name="_Toc531078652"/>
       <w:r>
         <w:lastRenderedPageBreak/>
         <w:t>Time Intervals</w:t>
       </w:r>
-      <w:bookmarkEnd w:id="30"/>
+      <w:bookmarkEnd w:id="31"/>
     </w:p>
     <w:p>
       <w:pPr>
@@ -13191,23 +13871,23 @@
       <w:pPr>
         <w:pStyle w:val="Heading1"/>
       </w:pPr>
-      <w:bookmarkStart w:id="31" w:name="_Toc529243657"/>
+      <w:bookmarkStart w:id="32" w:name="_Toc531078653"/>
       <w:r>
         <w:lastRenderedPageBreak/>
         <w:t>Timestamps</w:t>
       </w:r>
-      <w:bookmarkEnd w:id="31"/>
+      <w:bookmarkEnd w:id="32"/>
     </w:p>
     <w:p/>
     <w:p>
       <w:pPr>
         <w:pStyle w:val="Heading2"/>
       </w:pPr>
-      <w:bookmarkStart w:id="32" w:name="_Toc529243658"/>
+      <w:bookmarkStart w:id="33" w:name="_Toc531078654"/>
       <w:r>
         <w:t>Convert string to timestamp</w:t>
       </w:r>
-      <w:bookmarkEnd w:id="32"/>
+      <w:bookmarkEnd w:id="33"/>
     </w:p>
     <w:p/>
     <w:p>
@@ -13637,7 +14317,7 @@
       <w:pPr>
         <w:pStyle w:val="Heading2"/>
       </w:pPr>
-      <w:bookmarkStart w:id="33" w:name="_Toc529243659"/>
+      <w:bookmarkStart w:id="34" w:name="_Toc531078655"/>
       <w:r>
         <w:t>Convert ISO</w:t>
       </w:r>
@@ -13647,7 +14327,7 @@
       <w:r>
         <w:t xml:space="preserve"> Standard DateTime to unix Timestamp</w:t>
       </w:r>
-      <w:bookmarkEnd w:id="33"/>
+      <w:bookmarkEnd w:id="34"/>
     </w:p>
     <w:p/>
     <w:p>
@@ -13888,12 +14568,12 @@
       <w:pPr>
         <w:pStyle w:val="Heading2"/>
       </w:pPr>
-      <w:bookmarkStart w:id="34" w:name="_Toc529243660"/>
+      <w:bookmarkStart w:id="35" w:name="_Toc531078656"/>
       <w:r>
         <w:lastRenderedPageBreak/>
         <w:t>Convert Unix Timestamp to Formatted Date</w:t>
       </w:r>
-      <w:bookmarkEnd w:id="34"/>
+      <w:bookmarkEnd w:id="35"/>
     </w:p>
     <w:p/>
     <w:p>
@@ -14220,7 +14900,7 @@
       <w:pPr>
         <w:pStyle w:val="Heading2"/>
       </w:pPr>
-      <w:bookmarkStart w:id="35" w:name="_Toc529243661"/>
+      <w:bookmarkStart w:id="36" w:name="_Toc531078657"/>
       <w:r>
         <w:t xml:space="preserve">Convert Unix </w:t>
       </w:r>
@@ -14230,7 +14910,7 @@
       <w:r>
         <w:t>Timestamp to ISO Standard Date and Time</w:t>
       </w:r>
-      <w:bookmarkEnd w:id="35"/>
+      <w:bookmarkEnd w:id="36"/>
     </w:p>
     <w:p/>
     <w:p>
@@ -15551,7 +16231,7 @@
 </file>
 
 <file path=customXml/itemProps1.xml><?xml version="1.0" encoding="utf-8"?>
-<ds:datastoreItem xmlns:ds="http://schemas.openxmlformats.org/officeDocument/2006/customXml" ds:itemID="{3C269054-83BD-7043-A0CA-FB5BE9C15ADA}">
+<ds:datastoreItem xmlns:ds="http://schemas.openxmlformats.org/officeDocument/2006/customXml" ds:itemID="{F7ECB62A-4217-6E4B-BF38-23DA414AB0CE}">
   <ds:schemaRefs>
     <ds:schemaRef ds:uri="http://schemas.openxmlformats.org/officeDocument/2006/bibliography"/>
   </ds:schemaRefs>

</xml_diff>

<commit_message>
Added parameterized SQL query info
</commit_message>
<xml_diff>
--- a/sparkSQL_cheatsheet.docx
+++ b/sparkSQL_cheatsheet.docx
@@ -40,6 +40,8 @@
           <w:r>
             <w:t>Table of Contents</w:t>
           </w:r>
+          <w:bookmarkStart w:id="0" w:name="_GoBack"/>
+          <w:bookmarkEnd w:id="0"/>
         </w:p>
         <w:p>
           <w:pPr>
@@ -71,7 +73,7 @@
             </w:rPr>
             <w:fldChar w:fldCharType="separate"/>
           </w:r>
-          <w:hyperlink w:anchor="_Toc531078622" w:history="1">
+          <w:hyperlink w:anchor="_Toc531161836" w:history="1">
             <w:r>
               <w:rPr>
                 <w:rStyle w:val="Hyperlink"/>
@@ -98,7 +100,7 @@
                 <w:noProof/>
                 <w:webHidden/>
               </w:rPr>
-              <w:instrText xml:space="preserve"> PAGEREF _Toc531078622 \h </w:instrText>
+              <w:instrText xml:space="preserve"> PAGEREF _Toc531161836 \h </w:instrText>
             </w:r>
             <w:r>
               <w:rPr>
@@ -144,7 +146,7 @@
               <w:szCs w:val="24"/>
             </w:rPr>
           </w:pPr>
-          <w:hyperlink w:anchor="_Toc531078623" w:history="1">
+          <w:hyperlink w:anchor="_Toc531161837" w:history="1">
             <w:r>
               <w:rPr>
                 <w:rStyle w:val="Hyperlink"/>
@@ -171,7 +173,7 @@
                 <w:noProof/>
                 <w:webHidden/>
               </w:rPr>
-              <w:instrText xml:space="preserve"> PAGEREF _Toc531078623 \h </w:instrText>
+              <w:instrText xml:space="preserve"> PAGEREF _Toc531161837 \h </w:instrText>
             </w:r>
             <w:r>
               <w:rPr>
@@ -215,7 +217,7 @@
               <w:noProof/>
             </w:rPr>
           </w:pPr>
-          <w:hyperlink w:anchor="_Toc531078624" w:history="1">
+          <w:hyperlink w:anchor="_Toc531161838" w:history="1">
             <w:r>
               <w:rPr>
                 <w:rStyle w:val="Hyperlink"/>
@@ -242,7 +244,7 @@
                 <w:noProof/>
                 <w:webHidden/>
               </w:rPr>
-              <w:instrText xml:space="preserve"> PAGEREF _Toc531078624 \h </w:instrText>
+              <w:instrText xml:space="preserve"> PAGEREF _Toc531161838 \h </w:instrText>
             </w:r>
             <w:r>
               <w:rPr>
@@ -286,7 +288,7 @@
               <w:noProof/>
             </w:rPr>
           </w:pPr>
-          <w:hyperlink w:anchor="_Toc531078625" w:history="1">
+          <w:hyperlink w:anchor="_Toc531161839" w:history="1">
             <w:r>
               <w:rPr>
                 <w:rStyle w:val="Hyperlink"/>
@@ -313,7 +315,7 @@
                 <w:noProof/>
                 <w:webHidden/>
               </w:rPr>
-              <w:instrText xml:space="preserve"> PAGEREF _Toc531078625 \h </w:instrText>
+              <w:instrText xml:space="preserve"> PAGEREF _Toc531161839 \h </w:instrText>
             </w:r>
             <w:r>
               <w:rPr>
@@ -357,7 +359,7 @@
               <w:noProof/>
             </w:rPr>
           </w:pPr>
-          <w:hyperlink w:anchor="_Toc531078626" w:history="1">
+          <w:hyperlink w:anchor="_Toc531161840" w:history="1">
             <w:r>
               <w:rPr>
                 <w:rStyle w:val="Hyperlink"/>
@@ -384,7 +386,7 @@
                 <w:noProof/>
                 <w:webHidden/>
               </w:rPr>
-              <w:instrText xml:space="preserve"> PAGEREF _Toc531078626 \h </w:instrText>
+              <w:instrText xml:space="preserve"> PAGEREF _Toc531161840 \h </w:instrText>
             </w:r>
             <w:r>
               <w:rPr>
@@ -430,7 +432,7 @@
               <w:szCs w:val="24"/>
             </w:rPr>
           </w:pPr>
-          <w:hyperlink w:anchor="_Toc531078627" w:history="1">
+          <w:hyperlink w:anchor="_Toc531161841" w:history="1">
             <w:r>
               <w:rPr>
                 <w:rStyle w:val="Hyperlink"/>
@@ -457,7 +459,7 @@
                 <w:noProof/>
                 <w:webHidden/>
               </w:rPr>
-              <w:instrText xml:space="preserve"> PAGEREF _Toc531078627 \h </w:instrText>
+              <w:instrText xml:space="preserve"> PAGEREF _Toc531161841 \h </w:instrText>
             </w:r>
             <w:r>
               <w:rPr>
@@ -501,7 +503,7 @@
               <w:noProof/>
             </w:rPr>
           </w:pPr>
-          <w:hyperlink w:anchor="_Toc531078628" w:history="1">
+          <w:hyperlink w:anchor="_Toc531161842" w:history="1">
             <w:r>
               <w:rPr>
                 <w:rStyle w:val="Hyperlink"/>
@@ -528,7 +530,7 @@
                 <w:noProof/>
                 <w:webHidden/>
               </w:rPr>
-              <w:instrText xml:space="preserve"> PAGEREF _Toc531078628 \h </w:instrText>
+              <w:instrText xml:space="preserve"> PAGEREF _Toc531161842 \h </w:instrText>
             </w:r>
             <w:r>
               <w:rPr>
@@ -574,7 +576,7 @@
               <w:szCs w:val="24"/>
             </w:rPr>
           </w:pPr>
-          <w:hyperlink w:anchor="_Toc531078629" w:history="1">
+          <w:hyperlink w:anchor="_Toc531161843" w:history="1">
             <w:r>
               <w:rPr>
                 <w:rStyle w:val="Hyperlink"/>
@@ -601,7 +603,7 @@
                 <w:noProof/>
                 <w:webHidden/>
               </w:rPr>
-              <w:instrText xml:space="preserve"> PAGEREF _Toc531078629 \h </w:instrText>
+              <w:instrText xml:space="preserve"> PAGEREF _Toc531161843 \h </w:instrText>
             </w:r>
             <w:r>
               <w:rPr>
@@ -647,7 +649,7 @@
               <w:szCs w:val="24"/>
             </w:rPr>
           </w:pPr>
-          <w:hyperlink w:anchor="_Toc531078630" w:history="1">
+          <w:hyperlink w:anchor="_Toc531161844" w:history="1">
             <w:r>
               <w:rPr>
                 <w:rStyle w:val="Hyperlink"/>
@@ -674,7 +676,7 @@
                 <w:noProof/>
                 <w:webHidden/>
               </w:rPr>
-              <w:instrText xml:space="preserve"> PAGEREF _Toc531078630 \h </w:instrText>
+              <w:instrText xml:space="preserve"> PAGEREF _Toc531161844 \h </w:instrText>
             </w:r>
             <w:r>
               <w:rPr>
@@ -720,7 +722,7 @@
               <w:szCs w:val="24"/>
             </w:rPr>
           </w:pPr>
-          <w:hyperlink w:anchor="_Toc531078631" w:history="1">
+          <w:hyperlink w:anchor="_Toc531161845" w:history="1">
             <w:r>
               <w:rPr>
                 <w:rStyle w:val="Hyperlink"/>
@@ -747,7 +749,7 @@
                 <w:noProof/>
                 <w:webHidden/>
               </w:rPr>
-              <w:instrText xml:space="preserve"> PAGEREF _Toc531078631 \h </w:instrText>
+              <w:instrText xml:space="preserve"> PAGEREF _Toc531161845 \h </w:instrText>
             </w:r>
             <w:r>
               <w:rPr>
@@ -793,7 +795,7 @@
               <w:szCs w:val="24"/>
             </w:rPr>
           </w:pPr>
-          <w:hyperlink w:anchor="_Toc531078632" w:history="1">
+          <w:hyperlink w:anchor="_Toc531161846" w:history="1">
             <w:r>
               <w:rPr>
                 <w:rStyle w:val="Hyperlink"/>
@@ -820,7 +822,7 @@
                 <w:noProof/>
                 <w:webHidden/>
               </w:rPr>
-              <w:instrText xml:space="preserve"> PAGEREF _Toc531078632 \h </w:instrText>
+              <w:instrText xml:space="preserve"> PAGEREF _Toc531161846 \h </w:instrText>
             </w:r>
             <w:r>
               <w:rPr>
@@ -864,27 +866,13 @@
               <w:noProof/>
             </w:rPr>
           </w:pPr>
-          <w:hyperlink w:anchor="_Toc531078633" w:history="1">
+          <w:hyperlink w:anchor="_Toc531161847" w:history="1">
             <w:r>
               <w:rPr>
                 <w:rStyle w:val="Hyperlink"/>
                 <w:noProof/>
               </w:rPr>
-              <w:t>Distance on Earth Surface Usi</w:t>
-            </w:r>
-            <w:r>
-              <w:rPr>
-                <w:rStyle w:val="Hyperlink"/>
-                <w:noProof/>
-              </w:rPr>
-              <w:t>n</w:t>
-            </w:r>
-            <w:r>
-              <w:rPr>
-                <w:rStyle w:val="Hyperlink"/>
-                <w:noProof/>
-              </w:rPr>
-              <w:t>g Haversine Equation</w:t>
+              <w:t>Distance on Earth Surface Using Haversine Equation</w:t>
             </w:r>
             <w:r>
               <w:rPr>
@@ -905,7 +893,7 @@
                 <w:noProof/>
                 <w:webHidden/>
               </w:rPr>
-              <w:instrText xml:space="preserve"> PAGEREF _Toc531078633 \h </w:instrText>
+              <w:instrText xml:space="preserve"> PAGEREF _Toc531161847 \h </w:instrText>
             </w:r>
             <w:r>
               <w:rPr>
@@ -949,7 +937,7 @@
               <w:noProof/>
             </w:rPr>
           </w:pPr>
-          <w:hyperlink w:anchor="_Toc531078634" w:history="1">
+          <w:hyperlink w:anchor="_Toc531161848" w:history="1">
             <w:r>
               <w:rPr>
                 <w:rStyle w:val="Hyperlink"/>
@@ -976,7 +964,7 @@
                 <w:noProof/>
                 <w:webHidden/>
               </w:rPr>
-              <w:instrText xml:space="preserve"> PAGEREF _Toc531078634 \h </w:instrText>
+              <w:instrText xml:space="preserve"> PAGEREF _Toc531161848 \h </w:instrText>
             </w:r>
             <w:r>
               <w:rPr>
@@ -1022,7 +1010,7 @@
               <w:szCs w:val="24"/>
             </w:rPr>
           </w:pPr>
-          <w:hyperlink w:anchor="_Toc531078635" w:history="1">
+          <w:hyperlink w:anchor="_Toc531161849" w:history="1">
             <w:r>
               <w:rPr>
                 <w:rStyle w:val="Hyperlink"/>
@@ -1049,7 +1037,7 @@
                 <w:noProof/>
                 <w:webHidden/>
               </w:rPr>
-              <w:instrText xml:space="preserve"> PAGEREF _Toc531078635 \h </w:instrText>
+              <w:instrText xml:space="preserve"> PAGEREF _Toc531161849 \h </w:instrText>
             </w:r>
             <w:r>
               <w:rPr>
@@ -1093,7 +1081,7 @@
               <w:noProof/>
             </w:rPr>
           </w:pPr>
-          <w:hyperlink w:anchor="_Toc531078636" w:history="1">
+          <w:hyperlink w:anchor="_Toc531161850" w:history="1">
             <w:r>
               <w:rPr>
                 <w:rStyle w:val="Hyperlink"/>
@@ -1120,7 +1108,7 @@
                 <w:noProof/>
                 <w:webHidden/>
               </w:rPr>
-              <w:instrText xml:space="preserve"> PAGEREF _Toc531078636 \h </w:instrText>
+              <w:instrText xml:space="preserve"> PAGEREF _Toc531161850 \h </w:instrText>
             </w:r>
             <w:r>
               <w:rPr>
@@ -1166,7 +1154,7 @@
               <w:szCs w:val="24"/>
             </w:rPr>
           </w:pPr>
-          <w:hyperlink w:anchor="_Toc531078637" w:history="1">
+          <w:hyperlink w:anchor="_Toc531161851" w:history="1">
             <w:r>
               <w:rPr>
                 <w:rStyle w:val="Hyperlink"/>
@@ -1202,7 +1190,7 @@
                 <w:noProof/>
                 <w:webHidden/>
               </w:rPr>
-              <w:instrText xml:space="preserve"> PAGEREF _Toc531078637 \h </w:instrText>
+              <w:instrText xml:space="preserve"> PAGEREF _Toc531161851 \h </w:instrText>
             </w:r>
             <w:r>
               <w:rPr>
@@ -1248,7 +1236,7 @@
               <w:szCs w:val="24"/>
             </w:rPr>
           </w:pPr>
-          <w:hyperlink w:anchor="_Toc531078638" w:history="1">
+          <w:hyperlink w:anchor="_Toc531161852" w:history="1">
             <w:r>
               <w:rPr>
                 <w:rStyle w:val="Hyperlink"/>
@@ -1275,7 +1263,7 @@
                 <w:noProof/>
                 <w:webHidden/>
               </w:rPr>
-              <w:instrText xml:space="preserve"> PAGEREF _Toc531078638 \h </w:instrText>
+              <w:instrText xml:space="preserve"> PAGEREF _Toc531161852 \h </w:instrText>
             </w:r>
             <w:r>
               <w:rPr>
@@ -1321,7 +1309,7 @@
               <w:szCs w:val="24"/>
             </w:rPr>
           </w:pPr>
-          <w:hyperlink w:anchor="_Toc531078639" w:history="1">
+          <w:hyperlink w:anchor="_Toc531161853" w:history="1">
             <w:r>
               <w:rPr>
                 <w:rStyle w:val="Hyperlink"/>
@@ -1348,7 +1336,7 @@
                 <w:noProof/>
                 <w:webHidden/>
               </w:rPr>
-              <w:instrText xml:space="preserve"> PAGEREF _Toc531078639 \h </w:instrText>
+              <w:instrText xml:space="preserve"> PAGEREF _Toc531161853 \h </w:instrText>
             </w:r>
             <w:r>
               <w:rPr>
@@ -1392,7 +1380,7 @@
               <w:noProof/>
             </w:rPr>
           </w:pPr>
-          <w:hyperlink w:anchor="_Toc531078640" w:history="1">
+          <w:hyperlink w:anchor="_Toc531161854" w:history="1">
             <w:r>
               <w:rPr>
                 <w:rStyle w:val="Hyperlink"/>
@@ -1419,7 +1407,7 @@
                 <w:noProof/>
                 <w:webHidden/>
               </w:rPr>
-              <w:instrText xml:space="preserve"> PAGEREF _Toc531078640 \h </w:instrText>
+              <w:instrText xml:space="preserve"> PAGEREF _Toc531161854 \h </w:instrText>
             </w:r>
             <w:r>
               <w:rPr>
@@ -1463,7 +1451,7 @@
               <w:noProof/>
             </w:rPr>
           </w:pPr>
-          <w:hyperlink w:anchor="_Toc531078641" w:history="1">
+          <w:hyperlink w:anchor="_Toc531161855" w:history="1">
             <w:r>
               <w:rPr>
                 <w:rStyle w:val="Hyperlink"/>
@@ -1490,7 +1478,7 @@
                 <w:noProof/>
                 <w:webHidden/>
               </w:rPr>
-              <w:instrText xml:space="preserve"> PAGEREF _Toc531078641 \h </w:instrText>
+              <w:instrText xml:space="preserve"> PAGEREF _Toc531161855 \h </w:instrText>
             </w:r>
             <w:r>
               <w:rPr>
@@ -1510,7 +1498,7 @@
                 <w:noProof/>
                 <w:webHidden/>
               </w:rPr>
-              <w:t>13</w:t>
+              <w:t>12</w:t>
             </w:r>
             <w:r>
               <w:rPr>
@@ -1536,7 +1524,7 @@
               <w:szCs w:val="24"/>
             </w:rPr>
           </w:pPr>
-          <w:hyperlink w:anchor="_Toc531078642" w:history="1">
+          <w:hyperlink w:anchor="_Toc531161856" w:history="1">
             <w:r>
               <w:rPr>
                 <w:rStyle w:val="Hyperlink"/>
@@ -1563,7 +1551,7 @@
                 <w:noProof/>
                 <w:webHidden/>
               </w:rPr>
-              <w:instrText xml:space="preserve"> PAGEREF _Toc531078642 \h </w:instrText>
+              <w:instrText xml:space="preserve"> PAGEREF _Toc531161856 \h </w:instrText>
             </w:r>
             <w:r>
               <w:rPr>
@@ -1583,7 +1571,7 @@
                 <w:noProof/>
                 <w:webHidden/>
               </w:rPr>
-              <w:t>13</w:t>
+              <w:t>12</w:t>
             </w:r>
             <w:r>
               <w:rPr>
@@ -1607,7 +1595,7 @@
               <w:noProof/>
             </w:rPr>
           </w:pPr>
-          <w:hyperlink w:anchor="_Toc531078643" w:history="1">
+          <w:hyperlink w:anchor="_Toc531161857" w:history="1">
             <w:r>
               <w:rPr>
                 <w:rStyle w:val="Hyperlink"/>
@@ -1634,7 +1622,7 @@
                 <w:noProof/>
                 <w:webHidden/>
               </w:rPr>
-              <w:instrText xml:space="preserve"> PAGEREF _Toc531078643 \h </w:instrText>
+              <w:instrText xml:space="preserve"> PAGEREF _Toc531161857 \h </w:instrText>
             </w:r>
             <w:r>
               <w:rPr>
@@ -1680,7 +1668,7 @@
               <w:szCs w:val="24"/>
             </w:rPr>
           </w:pPr>
-          <w:hyperlink w:anchor="_Toc531078644" w:history="1">
+          <w:hyperlink w:anchor="_Toc531161858" w:history="1">
             <w:r>
               <w:rPr>
                 <w:rStyle w:val="Hyperlink"/>
@@ -1707,7 +1695,7 @@
                 <w:noProof/>
                 <w:webHidden/>
               </w:rPr>
-              <w:instrText xml:space="preserve"> PAGEREF _Toc531078644 \h </w:instrText>
+              <w:instrText xml:space="preserve"> PAGEREF _Toc531161858 \h </w:instrText>
             </w:r>
             <w:r>
               <w:rPr>
@@ -1751,7 +1739,7 @@
               <w:noProof/>
             </w:rPr>
           </w:pPr>
-          <w:hyperlink w:anchor="_Toc531078645" w:history="1">
+          <w:hyperlink w:anchor="_Toc531161859" w:history="1">
             <w:r>
               <w:rPr>
                 <w:rStyle w:val="Hyperlink"/>
@@ -1778,7 +1766,7 @@
                 <w:noProof/>
                 <w:webHidden/>
               </w:rPr>
-              <w:instrText xml:space="preserve"> PAGEREF _Toc531078645 \h </w:instrText>
+              <w:instrText xml:space="preserve"> PAGEREF _Toc531161859 \h </w:instrText>
             </w:r>
             <w:r>
               <w:rPr>
@@ -1798,7 +1786,7 @@
                 <w:noProof/>
                 <w:webHidden/>
               </w:rPr>
-              <w:t>16</w:t>
+              <w:t>15</w:t>
             </w:r>
             <w:r>
               <w:rPr>
@@ -1824,7 +1812,7 @@
               <w:szCs w:val="24"/>
             </w:rPr>
           </w:pPr>
-          <w:hyperlink w:anchor="_Toc531078646" w:history="1">
+          <w:hyperlink w:anchor="_Toc531161860" w:history="1">
             <w:r>
               <w:rPr>
                 <w:rStyle w:val="Hyperlink"/>
@@ -1851,7 +1839,7 @@
                 <w:noProof/>
                 <w:webHidden/>
               </w:rPr>
-              <w:instrText xml:space="preserve"> PAGEREF _Toc531078646 \h </w:instrText>
+              <w:instrText xml:space="preserve"> PAGEREF _Toc531161860 \h </w:instrText>
             </w:r>
             <w:r>
               <w:rPr>
@@ -1871,7 +1859,7 @@
                 <w:noProof/>
                 <w:webHidden/>
               </w:rPr>
-              <w:t>16</w:t>
+              <w:t>15</w:t>
             </w:r>
             <w:r>
               <w:rPr>
@@ -1897,7 +1885,7 @@
               <w:szCs w:val="24"/>
             </w:rPr>
           </w:pPr>
-          <w:hyperlink w:anchor="_Toc531078647" w:history="1">
+          <w:hyperlink w:anchor="_Toc531161861" w:history="1">
             <w:r>
               <w:rPr>
                 <w:rStyle w:val="Hyperlink"/>
@@ -1924,7 +1912,7 @@
                 <w:noProof/>
                 <w:webHidden/>
               </w:rPr>
-              <w:instrText xml:space="preserve"> PAGEREF _Toc531078647 \h </w:instrText>
+              <w:instrText xml:space="preserve"> PAGEREF _Toc531161861 \h </w:instrText>
             </w:r>
             <w:r>
               <w:rPr>
@@ -1944,7 +1932,7 @@
                 <w:noProof/>
                 <w:webHidden/>
               </w:rPr>
-              <w:t>16</w:t>
+              <w:t>15</w:t>
             </w:r>
             <w:r>
               <w:rPr>
@@ -1968,7 +1956,7 @@
               <w:noProof/>
             </w:rPr>
           </w:pPr>
-          <w:hyperlink w:anchor="_Toc531078648" w:history="1">
+          <w:hyperlink w:anchor="_Toc531161862" w:history="1">
             <w:r>
               <w:rPr>
                 <w:rStyle w:val="Hyperlink"/>
@@ -1995,7 +1983,7 @@
                 <w:noProof/>
                 <w:webHidden/>
               </w:rPr>
-              <w:instrText xml:space="preserve"> PAGEREF _Toc531078648 \h </w:instrText>
+              <w:instrText xml:space="preserve"> PAGEREF _Toc531161862 \h </w:instrText>
             </w:r>
             <w:r>
               <w:rPr>
@@ -2015,7 +2003,7 @@
                 <w:noProof/>
                 <w:webHidden/>
               </w:rPr>
-              <w:t>17</w:t>
+              <w:t>16</w:t>
             </w:r>
             <w:r>
               <w:rPr>
@@ -2041,7 +2029,7 @@
               <w:szCs w:val="24"/>
             </w:rPr>
           </w:pPr>
-          <w:hyperlink w:anchor="_Toc531078649" w:history="1">
+          <w:hyperlink w:anchor="_Toc531161863" w:history="1">
             <w:r>
               <w:rPr>
                 <w:rStyle w:val="Hyperlink"/>
@@ -2068,7 +2056,7 @@
                 <w:noProof/>
                 <w:webHidden/>
               </w:rPr>
-              <w:instrText xml:space="preserve"> PAGEREF _Toc531078649 \h </w:instrText>
+              <w:instrText xml:space="preserve"> PAGEREF _Toc531161863 \h </w:instrText>
             </w:r>
             <w:r>
               <w:rPr>
@@ -2088,7 +2076,7 @@
                 <w:noProof/>
                 <w:webHidden/>
               </w:rPr>
-              <w:t>17</w:t>
+              <w:t>16</w:t>
             </w:r>
             <w:r>
               <w:rPr>
@@ -2114,7 +2102,7 @@
               <w:szCs w:val="24"/>
             </w:rPr>
           </w:pPr>
-          <w:hyperlink w:anchor="_Toc531078650" w:history="1">
+          <w:hyperlink w:anchor="_Toc531161864" w:history="1">
             <w:r>
               <w:rPr>
                 <w:rStyle w:val="Hyperlink"/>
@@ -2141,7 +2129,7 @@
                 <w:noProof/>
                 <w:webHidden/>
               </w:rPr>
-              <w:instrText xml:space="preserve"> PAGEREF _Toc531078650 \h </w:instrText>
+              <w:instrText xml:space="preserve"> PAGEREF _Toc531161864 \h </w:instrText>
             </w:r>
             <w:r>
               <w:rPr>
@@ -2161,7 +2149,7 @@
                 <w:noProof/>
                 <w:webHidden/>
               </w:rPr>
-              <w:t>17</w:t>
+              <w:t>16</w:t>
             </w:r>
             <w:r>
               <w:rPr>
@@ -2187,7 +2175,7 @@
               <w:szCs w:val="24"/>
             </w:rPr>
           </w:pPr>
-          <w:hyperlink w:anchor="_Toc531078651" w:history="1">
+          <w:hyperlink w:anchor="_Toc531161865" w:history="1">
             <w:r>
               <w:rPr>
                 <w:rStyle w:val="Hyperlink"/>
@@ -2214,7 +2202,7 @@
                 <w:noProof/>
                 <w:webHidden/>
               </w:rPr>
-              <w:instrText xml:space="preserve"> PAGEREF _Toc531078651 \h </w:instrText>
+              <w:instrText xml:space="preserve"> PAGEREF _Toc531161865 \h </w:instrText>
             </w:r>
             <w:r>
               <w:rPr>
@@ -2234,7 +2222,7 @@
                 <w:noProof/>
                 <w:webHidden/>
               </w:rPr>
-              <w:t>18</w:t>
+              <w:t>17</w:t>
             </w:r>
             <w:r>
               <w:rPr>
@@ -2258,7 +2246,7 @@
               <w:noProof/>
             </w:rPr>
           </w:pPr>
-          <w:hyperlink w:anchor="_Toc531078652" w:history="1">
+          <w:hyperlink w:anchor="_Toc531161866" w:history="1">
             <w:r>
               <w:rPr>
                 <w:rStyle w:val="Hyperlink"/>
@@ -2285,7 +2273,7 @@
                 <w:noProof/>
                 <w:webHidden/>
               </w:rPr>
-              <w:instrText xml:space="preserve"> PAGEREF _Toc531078652 \h </w:instrText>
+              <w:instrText xml:space="preserve"> PAGEREF _Toc531161866 \h </w:instrText>
             </w:r>
             <w:r>
               <w:rPr>
@@ -2305,7 +2293,7 @@
                 <w:noProof/>
                 <w:webHidden/>
               </w:rPr>
-              <w:t>19</w:t>
+              <w:t>18</w:t>
             </w:r>
             <w:r>
               <w:rPr>
@@ -2329,7 +2317,7 @@
               <w:noProof/>
             </w:rPr>
           </w:pPr>
-          <w:hyperlink w:anchor="_Toc531078653" w:history="1">
+          <w:hyperlink w:anchor="_Toc531161867" w:history="1">
             <w:r>
               <w:rPr>
                 <w:rStyle w:val="Hyperlink"/>
@@ -2356,7 +2344,7 @@
                 <w:noProof/>
                 <w:webHidden/>
               </w:rPr>
-              <w:instrText xml:space="preserve"> PAGEREF _Toc531078653 \h </w:instrText>
+              <w:instrText xml:space="preserve"> PAGEREF _Toc531161867 \h </w:instrText>
             </w:r>
             <w:r>
               <w:rPr>
@@ -2376,7 +2364,7 @@
                 <w:noProof/>
                 <w:webHidden/>
               </w:rPr>
-              <w:t>20</w:t>
+              <w:t>19</w:t>
             </w:r>
             <w:r>
               <w:rPr>
@@ -2402,7 +2390,7 @@
               <w:szCs w:val="24"/>
             </w:rPr>
           </w:pPr>
-          <w:hyperlink w:anchor="_Toc531078654" w:history="1">
+          <w:hyperlink w:anchor="_Toc531161868" w:history="1">
             <w:r>
               <w:rPr>
                 <w:rStyle w:val="Hyperlink"/>
@@ -2429,7 +2417,7 @@
                 <w:noProof/>
                 <w:webHidden/>
               </w:rPr>
-              <w:instrText xml:space="preserve"> PAGEREF _Toc531078654 \h </w:instrText>
+              <w:instrText xml:space="preserve"> PAGEREF _Toc531161868 \h </w:instrText>
             </w:r>
             <w:r>
               <w:rPr>
@@ -2449,7 +2437,7 @@
                 <w:noProof/>
                 <w:webHidden/>
               </w:rPr>
-              <w:t>20</w:t>
+              <w:t>19</w:t>
             </w:r>
             <w:r>
               <w:rPr>
@@ -2475,7 +2463,7 @@
               <w:szCs w:val="24"/>
             </w:rPr>
           </w:pPr>
-          <w:hyperlink w:anchor="_Toc531078655" w:history="1">
+          <w:hyperlink w:anchor="_Toc531161869" w:history="1">
             <w:r>
               <w:rPr>
                 <w:rStyle w:val="Hyperlink"/>
@@ -2502,7 +2490,7 @@
                 <w:noProof/>
                 <w:webHidden/>
               </w:rPr>
-              <w:instrText xml:space="preserve"> PAGEREF _Toc531078655 \h </w:instrText>
+              <w:instrText xml:space="preserve"> PAGEREF _Toc531161869 \h </w:instrText>
             </w:r>
             <w:r>
               <w:rPr>
@@ -2522,7 +2510,7 @@
                 <w:noProof/>
                 <w:webHidden/>
               </w:rPr>
-              <w:t>20</w:t>
+              <w:t>19</w:t>
             </w:r>
             <w:r>
               <w:rPr>
@@ -2548,7 +2536,7 @@
               <w:szCs w:val="24"/>
             </w:rPr>
           </w:pPr>
-          <w:hyperlink w:anchor="_Toc531078656" w:history="1">
+          <w:hyperlink w:anchor="_Toc531161870" w:history="1">
             <w:r>
               <w:rPr>
                 <w:rStyle w:val="Hyperlink"/>
@@ -2575,7 +2563,7 @@
                 <w:noProof/>
                 <w:webHidden/>
               </w:rPr>
-              <w:instrText xml:space="preserve"> PAGEREF _Toc531078656 \h </w:instrText>
+              <w:instrText xml:space="preserve"> PAGEREF _Toc531161870 \h </w:instrText>
             </w:r>
             <w:r>
               <w:rPr>
@@ -2595,7 +2583,7 @@
                 <w:noProof/>
                 <w:webHidden/>
               </w:rPr>
-              <w:t>21</w:t>
+              <w:t>20</w:t>
             </w:r>
             <w:r>
               <w:rPr>
@@ -2621,7 +2609,7 @@
               <w:szCs w:val="24"/>
             </w:rPr>
           </w:pPr>
-          <w:hyperlink w:anchor="_Toc531078657" w:history="1">
+          <w:hyperlink w:anchor="_Toc531161871" w:history="1">
             <w:r>
               <w:rPr>
                 <w:rStyle w:val="Hyperlink"/>
@@ -2648,7 +2636,7 @@
                 <w:noProof/>
                 <w:webHidden/>
               </w:rPr>
-              <w:instrText xml:space="preserve"> PAGEREF _Toc531078657 \h </w:instrText>
+              <w:instrText xml:space="preserve"> PAGEREF _Toc531161871 \h </w:instrText>
             </w:r>
             <w:r>
               <w:rPr>
@@ -2668,7 +2656,7 @@
                 <w:noProof/>
                 <w:webHidden/>
               </w:rPr>
-              <w:t>21</w:t>
+              <w:t>20</w:t>
             </w:r>
             <w:r>
               <w:rPr>
@@ -2710,22 +2698,22 @@
       <w:pPr>
         <w:pStyle w:val="Heading1"/>
       </w:pPr>
-      <w:bookmarkStart w:id="0" w:name="_Toc531078622"/>
+      <w:bookmarkStart w:id="1" w:name="_Toc531161836"/>
       <w:r>
         <w:lastRenderedPageBreak/>
         <w:t>Array Queries</w:t>
       </w:r>
-      <w:bookmarkEnd w:id="0"/>
+      <w:bookmarkEnd w:id="1"/>
     </w:p>
     <w:p>
       <w:pPr>
         <w:pStyle w:val="Heading2"/>
       </w:pPr>
-      <w:bookmarkStart w:id="1" w:name="_Toc531078623"/>
+      <w:bookmarkStart w:id="2" w:name="_Toc531161837"/>
       <w:r>
         <w:t>Return the size of an array</w:t>
       </w:r>
-      <w:bookmarkEnd w:id="1"/>
+      <w:bookmarkEnd w:id="2"/>
     </w:p>
     <w:p>
       <w:pPr>
@@ -2741,11 +2729,11 @@
       <w:pPr>
         <w:pStyle w:val="Heading1"/>
       </w:pPr>
-      <w:bookmarkStart w:id="2" w:name="_Toc531078624"/>
+      <w:bookmarkStart w:id="3" w:name="_Toc531161838"/>
       <w:r>
         <w:t>Case Statements</w:t>
       </w:r>
-      <w:bookmarkEnd w:id="2"/>
+      <w:bookmarkEnd w:id="3"/>
     </w:p>
     <w:p>
       <w:pPr>
@@ -3050,11 +3038,11 @@
       <w:pPr>
         <w:pStyle w:val="Heading1"/>
       </w:pPr>
-      <w:bookmarkStart w:id="3" w:name="_Toc531078625"/>
+      <w:bookmarkStart w:id="4" w:name="_Toc531161839"/>
       <w:r>
         <w:t>Change a pyspark.sql.dataframe.DataFrame Data Type (CAST)</w:t>
       </w:r>
-      <w:bookmarkEnd w:id="3"/>
+      <w:bookmarkEnd w:id="4"/>
     </w:p>
     <w:p>
       <w:pPr>
@@ -3299,36 +3287,36 @@
       <w:pPr>
         <w:pStyle w:val="Heading1"/>
       </w:pPr>
-      <w:bookmarkStart w:id="4" w:name="_Toc531078626"/>
+      <w:bookmarkStart w:id="5" w:name="_Toc531161840"/>
       <w:r>
         <w:t>Constants</w:t>
       </w:r>
-      <w:bookmarkEnd w:id="4"/>
+      <w:bookmarkEnd w:id="5"/>
     </w:p>
     <w:p/>
     <w:p>
       <w:pPr>
         <w:pStyle w:val="Heading2"/>
       </w:pPr>
-      <w:bookmarkStart w:id="5" w:name="_Toc531078627"/>
+      <w:bookmarkStart w:id="6" w:name="_Toc531161841"/>
       <w:r>
         <w:t>pi()</w:t>
       </w:r>
-      <w:bookmarkEnd w:id="5"/>
+      <w:bookmarkEnd w:id="6"/>
     </w:p>
     <w:p/>
     <w:p>
       <w:pPr>
         <w:pStyle w:val="Heading1"/>
       </w:pPr>
-      <w:bookmarkStart w:id="6" w:name="_Toc531078628"/>
+      <w:bookmarkStart w:id="7" w:name="_Toc531161842"/>
       <w:r>
         <w:t>DataFrame</w:t>
       </w:r>
       <w:r>
         <w:t xml:space="preserve">  (pyspark.sql.dataframe.DataFrame)</w:t>
       </w:r>
-      <w:bookmarkEnd w:id="6"/>
+      <w:bookmarkEnd w:id="7"/>
     </w:p>
     <w:p>
       <w:pPr>
@@ -3339,11 +3327,11 @@
       <w:pPr>
         <w:pStyle w:val="Heading2"/>
       </w:pPr>
-      <w:bookmarkStart w:id="7" w:name="_Toc531078629"/>
+      <w:bookmarkStart w:id="8" w:name="_Toc531161843"/>
       <w:r>
         <w:t>Change a DataFrame’s Column Names</w:t>
       </w:r>
-      <w:bookmarkEnd w:id="7"/>
+      <w:bookmarkEnd w:id="8"/>
     </w:p>
     <w:p/>
     <w:p>
@@ -4217,12 +4205,12 @@
       <w:pPr>
         <w:pStyle w:val="Heading2"/>
       </w:pPr>
-      <w:bookmarkStart w:id="8" w:name="_Toc531078630"/>
+      <w:bookmarkStart w:id="9" w:name="_Toc531161844"/>
       <w:r>
         <w:lastRenderedPageBreak/>
         <w:t>Create a DataFrame from Scratch</w:t>
       </w:r>
-      <w:bookmarkEnd w:id="8"/>
+      <w:bookmarkEnd w:id="9"/>
     </w:p>
     <w:p/>
     <w:p>
@@ -4521,11 +4509,11 @@
       <w:pPr>
         <w:pStyle w:val="Heading2"/>
       </w:pPr>
-      <w:bookmarkStart w:id="9" w:name="_Toc531078631"/>
+      <w:bookmarkStart w:id="10" w:name="_Toc531161845"/>
       <w:r>
         <w:t>Execute SQL on a DataFrame</w:t>
       </w:r>
-      <w:bookmarkEnd w:id="9"/>
+      <w:bookmarkEnd w:id="10"/>
     </w:p>
     <w:p/>
     <w:p>
@@ -4646,12 +4634,12 @@
       <w:pPr>
         <w:pStyle w:val="Heading2"/>
       </w:pPr>
-      <w:bookmarkStart w:id="10" w:name="_Toc531078632"/>
+      <w:bookmarkStart w:id="11" w:name="_Toc531161846"/>
       <w:r>
         <w:lastRenderedPageBreak/>
         <w:t>Explode a List inside a DataFrame column</w:t>
       </w:r>
-      <w:bookmarkEnd w:id="10"/>
+      <w:bookmarkEnd w:id="11"/>
     </w:p>
     <w:p/>
     <w:p>
@@ -5483,9 +5471,7 @@
       <w:pPr>
         <w:pStyle w:val="Heading1"/>
       </w:pPr>
-      <w:bookmarkStart w:id="11" w:name="_Toc531078633"/>
-      <w:bookmarkStart w:id="12" w:name="_GoBack"/>
-      <w:bookmarkEnd w:id="12"/>
+      <w:bookmarkStart w:id="12" w:name="_Toc531161847"/>
       <w:r>
         <w:lastRenderedPageBreak/>
         <w:t>Distance on Earth Surface Using Haversine</w:t>
@@ -5493,7 +5479,7 @@
       <w:r>
         <w:t xml:space="preserve"> Equation</w:t>
       </w:r>
-      <w:bookmarkEnd w:id="11"/>
+      <w:bookmarkEnd w:id="12"/>
     </w:p>
     <w:p>
       <w:pPr>
@@ -6082,7 +6068,7 @@
       <w:pPr>
         <w:pStyle w:val="Heading1"/>
       </w:pPr>
-      <w:bookmarkStart w:id="13" w:name="_Toc531078634"/>
+      <w:bookmarkStart w:id="13" w:name="_Toc531161848"/>
       <w:r>
         <w:t>Joins</w:t>
       </w:r>
@@ -6093,7 +6079,7 @@
       <w:pPr>
         <w:pStyle w:val="Heading2"/>
       </w:pPr>
-      <w:bookmarkStart w:id="14" w:name="_Toc531078635"/>
+      <w:bookmarkStart w:id="14" w:name="_Toc531161849"/>
       <w:r>
         <w:t>Left Outer Join</w:t>
       </w:r>
@@ -7564,7 +7550,7 @@
       <w:pPr>
         <w:pStyle w:val="Heading1"/>
       </w:pPr>
-      <w:bookmarkStart w:id="15" w:name="_Toc531078636"/>
+      <w:bookmarkStart w:id="15" w:name="_Toc531161850"/>
       <w:r>
         <w:lastRenderedPageBreak/>
         <w:t>LEAD and LAG</w:t>
@@ -8569,7 +8555,7 @@
           <w:shd w:val="clear" w:color="auto" w:fill="F4F5F7"/>
         </w:rPr>
       </w:pPr>
-      <w:bookmarkStart w:id="16" w:name="_Toc531078637"/>
+      <w:bookmarkStart w:id="16" w:name="_Toc531161851"/>
       <w:r>
         <w:lastRenderedPageBreak/>
         <w:t xml:space="preserve">Loading a Schema while Correcting </w:t>
@@ -8827,7 +8813,7 @@
       <w:pPr>
         <w:pStyle w:val="Heading2"/>
       </w:pPr>
-      <w:bookmarkStart w:id="17" w:name="_Toc531078638"/>
+      <w:bookmarkStart w:id="17" w:name="_Toc531161852"/>
       <w:r>
         <w:t>Read a Parquet File into a DataFrame</w:t>
       </w:r>
@@ -8894,7 +8880,7 @@
       <w:pPr>
         <w:pStyle w:val="Heading2"/>
       </w:pPr>
-      <w:bookmarkStart w:id="18" w:name="_Toc531078639"/>
+      <w:bookmarkStart w:id="18" w:name="_Toc531161853"/>
       <w:r>
         <w:t>Store DataFrame as Temp Table for Later Querying</w:t>
       </w:r>
@@ -8981,7 +8967,7 @@
       <w:pPr>
         <w:pStyle w:val="Heading1"/>
       </w:pPr>
-      <w:bookmarkStart w:id="19" w:name="_Toc531078640"/>
+      <w:bookmarkStart w:id="19" w:name="_Toc531161854"/>
       <w:r>
         <w:lastRenderedPageBreak/>
         <w:t>Select an Array Element</w:t>
@@ -9105,11 +9091,6 @@
     <w:p>
       <w:pPr>
         <w:pStyle w:val="code"/>
-      </w:pPr>
-    </w:p>
-    <w:p>
-      <w:pPr>
-        <w:pStyle w:val="Heading1"/>
       </w:pPr>
     </w:p>
     <w:p>
@@ -9121,17 +9102,13 @@
           <w:szCs w:val="32"/>
         </w:rPr>
       </w:pPr>
-      <w:r>
-        <w:br w:type="page"/>
-      </w:r>
     </w:p>
     <w:p>
       <w:pPr>
         <w:pStyle w:val="Heading1"/>
       </w:pPr>
-      <w:bookmarkStart w:id="20" w:name="_Toc531078641"/>
-      <w:r>
-        <w:lastRenderedPageBreak/>
+      <w:bookmarkStart w:id="20" w:name="_Toc531161855"/>
+      <w:r>
         <w:t>Parameterized Queries</w:t>
       </w:r>
       <w:bookmarkEnd w:id="20"/>
@@ -9168,13 +9145,109 @@
     <w:p>
       <w:pPr>
         <w:pStyle w:val="code"/>
+        <w:rPr>
+          <w:b/>
+        </w:rPr>
+      </w:pPr>
+      <w:r>
+        <w:rPr>
+          <w:b/>
+        </w:rPr>
+        <w:t xml:space="preserve">Note: Be sure to wrap character </w:t>
+      </w:r>
+      <w:r>
+        <w:rPr>
+          <w:b/>
+        </w:rPr>
+        <w:t>literals in quotes like:</w:t>
+      </w:r>
+    </w:p>
+    <w:p>
+      <w:pPr>
+        <w:pStyle w:val="code"/>
+      </w:pPr>
+    </w:p>
+    <w:p>
+      <w:pPr>
+        <w:pStyle w:val="code"/>
+      </w:pPr>
+      <w:r>
+        <w:t xml:space="preserve">    od_pair_train_df = spark.sql('''</w:t>
+      </w:r>
+    </w:p>
+    <w:p>
+      <w:pPr>
+        <w:pStyle w:val="code"/>
+      </w:pPr>
+      <w:r>
+        <w:t xml:space="preserve">        SELECT * </w:t>
+      </w:r>
+    </w:p>
+    <w:p>
+      <w:pPr>
+        <w:pStyle w:val="code"/>
+      </w:pPr>
+      <w:r>
+        <w:t xml:space="preserve">        FROM   od_pairs_train opt</w:t>
+      </w:r>
+    </w:p>
+    <w:p>
+      <w:pPr>
+        <w:pStyle w:val="code"/>
+      </w:pPr>
+      <w:r>
+        <w:t xml:space="preserve">        WHERE  od_pair = </w:t>
+      </w:r>
+      <w:r>
+        <w:rPr>
+          <w:b/>
+        </w:rPr>
+        <w:t>'</w:t>
+      </w:r>
+      <w:r>
+        <w:t>{0}</w:t>
+      </w:r>
+      <w:r>
+        <w:rPr>
+          <w:b/>
+        </w:rPr>
+        <w:t>'</w:t>
+      </w:r>
+      <w:r>
+        <w:t xml:space="preserve"> </w:t>
+      </w:r>
+    </w:p>
+    <w:p>
+      <w:pPr>
+        <w:pStyle w:val="code"/>
+      </w:pPr>
+      <w:r>
+        <w:t xml:space="preserve">        LIMIT  10</w:t>
+      </w:r>
+    </w:p>
+    <w:p>
+      <w:pPr>
+        <w:pStyle w:val="code"/>
+      </w:pPr>
+      <w:r>
+        <w:t xml:space="preserve">        '''.format(od_pair)</w:t>
+      </w:r>
+    </w:p>
+    <w:p>
+      <w:pPr>
+        <w:pStyle w:val="code"/>
+      </w:pPr>
+    </w:p>
+    <w:p>
+      <w:pPr>
+        <w:pStyle w:val="code"/>
       </w:pPr>
     </w:p>
     <w:p>
       <w:pPr>
         <w:pStyle w:val="Heading2"/>
       </w:pPr>
-      <w:bookmarkStart w:id="21" w:name="_Toc531078642"/>
+      <w:bookmarkStart w:id="21" w:name="_Toc531161856"/>
       <w:r>
         <w:t>Passing a List or Tuple in a Parameterized Query</w:t>
       </w:r>
@@ -9543,7 +9616,7 @@
       <w:pPr>
         <w:pStyle w:val="Heading1"/>
       </w:pPr>
-      <w:bookmarkStart w:id="22" w:name="_Toc531078643"/>
+      <w:bookmarkStart w:id="22" w:name="_Toc531161857"/>
       <w:r>
         <w:t>Parquet</w:t>
       </w:r>
@@ -9554,7 +9627,7 @@
       <w:pPr>
         <w:pStyle w:val="Heading2"/>
       </w:pPr>
-      <w:bookmarkStart w:id="23" w:name="_Toc531078644"/>
+      <w:bookmarkStart w:id="23" w:name="_Toc531161858"/>
       <w:r>
         <w:t>Explode a list or array data field</w:t>
       </w:r>
@@ -9844,7 +9917,6 @@
         <w:pStyle w:val="code"/>
       </w:pPr>
       <w:r>
-        <w:lastRenderedPageBreak/>
         <w:t xml:space="preserve">                             WHERE legCount = 2</w:t>
       </w:r>
     </w:p>
@@ -11283,7 +11355,7 @@
       <w:pPr>
         <w:pStyle w:val="Heading1"/>
       </w:pPr>
-      <w:bookmarkStart w:id="24" w:name="_Toc531078645"/>
+      <w:bookmarkStart w:id="24" w:name="_Toc531161859"/>
       <w:r>
         <w:t>Statistics</w:t>
       </w:r>
@@ -11294,7 +11366,7 @@
       <w:pPr>
         <w:pStyle w:val="Heading2"/>
       </w:pPr>
-      <w:bookmarkStart w:id="25" w:name="_Toc531078646"/>
+      <w:bookmarkStart w:id="25" w:name="_Toc531161860"/>
       <w:r>
         <w:t>Average</w:t>
       </w:r>
@@ -11628,7 +11700,7 @@
       <w:pPr>
         <w:pStyle w:val="Heading2"/>
       </w:pPr>
-      <w:bookmarkStart w:id="26" w:name="_Toc531078647"/>
+      <w:bookmarkStart w:id="26" w:name="_Toc531161861"/>
       <w:r>
         <w:t>Median</w:t>
       </w:r>
@@ -12031,7 +12103,7 @@
       <w:pPr>
         <w:pStyle w:val="Heading1"/>
       </w:pPr>
-      <w:bookmarkStart w:id="27" w:name="_Toc531078648"/>
+      <w:bookmarkStart w:id="27" w:name="_Toc531161862"/>
       <w:r>
         <w:lastRenderedPageBreak/>
         <w:t>Strings</w:t>
@@ -12043,7 +12115,7 @@
       <w:pPr>
         <w:pStyle w:val="Heading2"/>
       </w:pPr>
-      <w:bookmarkStart w:id="28" w:name="_Toc531078649"/>
+      <w:bookmarkStart w:id="28" w:name="_Toc531161863"/>
       <w:r>
         <w:t>Concatenate strings</w:t>
       </w:r>
@@ -12403,7 +12475,7 @@
       <w:pPr>
         <w:pStyle w:val="Heading2"/>
       </w:pPr>
-      <w:bookmarkStart w:id="29" w:name="_Toc531078650"/>
+      <w:bookmarkStart w:id="29" w:name="_Toc531161864"/>
       <w:r>
         <w:t xml:space="preserve">Convert </w:t>
       </w:r>
@@ -13010,7 +13082,7 @@
       <w:pPr>
         <w:pStyle w:val="Heading2"/>
       </w:pPr>
-      <w:bookmarkStart w:id="30" w:name="_Toc531078651"/>
+      <w:bookmarkStart w:id="30" w:name="_Toc531161865"/>
       <w:r>
         <w:t>Substring</w:t>
       </w:r>
@@ -13050,7 +13122,7 @@
       <w:pPr>
         <w:pStyle w:val="Heading1"/>
       </w:pPr>
-      <w:bookmarkStart w:id="31" w:name="_Toc531078652"/>
+      <w:bookmarkStart w:id="31" w:name="_Toc531161866"/>
       <w:r>
         <w:lastRenderedPageBreak/>
         <w:t>Time Intervals</w:t>
@@ -13871,7 +13943,7 @@
       <w:pPr>
         <w:pStyle w:val="Heading1"/>
       </w:pPr>
-      <w:bookmarkStart w:id="32" w:name="_Toc531078653"/>
+      <w:bookmarkStart w:id="32" w:name="_Toc531161867"/>
       <w:r>
         <w:lastRenderedPageBreak/>
         <w:t>Timestamps</w:t>
@@ -13883,7 +13955,7 @@
       <w:pPr>
         <w:pStyle w:val="Heading2"/>
       </w:pPr>
-      <w:bookmarkStart w:id="33" w:name="_Toc531078654"/>
+      <w:bookmarkStart w:id="33" w:name="_Toc531161868"/>
       <w:r>
         <w:t>Convert string to timestamp</w:t>
       </w:r>
@@ -14317,7 +14389,7 @@
       <w:pPr>
         <w:pStyle w:val="Heading2"/>
       </w:pPr>
-      <w:bookmarkStart w:id="34" w:name="_Toc531078655"/>
+      <w:bookmarkStart w:id="34" w:name="_Toc531161869"/>
       <w:r>
         <w:t>Convert ISO</w:t>
       </w:r>
@@ -14568,7 +14640,7 @@
       <w:pPr>
         <w:pStyle w:val="Heading2"/>
       </w:pPr>
-      <w:bookmarkStart w:id="35" w:name="_Toc531078656"/>
+      <w:bookmarkStart w:id="35" w:name="_Toc531161870"/>
       <w:r>
         <w:lastRenderedPageBreak/>
         <w:t>Convert Unix Timestamp to Formatted Date</w:t>
@@ -14900,7 +14972,7 @@
       <w:pPr>
         <w:pStyle w:val="Heading2"/>
       </w:pPr>
-      <w:bookmarkStart w:id="36" w:name="_Toc531078657"/>
+      <w:bookmarkStart w:id="36" w:name="_Toc531161871"/>
       <w:r>
         <w:t xml:space="preserve">Convert Unix </w:t>
       </w:r>
@@ -16231,7 +16303,7 @@
 </file>
 
 <file path=customXml/itemProps1.xml><?xml version="1.0" encoding="utf-8"?>
-<ds:datastoreItem xmlns:ds="http://schemas.openxmlformats.org/officeDocument/2006/customXml" ds:itemID="{F7ECB62A-4217-6E4B-BF38-23DA414AB0CE}">
+<ds:datastoreItem xmlns:ds="http://schemas.openxmlformats.org/officeDocument/2006/customXml" ds:itemID="{32B1D03F-C62B-D348-A748-D2F3C304B701}">
   <ds:schemaRefs>
     <ds:schemaRef ds:uri="http://schemas.openxmlformats.org/officeDocument/2006/bibliography"/>
   </ds:schemaRefs>

</xml_diff>

<commit_message>
Added string wildcard syntax
</commit_message>
<xml_diff>
--- a/sparkSQL_cheatsheet.docx
+++ b/sparkSQL_cheatsheet.docx
@@ -38,10 +38,13 @@
             <w:pStyle w:val="TOCHeading"/>
           </w:pPr>
           <w:r>
-            <w:t>Table of Contents</w:t>
+            <w:t>Table of Content</w:t>
           </w:r>
           <w:bookmarkStart w:id="0" w:name="_GoBack"/>
           <w:bookmarkEnd w:id="0"/>
+          <w:r>
+            <w:t>s</w:t>
+          </w:r>
         </w:p>
         <w:p>
           <w:pPr>
@@ -73,7 +76,7 @@
             </w:rPr>
             <w:fldChar w:fldCharType="separate"/>
           </w:r>
-          <w:hyperlink w:anchor="_Toc531161836" w:history="1">
+          <w:hyperlink w:anchor="_Toc534767800" w:history="1">
             <w:r>
               <w:rPr>
                 <w:rStyle w:val="Hyperlink"/>
@@ -100,7 +103,7 @@
                 <w:noProof/>
                 <w:webHidden/>
               </w:rPr>
-              <w:instrText xml:space="preserve"> PAGEREF _Toc531161836 \h </w:instrText>
+              <w:instrText xml:space="preserve"> PAGEREF _Toc534767800 \h </w:instrText>
             </w:r>
             <w:r>
               <w:rPr>
@@ -146,7 +149,7 @@
               <w:szCs w:val="24"/>
             </w:rPr>
           </w:pPr>
-          <w:hyperlink w:anchor="_Toc531161837" w:history="1">
+          <w:hyperlink w:anchor="_Toc534767801" w:history="1">
             <w:r>
               <w:rPr>
                 <w:rStyle w:val="Hyperlink"/>
@@ -173,7 +176,7 @@
                 <w:noProof/>
                 <w:webHidden/>
               </w:rPr>
-              <w:instrText xml:space="preserve"> PAGEREF _Toc531161837 \h </w:instrText>
+              <w:instrText xml:space="preserve"> PAGEREF _Toc534767801 \h </w:instrText>
             </w:r>
             <w:r>
               <w:rPr>
@@ -217,7 +220,7 @@
               <w:noProof/>
             </w:rPr>
           </w:pPr>
-          <w:hyperlink w:anchor="_Toc531161838" w:history="1">
+          <w:hyperlink w:anchor="_Toc534767802" w:history="1">
             <w:r>
               <w:rPr>
                 <w:rStyle w:val="Hyperlink"/>
@@ -244,7 +247,7 @@
                 <w:noProof/>
                 <w:webHidden/>
               </w:rPr>
-              <w:instrText xml:space="preserve"> PAGEREF _Toc531161838 \h </w:instrText>
+              <w:instrText xml:space="preserve"> PAGEREF _Toc534767802 \h </w:instrText>
             </w:r>
             <w:r>
               <w:rPr>
@@ -288,7 +291,7 @@
               <w:noProof/>
             </w:rPr>
           </w:pPr>
-          <w:hyperlink w:anchor="_Toc531161839" w:history="1">
+          <w:hyperlink w:anchor="_Toc534767803" w:history="1">
             <w:r>
               <w:rPr>
                 <w:rStyle w:val="Hyperlink"/>
@@ -315,7 +318,7 @@
                 <w:noProof/>
                 <w:webHidden/>
               </w:rPr>
-              <w:instrText xml:space="preserve"> PAGEREF _Toc531161839 \h </w:instrText>
+              <w:instrText xml:space="preserve"> PAGEREF _Toc534767803 \h </w:instrText>
             </w:r>
             <w:r>
               <w:rPr>
@@ -359,7 +362,7 @@
               <w:noProof/>
             </w:rPr>
           </w:pPr>
-          <w:hyperlink w:anchor="_Toc531161840" w:history="1">
+          <w:hyperlink w:anchor="_Toc534767804" w:history="1">
             <w:r>
               <w:rPr>
                 <w:rStyle w:val="Hyperlink"/>
@@ -386,7 +389,7 @@
                 <w:noProof/>
                 <w:webHidden/>
               </w:rPr>
-              <w:instrText xml:space="preserve"> PAGEREF _Toc531161840 \h </w:instrText>
+              <w:instrText xml:space="preserve"> PAGEREF _Toc534767804 \h </w:instrText>
             </w:r>
             <w:r>
               <w:rPr>
@@ -432,7 +435,7 @@
               <w:szCs w:val="24"/>
             </w:rPr>
           </w:pPr>
-          <w:hyperlink w:anchor="_Toc531161841" w:history="1">
+          <w:hyperlink w:anchor="_Toc534767805" w:history="1">
             <w:r>
               <w:rPr>
                 <w:rStyle w:val="Hyperlink"/>
@@ -459,7 +462,7 @@
                 <w:noProof/>
                 <w:webHidden/>
               </w:rPr>
-              <w:instrText xml:space="preserve"> PAGEREF _Toc531161841 \h </w:instrText>
+              <w:instrText xml:space="preserve"> PAGEREF _Toc534767805 \h </w:instrText>
             </w:r>
             <w:r>
               <w:rPr>
@@ -503,7 +506,7 @@
               <w:noProof/>
             </w:rPr>
           </w:pPr>
-          <w:hyperlink w:anchor="_Toc531161842" w:history="1">
+          <w:hyperlink w:anchor="_Toc534767806" w:history="1">
             <w:r>
               <w:rPr>
                 <w:rStyle w:val="Hyperlink"/>
@@ -530,7 +533,7 @@
                 <w:noProof/>
                 <w:webHidden/>
               </w:rPr>
-              <w:instrText xml:space="preserve"> PAGEREF _Toc531161842 \h </w:instrText>
+              <w:instrText xml:space="preserve"> PAGEREF _Toc534767806 \h </w:instrText>
             </w:r>
             <w:r>
               <w:rPr>
@@ -576,7 +579,7 @@
               <w:szCs w:val="24"/>
             </w:rPr>
           </w:pPr>
-          <w:hyperlink w:anchor="_Toc531161843" w:history="1">
+          <w:hyperlink w:anchor="_Toc534767807" w:history="1">
             <w:r>
               <w:rPr>
                 <w:rStyle w:val="Hyperlink"/>
@@ -603,7 +606,7 @@
                 <w:noProof/>
                 <w:webHidden/>
               </w:rPr>
-              <w:instrText xml:space="preserve"> PAGEREF _Toc531161843 \h </w:instrText>
+              <w:instrText xml:space="preserve"> PAGEREF _Toc534767807 \h </w:instrText>
             </w:r>
             <w:r>
               <w:rPr>
@@ -649,7 +652,7 @@
               <w:szCs w:val="24"/>
             </w:rPr>
           </w:pPr>
-          <w:hyperlink w:anchor="_Toc531161844" w:history="1">
+          <w:hyperlink w:anchor="_Toc534767808" w:history="1">
             <w:r>
               <w:rPr>
                 <w:rStyle w:val="Hyperlink"/>
@@ -676,7 +679,7 @@
                 <w:noProof/>
                 <w:webHidden/>
               </w:rPr>
-              <w:instrText xml:space="preserve"> PAGEREF _Toc531161844 \h </w:instrText>
+              <w:instrText xml:space="preserve"> PAGEREF _Toc534767808 \h </w:instrText>
             </w:r>
             <w:r>
               <w:rPr>
@@ -722,7 +725,7 @@
               <w:szCs w:val="24"/>
             </w:rPr>
           </w:pPr>
-          <w:hyperlink w:anchor="_Toc531161845" w:history="1">
+          <w:hyperlink w:anchor="_Toc534767809" w:history="1">
             <w:r>
               <w:rPr>
                 <w:rStyle w:val="Hyperlink"/>
@@ -749,7 +752,7 @@
                 <w:noProof/>
                 <w:webHidden/>
               </w:rPr>
-              <w:instrText xml:space="preserve"> PAGEREF _Toc531161845 \h </w:instrText>
+              <w:instrText xml:space="preserve"> PAGEREF _Toc534767809 \h </w:instrText>
             </w:r>
             <w:r>
               <w:rPr>
@@ -795,7 +798,7 @@
               <w:szCs w:val="24"/>
             </w:rPr>
           </w:pPr>
-          <w:hyperlink w:anchor="_Toc531161846" w:history="1">
+          <w:hyperlink w:anchor="_Toc534767810" w:history="1">
             <w:r>
               <w:rPr>
                 <w:rStyle w:val="Hyperlink"/>
@@ -822,7 +825,7 @@
                 <w:noProof/>
                 <w:webHidden/>
               </w:rPr>
-              <w:instrText xml:space="preserve"> PAGEREF _Toc531161846 \h </w:instrText>
+              <w:instrText xml:space="preserve"> PAGEREF _Toc534767810 \h </w:instrText>
             </w:r>
             <w:r>
               <w:rPr>
@@ -866,7 +869,7 @@
               <w:noProof/>
             </w:rPr>
           </w:pPr>
-          <w:hyperlink w:anchor="_Toc531161847" w:history="1">
+          <w:hyperlink w:anchor="_Toc534767811" w:history="1">
             <w:r>
               <w:rPr>
                 <w:rStyle w:val="Hyperlink"/>
@@ -893,7 +896,7 @@
                 <w:noProof/>
                 <w:webHidden/>
               </w:rPr>
-              <w:instrText xml:space="preserve"> PAGEREF _Toc531161847 \h </w:instrText>
+              <w:instrText xml:space="preserve"> PAGEREF _Toc534767811 \h </w:instrText>
             </w:r>
             <w:r>
               <w:rPr>
@@ -937,7 +940,7 @@
               <w:noProof/>
             </w:rPr>
           </w:pPr>
-          <w:hyperlink w:anchor="_Toc531161848" w:history="1">
+          <w:hyperlink w:anchor="_Toc534767812" w:history="1">
             <w:r>
               <w:rPr>
                 <w:rStyle w:val="Hyperlink"/>
@@ -964,7 +967,7 @@
                 <w:noProof/>
                 <w:webHidden/>
               </w:rPr>
-              <w:instrText xml:space="preserve"> PAGEREF _Toc531161848 \h </w:instrText>
+              <w:instrText xml:space="preserve"> PAGEREF _Toc534767812 \h </w:instrText>
             </w:r>
             <w:r>
               <w:rPr>
@@ -1010,7 +1013,7 @@
               <w:szCs w:val="24"/>
             </w:rPr>
           </w:pPr>
-          <w:hyperlink w:anchor="_Toc531161849" w:history="1">
+          <w:hyperlink w:anchor="_Toc534767813" w:history="1">
             <w:r>
               <w:rPr>
                 <w:rStyle w:val="Hyperlink"/>
@@ -1037,7 +1040,7 @@
                 <w:noProof/>
                 <w:webHidden/>
               </w:rPr>
-              <w:instrText xml:space="preserve"> PAGEREF _Toc531161849 \h </w:instrText>
+              <w:instrText xml:space="preserve"> PAGEREF _Toc534767813 \h </w:instrText>
             </w:r>
             <w:r>
               <w:rPr>
@@ -1081,7 +1084,7 @@
               <w:noProof/>
             </w:rPr>
           </w:pPr>
-          <w:hyperlink w:anchor="_Toc531161850" w:history="1">
+          <w:hyperlink w:anchor="_Toc534767814" w:history="1">
             <w:r>
               <w:rPr>
                 <w:rStyle w:val="Hyperlink"/>
@@ -1108,7 +1111,7 @@
                 <w:noProof/>
                 <w:webHidden/>
               </w:rPr>
-              <w:instrText xml:space="preserve"> PAGEREF _Toc531161850 \h </w:instrText>
+              <w:instrText xml:space="preserve"> PAGEREF _Toc534767814 \h </w:instrText>
             </w:r>
             <w:r>
               <w:rPr>
@@ -1154,7 +1157,7 @@
               <w:szCs w:val="24"/>
             </w:rPr>
           </w:pPr>
-          <w:hyperlink w:anchor="_Toc531161851" w:history="1">
+          <w:hyperlink w:anchor="_Toc534767815" w:history="1">
             <w:r>
               <w:rPr>
                 <w:rStyle w:val="Hyperlink"/>
@@ -1190,7 +1193,7 @@
                 <w:noProof/>
                 <w:webHidden/>
               </w:rPr>
-              <w:instrText xml:space="preserve"> PAGEREF _Toc531161851 \h </w:instrText>
+              <w:instrText xml:space="preserve"> PAGEREF _Toc534767815 \h </w:instrText>
             </w:r>
             <w:r>
               <w:rPr>
@@ -1236,7 +1239,7 @@
               <w:szCs w:val="24"/>
             </w:rPr>
           </w:pPr>
-          <w:hyperlink w:anchor="_Toc531161852" w:history="1">
+          <w:hyperlink w:anchor="_Toc534767816" w:history="1">
             <w:r>
               <w:rPr>
                 <w:rStyle w:val="Hyperlink"/>
@@ -1263,7 +1266,7 @@
                 <w:noProof/>
                 <w:webHidden/>
               </w:rPr>
-              <w:instrText xml:space="preserve"> PAGEREF _Toc531161852 \h </w:instrText>
+              <w:instrText xml:space="preserve"> PAGEREF _Toc534767816 \h </w:instrText>
             </w:r>
             <w:r>
               <w:rPr>
@@ -1309,7 +1312,7 @@
               <w:szCs w:val="24"/>
             </w:rPr>
           </w:pPr>
-          <w:hyperlink w:anchor="_Toc531161853" w:history="1">
+          <w:hyperlink w:anchor="_Toc534767817" w:history="1">
             <w:r>
               <w:rPr>
                 <w:rStyle w:val="Hyperlink"/>
@@ -1336,7 +1339,7 @@
                 <w:noProof/>
                 <w:webHidden/>
               </w:rPr>
-              <w:instrText xml:space="preserve"> PAGEREF _Toc531161853 \h </w:instrText>
+              <w:instrText xml:space="preserve"> PAGEREF _Toc534767817 \h </w:instrText>
             </w:r>
             <w:r>
               <w:rPr>
@@ -1380,7 +1383,7 @@
               <w:noProof/>
             </w:rPr>
           </w:pPr>
-          <w:hyperlink w:anchor="_Toc531161854" w:history="1">
+          <w:hyperlink w:anchor="_Toc534767818" w:history="1">
             <w:r>
               <w:rPr>
                 <w:rStyle w:val="Hyperlink"/>
@@ -1407,7 +1410,7 @@
                 <w:noProof/>
                 <w:webHidden/>
               </w:rPr>
-              <w:instrText xml:space="preserve"> PAGEREF _Toc531161854 \h </w:instrText>
+              <w:instrText xml:space="preserve"> PAGEREF _Toc534767818 \h </w:instrText>
             </w:r>
             <w:r>
               <w:rPr>
@@ -1451,7 +1454,7 @@
               <w:noProof/>
             </w:rPr>
           </w:pPr>
-          <w:hyperlink w:anchor="_Toc531161855" w:history="1">
+          <w:hyperlink w:anchor="_Toc534767819" w:history="1">
             <w:r>
               <w:rPr>
                 <w:rStyle w:val="Hyperlink"/>
@@ -1478,7 +1481,7 @@
                 <w:noProof/>
                 <w:webHidden/>
               </w:rPr>
-              <w:instrText xml:space="preserve"> PAGEREF _Toc531161855 \h </w:instrText>
+              <w:instrText xml:space="preserve"> PAGEREF _Toc534767819 \h </w:instrText>
             </w:r>
             <w:r>
               <w:rPr>
@@ -1524,7 +1527,7 @@
               <w:szCs w:val="24"/>
             </w:rPr>
           </w:pPr>
-          <w:hyperlink w:anchor="_Toc531161856" w:history="1">
+          <w:hyperlink w:anchor="_Toc534767820" w:history="1">
             <w:r>
               <w:rPr>
                 <w:rStyle w:val="Hyperlink"/>
@@ -1551,7 +1554,7 @@
                 <w:noProof/>
                 <w:webHidden/>
               </w:rPr>
-              <w:instrText xml:space="preserve"> PAGEREF _Toc531161856 \h </w:instrText>
+              <w:instrText xml:space="preserve"> PAGEREF _Toc534767820 \h </w:instrText>
             </w:r>
             <w:r>
               <w:rPr>
@@ -1595,7 +1598,7 @@
               <w:noProof/>
             </w:rPr>
           </w:pPr>
-          <w:hyperlink w:anchor="_Toc531161857" w:history="1">
+          <w:hyperlink w:anchor="_Toc534767821" w:history="1">
             <w:r>
               <w:rPr>
                 <w:rStyle w:val="Hyperlink"/>
@@ -1622,7 +1625,7 @@
                 <w:noProof/>
                 <w:webHidden/>
               </w:rPr>
-              <w:instrText xml:space="preserve"> PAGEREF _Toc531161857 \h </w:instrText>
+              <w:instrText xml:space="preserve"> PAGEREF _Toc534767821 \h </w:instrText>
             </w:r>
             <w:r>
               <w:rPr>
@@ -1668,7 +1671,7 @@
               <w:szCs w:val="24"/>
             </w:rPr>
           </w:pPr>
-          <w:hyperlink w:anchor="_Toc531161858" w:history="1">
+          <w:hyperlink w:anchor="_Toc534767822" w:history="1">
             <w:r>
               <w:rPr>
                 <w:rStyle w:val="Hyperlink"/>
@@ -1695,7 +1698,7 @@
                 <w:noProof/>
                 <w:webHidden/>
               </w:rPr>
-              <w:instrText xml:space="preserve"> PAGEREF _Toc531161858 \h </w:instrText>
+              <w:instrText xml:space="preserve"> PAGEREF _Toc534767822 \h </w:instrText>
             </w:r>
             <w:r>
               <w:rPr>
@@ -1739,7 +1742,7 @@
               <w:noProof/>
             </w:rPr>
           </w:pPr>
-          <w:hyperlink w:anchor="_Toc531161859" w:history="1">
+          <w:hyperlink w:anchor="_Toc534767823" w:history="1">
             <w:r>
               <w:rPr>
                 <w:rStyle w:val="Hyperlink"/>
@@ -1766,7 +1769,7 @@
                 <w:noProof/>
                 <w:webHidden/>
               </w:rPr>
-              <w:instrText xml:space="preserve"> PAGEREF _Toc531161859 \h </w:instrText>
+              <w:instrText xml:space="preserve"> PAGEREF _Toc534767823 \h </w:instrText>
             </w:r>
             <w:r>
               <w:rPr>
@@ -1812,7 +1815,7 @@
               <w:szCs w:val="24"/>
             </w:rPr>
           </w:pPr>
-          <w:hyperlink w:anchor="_Toc531161860" w:history="1">
+          <w:hyperlink w:anchor="_Toc534767824" w:history="1">
             <w:r>
               <w:rPr>
                 <w:rStyle w:val="Hyperlink"/>
@@ -1839,7 +1842,7 @@
                 <w:noProof/>
                 <w:webHidden/>
               </w:rPr>
-              <w:instrText xml:space="preserve"> PAGEREF _Toc531161860 \h </w:instrText>
+              <w:instrText xml:space="preserve"> PAGEREF _Toc534767824 \h </w:instrText>
             </w:r>
             <w:r>
               <w:rPr>
@@ -1885,7 +1888,7 @@
               <w:szCs w:val="24"/>
             </w:rPr>
           </w:pPr>
-          <w:hyperlink w:anchor="_Toc531161861" w:history="1">
+          <w:hyperlink w:anchor="_Toc534767825" w:history="1">
             <w:r>
               <w:rPr>
                 <w:rStyle w:val="Hyperlink"/>
@@ -1912,7 +1915,7 @@
                 <w:noProof/>
                 <w:webHidden/>
               </w:rPr>
-              <w:instrText xml:space="preserve"> PAGEREF _Toc531161861 \h </w:instrText>
+              <w:instrText xml:space="preserve"> PAGEREF _Toc534767825 \h </w:instrText>
             </w:r>
             <w:r>
               <w:rPr>
@@ -1956,7 +1959,7 @@
               <w:noProof/>
             </w:rPr>
           </w:pPr>
-          <w:hyperlink w:anchor="_Toc531161862" w:history="1">
+          <w:hyperlink w:anchor="_Toc534767826" w:history="1">
             <w:r>
               <w:rPr>
                 <w:rStyle w:val="Hyperlink"/>
@@ -1983,7 +1986,7 @@
                 <w:noProof/>
                 <w:webHidden/>
               </w:rPr>
-              <w:instrText xml:space="preserve"> PAGEREF _Toc531161862 \h </w:instrText>
+              <w:instrText xml:space="preserve"> PAGEREF _Toc534767826 \h </w:instrText>
             </w:r>
             <w:r>
               <w:rPr>
@@ -2029,7 +2032,7 @@
               <w:szCs w:val="24"/>
             </w:rPr>
           </w:pPr>
-          <w:hyperlink w:anchor="_Toc531161863" w:history="1">
+          <w:hyperlink w:anchor="_Toc534767827" w:history="1">
             <w:r>
               <w:rPr>
                 <w:rStyle w:val="Hyperlink"/>
@@ -2056,7 +2059,7 @@
                 <w:noProof/>
                 <w:webHidden/>
               </w:rPr>
-              <w:instrText xml:space="preserve"> PAGEREF _Toc531161863 \h </w:instrText>
+              <w:instrText xml:space="preserve"> PAGEREF _Toc534767827 \h </w:instrText>
             </w:r>
             <w:r>
               <w:rPr>
@@ -2102,7 +2105,7 @@
               <w:szCs w:val="24"/>
             </w:rPr>
           </w:pPr>
-          <w:hyperlink w:anchor="_Toc531161864" w:history="1">
+          <w:hyperlink w:anchor="_Toc534767828" w:history="1">
             <w:r>
               <w:rPr>
                 <w:rStyle w:val="Hyperlink"/>
@@ -2129,7 +2132,7 @@
                 <w:noProof/>
                 <w:webHidden/>
               </w:rPr>
-              <w:instrText xml:space="preserve"> PAGEREF _Toc531161864 \h </w:instrText>
+              <w:instrText xml:space="preserve"> PAGEREF _Toc534767828 \h </w:instrText>
             </w:r>
             <w:r>
               <w:rPr>
@@ -2175,13 +2178,13 @@
               <w:szCs w:val="24"/>
             </w:rPr>
           </w:pPr>
-          <w:hyperlink w:anchor="_Toc531161865" w:history="1">
+          <w:hyperlink w:anchor="_Toc534767829" w:history="1">
             <w:r>
               <w:rPr>
                 <w:rStyle w:val="Hyperlink"/>
                 <w:noProof/>
               </w:rPr>
-              <w:t>Substring</w:t>
+              <w:t>Match Part of a String, Using Wildcards</w:t>
             </w:r>
             <w:r>
               <w:rPr>
@@ -2202,7 +2205,7 @@
                 <w:noProof/>
                 <w:webHidden/>
               </w:rPr>
-              <w:instrText xml:space="preserve"> PAGEREF _Toc531161865 \h </w:instrText>
+              <w:instrText xml:space="preserve"> PAGEREF _Toc534767829 \h </w:instrText>
             </w:r>
             <w:r>
               <w:rPr>
@@ -2223,148 +2226,6 @@
                 <w:webHidden/>
               </w:rPr>
               <w:t>17</w:t>
-            </w:r>
-            <w:r>
-              <w:rPr>
-                <w:noProof/>
-                <w:webHidden/>
-              </w:rPr>
-              <w:fldChar w:fldCharType="end"/>
-            </w:r>
-          </w:hyperlink>
-        </w:p>
-        <w:p>
-          <w:pPr>
-            <w:pStyle w:val="TOC1"/>
-            <w:tabs>
-              <w:tab w:val="right" w:leader="dot" w:pos="11150"/>
-            </w:tabs>
-            <w:rPr>
-              <w:rFonts w:eastAsiaTheme="minorEastAsia"/>
-              <w:b w:val="0"/>
-              <w:bCs w:val="0"/>
-              <w:noProof/>
-            </w:rPr>
-          </w:pPr>
-          <w:hyperlink w:anchor="_Toc531161866" w:history="1">
-            <w:r>
-              <w:rPr>
-                <w:rStyle w:val="Hyperlink"/>
-                <w:noProof/>
-              </w:rPr>
-              <w:t>Time Intervals</w:t>
-            </w:r>
-            <w:r>
-              <w:rPr>
-                <w:noProof/>
-                <w:webHidden/>
-              </w:rPr>
-              <w:tab/>
-            </w:r>
-            <w:r>
-              <w:rPr>
-                <w:noProof/>
-                <w:webHidden/>
-              </w:rPr>
-              <w:fldChar w:fldCharType="begin"/>
-            </w:r>
-            <w:r>
-              <w:rPr>
-                <w:noProof/>
-                <w:webHidden/>
-              </w:rPr>
-              <w:instrText xml:space="preserve"> PAGEREF _Toc531161866 \h </w:instrText>
-            </w:r>
-            <w:r>
-              <w:rPr>
-                <w:noProof/>
-                <w:webHidden/>
-              </w:rPr>
-            </w:r>
-            <w:r>
-              <w:rPr>
-                <w:noProof/>
-                <w:webHidden/>
-              </w:rPr>
-              <w:fldChar w:fldCharType="separate"/>
-            </w:r>
-            <w:r>
-              <w:rPr>
-                <w:noProof/>
-                <w:webHidden/>
-              </w:rPr>
-              <w:t>18</w:t>
-            </w:r>
-            <w:r>
-              <w:rPr>
-                <w:noProof/>
-                <w:webHidden/>
-              </w:rPr>
-              <w:fldChar w:fldCharType="end"/>
-            </w:r>
-          </w:hyperlink>
-        </w:p>
-        <w:p>
-          <w:pPr>
-            <w:pStyle w:val="TOC1"/>
-            <w:tabs>
-              <w:tab w:val="right" w:leader="dot" w:pos="11150"/>
-            </w:tabs>
-            <w:rPr>
-              <w:rFonts w:eastAsiaTheme="minorEastAsia"/>
-              <w:b w:val="0"/>
-              <w:bCs w:val="0"/>
-              <w:noProof/>
-            </w:rPr>
-          </w:pPr>
-          <w:hyperlink w:anchor="_Toc531161867" w:history="1">
-            <w:r>
-              <w:rPr>
-                <w:rStyle w:val="Hyperlink"/>
-                <w:noProof/>
-              </w:rPr>
-              <w:t>Timestamps</w:t>
-            </w:r>
-            <w:r>
-              <w:rPr>
-                <w:noProof/>
-                <w:webHidden/>
-              </w:rPr>
-              <w:tab/>
-            </w:r>
-            <w:r>
-              <w:rPr>
-                <w:noProof/>
-                <w:webHidden/>
-              </w:rPr>
-              <w:fldChar w:fldCharType="begin"/>
-            </w:r>
-            <w:r>
-              <w:rPr>
-                <w:noProof/>
-                <w:webHidden/>
-              </w:rPr>
-              <w:instrText xml:space="preserve"> PAGEREF _Toc531161867 \h </w:instrText>
-            </w:r>
-            <w:r>
-              <w:rPr>
-                <w:noProof/>
-                <w:webHidden/>
-              </w:rPr>
-            </w:r>
-            <w:r>
-              <w:rPr>
-                <w:noProof/>
-                <w:webHidden/>
-              </w:rPr>
-              <w:fldChar w:fldCharType="separate"/>
-            </w:r>
-            <w:r>
-              <w:rPr>
-                <w:noProof/>
-                <w:webHidden/>
-              </w:rPr>
-              <w:t>19</w:t>
             </w:r>
             <w:r>
               <w:rPr>
@@ -2390,13 +2251,13 @@
               <w:szCs w:val="24"/>
             </w:rPr>
           </w:pPr>
-          <w:hyperlink w:anchor="_Toc531161868" w:history="1">
+          <w:hyperlink w:anchor="_Toc534767830" w:history="1">
             <w:r>
               <w:rPr>
                 <w:rStyle w:val="Hyperlink"/>
                 <w:noProof/>
               </w:rPr>
-              <w:t>Convert string to timestamp</w:t>
+              <w:t>Substring</w:t>
             </w:r>
             <w:r>
               <w:rPr>
@@ -2417,7 +2278,149 @@
                 <w:noProof/>
                 <w:webHidden/>
               </w:rPr>
-              <w:instrText xml:space="preserve"> PAGEREF _Toc531161868 \h </w:instrText>
+              <w:instrText xml:space="preserve"> PAGEREF _Toc534767830 \h </w:instrText>
+            </w:r>
+            <w:r>
+              <w:rPr>
+                <w:noProof/>
+                <w:webHidden/>
+              </w:rPr>
+            </w:r>
+            <w:r>
+              <w:rPr>
+                <w:noProof/>
+                <w:webHidden/>
+              </w:rPr>
+              <w:fldChar w:fldCharType="separate"/>
+            </w:r>
+            <w:r>
+              <w:rPr>
+                <w:noProof/>
+                <w:webHidden/>
+              </w:rPr>
+              <w:t>17</w:t>
+            </w:r>
+            <w:r>
+              <w:rPr>
+                <w:noProof/>
+                <w:webHidden/>
+              </w:rPr>
+              <w:fldChar w:fldCharType="end"/>
+            </w:r>
+          </w:hyperlink>
+        </w:p>
+        <w:p>
+          <w:pPr>
+            <w:pStyle w:val="TOC1"/>
+            <w:tabs>
+              <w:tab w:val="right" w:leader="dot" w:pos="11150"/>
+            </w:tabs>
+            <w:rPr>
+              <w:rFonts w:eastAsiaTheme="minorEastAsia"/>
+              <w:b w:val="0"/>
+              <w:bCs w:val="0"/>
+              <w:noProof/>
+            </w:rPr>
+          </w:pPr>
+          <w:hyperlink w:anchor="_Toc534767831" w:history="1">
+            <w:r>
+              <w:rPr>
+                <w:rStyle w:val="Hyperlink"/>
+                <w:noProof/>
+              </w:rPr>
+              <w:t>Time Intervals</w:t>
+            </w:r>
+            <w:r>
+              <w:rPr>
+                <w:noProof/>
+                <w:webHidden/>
+              </w:rPr>
+              <w:tab/>
+            </w:r>
+            <w:r>
+              <w:rPr>
+                <w:noProof/>
+                <w:webHidden/>
+              </w:rPr>
+              <w:fldChar w:fldCharType="begin"/>
+            </w:r>
+            <w:r>
+              <w:rPr>
+                <w:noProof/>
+                <w:webHidden/>
+              </w:rPr>
+              <w:instrText xml:space="preserve"> PAGEREF _Toc534767831 \h </w:instrText>
+            </w:r>
+            <w:r>
+              <w:rPr>
+                <w:noProof/>
+                <w:webHidden/>
+              </w:rPr>
+            </w:r>
+            <w:r>
+              <w:rPr>
+                <w:noProof/>
+                <w:webHidden/>
+              </w:rPr>
+              <w:fldChar w:fldCharType="separate"/>
+            </w:r>
+            <w:r>
+              <w:rPr>
+                <w:noProof/>
+                <w:webHidden/>
+              </w:rPr>
+              <w:t>18</w:t>
+            </w:r>
+            <w:r>
+              <w:rPr>
+                <w:noProof/>
+                <w:webHidden/>
+              </w:rPr>
+              <w:fldChar w:fldCharType="end"/>
+            </w:r>
+          </w:hyperlink>
+        </w:p>
+        <w:p>
+          <w:pPr>
+            <w:pStyle w:val="TOC1"/>
+            <w:tabs>
+              <w:tab w:val="right" w:leader="dot" w:pos="11150"/>
+            </w:tabs>
+            <w:rPr>
+              <w:rFonts w:eastAsiaTheme="minorEastAsia"/>
+              <w:b w:val="0"/>
+              <w:bCs w:val="0"/>
+              <w:noProof/>
+            </w:rPr>
+          </w:pPr>
+          <w:hyperlink w:anchor="_Toc534767832" w:history="1">
+            <w:r>
+              <w:rPr>
+                <w:rStyle w:val="Hyperlink"/>
+                <w:noProof/>
+              </w:rPr>
+              <w:t>Timestamps</w:t>
+            </w:r>
+            <w:r>
+              <w:rPr>
+                <w:noProof/>
+                <w:webHidden/>
+              </w:rPr>
+              <w:tab/>
+            </w:r>
+            <w:r>
+              <w:rPr>
+                <w:noProof/>
+                <w:webHidden/>
+              </w:rPr>
+              <w:fldChar w:fldCharType="begin"/>
+            </w:r>
+            <w:r>
+              <w:rPr>
+                <w:noProof/>
+                <w:webHidden/>
+              </w:rPr>
+              <w:instrText xml:space="preserve"> PAGEREF _Toc534767832 \h </w:instrText>
             </w:r>
             <w:r>
               <w:rPr>
@@ -2463,13 +2466,13 @@
               <w:szCs w:val="24"/>
             </w:rPr>
           </w:pPr>
-          <w:hyperlink w:anchor="_Toc531161869" w:history="1">
+          <w:hyperlink w:anchor="_Toc534767833" w:history="1">
             <w:r>
               <w:rPr>
                 <w:rStyle w:val="Hyperlink"/>
                 <w:noProof/>
               </w:rPr>
-              <w:t>Convert ISO 8601 Standard DateTime to unix Timestamp</w:t>
+              <w:t>Convert string to timestamp</w:t>
             </w:r>
             <w:r>
               <w:rPr>
@@ -2490,7 +2493,7 @@
                 <w:noProof/>
                 <w:webHidden/>
               </w:rPr>
-              <w:instrText xml:space="preserve"> PAGEREF _Toc531161869 \h </w:instrText>
+              <w:instrText xml:space="preserve"> PAGEREF _Toc534767833 \h </w:instrText>
             </w:r>
             <w:r>
               <w:rPr>
@@ -2536,13 +2539,13 @@
               <w:szCs w:val="24"/>
             </w:rPr>
           </w:pPr>
-          <w:hyperlink w:anchor="_Toc531161870" w:history="1">
+          <w:hyperlink w:anchor="_Toc534767834" w:history="1">
             <w:r>
               <w:rPr>
                 <w:rStyle w:val="Hyperlink"/>
                 <w:noProof/>
               </w:rPr>
-              <w:t>Convert Unix Timestamp to Formatted Date</w:t>
+              <w:t>Convert ISO 8601 Standard DateTime to unix Timestamp</w:t>
             </w:r>
             <w:r>
               <w:rPr>
@@ -2563,7 +2566,7 @@
                 <w:noProof/>
                 <w:webHidden/>
               </w:rPr>
-              <w:instrText xml:space="preserve"> PAGEREF _Toc531161870 \h </w:instrText>
+              <w:instrText xml:space="preserve"> PAGEREF _Toc534767834 \h </w:instrText>
             </w:r>
             <w:r>
               <w:rPr>
@@ -2583,7 +2586,7 @@
                 <w:noProof/>
                 <w:webHidden/>
               </w:rPr>
-              <w:t>20</w:t>
+              <w:t>19</w:t>
             </w:r>
             <w:r>
               <w:rPr>
@@ -2609,12 +2612,85 @@
               <w:szCs w:val="24"/>
             </w:rPr>
           </w:pPr>
-          <w:hyperlink w:anchor="_Toc531161871" w:history="1">
+          <w:hyperlink w:anchor="_Toc534767835" w:history="1">
             <w:r>
               <w:rPr>
                 <w:rStyle w:val="Hyperlink"/>
                 <w:noProof/>
               </w:rPr>
+              <w:t>Convert Unix Timestamp to Formatted Date</w:t>
+            </w:r>
+            <w:r>
+              <w:rPr>
+                <w:noProof/>
+                <w:webHidden/>
+              </w:rPr>
+              <w:tab/>
+            </w:r>
+            <w:r>
+              <w:rPr>
+                <w:noProof/>
+                <w:webHidden/>
+              </w:rPr>
+              <w:fldChar w:fldCharType="begin"/>
+            </w:r>
+            <w:r>
+              <w:rPr>
+                <w:noProof/>
+                <w:webHidden/>
+              </w:rPr>
+              <w:instrText xml:space="preserve"> PAGEREF _Toc534767835 \h </w:instrText>
+            </w:r>
+            <w:r>
+              <w:rPr>
+                <w:noProof/>
+                <w:webHidden/>
+              </w:rPr>
+            </w:r>
+            <w:r>
+              <w:rPr>
+                <w:noProof/>
+                <w:webHidden/>
+              </w:rPr>
+              <w:fldChar w:fldCharType="separate"/>
+            </w:r>
+            <w:r>
+              <w:rPr>
+                <w:noProof/>
+                <w:webHidden/>
+              </w:rPr>
+              <w:t>20</w:t>
+            </w:r>
+            <w:r>
+              <w:rPr>
+                <w:noProof/>
+                <w:webHidden/>
+              </w:rPr>
+              <w:fldChar w:fldCharType="end"/>
+            </w:r>
+          </w:hyperlink>
+        </w:p>
+        <w:p>
+          <w:pPr>
+            <w:pStyle w:val="TOC2"/>
+            <w:tabs>
+              <w:tab w:val="right" w:leader="dot" w:pos="11150"/>
+            </w:tabs>
+            <w:rPr>
+              <w:rFonts w:eastAsiaTheme="minorEastAsia"/>
+              <w:b w:val="0"/>
+              <w:bCs w:val="0"/>
+              <w:noProof/>
+              <w:sz w:val="24"/>
+              <w:szCs w:val="24"/>
+            </w:rPr>
+          </w:pPr>
+          <w:hyperlink w:anchor="_Toc534767836" w:history="1">
+            <w:r>
+              <w:rPr>
+                <w:rStyle w:val="Hyperlink"/>
+                <w:noProof/>
+              </w:rPr>
               <w:t>Convert Unix Epoch Timestamp to ISO Standard Date and Time</w:t>
             </w:r>
             <w:r>
@@ -2636,7 +2712,7 @@
                 <w:noProof/>
                 <w:webHidden/>
               </w:rPr>
-              <w:instrText xml:space="preserve"> PAGEREF _Toc531161871 \h </w:instrText>
+              <w:instrText xml:space="preserve"> PAGEREF _Toc534767836 \h </w:instrText>
             </w:r>
             <w:r>
               <w:rPr>
@@ -2690,7 +2766,6 @@
         </w:rPr>
       </w:pPr>
       <w:r>
-        <w:lastRenderedPageBreak/>
         <w:br w:type="page"/>
       </w:r>
     </w:p>
@@ -2698,7 +2773,7 @@
       <w:pPr>
         <w:pStyle w:val="Heading1"/>
       </w:pPr>
-      <w:bookmarkStart w:id="1" w:name="_Toc531161836"/>
+      <w:bookmarkStart w:id="1" w:name="_Toc534767800"/>
       <w:r>
         <w:lastRenderedPageBreak/>
         <w:t>Array Queries</w:t>
@@ -2709,7 +2784,7 @@
       <w:pPr>
         <w:pStyle w:val="Heading2"/>
       </w:pPr>
-      <w:bookmarkStart w:id="2" w:name="_Toc531161837"/>
+      <w:bookmarkStart w:id="2" w:name="_Toc534767801"/>
       <w:r>
         <w:t>Return the size of an array</w:t>
       </w:r>
@@ -2729,7 +2804,7 @@
       <w:pPr>
         <w:pStyle w:val="Heading1"/>
       </w:pPr>
-      <w:bookmarkStart w:id="3" w:name="_Toc531161838"/>
+      <w:bookmarkStart w:id="3" w:name="_Toc534767802"/>
       <w:r>
         <w:t>Case Statements</w:t>
       </w:r>
@@ -3038,7 +3113,7 @@
       <w:pPr>
         <w:pStyle w:val="Heading1"/>
       </w:pPr>
-      <w:bookmarkStart w:id="4" w:name="_Toc531161839"/>
+      <w:bookmarkStart w:id="4" w:name="_Toc534767803"/>
       <w:r>
         <w:t>Change a pyspark.sql.dataframe.DataFrame Data Type (CAST)</w:t>
       </w:r>
@@ -3287,7 +3362,7 @@
       <w:pPr>
         <w:pStyle w:val="Heading1"/>
       </w:pPr>
-      <w:bookmarkStart w:id="5" w:name="_Toc531161840"/>
+      <w:bookmarkStart w:id="5" w:name="_Toc534767804"/>
       <w:r>
         <w:t>Constants</w:t>
       </w:r>
@@ -3298,7 +3373,7 @@
       <w:pPr>
         <w:pStyle w:val="Heading2"/>
       </w:pPr>
-      <w:bookmarkStart w:id="6" w:name="_Toc531161841"/>
+      <w:bookmarkStart w:id="6" w:name="_Toc534767805"/>
       <w:r>
         <w:t>pi()</w:t>
       </w:r>
@@ -3309,7 +3384,7 @@
       <w:pPr>
         <w:pStyle w:val="Heading1"/>
       </w:pPr>
-      <w:bookmarkStart w:id="7" w:name="_Toc531161842"/>
+      <w:bookmarkStart w:id="7" w:name="_Toc534767806"/>
       <w:r>
         <w:t>DataFrame</w:t>
       </w:r>
@@ -3327,7 +3402,7 @@
       <w:pPr>
         <w:pStyle w:val="Heading2"/>
       </w:pPr>
-      <w:bookmarkStart w:id="8" w:name="_Toc531161843"/>
+      <w:bookmarkStart w:id="8" w:name="_Toc534767807"/>
       <w:r>
         <w:t>Change a DataFrame’s Column Names</w:t>
       </w:r>
@@ -4205,7 +4280,7 @@
       <w:pPr>
         <w:pStyle w:val="Heading2"/>
       </w:pPr>
-      <w:bookmarkStart w:id="9" w:name="_Toc531161844"/>
+      <w:bookmarkStart w:id="9" w:name="_Toc534767808"/>
       <w:r>
         <w:lastRenderedPageBreak/>
         <w:t>Create a DataFrame from Scratch</w:t>
@@ -4509,7 +4584,7 @@
       <w:pPr>
         <w:pStyle w:val="Heading2"/>
       </w:pPr>
-      <w:bookmarkStart w:id="10" w:name="_Toc531161845"/>
+      <w:bookmarkStart w:id="10" w:name="_Toc534767809"/>
       <w:r>
         <w:t>Execute SQL on a DataFrame</w:t>
       </w:r>
@@ -4634,7 +4709,7 @@
       <w:pPr>
         <w:pStyle w:val="Heading2"/>
       </w:pPr>
-      <w:bookmarkStart w:id="11" w:name="_Toc531161846"/>
+      <w:bookmarkStart w:id="11" w:name="_Toc534767810"/>
       <w:r>
         <w:lastRenderedPageBreak/>
         <w:t>Explode a List inside a DataFrame column</w:t>
@@ -5471,7 +5546,7 @@
       <w:pPr>
         <w:pStyle w:val="Heading1"/>
       </w:pPr>
-      <w:bookmarkStart w:id="12" w:name="_Toc531161847"/>
+      <w:bookmarkStart w:id="12" w:name="_Toc534767811"/>
       <w:r>
         <w:lastRenderedPageBreak/>
         <w:t>Distance on Earth Surface Using Haversine</w:t>
@@ -6068,7 +6143,7 @@
       <w:pPr>
         <w:pStyle w:val="Heading1"/>
       </w:pPr>
-      <w:bookmarkStart w:id="13" w:name="_Toc531161848"/>
+      <w:bookmarkStart w:id="13" w:name="_Toc534767812"/>
       <w:r>
         <w:t>Joins</w:t>
       </w:r>
@@ -6079,7 +6154,7 @@
       <w:pPr>
         <w:pStyle w:val="Heading2"/>
       </w:pPr>
-      <w:bookmarkStart w:id="14" w:name="_Toc531161849"/>
+      <w:bookmarkStart w:id="14" w:name="_Toc534767813"/>
       <w:r>
         <w:t>Left Outer Join</w:t>
       </w:r>
@@ -7550,7 +7625,7 @@
       <w:pPr>
         <w:pStyle w:val="Heading1"/>
       </w:pPr>
-      <w:bookmarkStart w:id="15" w:name="_Toc531161850"/>
+      <w:bookmarkStart w:id="15" w:name="_Toc534767814"/>
       <w:r>
         <w:lastRenderedPageBreak/>
         <w:t>LEAD and LAG</w:t>
@@ -8555,7 +8630,7 @@
           <w:shd w:val="clear" w:color="auto" w:fill="F4F5F7"/>
         </w:rPr>
       </w:pPr>
-      <w:bookmarkStart w:id="16" w:name="_Toc531161851"/>
+      <w:bookmarkStart w:id="16" w:name="_Toc534767815"/>
       <w:r>
         <w:lastRenderedPageBreak/>
         <w:t xml:space="preserve">Loading a Schema while Correcting </w:t>
@@ -8813,7 +8888,7 @@
       <w:pPr>
         <w:pStyle w:val="Heading2"/>
       </w:pPr>
-      <w:bookmarkStart w:id="17" w:name="_Toc531161852"/>
+      <w:bookmarkStart w:id="17" w:name="_Toc534767816"/>
       <w:r>
         <w:t>Read a Parquet File into a DataFrame</w:t>
       </w:r>
@@ -8880,7 +8955,7 @@
       <w:pPr>
         <w:pStyle w:val="Heading2"/>
       </w:pPr>
-      <w:bookmarkStart w:id="18" w:name="_Toc531161853"/>
+      <w:bookmarkStart w:id="18" w:name="_Toc534767817"/>
       <w:r>
         <w:t>Store DataFrame as Temp Table for Later Querying</w:t>
       </w:r>
@@ -8967,7 +9042,7 @@
       <w:pPr>
         <w:pStyle w:val="Heading1"/>
       </w:pPr>
-      <w:bookmarkStart w:id="19" w:name="_Toc531161854"/>
+      <w:bookmarkStart w:id="19" w:name="_Toc534767818"/>
       <w:r>
         <w:lastRenderedPageBreak/>
         <w:t>Select an Array Element</w:t>
@@ -9107,7 +9182,7 @@
       <w:pPr>
         <w:pStyle w:val="Heading1"/>
       </w:pPr>
-      <w:bookmarkStart w:id="20" w:name="_Toc531161855"/>
+      <w:bookmarkStart w:id="20" w:name="_Toc534767819"/>
       <w:r>
         <w:t>Parameterized Queries</w:t>
       </w:r>
@@ -9247,7 +9322,7 @@
       <w:pPr>
         <w:pStyle w:val="Heading2"/>
       </w:pPr>
-      <w:bookmarkStart w:id="21" w:name="_Toc531161856"/>
+      <w:bookmarkStart w:id="21" w:name="_Toc534767820"/>
       <w:r>
         <w:t>Passing a List or Tuple in a Parameterized Query</w:t>
       </w:r>
@@ -9616,7 +9691,7 @@
       <w:pPr>
         <w:pStyle w:val="Heading1"/>
       </w:pPr>
-      <w:bookmarkStart w:id="22" w:name="_Toc531161857"/>
+      <w:bookmarkStart w:id="22" w:name="_Toc534767821"/>
       <w:r>
         <w:t>Parquet</w:t>
       </w:r>
@@ -9627,7 +9702,7 @@
       <w:pPr>
         <w:pStyle w:val="Heading2"/>
       </w:pPr>
-      <w:bookmarkStart w:id="23" w:name="_Toc531161858"/>
+      <w:bookmarkStart w:id="23" w:name="_Toc534767822"/>
       <w:r>
         <w:t>Explode a list or array data field</w:t>
       </w:r>
@@ -11355,7 +11430,7 @@
       <w:pPr>
         <w:pStyle w:val="Heading1"/>
       </w:pPr>
-      <w:bookmarkStart w:id="24" w:name="_Toc531161859"/>
+      <w:bookmarkStart w:id="24" w:name="_Toc534767823"/>
       <w:r>
         <w:t>Statistics</w:t>
       </w:r>
@@ -11366,7 +11441,7 @@
       <w:pPr>
         <w:pStyle w:val="Heading2"/>
       </w:pPr>
-      <w:bookmarkStart w:id="25" w:name="_Toc531161860"/>
+      <w:bookmarkStart w:id="25" w:name="_Toc534767824"/>
       <w:r>
         <w:t>Average</w:t>
       </w:r>
@@ -11700,7 +11775,7 @@
       <w:pPr>
         <w:pStyle w:val="Heading2"/>
       </w:pPr>
-      <w:bookmarkStart w:id="26" w:name="_Toc531161861"/>
+      <w:bookmarkStart w:id="26" w:name="_Toc534767825"/>
       <w:r>
         <w:t>Median</w:t>
       </w:r>
@@ -12103,7 +12178,7 @@
       <w:pPr>
         <w:pStyle w:val="Heading1"/>
       </w:pPr>
-      <w:bookmarkStart w:id="27" w:name="_Toc531161862"/>
+      <w:bookmarkStart w:id="27" w:name="_Toc534767826"/>
       <w:r>
         <w:lastRenderedPageBreak/>
         <w:t>Strings</w:t>
@@ -12115,7 +12190,7 @@
       <w:pPr>
         <w:pStyle w:val="Heading2"/>
       </w:pPr>
-      <w:bookmarkStart w:id="28" w:name="_Toc531161863"/>
+      <w:bookmarkStart w:id="28" w:name="_Toc534767827"/>
       <w:r>
         <w:t>Concatenate strings</w:t>
       </w:r>
@@ -12475,7 +12550,7 @@
       <w:pPr>
         <w:pStyle w:val="Heading2"/>
       </w:pPr>
-      <w:bookmarkStart w:id="29" w:name="_Toc531161864"/>
+      <w:bookmarkStart w:id="29" w:name="_Toc534767828"/>
       <w:r>
         <w:t xml:space="preserve">Convert </w:t>
       </w:r>
@@ -13082,11 +13157,370 @@
       <w:pPr>
         <w:pStyle w:val="Heading2"/>
       </w:pPr>
-      <w:bookmarkStart w:id="30" w:name="_Toc531161865"/>
+      <w:bookmarkStart w:id="30" w:name="_Toc534767829"/>
+      <w:r>
+        <w:t xml:space="preserve">Match </w:t>
+      </w:r>
+      <w:r>
+        <w:t>Part of a String, Using Wildcards</w:t>
+      </w:r>
+      <w:bookmarkEnd w:id="30"/>
+    </w:p>
+    <w:p/>
+    <w:p>
+      <w:pPr>
+        <w:pStyle w:val="code"/>
+      </w:pPr>
+      <w:r>
+        <w:t>pois_data_df = sqlContext.sql(</w:t>
+      </w:r>
+    </w:p>
+    <w:p>
+      <w:pPr>
+        <w:pStyle w:val="code"/>
+      </w:pPr>
+      <w:r>
+        <w:t xml:space="preserve">    '''</w:t>
+      </w:r>
+    </w:p>
+    <w:p>
+      <w:pPr>
+        <w:pStyle w:val="code"/>
+      </w:pPr>
+      <w:r>
+        <w:t xml:space="preserve">    SELECT id, poi_type, short_name, long_name, centroid_lat, centroid_lng, radius_km</w:t>
+      </w:r>
+    </w:p>
+    <w:p>
+      <w:pPr>
+        <w:pStyle w:val="code"/>
+      </w:pPr>
+      <w:r>
+        <w:t xml:space="preserve">    FROM pois_data</w:t>
+      </w:r>
+    </w:p>
+    <w:p>
+      <w:pPr>
+        <w:pStyle w:val="code"/>
+      </w:pPr>
+      <w:r>
+        <w:t xml:space="preserve">    WHERE poi_type = 'marinePort'</w:t>
+      </w:r>
+    </w:p>
+    <w:p>
+      <w:pPr>
+        <w:pStyle w:val="code"/>
+      </w:pPr>
+      <w:r>
+        <w:t xml:space="preserve">         </w:t>
+      </w:r>
+      <w:r>
+        <w:t xml:space="preserve"> A</w:t>
+      </w:r>
+      <w:r>
+        <w:t xml:space="preserve">ND long_name LIKE </w:t>
+      </w:r>
+      <w:r>
+        <w:t>'</w:t>
+      </w:r>
+      <w:r>
+        <w:rPr>
+          <w:b/>
+        </w:rPr>
+        <w:t>%OAKLAND%</w:t>
+      </w:r>
+      <w:r>
+        <w:t>’</w:t>
+      </w:r>
+    </w:p>
+    <w:p>
+      <w:pPr>
+        <w:pStyle w:val="code"/>
+      </w:pPr>
+      <w:r>
+        <w:t xml:space="preserve">     LIMIT 50</w:t>
+      </w:r>
+    </w:p>
+    <w:p>
+      <w:pPr>
+        <w:pStyle w:val="code"/>
+      </w:pPr>
+      <w:r>
+        <w:t xml:space="preserve">    '''</w:t>
+      </w:r>
+    </w:p>
+    <w:p>
+      <w:pPr>
+        <w:pStyle w:val="code"/>
+      </w:pPr>
+      <w:r>
+        <w:t>)</w:t>
+      </w:r>
+    </w:p>
+    <w:p>
+      <w:pPr>
+        <w:pStyle w:val="code"/>
+      </w:pPr>
+    </w:p>
+    <w:p>
+      <w:pPr>
+        <w:pStyle w:val="code"/>
+      </w:pPr>
+      <w:r>
+        <w:t>pois_data_df.show(50)</w:t>
+      </w:r>
+    </w:p>
+    <w:p>
+      <w:pPr>
+        <w:pStyle w:val="code"/>
+      </w:pPr>
+    </w:p>
+    <w:p>
+      <w:pPr>
+        <w:pStyle w:val="code"/>
+      </w:pPr>
+    </w:p>
+    <w:p>
+      <w:pPr>
+        <w:pStyle w:val="code"/>
+      </w:pPr>
+      <w:r>
+        <w:t>Output:</w:t>
+      </w:r>
+    </w:p>
+    <w:p>
+      <w:pPr>
+        <w:pStyle w:val="code"/>
+      </w:pPr>
+    </w:p>
+    <w:p>
+      <w:pPr>
+        <w:shd w:val="clear" w:color="auto" w:fill="FFFFFF"/>
+        <w:tabs>
+          <w:tab w:val="left" w:pos="916"/>
+          <w:tab w:val="left" w:pos="1832"/>
+          <w:tab w:val="left" w:pos="2748"/>
+          <w:tab w:val="left" w:pos="3664"/>
+          <w:tab w:val="left" w:pos="4580"/>
+          <w:tab w:val="left" w:pos="5496"/>
+          <w:tab w:val="left" w:pos="6412"/>
+          <w:tab w:val="left" w:pos="7328"/>
+          <w:tab w:val="left" w:pos="8244"/>
+          <w:tab w:val="left" w:pos="9160"/>
+          <w:tab w:val="left" w:pos="10076"/>
+          <w:tab w:val="left" w:pos="10992"/>
+          <w:tab w:val="left" w:pos="11908"/>
+          <w:tab w:val="left" w:pos="12824"/>
+          <w:tab w:val="left" w:pos="13740"/>
+          <w:tab w:val="left" w:pos="14656"/>
+        </w:tabs>
+        <w:wordWrap w:val="0"/>
+        <w:textAlignment w:val="baseline"/>
+        <w:rPr>
+          <w:rFonts w:ascii="Courier New" w:eastAsia="Times New Roman" w:hAnsi="Courier New" w:cs="Courier New"/>
+          <w:color w:val="000000"/>
+          <w:sz w:val="21"/>
+          <w:szCs w:val="21"/>
+        </w:rPr>
+      </w:pPr>
+      <w:r>
+        <w:rPr>
+          <w:rFonts w:ascii="Courier New" w:eastAsia="Times New Roman" w:hAnsi="Courier New" w:cs="Courier New"/>
+          <w:color w:val="000000"/>
+          <w:sz w:val="21"/>
+          <w:szCs w:val="21"/>
+        </w:rPr>
+        <w:t>+-----+----------+----------+---------------+------------+------------+---------+</w:t>
+      </w:r>
+    </w:p>
+    <w:p>
+      <w:pPr>
+        <w:shd w:val="clear" w:color="auto" w:fill="FFFFFF"/>
+        <w:tabs>
+          <w:tab w:val="left" w:pos="916"/>
+          <w:tab w:val="left" w:pos="1832"/>
+          <w:tab w:val="left" w:pos="2748"/>
+          <w:tab w:val="left" w:pos="3664"/>
+          <w:tab w:val="left" w:pos="4580"/>
+          <w:tab w:val="left" w:pos="5496"/>
+          <w:tab w:val="left" w:pos="6412"/>
+          <w:tab w:val="left" w:pos="7328"/>
+          <w:tab w:val="left" w:pos="8244"/>
+          <w:tab w:val="left" w:pos="9160"/>
+          <w:tab w:val="left" w:pos="10076"/>
+          <w:tab w:val="left" w:pos="10992"/>
+          <w:tab w:val="left" w:pos="11908"/>
+          <w:tab w:val="left" w:pos="12824"/>
+          <w:tab w:val="left" w:pos="13740"/>
+          <w:tab w:val="left" w:pos="14656"/>
+        </w:tabs>
+        <w:wordWrap w:val="0"/>
+        <w:textAlignment w:val="baseline"/>
+        <w:rPr>
+          <w:rFonts w:ascii="Courier New" w:eastAsia="Times New Roman" w:hAnsi="Courier New" w:cs="Courier New"/>
+          <w:color w:val="000000"/>
+          <w:sz w:val="21"/>
+          <w:szCs w:val="21"/>
+        </w:rPr>
+      </w:pPr>
+      <w:r>
+        <w:rPr>
+          <w:rFonts w:ascii="Courier New" w:eastAsia="Times New Roman" w:hAnsi="Courier New" w:cs="Courier New"/>
+          <w:color w:val="000000"/>
+          <w:sz w:val="21"/>
+          <w:szCs w:val="21"/>
+        </w:rPr>
+        <w:t>|   id|  poi_type|short_name|      long_name|centroid_lat|centroid_lng|radius_km|</w:t>
+      </w:r>
+    </w:p>
+    <w:p>
+      <w:pPr>
+        <w:shd w:val="clear" w:color="auto" w:fill="FFFFFF"/>
+        <w:tabs>
+          <w:tab w:val="left" w:pos="916"/>
+          <w:tab w:val="left" w:pos="1832"/>
+          <w:tab w:val="left" w:pos="2748"/>
+          <w:tab w:val="left" w:pos="3664"/>
+          <w:tab w:val="left" w:pos="4580"/>
+          <w:tab w:val="left" w:pos="5496"/>
+          <w:tab w:val="left" w:pos="6412"/>
+          <w:tab w:val="left" w:pos="7328"/>
+          <w:tab w:val="left" w:pos="8244"/>
+          <w:tab w:val="left" w:pos="9160"/>
+          <w:tab w:val="left" w:pos="10076"/>
+          <w:tab w:val="left" w:pos="10992"/>
+          <w:tab w:val="left" w:pos="11908"/>
+          <w:tab w:val="left" w:pos="12824"/>
+          <w:tab w:val="left" w:pos="13740"/>
+          <w:tab w:val="left" w:pos="14656"/>
+        </w:tabs>
+        <w:wordWrap w:val="0"/>
+        <w:textAlignment w:val="baseline"/>
+        <w:rPr>
+          <w:rFonts w:ascii="Courier New" w:eastAsia="Times New Roman" w:hAnsi="Courier New" w:cs="Courier New"/>
+          <w:color w:val="000000"/>
+          <w:sz w:val="21"/>
+          <w:szCs w:val="21"/>
+        </w:rPr>
+      </w:pPr>
+      <w:r>
+        <w:rPr>
+          <w:rFonts w:ascii="Courier New" w:eastAsia="Times New Roman" w:hAnsi="Courier New" w:cs="Courier New"/>
+          <w:color w:val="000000"/>
+          <w:sz w:val="21"/>
+          <w:szCs w:val="21"/>
+        </w:rPr>
+        <w:t>+-----+----------+----------+---------------+------------+------------+---------+</w:t>
+      </w:r>
+    </w:p>
+    <w:p>
+      <w:pPr>
+        <w:shd w:val="clear" w:color="auto" w:fill="FFFFFF"/>
+        <w:tabs>
+          <w:tab w:val="left" w:pos="916"/>
+          <w:tab w:val="left" w:pos="1832"/>
+          <w:tab w:val="left" w:pos="2748"/>
+          <w:tab w:val="left" w:pos="3664"/>
+          <w:tab w:val="left" w:pos="4580"/>
+          <w:tab w:val="left" w:pos="5496"/>
+          <w:tab w:val="left" w:pos="6412"/>
+          <w:tab w:val="left" w:pos="7328"/>
+          <w:tab w:val="left" w:pos="8244"/>
+          <w:tab w:val="left" w:pos="9160"/>
+          <w:tab w:val="left" w:pos="10076"/>
+          <w:tab w:val="left" w:pos="10992"/>
+          <w:tab w:val="left" w:pos="11908"/>
+          <w:tab w:val="left" w:pos="12824"/>
+          <w:tab w:val="left" w:pos="13740"/>
+          <w:tab w:val="left" w:pos="14656"/>
+        </w:tabs>
+        <w:wordWrap w:val="0"/>
+        <w:textAlignment w:val="baseline"/>
+        <w:rPr>
+          <w:rFonts w:ascii="Courier New" w:eastAsia="Times New Roman" w:hAnsi="Courier New" w:cs="Courier New"/>
+          <w:color w:val="000000"/>
+          <w:sz w:val="21"/>
+          <w:szCs w:val="21"/>
+        </w:rPr>
+      </w:pPr>
+      <w:r>
+        <w:rPr>
+          <w:rFonts w:ascii="Courier New" w:eastAsia="Times New Roman" w:hAnsi="Courier New" w:cs="Courier New"/>
+          <w:color w:val="000000"/>
+          <w:sz w:val="21"/>
+          <w:szCs w:val="21"/>
+        </w:rPr>
+        <w:t>|15597|marinePort|   OAKLAND|OAKLAND [USOAK]|     37.8167|   -122.3333|    5.142|</w:t>
+      </w:r>
+    </w:p>
+    <w:p>
+      <w:pPr>
+        <w:shd w:val="clear" w:color="auto" w:fill="FFFFFF"/>
+        <w:tabs>
+          <w:tab w:val="left" w:pos="916"/>
+          <w:tab w:val="left" w:pos="1832"/>
+          <w:tab w:val="left" w:pos="2748"/>
+          <w:tab w:val="left" w:pos="3664"/>
+          <w:tab w:val="left" w:pos="4580"/>
+          <w:tab w:val="left" w:pos="5496"/>
+          <w:tab w:val="left" w:pos="6412"/>
+          <w:tab w:val="left" w:pos="7328"/>
+          <w:tab w:val="left" w:pos="8244"/>
+          <w:tab w:val="left" w:pos="9160"/>
+          <w:tab w:val="left" w:pos="10076"/>
+          <w:tab w:val="left" w:pos="10992"/>
+          <w:tab w:val="left" w:pos="11908"/>
+          <w:tab w:val="left" w:pos="12824"/>
+          <w:tab w:val="left" w:pos="13740"/>
+          <w:tab w:val="left" w:pos="14656"/>
+        </w:tabs>
+        <w:wordWrap w:val="0"/>
+        <w:textAlignment w:val="baseline"/>
+        <w:rPr>
+          <w:rFonts w:ascii="Courier New" w:eastAsia="Times New Roman" w:hAnsi="Courier New" w:cs="Courier New"/>
+          <w:color w:val="000000"/>
+          <w:sz w:val="21"/>
+          <w:szCs w:val="21"/>
+        </w:rPr>
+      </w:pPr>
+      <w:r>
+        <w:rPr>
+          <w:rFonts w:ascii="Courier New" w:eastAsia="Times New Roman" w:hAnsi="Courier New" w:cs="Courier New"/>
+          <w:color w:val="000000"/>
+          <w:sz w:val="21"/>
+          <w:szCs w:val="21"/>
+        </w:rPr>
+        <w:t>+-----+----------+----------+---------------+------------+------------+---------+</w:t>
+      </w:r>
+    </w:p>
+    <w:p>
+      <w:pPr>
+        <w:rPr>
+          <w:rFonts w:ascii="Times New Roman" w:eastAsia="Times New Roman" w:hAnsi="Times New Roman" w:cs="Times New Roman"/>
+        </w:rPr>
+      </w:pPr>
+    </w:p>
+    <w:p>
+      <w:pPr>
+        <w:pStyle w:val="code"/>
+      </w:pPr>
+    </w:p>
+    <w:p/>
+    <w:p/>
+    <w:p>
+      <w:pPr>
+        <w:pStyle w:val="Heading2"/>
+      </w:pPr>
+    </w:p>
+    <w:p>
+      <w:pPr>
+        <w:pStyle w:val="Heading2"/>
+      </w:pPr>
+      <w:bookmarkStart w:id="31" w:name="_Toc534767830"/>
       <w:r>
         <w:t>Substring</w:t>
       </w:r>
-      <w:bookmarkEnd w:id="30"/>
+      <w:bookmarkEnd w:id="31"/>
     </w:p>
     <w:p/>
     <w:p>
@@ -13122,12 +13556,12 @@
       <w:pPr>
         <w:pStyle w:val="Heading1"/>
       </w:pPr>
-      <w:bookmarkStart w:id="31" w:name="_Toc531161866"/>
+      <w:bookmarkStart w:id="32" w:name="_Toc534767831"/>
       <w:r>
         <w:lastRenderedPageBreak/>
         <w:t>Time Intervals</w:t>
       </w:r>
-      <w:bookmarkEnd w:id="31"/>
+      <w:bookmarkEnd w:id="32"/>
     </w:p>
     <w:p>
       <w:pPr>
@@ -13943,23 +14377,23 @@
       <w:pPr>
         <w:pStyle w:val="Heading1"/>
       </w:pPr>
-      <w:bookmarkStart w:id="32" w:name="_Toc531161867"/>
+      <w:bookmarkStart w:id="33" w:name="_Toc534767832"/>
       <w:r>
         <w:lastRenderedPageBreak/>
         <w:t>Timestamps</w:t>
       </w:r>
-      <w:bookmarkEnd w:id="32"/>
+      <w:bookmarkEnd w:id="33"/>
     </w:p>
     <w:p/>
     <w:p>
       <w:pPr>
         <w:pStyle w:val="Heading2"/>
       </w:pPr>
-      <w:bookmarkStart w:id="33" w:name="_Toc531161868"/>
+      <w:bookmarkStart w:id="34" w:name="_Toc534767833"/>
       <w:r>
         <w:t>Convert string to timestamp</w:t>
       </w:r>
-      <w:bookmarkEnd w:id="33"/>
+      <w:bookmarkEnd w:id="34"/>
     </w:p>
     <w:p/>
     <w:p>
@@ -14389,7 +14823,7 @@
       <w:pPr>
         <w:pStyle w:val="Heading2"/>
       </w:pPr>
-      <w:bookmarkStart w:id="34" w:name="_Toc531161869"/>
+      <w:bookmarkStart w:id="35" w:name="_Toc534767834"/>
       <w:r>
         <w:t>Convert ISO</w:t>
       </w:r>
@@ -14399,7 +14833,7 @@
       <w:r>
         <w:t xml:space="preserve"> Standard DateTime to unix Timestamp</w:t>
       </w:r>
-      <w:bookmarkEnd w:id="34"/>
+      <w:bookmarkEnd w:id="35"/>
     </w:p>
     <w:p/>
     <w:p>
@@ -14640,12 +15074,12 @@
       <w:pPr>
         <w:pStyle w:val="Heading2"/>
       </w:pPr>
-      <w:bookmarkStart w:id="35" w:name="_Toc531161870"/>
+      <w:bookmarkStart w:id="36" w:name="_Toc534767835"/>
       <w:r>
         <w:lastRenderedPageBreak/>
         <w:t>Convert Unix Timestamp to Formatted Date</w:t>
       </w:r>
-      <w:bookmarkEnd w:id="35"/>
+      <w:bookmarkEnd w:id="36"/>
     </w:p>
     <w:p/>
     <w:p>
@@ -14972,7 +15406,7 @@
       <w:pPr>
         <w:pStyle w:val="Heading2"/>
       </w:pPr>
-      <w:bookmarkStart w:id="36" w:name="_Toc531161871"/>
+      <w:bookmarkStart w:id="37" w:name="_Toc534767836"/>
       <w:r>
         <w:t xml:space="preserve">Convert Unix </w:t>
       </w:r>
@@ -14982,7 +15416,7 @@
       <w:r>
         <w:t>Timestamp to ISO Standard Date and Time</w:t>
       </w:r>
-      <w:bookmarkEnd w:id="36"/>
+      <w:bookmarkEnd w:id="37"/>
     </w:p>
     <w:p/>
     <w:p>
@@ -16303,7 +16737,7 @@
 </file>
 
 <file path=customXml/itemProps1.xml><?xml version="1.0" encoding="utf-8"?>
-<ds:datastoreItem xmlns:ds="http://schemas.openxmlformats.org/officeDocument/2006/customXml" ds:itemID="{32B1D03F-C62B-D348-A748-D2F3C304B701}">
+<ds:datastoreItem xmlns:ds="http://schemas.openxmlformats.org/officeDocument/2006/customXml" ds:itemID="{5DCE3118-7B08-914E-ADC6-6B8D169BA9A2}">
   <ds:schemaRefs>
     <ds:schemaRef ds:uri="http://schemas.openxmlformats.org/officeDocument/2006/bibliography"/>
   </ds:schemaRefs>

</xml_diff>

<commit_message>
Convert local time string to UTC timestamp
</commit_message>
<xml_diff>
--- a/sparkSQL_cheatsheet.docx
+++ b/sparkSQL_cheatsheet.docx
@@ -38,7 +38,12 @@
             <w:pStyle w:val="TOCHeading"/>
           </w:pPr>
           <w:r>
-            <w:t>Table of Contents</w:t>
+            <w:t>Table of Co</w:t>
+          </w:r>
+          <w:bookmarkStart w:id="0" w:name="_GoBack"/>
+          <w:bookmarkEnd w:id="0"/>
+          <w:r>
+            <w:t>ntents</w:t>
           </w:r>
         </w:p>
         <w:p>
@@ -71,7 +76,7 @@
             </w:rPr>
             <w:fldChar w:fldCharType="separate"/>
           </w:r>
-          <w:hyperlink w:anchor="_Toc12070133" w:history="1">
+          <w:hyperlink w:anchor="_Toc18837559" w:history="1">
             <w:r>
               <w:rPr>
                 <w:rStyle w:val="Hyperlink"/>
@@ -98,7 +103,7 @@
                 <w:noProof/>
                 <w:webHidden/>
               </w:rPr>
-              <w:instrText xml:space="preserve"> PAGEREF _Toc12070133 \h </w:instrText>
+              <w:instrText xml:space="preserve"> PAGEREF _Toc18837559 \h </w:instrText>
             </w:r>
             <w:r>
               <w:rPr>
@@ -144,7 +149,7 @@
               <w:szCs w:val="24"/>
             </w:rPr>
           </w:pPr>
-          <w:hyperlink w:anchor="_Toc12070134" w:history="1">
+          <w:hyperlink w:anchor="_Toc18837560" w:history="1">
             <w:r>
               <w:rPr>
                 <w:rStyle w:val="Hyperlink"/>
@@ -171,7 +176,7 @@
                 <w:noProof/>
                 <w:webHidden/>
               </w:rPr>
-              <w:instrText xml:space="preserve"> PAGEREF _Toc12070134 \h </w:instrText>
+              <w:instrText xml:space="preserve"> PAGEREF _Toc18837560 \h </w:instrText>
             </w:r>
             <w:r>
               <w:rPr>
@@ -215,7 +220,7 @@
               <w:noProof/>
             </w:rPr>
           </w:pPr>
-          <w:hyperlink w:anchor="_Toc12070135" w:history="1">
+          <w:hyperlink w:anchor="_Toc18837561" w:history="1">
             <w:r>
               <w:rPr>
                 <w:rStyle w:val="Hyperlink"/>
@@ -242,7 +247,7 @@
                 <w:noProof/>
                 <w:webHidden/>
               </w:rPr>
-              <w:instrText xml:space="preserve"> PAGEREF _Toc12070135 \h </w:instrText>
+              <w:instrText xml:space="preserve"> PAGEREF _Toc18837561 \h </w:instrText>
             </w:r>
             <w:r>
               <w:rPr>
@@ -286,7 +291,7 @@
               <w:noProof/>
             </w:rPr>
           </w:pPr>
-          <w:hyperlink w:anchor="_Toc12070136" w:history="1">
+          <w:hyperlink w:anchor="_Toc18837562" w:history="1">
             <w:r>
               <w:rPr>
                 <w:rStyle w:val="Hyperlink"/>
@@ -313,7 +318,7 @@
                 <w:noProof/>
                 <w:webHidden/>
               </w:rPr>
-              <w:instrText xml:space="preserve"> PAGEREF _Toc12070136 \h </w:instrText>
+              <w:instrText xml:space="preserve"> PAGEREF _Toc18837562 \h </w:instrText>
             </w:r>
             <w:r>
               <w:rPr>
@@ -357,7 +362,7 @@
               <w:noProof/>
             </w:rPr>
           </w:pPr>
-          <w:hyperlink w:anchor="_Toc12070137" w:history="1">
+          <w:hyperlink w:anchor="_Toc18837563" w:history="1">
             <w:r>
               <w:rPr>
                 <w:rStyle w:val="Hyperlink"/>
@@ -384,7 +389,7 @@
                 <w:noProof/>
                 <w:webHidden/>
               </w:rPr>
-              <w:instrText xml:space="preserve"> PAGEREF _Toc12070137 \h </w:instrText>
+              <w:instrText xml:space="preserve"> PAGEREF _Toc18837563 \h </w:instrText>
             </w:r>
             <w:r>
               <w:rPr>
@@ -430,7 +435,7 @@
               <w:szCs w:val="24"/>
             </w:rPr>
           </w:pPr>
-          <w:hyperlink w:anchor="_Toc12070138" w:history="1">
+          <w:hyperlink w:anchor="_Toc18837564" w:history="1">
             <w:r>
               <w:rPr>
                 <w:rStyle w:val="Hyperlink"/>
@@ -457,7 +462,7 @@
                 <w:noProof/>
                 <w:webHidden/>
               </w:rPr>
-              <w:instrText xml:space="preserve"> PAGEREF _Toc12070138 \h </w:instrText>
+              <w:instrText xml:space="preserve"> PAGEREF _Toc18837564 \h </w:instrText>
             </w:r>
             <w:r>
               <w:rPr>
@@ -501,7 +506,7 @@
               <w:noProof/>
             </w:rPr>
           </w:pPr>
-          <w:hyperlink w:anchor="_Toc12070139" w:history="1">
+          <w:hyperlink w:anchor="_Toc18837565" w:history="1">
             <w:r>
               <w:rPr>
                 <w:rStyle w:val="Hyperlink"/>
@@ -528,7 +533,7 @@
                 <w:noProof/>
                 <w:webHidden/>
               </w:rPr>
-              <w:instrText xml:space="preserve"> PAGEREF _Toc12070139 \h </w:instrText>
+              <w:instrText xml:space="preserve"> PAGEREF _Toc18837565 \h </w:instrText>
             </w:r>
             <w:r>
               <w:rPr>
@@ -574,7 +579,7 @@
               <w:szCs w:val="24"/>
             </w:rPr>
           </w:pPr>
-          <w:hyperlink w:anchor="_Toc12070140" w:history="1">
+          <w:hyperlink w:anchor="_Toc18837566" w:history="1">
             <w:r>
               <w:rPr>
                 <w:rStyle w:val="Hyperlink"/>
@@ -601,7 +606,7 @@
                 <w:noProof/>
                 <w:webHidden/>
               </w:rPr>
-              <w:instrText xml:space="preserve"> PAGEREF _Toc12070140 \h </w:instrText>
+              <w:instrText xml:space="preserve"> PAGEREF _Toc18837566 \h </w:instrText>
             </w:r>
             <w:r>
               <w:rPr>
@@ -647,7 +652,7 @@
               <w:szCs w:val="24"/>
             </w:rPr>
           </w:pPr>
-          <w:hyperlink w:anchor="_Toc12070141" w:history="1">
+          <w:hyperlink w:anchor="_Toc18837567" w:history="1">
             <w:r>
               <w:rPr>
                 <w:rStyle w:val="Hyperlink"/>
@@ -674,7 +679,7 @@
                 <w:noProof/>
                 <w:webHidden/>
               </w:rPr>
-              <w:instrText xml:space="preserve"> PAGEREF _Toc12070141 \h </w:instrText>
+              <w:instrText xml:space="preserve"> PAGEREF _Toc18837567 \h </w:instrText>
             </w:r>
             <w:r>
               <w:rPr>
@@ -720,7 +725,7 @@
               <w:szCs w:val="24"/>
             </w:rPr>
           </w:pPr>
-          <w:hyperlink w:anchor="_Toc12070142" w:history="1">
+          <w:hyperlink w:anchor="_Toc18837568" w:history="1">
             <w:r>
               <w:rPr>
                 <w:rStyle w:val="Hyperlink"/>
@@ -747,7 +752,7 @@
                 <w:noProof/>
                 <w:webHidden/>
               </w:rPr>
-              <w:instrText xml:space="preserve"> PAGEREF _Toc12070142 \h </w:instrText>
+              <w:instrText xml:space="preserve"> PAGEREF _Toc18837568 \h </w:instrText>
             </w:r>
             <w:r>
               <w:rPr>
@@ -793,7 +798,7 @@
               <w:szCs w:val="24"/>
             </w:rPr>
           </w:pPr>
-          <w:hyperlink w:anchor="_Toc12070143" w:history="1">
+          <w:hyperlink w:anchor="_Toc18837569" w:history="1">
             <w:r>
               <w:rPr>
                 <w:rStyle w:val="Hyperlink"/>
@@ -820,7 +825,7 @@
                 <w:noProof/>
                 <w:webHidden/>
               </w:rPr>
-              <w:instrText xml:space="preserve"> PAGEREF _Toc12070143 \h </w:instrText>
+              <w:instrText xml:space="preserve"> PAGEREF _Toc18837569 \h </w:instrText>
             </w:r>
             <w:r>
               <w:rPr>
@@ -866,7 +871,7 @@
               <w:szCs w:val="24"/>
             </w:rPr>
           </w:pPr>
-          <w:hyperlink w:anchor="_Toc12070144" w:history="1">
+          <w:hyperlink w:anchor="_Toc18837570" w:history="1">
             <w:r>
               <w:rPr>
                 <w:rStyle w:val="Hyperlink"/>
@@ -893,7 +898,7 @@
                 <w:noProof/>
                 <w:webHidden/>
               </w:rPr>
-              <w:instrText xml:space="preserve"> PAGEREF _Toc12070144 \h </w:instrText>
+              <w:instrText xml:space="preserve"> PAGEREF _Toc18837570 \h </w:instrText>
             </w:r>
             <w:r>
               <w:rPr>
@@ -937,7 +942,7 @@
               <w:noProof/>
             </w:rPr>
           </w:pPr>
-          <w:hyperlink w:anchor="_Toc12070145" w:history="1">
+          <w:hyperlink w:anchor="_Toc18837571" w:history="1">
             <w:r>
               <w:rPr>
                 <w:rStyle w:val="Hyperlink"/>
@@ -964,7 +969,7 @@
                 <w:noProof/>
                 <w:webHidden/>
               </w:rPr>
-              <w:instrText xml:space="preserve"> PAGEREF _Toc12070145 \h </w:instrText>
+              <w:instrText xml:space="preserve"> PAGEREF _Toc18837571 \h </w:instrText>
             </w:r>
             <w:r>
               <w:rPr>
@@ -1008,7 +1013,7 @@
               <w:noProof/>
             </w:rPr>
           </w:pPr>
-          <w:hyperlink w:anchor="_Toc12070146" w:history="1">
+          <w:hyperlink w:anchor="_Toc18837572" w:history="1">
             <w:r>
               <w:rPr>
                 <w:rStyle w:val="Hyperlink"/>
@@ -1035,7 +1040,7 @@
                 <w:noProof/>
                 <w:webHidden/>
               </w:rPr>
-              <w:instrText xml:space="preserve"> PAGEREF _Toc12070146 \h </w:instrText>
+              <w:instrText xml:space="preserve"> PAGEREF _Toc18837572 \h </w:instrText>
             </w:r>
             <w:r>
               <w:rPr>
@@ -1079,7 +1084,7 @@
               <w:noProof/>
             </w:rPr>
           </w:pPr>
-          <w:hyperlink w:anchor="_Toc12070147" w:history="1">
+          <w:hyperlink w:anchor="_Toc18837573" w:history="1">
             <w:r>
               <w:rPr>
                 <w:rStyle w:val="Hyperlink"/>
@@ -1106,7 +1111,7 @@
                 <w:noProof/>
                 <w:webHidden/>
               </w:rPr>
-              <w:instrText xml:space="preserve"> PAGEREF _Toc12070147 \h </w:instrText>
+              <w:instrText xml:space="preserve"> PAGEREF _Toc18837573 \h </w:instrText>
             </w:r>
             <w:r>
               <w:rPr>
@@ -1152,7 +1157,7 @@
               <w:szCs w:val="24"/>
             </w:rPr>
           </w:pPr>
-          <w:hyperlink w:anchor="_Toc12070148" w:history="1">
+          <w:hyperlink w:anchor="_Toc18837574" w:history="1">
             <w:r>
               <w:rPr>
                 <w:rStyle w:val="Hyperlink"/>
@@ -1179,7 +1184,7 @@
                 <w:noProof/>
                 <w:webHidden/>
               </w:rPr>
-              <w:instrText xml:space="preserve"> PAGEREF _Toc12070148 \h </w:instrText>
+              <w:instrText xml:space="preserve"> PAGEREF _Toc18837574 \h </w:instrText>
             </w:r>
             <w:r>
               <w:rPr>
@@ -1225,7 +1230,7 @@
               <w:szCs w:val="24"/>
             </w:rPr>
           </w:pPr>
-          <w:hyperlink w:anchor="_Toc12070149" w:history="1">
+          <w:hyperlink w:anchor="_Toc18837575" w:history="1">
             <w:r>
               <w:rPr>
                 <w:rStyle w:val="Hyperlink"/>
@@ -1252,7 +1257,7 @@
                 <w:noProof/>
                 <w:webHidden/>
               </w:rPr>
-              <w:instrText xml:space="preserve"> PAGEREF _Toc12070149 \h </w:instrText>
+              <w:instrText xml:space="preserve"> PAGEREF _Toc18837575 \h </w:instrText>
             </w:r>
             <w:r>
               <w:rPr>
@@ -1296,7 +1301,7 @@
               <w:noProof/>
             </w:rPr>
           </w:pPr>
-          <w:hyperlink w:anchor="_Toc12070150" w:history="1">
+          <w:hyperlink w:anchor="_Toc18837576" w:history="1">
             <w:r>
               <w:rPr>
                 <w:rStyle w:val="Hyperlink"/>
@@ -1323,7 +1328,7 @@
                 <w:noProof/>
                 <w:webHidden/>
               </w:rPr>
-              <w:instrText xml:space="preserve"> PAGEREF _Toc12070150 \h </w:instrText>
+              <w:instrText xml:space="preserve"> PAGEREF _Toc18837576 \h </w:instrText>
             </w:r>
             <w:r>
               <w:rPr>
@@ -1367,7 +1372,7 @@
               <w:noProof/>
             </w:rPr>
           </w:pPr>
-          <w:hyperlink w:anchor="_Toc12070151" w:history="1">
+          <w:hyperlink w:anchor="_Toc18837577" w:history="1">
             <w:r>
               <w:rPr>
                 <w:rStyle w:val="Hyperlink"/>
@@ -1403,7 +1408,7 @@
                 <w:noProof/>
                 <w:webHidden/>
               </w:rPr>
-              <w:instrText xml:space="preserve"> PAGEREF _Toc12070151 \h </w:instrText>
+              <w:instrText xml:space="preserve"> PAGEREF _Toc18837577 \h </w:instrText>
             </w:r>
             <w:r>
               <w:rPr>
@@ -1447,7 +1452,7 @@
               <w:noProof/>
             </w:rPr>
           </w:pPr>
-          <w:hyperlink w:anchor="_Toc12070152" w:history="1">
+          <w:hyperlink w:anchor="_Toc18837578" w:history="1">
             <w:r>
               <w:rPr>
                 <w:rStyle w:val="Hyperlink"/>
@@ -1474,7 +1479,7 @@
                 <w:noProof/>
                 <w:webHidden/>
               </w:rPr>
-              <w:instrText xml:space="preserve"> PAGEREF _Toc12070152 \h </w:instrText>
+              <w:instrText xml:space="preserve"> PAGEREF _Toc18837578 \h </w:instrText>
             </w:r>
             <w:r>
               <w:rPr>
@@ -1518,7 +1523,7 @@
               <w:noProof/>
             </w:rPr>
           </w:pPr>
-          <w:hyperlink w:anchor="_Toc12070153" w:history="1">
+          <w:hyperlink w:anchor="_Toc18837579" w:history="1">
             <w:r>
               <w:rPr>
                 <w:rStyle w:val="Hyperlink"/>
@@ -1545,7 +1550,7 @@
                 <w:noProof/>
                 <w:webHidden/>
               </w:rPr>
-              <w:instrText xml:space="preserve"> PAGEREF _Toc12070153 \h </w:instrText>
+              <w:instrText xml:space="preserve"> PAGEREF _Toc18837579 \h </w:instrText>
             </w:r>
             <w:r>
               <w:rPr>
@@ -1589,7 +1594,7 @@
               <w:noProof/>
             </w:rPr>
           </w:pPr>
-          <w:hyperlink w:anchor="_Toc12070154" w:history="1">
+          <w:hyperlink w:anchor="_Toc18837580" w:history="1">
             <w:r>
               <w:rPr>
                 <w:rStyle w:val="Hyperlink"/>
@@ -1616,7 +1621,7 @@
                 <w:noProof/>
                 <w:webHidden/>
               </w:rPr>
-              <w:instrText xml:space="preserve"> PAGEREF _Toc12070154 \h </w:instrText>
+              <w:instrText xml:space="preserve"> PAGEREF _Toc18837580 \h </w:instrText>
             </w:r>
             <w:r>
               <w:rPr>
@@ -1660,7 +1665,7 @@
               <w:noProof/>
             </w:rPr>
           </w:pPr>
-          <w:hyperlink w:anchor="_Toc12070155" w:history="1">
+          <w:hyperlink w:anchor="_Toc18837581" w:history="1">
             <w:r>
               <w:rPr>
                 <w:rStyle w:val="Hyperlink"/>
@@ -1687,7 +1692,7 @@
                 <w:noProof/>
                 <w:webHidden/>
               </w:rPr>
-              <w:instrText xml:space="preserve"> PAGEREF _Toc12070155 \h </w:instrText>
+              <w:instrText xml:space="preserve"> PAGEREF _Toc18837581 \h </w:instrText>
             </w:r>
             <w:r>
               <w:rPr>
@@ -1731,7 +1736,7 @@
               <w:noProof/>
             </w:rPr>
           </w:pPr>
-          <w:hyperlink w:anchor="_Toc12070156" w:history="1">
+          <w:hyperlink w:anchor="_Toc18837582" w:history="1">
             <w:r>
               <w:rPr>
                 <w:rStyle w:val="Hyperlink"/>
@@ -1758,7 +1763,7 @@
                 <w:noProof/>
                 <w:webHidden/>
               </w:rPr>
-              <w:instrText xml:space="preserve"> PAGEREF _Toc12070156 \h </w:instrText>
+              <w:instrText xml:space="preserve"> PAGEREF _Toc18837582 \h </w:instrText>
             </w:r>
             <w:r>
               <w:rPr>
@@ -1804,7 +1809,7 @@
               <w:szCs w:val="24"/>
             </w:rPr>
           </w:pPr>
-          <w:hyperlink w:anchor="_Toc12070157" w:history="1">
+          <w:hyperlink w:anchor="_Toc18837583" w:history="1">
             <w:r>
               <w:rPr>
                 <w:rStyle w:val="Hyperlink"/>
@@ -1831,7 +1836,7 @@
                 <w:noProof/>
                 <w:webHidden/>
               </w:rPr>
-              <w:instrText xml:space="preserve"> PAGEREF _Toc12070157 \h </w:instrText>
+              <w:instrText xml:space="preserve"> PAGEREF _Toc18837583 \h </w:instrText>
             </w:r>
             <w:r>
               <w:rPr>
@@ -1875,7 +1880,7 @@
               <w:noProof/>
             </w:rPr>
           </w:pPr>
-          <w:hyperlink w:anchor="_Toc12070158" w:history="1">
+          <w:hyperlink w:anchor="_Toc18837584" w:history="1">
             <w:r>
               <w:rPr>
                 <w:rStyle w:val="Hyperlink"/>
@@ -1902,7 +1907,7 @@
                 <w:noProof/>
                 <w:webHidden/>
               </w:rPr>
-              <w:instrText xml:space="preserve"> PAGEREF _Toc12070158 \h </w:instrText>
+              <w:instrText xml:space="preserve"> PAGEREF _Toc18837584 \h </w:instrText>
             </w:r>
             <w:r>
               <w:rPr>
@@ -1948,7 +1953,7 @@
               <w:szCs w:val="24"/>
             </w:rPr>
           </w:pPr>
-          <w:hyperlink w:anchor="_Toc12070159" w:history="1">
+          <w:hyperlink w:anchor="_Toc18837585" w:history="1">
             <w:r>
               <w:rPr>
                 <w:rStyle w:val="Hyperlink"/>
@@ -1975,7 +1980,7 @@
                 <w:noProof/>
                 <w:webHidden/>
               </w:rPr>
-              <w:instrText xml:space="preserve"> PAGEREF _Toc12070159 \h </w:instrText>
+              <w:instrText xml:space="preserve"> PAGEREF _Toc18837585 \h </w:instrText>
             </w:r>
             <w:r>
               <w:rPr>
@@ -2019,7 +2024,7 @@
               <w:noProof/>
             </w:rPr>
           </w:pPr>
-          <w:hyperlink w:anchor="_Toc12070160" w:history="1">
+          <w:hyperlink w:anchor="_Toc18837586" w:history="1">
             <w:r>
               <w:rPr>
                 <w:rStyle w:val="Hyperlink"/>
@@ -2046,7 +2051,7 @@
                 <w:noProof/>
                 <w:webHidden/>
               </w:rPr>
-              <w:instrText xml:space="preserve"> PAGEREF _Toc12070160 \h </w:instrText>
+              <w:instrText xml:space="preserve"> PAGEREF _Toc18837586 \h </w:instrText>
             </w:r>
             <w:r>
               <w:rPr>
@@ -2092,7 +2097,7 @@
               <w:szCs w:val="24"/>
             </w:rPr>
           </w:pPr>
-          <w:hyperlink w:anchor="_Toc12070161" w:history="1">
+          <w:hyperlink w:anchor="_Toc18837587" w:history="1">
             <w:r>
               <w:rPr>
                 <w:rStyle w:val="Hyperlink"/>
@@ -2119,7 +2124,7 @@
                 <w:noProof/>
                 <w:webHidden/>
               </w:rPr>
-              <w:instrText xml:space="preserve"> PAGEREF _Toc12070161 \h </w:instrText>
+              <w:instrText xml:space="preserve"> PAGEREF _Toc18837587 \h </w:instrText>
             </w:r>
             <w:r>
               <w:rPr>
@@ -2165,7 +2170,7 @@
               <w:szCs w:val="24"/>
             </w:rPr>
           </w:pPr>
-          <w:hyperlink w:anchor="_Toc12070162" w:history="1">
+          <w:hyperlink w:anchor="_Toc18837588" w:history="1">
             <w:r>
               <w:rPr>
                 <w:rStyle w:val="Hyperlink"/>
@@ -2192,7 +2197,7 @@
                 <w:noProof/>
                 <w:webHidden/>
               </w:rPr>
-              <w:instrText xml:space="preserve"> PAGEREF _Toc12070162 \h </w:instrText>
+              <w:instrText xml:space="preserve"> PAGEREF _Toc18837588 \h </w:instrText>
             </w:r>
             <w:r>
               <w:rPr>
@@ -2236,7 +2241,7 @@
               <w:noProof/>
             </w:rPr>
           </w:pPr>
-          <w:hyperlink w:anchor="_Toc12070163" w:history="1">
+          <w:hyperlink w:anchor="_Toc18837589" w:history="1">
             <w:r>
               <w:rPr>
                 <w:rStyle w:val="Hyperlink"/>
@@ -2263,7 +2268,7 @@
                 <w:noProof/>
                 <w:webHidden/>
               </w:rPr>
-              <w:instrText xml:space="preserve"> PAGEREF _Toc12070163 \h </w:instrText>
+              <w:instrText xml:space="preserve"> PAGEREF _Toc18837589 \h </w:instrText>
             </w:r>
             <w:r>
               <w:rPr>
@@ -2283,7 +2288,7 @@
                 <w:noProof/>
                 <w:webHidden/>
               </w:rPr>
-              <w:t>16</w:t>
+              <w:t>15</w:t>
             </w:r>
             <w:r>
               <w:rPr>
@@ -2309,7 +2314,7 @@
               <w:szCs w:val="24"/>
             </w:rPr>
           </w:pPr>
-          <w:hyperlink w:anchor="_Toc12070164" w:history="1">
+          <w:hyperlink w:anchor="_Toc18837590" w:history="1">
             <w:r>
               <w:rPr>
                 <w:rStyle w:val="Hyperlink"/>
@@ -2336,7 +2341,7 @@
                 <w:noProof/>
                 <w:webHidden/>
               </w:rPr>
-              <w:instrText xml:space="preserve"> PAGEREF _Toc12070164 \h </w:instrText>
+              <w:instrText xml:space="preserve"> PAGEREF _Toc18837590 \h </w:instrText>
             </w:r>
             <w:r>
               <w:rPr>
@@ -2382,7 +2387,7 @@
               <w:szCs w:val="24"/>
             </w:rPr>
           </w:pPr>
-          <w:hyperlink w:anchor="_Toc12070165" w:history="1">
+          <w:hyperlink w:anchor="_Toc18837591" w:history="1">
             <w:r>
               <w:rPr>
                 <w:rStyle w:val="Hyperlink"/>
@@ -2409,7 +2414,7 @@
                 <w:noProof/>
                 <w:webHidden/>
               </w:rPr>
-              <w:instrText xml:space="preserve"> PAGEREF _Toc12070165 \h </w:instrText>
+              <w:instrText xml:space="preserve"> PAGEREF _Toc18837591 \h </w:instrText>
             </w:r>
             <w:r>
               <w:rPr>
@@ -2455,7 +2460,7 @@
               <w:szCs w:val="24"/>
             </w:rPr>
           </w:pPr>
-          <w:hyperlink w:anchor="_Toc12070166" w:history="1">
+          <w:hyperlink w:anchor="_Toc18837592" w:history="1">
             <w:r>
               <w:rPr>
                 <w:rStyle w:val="Hyperlink"/>
@@ -2482,7 +2487,7 @@
                 <w:noProof/>
                 <w:webHidden/>
               </w:rPr>
-              <w:instrText xml:space="preserve"> PAGEREF _Toc12070166 \h </w:instrText>
+              <w:instrText xml:space="preserve"> PAGEREF _Toc18837592 \h </w:instrText>
             </w:r>
             <w:r>
               <w:rPr>
@@ -2528,7 +2533,7 @@
               <w:szCs w:val="24"/>
             </w:rPr>
           </w:pPr>
-          <w:hyperlink w:anchor="_Toc12070167" w:history="1">
+          <w:hyperlink w:anchor="_Toc18837593" w:history="1">
             <w:r>
               <w:rPr>
                 <w:rStyle w:val="Hyperlink"/>
@@ -2555,7 +2560,7 @@
                 <w:noProof/>
                 <w:webHidden/>
               </w:rPr>
-              <w:instrText xml:space="preserve"> PAGEREF _Toc12070167 \h </w:instrText>
+              <w:instrText xml:space="preserve"> PAGEREF _Toc18837593 \h </w:instrText>
             </w:r>
             <w:r>
               <w:rPr>
@@ -2599,7 +2604,7 @@
               <w:noProof/>
             </w:rPr>
           </w:pPr>
-          <w:hyperlink w:anchor="_Toc12070168" w:history="1">
+          <w:hyperlink w:anchor="_Toc18837594" w:history="1">
             <w:r>
               <w:rPr>
                 <w:rStyle w:val="Hyperlink"/>
@@ -2626,7 +2631,7 @@
                 <w:noProof/>
                 <w:webHidden/>
               </w:rPr>
-              <w:instrText xml:space="preserve"> PAGEREF _Toc12070168 \h </w:instrText>
+              <w:instrText xml:space="preserve"> PAGEREF _Toc18837594 \h </w:instrText>
             </w:r>
             <w:r>
               <w:rPr>
@@ -2670,7 +2675,7 @@
               <w:noProof/>
             </w:rPr>
           </w:pPr>
-          <w:hyperlink w:anchor="_Toc12070169" w:history="1">
+          <w:hyperlink w:anchor="_Toc18837595" w:history="1">
             <w:r>
               <w:rPr>
                 <w:rStyle w:val="Hyperlink"/>
@@ -2697,7 +2702,7 @@
                 <w:noProof/>
                 <w:webHidden/>
               </w:rPr>
-              <w:instrText xml:space="preserve"> PAGEREF _Toc12070169 \h </w:instrText>
+              <w:instrText xml:space="preserve"> PAGEREF _Toc18837595 \h </w:instrText>
             </w:r>
             <w:r>
               <w:rPr>
@@ -2743,7 +2748,7 @@
               <w:szCs w:val="24"/>
             </w:rPr>
           </w:pPr>
-          <w:hyperlink w:anchor="_Toc12070170" w:history="1">
+          <w:hyperlink w:anchor="_Toc18837596" w:history="1">
             <w:r>
               <w:rPr>
                 <w:rStyle w:val="Hyperlink"/>
@@ -2770,7 +2775,7 @@
                 <w:noProof/>
                 <w:webHidden/>
               </w:rPr>
-              <w:instrText xml:space="preserve"> PAGEREF _Toc12070170 \h </w:instrText>
+              <w:instrText xml:space="preserve"> PAGEREF _Toc18837596 \h </w:instrText>
             </w:r>
             <w:r>
               <w:rPr>
@@ -2816,13 +2821,13 @@
               <w:szCs w:val="24"/>
             </w:rPr>
           </w:pPr>
-          <w:hyperlink w:anchor="_Toc12070171" w:history="1">
+          <w:hyperlink w:anchor="_Toc18837597" w:history="1">
             <w:r>
               <w:rPr>
                 <w:rStyle w:val="Hyperlink"/>
                 <w:noProof/>
               </w:rPr>
-              <w:t>Convert string to timestamp</w:t>
+              <w:t>Convert string in a local timezone to a UTC timestamp</w:t>
             </w:r>
             <w:r>
               <w:rPr>
@@ -2843,7 +2848,7 @@
                 <w:noProof/>
                 <w:webHidden/>
               </w:rPr>
-              <w:instrText xml:space="preserve"> PAGEREF _Toc12070171 \h </w:instrText>
+              <w:instrText xml:space="preserve"> PAGEREF _Toc18837597 \h </w:instrText>
             </w:r>
             <w:r>
               <w:rPr>
@@ -2889,13 +2894,13 @@
               <w:szCs w:val="24"/>
             </w:rPr>
           </w:pPr>
-          <w:hyperlink w:anchor="_Toc12070172" w:history="1">
+          <w:hyperlink w:anchor="_Toc18837598" w:history="1">
             <w:r>
               <w:rPr>
                 <w:rStyle w:val="Hyperlink"/>
                 <w:noProof/>
               </w:rPr>
-              <w:t>Convert ISO 8601 Standard DateTime to unix Timestamp</w:t>
+              <w:t>Convert string to timestamp</w:t>
             </w:r>
             <w:r>
               <w:rPr>
@@ -2916,7 +2921,7 @@
                 <w:noProof/>
                 <w:webHidden/>
               </w:rPr>
-              <w:instrText xml:space="preserve"> PAGEREF _Toc12070172 \h </w:instrText>
+              <w:instrText xml:space="preserve"> PAGEREF _Toc18837598 \h </w:instrText>
             </w:r>
             <w:r>
               <w:rPr>
@@ -2962,13 +2967,13 @@
               <w:szCs w:val="24"/>
             </w:rPr>
           </w:pPr>
-          <w:hyperlink w:anchor="_Toc12070173" w:history="1">
+          <w:hyperlink w:anchor="_Toc18837599" w:history="1">
             <w:r>
               <w:rPr>
                 <w:rStyle w:val="Hyperlink"/>
                 <w:noProof/>
               </w:rPr>
-              <w:t>Convert Unix Timestamp to Formatted Date</w:t>
+              <w:t>Convert ISO 8601 Standard DateTime to unix Timestamp</w:t>
             </w:r>
             <w:r>
               <w:rPr>
@@ -2989,7 +2994,7 @@
                 <w:noProof/>
                 <w:webHidden/>
               </w:rPr>
-              <w:instrText xml:space="preserve"> PAGEREF _Toc12070173 \h </w:instrText>
+              <w:instrText xml:space="preserve"> PAGEREF _Toc18837599 \h </w:instrText>
             </w:r>
             <w:r>
               <w:rPr>
@@ -3009,7 +3014,7 @@
                 <w:noProof/>
                 <w:webHidden/>
               </w:rPr>
-              <w:t>21</w:t>
+              <w:t>20</w:t>
             </w:r>
             <w:r>
               <w:rPr>
@@ -3035,12 +3040,85 @@
               <w:szCs w:val="24"/>
             </w:rPr>
           </w:pPr>
-          <w:hyperlink w:anchor="_Toc12070174" w:history="1">
+          <w:hyperlink w:anchor="_Toc18837600" w:history="1">
             <w:r>
               <w:rPr>
                 <w:rStyle w:val="Hyperlink"/>
                 <w:noProof/>
               </w:rPr>
+              <w:t>Convert Unix Timestamp to Formatted Date</w:t>
+            </w:r>
+            <w:r>
+              <w:rPr>
+                <w:noProof/>
+                <w:webHidden/>
+              </w:rPr>
+              <w:tab/>
+            </w:r>
+            <w:r>
+              <w:rPr>
+                <w:noProof/>
+                <w:webHidden/>
+              </w:rPr>
+              <w:fldChar w:fldCharType="begin"/>
+            </w:r>
+            <w:r>
+              <w:rPr>
+                <w:noProof/>
+                <w:webHidden/>
+              </w:rPr>
+              <w:instrText xml:space="preserve"> PAGEREF _Toc18837600 \h </w:instrText>
+            </w:r>
+            <w:r>
+              <w:rPr>
+                <w:noProof/>
+                <w:webHidden/>
+              </w:rPr>
+            </w:r>
+            <w:r>
+              <w:rPr>
+                <w:noProof/>
+                <w:webHidden/>
+              </w:rPr>
+              <w:fldChar w:fldCharType="separate"/>
+            </w:r>
+            <w:r>
+              <w:rPr>
+                <w:noProof/>
+                <w:webHidden/>
+              </w:rPr>
+              <w:t>20</w:t>
+            </w:r>
+            <w:r>
+              <w:rPr>
+                <w:noProof/>
+                <w:webHidden/>
+              </w:rPr>
+              <w:fldChar w:fldCharType="end"/>
+            </w:r>
+          </w:hyperlink>
+        </w:p>
+        <w:p>
+          <w:pPr>
+            <w:pStyle w:val="TOC2"/>
+            <w:tabs>
+              <w:tab w:val="right" w:leader="dot" w:pos="11150"/>
+            </w:tabs>
+            <w:rPr>
+              <w:rFonts w:eastAsiaTheme="minorEastAsia"/>
+              <w:b w:val="0"/>
+              <w:bCs w:val="0"/>
+              <w:noProof/>
+              <w:sz w:val="24"/>
+              <w:szCs w:val="24"/>
+            </w:rPr>
+          </w:pPr>
+          <w:hyperlink w:anchor="_Toc18837601" w:history="1">
+            <w:r>
+              <w:rPr>
+                <w:rStyle w:val="Hyperlink"/>
+                <w:noProof/>
+              </w:rPr>
               <w:t>Convert Unix Epoch Timestamp to ISO Standard Date and Time</w:t>
             </w:r>
             <w:r>
@@ -3062,7 +3140,7 @@
                 <w:noProof/>
                 <w:webHidden/>
               </w:rPr>
-              <w:instrText xml:space="preserve"> PAGEREF _Toc12070174 \h </w:instrText>
+              <w:instrText xml:space="preserve"> PAGEREF _Toc18837601 \h </w:instrText>
             </w:r>
             <w:r>
               <w:rPr>
@@ -3123,22 +3201,22 @@
       <w:pPr>
         <w:pStyle w:val="Heading1"/>
       </w:pPr>
-      <w:bookmarkStart w:id="0" w:name="_Toc12070133"/>
+      <w:bookmarkStart w:id="1" w:name="_Toc18837559"/>
       <w:r>
         <w:lastRenderedPageBreak/>
         <w:t>Array Queries</w:t>
       </w:r>
-      <w:bookmarkEnd w:id="0"/>
+      <w:bookmarkEnd w:id="1"/>
     </w:p>
     <w:p>
       <w:pPr>
         <w:pStyle w:val="Heading2"/>
       </w:pPr>
-      <w:bookmarkStart w:id="1" w:name="_Toc12070134"/>
+      <w:bookmarkStart w:id="2" w:name="_Toc18837560"/>
       <w:r>
         <w:t>Return the size of an array</w:t>
       </w:r>
-      <w:bookmarkEnd w:id="1"/>
+      <w:bookmarkEnd w:id="2"/>
     </w:p>
     <w:p>
       <w:pPr>
@@ -3154,11 +3232,11 @@
       <w:pPr>
         <w:pStyle w:val="Heading1"/>
       </w:pPr>
-      <w:bookmarkStart w:id="2" w:name="_Toc12070135"/>
+      <w:bookmarkStart w:id="3" w:name="_Toc18837561"/>
       <w:r>
         <w:t>Case Statements</w:t>
       </w:r>
-      <w:bookmarkEnd w:id="2"/>
+      <w:bookmarkEnd w:id="3"/>
     </w:p>
     <w:p>
       <w:pPr>
@@ -3463,11 +3541,11 @@
       <w:pPr>
         <w:pStyle w:val="Heading1"/>
       </w:pPr>
-      <w:bookmarkStart w:id="3" w:name="_Toc12070136"/>
+      <w:bookmarkStart w:id="4" w:name="_Toc18837562"/>
       <w:r>
         <w:t>Change a pyspark.sql.dataframe.DataFrame Data Type (CAST)</w:t>
       </w:r>
-      <w:bookmarkEnd w:id="3"/>
+      <w:bookmarkEnd w:id="4"/>
     </w:p>
     <w:p>
       <w:pPr>
@@ -3712,36 +3790,36 @@
       <w:pPr>
         <w:pStyle w:val="Heading1"/>
       </w:pPr>
-      <w:bookmarkStart w:id="4" w:name="_Toc12070137"/>
+      <w:bookmarkStart w:id="5" w:name="_Toc18837563"/>
       <w:r>
         <w:t>Constants</w:t>
       </w:r>
-      <w:bookmarkEnd w:id="4"/>
+      <w:bookmarkEnd w:id="5"/>
     </w:p>
     <w:p/>
     <w:p>
       <w:pPr>
         <w:pStyle w:val="Heading2"/>
       </w:pPr>
-      <w:bookmarkStart w:id="5" w:name="_Toc12070138"/>
+      <w:bookmarkStart w:id="6" w:name="_Toc18837564"/>
       <w:r>
         <w:t>pi()</w:t>
       </w:r>
-      <w:bookmarkEnd w:id="5"/>
+      <w:bookmarkEnd w:id="6"/>
     </w:p>
     <w:p/>
     <w:p>
       <w:pPr>
         <w:pStyle w:val="Heading1"/>
       </w:pPr>
-      <w:bookmarkStart w:id="6" w:name="_Toc12070139"/>
+      <w:bookmarkStart w:id="7" w:name="_Toc18837565"/>
       <w:r>
         <w:t>DataFrame</w:t>
       </w:r>
       <w:r>
         <w:t xml:space="preserve">  (pyspark.sql.dataframe.DataFrame)</w:t>
       </w:r>
-      <w:bookmarkEnd w:id="6"/>
+      <w:bookmarkEnd w:id="7"/>
     </w:p>
     <w:p>
       <w:pPr>
@@ -3752,11 +3830,11 @@
       <w:pPr>
         <w:pStyle w:val="Heading2"/>
       </w:pPr>
-      <w:bookmarkStart w:id="7" w:name="_Toc12070140"/>
+      <w:bookmarkStart w:id="8" w:name="_Toc18837566"/>
       <w:r>
         <w:t>Change a DataFrame’s Column Names</w:t>
       </w:r>
-      <w:bookmarkEnd w:id="7"/>
+      <w:bookmarkEnd w:id="8"/>
     </w:p>
     <w:p/>
     <w:p>
@@ -3818,87 +3896,87 @@
           <w:sz w:val="21"/>
           <w:szCs w:val="21"/>
         </w:rPr>
+        <w:t>+---+---+------------+</w:t>
+      </w:r>
+    </w:p>
+    <w:p>
+      <w:pPr>
+        <w:shd w:val="clear" w:color="auto" w:fill="FFFFFF"/>
+        <w:tabs>
+          <w:tab w:val="left" w:pos="916"/>
+          <w:tab w:val="left" w:pos="1832"/>
+          <w:tab w:val="left" w:pos="2748"/>
+          <w:tab w:val="left" w:pos="3664"/>
+          <w:tab w:val="left" w:pos="4580"/>
+          <w:tab w:val="left" w:pos="5496"/>
+          <w:tab w:val="left" w:pos="6412"/>
+          <w:tab w:val="left" w:pos="7328"/>
+          <w:tab w:val="left" w:pos="8244"/>
+          <w:tab w:val="left" w:pos="9160"/>
+          <w:tab w:val="left" w:pos="10076"/>
+          <w:tab w:val="left" w:pos="10992"/>
+          <w:tab w:val="left" w:pos="11908"/>
+          <w:tab w:val="left" w:pos="12824"/>
+          <w:tab w:val="left" w:pos="13740"/>
+          <w:tab w:val="left" w:pos="14656"/>
+        </w:tabs>
+        <w:wordWrap w:val="0"/>
+        <w:textAlignment w:val="baseline"/>
+        <w:rPr>
+          <w:rFonts w:ascii="Courier New" w:eastAsia="Times New Roman" w:hAnsi="Courier New" w:cs="Courier New"/>
+          <w:color w:val="000000"/>
+          <w:sz w:val="21"/>
+          <w:szCs w:val="21"/>
+        </w:rPr>
+      </w:pPr>
+      <w:r>
+        <w:rPr>
+          <w:rFonts w:ascii="Courier New" w:eastAsia="Times New Roman" w:hAnsi="Courier New" w:cs="Courier New"/>
+          <w:color w:val="000000"/>
+          <w:sz w:val="21"/>
+          <w:szCs w:val="21"/>
+        </w:rPr>
+        <w:t>|  a|col|           c|</w:t>
+      </w:r>
+    </w:p>
+    <w:p>
+      <w:pPr>
+        <w:shd w:val="clear" w:color="auto" w:fill="FFFFFF"/>
+        <w:tabs>
+          <w:tab w:val="left" w:pos="916"/>
+          <w:tab w:val="left" w:pos="1832"/>
+          <w:tab w:val="left" w:pos="2748"/>
+          <w:tab w:val="left" w:pos="3664"/>
+          <w:tab w:val="left" w:pos="4580"/>
+          <w:tab w:val="left" w:pos="5496"/>
+          <w:tab w:val="left" w:pos="6412"/>
+          <w:tab w:val="left" w:pos="7328"/>
+          <w:tab w:val="left" w:pos="8244"/>
+          <w:tab w:val="left" w:pos="9160"/>
+          <w:tab w:val="left" w:pos="10076"/>
+          <w:tab w:val="left" w:pos="10992"/>
+          <w:tab w:val="left" w:pos="11908"/>
+          <w:tab w:val="left" w:pos="12824"/>
+          <w:tab w:val="left" w:pos="13740"/>
+          <w:tab w:val="left" w:pos="14656"/>
+        </w:tabs>
+        <w:wordWrap w:val="0"/>
+        <w:textAlignment w:val="baseline"/>
+        <w:rPr>
+          <w:rFonts w:ascii="Courier New" w:eastAsia="Times New Roman" w:hAnsi="Courier New" w:cs="Courier New"/>
+          <w:color w:val="000000"/>
+          <w:sz w:val="21"/>
+          <w:szCs w:val="21"/>
+        </w:rPr>
+      </w:pPr>
+      <w:r>
+        <w:rPr>
+          <w:rFonts w:ascii="Courier New" w:eastAsia="Times New Roman" w:hAnsi="Courier New" w:cs="Courier New"/>
+          <w:color w:val="000000"/>
+          <w:sz w:val="21"/>
+          <w:szCs w:val="21"/>
+        </w:rPr>
         <w:lastRenderedPageBreak/>
-        <w:t>+---+---+------------+</w:t>
-      </w:r>
-    </w:p>
-    <w:p>
-      <w:pPr>
-        <w:shd w:val="clear" w:color="auto" w:fill="FFFFFF"/>
-        <w:tabs>
-          <w:tab w:val="left" w:pos="916"/>
-          <w:tab w:val="left" w:pos="1832"/>
-          <w:tab w:val="left" w:pos="2748"/>
-          <w:tab w:val="left" w:pos="3664"/>
-          <w:tab w:val="left" w:pos="4580"/>
-          <w:tab w:val="left" w:pos="5496"/>
-          <w:tab w:val="left" w:pos="6412"/>
-          <w:tab w:val="left" w:pos="7328"/>
-          <w:tab w:val="left" w:pos="8244"/>
-          <w:tab w:val="left" w:pos="9160"/>
-          <w:tab w:val="left" w:pos="10076"/>
-          <w:tab w:val="left" w:pos="10992"/>
-          <w:tab w:val="left" w:pos="11908"/>
-          <w:tab w:val="left" w:pos="12824"/>
-          <w:tab w:val="left" w:pos="13740"/>
-          <w:tab w:val="left" w:pos="14656"/>
-        </w:tabs>
-        <w:wordWrap w:val="0"/>
-        <w:textAlignment w:val="baseline"/>
-        <w:rPr>
-          <w:rFonts w:ascii="Courier New" w:eastAsia="Times New Roman" w:hAnsi="Courier New" w:cs="Courier New"/>
-          <w:color w:val="000000"/>
-          <w:sz w:val="21"/>
-          <w:szCs w:val="21"/>
-        </w:rPr>
-      </w:pPr>
-      <w:r>
-        <w:rPr>
-          <w:rFonts w:ascii="Courier New" w:eastAsia="Times New Roman" w:hAnsi="Courier New" w:cs="Courier New"/>
-          <w:color w:val="000000"/>
-          <w:sz w:val="21"/>
-          <w:szCs w:val="21"/>
-        </w:rPr>
-        <w:t>|  a|col|           c|</w:t>
-      </w:r>
-    </w:p>
-    <w:p>
-      <w:pPr>
-        <w:shd w:val="clear" w:color="auto" w:fill="FFFFFF"/>
-        <w:tabs>
-          <w:tab w:val="left" w:pos="916"/>
-          <w:tab w:val="left" w:pos="1832"/>
-          <w:tab w:val="left" w:pos="2748"/>
-          <w:tab w:val="left" w:pos="3664"/>
-          <w:tab w:val="left" w:pos="4580"/>
-          <w:tab w:val="left" w:pos="5496"/>
-          <w:tab w:val="left" w:pos="6412"/>
-          <w:tab w:val="left" w:pos="7328"/>
-          <w:tab w:val="left" w:pos="8244"/>
-          <w:tab w:val="left" w:pos="9160"/>
-          <w:tab w:val="left" w:pos="10076"/>
-          <w:tab w:val="left" w:pos="10992"/>
-          <w:tab w:val="left" w:pos="11908"/>
-          <w:tab w:val="left" w:pos="12824"/>
-          <w:tab w:val="left" w:pos="13740"/>
-          <w:tab w:val="left" w:pos="14656"/>
-        </w:tabs>
-        <w:wordWrap w:val="0"/>
-        <w:textAlignment w:val="baseline"/>
-        <w:rPr>
-          <w:rFonts w:ascii="Courier New" w:eastAsia="Times New Roman" w:hAnsi="Courier New" w:cs="Courier New"/>
-          <w:color w:val="000000"/>
-          <w:sz w:val="21"/>
-          <w:szCs w:val="21"/>
-        </w:rPr>
-      </w:pPr>
-      <w:r>
-        <w:rPr>
-          <w:rFonts w:ascii="Courier New" w:eastAsia="Times New Roman" w:hAnsi="Courier New" w:cs="Courier New"/>
-          <w:color w:val="000000"/>
-          <w:sz w:val="21"/>
-          <w:szCs w:val="21"/>
-        </w:rPr>
         <w:t>+---+---+------------+</w:t>
       </w:r>
     </w:p>
@@ -4630,12 +4708,12 @@
       <w:pPr>
         <w:pStyle w:val="Heading2"/>
       </w:pPr>
-      <w:bookmarkStart w:id="8" w:name="_Toc12070141"/>
+      <w:bookmarkStart w:id="9" w:name="_Toc18837567"/>
       <w:r>
         <w:lastRenderedPageBreak/>
         <w:t>Create a DataFrame from Scratch</w:t>
       </w:r>
-      <w:bookmarkEnd w:id="8"/>
+      <w:bookmarkEnd w:id="9"/>
     </w:p>
     <w:p/>
     <w:p>
@@ -4934,11 +5012,11 @@
       <w:pPr>
         <w:pStyle w:val="Heading2"/>
       </w:pPr>
-      <w:bookmarkStart w:id="9" w:name="_Toc12070142"/>
+      <w:bookmarkStart w:id="10" w:name="_Toc18837568"/>
       <w:r>
         <w:t>Execute SQL on a DataFrame</w:t>
       </w:r>
-      <w:bookmarkEnd w:id="9"/>
+      <w:bookmarkEnd w:id="10"/>
     </w:p>
     <w:p/>
     <w:p>
@@ -5059,12 +5137,12 @@
       <w:pPr>
         <w:pStyle w:val="Heading2"/>
       </w:pPr>
-      <w:bookmarkStart w:id="10" w:name="_Toc12070143"/>
+      <w:bookmarkStart w:id="11" w:name="_Toc18837569"/>
       <w:r>
         <w:lastRenderedPageBreak/>
         <w:t>Explode a List inside a DataFrame column</w:t>
       </w:r>
-      <w:bookmarkEnd w:id="10"/>
+      <w:bookmarkEnd w:id="11"/>
     </w:p>
     <w:p/>
     <w:p>
@@ -5883,11 +5961,11 @@
       <w:pPr>
         <w:pStyle w:val="Heading2"/>
       </w:pPr>
-      <w:bookmarkStart w:id="11" w:name="_Toc12070144"/>
+      <w:bookmarkStart w:id="12" w:name="_Toc18837570"/>
       <w:r>
         <w:t>Select Distinct Rows of a pySpark DataFrame</w:t>
       </w:r>
-      <w:bookmarkEnd w:id="11"/>
+      <w:bookmarkEnd w:id="12"/>
     </w:p>
     <w:p/>
     <w:p>
@@ -5934,7 +6012,7 @@
       <w:pPr>
         <w:pStyle w:val="Heading1"/>
       </w:pPr>
-      <w:bookmarkStart w:id="12" w:name="_Toc12070145"/>
+      <w:bookmarkStart w:id="13" w:name="_Toc18837571"/>
       <w:r>
         <w:lastRenderedPageBreak/>
         <w:t>Distance on Earth Surface Using Haversine</w:t>
@@ -5942,7 +6020,7 @@
       <w:r>
         <w:t xml:space="preserve"> Equation</w:t>
       </w:r>
-      <w:bookmarkEnd w:id="12"/>
+      <w:bookmarkEnd w:id="13"/>
     </w:p>
     <w:p>
       <w:pPr>
@@ -6531,11 +6609,11 @@
       <w:pPr>
         <w:pStyle w:val="Heading1"/>
       </w:pPr>
-      <w:bookmarkStart w:id="13" w:name="_Toc12070146"/>
+      <w:bookmarkStart w:id="14" w:name="_Toc18837572"/>
       <w:r>
         <w:t>Invoke a pySpark UDF from SQL</w:t>
       </w:r>
-      <w:bookmarkEnd w:id="13"/>
+      <w:bookmarkEnd w:id="14"/>
     </w:p>
     <w:p>
       <w:pPr>
@@ -6689,19 +6767,19 @@
       <w:pPr>
         <w:pStyle w:val="Heading1"/>
       </w:pPr>
-      <w:bookmarkStart w:id="14" w:name="_Toc12070147"/>
+      <w:bookmarkStart w:id="15" w:name="_Toc18837573"/>
       <w:r>
         <w:lastRenderedPageBreak/>
         <w:t>Joins</w:t>
       </w:r>
-      <w:bookmarkEnd w:id="14"/>
+      <w:bookmarkEnd w:id="15"/>
     </w:p>
     <w:p/>
     <w:p>
       <w:pPr>
         <w:pStyle w:val="Heading2"/>
       </w:pPr>
-      <w:bookmarkStart w:id="15" w:name="_Toc12070148"/>
+      <w:bookmarkStart w:id="16" w:name="_Toc18837574"/>
       <w:r>
         <w:t>Left Anti</w:t>
       </w:r>
@@ -6711,7 +6789,7 @@
       <w:r>
         <w:t>Join</w:t>
       </w:r>
-      <w:bookmarkEnd w:id="15"/>
+      <w:bookmarkEnd w:id="16"/>
     </w:p>
     <w:p>
       <w:r>
@@ -7015,11 +7093,11 @@
       <w:pPr>
         <w:pStyle w:val="Heading2"/>
       </w:pPr>
-      <w:bookmarkStart w:id="16" w:name="_Toc12070149"/>
+      <w:bookmarkStart w:id="17" w:name="_Toc18837575"/>
       <w:r>
         <w:t>Left Outer Join</w:t>
       </w:r>
-      <w:bookmarkEnd w:id="16"/>
+      <w:bookmarkEnd w:id="17"/>
     </w:p>
     <w:p/>
     <w:p>
@@ -7347,6 +7425,7 @@
           <w:sz w:val="20"/>
           <w:szCs w:val="20"/>
         </w:rPr>
+        <w:lastRenderedPageBreak/>
         <w:t>Output:</w:t>
       </w:r>
     </w:p>
@@ -8610,12 +8689,12 @@
       <w:pPr>
         <w:pStyle w:val="Heading1"/>
       </w:pPr>
-      <w:bookmarkStart w:id="17" w:name="_Toc12070150"/>
+      <w:bookmarkStart w:id="18" w:name="_Toc18837576"/>
       <w:r>
         <w:lastRenderedPageBreak/>
         <w:t>LEAD and LAG</w:t>
       </w:r>
-      <w:bookmarkEnd w:id="17"/>
+      <w:bookmarkEnd w:id="18"/>
     </w:p>
     <w:p/>
     <w:p>
@@ -9615,7 +9694,7 @@
           <w:shd w:val="clear" w:color="auto" w:fill="F4F5F7"/>
         </w:rPr>
       </w:pPr>
-      <w:bookmarkStart w:id="18" w:name="_Toc12070151"/>
+      <w:bookmarkStart w:id="19" w:name="_Toc18837577"/>
       <w:r>
         <w:lastRenderedPageBreak/>
         <w:t xml:space="preserve">Loading a Schema while Correcting </w:t>
@@ -9627,7 +9706,7 @@
         </w:rPr>
         <w:t>org.apache.parquet.io.ParquetDecodingException</w:t>
       </w:r>
-      <w:bookmarkEnd w:id="18"/>
+      <w:bookmarkEnd w:id="19"/>
     </w:p>
     <w:p>
       <w:pPr>
@@ -9873,11 +9952,11 @@
       <w:pPr>
         <w:pStyle w:val="Heading1"/>
       </w:pPr>
-      <w:bookmarkStart w:id="19" w:name="_Toc12070152"/>
+      <w:bookmarkStart w:id="20" w:name="_Toc18837578"/>
       <w:r>
         <w:t>Read a Parquet File into a DataFrame</w:t>
       </w:r>
-      <w:bookmarkEnd w:id="19"/>
+      <w:bookmarkEnd w:id="20"/>
     </w:p>
     <w:p>
       <w:pPr>
@@ -9940,14 +10019,14 @@
       <w:pPr>
         <w:pStyle w:val="Heading1"/>
       </w:pPr>
-      <w:bookmarkStart w:id="20" w:name="_Toc12070153"/>
+      <w:bookmarkStart w:id="21" w:name="_Toc18837579"/>
       <w:r>
         <w:t xml:space="preserve">Rounding </w:t>
       </w:r>
       <w:r>
         <w:t>Numerical Values</w:t>
       </w:r>
-      <w:bookmarkEnd w:id="20"/>
+      <w:bookmarkEnd w:id="21"/>
     </w:p>
     <w:p>
       <w:pPr>
@@ -10253,12 +10332,12 @@
       <w:pPr>
         <w:pStyle w:val="Heading1"/>
       </w:pPr>
-      <w:bookmarkStart w:id="21" w:name="_Toc12070154"/>
+      <w:bookmarkStart w:id="22" w:name="_Toc18837580"/>
       <w:r>
         <w:lastRenderedPageBreak/>
         <w:t>Store DataFrame as Temp Table for Later Querying</w:t>
       </w:r>
-      <w:bookmarkEnd w:id="21"/>
+      <w:bookmarkEnd w:id="22"/>
     </w:p>
     <w:p/>
     <w:p>
@@ -10338,11 +10417,11 @@
       <w:pPr>
         <w:pStyle w:val="Heading1"/>
       </w:pPr>
-      <w:bookmarkStart w:id="22" w:name="_Toc12070155"/>
+      <w:bookmarkStart w:id="23" w:name="_Toc18837581"/>
       <w:r>
         <w:t>Select an Array Element</w:t>
       </w:r>
-      <w:bookmarkEnd w:id="22"/>
+      <w:bookmarkEnd w:id="23"/>
     </w:p>
     <w:p>
       <w:pPr>
@@ -10477,11 +10556,11 @@
       <w:pPr>
         <w:pStyle w:val="Heading1"/>
       </w:pPr>
-      <w:bookmarkStart w:id="23" w:name="_Toc12070156"/>
+      <w:bookmarkStart w:id="24" w:name="_Toc18837582"/>
       <w:r>
         <w:t>Parameterized Queries</w:t>
       </w:r>
-      <w:bookmarkEnd w:id="23"/>
+      <w:bookmarkEnd w:id="24"/>
     </w:p>
     <w:p>
       <w:pPr>
@@ -10617,11 +10696,11 @@
       <w:pPr>
         <w:pStyle w:val="Heading2"/>
       </w:pPr>
-      <w:bookmarkStart w:id="24" w:name="_Toc12070157"/>
+      <w:bookmarkStart w:id="25" w:name="_Toc18837583"/>
       <w:r>
         <w:t>Passing a List or Tuple in a Parameterized Query</w:t>
       </w:r>
-      <w:bookmarkEnd w:id="24"/>
+      <w:bookmarkEnd w:id="25"/>
     </w:p>
     <w:p>
       <w:r>
@@ -10737,7 +10816,6 @@
           <w:sz w:val="20"/>
           <w:szCs w:val="20"/>
         </w:rPr>
-        <w:lastRenderedPageBreak/>
         <w:t xml:space="preserve">           smfPayloadData.geolocation.latitude,</w:t>
       </w:r>
     </w:p>
@@ -10754,6 +10832,7 @@
           <w:sz w:val="20"/>
           <w:szCs w:val="20"/>
         </w:rPr>
+        <w:lastRenderedPageBreak/>
         <w:t xml:space="preserve">           smfPayloadData.geolocation.longitude,</w:t>
       </w:r>
     </w:p>
@@ -10987,22 +11066,22 @@
       <w:pPr>
         <w:pStyle w:val="Heading1"/>
       </w:pPr>
-      <w:bookmarkStart w:id="25" w:name="_Toc12070158"/>
+      <w:bookmarkStart w:id="26" w:name="_Toc18837584"/>
       <w:r>
         <w:t>Parquet</w:t>
       </w:r>
-      <w:bookmarkEnd w:id="25"/>
+      <w:bookmarkEnd w:id="26"/>
     </w:p>
     <w:p/>
     <w:p>
       <w:pPr>
         <w:pStyle w:val="Heading2"/>
       </w:pPr>
-      <w:bookmarkStart w:id="26" w:name="_Toc12070159"/>
+      <w:bookmarkStart w:id="27" w:name="_Toc18837585"/>
       <w:r>
         <w:t>Explode a list or array data field</w:t>
       </w:r>
-      <w:bookmarkEnd w:id="26"/>
+      <w:bookmarkEnd w:id="27"/>
     </w:p>
     <w:p/>
     <w:p>
@@ -11513,6 +11592,7 @@
         <w:rPr>
           <w:b/>
         </w:rPr>
+        <w:lastRenderedPageBreak/>
         <w:t>Exploding an Array stored in a Column</w:t>
       </w:r>
     </w:p>
@@ -12591,111 +12671,860 @@
           <w:sz w:val="21"/>
           <w:szCs w:val="21"/>
         </w:rPr>
+        <w:t>|1494621881|212370000|12275|</w:t>
+      </w:r>
+    </w:p>
+    <w:p>
+      <w:pPr>
+        <w:shd w:val="clear" w:color="auto" w:fill="FFFFFF"/>
+        <w:tabs>
+          <w:tab w:val="left" w:pos="916"/>
+          <w:tab w:val="left" w:pos="1832"/>
+          <w:tab w:val="left" w:pos="2748"/>
+          <w:tab w:val="left" w:pos="3664"/>
+          <w:tab w:val="left" w:pos="4580"/>
+          <w:tab w:val="left" w:pos="5496"/>
+          <w:tab w:val="left" w:pos="6412"/>
+          <w:tab w:val="left" w:pos="7328"/>
+          <w:tab w:val="left" w:pos="8244"/>
+          <w:tab w:val="left" w:pos="9160"/>
+          <w:tab w:val="left" w:pos="10076"/>
+          <w:tab w:val="left" w:pos="10992"/>
+          <w:tab w:val="left" w:pos="11908"/>
+          <w:tab w:val="left" w:pos="12824"/>
+          <w:tab w:val="left" w:pos="13740"/>
+          <w:tab w:val="left" w:pos="14656"/>
+        </w:tabs>
+        <w:wordWrap w:val="0"/>
+        <w:textAlignment w:val="baseline"/>
+        <w:rPr>
+          <w:rFonts w:ascii="Courier New" w:eastAsia="Times New Roman" w:hAnsi="Courier New" w:cs="Courier New"/>
+          <w:color w:val="000000"/>
+          <w:sz w:val="21"/>
+          <w:szCs w:val="21"/>
+        </w:rPr>
+      </w:pPr>
+      <w:r>
+        <w:rPr>
+          <w:rFonts w:ascii="Courier New" w:eastAsia="Times New Roman" w:hAnsi="Courier New" w:cs="Courier New"/>
+          <w:color w:val="000000"/>
+          <w:sz w:val="21"/>
+          <w:szCs w:val="21"/>
+        </w:rPr>
+        <w:t>|1494913457|212370000|12223|</w:t>
+      </w:r>
+    </w:p>
+    <w:p>
+      <w:pPr>
+        <w:shd w:val="clear" w:color="auto" w:fill="FFFFFF"/>
+        <w:tabs>
+          <w:tab w:val="left" w:pos="916"/>
+          <w:tab w:val="left" w:pos="1832"/>
+          <w:tab w:val="left" w:pos="2748"/>
+          <w:tab w:val="left" w:pos="3664"/>
+          <w:tab w:val="left" w:pos="4580"/>
+          <w:tab w:val="left" w:pos="5496"/>
+          <w:tab w:val="left" w:pos="6412"/>
+          <w:tab w:val="left" w:pos="7328"/>
+          <w:tab w:val="left" w:pos="8244"/>
+          <w:tab w:val="left" w:pos="9160"/>
+          <w:tab w:val="left" w:pos="10076"/>
+          <w:tab w:val="left" w:pos="10992"/>
+          <w:tab w:val="left" w:pos="11908"/>
+          <w:tab w:val="left" w:pos="12824"/>
+          <w:tab w:val="left" w:pos="13740"/>
+          <w:tab w:val="left" w:pos="14656"/>
+        </w:tabs>
+        <w:wordWrap w:val="0"/>
+        <w:textAlignment w:val="baseline"/>
+        <w:rPr>
+          <w:rFonts w:ascii="Courier New" w:eastAsia="Times New Roman" w:hAnsi="Courier New" w:cs="Courier New"/>
+          <w:color w:val="000000"/>
+          <w:sz w:val="21"/>
+          <w:szCs w:val="21"/>
+        </w:rPr>
+      </w:pPr>
+      <w:r>
+        <w:rPr>
+          <w:rFonts w:ascii="Courier New" w:eastAsia="Times New Roman" w:hAnsi="Courier New" w:cs="Courier New"/>
+          <w:color w:val="000000"/>
+          <w:sz w:val="21"/>
+          <w:szCs w:val="21"/>
+        </w:rPr>
+        <w:t>+----------+---------+-----+</w:t>
+      </w:r>
+    </w:p>
+    <w:p/>
+    <w:p>
+      <w:pPr>
+        <w:pStyle w:val="Heading1"/>
+      </w:pPr>
+      <w:bookmarkStart w:id="28" w:name="_Toc18837586"/>
+      <w:r>
         <w:lastRenderedPageBreak/>
-        <w:t>|1494621881|212370000|12275|</w:t>
-      </w:r>
-    </w:p>
-    <w:p>
-      <w:pPr>
-        <w:shd w:val="clear" w:color="auto" w:fill="FFFFFF"/>
-        <w:tabs>
-          <w:tab w:val="left" w:pos="916"/>
-          <w:tab w:val="left" w:pos="1832"/>
-          <w:tab w:val="left" w:pos="2748"/>
-          <w:tab w:val="left" w:pos="3664"/>
-          <w:tab w:val="left" w:pos="4580"/>
-          <w:tab w:val="left" w:pos="5496"/>
-          <w:tab w:val="left" w:pos="6412"/>
-          <w:tab w:val="left" w:pos="7328"/>
-          <w:tab w:val="left" w:pos="8244"/>
-          <w:tab w:val="left" w:pos="9160"/>
-          <w:tab w:val="left" w:pos="10076"/>
-          <w:tab w:val="left" w:pos="10992"/>
-          <w:tab w:val="left" w:pos="11908"/>
-          <w:tab w:val="left" w:pos="12824"/>
-          <w:tab w:val="left" w:pos="13740"/>
-          <w:tab w:val="left" w:pos="14656"/>
-        </w:tabs>
-        <w:wordWrap w:val="0"/>
-        <w:textAlignment w:val="baseline"/>
-        <w:rPr>
-          <w:rFonts w:ascii="Courier New" w:eastAsia="Times New Roman" w:hAnsi="Courier New" w:cs="Courier New"/>
-          <w:color w:val="000000"/>
-          <w:sz w:val="21"/>
-          <w:szCs w:val="21"/>
-        </w:rPr>
-      </w:pPr>
-      <w:r>
-        <w:rPr>
-          <w:rFonts w:ascii="Courier New" w:eastAsia="Times New Roman" w:hAnsi="Courier New" w:cs="Courier New"/>
-          <w:color w:val="000000"/>
-          <w:sz w:val="21"/>
-          <w:szCs w:val="21"/>
-        </w:rPr>
-        <w:t>|1494913457|212370000|12223|</w:t>
-      </w:r>
-    </w:p>
-    <w:p>
-      <w:pPr>
-        <w:shd w:val="clear" w:color="auto" w:fill="FFFFFF"/>
-        <w:tabs>
-          <w:tab w:val="left" w:pos="916"/>
-          <w:tab w:val="left" w:pos="1832"/>
-          <w:tab w:val="left" w:pos="2748"/>
-          <w:tab w:val="left" w:pos="3664"/>
-          <w:tab w:val="left" w:pos="4580"/>
-          <w:tab w:val="left" w:pos="5496"/>
-          <w:tab w:val="left" w:pos="6412"/>
-          <w:tab w:val="left" w:pos="7328"/>
-          <w:tab w:val="left" w:pos="8244"/>
-          <w:tab w:val="left" w:pos="9160"/>
-          <w:tab w:val="left" w:pos="10076"/>
-          <w:tab w:val="left" w:pos="10992"/>
-          <w:tab w:val="left" w:pos="11908"/>
-          <w:tab w:val="left" w:pos="12824"/>
-          <w:tab w:val="left" w:pos="13740"/>
-          <w:tab w:val="left" w:pos="14656"/>
-        </w:tabs>
-        <w:wordWrap w:val="0"/>
-        <w:textAlignment w:val="baseline"/>
-        <w:rPr>
-          <w:rFonts w:ascii="Courier New" w:eastAsia="Times New Roman" w:hAnsi="Courier New" w:cs="Courier New"/>
-          <w:color w:val="000000"/>
-          <w:sz w:val="21"/>
-          <w:szCs w:val="21"/>
-        </w:rPr>
-      </w:pPr>
-      <w:r>
-        <w:rPr>
-          <w:rFonts w:ascii="Courier New" w:eastAsia="Times New Roman" w:hAnsi="Courier New" w:cs="Courier New"/>
-          <w:color w:val="000000"/>
-          <w:sz w:val="21"/>
-          <w:szCs w:val="21"/>
-        </w:rPr>
-        <w:t>+----------+---------+-----+</w:t>
-      </w:r>
+        <w:t>Statistics</w:t>
+      </w:r>
+      <w:bookmarkEnd w:id="28"/>
     </w:p>
     <w:p/>
     <w:p>
       <w:pPr>
+        <w:pStyle w:val="Heading2"/>
+      </w:pPr>
+      <w:bookmarkStart w:id="29" w:name="_Toc18837587"/>
+      <w:r>
+        <w:t>Average</w:t>
+      </w:r>
+      <w:bookmarkEnd w:id="29"/>
+    </w:p>
+    <w:p/>
+    <w:p>
+      <w:pPr>
+        <w:pStyle w:val="code"/>
+      </w:pPr>
+      <w:r>
+        <w:t>outliers_df = sqlContext.sql('''</w:t>
+      </w:r>
+    </w:p>
+    <w:p>
+      <w:pPr>
+        <w:pStyle w:val="code"/>
+      </w:pPr>
+      <w:r>
+        <w:t xml:space="preserve">    SELECT prev_poi, poi,</w:t>
+      </w:r>
+    </w:p>
+    <w:p>
+      <w:pPr>
+        <w:pStyle w:val="code"/>
+      </w:pPr>
+      <w:r>
+        <w:t xml:space="preserve">           avg(duration)</w:t>
+      </w:r>
+    </w:p>
+    <w:p>
+      <w:pPr>
+        <w:pStyle w:val="code"/>
+      </w:pPr>
+      <w:r>
+        <w:t xml:space="preserve">    FROM legSummaries</w:t>
+      </w:r>
+    </w:p>
+    <w:p>
+      <w:pPr>
+        <w:pStyle w:val="code"/>
+      </w:pPr>
+      <w:r>
+        <w:t xml:space="preserve">    GROUP BY prev_poi, poi</w:t>
+      </w:r>
+    </w:p>
+    <w:p>
+      <w:pPr>
+        <w:pStyle w:val="code"/>
+      </w:pPr>
+      <w:r>
+        <w:t xml:space="preserve">    LIMIT 5</w:t>
+      </w:r>
+    </w:p>
+    <w:p>
+      <w:pPr>
+        <w:pStyle w:val="code"/>
+      </w:pPr>
+      <w:r>
+        <w:t xml:space="preserve">    ''')</w:t>
+      </w:r>
+    </w:p>
+    <w:p>
+      <w:pPr>
+        <w:pStyle w:val="code"/>
+      </w:pPr>
+    </w:p>
+    <w:p>
+      <w:pPr>
+        <w:pStyle w:val="code"/>
+      </w:pPr>
+      <w:r>
+        <w:t>outliers_df.show(5)</w:t>
+      </w:r>
+    </w:p>
+    <w:p/>
+    <w:p>
+      <w:r>
+        <w:t>Output:</w:t>
+      </w:r>
+    </w:p>
+    <w:p>
+      <w:pPr>
+        <w:shd w:val="clear" w:color="auto" w:fill="FFFFFF"/>
+        <w:tabs>
+          <w:tab w:val="left" w:pos="916"/>
+          <w:tab w:val="left" w:pos="1832"/>
+          <w:tab w:val="left" w:pos="2748"/>
+          <w:tab w:val="left" w:pos="3664"/>
+          <w:tab w:val="left" w:pos="4580"/>
+          <w:tab w:val="left" w:pos="5496"/>
+          <w:tab w:val="left" w:pos="6412"/>
+          <w:tab w:val="left" w:pos="7328"/>
+          <w:tab w:val="left" w:pos="8244"/>
+          <w:tab w:val="left" w:pos="9160"/>
+          <w:tab w:val="left" w:pos="10076"/>
+          <w:tab w:val="left" w:pos="10992"/>
+          <w:tab w:val="left" w:pos="11908"/>
+          <w:tab w:val="left" w:pos="12824"/>
+          <w:tab w:val="left" w:pos="13740"/>
+          <w:tab w:val="left" w:pos="14656"/>
+        </w:tabs>
+        <w:wordWrap w:val="0"/>
+        <w:textAlignment w:val="baseline"/>
+        <w:rPr>
+          <w:rFonts w:ascii="Courier New" w:eastAsia="Times New Roman" w:hAnsi="Courier New" w:cs="Courier New"/>
+          <w:color w:val="000000"/>
+          <w:sz w:val="21"/>
+          <w:szCs w:val="21"/>
+        </w:rPr>
+      </w:pPr>
+      <w:r>
+        <w:rPr>
+          <w:rFonts w:ascii="Courier New" w:eastAsia="Times New Roman" w:hAnsi="Courier New" w:cs="Courier New"/>
+          <w:color w:val="000000"/>
+          <w:sz w:val="21"/>
+          <w:szCs w:val="21"/>
+        </w:rPr>
+        <w:t>+--------+-----+-------------+</w:t>
+      </w:r>
+    </w:p>
+    <w:p>
+      <w:pPr>
+        <w:shd w:val="clear" w:color="auto" w:fill="FFFFFF"/>
+        <w:tabs>
+          <w:tab w:val="left" w:pos="916"/>
+          <w:tab w:val="left" w:pos="1832"/>
+          <w:tab w:val="left" w:pos="2748"/>
+          <w:tab w:val="left" w:pos="3664"/>
+          <w:tab w:val="left" w:pos="4580"/>
+          <w:tab w:val="left" w:pos="5496"/>
+          <w:tab w:val="left" w:pos="6412"/>
+          <w:tab w:val="left" w:pos="7328"/>
+          <w:tab w:val="left" w:pos="8244"/>
+          <w:tab w:val="left" w:pos="9160"/>
+          <w:tab w:val="left" w:pos="10076"/>
+          <w:tab w:val="left" w:pos="10992"/>
+          <w:tab w:val="left" w:pos="11908"/>
+          <w:tab w:val="left" w:pos="12824"/>
+          <w:tab w:val="left" w:pos="13740"/>
+          <w:tab w:val="left" w:pos="14656"/>
+        </w:tabs>
+        <w:wordWrap w:val="0"/>
+        <w:textAlignment w:val="baseline"/>
+        <w:rPr>
+          <w:rFonts w:ascii="Courier New" w:eastAsia="Times New Roman" w:hAnsi="Courier New" w:cs="Courier New"/>
+          <w:color w:val="000000"/>
+          <w:sz w:val="21"/>
+          <w:szCs w:val="21"/>
+        </w:rPr>
+      </w:pPr>
+      <w:r>
+        <w:rPr>
+          <w:rFonts w:ascii="Courier New" w:eastAsia="Times New Roman" w:hAnsi="Courier New" w:cs="Courier New"/>
+          <w:color w:val="000000"/>
+          <w:sz w:val="21"/>
+          <w:szCs w:val="21"/>
+        </w:rPr>
+        <w:t>|prev_poi|  poi|avg(duration)|</w:t>
+      </w:r>
+    </w:p>
+    <w:p>
+      <w:pPr>
+        <w:shd w:val="clear" w:color="auto" w:fill="FFFFFF"/>
+        <w:tabs>
+          <w:tab w:val="left" w:pos="916"/>
+          <w:tab w:val="left" w:pos="1832"/>
+          <w:tab w:val="left" w:pos="2748"/>
+          <w:tab w:val="left" w:pos="3664"/>
+          <w:tab w:val="left" w:pos="4580"/>
+          <w:tab w:val="left" w:pos="5496"/>
+          <w:tab w:val="left" w:pos="6412"/>
+          <w:tab w:val="left" w:pos="7328"/>
+          <w:tab w:val="left" w:pos="8244"/>
+          <w:tab w:val="left" w:pos="9160"/>
+          <w:tab w:val="left" w:pos="10076"/>
+          <w:tab w:val="left" w:pos="10992"/>
+          <w:tab w:val="left" w:pos="11908"/>
+          <w:tab w:val="left" w:pos="12824"/>
+          <w:tab w:val="left" w:pos="13740"/>
+          <w:tab w:val="left" w:pos="14656"/>
+        </w:tabs>
+        <w:wordWrap w:val="0"/>
+        <w:textAlignment w:val="baseline"/>
+        <w:rPr>
+          <w:rFonts w:ascii="Courier New" w:eastAsia="Times New Roman" w:hAnsi="Courier New" w:cs="Courier New"/>
+          <w:color w:val="000000"/>
+          <w:sz w:val="21"/>
+          <w:szCs w:val="21"/>
+        </w:rPr>
+      </w:pPr>
+      <w:r>
+        <w:rPr>
+          <w:rFonts w:ascii="Courier New" w:eastAsia="Times New Roman" w:hAnsi="Courier New" w:cs="Courier New"/>
+          <w:color w:val="000000"/>
+          <w:sz w:val="21"/>
+          <w:szCs w:val="21"/>
+        </w:rPr>
+        <w:t>+--------+-----+-------------+</w:t>
+      </w:r>
+    </w:p>
+    <w:p>
+      <w:pPr>
+        <w:shd w:val="clear" w:color="auto" w:fill="FFFFFF"/>
+        <w:tabs>
+          <w:tab w:val="left" w:pos="916"/>
+          <w:tab w:val="left" w:pos="1832"/>
+          <w:tab w:val="left" w:pos="2748"/>
+          <w:tab w:val="left" w:pos="3664"/>
+          <w:tab w:val="left" w:pos="4580"/>
+          <w:tab w:val="left" w:pos="5496"/>
+          <w:tab w:val="left" w:pos="6412"/>
+          <w:tab w:val="left" w:pos="7328"/>
+          <w:tab w:val="left" w:pos="8244"/>
+          <w:tab w:val="left" w:pos="9160"/>
+          <w:tab w:val="left" w:pos="10076"/>
+          <w:tab w:val="left" w:pos="10992"/>
+          <w:tab w:val="left" w:pos="11908"/>
+          <w:tab w:val="left" w:pos="12824"/>
+          <w:tab w:val="left" w:pos="13740"/>
+          <w:tab w:val="left" w:pos="14656"/>
+        </w:tabs>
+        <w:wordWrap w:val="0"/>
+        <w:textAlignment w:val="baseline"/>
+        <w:rPr>
+          <w:rFonts w:ascii="Courier New" w:eastAsia="Times New Roman" w:hAnsi="Courier New" w:cs="Courier New"/>
+          <w:color w:val="000000"/>
+          <w:sz w:val="21"/>
+          <w:szCs w:val="21"/>
+        </w:rPr>
+      </w:pPr>
+      <w:r>
+        <w:rPr>
+          <w:rFonts w:ascii="Courier New" w:eastAsia="Times New Roman" w:hAnsi="Courier New" w:cs="Courier New"/>
+          <w:color w:val="000000"/>
+          <w:sz w:val="21"/>
+          <w:szCs w:val="21"/>
+        </w:rPr>
+        <w:t>|    7361|11322|55.1361110000|</w:t>
+      </w:r>
+    </w:p>
+    <w:p>
+      <w:pPr>
+        <w:shd w:val="clear" w:color="auto" w:fill="FFFFFF"/>
+        <w:tabs>
+          <w:tab w:val="left" w:pos="916"/>
+          <w:tab w:val="left" w:pos="1832"/>
+          <w:tab w:val="left" w:pos="2748"/>
+          <w:tab w:val="left" w:pos="3664"/>
+          <w:tab w:val="left" w:pos="4580"/>
+          <w:tab w:val="left" w:pos="5496"/>
+          <w:tab w:val="left" w:pos="6412"/>
+          <w:tab w:val="left" w:pos="7328"/>
+          <w:tab w:val="left" w:pos="8244"/>
+          <w:tab w:val="left" w:pos="9160"/>
+          <w:tab w:val="left" w:pos="10076"/>
+          <w:tab w:val="left" w:pos="10992"/>
+          <w:tab w:val="left" w:pos="11908"/>
+          <w:tab w:val="left" w:pos="12824"/>
+          <w:tab w:val="left" w:pos="13740"/>
+          <w:tab w:val="left" w:pos="14656"/>
+        </w:tabs>
+        <w:wordWrap w:val="0"/>
+        <w:textAlignment w:val="baseline"/>
+        <w:rPr>
+          <w:rFonts w:ascii="Courier New" w:eastAsia="Times New Roman" w:hAnsi="Courier New" w:cs="Courier New"/>
+          <w:color w:val="000000"/>
+          <w:sz w:val="21"/>
+          <w:szCs w:val="21"/>
+        </w:rPr>
+      </w:pPr>
+      <w:r>
+        <w:rPr>
+          <w:rFonts w:ascii="Courier New" w:eastAsia="Times New Roman" w:hAnsi="Courier New" w:cs="Courier New"/>
+          <w:color w:val="000000"/>
+          <w:sz w:val="21"/>
+          <w:szCs w:val="21"/>
+        </w:rPr>
+        <w:t>|    9991| 9469| 4.3386058879|</w:t>
+      </w:r>
+    </w:p>
+    <w:p>
+      <w:pPr>
+        <w:shd w:val="clear" w:color="auto" w:fill="FFFFFF"/>
+        <w:tabs>
+          <w:tab w:val="left" w:pos="916"/>
+          <w:tab w:val="left" w:pos="1832"/>
+          <w:tab w:val="left" w:pos="2748"/>
+          <w:tab w:val="left" w:pos="3664"/>
+          <w:tab w:val="left" w:pos="4580"/>
+          <w:tab w:val="left" w:pos="5496"/>
+          <w:tab w:val="left" w:pos="6412"/>
+          <w:tab w:val="left" w:pos="7328"/>
+          <w:tab w:val="left" w:pos="8244"/>
+          <w:tab w:val="left" w:pos="9160"/>
+          <w:tab w:val="left" w:pos="10076"/>
+          <w:tab w:val="left" w:pos="10992"/>
+          <w:tab w:val="left" w:pos="11908"/>
+          <w:tab w:val="left" w:pos="12824"/>
+          <w:tab w:val="left" w:pos="13740"/>
+          <w:tab w:val="left" w:pos="14656"/>
+        </w:tabs>
+        <w:wordWrap w:val="0"/>
+        <w:textAlignment w:val="baseline"/>
+        <w:rPr>
+          <w:rFonts w:ascii="Courier New" w:eastAsia="Times New Roman" w:hAnsi="Courier New" w:cs="Courier New"/>
+          <w:color w:val="000000"/>
+          <w:sz w:val="21"/>
+          <w:szCs w:val="21"/>
+        </w:rPr>
+      </w:pPr>
+      <w:r>
+        <w:rPr>
+          <w:rFonts w:ascii="Courier New" w:eastAsia="Times New Roman" w:hAnsi="Courier New" w:cs="Courier New"/>
+          <w:color w:val="000000"/>
+          <w:sz w:val="21"/>
+          <w:szCs w:val="21"/>
+        </w:rPr>
+        <w:t>...</w:t>
+      </w:r>
+    </w:p>
+    <w:p>
+      <w:pPr>
+        <w:rPr>
+          <w:rFonts w:ascii="Times New Roman" w:eastAsia="Times New Roman" w:hAnsi="Times New Roman" w:cs="Times New Roman"/>
+        </w:rPr>
+      </w:pPr>
+    </w:p>
+    <w:p/>
+    <w:p>
+      <w:pPr>
+        <w:pStyle w:val="Heading2"/>
+      </w:pPr>
+      <w:bookmarkStart w:id="30" w:name="_Toc18837588"/>
+      <w:r>
+        <w:t>Median</w:t>
+      </w:r>
+      <w:bookmarkEnd w:id="30"/>
+    </w:p>
+    <w:p/>
+    <w:p>
+      <w:pPr>
+        <w:pStyle w:val="code"/>
+      </w:pPr>
+      <w:r>
+        <w:t>stats_df = sqlContext.sql('''</w:t>
+      </w:r>
+    </w:p>
+    <w:p>
+      <w:pPr>
+        <w:pStyle w:val="code"/>
+      </w:pPr>
+      <w:r>
+        <w:t xml:space="preserve">    SELECT imo, prev_poi, poi, </w:t>
+      </w:r>
+    </w:p>
+    <w:p>
+      <w:pPr>
+        <w:pStyle w:val="code"/>
+      </w:pPr>
+      <w:r>
+        <w:t xml:space="preserve">           avg(duration) as leg_mean_hrs, </w:t>
+      </w:r>
+    </w:p>
+    <w:p>
+      <w:pPr>
+        <w:pStyle w:val="code"/>
+      </w:pPr>
+      <w:r>
+        <w:t xml:space="preserve">           </w:t>
+      </w:r>
+      <w:r>
+        <w:rPr>
+          <w:b/>
+        </w:rPr>
+        <w:t>percentile_approx(duration, 0.5) as median_hrs</w:t>
+      </w:r>
+      <w:r>
+        <w:t>,</w:t>
+      </w:r>
+    </w:p>
+    <w:p>
+      <w:pPr>
+        <w:pStyle w:val="code"/>
+      </w:pPr>
+      <w:r>
+        <w:t xml:space="preserve">           stddev(duration) as leg_stddev_hrs,</w:t>
+      </w:r>
+    </w:p>
+    <w:p>
+      <w:pPr>
+        <w:pStyle w:val="code"/>
+      </w:pPr>
+      <w:r>
+        <w:t xml:space="preserve">           count(*)</w:t>
+      </w:r>
+    </w:p>
+    <w:p>
+      <w:pPr>
+        <w:pStyle w:val="code"/>
+      </w:pPr>
+      <w:r>
+        <w:t xml:space="preserve">    FROM legSummaries</w:t>
+      </w:r>
+    </w:p>
+    <w:p>
+      <w:pPr>
+        <w:pStyle w:val="code"/>
+      </w:pPr>
+      <w:r>
+        <w:t xml:space="preserve">    WHERE imo is not null</w:t>
+      </w:r>
+    </w:p>
+    <w:p>
+      <w:pPr>
+        <w:pStyle w:val="code"/>
+      </w:pPr>
+      <w:r>
+        <w:t xml:space="preserve">          AND poi != -1</w:t>
+      </w:r>
+    </w:p>
+    <w:p>
+      <w:pPr>
+        <w:pStyle w:val="code"/>
+      </w:pPr>
+      <w:r>
+        <w:t xml:space="preserve">    GROUP BY imo, prev_poi, poi</w:t>
+      </w:r>
+    </w:p>
+    <w:p>
+      <w:pPr>
+        <w:pStyle w:val="code"/>
+      </w:pPr>
+      <w:r>
+        <w:t xml:space="preserve">    HAVING count(*) &gt; 1</w:t>
+      </w:r>
+    </w:p>
+    <w:p>
+      <w:pPr>
+        <w:pStyle w:val="code"/>
+      </w:pPr>
+      <w:r>
+        <w:t xml:space="preserve">           AND median_hrs &gt;= 8.0</w:t>
+      </w:r>
+    </w:p>
+    <w:p>
+      <w:pPr>
+        <w:pStyle w:val="code"/>
+      </w:pPr>
+      <w:r>
+        <w:t xml:space="preserve">    LIMIT 10</w:t>
+      </w:r>
+    </w:p>
+    <w:p>
+      <w:pPr>
+        <w:pStyle w:val="code"/>
+      </w:pPr>
+      <w:r>
+        <w:t xml:space="preserve">    ''')</w:t>
+      </w:r>
+    </w:p>
+    <w:p/>
+    <w:p>
+      <w:pPr>
+        <w:pStyle w:val="code"/>
+      </w:pPr>
+      <w:r>
+        <w:t>stats_df.registerTempTable('stats')</w:t>
+      </w:r>
+    </w:p>
+    <w:p>
+      <w:pPr>
+        <w:pStyle w:val="code"/>
+      </w:pPr>
+      <w:r>
+        <w:t>stats_df.show(10)</w:t>
+      </w:r>
+    </w:p>
+    <w:p/>
+    <w:p>
+      <w:r>
+        <w:t>Output:</w:t>
+      </w:r>
+    </w:p>
+    <w:p>
+      <w:pPr>
+        <w:shd w:val="clear" w:color="auto" w:fill="FFFFFF"/>
+        <w:tabs>
+          <w:tab w:val="left" w:pos="916"/>
+          <w:tab w:val="left" w:pos="1832"/>
+          <w:tab w:val="left" w:pos="2748"/>
+          <w:tab w:val="left" w:pos="3664"/>
+          <w:tab w:val="left" w:pos="4580"/>
+          <w:tab w:val="left" w:pos="5496"/>
+          <w:tab w:val="left" w:pos="6412"/>
+          <w:tab w:val="left" w:pos="7328"/>
+          <w:tab w:val="left" w:pos="8244"/>
+          <w:tab w:val="left" w:pos="9160"/>
+          <w:tab w:val="left" w:pos="10076"/>
+          <w:tab w:val="left" w:pos="10992"/>
+          <w:tab w:val="left" w:pos="11908"/>
+          <w:tab w:val="left" w:pos="12824"/>
+          <w:tab w:val="left" w:pos="13740"/>
+          <w:tab w:val="left" w:pos="14656"/>
+        </w:tabs>
+        <w:wordWrap w:val="0"/>
+        <w:textAlignment w:val="baseline"/>
+        <w:rPr>
+          <w:rFonts w:ascii="Courier New" w:eastAsia="Times New Roman" w:hAnsi="Courier New" w:cs="Courier New"/>
+          <w:color w:val="000000"/>
+          <w:sz w:val="21"/>
+          <w:szCs w:val="21"/>
+        </w:rPr>
+      </w:pPr>
+      <w:r>
+        <w:rPr>
+          <w:rFonts w:ascii="Courier New" w:eastAsia="Times New Roman" w:hAnsi="Courier New" w:cs="Courier New"/>
+          <w:color w:val="000000"/>
+          <w:sz w:val="21"/>
+          <w:szCs w:val="21"/>
+        </w:rPr>
+        <w:t>+---------+--------+-----+-------------+----------+------------------+--------+</w:t>
+      </w:r>
+    </w:p>
+    <w:p>
+      <w:pPr>
+        <w:shd w:val="clear" w:color="auto" w:fill="FFFFFF"/>
+        <w:tabs>
+          <w:tab w:val="left" w:pos="916"/>
+          <w:tab w:val="left" w:pos="1832"/>
+          <w:tab w:val="left" w:pos="2748"/>
+          <w:tab w:val="left" w:pos="3664"/>
+          <w:tab w:val="left" w:pos="4580"/>
+          <w:tab w:val="left" w:pos="5496"/>
+          <w:tab w:val="left" w:pos="6412"/>
+          <w:tab w:val="left" w:pos="7328"/>
+          <w:tab w:val="left" w:pos="8244"/>
+          <w:tab w:val="left" w:pos="9160"/>
+          <w:tab w:val="left" w:pos="10076"/>
+          <w:tab w:val="left" w:pos="10992"/>
+          <w:tab w:val="left" w:pos="11908"/>
+          <w:tab w:val="left" w:pos="12824"/>
+          <w:tab w:val="left" w:pos="13740"/>
+          <w:tab w:val="left" w:pos="14656"/>
+        </w:tabs>
+        <w:wordWrap w:val="0"/>
+        <w:textAlignment w:val="baseline"/>
+        <w:rPr>
+          <w:rFonts w:ascii="Courier New" w:eastAsia="Times New Roman" w:hAnsi="Courier New" w:cs="Courier New"/>
+          <w:color w:val="000000"/>
+          <w:sz w:val="21"/>
+          <w:szCs w:val="21"/>
+        </w:rPr>
+      </w:pPr>
+      <w:r>
+        <w:rPr>
+          <w:rFonts w:ascii="Courier New" w:eastAsia="Times New Roman" w:hAnsi="Courier New" w:cs="Courier New"/>
+          <w:color w:val="000000"/>
+          <w:sz w:val="21"/>
+          <w:szCs w:val="21"/>
+        </w:rPr>
+        <w:t>|      imo|prev_poi|  poi| leg_mean_hrs|median_hrs|    leg_stddev_hrs|count(1)|</w:t>
+      </w:r>
+    </w:p>
+    <w:p>
+      <w:pPr>
+        <w:shd w:val="clear" w:color="auto" w:fill="FFFFFF"/>
+        <w:tabs>
+          <w:tab w:val="left" w:pos="916"/>
+          <w:tab w:val="left" w:pos="1832"/>
+          <w:tab w:val="left" w:pos="2748"/>
+          <w:tab w:val="left" w:pos="3664"/>
+          <w:tab w:val="left" w:pos="4580"/>
+          <w:tab w:val="left" w:pos="5496"/>
+          <w:tab w:val="left" w:pos="6412"/>
+          <w:tab w:val="left" w:pos="7328"/>
+          <w:tab w:val="left" w:pos="8244"/>
+          <w:tab w:val="left" w:pos="9160"/>
+          <w:tab w:val="left" w:pos="10076"/>
+          <w:tab w:val="left" w:pos="10992"/>
+          <w:tab w:val="left" w:pos="11908"/>
+          <w:tab w:val="left" w:pos="12824"/>
+          <w:tab w:val="left" w:pos="13740"/>
+          <w:tab w:val="left" w:pos="14656"/>
+        </w:tabs>
+        <w:wordWrap w:val="0"/>
+        <w:textAlignment w:val="baseline"/>
+        <w:rPr>
+          <w:rFonts w:ascii="Courier New" w:eastAsia="Times New Roman" w:hAnsi="Courier New" w:cs="Courier New"/>
+          <w:color w:val="000000"/>
+          <w:sz w:val="21"/>
+          <w:szCs w:val="21"/>
+        </w:rPr>
+      </w:pPr>
+      <w:r>
+        <w:rPr>
+          <w:rFonts w:ascii="Courier New" w:eastAsia="Times New Roman" w:hAnsi="Courier New" w:cs="Courier New"/>
+          <w:color w:val="000000"/>
+          <w:sz w:val="21"/>
+          <w:szCs w:val="21"/>
+        </w:rPr>
+        <w:t>+---------+--------+-----+-------------+----------+------------------+--------+</w:t>
+      </w:r>
+    </w:p>
+    <w:p>
+      <w:pPr>
+        <w:shd w:val="clear" w:color="auto" w:fill="FFFFFF"/>
+        <w:tabs>
+          <w:tab w:val="left" w:pos="916"/>
+          <w:tab w:val="left" w:pos="1832"/>
+          <w:tab w:val="left" w:pos="2748"/>
+          <w:tab w:val="left" w:pos="3664"/>
+          <w:tab w:val="left" w:pos="4580"/>
+          <w:tab w:val="left" w:pos="5496"/>
+          <w:tab w:val="left" w:pos="6412"/>
+          <w:tab w:val="left" w:pos="7328"/>
+          <w:tab w:val="left" w:pos="8244"/>
+          <w:tab w:val="left" w:pos="9160"/>
+          <w:tab w:val="left" w:pos="10076"/>
+          <w:tab w:val="left" w:pos="10992"/>
+          <w:tab w:val="left" w:pos="11908"/>
+          <w:tab w:val="left" w:pos="12824"/>
+          <w:tab w:val="left" w:pos="13740"/>
+          <w:tab w:val="left" w:pos="14656"/>
+        </w:tabs>
+        <w:wordWrap w:val="0"/>
+        <w:textAlignment w:val="baseline"/>
+        <w:rPr>
+          <w:rFonts w:ascii="Courier New" w:eastAsia="Times New Roman" w:hAnsi="Courier New" w:cs="Courier New"/>
+          <w:color w:val="000000"/>
+          <w:sz w:val="21"/>
+          <w:szCs w:val="21"/>
+        </w:rPr>
+      </w:pPr>
+      <w:r>
+        <w:rPr>
+          <w:rFonts w:ascii="Courier New" w:eastAsia="Times New Roman" w:hAnsi="Courier New" w:cs="Courier New"/>
+          <w:color w:val="000000"/>
+          <w:sz w:val="21"/>
+          <w:szCs w:val="21"/>
+        </w:rPr>
+        <w:t>|135206012|    5749| 5634|20.8236110000| 21.241389|0.5908273136611072|       2|</w:t>
+      </w:r>
+    </w:p>
+    <w:p>
+      <w:pPr>
+        <w:shd w:val="clear" w:color="auto" w:fill="FFFFFF"/>
+        <w:tabs>
+          <w:tab w:val="left" w:pos="916"/>
+          <w:tab w:val="left" w:pos="1832"/>
+          <w:tab w:val="left" w:pos="2748"/>
+          <w:tab w:val="left" w:pos="3664"/>
+          <w:tab w:val="left" w:pos="4580"/>
+          <w:tab w:val="left" w:pos="5496"/>
+          <w:tab w:val="left" w:pos="6412"/>
+          <w:tab w:val="left" w:pos="7328"/>
+          <w:tab w:val="left" w:pos="8244"/>
+          <w:tab w:val="left" w:pos="9160"/>
+          <w:tab w:val="left" w:pos="10076"/>
+          <w:tab w:val="left" w:pos="10992"/>
+          <w:tab w:val="left" w:pos="11908"/>
+          <w:tab w:val="left" w:pos="12824"/>
+          <w:tab w:val="left" w:pos="13740"/>
+          <w:tab w:val="left" w:pos="14656"/>
+        </w:tabs>
+        <w:wordWrap w:val="0"/>
+        <w:textAlignment w:val="baseline"/>
+        <w:rPr>
+          <w:rFonts w:ascii="Courier New" w:eastAsia="Times New Roman" w:hAnsi="Courier New" w:cs="Courier New"/>
+          <w:color w:val="000000"/>
+          <w:sz w:val="21"/>
+          <w:szCs w:val="21"/>
+        </w:rPr>
+      </w:pPr>
+      <w:r>
+        <w:rPr>
+          <w:rFonts w:ascii="Courier New" w:eastAsia="Times New Roman" w:hAnsi="Courier New" w:cs="Courier New"/>
+          <w:color w:val="000000"/>
+          <w:sz w:val="21"/>
+          <w:szCs w:val="21"/>
+        </w:rPr>
+        <w:t>|402653322|    5863| 5862|36.6962036667| 46.911944|31.852472485088068|       3|</w:t>
+      </w:r>
+    </w:p>
+    <w:p>
+      <w:pPr>
+        <w:shd w:val="clear" w:color="auto" w:fill="FFFFFF"/>
+        <w:tabs>
+          <w:tab w:val="left" w:pos="916"/>
+          <w:tab w:val="left" w:pos="1832"/>
+          <w:tab w:val="left" w:pos="2748"/>
+          <w:tab w:val="left" w:pos="3664"/>
+          <w:tab w:val="left" w:pos="4580"/>
+          <w:tab w:val="left" w:pos="5496"/>
+          <w:tab w:val="left" w:pos="6412"/>
+          <w:tab w:val="left" w:pos="7328"/>
+          <w:tab w:val="left" w:pos="8244"/>
+          <w:tab w:val="left" w:pos="9160"/>
+          <w:tab w:val="left" w:pos="10076"/>
+          <w:tab w:val="left" w:pos="10992"/>
+          <w:tab w:val="left" w:pos="11908"/>
+          <w:tab w:val="left" w:pos="12824"/>
+          <w:tab w:val="left" w:pos="13740"/>
+          <w:tab w:val="left" w:pos="14656"/>
+        </w:tabs>
+        <w:wordWrap w:val="0"/>
+        <w:textAlignment w:val="baseline"/>
+        <w:rPr>
+          <w:rFonts w:ascii="Courier New" w:eastAsia="Times New Roman" w:hAnsi="Courier New" w:cs="Courier New"/>
+          <w:color w:val="000000"/>
+          <w:sz w:val="21"/>
+          <w:szCs w:val="21"/>
+        </w:rPr>
+      </w:pPr>
+      <w:r>
+        <w:rPr>
+          <w:rFonts w:ascii="Courier New" w:eastAsia="Times New Roman" w:hAnsi="Courier New" w:cs="Courier New"/>
+          <w:color w:val="000000"/>
+          <w:sz w:val="21"/>
+          <w:szCs w:val="21"/>
+        </w:rPr>
+        <w:t>|  6507983|    6757|17133| 9.1079170000| 11.863056| 3.896354940023047|       2|</w:t>
+      </w:r>
+    </w:p>
+    <w:p>
+      <w:pPr>
+        <w:rPr>
+          <w:rFonts w:ascii="Times New Roman" w:eastAsia="Times New Roman" w:hAnsi="Times New Roman" w:cs="Times New Roman"/>
+        </w:rPr>
+      </w:pPr>
+    </w:p>
+    <w:p/>
+    <w:p>
+      <w:pPr>
         <w:pStyle w:val="Heading1"/>
       </w:pPr>
-      <w:bookmarkStart w:id="27" w:name="_Toc12070160"/>
-      <w:r>
-        <w:t>Statistics</w:t>
-      </w:r>
-      <w:bookmarkEnd w:id="27"/>
+      <w:bookmarkStart w:id="31" w:name="_Toc18837589"/>
+      <w:r>
+        <w:t>Strings</w:t>
+      </w:r>
+      <w:bookmarkEnd w:id="31"/>
     </w:p>
     <w:p/>
     <w:p>
       <w:pPr>
         <w:pStyle w:val="Heading2"/>
       </w:pPr>
-      <w:bookmarkStart w:id="28" w:name="_Toc12070161"/>
-      <w:r>
-        <w:t>Average</w:t>
-      </w:r>
-      <w:bookmarkEnd w:id="28"/>
+      <w:bookmarkStart w:id="32" w:name="_Toc18837590"/>
+      <w:r>
+        <w:lastRenderedPageBreak/>
+        <w:t>Concatenate strings</w:t>
+      </w:r>
+      <w:bookmarkEnd w:id="32"/>
     </w:p>
     <w:p/>
     <w:p>
@@ -12703,1110 +13532,362 @@
         <w:pStyle w:val="code"/>
       </w:pPr>
       <w:r>
-        <w:t>outliers_df = sqlContext.sql('''</w:t>
-      </w:r>
-    </w:p>
-    <w:p>
-      <w:pPr>
-        <w:pStyle w:val="code"/>
-      </w:pPr>
-      <w:r>
-        <w:t xml:space="preserve">    SELECT prev_poi, poi,</w:t>
-      </w:r>
-    </w:p>
-    <w:p>
-      <w:pPr>
-        <w:pStyle w:val="code"/>
-      </w:pPr>
-      <w:r>
-        <w:t xml:space="preserve">           avg(duration)</w:t>
-      </w:r>
-    </w:p>
-    <w:p>
-      <w:pPr>
-        <w:pStyle w:val="code"/>
-      </w:pPr>
-      <w:r>
-        <w:t xml:space="preserve">    FROM legSummaries</w:t>
-      </w:r>
-    </w:p>
-    <w:p>
-      <w:pPr>
-        <w:pStyle w:val="code"/>
-      </w:pPr>
-      <w:r>
-        <w:t xml:space="preserve">    GROUP BY prev_poi, poi</w:t>
-      </w:r>
-    </w:p>
-    <w:p>
-      <w:pPr>
-        <w:pStyle w:val="code"/>
-      </w:pPr>
-      <w:r>
-        <w:t xml:space="preserve">    LIMIT 5</w:t>
-      </w:r>
-    </w:p>
-    <w:p>
-      <w:pPr>
-        <w:pStyle w:val="code"/>
-      </w:pPr>
-      <w:r>
-        <w:t xml:space="preserve">    ''')</w:t>
-      </w:r>
-    </w:p>
-    <w:p>
-      <w:pPr>
-        <w:pStyle w:val="code"/>
-      </w:pPr>
-    </w:p>
-    <w:p>
-      <w:pPr>
-        <w:pStyle w:val="code"/>
-      </w:pPr>
-      <w:r>
-        <w:t>outliers_df.show(5)</w:t>
+        <w:t>ais_imo_750_df = spark.sql(</w:t>
+      </w:r>
+    </w:p>
+    <w:p>
+      <w:pPr>
+        <w:pStyle w:val="code"/>
+      </w:pPr>
+      <w:r>
+        <w:t xml:space="preserve"> ''' SELECT (concat(string(1234), '-', string(2345))) as test</w:t>
+      </w:r>
+    </w:p>
+    <w:p>
+      <w:pPr>
+        <w:pStyle w:val="code"/>
+      </w:pPr>
+      <w:r>
+        <w:t xml:space="preserve"> '''</w:t>
+      </w:r>
+    </w:p>
+    <w:p>
+      <w:pPr>
+        <w:pStyle w:val="code"/>
+      </w:pPr>
+      <w:r>
+        <w:t>)</w:t>
+      </w:r>
+    </w:p>
+    <w:p>
+      <w:pPr>
+        <w:pStyle w:val="code"/>
+      </w:pPr>
+    </w:p>
+    <w:p>
+      <w:pPr>
+        <w:pStyle w:val="code"/>
+      </w:pPr>
+      <w:r>
+        <w:t>ais_imo_750_df.show()</w:t>
+      </w:r>
+    </w:p>
+    <w:p>
+      <w:pPr>
+        <w:pStyle w:val="code"/>
+      </w:pPr>
+      <w:r>
+        <w:t>print ais_imo_750_df.dtypes</w:t>
+      </w:r>
+    </w:p>
+    <w:p>
+      <w:pPr>
+        <w:pStyle w:val="code"/>
+      </w:pPr>
+    </w:p>
+    <w:p>
+      <w:pPr>
+        <w:pStyle w:val="code"/>
+      </w:pPr>
+      <w:r>
+        <w:t>Output:</w:t>
       </w:r>
     </w:p>
     <w:p/>
     <w:p>
-      <w:r>
-        <w:t>Output:</w:t>
-      </w:r>
-    </w:p>
-    <w:p>
-      <w:pPr>
-        <w:shd w:val="clear" w:color="auto" w:fill="FFFFFF"/>
-        <w:tabs>
-          <w:tab w:val="left" w:pos="916"/>
-          <w:tab w:val="left" w:pos="1832"/>
-          <w:tab w:val="left" w:pos="2748"/>
-          <w:tab w:val="left" w:pos="3664"/>
-          <w:tab w:val="left" w:pos="4580"/>
-          <w:tab w:val="left" w:pos="5496"/>
-          <w:tab w:val="left" w:pos="6412"/>
-          <w:tab w:val="left" w:pos="7328"/>
-          <w:tab w:val="left" w:pos="8244"/>
-          <w:tab w:val="left" w:pos="9160"/>
-          <w:tab w:val="left" w:pos="10076"/>
-          <w:tab w:val="left" w:pos="10992"/>
-          <w:tab w:val="left" w:pos="11908"/>
-          <w:tab w:val="left" w:pos="12824"/>
-          <w:tab w:val="left" w:pos="13740"/>
-          <w:tab w:val="left" w:pos="14656"/>
-        </w:tabs>
-        <w:wordWrap w:val="0"/>
-        <w:textAlignment w:val="baseline"/>
-        <w:rPr>
-          <w:rFonts w:ascii="Courier New" w:eastAsia="Times New Roman" w:hAnsi="Courier New" w:cs="Courier New"/>
-          <w:color w:val="000000"/>
-          <w:sz w:val="21"/>
-          <w:szCs w:val="21"/>
-        </w:rPr>
-      </w:pPr>
-      <w:r>
-        <w:rPr>
-          <w:rFonts w:ascii="Courier New" w:eastAsia="Times New Roman" w:hAnsi="Courier New" w:cs="Courier New"/>
-          <w:color w:val="000000"/>
-          <w:sz w:val="21"/>
-          <w:szCs w:val="21"/>
-        </w:rPr>
-        <w:t>+--------+-----+-------------+</w:t>
-      </w:r>
-    </w:p>
-    <w:p>
-      <w:pPr>
-        <w:shd w:val="clear" w:color="auto" w:fill="FFFFFF"/>
-        <w:tabs>
-          <w:tab w:val="left" w:pos="916"/>
-          <w:tab w:val="left" w:pos="1832"/>
-          <w:tab w:val="left" w:pos="2748"/>
-          <w:tab w:val="left" w:pos="3664"/>
-          <w:tab w:val="left" w:pos="4580"/>
-          <w:tab w:val="left" w:pos="5496"/>
-          <w:tab w:val="left" w:pos="6412"/>
-          <w:tab w:val="left" w:pos="7328"/>
-          <w:tab w:val="left" w:pos="8244"/>
-          <w:tab w:val="left" w:pos="9160"/>
-          <w:tab w:val="left" w:pos="10076"/>
-          <w:tab w:val="left" w:pos="10992"/>
-          <w:tab w:val="left" w:pos="11908"/>
-          <w:tab w:val="left" w:pos="12824"/>
-          <w:tab w:val="left" w:pos="13740"/>
-          <w:tab w:val="left" w:pos="14656"/>
-        </w:tabs>
-        <w:wordWrap w:val="0"/>
-        <w:textAlignment w:val="baseline"/>
-        <w:rPr>
-          <w:rFonts w:ascii="Courier New" w:eastAsia="Times New Roman" w:hAnsi="Courier New" w:cs="Courier New"/>
-          <w:color w:val="000000"/>
-          <w:sz w:val="21"/>
-          <w:szCs w:val="21"/>
-        </w:rPr>
-      </w:pPr>
-      <w:r>
-        <w:rPr>
-          <w:rFonts w:ascii="Courier New" w:eastAsia="Times New Roman" w:hAnsi="Courier New" w:cs="Courier New"/>
-          <w:color w:val="000000"/>
-          <w:sz w:val="21"/>
-          <w:szCs w:val="21"/>
-        </w:rPr>
-        <w:t>|prev_poi|  poi|avg(duration)|</w:t>
-      </w:r>
-    </w:p>
-    <w:p>
-      <w:pPr>
-        <w:shd w:val="clear" w:color="auto" w:fill="FFFFFF"/>
-        <w:tabs>
-          <w:tab w:val="left" w:pos="916"/>
-          <w:tab w:val="left" w:pos="1832"/>
-          <w:tab w:val="left" w:pos="2748"/>
-          <w:tab w:val="left" w:pos="3664"/>
-          <w:tab w:val="left" w:pos="4580"/>
-          <w:tab w:val="left" w:pos="5496"/>
-          <w:tab w:val="left" w:pos="6412"/>
-          <w:tab w:val="left" w:pos="7328"/>
-          <w:tab w:val="left" w:pos="8244"/>
-          <w:tab w:val="left" w:pos="9160"/>
-          <w:tab w:val="left" w:pos="10076"/>
-          <w:tab w:val="left" w:pos="10992"/>
-          <w:tab w:val="left" w:pos="11908"/>
-          <w:tab w:val="left" w:pos="12824"/>
-          <w:tab w:val="left" w:pos="13740"/>
-          <w:tab w:val="left" w:pos="14656"/>
-        </w:tabs>
-        <w:wordWrap w:val="0"/>
-        <w:textAlignment w:val="baseline"/>
-        <w:rPr>
-          <w:rFonts w:ascii="Courier New" w:eastAsia="Times New Roman" w:hAnsi="Courier New" w:cs="Courier New"/>
-          <w:color w:val="000000"/>
-          <w:sz w:val="21"/>
-          <w:szCs w:val="21"/>
-        </w:rPr>
-      </w:pPr>
-      <w:r>
-        <w:rPr>
-          <w:rFonts w:ascii="Courier New" w:eastAsia="Times New Roman" w:hAnsi="Courier New" w:cs="Courier New"/>
-          <w:color w:val="000000"/>
-          <w:sz w:val="21"/>
-          <w:szCs w:val="21"/>
-        </w:rPr>
-        <w:t>+--------+-----+-------------+</w:t>
-      </w:r>
-    </w:p>
-    <w:p>
-      <w:pPr>
-        <w:shd w:val="clear" w:color="auto" w:fill="FFFFFF"/>
-        <w:tabs>
-          <w:tab w:val="left" w:pos="916"/>
-          <w:tab w:val="left" w:pos="1832"/>
-          <w:tab w:val="left" w:pos="2748"/>
-          <w:tab w:val="left" w:pos="3664"/>
-          <w:tab w:val="left" w:pos="4580"/>
-          <w:tab w:val="left" w:pos="5496"/>
-          <w:tab w:val="left" w:pos="6412"/>
-          <w:tab w:val="left" w:pos="7328"/>
-          <w:tab w:val="left" w:pos="8244"/>
-          <w:tab w:val="left" w:pos="9160"/>
-          <w:tab w:val="left" w:pos="10076"/>
-          <w:tab w:val="left" w:pos="10992"/>
-          <w:tab w:val="left" w:pos="11908"/>
-          <w:tab w:val="left" w:pos="12824"/>
-          <w:tab w:val="left" w:pos="13740"/>
-          <w:tab w:val="left" w:pos="14656"/>
-        </w:tabs>
-        <w:wordWrap w:val="0"/>
-        <w:textAlignment w:val="baseline"/>
-        <w:rPr>
-          <w:rFonts w:ascii="Courier New" w:eastAsia="Times New Roman" w:hAnsi="Courier New" w:cs="Courier New"/>
-          <w:color w:val="000000"/>
-          <w:sz w:val="21"/>
-          <w:szCs w:val="21"/>
-        </w:rPr>
-      </w:pPr>
-      <w:r>
-        <w:rPr>
-          <w:rFonts w:ascii="Courier New" w:eastAsia="Times New Roman" w:hAnsi="Courier New" w:cs="Courier New"/>
-          <w:color w:val="000000"/>
-          <w:sz w:val="21"/>
-          <w:szCs w:val="21"/>
-        </w:rPr>
-        <w:t>|    7361|11322|55.1361110000|</w:t>
-      </w:r>
-    </w:p>
-    <w:p>
-      <w:pPr>
-        <w:shd w:val="clear" w:color="auto" w:fill="FFFFFF"/>
-        <w:tabs>
-          <w:tab w:val="left" w:pos="916"/>
-          <w:tab w:val="left" w:pos="1832"/>
-          <w:tab w:val="left" w:pos="2748"/>
-          <w:tab w:val="left" w:pos="3664"/>
-          <w:tab w:val="left" w:pos="4580"/>
-          <w:tab w:val="left" w:pos="5496"/>
-          <w:tab w:val="left" w:pos="6412"/>
-          <w:tab w:val="left" w:pos="7328"/>
-          <w:tab w:val="left" w:pos="8244"/>
-          <w:tab w:val="left" w:pos="9160"/>
-          <w:tab w:val="left" w:pos="10076"/>
-          <w:tab w:val="left" w:pos="10992"/>
-          <w:tab w:val="left" w:pos="11908"/>
-          <w:tab w:val="left" w:pos="12824"/>
-          <w:tab w:val="left" w:pos="13740"/>
-          <w:tab w:val="left" w:pos="14656"/>
-        </w:tabs>
-        <w:wordWrap w:val="0"/>
-        <w:textAlignment w:val="baseline"/>
-        <w:rPr>
-          <w:rFonts w:ascii="Courier New" w:eastAsia="Times New Roman" w:hAnsi="Courier New" w:cs="Courier New"/>
-          <w:color w:val="000000"/>
-          <w:sz w:val="21"/>
-          <w:szCs w:val="21"/>
-        </w:rPr>
-      </w:pPr>
-      <w:r>
-        <w:rPr>
-          <w:rFonts w:ascii="Courier New" w:eastAsia="Times New Roman" w:hAnsi="Courier New" w:cs="Courier New"/>
-          <w:color w:val="000000"/>
-          <w:sz w:val="21"/>
-          <w:szCs w:val="21"/>
-        </w:rPr>
-        <w:t>|    9991| 9469| 4.3386058879|</w:t>
-      </w:r>
-    </w:p>
-    <w:p>
-      <w:pPr>
-        <w:shd w:val="clear" w:color="auto" w:fill="FFFFFF"/>
-        <w:tabs>
-          <w:tab w:val="left" w:pos="916"/>
-          <w:tab w:val="left" w:pos="1832"/>
-          <w:tab w:val="left" w:pos="2748"/>
-          <w:tab w:val="left" w:pos="3664"/>
-          <w:tab w:val="left" w:pos="4580"/>
-          <w:tab w:val="left" w:pos="5496"/>
-          <w:tab w:val="left" w:pos="6412"/>
-          <w:tab w:val="left" w:pos="7328"/>
-          <w:tab w:val="left" w:pos="8244"/>
-          <w:tab w:val="left" w:pos="9160"/>
-          <w:tab w:val="left" w:pos="10076"/>
-          <w:tab w:val="left" w:pos="10992"/>
-          <w:tab w:val="left" w:pos="11908"/>
-          <w:tab w:val="left" w:pos="12824"/>
-          <w:tab w:val="left" w:pos="13740"/>
-          <w:tab w:val="left" w:pos="14656"/>
-        </w:tabs>
-        <w:wordWrap w:val="0"/>
-        <w:textAlignment w:val="baseline"/>
-        <w:rPr>
-          <w:rFonts w:ascii="Courier New" w:eastAsia="Times New Roman" w:hAnsi="Courier New" w:cs="Courier New"/>
-          <w:color w:val="000000"/>
-          <w:sz w:val="21"/>
-          <w:szCs w:val="21"/>
-        </w:rPr>
-      </w:pPr>
-      <w:r>
-        <w:rPr>
-          <w:rFonts w:ascii="Courier New" w:eastAsia="Times New Roman" w:hAnsi="Courier New" w:cs="Courier New"/>
-          <w:color w:val="000000"/>
-          <w:sz w:val="21"/>
-          <w:szCs w:val="21"/>
-        </w:rPr>
-        <w:t>...</w:t>
-      </w:r>
-    </w:p>
-    <w:p>
-      <w:pPr>
-        <w:rPr>
-          <w:rFonts w:ascii="Times New Roman" w:eastAsia="Times New Roman" w:hAnsi="Times New Roman" w:cs="Times New Roman"/>
-        </w:rPr>
-      </w:pPr>
+      <w:pPr>
+        <w:shd w:val="clear" w:color="auto" w:fill="FFFFFF"/>
+        <w:tabs>
+          <w:tab w:val="left" w:pos="916"/>
+          <w:tab w:val="left" w:pos="1832"/>
+          <w:tab w:val="left" w:pos="2748"/>
+          <w:tab w:val="left" w:pos="3664"/>
+          <w:tab w:val="left" w:pos="4580"/>
+          <w:tab w:val="left" w:pos="5496"/>
+          <w:tab w:val="left" w:pos="6412"/>
+          <w:tab w:val="left" w:pos="7328"/>
+          <w:tab w:val="left" w:pos="8244"/>
+          <w:tab w:val="left" w:pos="9160"/>
+          <w:tab w:val="left" w:pos="10076"/>
+          <w:tab w:val="left" w:pos="10992"/>
+          <w:tab w:val="left" w:pos="11908"/>
+          <w:tab w:val="left" w:pos="12824"/>
+          <w:tab w:val="left" w:pos="13740"/>
+          <w:tab w:val="left" w:pos="14656"/>
+        </w:tabs>
+        <w:wordWrap w:val="0"/>
+        <w:textAlignment w:val="baseline"/>
+        <w:rPr>
+          <w:rFonts w:ascii="Courier New" w:eastAsia="Times New Roman" w:hAnsi="Courier New" w:cs="Courier New"/>
+          <w:color w:val="000000"/>
+          <w:sz w:val="21"/>
+          <w:szCs w:val="21"/>
+        </w:rPr>
+      </w:pPr>
+      <w:r>
+        <w:rPr>
+          <w:rFonts w:ascii="Courier New" w:eastAsia="Times New Roman" w:hAnsi="Courier New" w:cs="Courier New"/>
+          <w:color w:val="000000"/>
+          <w:sz w:val="21"/>
+          <w:szCs w:val="21"/>
+        </w:rPr>
+        <w:t>+---------+</w:t>
+      </w:r>
+    </w:p>
+    <w:p>
+      <w:pPr>
+        <w:shd w:val="clear" w:color="auto" w:fill="FFFFFF"/>
+        <w:tabs>
+          <w:tab w:val="left" w:pos="916"/>
+          <w:tab w:val="left" w:pos="1832"/>
+          <w:tab w:val="left" w:pos="2748"/>
+          <w:tab w:val="left" w:pos="3664"/>
+          <w:tab w:val="left" w:pos="4580"/>
+          <w:tab w:val="left" w:pos="5496"/>
+          <w:tab w:val="left" w:pos="6412"/>
+          <w:tab w:val="left" w:pos="7328"/>
+          <w:tab w:val="left" w:pos="8244"/>
+          <w:tab w:val="left" w:pos="9160"/>
+          <w:tab w:val="left" w:pos="10076"/>
+          <w:tab w:val="left" w:pos="10992"/>
+          <w:tab w:val="left" w:pos="11908"/>
+          <w:tab w:val="left" w:pos="12824"/>
+          <w:tab w:val="left" w:pos="13740"/>
+          <w:tab w:val="left" w:pos="14656"/>
+        </w:tabs>
+        <w:wordWrap w:val="0"/>
+        <w:textAlignment w:val="baseline"/>
+        <w:rPr>
+          <w:rFonts w:ascii="Courier New" w:eastAsia="Times New Roman" w:hAnsi="Courier New" w:cs="Courier New"/>
+          <w:color w:val="000000"/>
+          <w:sz w:val="21"/>
+          <w:szCs w:val="21"/>
+        </w:rPr>
+      </w:pPr>
+      <w:r>
+        <w:rPr>
+          <w:rFonts w:ascii="Courier New" w:eastAsia="Times New Roman" w:hAnsi="Courier New" w:cs="Courier New"/>
+          <w:color w:val="000000"/>
+          <w:sz w:val="21"/>
+          <w:szCs w:val="21"/>
+        </w:rPr>
+        <w:t>|     test|</w:t>
+      </w:r>
+    </w:p>
+    <w:p>
+      <w:pPr>
+        <w:shd w:val="clear" w:color="auto" w:fill="FFFFFF"/>
+        <w:tabs>
+          <w:tab w:val="left" w:pos="916"/>
+          <w:tab w:val="left" w:pos="1832"/>
+          <w:tab w:val="left" w:pos="2748"/>
+          <w:tab w:val="left" w:pos="3664"/>
+          <w:tab w:val="left" w:pos="4580"/>
+          <w:tab w:val="left" w:pos="5496"/>
+          <w:tab w:val="left" w:pos="6412"/>
+          <w:tab w:val="left" w:pos="7328"/>
+          <w:tab w:val="left" w:pos="8244"/>
+          <w:tab w:val="left" w:pos="9160"/>
+          <w:tab w:val="left" w:pos="10076"/>
+          <w:tab w:val="left" w:pos="10992"/>
+          <w:tab w:val="left" w:pos="11908"/>
+          <w:tab w:val="left" w:pos="12824"/>
+          <w:tab w:val="left" w:pos="13740"/>
+          <w:tab w:val="left" w:pos="14656"/>
+        </w:tabs>
+        <w:wordWrap w:val="0"/>
+        <w:textAlignment w:val="baseline"/>
+        <w:rPr>
+          <w:rFonts w:ascii="Courier New" w:eastAsia="Times New Roman" w:hAnsi="Courier New" w:cs="Courier New"/>
+          <w:color w:val="000000"/>
+          <w:sz w:val="21"/>
+          <w:szCs w:val="21"/>
+        </w:rPr>
+      </w:pPr>
+      <w:r>
+        <w:rPr>
+          <w:rFonts w:ascii="Courier New" w:eastAsia="Times New Roman" w:hAnsi="Courier New" w:cs="Courier New"/>
+          <w:color w:val="000000"/>
+          <w:sz w:val="21"/>
+          <w:szCs w:val="21"/>
+        </w:rPr>
+        <w:t>+---------+</w:t>
+      </w:r>
+    </w:p>
+    <w:p>
+      <w:pPr>
+        <w:shd w:val="clear" w:color="auto" w:fill="FFFFFF"/>
+        <w:tabs>
+          <w:tab w:val="left" w:pos="916"/>
+          <w:tab w:val="left" w:pos="1832"/>
+          <w:tab w:val="left" w:pos="2748"/>
+          <w:tab w:val="left" w:pos="3664"/>
+          <w:tab w:val="left" w:pos="4580"/>
+          <w:tab w:val="left" w:pos="5496"/>
+          <w:tab w:val="left" w:pos="6412"/>
+          <w:tab w:val="left" w:pos="7328"/>
+          <w:tab w:val="left" w:pos="8244"/>
+          <w:tab w:val="left" w:pos="9160"/>
+          <w:tab w:val="left" w:pos="10076"/>
+          <w:tab w:val="left" w:pos="10992"/>
+          <w:tab w:val="left" w:pos="11908"/>
+          <w:tab w:val="left" w:pos="12824"/>
+          <w:tab w:val="left" w:pos="13740"/>
+          <w:tab w:val="left" w:pos="14656"/>
+        </w:tabs>
+        <w:wordWrap w:val="0"/>
+        <w:textAlignment w:val="baseline"/>
+        <w:rPr>
+          <w:rFonts w:ascii="Courier New" w:eastAsia="Times New Roman" w:hAnsi="Courier New" w:cs="Courier New"/>
+          <w:color w:val="000000"/>
+          <w:sz w:val="21"/>
+          <w:szCs w:val="21"/>
+        </w:rPr>
+      </w:pPr>
+      <w:r>
+        <w:rPr>
+          <w:rFonts w:ascii="Courier New" w:eastAsia="Times New Roman" w:hAnsi="Courier New" w:cs="Courier New"/>
+          <w:color w:val="000000"/>
+          <w:sz w:val="21"/>
+          <w:szCs w:val="21"/>
+        </w:rPr>
+        <w:t>|1234-2345|</w:t>
+      </w:r>
+    </w:p>
+    <w:p>
+      <w:pPr>
+        <w:shd w:val="clear" w:color="auto" w:fill="FFFFFF"/>
+        <w:tabs>
+          <w:tab w:val="left" w:pos="916"/>
+          <w:tab w:val="left" w:pos="1832"/>
+          <w:tab w:val="left" w:pos="2748"/>
+          <w:tab w:val="left" w:pos="3664"/>
+          <w:tab w:val="left" w:pos="4580"/>
+          <w:tab w:val="left" w:pos="5496"/>
+          <w:tab w:val="left" w:pos="6412"/>
+          <w:tab w:val="left" w:pos="7328"/>
+          <w:tab w:val="left" w:pos="8244"/>
+          <w:tab w:val="left" w:pos="9160"/>
+          <w:tab w:val="left" w:pos="10076"/>
+          <w:tab w:val="left" w:pos="10992"/>
+          <w:tab w:val="left" w:pos="11908"/>
+          <w:tab w:val="left" w:pos="12824"/>
+          <w:tab w:val="left" w:pos="13740"/>
+          <w:tab w:val="left" w:pos="14656"/>
+        </w:tabs>
+        <w:wordWrap w:val="0"/>
+        <w:textAlignment w:val="baseline"/>
+        <w:rPr>
+          <w:rFonts w:ascii="Courier New" w:eastAsia="Times New Roman" w:hAnsi="Courier New" w:cs="Courier New"/>
+          <w:color w:val="000000"/>
+          <w:sz w:val="21"/>
+          <w:szCs w:val="21"/>
+        </w:rPr>
+      </w:pPr>
+      <w:r>
+        <w:rPr>
+          <w:rFonts w:ascii="Courier New" w:eastAsia="Times New Roman" w:hAnsi="Courier New" w:cs="Courier New"/>
+          <w:color w:val="000000"/>
+          <w:sz w:val="21"/>
+          <w:szCs w:val="21"/>
+        </w:rPr>
+        <w:t>+---------+</w:t>
+      </w:r>
+    </w:p>
+    <w:p>
+      <w:pPr>
+        <w:shd w:val="clear" w:color="auto" w:fill="FFFFFF"/>
+        <w:tabs>
+          <w:tab w:val="left" w:pos="916"/>
+          <w:tab w:val="left" w:pos="1832"/>
+          <w:tab w:val="left" w:pos="2748"/>
+          <w:tab w:val="left" w:pos="3664"/>
+          <w:tab w:val="left" w:pos="4580"/>
+          <w:tab w:val="left" w:pos="5496"/>
+          <w:tab w:val="left" w:pos="6412"/>
+          <w:tab w:val="left" w:pos="7328"/>
+          <w:tab w:val="left" w:pos="8244"/>
+          <w:tab w:val="left" w:pos="9160"/>
+          <w:tab w:val="left" w:pos="10076"/>
+          <w:tab w:val="left" w:pos="10992"/>
+          <w:tab w:val="left" w:pos="11908"/>
+          <w:tab w:val="left" w:pos="12824"/>
+          <w:tab w:val="left" w:pos="13740"/>
+          <w:tab w:val="left" w:pos="14656"/>
+        </w:tabs>
+        <w:wordWrap w:val="0"/>
+        <w:textAlignment w:val="baseline"/>
+        <w:rPr>
+          <w:rFonts w:ascii="Courier New" w:eastAsia="Times New Roman" w:hAnsi="Courier New" w:cs="Courier New"/>
+          <w:color w:val="000000"/>
+          <w:sz w:val="21"/>
+          <w:szCs w:val="21"/>
+        </w:rPr>
+      </w:pPr>
+    </w:p>
+    <w:p>
+      <w:pPr>
+        <w:shd w:val="clear" w:color="auto" w:fill="FFFFFF"/>
+        <w:tabs>
+          <w:tab w:val="left" w:pos="916"/>
+          <w:tab w:val="left" w:pos="1832"/>
+          <w:tab w:val="left" w:pos="2748"/>
+          <w:tab w:val="left" w:pos="3664"/>
+          <w:tab w:val="left" w:pos="4580"/>
+          <w:tab w:val="left" w:pos="5496"/>
+          <w:tab w:val="left" w:pos="6412"/>
+          <w:tab w:val="left" w:pos="7328"/>
+          <w:tab w:val="left" w:pos="8244"/>
+          <w:tab w:val="left" w:pos="9160"/>
+          <w:tab w:val="left" w:pos="10076"/>
+          <w:tab w:val="left" w:pos="10992"/>
+          <w:tab w:val="left" w:pos="11908"/>
+          <w:tab w:val="left" w:pos="12824"/>
+          <w:tab w:val="left" w:pos="13740"/>
+          <w:tab w:val="left" w:pos="14656"/>
+        </w:tabs>
+        <w:wordWrap w:val="0"/>
+        <w:textAlignment w:val="baseline"/>
+        <w:rPr>
+          <w:rFonts w:ascii="Courier New" w:eastAsia="Times New Roman" w:hAnsi="Courier New" w:cs="Courier New"/>
+          <w:color w:val="000000"/>
+          <w:sz w:val="21"/>
+          <w:szCs w:val="21"/>
+        </w:rPr>
+      </w:pPr>
+      <w:r>
+        <w:rPr>
+          <w:rFonts w:ascii="Courier New" w:eastAsia="Times New Roman" w:hAnsi="Courier New" w:cs="Courier New"/>
+          <w:color w:val="000000"/>
+          <w:sz w:val="21"/>
+          <w:szCs w:val="21"/>
+        </w:rPr>
+        <w:t>[('test', 'string')]</w:t>
+      </w:r>
     </w:p>
     <w:p/>
     <w:p>
       <w:pPr>
         <w:pStyle w:val="Heading2"/>
       </w:pPr>
-      <w:bookmarkStart w:id="29" w:name="_Toc12070162"/>
-      <w:r>
-        <w:t>Median</w:t>
-      </w:r>
-      <w:bookmarkEnd w:id="29"/>
-    </w:p>
-    <w:p/>
-    <w:p>
-      <w:pPr>
-        <w:pStyle w:val="code"/>
-      </w:pPr>
-      <w:r>
-        <w:t>stats_df = sqlContext.sql('''</w:t>
-      </w:r>
-    </w:p>
-    <w:p>
-      <w:pPr>
-        <w:pStyle w:val="code"/>
-      </w:pPr>
-      <w:r>
-        <w:t xml:space="preserve">    SELECT imo, prev_poi, poi, </w:t>
-      </w:r>
-    </w:p>
-    <w:p>
-      <w:pPr>
-        <w:pStyle w:val="code"/>
-      </w:pPr>
-      <w:r>
-        <w:t xml:space="preserve">           avg(duration) as leg_mean_hrs, </w:t>
-      </w:r>
-    </w:p>
-    <w:p>
-      <w:pPr>
-        <w:pStyle w:val="code"/>
-      </w:pPr>
-      <w:r>
-        <w:t xml:space="preserve">           </w:t>
-      </w:r>
-      <w:r>
-        <w:rPr>
-          <w:b/>
-        </w:rPr>
-        <w:t>percentile_approx(duration, 0.5) as median_hrs</w:t>
-      </w:r>
-      <w:r>
-        <w:t>,</w:t>
-      </w:r>
-    </w:p>
-    <w:p>
-      <w:pPr>
-        <w:pStyle w:val="code"/>
-      </w:pPr>
-      <w:r>
-        <w:t xml:space="preserve">           stddev(duration) as leg_stddev_hrs,</w:t>
-      </w:r>
-    </w:p>
-    <w:p>
-      <w:pPr>
-        <w:pStyle w:val="code"/>
-      </w:pPr>
-      <w:r>
-        <w:t xml:space="preserve">           count(*)</w:t>
-      </w:r>
-    </w:p>
-    <w:p>
-      <w:pPr>
-        <w:pStyle w:val="code"/>
-      </w:pPr>
-      <w:r>
-        <w:t xml:space="preserve">    FROM legSummaries</w:t>
-      </w:r>
-    </w:p>
-    <w:p>
-      <w:pPr>
-        <w:pStyle w:val="code"/>
-      </w:pPr>
-      <w:r>
-        <w:t xml:space="preserve">    WHERE imo is not null</w:t>
-      </w:r>
-    </w:p>
-    <w:p>
-      <w:pPr>
-        <w:pStyle w:val="code"/>
-      </w:pPr>
-      <w:r>
-        <w:t xml:space="preserve">          AND poi != -1</w:t>
-      </w:r>
-    </w:p>
-    <w:p>
-      <w:pPr>
-        <w:pStyle w:val="code"/>
-      </w:pPr>
-      <w:r>
-        <w:t xml:space="preserve">    GROUP BY imo, prev_poi, poi</w:t>
-      </w:r>
-    </w:p>
-    <w:p>
-      <w:pPr>
-        <w:pStyle w:val="code"/>
-      </w:pPr>
-      <w:r>
-        <w:t xml:space="preserve">    HAVING count(*) &gt; 1</w:t>
-      </w:r>
-    </w:p>
-    <w:p>
-      <w:pPr>
-        <w:pStyle w:val="code"/>
-      </w:pPr>
-      <w:r>
-        <w:t xml:space="preserve">           AND median_hrs &gt;= 8.0</w:t>
-      </w:r>
-    </w:p>
-    <w:p>
-      <w:pPr>
-        <w:pStyle w:val="code"/>
-      </w:pPr>
-      <w:r>
-        <w:t xml:space="preserve">    LIMIT 10</w:t>
-      </w:r>
-    </w:p>
-    <w:p>
-      <w:pPr>
-        <w:pStyle w:val="code"/>
-      </w:pPr>
-      <w:r>
-        <w:t xml:space="preserve">    ''')</w:t>
-      </w:r>
-    </w:p>
-    <w:p/>
-    <w:p>
-      <w:pPr>
-        <w:pStyle w:val="code"/>
-      </w:pPr>
-      <w:r>
-        <w:t>stats_df.registerTempTable('stats')</w:t>
-      </w:r>
-    </w:p>
-    <w:p>
-      <w:pPr>
-        <w:pStyle w:val="code"/>
-      </w:pPr>
-      <w:r>
-        <w:t>stats_df.show(10)</w:t>
-      </w:r>
-    </w:p>
-    <w:p/>
-    <w:p>
-      <w:r>
-        <w:t>Output:</w:t>
-      </w:r>
-    </w:p>
-    <w:p>
-      <w:pPr>
-        <w:shd w:val="clear" w:color="auto" w:fill="FFFFFF"/>
-        <w:tabs>
-          <w:tab w:val="left" w:pos="916"/>
-          <w:tab w:val="left" w:pos="1832"/>
-          <w:tab w:val="left" w:pos="2748"/>
-          <w:tab w:val="left" w:pos="3664"/>
-          <w:tab w:val="left" w:pos="4580"/>
-          <w:tab w:val="left" w:pos="5496"/>
-          <w:tab w:val="left" w:pos="6412"/>
-          <w:tab w:val="left" w:pos="7328"/>
-          <w:tab w:val="left" w:pos="8244"/>
-          <w:tab w:val="left" w:pos="9160"/>
-          <w:tab w:val="left" w:pos="10076"/>
-          <w:tab w:val="left" w:pos="10992"/>
-          <w:tab w:val="left" w:pos="11908"/>
-          <w:tab w:val="left" w:pos="12824"/>
-          <w:tab w:val="left" w:pos="13740"/>
-          <w:tab w:val="left" w:pos="14656"/>
-        </w:tabs>
-        <w:wordWrap w:val="0"/>
-        <w:textAlignment w:val="baseline"/>
-        <w:rPr>
-          <w:rFonts w:ascii="Courier New" w:eastAsia="Times New Roman" w:hAnsi="Courier New" w:cs="Courier New"/>
-          <w:color w:val="000000"/>
-          <w:sz w:val="21"/>
-          <w:szCs w:val="21"/>
-        </w:rPr>
-      </w:pPr>
-      <w:r>
-        <w:rPr>
-          <w:rFonts w:ascii="Courier New" w:eastAsia="Times New Roman" w:hAnsi="Courier New" w:cs="Courier New"/>
-          <w:color w:val="000000"/>
-          <w:sz w:val="21"/>
-          <w:szCs w:val="21"/>
-        </w:rPr>
-        <w:t>+---------+--------+-----+-------------+----------+------------------+--------+</w:t>
-      </w:r>
-    </w:p>
-    <w:p>
-      <w:pPr>
-        <w:shd w:val="clear" w:color="auto" w:fill="FFFFFF"/>
-        <w:tabs>
-          <w:tab w:val="left" w:pos="916"/>
-          <w:tab w:val="left" w:pos="1832"/>
-          <w:tab w:val="left" w:pos="2748"/>
-          <w:tab w:val="left" w:pos="3664"/>
-          <w:tab w:val="left" w:pos="4580"/>
-          <w:tab w:val="left" w:pos="5496"/>
-          <w:tab w:val="left" w:pos="6412"/>
-          <w:tab w:val="left" w:pos="7328"/>
-          <w:tab w:val="left" w:pos="8244"/>
-          <w:tab w:val="left" w:pos="9160"/>
-          <w:tab w:val="left" w:pos="10076"/>
-          <w:tab w:val="left" w:pos="10992"/>
-          <w:tab w:val="left" w:pos="11908"/>
-          <w:tab w:val="left" w:pos="12824"/>
-          <w:tab w:val="left" w:pos="13740"/>
-          <w:tab w:val="left" w:pos="14656"/>
-        </w:tabs>
-        <w:wordWrap w:val="0"/>
-        <w:textAlignment w:val="baseline"/>
-        <w:rPr>
-          <w:rFonts w:ascii="Courier New" w:eastAsia="Times New Roman" w:hAnsi="Courier New" w:cs="Courier New"/>
-          <w:color w:val="000000"/>
-          <w:sz w:val="21"/>
-          <w:szCs w:val="21"/>
-        </w:rPr>
-      </w:pPr>
-      <w:r>
-        <w:rPr>
-          <w:rFonts w:ascii="Courier New" w:eastAsia="Times New Roman" w:hAnsi="Courier New" w:cs="Courier New"/>
-          <w:color w:val="000000"/>
-          <w:sz w:val="21"/>
-          <w:szCs w:val="21"/>
-        </w:rPr>
-        <w:t>|      imo|prev_poi|  poi| leg_mean_hrs|median_hrs|    leg_stddev_hrs|count(1)|</w:t>
-      </w:r>
-    </w:p>
-    <w:p>
-      <w:pPr>
-        <w:shd w:val="clear" w:color="auto" w:fill="FFFFFF"/>
-        <w:tabs>
-          <w:tab w:val="left" w:pos="916"/>
-          <w:tab w:val="left" w:pos="1832"/>
-          <w:tab w:val="left" w:pos="2748"/>
-          <w:tab w:val="left" w:pos="3664"/>
-          <w:tab w:val="left" w:pos="4580"/>
-          <w:tab w:val="left" w:pos="5496"/>
-          <w:tab w:val="left" w:pos="6412"/>
-          <w:tab w:val="left" w:pos="7328"/>
-          <w:tab w:val="left" w:pos="8244"/>
-          <w:tab w:val="left" w:pos="9160"/>
-          <w:tab w:val="left" w:pos="10076"/>
-          <w:tab w:val="left" w:pos="10992"/>
-          <w:tab w:val="left" w:pos="11908"/>
-          <w:tab w:val="left" w:pos="12824"/>
-          <w:tab w:val="left" w:pos="13740"/>
-          <w:tab w:val="left" w:pos="14656"/>
-        </w:tabs>
-        <w:wordWrap w:val="0"/>
-        <w:textAlignment w:val="baseline"/>
-        <w:rPr>
-          <w:rFonts w:ascii="Courier New" w:eastAsia="Times New Roman" w:hAnsi="Courier New" w:cs="Courier New"/>
-          <w:color w:val="000000"/>
-          <w:sz w:val="21"/>
-          <w:szCs w:val="21"/>
-        </w:rPr>
-      </w:pPr>
-      <w:r>
-        <w:rPr>
-          <w:rFonts w:ascii="Courier New" w:eastAsia="Times New Roman" w:hAnsi="Courier New" w:cs="Courier New"/>
-          <w:color w:val="000000"/>
-          <w:sz w:val="21"/>
-          <w:szCs w:val="21"/>
-        </w:rPr>
-        <w:t>+---------+--------+-----+-------------+----------+------------------+--------+</w:t>
-      </w:r>
-    </w:p>
-    <w:p>
-      <w:pPr>
-        <w:shd w:val="clear" w:color="auto" w:fill="FFFFFF"/>
-        <w:tabs>
-          <w:tab w:val="left" w:pos="916"/>
-          <w:tab w:val="left" w:pos="1832"/>
-          <w:tab w:val="left" w:pos="2748"/>
-          <w:tab w:val="left" w:pos="3664"/>
-          <w:tab w:val="left" w:pos="4580"/>
-          <w:tab w:val="left" w:pos="5496"/>
-          <w:tab w:val="left" w:pos="6412"/>
-          <w:tab w:val="left" w:pos="7328"/>
-          <w:tab w:val="left" w:pos="8244"/>
-          <w:tab w:val="left" w:pos="9160"/>
-          <w:tab w:val="left" w:pos="10076"/>
-          <w:tab w:val="left" w:pos="10992"/>
-          <w:tab w:val="left" w:pos="11908"/>
-          <w:tab w:val="left" w:pos="12824"/>
-          <w:tab w:val="left" w:pos="13740"/>
-          <w:tab w:val="left" w:pos="14656"/>
-        </w:tabs>
-        <w:wordWrap w:val="0"/>
-        <w:textAlignment w:val="baseline"/>
-        <w:rPr>
-          <w:rFonts w:ascii="Courier New" w:eastAsia="Times New Roman" w:hAnsi="Courier New" w:cs="Courier New"/>
-          <w:color w:val="000000"/>
-          <w:sz w:val="21"/>
-          <w:szCs w:val="21"/>
-        </w:rPr>
-      </w:pPr>
-      <w:r>
-        <w:rPr>
-          <w:rFonts w:ascii="Courier New" w:eastAsia="Times New Roman" w:hAnsi="Courier New" w:cs="Courier New"/>
-          <w:color w:val="000000"/>
-          <w:sz w:val="21"/>
-          <w:szCs w:val="21"/>
-        </w:rPr>
-        <w:t>|135206012|    5749| 5634|20.8236110000| 21.241389|0.5908273136611072|       2|</w:t>
-      </w:r>
-    </w:p>
-    <w:p>
-      <w:pPr>
-        <w:shd w:val="clear" w:color="auto" w:fill="FFFFFF"/>
-        <w:tabs>
-          <w:tab w:val="left" w:pos="916"/>
-          <w:tab w:val="left" w:pos="1832"/>
-          <w:tab w:val="left" w:pos="2748"/>
-          <w:tab w:val="left" w:pos="3664"/>
-          <w:tab w:val="left" w:pos="4580"/>
-          <w:tab w:val="left" w:pos="5496"/>
-          <w:tab w:val="left" w:pos="6412"/>
-          <w:tab w:val="left" w:pos="7328"/>
-          <w:tab w:val="left" w:pos="8244"/>
-          <w:tab w:val="left" w:pos="9160"/>
-          <w:tab w:val="left" w:pos="10076"/>
-          <w:tab w:val="left" w:pos="10992"/>
-          <w:tab w:val="left" w:pos="11908"/>
-          <w:tab w:val="left" w:pos="12824"/>
-          <w:tab w:val="left" w:pos="13740"/>
-          <w:tab w:val="left" w:pos="14656"/>
-        </w:tabs>
-        <w:wordWrap w:val="0"/>
-        <w:textAlignment w:val="baseline"/>
-        <w:rPr>
-          <w:rFonts w:ascii="Courier New" w:eastAsia="Times New Roman" w:hAnsi="Courier New" w:cs="Courier New"/>
-          <w:color w:val="000000"/>
-          <w:sz w:val="21"/>
-          <w:szCs w:val="21"/>
-        </w:rPr>
-      </w:pPr>
-      <w:r>
-        <w:rPr>
-          <w:rFonts w:ascii="Courier New" w:eastAsia="Times New Roman" w:hAnsi="Courier New" w:cs="Courier New"/>
-          <w:color w:val="000000"/>
-          <w:sz w:val="21"/>
-          <w:szCs w:val="21"/>
-        </w:rPr>
-        <w:t>|402653322|    5863| 5862|36.6962036667| 46.911944|31.852472485088068|       3|</w:t>
-      </w:r>
-    </w:p>
-    <w:p>
-      <w:pPr>
-        <w:shd w:val="clear" w:color="auto" w:fill="FFFFFF"/>
-        <w:tabs>
-          <w:tab w:val="left" w:pos="916"/>
-          <w:tab w:val="left" w:pos="1832"/>
-          <w:tab w:val="left" w:pos="2748"/>
-          <w:tab w:val="left" w:pos="3664"/>
-          <w:tab w:val="left" w:pos="4580"/>
-          <w:tab w:val="left" w:pos="5496"/>
-          <w:tab w:val="left" w:pos="6412"/>
-          <w:tab w:val="left" w:pos="7328"/>
-          <w:tab w:val="left" w:pos="8244"/>
-          <w:tab w:val="left" w:pos="9160"/>
-          <w:tab w:val="left" w:pos="10076"/>
-          <w:tab w:val="left" w:pos="10992"/>
-          <w:tab w:val="left" w:pos="11908"/>
-          <w:tab w:val="left" w:pos="12824"/>
-          <w:tab w:val="left" w:pos="13740"/>
-          <w:tab w:val="left" w:pos="14656"/>
-        </w:tabs>
-        <w:wordWrap w:val="0"/>
-        <w:textAlignment w:val="baseline"/>
-        <w:rPr>
-          <w:rFonts w:ascii="Courier New" w:eastAsia="Times New Roman" w:hAnsi="Courier New" w:cs="Courier New"/>
-          <w:color w:val="000000"/>
-          <w:sz w:val="21"/>
-          <w:szCs w:val="21"/>
-        </w:rPr>
-      </w:pPr>
-      <w:r>
-        <w:rPr>
-          <w:rFonts w:ascii="Courier New" w:eastAsia="Times New Roman" w:hAnsi="Courier New" w:cs="Courier New"/>
-          <w:color w:val="000000"/>
-          <w:sz w:val="21"/>
-          <w:szCs w:val="21"/>
-        </w:rPr>
-        <w:t>|  6507983|    6757|17133| 9.1079170000| 11.863056| 3.896354940023047|       2|</w:t>
-      </w:r>
-    </w:p>
-    <w:p>
-      <w:pPr>
-        <w:rPr>
-          <w:rFonts w:ascii="Times New Roman" w:eastAsia="Times New Roman" w:hAnsi="Times New Roman" w:cs="Times New Roman"/>
-        </w:rPr>
-      </w:pPr>
-    </w:p>
-    <w:p/>
-    <w:p>
-      <w:pPr>
-        <w:pStyle w:val="Heading1"/>
-      </w:pPr>
-      <w:bookmarkStart w:id="30" w:name="_Toc12070163"/>
-      <w:r>
-        <w:t>Strings</w:t>
-      </w:r>
-      <w:bookmarkEnd w:id="30"/>
-    </w:p>
-    <w:p/>
+    </w:p>
     <w:p>
       <w:pPr>
         <w:pStyle w:val="Heading2"/>
       </w:pPr>
-      <w:bookmarkStart w:id="31" w:name="_Toc12070164"/>
-      <w:r>
-        <w:t>Concatenate strings</w:t>
-      </w:r>
-      <w:bookmarkEnd w:id="31"/>
-    </w:p>
-    <w:p/>
-    <w:p>
-      <w:pPr>
-        <w:pStyle w:val="code"/>
-      </w:pPr>
-      <w:r>
-        <w:t>ais_imo_750_df = spark.sql(</w:t>
-      </w:r>
-    </w:p>
-    <w:p>
-      <w:pPr>
-        <w:pStyle w:val="code"/>
-      </w:pPr>
-      <w:r>
-        <w:t xml:space="preserve"> ''' SELECT (concat(string(1234), '-', string(2345))) as test</w:t>
-      </w:r>
-    </w:p>
-    <w:p>
-      <w:pPr>
-        <w:pStyle w:val="code"/>
-      </w:pPr>
-      <w:r>
-        <w:t xml:space="preserve"> '''</w:t>
-      </w:r>
-    </w:p>
-    <w:p>
-      <w:pPr>
-        <w:pStyle w:val="code"/>
-      </w:pPr>
-      <w:r>
-        <w:t>)</w:t>
-      </w:r>
-    </w:p>
-    <w:p>
-      <w:pPr>
-        <w:pStyle w:val="code"/>
-      </w:pPr>
-    </w:p>
-    <w:p>
-      <w:pPr>
-        <w:pStyle w:val="code"/>
-      </w:pPr>
-      <w:r>
-        <w:t>ais_imo_750_df.show()</w:t>
-      </w:r>
-    </w:p>
-    <w:p>
-      <w:pPr>
-        <w:pStyle w:val="code"/>
-      </w:pPr>
-      <w:r>
-        <w:t>print ais_imo_750_df.dtypes</w:t>
-      </w:r>
-    </w:p>
-    <w:p>
-      <w:pPr>
-        <w:pStyle w:val="code"/>
-      </w:pPr>
-    </w:p>
-    <w:p>
-      <w:pPr>
-        <w:pStyle w:val="code"/>
-      </w:pPr>
-      <w:r>
-        <w:t>Output:</w:t>
-      </w:r>
-    </w:p>
-    <w:p/>
-    <w:p>
-      <w:pPr>
-        <w:shd w:val="clear" w:color="auto" w:fill="FFFFFF"/>
-        <w:tabs>
-          <w:tab w:val="left" w:pos="916"/>
-          <w:tab w:val="left" w:pos="1832"/>
-          <w:tab w:val="left" w:pos="2748"/>
-          <w:tab w:val="left" w:pos="3664"/>
-          <w:tab w:val="left" w:pos="4580"/>
-          <w:tab w:val="left" w:pos="5496"/>
-          <w:tab w:val="left" w:pos="6412"/>
-          <w:tab w:val="left" w:pos="7328"/>
-          <w:tab w:val="left" w:pos="8244"/>
-          <w:tab w:val="left" w:pos="9160"/>
-          <w:tab w:val="left" w:pos="10076"/>
-          <w:tab w:val="left" w:pos="10992"/>
-          <w:tab w:val="left" w:pos="11908"/>
-          <w:tab w:val="left" w:pos="12824"/>
-          <w:tab w:val="left" w:pos="13740"/>
-          <w:tab w:val="left" w:pos="14656"/>
-        </w:tabs>
-        <w:wordWrap w:val="0"/>
-        <w:textAlignment w:val="baseline"/>
-        <w:rPr>
-          <w:rFonts w:ascii="Courier New" w:eastAsia="Times New Roman" w:hAnsi="Courier New" w:cs="Courier New"/>
-          <w:color w:val="000000"/>
-          <w:sz w:val="21"/>
-          <w:szCs w:val="21"/>
-        </w:rPr>
-      </w:pPr>
-      <w:r>
-        <w:rPr>
-          <w:rFonts w:ascii="Courier New" w:eastAsia="Times New Roman" w:hAnsi="Courier New" w:cs="Courier New"/>
-          <w:color w:val="000000"/>
-          <w:sz w:val="21"/>
-          <w:szCs w:val="21"/>
-        </w:rPr>
-        <w:t>+---------+</w:t>
-      </w:r>
-    </w:p>
-    <w:p>
-      <w:pPr>
-        <w:shd w:val="clear" w:color="auto" w:fill="FFFFFF"/>
-        <w:tabs>
-          <w:tab w:val="left" w:pos="916"/>
-          <w:tab w:val="left" w:pos="1832"/>
-          <w:tab w:val="left" w:pos="2748"/>
-          <w:tab w:val="left" w:pos="3664"/>
-          <w:tab w:val="left" w:pos="4580"/>
-          <w:tab w:val="left" w:pos="5496"/>
-          <w:tab w:val="left" w:pos="6412"/>
-          <w:tab w:val="left" w:pos="7328"/>
-          <w:tab w:val="left" w:pos="8244"/>
-          <w:tab w:val="left" w:pos="9160"/>
-          <w:tab w:val="left" w:pos="10076"/>
-          <w:tab w:val="left" w:pos="10992"/>
-          <w:tab w:val="left" w:pos="11908"/>
-          <w:tab w:val="left" w:pos="12824"/>
-          <w:tab w:val="left" w:pos="13740"/>
-          <w:tab w:val="left" w:pos="14656"/>
-        </w:tabs>
-        <w:wordWrap w:val="0"/>
-        <w:textAlignment w:val="baseline"/>
-        <w:rPr>
-          <w:rFonts w:ascii="Courier New" w:eastAsia="Times New Roman" w:hAnsi="Courier New" w:cs="Courier New"/>
-          <w:color w:val="000000"/>
-          <w:sz w:val="21"/>
-          <w:szCs w:val="21"/>
-        </w:rPr>
-      </w:pPr>
-      <w:r>
-        <w:rPr>
-          <w:rFonts w:ascii="Courier New" w:eastAsia="Times New Roman" w:hAnsi="Courier New" w:cs="Courier New"/>
-          <w:color w:val="000000"/>
-          <w:sz w:val="21"/>
-          <w:szCs w:val="21"/>
-        </w:rPr>
-        <w:t>|     test|</w:t>
-      </w:r>
-    </w:p>
-    <w:p>
-      <w:pPr>
-        <w:shd w:val="clear" w:color="auto" w:fill="FFFFFF"/>
-        <w:tabs>
-          <w:tab w:val="left" w:pos="916"/>
-          <w:tab w:val="left" w:pos="1832"/>
-          <w:tab w:val="left" w:pos="2748"/>
-          <w:tab w:val="left" w:pos="3664"/>
-          <w:tab w:val="left" w:pos="4580"/>
-          <w:tab w:val="left" w:pos="5496"/>
-          <w:tab w:val="left" w:pos="6412"/>
-          <w:tab w:val="left" w:pos="7328"/>
-          <w:tab w:val="left" w:pos="8244"/>
-          <w:tab w:val="left" w:pos="9160"/>
-          <w:tab w:val="left" w:pos="10076"/>
-          <w:tab w:val="left" w:pos="10992"/>
-          <w:tab w:val="left" w:pos="11908"/>
-          <w:tab w:val="left" w:pos="12824"/>
-          <w:tab w:val="left" w:pos="13740"/>
-          <w:tab w:val="left" w:pos="14656"/>
-        </w:tabs>
-        <w:wordWrap w:val="0"/>
-        <w:textAlignment w:val="baseline"/>
-        <w:rPr>
-          <w:rFonts w:ascii="Courier New" w:eastAsia="Times New Roman" w:hAnsi="Courier New" w:cs="Courier New"/>
-          <w:color w:val="000000"/>
-          <w:sz w:val="21"/>
-          <w:szCs w:val="21"/>
-        </w:rPr>
-      </w:pPr>
-      <w:r>
-        <w:rPr>
-          <w:rFonts w:ascii="Courier New" w:eastAsia="Times New Roman" w:hAnsi="Courier New" w:cs="Courier New"/>
-          <w:color w:val="000000"/>
-          <w:sz w:val="21"/>
-          <w:szCs w:val="21"/>
-        </w:rPr>
-        <w:t>+---------+</w:t>
-      </w:r>
-    </w:p>
-    <w:p>
-      <w:pPr>
-        <w:shd w:val="clear" w:color="auto" w:fill="FFFFFF"/>
-        <w:tabs>
-          <w:tab w:val="left" w:pos="916"/>
-          <w:tab w:val="left" w:pos="1832"/>
-          <w:tab w:val="left" w:pos="2748"/>
-          <w:tab w:val="left" w:pos="3664"/>
-          <w:tab w:val="left" w:pos="4580"/>
-          <w:tab w:val="left" w:pos="5496"/>
-          <w:tab w:val="left" w:pos="6412"/>
-          <w:tab w:val="left" w:pos="7328"/>
-          <w:tab w:val="left" w:pos="8244"/>
-          <w:tab w:val="left" w:pos="9160"/>
-          <w:tab w:val="left" w:pos="10076"/>
-          <w:tab w:val="left" w:pos="10992"/>
-          <w:tab w:val="left" w:pos="11908"/>
-          <w:tab w:val="left" w:pos="12824"/>
-          <w:tab w:val="left" w:pos="13740"/>
-          <w:tab w:val="left" w:pos="14656"/>
-        </w:tabs>
-        <w:wordWrap w:val="0"/>
-        <w:textAlignment w:val="baseline"/>
-        <w:rPr>
-          <w:rFonts w:ascii="Courier New" w:eastAsia="Times New Roman" w:hAnsi="Courier New" w:cs="Courier New"/>
-          <w:color w:val="000000"/>
-          <w:sz w:val="21"/>
-          <w:szCs w:val="21"/>
-        </w:rPr>
-      </w:pPr>
-      <w:r>
-        <w:rPr>
-          <w:rFonts w:ascii="Courier New" w:eastAsia="Times New Roman" w:hAnsi="Courier New" w:cs="Courier New"/>
-          <w:color w:val="000000"/>
-          <w:sz w:val="21"/>
-          <w:szCs w:val="21"/>
-        </w:rPr>
-        <w:t>|1234-2345|</w:t>
-      </w:r>
-    </w:p>
-    <w:p>
-      <w:pPr>
-        <w:shd w:val="clear" w:color="auto" w:fill="FFFFFF"/>
-        <w:tabs>
-          <w:tab w:val="left" w:pos="916"/>
-          <w:tab w:val="left" w:pos="1832"/>
-          <w:tab w:val="left" w:pos="2748"/>
-          <w:tab w:val="left" w:pos="3664"/>
-          <w:tab w:val="left" w:pos="4580"/>
-          <w:tab w:val="left" w:pos="5496"/>
-          <w:tab w:val="left" w:pos="6412"/>
-          <w:tab w:val="left" w:pos="7328"/>
-          <w:tab w:val="left" w:pos="8244"/>
-          <w:tab w:val="left" w:pos="9160"/>
-          <w:tab w:val="left" w:pos="10076"/>
-          <w:tab w:val="left" w:pos="10992"/>
-          <w:tab w:val="left" w:pos="11908"/>
-          <w:tab w:val="left" w:pos="12824"/>
-          <w:tab w:val="left" w:pos="13740"/>
-          <w:tab w:val="left" w:pos="14656"/>
-        </w:tabs>
-        <w:wordWrap w:val="0"/>
-        <w:textAlignment w:val="baseline"/>
-        <w:rPr>
-          <w:rFonts w:ascii="Courier New" w:eastAsia="Times New Roman" w:hAnsi="Courier New" w:cs="Courier New"/>
-          <w:color w:val="000000"/>
-          <w:sz w:val="21"/>
-          <w:szCs w:val="21"/>
-        </w:rPr>
-      </w:pPr>
-      <w:r>
-        <w:rPr>
-          <w:rFonts w:ascii="Courier New" w:eastAsia="Times New Roman" w:hAnsi="Courier New" w:cs="Courier New"/>
-          <w:color w:val="000000"/>
-          <w:sz w:val="21"/>
-          <w:szCs w:val="21"/>
-        </w:rPr>
-        <w:t>+---------+</w:t>
-      </w:r>
-    </w:p>
-    <w:p>
-      <w:pPr>
-        <w:shd w:val="clear" w:color="auto" w:fill="FFFFFF"/>
-        <w:tabs>
-          <w:tab w:val="left" w:pos="916"/>
-          <w:tab w:val="left" w:pos="1832"/>
-          <w:tab w:val="left" w:pos="2748"/>
-          <w:tab w:val="left" w:pos="3664"/>
-          <w:tab w:val="left" w:pos="4580"/>
-          <w:tab w:val="left" w:pos="5496"/>
-          <w:tab w:val="left" w:pos="6412"/>
-          <w:tab w:val="left" w:pos="7328"/>
-          <w:tab w:val="left" w:pos="8244"/>
-          <w:tab w:val="left" w:pos="9160"/>
-          <w:tab w:val="left" w:pos="10076"/>
-          <w:tab w:val="left" w:pos="10992"/>
-          <w:tab w:val="left" w:pos="11908"/>
-          <w:tab w:val="left" w:pos="12824"/>
-          <w:tab w:val="left" w:pos="13740"/>
-          <w:tab w:val="left" w:pos="14656"/>
-        </w:tabs>
-        <w:wordWrap w:val="0"/>
-        <w:textAlignment w:val="baseline"/>
-        <w:rPr>
-          <w:rFonts w:ascii="Courier New" w:eastAsia="Times New Roman" w:hAnsi="Courier New" w:cs="Courier New"/>
-          <w:color w:val="000000"/>
-          <w:sz w:val="21"/>
-          <w:szCs w:val="21"/>
-        </w:rPr>
-      </w:pPr>
-    </w:p>
-    <w:p>
-      <w:pPr>
-        <w:shd w:val="clear" w:color="auto" w:fill="FFFFFF"/>
-        <w:tabs>
-          <w:tab w:val="left" w:pos="916"/>
-          <w:tab w:val="left" w:pos="1832"/>
-          <w:tab w:val="left" w:pos="2748"/>
-          <w:tab w:val="left" w:pos="3664"/>
-          <w:tab w:val="left" w:pos="4580"/>
-          <w:tab w:val="left" w:pos="5496"/>
-          <w:tab w:val="left" w:pos="6412"/>
-          <w:tab w:val="left" w:pos="7328"/>
-          <w:tab w:val="left" w:pos="8244"/>
-          <w:tab w:val="left" w:pos="9160"/>
-          <w:tab w:val="left" w:pos="10076"/>
-          <w:tab w:val="left" w:pos="10992"/>
-          <w:tab w:val="left" w:pos="11908"/>
-          <w:tab w:val="left" w:pos="12824"/>
-          <w:tab w:val="left" w:pos="13740"/>
-          <w:tab w:val="left" w:pos="14656"/>
-        </w:tabs>
-        <w:wordWrap w:val="0"/>
-        <w:textAlignment w:val="baseline"/>
-        <w:rPr>
-          <w:rFonts w:ascii="Courier New" w:eastAsia="Times New Roman" w:hAnsi="Courier New" w:cs="Courier New"/>
-          <w:color w:val="000000"/>
-          <w:sz w:val="21"/>
-          <w:szCs w:val="21"/>
-        </w:rPr>
-      </w:pPr>
-      <w:r>
-        <w:rPr>
-          <w:rFonts w:ascii="Courier New" w:eastAsia="Times New Roman" w:hAnsi="Courier New" w:cs="Courier New"/>
-          <w:color w:val="000000"/>
-          <w:sz w:val="21"/>
-          <w:szCs w:val="21"/>
-        </w:rPr>
-        <w:t>[('test', 'string')]</w:t>
-      </w:r>
-    </w:p>
-    <w:p/>
+    </w:p>
     <w:p>
       <w:pPr>
         <w:pStyle w:val="Heading2"/>
       </w:pPr>
-    </w:p>
-    <w:p>
-      <w:pPr>
-        <w:pStyle w:val="Heading2"/>
-      </w:pPr>
-    </w:p>
-    <w:p>
-      <w:pPr>
-        <w:pStyle w:val="Heading2"/>
-      </w:pPr>
-      <w:bookmarkStart w:id="32" w:name="_Toc12070165"/>
+      <w:bookmarkStart w:id="33" w:name="_Toc18837591"/>
       <w:r>
         <w:t xml:space="preserve">Convert </w:t>
       </w:r>
       <w:r>
         <w:t>a numeric field to a string</w:t>
       </w:r>
-      <w:bookmarkEnd w:id="32"/>
+      <w:bookmarkEnd w:id="33"/>
     </w:p>
     <w:p/>
     <w:p>
@@ -14173,92 +14254,92 @@
     </w:p>
     <w:p>
       <w:r>
+        <w:t>''')</w:t>
+      </w:r>
+    </w:p>
+    <w:p>
+      <w:r>
+        <w:t>print type(test)</w:t>
+      </w:r>
+    </w:p>
+    <w:p>
+      <w:r>
+        <w:t>test.show(5)</w:t>
+      </w:r>
+    </w:p>
+    <w:p/>
+    <w:p>
+      <w:r>
+        <w:t>Output:</w:t>
+      </w:r>
+    </w:p>
+    <w:p>
+      <w:pPr>
+        <w:pStyle w:val="HTMLPreformatted"/>
+        <w:shd w:val="clear" w:color="auto" w:fill="FFFFFF"/>
+        <w:wordWrap w:val="0"/>
+        <w:textAlignment w:val="baseline"/>
+        <w:rPr>
+          <w:rFonts w:ascii="Courier" w:hAnsi="Courier"/>
+          <w:color w:val="000000"/>
+          <w:sz w:val="21"/>
+          <w:szCs w:val="21"/>
+        </w:rPr>
+      </w:pPr>
+      <w:r>
+        <w:rPr>
+          <w:rFonts w:ascii="Courier" w:hAnsi="Courier"/>
+          <w:color w:val="000000"/>
+          <w:sz w:val="21"/>
+          <w:szCs w:val="21"/>
+        </w:rPr>
+        <w:t>+--------+------+-------+</w:t>
+      </w:r>
+    </w:p>
+    <w:p>
+      <w:pPr>
+        <w:pStyle w:val="HTMLPreformatted"/>
+        <w:shd w:val="clear" w:color="auto" w:fill="FFFFFF"/>
+        <w:wordWrap w:val="0"/>
+        <w:textAlignment w:val="baseline"/>
+        <w:rPr>
+          <w:rFonts w:ascii="Courier" w:hAnsi="Courier"/>
+          <w:color w:val="000000"/>
+          <w:sz w:val="21"/>
+          <w:szCs w:val="21"/>
+        </w:rPr>
+      </w:pPr>
+      <w:r>
+        <w:rPr>
+          <w:rFonts w:ascii="Courier" w:hAnsi="Courier"/>
+          <w:color w:val="000000"/>
+          <w:sz w:val="21"/>
+          <w:szCs w:val="21"/>
+        </w:rPr>
+        <w:t>|originId|destId|od_pair|</w:t>
+      </w:r>
+    </w:p>
+    <w:p>
+      <w:pPr>
+        <w:pStyle w:val="HTMLPreformatted"/>
+        <w:shd w:val="clear" w:color="auto" w:fill="FFFFFF"/>
+        <w:wordWrap w:val="0"/>
+        <w:textAlignment w:val="baseline"/>
+        <w:rPr>
+          <w:rFonts w:ascii="Courier" w:hAnsi="Courier"/>
+          <w:color w:val="000000"/>
+          <w:sz w:val="21"/>
+          <w:szCs w:val="21"/>
+        </w:rPr>
+      </w:pPr>
+      <w:r>
+        <w:rPr>
+          <w:rFonts w:ascii="Courier" w:hAnsi="Courier"/>
+          <w:color w:val="000000"/>
+          <w:sz w:val="21"/>
+          <w:szCs w:val="21"/>
+        </w:rPr>
         <w:lastRenderedPageBreak/>
-        <w:t>''')</w:t>
-      </w:r>
-    </w:p>
-    <w:p>
-      <w:r>
-        <w:t>print type(test)</w:t>
-      </w:r>
-    </w:p>
-    <w:p>
-      <w:r>
-        <w:t>test.show(5)</w:t>
-      </w:r>
-    </w:p>
-    <w:p/>
-    <w:p>
-      <w:r>
-        <w:t>Output:</w:t>
-      </w:r>
-    </w:p>
-    <w:p>
-      <w:pPr>
-        <w:pStyle w:val="HTMLPreformatted"/>
-        <w:shd w:val="clear" w:color="auto" w:fill="FFFFFF"/>
-        <w:wordWrap w:val="0"/>
-        <w:textAlignment w:val="baseline"/>
-        <w:rPr>
-          <w:rFonts w:ascii="Courier" w:hAnsi="Courier"/>
-          <w:color w:val="000000"/>
-          <w:sz w:val="21"/>
-          <w:szCs w:val="21"/>
-        </w:rPr>
-      </w:pPr>
-      <w:r>
-        <w:rPr>
-          <w:rFonts w:ascii="Courier" w:hAnsi="Courier"/>
-          <w:color w:val="000000"/>
-          <w:sz w:val="21"/>
-          <w:szCs w:val="21"/>
-        </w:rPr>
-        <w:t>+--------+------+-------+</w:t>
-      </w:r>
-    </w:p>
-    <w:p>
-      <w:pPr>
-        <w:pStyle w:val="HTMLPreformatted"/>
-        <w:shd w:val="clear" w:color="auto" w:fill="FFFFFF"/>
-        <w:wordWrap w:val="0"/>
-        <w:textAlignment w:val="baseline"/>
-        <w:rPr>
-          <w:rFonts w:ascii="Courier" w:hAnsi="Courier"/>
-          <w:color w:val="000000"/>
-          <w:sz w:val="21"/>
-          <w:szCs w:val="21"/>
-        </w:rPr>
-      </w:pPr>
-      <w:r>
-        <w:rPr>
-          <w:rFonts w:ascii="Courier" w:hAnsi="Courier"/>
-          <w:color w:val="000000"/>
-          <w:sz w:val="21"/>
-          <w:szCs w:val="21"/>
-        </w:rPr>
-        <w:t>|originId|destId|od_pair|</w:t>
-      </w:r>
-    </w:p>
-    <w:p>
-      <w:pPr>
-        <w:pStyle w:val="HTMLPreformatted"/>
-        <w:shd w:val="clear" w:color="auto" w:fill="FFFFFF"/>
-        <w:wordWrap w:val="0"/>
-        <w:textAlignment w:val="baseline"/>
-        <w:rPr>
-          <w:rFonts w:ascii="Courier" w:hAnsi="Courier"/>
-          <w:color w:val="000000"/>
-          <w:sz w:val="21"/>
-          <w:szCs w:val="21"/>
-        </w:rPr>
-      </w:pPr>
-      <w:r>
-        <w:rPr>
-          <w:rFonts w:ascii="Courier" w:hAnsi="Courier"/>
-          <w:color w:val="000000"/>
-          <w:sz w:val="21"/>
-          <w:szCs w:val="21"/>
-        </w:rPr>
         <w:t>+--------+------+-------+</w:t>
       </w:r>
     </w:p>
@@ -14407,14 +14488,14 @@
       <w:pPr>
         <w:pStyle w:val="Heading2"/>
       </w:pPr>
-      <w:bookmarkStart w:id="33" w:name="_Toc12070166"/>
+      <w:bookmarkStart w:id="34" w:name="_Toc18837592"/>
       <w:r>
         <w:t xml:space="preserve">Match </w:t>
       </w:r>
       <w:r>
         <w:t>Part of a String, Using Wildcards</w:t>
       </w:r>
-      <w:bookmarkEnd w:id="33"/>
+      <w:bookmarkEnd w:id="34"/>
     </w:p>
     <w:p/>
     <w:p>
@@ -14763,11 +14844,11 @@
       <w:pPr>
         <w:pStyle w:val="Heading2"/>
       </w:pPr>
-      <w:bookmarkStart w:id="34" w:name="_Toc12070167"/>
+      <w:bookmarkStart w:id="35" w:name="_Toc18837593"/>
       <w:r>
         <w:t>Substring</w:t>
       </w:r>
-      <w:bookmarkEnd w:id="34"/>
+      <w:bookmarkEnd w:id="35"/>
     </w:p>
     <w:p/>
     <w:p>
@@ -14803,12 +14884,12 @@
       <w:pPr>
         <w:pStyle w:val="Heading1"/>
       </w:pPr>
-      <w:bookmarkStart w:id="35" w:name="_Toc12070168"/>
+      <w:bookmarkStart w:id="36" w:name="_Toc18837594"/>
       <w:r>
         <w:lastRenderedPageBreak/>
         <w:t>Time Intervals</w:t>
       </w:r>
-      <w:bookmarkEnd w:id="35"/>
+      <w:bookmarkEnd w:id="36"/>
     </w:p>
     <w:p>
       <w:pPr>
@@ -15913,23 +15994,23 @@
       <w:pPr>
         <w:pStyle w:val="Heading1"/>
       </w:pPr>
-      <w:bookmarkStart w:id="36" w:name="_Toc12070169"/>
+      <w:bookmarkStart w:id="37" w:name="_Toc18837595"/>
       <w:r>
         <w:lastRenderedPageBreak/>
         <w:t>Timestamps</w:t>
       </w:r>
-      <w:bookmarkEnd w:id="36"/>
+      <w:bookmarkEnd w:id="37"/>
     </w:p>
     <w:p/>
     <w:p>
       <w:pPr>
         <w:pStyle w:val="Heading2"/>
       </w:pPr>
-      <w:bookmarkStart w:id="37" w:name="_Toc12070170"/>
+      <w:bookmarkStart w:id="38" w:name="_Toc18837596"/>
       <w:r>
         <w:t>Convert a timestamp in UTC to a timestamp in a Local Timezone</w:t>
       </w:r>
-      <w:bookmarkEnd w:id="37"/>
+      <w:bookmarkEnd w:id="38"/>
     </w:p>
     <w:p/>
     <w:p>
@@ -16062,11 +16143,277 @@
       <w:pPr>
         <w:pStyle w:val="Heading2"/>
       </w:pPr>
-      <w:bookmarkStart w:id="38" w:name="_Toc12070171"/>
+      <w:bookmarkStart w:id="39" w:name="_Toc18837597"/>
+      <w:r>
+        <w:t>Convert string in a local timezone to a UTC timestamp</w:t>
+      </w:r>
+      <w:bookmarkEnd w:id="39"/>
+    </w:p>
+    <w:p/>
+    <w:p>
+      <w:pPr>
+        <w:pStyle w:val="code"/>
+        <w:rPr>
+          <w:sz w:val="18"/>
+          <w:szCs w:val="18"/>
+        </w:rPr>
+      </w:pPr>
+      <w:r>
+        <w:rPr>
+          <w:sz w:val="18"/>
+          <w:szCs w:val="18"/>
+        </w:rPr>
+        <w:t>test_541_df = sqlContext.sql(</w:t>
+      </w:r>
+    </w:p>
+    <w:p>
+      <w:pPr>
+        <w:pStyle w:val="code"/>
+        <w:rPr>
+          <w:sz w:val="18"/>
+          <w:szCs w:val="18"/>
+        </w:rPr>
+      </w:pPr>
+      <w:r>
+        <w:rPr>
+          <w:sz w:val="18"/>
+          <w:szCs w:val="18"/>
+        </w:rPr>
+        <w:t xml:space="preserve">    '''</w:t>
+      </w:r>
+    </w:p>
+    <w:p>
+      <w:pPr>
+        <w:pStyle w:val="code"/>
+        <w:rPr>
+          <w:sz w:val="18"/>
+          <w:szCs w:val="18"/>
+        </w:rPr>
+      </w:pPr>
+      <w:r>
+        <w:rPr>
+          <w:sz w:val="18"/>
+          <w:szCs w:val="18"/>
+        </w:rPr>
+        <w:t xml:space="preserve">    SELECT to_utc_timestamp('2016-03-01 00:00:00', 'America/New_York') as example_timestamp_utc</w:t>
+      </w:r>
+    </w:p>
+    <w:p>
+      <w:pPr>
+        <w:pStyle w:val="code"/>
+        <w:rPr>
+          <w:sz w:val="18"/>
+          <w:szCs w:val="18"/>
+        </w:rPr>
+      </w:pPr>
+      <w:r>
+        <w:rPr>
+          <w:sz w:val="18"/>
+          <w:szCs w:val="18"/>
+        </w:rPr>
+        <w:t xml:space="preserve">    ''')</w:t>
+      </w:r>
+    </w:p>
+    <w:p>
+      <w:pPr>
+        <w:pStyle w:val="code"/>
+        <w:rPr>
+          <w:sz w:val="18"/>
+          <w:szCs w:val="18"/>
+        </w:rPr>
+      </w:pPr>
+    </w:p>
+    <w:p>
+      <w:pPr>
+        <w:pStyle w:val="code"/>
+        <w:rPr>
+          <w:sz w:val="18"/>
+          <w:szCs w:val="18"/>
+        </w:rPr>
+      </w:pPr>
+      <w:r>
+        <w:rPr>
+          <w:sz w:val="18"/>
+          <w:szCs w:val="18"/>
+        </w:rPr>
+        <w:t>test_541_df.show(truncate=False)</w:t>
+      </w:r>
+    </w:p>
+    <w:p>
+      <w:pPr>
+        <w:pStyle w:val="code"/>
+        <w:rPr>
+          <w:sz w:val="18"/>
+          <w:szCs w:val="18"/>
+        </w:rPr>
+      </w:pPr>
+      <w:r>
+        <w:rPr>
+          <w:sz w:val="18"/>
+          <w:szCs w:val="18"/>
+        </w:rPr>
+        <w:t>print test_541_df.dtypes</w:t>
+      </w:r>
+    </w:p>
+    <w:p>
+      <w:pPr>
+        <w:pStyle w:val="code"/>
+        <w:rPr>
+          <w:sz w:val="18"/>
+          <w:szCs w:val="18"/>
+        </w:rPr>
+      </w:pPr>
+    </w:p>
+    <w:p>
+      <w:pPr>
+        <w:pStyle w:val="code"/>
+        <w:rPr>
+          <w:sz w:val="18"/>
+          <w:szCs w:val="18"/>
+        </w:rPr>
+      </w:pPr>
+    </w:p>
+    <w:p>
+      <w:pPr>
+        <w:pStyle w:val="code"/>
+        <w:rPr>
+          <w:sz w:val="18"/>
+          <w:szCs w:val="18"/>
+        </w:rPr>
+      </w:pPr>
+      <w:r>
+        <w:rPr>
+          <w:sz w:val="18"/>
+          <w:szCs w:val="18"/>
+        </w:rPr>
+        <w:t>Output:</w:t>
+      </w:r>
+    </w:p>
+    <w:p>
+      <w:pPr>
+        <w:pStyle w:val="code"/>
+        <w:rPr>
+          <w:sz w:val="18"/>
+          <w:szCs w:val="18"/>
+        </w:rPr>
+      </w:pPr>
+    </w:p>
+    <w:p>
+      <w:pPr>
+        <w:pStyle w:val="code"/>
+        <w:rPr>
+          <w:sz w:val="18"/>
+          <w:szCs w:val="18"/>
+        </w:rPr>
+      </w:pPr>
+      <w:r>
+        <w:rPr>
+          <w:sz w:val="18"/>
+          <w:szCs w:val="18"/>
+        </w:rPr>
+        <w:t>+---------------------+</w:t>
+      </w:r>
+    </w:p>
+    <w:p>
+      <w:pPr>
+        <w:pStyle w:val="code"/>
+        <w:rPr>
+          <w:sz w:val="18"/>
+          <w:szCs w:val="18"/>
+        </w:rPr>
+      </w:pPr>
+      <w:r>
+        <w:rPr>
+          <w:sz w:val="18"/>
+          <w:szCs w:val="18"/>
+        </w:rPr>
+        <w:t>|example_timestamp_utc|</w:t>
+      </w:r>
+    </w:p>
+    <w:p>
+      <w:pPr>
+        <w:pStyle w:val="code"/>
+        <w:rPr>
+          <w:sz w:val="18"/>
+          <w:szCs w:val="18"/>
+        </w:rPr>
+      </w:pPr>
+      <w:r>
+        <w:rPr>
+          <w:sz w:val="18"/>
+          <w:szCs w:val="18"/>
+        </w:rPr>
+        <w:t>+---------------------+</w:t>
+      </w:r>
+    </w:p>
+    <w:p>
+      <w:pPr>
+        <w:pStyle w:val="code"/>
+        <w:rPr>
+          <w:sz w:val="18"/>
+          <w:szCs w:val="18"/>
+        </w:rPr>
+      </w:pPr>
+      <w:r>
+        <w:rPr>
+          <w:sz w:val="18"/>
+          <w:szCs w:val="18"/>
+        </w:rPr>
+        <w:t>|2016-03-01 05:00:00.0|</w:t>
+      </w:r>
+    </w:p>
+    <w:p>
+      <w:pPr>
+        <w:pStyle w:val="code"/>
+        <w:rPr>
+          <w:sz w:val="18"/>
+          <w:szCs w:val="18"/>
+        </w:rPr>
+      </w:pPr>
+      <w:r>
+        <w:rPr>
+          <w:sz w:val="18"/>
+          <w:szCs w:val="18"/>
+        </w:rPr>
+        <w:t>+---------------------+</w:t>
+      </w:r>
+    </w:p>
+    <w:p>
+      <w:pPr>
+        <w:pStyle w:val="code"/>
+        <w:rPr>
+          <w:sz w:val="18"/>
+          <w:szCs w:val="18"/>
+        </w:rPr>
+      </w:pPr>
+    </w:p>
+    <w:p>
+      <w:pPr>
+        <w:pStyle w:val="code"/>
+        <w:rPr>
+          <w:sz w:val="18"/>
+          <w:szCs w:val="18"/>
+        </w:rPr>
+      </w:pPr>
+      <w:r>
+        <w:rPr>
+          <w:sz w:val="18"/>
+          <w:szCs w:val="18"/>
+        </w:rPr>
+        <w:t>[('example_timestamp_utc', 'timestamp')]</w:t>
+      </w:r>
+    </w:p>
+    <w:p/>
+    <w:p/>
+    <w:p>
+      <w:pPr>
+        <w:pStyle w:val="Heading2"/>
+      </w:pPr>
+      <w:bookmarkStart w:id="40" w:name="_Toc18837598"/>
       <w:r>
         <w:t>Convert string to timestamp</w:t>
       </w:r>
-      <w:bookmarkEnd w:id="38"/>
+      <w:bookmarkEnd w:id="40"/>
     </w:p>
     <w:p/>
     <w:p>
@@ -16318,6 +16665,7 @@
           <w:sz w:val="21"/>
           <w:szCs w:val="21"/>
         </w:rPr>
+        <w:lastRenderedPageBreak/>
         <w:t>{</w:t>
       </w:r>
     </w:p>
@@ -16609,10 +16957,7 @@
         <w:t>test_847.show(truncate=False)</w:t>
       </w:r>
     </w:p>
-    <w:p>
-      <w:bookmarkStart w:id="39" w:name="_GoBack"/>
-      <w:bookmarkEnd w:id="39"/>
-    </w:p>
+    <w:p/>
     <w:p>
       <w:r>
         <w:t>Output:</w:t>
@@ -16775,7 +17120,6 @@
           <w:sz w:val="21"/>
           <w:szCs w:val="21"/>
         </w:rPr>
-        <w:lastRenderedPageBreak/>
         <w:t>|2019-04-15 12:00:00.0                 |</w:t>
       </w:r>
     </w:p>
@@ -16825,7 +17169,7 @@
       <w:pPr>
         <w:pStyle w:val="Heading2"/>
       </w:pPr>
-      <w:bookmarkStart w:id="40" w:name="_Toc12070172"/>
+      <w:bookmarkStart w:id="41" w:name="_Toc18837599"/>
       <w:r>
         <w:t>Convert ISO</w:t>
       </w:r>
@@ -16835,7 +17179,7 @@
       <w:r>
         <w:t xml:space="preserve"> Standard DateTime to unix Timestamp</w:t>
       </w:r>
-      <w:bookmarkEnd w:id="40"/>
+      <w:bookmarkEnd w:id="41"/>
     </w:p>
     <w:p/>
     <w:p>
@@ -17059,36 +17403,15 @@
     </w:p>
     <w:p/>
     <w:p/>
-    <w:p/>
-    <w:p>
-      <w:r>
-        <w:t>Differenece Between 2 pySpark Timestamps in Seconds</w:t>
-      </w:r>
-    </w:p>
-    <w:p/>
-    <w:p>
-      <w:pPr>
-        <w:rPr>
-          <w:rFonts w:asciiTheme="majorHAnsi" w:eastAsiaTheme="majorEastAsia" w:hAnsiTheme="majorHAnsi" w:cstheme="majorBidi"/>
-          <w:color w:val="2E74B5" w:themeColor="accent1" w:themeShade="BF"/>
-          <w:sz w:val="26"/>
-          <w:szCs w:val="26"/>
-        </w:rPr>
-      </w:pPr>
-      <w:r>
-        <w:br w:type="page"/>
-      </w:r>
-    </w:p>
     <w:p>
       <w:pPr>
         <w:pStyle w:val="Heading2"/>
       </w:pPr>
-      <w:bookmarkStart w:id="41" w:name="_Toc12070173"/>
-      <w:r>
-        <w:lastRenderedPageBreak/>
+      <w:bookmarkStart w:id="42" w:name="_Toc18837600"/>
+      <w:r>
         <w:t>Convert Unix Timestamp to Formatted Date</w:t>
       </w:r>
-      <w:bookmarkEnd w:id="41"/>
+      <w:bookmarkEnd w:id="42"/>
     </w:p>
     <w:p/>
     <w:p>
@@ -17415,8 +17738,9 @@
       <w:pPr>
         <w:pStyle w:val="Heading2"/>
       </w:pPr>
-      <w:bookmarkStart w:id="42" w:name="_Toc12070174"/>
-      <w:r>
+      <w:bookmarkStart w:id="43" w:name="_Toc18837601"/>
+      <w:r>
+        <w:lastRenderedPageBreak/>
         <w:t xml:space="preserve">Convert Unix </w:t>
       </w:r>
       <w:r>
@@ -17425,7 +17749,23 @@
       <w:r>
         <w:t>Timestamp to ISO Standard Date and Time</w:t>
       </w:r>
-      <w:bookmarkEnd w:id="42"/>
+      <w:bookmarkEnd w:id="43"/>
+    </w:p>
+    <w:p/>
+    <w:p>
+      <w:pPr>
+        <w:rPr>
+          <w:sz w:val="20"/>
+          <w:szCs w:val="20"/>
+        </w:rPr>
+      </w:pPr>
+      <w:r>
+        <w:rPr>
+          <w:sz w:val="20"/>
+          <w:szCs w:val="20"/>
+        </w:rPr>
+        <w:t>Note: This creates a string output, not a datetime</w:t>
+      </w:r>
     </w:p>
     <w:p/>
     <w:p>
@@ -17701,7 +18041,7 @@
     </w:p>
     <w:sectPr>
       <w:pgSz w:w="12240" w:h="15840"/>
-      <w:pgMar w:top="549" w:right="540" w:bottom="819" w:left="540" w:header="720" w:footer="720" w:gutter="0"/>
+      <w:pgMar w:top="549" w:right="540" w:bottom="450" w:left="540" w:header="720" w:footer="720" w:gutter="0"/>
       <w:cols w:space="720"/>
       <w:docGrid w:linePitch="360"/>
     </w:sectPr>
@@ -17722,7 +18062,7 @@
     </w:rPrDefault>
     <w:pPrDefault/>
   </w:docDefaults>
-  <w:latentStyles w:defLockedState="0" w:defUIPriority="99" w:defSemiHidden="0" w:defUnhideWhenUsed="0" w:defQFormat="0" w:count="376">
+  <w:latentStyles w:defLockedState="0" w:defUIPriority="99" w:defSemiHidden="0" w:defUnhideWhenUsed="0" w:defQFormat="0" w:count="377">
     <w:lsdException w:name="Normal" w:uiPriority="0" w:qFormat="1"/>
     <w:lsdException w:name="heading 1" w:uiPriority="9" w:qFormat="1"/>
     <w:lsdException w:name="heading 2" w:semiHidden="1" w:uiPriority="9" w:unhideWhenUsed="1" w:qFormat="1"/>
@@ -17828,7 +18168,6 @@
     <w:lsdException w:name="HTML Sample" w:semiHidden="1" w:unhideWhenUsed="1"/>
     <w:lsdException w:name="HTML Typewriter" w:semiHidden="1" w:unhideWhenUsed="1"/>
     <w:lsdException w:name="HTML Variable" w:semiHidden="1" w:unhideWhenUsed="1"/>
-    <w:lsdException w:name="Normal Table" w:semiHidden="1" w:unhideWhenUsed="1"/>
     <w:lsdException w:name="annotation subject" w:semiHidden="1" w:unhideWhenUsed="1"/>
     <w:lsdException w:name="No List" w:semiHidden="1" w:unhideWhenUsed="1"/>
     <w:lsdException w:name="Outline List 1" w:semiHidden="1" w:unhideWhenUsed="1"/>
@@ -17875,10 +18214,8 @@
     <w:lsdException w:name="Table Subtle 2" w:semiHidden="1" w:unhideWhenUsed="1"/>
     <w:lsdException w:name="Table Web 1" w:semiHidden="1" w:unhideWhenUsed="1"/>
     <w:lsdException w:name="Table Web 2" w:semiHidden="1" w:unhideWhenUsed="1"/>
-    <w:lsdException w:name="Table Web 3" w:semiHidden="1" w:unhideWhenUsed="1"/>
     <w:lsdException w:name="Balloon Text" w:semiHidden="1" w:unhideWhenUsed="1"/>
     <w:lsdException w:name="Table Grid" w:uiPriority="39"/>
-    <w:lsdException w:name="Table Theme" w:semiHidden="1" w:unhideWhenUsed="1"/>
     <w:lsdException w:name="Placeholder Text" w:semiHidden="1"/>
     <w:lsdException w:name="No Spacing" w:uiPriority="1" w:qFormat="1"/>
     <w:lsdException w:name="Light Shading" w:uiPriority="60"/>
@@ -18097,6 +18434,7 @@
     <w:lsdException w:name="Mention" w:semiHidden="1" w:unhideWhenUsed="1"/>
     <w:lsdException w:name="Smart Hyperlink" w:semiHidden="1" w:unhideWhenUsed="1"/>
     <w:lsdException w:name="Smart Link" w:semiHidden="1" w:unhideWhenUsed="1"/>
+    <w:lsdException w:name="Smart Link Error" w:semiHidden="1" w:unhideWhenUsed="1"/>
   </w:latentStyles>
   <w:style w:type="paragraph" w:default="1" w:styleId="Normal">
     <w:name w:val="Normal"/>
@@ -18747,7 +19085,7 @@
 </file>
 
 <file path=customXml/itemProps1.xml><?xml version="1.0" encoding="utf-8"?>
-<ds:datastoreItem xmlns:ds="http://schemas.openxmlformats.org/officeDocument/2006/customXml" ds:itemID="{132864BE-201D-C246-9E4B-F120EBA05AA1}">
+<ds:datastoreItem xmlns:ds="http://schemas.openxmlformats.org/officeDocument/2006/customXml" ds:itemID="{D4033EA0-73A0-1A41-A286-B9B8F988448F}">
   <ds:schemaRefs>
     <ds:schemaRef ds:uri="http://schemas.openxmlformats.org/officeDocument/2006/bibliography"/>
   </ds:schemaRefs>

</xml_diff>

<commit_message>
Windowing functions like min(), max() etc
</commit_message>
<xml_diff>
--- a/sparkSQL_cheatsheet.docx
+++ b/sparkSQL_cheatsheet.docx
@@ -38,12 +38,12 @@
             <w:pStyle w:val="TOCHeading"/>
           </w:pPr>
           <w:r>
-            <w:t>Table of Co</w:t>
+            <w:t>Table of Content</w:t>
           </w:r>
           <w:bookmarkStart w:id="0" w:name="_GoBack"/>
           <w:bookmarkEnd w:id="0"/>
           <w:r>
-            <w:t>ntents</w:t>
+            <w:t>s</w:t>
           </w:r>
         </w:p>
         <w:p>
@@ -76,7 +76,7 @@
             </w:rPr>
             <w:fldChar w:fldCharType="separate"/>
           </w:r>
-          <w:hyperlink w:anchor="_Toc18837559" w:history="1">
+          <w:hyperlink w:anchor="_Toc18909120" w:history="1">
             <w:r>
               <w:rPr>
                 <w:rStyle w:val="Hyperlink"/>
@@ -103,7 +103,7 @@
                 <w:noProof/>
                 <w:webHidden/>
               </w:rPr>
-              <w:instrText xml:space="preserve"> PAGEREF _Toc18837559 \h </w:instrText>
+              <w:instrText xml:space="preserve"> PAGEREF _Toc18909120 \h </w:instrText>
             </w:r>
             <w:r>
               <w:rPr>
@@ -149,7 +149,7 @@
               <w:szCs w:val="24"/>
             </w:rPr>
           </w:pPr>
-          <w:hyperlink w:anchor="_Toc18837560" w:history="1">
+          <w:hyperlink w:anchor="_Toc18909121" w:history="1">
             <w:r>
               <w:rPr>
                 <w:rStyle w:val="Hyperlink"/>
@@ -176,7 +176,7 @@
                 <w:noProof/>
                 <w:webHidden/>
               </w:rPr>
-              <w:instrText xml:space="preserve"> PAGEREF _Toc18837560 \h </w:instrText>
+              <w:instrText xml:space="preserve"> PAGEREF _Toc18909121 \h </w:instrText>
             </w:r>
             <w:r>
               <w:rPr>
@@ -220,7 +220,7 @@
               <w:noProof/>
             </w:rPr>
           </w:pPr>
-          <w:hyperlink w:anchor="_Toc18837561" w:history="1">
+          <w:hyperlink w:anchor="_Toc18909122" w:history="1">
             <w:r>
               <w:rPr>
                 <w:rStyle w:val="Hyperlink"/>
@@ -247,7 +247,7 @@
                 <w:noProof/>
                 <w:webHidden/>
               </w:rPr>
-              <w:instrText xml:space="preserve"> PAGEREF _Toc18837561 \h </w:instrText>
+              <w:instrText xml:space="preserve"> PAGEREF _Toc18909122 \h </w:instrText>
             </w:r>
             <w:r>
               <w:rPr>
@@ -291,7 +291,7 @@
               <w:noProof/>
             </w:rPr>
           </w:pPr>
-          <w:hyperlink w:anchor="_Toc18837562" w:history="1">
+          <w:hyperlink w:anchor="_Toc18909123" w:history="1">
             <w:r>
               <w:rPr>
                 <w:rStyle w:val="Hyperlink"/>
@@ -318,7 +318,7 @@
                 <w:noProof/>
                 <w:webHidden/>
               </w:rPr>
-              <w:instrText xml:space="preserve"> PAGEREF _Toc18837562 \h </w:instrText>
+              <w:instrText xml:space="preserve"> PAGEREF _Toc18909123 \h </w:instrText>
             </w:r>
             <w:r>
               <w:rPr>
@@ -362,7 +362,7 @@
               <w:noProof/>
             </w:rPr>
           </w:pPr>
-          <w:hyperlink w:anchor="_Toc18837563" w:history="1">
+          <w:hyperlink w:anchor="_Toc18909124" w:history="1">
             <w:r>
               <w:rPr>
                 <w:rStyle w:val="Hyperlink"/>
@@ -389,7 +389,7 @@
                 <w:noProof/>
                 <w:webHidden/>
               </w:rPr>
-              <w:instrText xml:space="preserve"> PAGEREF _Toc18837563 \h </w:instrText>
+              <w:instrText xml:space="preserve"> PAGEREF _Toc18909124 \h </w:instrText>
             </w:r>
             <w:r>
               <w:rPr>
@@ -435,7 +435,7 @@
               <w:szCs w:val="24"/>
             </w:rPr>
           </w:pPr>
-          <w:hyperlink w:anchor="_Toc18837564" w:history="1">
+          <w:hyperlink w:anchor="_Toc18909125" w:history="1">
             <w:r>
               <w:rPr>
                 <w:rStyle w:val="Hyperlink"/>
@@ -462,7 +462,7 @@
                 <w:noProof/>
                 <w:webHidden/>
               </w:rPr>
-              <w:instrText xml:space="preserve"> PAGEREF _Toc18837564 \h </w:instrText>
+              <w:instrText xml:space="preserve"> PAGEREF _Toc18909125 \h </w:instrText>
             </w:r>
             <w:r>
               <w:rPr>
@@ -506,7 +506,7 @@
               <w:noProof/>
             </w:rPr>
           </w:pPr>
-          <w:hyperlink w:anchor="_Toc18837565" w:history="1">
+          <w:hyperlink w:anchor="_Toc18909126" w:history="1">
             <w:r>
               <w:rPr>
                 <w:rStyle w:val="Hyperlink"/>
@@ -533,7 +533,7 @@
                 <w:noProof/>
                 <w:webHidden/>
               </w:rPr>
-              <w:instrText xml:space="preserve"> PAGEREF _Toc18837565 \h </w:instrText>
+              <w:instrText xml:space="preserve"> PAGEREF _Toc18909126 \h </w:instrText>
             </w:r>
             <w:r>
               <w:rPr>
@@ -579,7 +579,7 @@
               <w:szCs w:val="24"/>
             </w:rPr>
           </w:pPr>
-          <w:hyperlink w:anchor="_Toc18837566" w:history="1">
+          <w:hyperlink w:anchor="_Toc18909127" w:history="1">
             <w:r>
               <w:rPr>
                 <w:rStyle w:val="Hyperlink"/>
@@ -606,7 +606,7 @@
                 <w:noProof/>
                 <w:webHidden/>
               </w:rPr>
-              <w:instrText xml:space="preserve"> PAGEREF _Toc18837566 \h </w:instrText>
+              <w:instrText xml:space="preserve"> PAGEREF _Toc18909127 \h </w:instrText>
             </w:r>
             <w:r>
               <w:rPr>
@@ -652,7 +652,7 @@
               <w:szCs w:val="24"/>
             </w:rPr>
           </w:pPr>
-          <w:hyperlink w:anchor="_Toc18837567" w:history="1">
+          <w:hyperlink w:anchor="_Toc18909128" w:history="1">
             <w:r>
               <w:rPr>
                 <w:rStyle w:val="Hyperlink"/>
@@ -679,7 +679,7 @@
                 <w:noProof/>
                 <w:webHidden/>
               </w:rPr>
-              <w:instrText xml:space="preserve"> PAGEREF _Toc18837567 \h </w:instrText>
+              <w:instrText xml:space="preserve"> PAGEREF _Toc18909128 \h </w:instrText>
             </w:r>
             <w:r>
               <w:rPr>
@@ -725,7 +725,7 @@
               <w:szCs w:val="24"/>
             </w:rPr>
           </w:pPr>
-          <w:hyperlink w:anchor="_Toc18837568" w:history="1">
+          <w:hyperlink w:anchor="_Toc18909129" w:history="1">
             <w:r>
               <w:rPr>
                 <w:rStyle w:val="Hyperlink"/>
@@ -752,7 +752,7 @@
                 <w:noProof/>
                 <w:webHidden/>
               </w:rPr>
-              <w:instrText xml:space="preserve"> PAGEREF _Toc18837568 \h </w:instrText>
+              <w:instrText xml:space="preserve"> PAGEREF _Toc18909129 \h </w:instrText>
             </w:r>
             <w:r>
               <w:rPr>
@@ -798,7 +798,7 @@
               <w:szCs w:val="24"/>
             </w:rPr>
           </w:pPr>
-          <w:hyperlink w:anchor="_Toc18837569" w:history="1">
+          <w:hyperlink w:anchor="_Toc18909130" w:history="1">
             <w:r>
               <w:rPr>
                 <w:rStyle w:val="Hyperlink"/>
@@ -825,7 +825,7 @@
                 <w:noProof/>
                 <w:webHidden/>
               </w:rPr>
-              <w:instrText xml:space="preserve"> PAGEREF _Toc18837569 \h </w:instrText>
+              <w:instrText xml:space="preserve"> PAGEREF _Toc18909130 \h </w:instrText>
             </w:r>
             <w:r>
               <w:rPr>
@@ -871,7 +871,7 @@
               <w:szCs w:val="24"/>
             </w:rPr>
           </w:pPr>
-          <w:hyperlink w:anchor="_Toc18837570" w:history="1">
+          <w:hyperlink w:anchor="_Toc18909131" w:history="1">
             <w:r>
               <w:rPr>
                 <w:rStyle w:val="Hyperlink"/>
@@ -898,7 +898,7 @@
                 <w:noProof/>
                 <w:webHidden/>
               </w:rPr>
-              <w:instrText xml:space="preserve"> PAGEREF _Toc18837570 \h </w:instrText>
+              <w:instrText xml:space="preserve"> PAGEREF _Toc18909131 \h </w:instrText>
             </w:r>
             <w:r>
               <w:rPr>
@@ -942,7 +942,7 @@
               <w:noProof/>
             </w:rPr>
           </w:pPr>
-          <w:hyperlink w:anchor="_Toc18837571" w:history="1">
+          <w:hyperlink w:anchor="_Toc18909132" w:history="1">
             <w:r>
               <w:rPr>
                 <w:rStyle w:val="Hyperlink"/>
@@ -969,7 +969,7 @@
                 <w:noProof/>
                 <w:webHidden/>
               </w:rPr>
-              <w:instrText xml:space="preserve"> PAGEREF _Toc18837571 \h </w:instrText>
+              <w:instrText xml:space="preserve"> PAGEREF _Toc18909132 \h </w:instrText>
             </w:r>
             <w:r>
               <w:rPr>
@@ -1013,7 +1013,7 @@
               <w:noProof/>
             </w:rPr>
           </w:pPr>
-          <w:hyperlink w:anchor="_Toc18837572" w:history="1">
+          <w:hyperlink w:anchor="_Toc18909133" w:history="1">
             <w:r>
               <w:rPr>
                 <w:rStyle w:val="Hyperlink"/>
@@ -1040,7 +1040,7 @@
                 <w:noProof/>
                 <w:webHidden/>
               </w:rPr>
-              <w:instrText xml:space="preserve"> PAGEREF _Toc18837572 \h </w:instrText>
+              <w:instrText xml:space="preserve"> PAGEREF _Toc18909133 \h </w:instrText>
             </w:r>
             <w:r>
               <w:rPr>
@@ -1084,7 +1084,7 @@
               <w:noProof/>
             </w:rPr>
           </w:pPr>
-          <w:hyperlink w:anchor="_Toc18837573" w:history="1">
+          <w:hyperlink w:anchor="_Toc18909134" w:history="1">
             <w:r>
               <w:rPr>
                 <w:rStyle w:val="Hyperlink"/>
@@ -1111,7 +1111,7 @@
                 <w:noProof/>
                 <w:webHidden/>
               </w:rPr>
-              <w:instrText xml:space="preserve"> PAGEREF _Toc18837573 \h </w:instrText>
+              <w:instrText xml:space="preserve"> PAGEREF _Toc18909134 \h </w:instrText>
             </w:r>
             <w:r>
               <w:rPr>
@@ -1157,7 +1157,7 @@
               <w:szCs w:val="24"/>
             </w:rPr>
           </w:pPr>
-          <w:hyperlink w:anchor="_Toc18837574" w:history="1">
+          <w:hyperlink w:anchor="_Toc18909135" w:history="1">
             <w:r>
               <w:rPr>
                 <w:rStyle w:val="Hyperlink"/>
@@ -1184,7 +1184,7 @@
                 <w:noProof/>
                 <w:webHidden/>
               </w:rPr>
-              <w:instrText xml:space="preserve"> PAGEREF _Toc18837574 \h </w:instrText>
+              <w:instrText xml:space="preserve"> PAGEREF _Toc18909135 \h </w:instrText>
             </w:r>
             <w:r>
               <w:rPr>
@@ -1230,7 +1230,7 @@
               <w:szCs w:val="24"/>
             </w:rPr>
           </w:pPr>
-          <w:hyperlink w:anchor="_Toc18837575" w:history="1">
+          <w:hyperlink w:anchor="_Toc18909136" w:history="1">
             <w:r>
               <w:rPr>
                 <w:rStyle w:val="Hyperlink"/>
@@ -1257,7 +1257,7 @@
                 <w:noProof/>
                 <w:webHidden/>
               </w:rPr>
-              <w:instrText xml:space="preserve"> PAGEREF _Toc18837575 \h </w:instrText>
+              <w:instrText xml:space="preserve"> PAGEREF _Toc18909136 \h </w:instrText>
             </w:r>
             <w:r>
               <w:rPr>
@@ -1301,7 +1301,7 @@
               <w:noProof/>
             </w:rPr>
           </w:pPr>
-          <w:hyperlink w:anchor="_Toc18837576" w:history="1">
+          <w:hyperlink w:anchor="_Toc18909137" w:history="1">
             <w:r>
               <w:rPr>
                 <w:rStyle w:val="Hyperlink"/>
@@ -1328,7 +1328,7 @@
                 <w:noProof/>
                 <w:webHidden/>
               </w:rPr>
-              <w:instrText xml:space="preserve"> PAGEREF _Toc18837576 \h </w:instrText>
+              <w:instrText xml:space="preserve"> PAGEREF _Toc18909137 \h </w:instrText>
             </w:r>
             <w:r>
               <w:rPr>
@@ -1372,7 +1372,7 @@
               <w:noProof/>
             </w:rPr>
           </w:pPr>
-          <w:hyperlink w:anchor="_Toc18837577" w:history="1">
+          <w:hyperlink w:anchor="_Toc18909138" w:history="1">
             <w:r>
               <w:rPr>
                 <w:rStyle w:val="Hyperlink"/>
@@ -1408,7 +1408,7 @@
                 <w:noProof/>
                 <w:webHidden/>
               </w:rPr>
-              <w:instrText xml:space="preserve"> PAGEREF _Toc18837577 \h </w:instrText>
+              <w:instrText xml:space="preserve"> PAGEREF _Toc18909138 \h </w:instrText>
             </w:r>
             <w:r>
               <w:rPr>
@@ -1452,7 +1452,7 @@
               <w:noProof/>
             </w:rPr>
           </w:pPr>
-          <w:hyperlink w:anchor="_Toc18837578" w:history="1">
+          <w:hyperlink w:anchor="_Toc18909139" w:history="1">
             <w:r>
               <w:rPr>
                 <w:rStyle w:val="Hyperlink"/>
@@ -1479,7 +1479,7 @@
                 <w:noProof/>
                 <w:webHidden/>
               </w:rPr>
-              <w:instrText xml:space="preserve"> PAGEREF _Toc18837578 \h </w:instrText>
+              <w:instrText xml:space="preserve"> PAGEREF _Toc18909139 \h </w:instrText>
             </w:r>
             <w:r>
               <w:rPr>
@@ -1523,7 +1523,7 @@
               <w:noProof/>
             </w:rPr>
           </w:pPr>
-          <w:hyperlink w:anchor="_Toc18837579" w:history="1">
+          <w:hyperlink w:anchor="_Toc18909140" w:history="1">
             <w:r>
               <w:rPr>
                 <w:rStyle w:val="Hyperlink"/>
@@ -1550,7 +1550,7 @@
                 <w:noProof/>
                 <w:webHidden/>
               </w:rPr>
-              <w:instrText xml:space="preserve"> PAGEREF _Toc18837579 \h </w:instrText>
+              <w:instrText xml:space="preserve"> PAGEREF _Toc18909140 \h </w:instrText>
             </w:r>
             <w:r>
               <w:rPr>
@@ -1594,7 +1594,7 @@
               <w:noProof/>
             </w:rPr>
           </w:pPr>
-          <w:hyperlink w:anchor="_Toc18837580" w:history="1">
+          <w:hyperlink w:anchor="_Toc18909141" w:history="1">
             <w:r>
               <w:rPr>
                 <w:rStyle w:val="Hyperlink"/>
@@ -1621,7 +1621,7 @@
                 <w:noProof/>
                 <w:webHidden/>
               </w:rPr>
-              <w:instrText xml:space="preserve"> PAGEREF _Toc18837580 \h </w:instrText>
+              <w:instrText xml:space="preserve"> PAGEREF _Toc18909141 \h </w:instrText>
             </w:r>
             <w:r>
               <w:rPr>
@@ -1665,7 +1665,7 @@
               <w:noProof/>
             </w:rPr>
           </w:pPr>
-          <w:hyperlink w:anchor="_Toc18837581" w:history="1">
+          <w:hyperlink w:anchor="_Toc18909142" w:history="1">
             <w:r>
               <w:rPr>
                 <w:rStyle w:val="Hyperlink"/>
@@ -1692,7 +1692,7 @@
                 <w:noProof/>
                 <w:webHidden/>
               </w:rPr>
-              <w:instrText xml:space="preserve"> PAGEREF _Toc18837581 \h </w:instrText>
+              <w:instrText xml:space="preserve"> PAGEREF _Toc18909142 \h </w:instrText>
             </w:r>
             <w:r>
               <w:rPr>
@@ -1736,7 +1736,7 @@
               <w:noProof/>
             </w:rPr>
           </w:pPr>
-          <w:hyperlink w:anchor="_Toc18837582" w:history="1">
+          <w:hyperlink w:anchor="_Toc18909143" w:history="1">
             <w:r>
               <w:rPr>
                 <w:rStyle w:val="Hyperlink"/>
@@ -1763,7 +1763,7 @@
                 <w:noProof/>
                 <w:webHidden/>
               </w:rPr>
-              <w:instrText xml:space="preserve"> PAGEREF _Toc18837582 \h </w:instrText>
+              <w:instrText xml:space="preserve"> PAGEREF _Toc18909143 \h </w:instrText>
             </w:r>
             <w:r>
               <w:rPr>
@@ -1809,7 +1809,7 @@
               <w:szCs w:val="24"/>
             </w:rPr>
           </w:pPr>
-          <w:hyperlink w:anchor="_Toc18837583" w:history="1">
+          <w:hyperlink w:anchor="_Toc18909144" w:history="1">
             <w:r>
               <w:rPr>
                 <w:rStyle w:val="Hyperlink"/>
@@ -1836,7 +1836,7 @@
                 <w:noProof/>
                 <w:webHidden/>
               </w:rPr>
-              <w:instrText xml:space="preserve"> PAGEREF _Toc18837583 \h </w:instrText>
+              <w:instrText xml:space="preserve"> PAGEREF _Toc18909144 \h </w:instrText>
             </w:r>
             <w:r>
               <w:rPr>
@@ -1880,7 +1880,7 @@
               <w:noProof/>
             </w:rPr>
           </w:pPr>
-          <w:hyperlink w:anchor="_Toc18837584" w:history="1">
+          <w:hyperlink w:anchor="_Toc18909145" w:history="1">
             <w:r>
               <w:rPr>
                 <w:rStyle w:val="Hyperlink"/>
@@ -1907,7 +1907,7 @@
                 <w:noProof/>
                 <w:webHidden/>
               </w:rPr>
-              <w:instrText xml:space="preserve"> PAGEREF _Toc18837584 \h </w:instrText>
+              <w:instrText xml:space="preserve"> PAGEREF _Toc18909145 \h </w:instrText>
             </w:r>
             <w:r>
               <w:rPr>
@@ -1953,7 +1953,7 @@
               <w:szCs w:val="24"/>
             </w:rPr>
           </w:pPr>
-          <w:hyperlink w:anchor="_Toc18837585" w:history="1">
+          <w:hyperlink w:anchor="_Toc18909146" w:history="1">
             <w:r>
               <w:rPr>
                 <w:rStyle w:val="Hyperlink"/>
@@ -1980,7 +1980,7 @@
                 <w:noProof/>
                 <w:webHidden/>
               </w:rPr>
-              <w:instrText xml:space="preserve"> PAGEREF _Toc18837585 \h </w:instrText>
+              <w:instrText xml:space="preserve"> PAGEREF _Toc18909146 \h </w:instrText>
             </w:r>
             <w:r>
               <w:rPr>
@@ -2024,7 +2024,7 @@
               <w:noProof/>
             </w:rPr>
           </w:pPr>
-          <w:hyperlink w:anchor="_Toc18837586" w:history="1">
+          <w:hyperlink w:anchor="_Toc18909147" w:history="1">
             <w:r>
               <w:rPr>
                 <w:rStyle w:val="Hyperlink"/>
@@ -2051,7 +2051,7 @@
                 <w:noProof/>
                 <w:webHidden/>
               </w:rPr>
-              <w:instrText xml:space="preserve"> PAGEREF _Toc18837586 \h </w:instrText>
+              <w:instrText xml:space="preserve"> PAGEREF _Toc18909147 \h </w:instrText>
             </w:r>
             <w:r>
               <w:rPr>
@@ -2097,7 +2097,7 @@
               <w:szCs w:val="24"/>
             </w:rPr>
           </w:pPr>
-          <w:hyperlink w:anchor="_Toc18837587" w:history="1">
+          <w:hyperlink w:anchor="_Toc18909148" w:history="1">
             <w:r>
               <w:rPr>
                 <w:rStyle w:val="Hyperlink"/>
@@ -2124,7 +2124,7 @@
                 <w:noProof/>
                 <w:webHidden/>
               </w:rPr>
-              <w:instrText xml:space="preserve"> PAGEREF _Toc18837587 \h </w:instrText>
+              <w:instrText xml:space="preserve"> PAGEREF _Toc18909148 \h </w:instrText>
             </w:r>
             <w:r>
               <w:rPr>
@@ -2170,7 +2170,7 @@
               <w:szCs w:val="24"/>
             </w:rPr>
           </w:pPr>
-          <w:hyperlink w:anchor="_Toc18837588" w:history="1">
+          <w:hyperlink w:anchor="_Toc18909149" w:history="1">
             <w:r>
               <w:rPr>
                 <w:rStyle w:val="Hyperlink"/>
@@ -2197,7 +2197,7 @@
                 <w:noProof/>
                 <w:webHidden/>
               </w:rPr>
-              <w:instrText xml:space="preserve"> PAGEREF _Toc18837588 \h </w:instrText>
+              <w:instrText xml:space="preserve"> PAGEREF _Toc18909149 \h </w:instrText>
             </w:r>
             <w:r>
               <w:rPr>
@@ -2241,7 +2241,7 @@
               <w:noProof/>
             </w:rPr>
           </w:pPr>
-          <w:hyperlink w:anchor="_Toc18837589" w:history="1">
+          <w:hyperlink w:anchor="_Toc18909150" w:history="1">
             <w:r>
               <w:rPr>
                 <w:rStyle w:val="Hyperlink"/>
@@ -2268,7 +2268,7 @@
                 <w:noProof/>
                 <w:webHidden/>
               </w:rPr>
-              <w:instrText xml:space="preserve"> PAGEREF _Toc18837589 \h </w:instrText>
+              <w:instrText xml:space="preserve"> PAGEREF _Toc18909150 \h </w:instrText>
             </w:r>
             <w:r>
               <w:rPr>
@@ -2314,7 +2314,7 @@
               <w:szCs w:val="24"/>
             </w:rPr>
           </w:pPr>
-          <w:hyperlink w:anchor="_Toc18837590" w:history="1">
+          <w:hyperlink w:anchor="_Toc18909151" w:history="1">
             <w:r>
               <w:rPr>
                 <w:rStyle w:val="Hyperlink"/>
@@ -2341,7 +2341,7 @@
                 <w:noProof/>
                 <w:webHidden/>
               </w:rPr>
-              <w:instrText xml:space="preserve"> PAGEREF _Toc18837590 \h </w:instrText>
+              <w:instrText xml:space="preserve"> PAGEREF _Toc18909151 \h </w:instrText>
             </w:r>
             <w:r>
               <w:rPr>
@@ -2387,7 +2387,7 @@
               <w:szCs w:val="24"/>
             </w:rPr>
           </w:pPr>
-          <w:hyperlink w:anchor="_Toc18837591" w:history="1">
+          <w:hyperlink w:anchor="_Toc18909152" w:history="1">
             <w:r>
               <w:rPr>
                 <w:rStyle w:val="Hyperlink"/>
@@ -2414,7 +2414,7 @@
                 <w:noProof/>
                 <w:webHidden/>
               </w:rPr>
-              <w:instrText xml:space="preserve"> PAGEREF _Toc18837591 \h </w:instrText>
+              <w:instrText xml:space="preserve"> PAGEREF _Toc18909152 \h </w:instrText>
             </w:r>
             <w:r>
               <w:rPr>
@@ -2460,7 +2460,7 @@
               <w:szCs w:val="24"/>
             </w:rPr>
           </w:pPr>
-          <w:hyperlink w:anchor="_Toc18837592" w:history="1">
+          <w:hyperlink w:anchor="_Toc18909153" w:history="1">
             <w:r>
               <w:rPr>
                 <w:rStyle w:val="Hyperlink"/>
@@ -2487,7 +2487,7 @@
                 <w:noProof/>
                 <w:webHidden/>
               </w:rPr>
-              <w:instrText xml:space="preserve"> PAGEREF _Toc18837592 \h </w:instrText>
+              <w:instrText xml:space="preserve"> PAGEREF _Toc18909153 \h </w:instrText>
             </w:r>
             <w:r>
               <w:rPr>
@@ -2533,7 +2533,7 @@
               <w:szCs w:val="24"/>
             </w:rPr>
           </w:pPr>
-          <w:hyperlink w:anchor="_Toc18837593" w:history="1">
+          <w:hyperlink w:anchor="_Toc18909154" w:history="1">
             <w:r>
               <w:rPr>
                 <w:rStyle w:val="Hyperlink"/>
@@ -2560,7 +2560,7 @@
                 <w:noProof/>
                 <w:webHidden/>
               </w:rPr>
-              <w:instrText xml:space="preserve"> PAGEREF _Toc18837593 \h </w:instrText>
+              <w:instrText xml:space="preserve"> PAGEREF _Toc18909154 \h </w:instrText>
             </w:r>
             <w:r>
               <w:rPr>
@@ -2604,7 +2604,7 @@
               <w:noProof/>
             </w:rPr>
           </w:pPr>
-          <w:hyperlink w:anchor="_Toc18837594" w:history="1">
+          <w:hyperlink w:anchor="_Toc18909155" w:history="1">
             <w:r>
               <w:rPr>
                 <w:rStyle w:val="Hyperlink"/>
@@ -2631,7 +2631,7 @@
                 <w:noProof/>
                 <w:webHidden/>
               </w:rPr>
-              <w:instrText xml:space="preserve"> PAGEREF _Toc18837594 \h </w:instrText>
+              <w:instrText xml:space="preserve"> PAGEREF _Toc18909155 \h </w:instrText>
             </w:r>
             <w:r>
               <w:rPr>
@@ -2675,7 +2675,7 @@
               <w:noProof/>
             </w:rPr>
           </w:pPr>
-          <w:hyperlink w:anchor="_Toc18837595" w:history="1">
+          <w:hyperlink w:anchor="_Toc18909156" w:history="1">
             <w:r>
               <w:rPr>
                 <w:rStyle w:val="Hyperlink"/>
@@ -2702,7 +2702,7 @@
                 <w:noProof/>
                 <w:webHidden/>
               </w:rPr>
-              <w:instrText xml:space="preserve"> PAGEREF _Toc18837595 \h </w:instrText>
+              <w:instrText xml:space="preserve"> PAGEREF _Toc18909156 \h </w:instrText>
             </w:r>
             <w:r>
               <w:rPr>
@@ -2748,7 +2748,7 @@
               <w:szCs w:val="24"/>
             </w:rPr>
           </w:pPr>
-          <w:hyperlink w:anchor="_Toc18837596" w:history="1">
+          <w:hyperlink w:anchor="_Toc18909157" w:history="1">
             <w:r>
               <w:rPr>
                 <w:rStyle w:val="Hyperlink"/>
@@ -2775,7 +2775,7 @@
                 <w:noProof/>
                 <w:webHidden/>
               </w:rPr>
-              <w:instrText xml:space="preserve"> PAGEREF _Toc18837596 \h </w:instrText>
+              <w:instrText xml:space="preserve"> PAGEREF _Toc18909157 \h </w:instrText>
             </w:r>
             <w:r>
               <w:rPr>
@@ -2821,7 +2821,7 @@
               <w:szCs w:val="24"/>
             </w:rPr>
           </w:pPr>
-          <w:hyperlink w:anchor="_Toc18837597" w:history="1">
+          <w:hyperlink w:anchor="_Toc18909158" w:history="1">
             <w:r>
               <w:rPr>
                 <w:rStyle w:val="Hyperlink"/>
@@ -2848,7 +2848,7 @@
                 <w:noProof/>
                 <w:webHidden/>
               </w:rPr>
-              <w:instrText xml:space="preserve"> PAGEREF _Toc18837597 \h </w:instrText>
+              <w:instrText xml:space="preserve"> PAGEREF _Toc18909158 \h </w:instrText>
             </w:r>
             <w:r>
               <w:rPr>
@@ -2894,7 +2894,7 @@
               <w:szCs w:val="24"/>
             </w:rPr>
           </w:pPr>
-          <w:hyperlink w:anchor="_Toc18837598" w:history="1">
+          <w:hyperlink w:anchor="_Toc18909159" w:history="1">
             <w:r>
               <w:rPr>
                 <w:rStyle w:val="Hyperlink"/>
@@ -2921,7 +2921,7 @@
                 <w:noProof/>
                 <w:webHidden/>
               </w:rPr>
-              <w:instrText xml:space="preserve"> PAGEREF _Toc18837598 \h </w:instrText>
+              <w:instrText xml:space="preserve"> PAGEREF _Toc18909159 \h </w:instrText>
             </w:r>
             <w:r>
               <w:rPr>
@@ -2967,7 +2967,7 @@
               <w:szCs w:val="24"/>
             </w:rPr>
           </w:pPr>
-          <w:hyperlink w:anchor="_Toc18837599" w:history="1">
+          <w:hyperlink w:anchor="_Toc18909160" w:history="1">
             <w:r>
               <w:rPr>
                 <w:rStyle w:val="Hyperlink"/>
@@ -2994,7 +2994,7 @@
                 <w:noProof/>
                 <w:webHidden/>
               </w:rPr>
-              <w:instrText xml:space="preserve"> PAGEREF _Toc18837599 \h </w:instrText>
+              <w:instrText xml:space="preserve"> PAGEREF _Toc18909160 \h </w:instrText>
             </w:r>
             <w:r>
               <w:rPr>
@@ -3040,7 +3040,7 @@
               <w:szCs w:val="24"/>
             </w:rPr>
           </w:pPr>
-          <w:hyperlink w:anchor="_Toc18837600" w:history="1">
+          <w:hyperlink w:anchor="_Toc18909161" w:history="1">
             <w:r>
               <w:rPr>
                 <w:rStyle w:val="Hyperlink"/>
@@ -3067,7 +3067,7 @@
                 <w:noProof/>
                 <w:webHidden/>
               </w:rPr>
-              <w:instrText xml:space="preserve"> PAGEREF _Toc18837600 \h </w:instrText>
+              <w:instrText xml:space="preserve"> PAGEREF _Toc18909161 \h </w:instrText>
             </w:r>
             <w:r>
               <w:rPr>
@@ -3113,7 +3113,7 @@
               <w:szCs w:val="24"/>
             </w:rPr>
           </w:pPr>
-          <w:hyperlink w:anchor="_Toc18837601" w:history="1">
+          <w:hyperlink w:anchor="_Toc18909162" w:history="1">
             <w:r>
               <w:rPr>
                 <w:rStyle w:val="Hyperlink"/>
@@ -3140,7 +3140,7 @@
                 <w:noProof/>
                 <w:webHidden/>
               </w:rPr>
-              <w:instrText xml:space="preserve"> PAGEREF _Toc18837601 \h </w:instrText>
+              <w:instrText xml:space="preserve"> PAGEREF _Toc18909162 \h </w:instrText>
             </w:r>
             <w:r>
               <w:rPr>
@@ -3161,6 +3161,77 @@
                 <w:webHidden/>
               </w:rPr>
               <w:t>21</w:t>
+            </w:r>
+            <w:r>
+              <w:rPr>
+                <w:noProof/>
+                <w:webHidden/>
+              </w:rPr>
+              <w:fldChar w:fldCharType="end"/>
+            </w:r>
+          </w:hyperlink>
+        </w:p>
+        <w:p>
+          <w:pPr>
+            <w:pStyle w:val="TOC1"/>
+            <w:tabs>
+              <w:tab w:val="right" w:leader="dot" w:pos="11150"/>
+            </w:tabs>
+            <w:rPr>
+              <w:rFonts w:eastAsiaTheme="minorEastAsia"/>
+              <w:b w:val="0"/>
+              <w:bCs w:val="0"/>
+              <w:noProof/>
+            </w:rPr>
+          </w:pPr>
+          <w:hyperlink w:anchor="_Toc18909163" w:history="1">
+            <w:r>
+              <w:rPr>
+                <w:rStyle w:val="Hyperlink"/>
+                <w:noProof/>
+              </w:rPr>
+              <w:t>Windowing Functions (like Group By ... Having)</w:t>
+            </w:r>
+            <w:r>
+              <w:rPr>
+                <w:noProof/>
+                <w:webHidden/>
+              </w:rPr>
+              <w:tab/>
+            </w:r>
+            <w:r>
+              <w:rPr>
+                <w:noProof/>
+                <w:webHidden/>
+              </w:rPr>
+              <w:fldChar w:fldCharType="begin"/>
+            </w:r>
+            <w:r>
+              <w:rPr>
+                <w:noProof/>
+                <w:webHidden/>
+              </w:rPr>
+              <w:instrText xml:space="preserve"> PAGEREF _Toc18909163 \h </w:instrText>
+            </w:r>
+            <w:r>
+              <w:rPr>
+                <w:noProof/>
+                <w:webHidden/>
+              </w:rPr>
+            </w:r>
+            <w:r>
+              <w:rPr>
+                <w:noProof/>
+                <w:webHidden/>
+              </w:rPr>
+              <w:fldChar w:fldCharType="separate"/>
+            </w:r>
+            <w:r>
+              <w:rPr>
+                <w:noProof/>
+                <w:webHidden/>
+              </w:rPr>
+              <w:t>22</w:t>
             </w:r>
             <w:r>
               <w:rPr>
@@ -3201,7 +3272,7 @@
       <w:pPr>
         <w:pStyle w:val="Heading1"/>
       </w:pPr>
-      <w:bookmarkStart w:id="1" w:name="_Toc18837559"/>
+      <w:bookmarkStart w:id="1" w:name="_Toc18909120"/>
       <w:r>
         <w:lastRenderedPageBreak/>
         <w:t>Array Queries</w:t>
@@ -3212,7 +3283,7 @@
       <w:pPr>
         <w:pStyle w:val="Heading2"/>
       </w:pPr>
-      <w:bookmarkStart w:id="2" w:name="_Toc18837560"/>
+      <w:bookmarkStart w:id="2" w:name="_Toc18909121"/>
       <w:r>
         <w:t>Return the size of an array</w:t>
       </w:r>
@@ -3232,7 +3303,7 @@
       <w:pPr>
         <w:pStyle w:val="Heading1"/>
       </w:pPr>
-      <w:bookmarkStart w:id="3" w:name="_Toc18837561"/>
+      <w:bookmarkStart w:id="3" w:name="_Toc18909122"/>
       <w:r>
         <w:t>Case Statements</w:t>
       </w:r>
@@ -3541,7 +3612,7 @@
       <w:pPr>
         <w:pStyle w:val="Heading1"/>
       </w:pPr>
-      <w:bookmarkStart w:id="4" w:name="_Toc18837562"/>
+      <w:bookmarkStart w:id="4" w:name="_Toc18909123"/>
       <w:r>
         <w:t>Change a pyspark.sql.dataframe.DataFrame Data Type (CAST)</w:t>
       </w:r>
@@ -3790,7 +3861,7 @@
       <w:pPr>
         <w:pStyle w:val="Heading1"/>
       </w:pPr>
-      <w:bookmarkStart w:id="5" w:name="_Toc18837563"/>
+      <w:bookmarkStart w:id="5" w:name="_Toc18909124"/>
       <w:r>
         <w:t>Constants</w:t>
       </w:r>
@@ -3801,7 +3872,7 @@
       <w:pPr>
         <w:pStyle w:val="Heading2"/>
       </w:pPr>
-      <w:bookmarkStart w:id="6" w:name="_Toc18837564"/>
+      <w:bookmarkStart w:id="6" w:name="_Toc18909125"/>
       <w:r>
         <w:t>pi()</w:t>
       </w:r>
@@ -3812,7 +3883,7 @@
       <w:pPr>
         <w:pStyle w:val="Heading1"/>
       </w:pPr>
-      <w:bookmarkStart w:id="7" w:name="_Toc18837565"/>
+      <w:bookmarkStart w:id="7" w:name="_Toc18909126"/>
       <w:r>
         <w:t>DataFrame</w:t>
       </w:r>
@@ -3830,7 +3901,7 @@
       <w:pPr>
         <w:pStyle w:val="Heading2"/>
       </w:pPr>
-      <w:bookmarkStart w:id="8" w:name="_Toc18837566"/>
+      <w:bookmarkStart w:id="8" w:name="_Toc18909127"/>
       <w:r>
         <w:t>Change a DataFrame’s Column Names</w:t>
       </w:r>
@@ -4708,7 +4779,7 @@
       <w:pPr>
         <w:pStyle w:val="Heading2"/>
       </w:pPr>
-      <w:bookmarkStart w:id="9" w:name="_Toc18837567"/>
+      <w:bookmarkStart w:id="9" w:name="_Toc18909128"/>
       <w:r>
         <w:lastRenderedPageBreak/>
         <w:t>Create a DataFrame from Scratch</w:t>
@@ -5012,7 +5083,7 @@
       <w:pPr>
         <w:pStyle w:val="Heading2"/>
       </w:pPr>
-      <w:bookmarkStart w:id="10" w:name="_Toc18837568"/>
+      <w:bookmarkStart w:id="10" w:name="_Toc18909129"/>
       <w:r>
         <w:t>Execute SQL on a DataFrame</w:t>
       </w:r>
@@ -5137,7 +5208,7 @@
       <w:pPr>
         <w:pStyle w:val="Heading2"/>
       </w:pPr>
-      <w:bookmarkStart w:id="11" w:name="_Toc18837569"/>
+      <w:bookmarkStart w:id="11" w:name="_Toc18909130"/>
       <w:r>
         <w:lastRenderedPageBreak/>
         <w:t>Explode a List inside a DataFrame column</w:t>
@@ -5961,7 +6032,7 @@
       <w:pPr>
         <w:pStyle w:val="Heading2"/>
       </w:pPr>
-      <w:bookmarkStart w:id="12" w:name="_Toc18837570"/>
+      <w:bookmarkStart w:id="12" w:name="_Toc18909131"/>
       <w:r>
         <w:t>Select Distinct Rows of a pySpark DataFrame</w:t>
       </w:r>
@@ -6012,7 +6083,7 @@
       <w:pPr>
         <w:pStyle w:val="Heading1"/>
       </w:pPr>
-      <w:bookmarkStart w:id="13" w:name="_Toc18837571"/>
+      <w:bookmarkStart w:id="13" w:name="_Toc18909132"/>
       <w:r>
         <w:lastRenderedPageBreak/>
         <w:t>Distance on Earth Surface Using Haversine</w:t>
@@ -6609,7 +6680,7 @@
       <w:pPr>
         <w:pStyle w:val="Heading1"/>
       </w:pPr>
-      <w:bookmarkStart w:id="14" w:name="_Toc18837572"/>
+      <w:bookmarkStart w:id="14" w:name="_Toc18909133"/>
       <w:r>
         <w:t>Invoke a pySpark UDF from SQL</w:t>
       </w:r>
@@ -6767,7 +6838,7 @@
       <w:pPr>
         <w:pStyle w:val="Heading1"/>
       </w:pPr>
-      <w:bookmarkStart w:id="15" w:name="_Toc18837573"/>
+      <w:bookmarkStart w:id="15" w:name="_Toc18909134"/>
       <w:r>
         <w:lastRenderedPageBreak/>
         <w:t>Joins</w:t>
@@ -6779,7 +6850,7 @@
       <w:pPr>
         <w:pStyle w:val="Heading2"/>
       </w:pPr>
-      <w:bookmarkStart w:id="16" w:name="_Toc18837574"/>
+      <w:bookmarkStart w:id="16" w:name="_Toc18909135"/>
       <w:r>
         <w:t>Left Anti</w:t>
       </w:r>
@@ -7093,7 +7164,7 @@
       <w:pPr>
         <w:pStyle w:val="Heading2"/>
       </w:pPr>
-      <w:bookmarkStart w:id="17" w:name="_Toc18837575"/>
+      <w:bookmarkStart w:id="17" w:name="_Toc18909136"/>
       <w:r>
         <w:t>Left Outer Join</w:t>
       </w:r>
@@ -8689,7 +8760,7 @@
       <w:pPr>
         <w:pStyle w:val="Heading1"/>
       </w:pPr>
-      <w:bookmarkStart w:id="18" w:name="_Toc18837576"/>
+      <w:bookmarkStart w:id="18" w:name="_Toc18909137"/>
       <w:r>
         <w:lastRenderedPageBreak/>
         <w:t>LEAD and LAG</w:t>
@@ -9694,7 +9765,7 @@
           <w:shd w:val="clear" w:color="auto" w:fill="F4F5F7"/>
         </w:rPr>
       </w:pPr>
-      <w:bookmarkStart w:id="19" w:name="_Toc18837577"/>
+      <w:bookmarkStart w:id="19" w:name="_Toc18909138"/>
       <w:r>
         <w:lastRenderedPageBreak/>
         <w:t xml:space="preserve">Loading a Schema while Correcting </w:t>
@@ -9952,7 +10023,7 @@
       <w:pPr>
         <w:pStyle w:val="Heading1"/>
       </w:pPr>
-      <w:bookmarkStart w:id="20" w:name="_Toc18837578"/>
+      <w:bookmarkStart w:id="20" w:name="_Toc18909139"/>
       <w:r>
         <w:t>Read a Parquet File into a DataFrame</w:t>
       </w:r>
@@ -10019,7 +10090,7 @@
       <w:pPr>
         <w:pStyle w:val="Heading1"/>
       </w:pPr>
-      <w:bookmarkStart w:id="21" w:name="_Toc18837579"/>
+      <w:bookmarkStart w:id="21" w:name="_Toc18909140"/>
       <w:r>
         <w:t xml:space="preserve">Rounding </w:t>
       </w:r>
@@ -10332,7 +10403,7 @@
       <w:pPr>
         <w:pStyle w:val="Heading1"/>
       </w:pPr>
-      <w:bookmarkStart w:id="22" w:name="_Toc18837580"/>
+      <w:bookmarkStart w:id="22" w:name="_Toc18909141"/>
       <w:r>
         <w:lastRenderedPageBreak/>
         <w:t>Store DataFrame as Temp Table for Later Querying</w:t>
@@ -10417,7 +10488,7 @@
       <w:pPr>
         <w:pStyle w:val="Heading1"/>
       </w:pPr>
-      <w:bookmarkStart w:id="23" w:name="_Toc18837581"/>
+      <w:bookmarkStart w:id="23" w:name="_Toc18909142"/>
       <w:r>
         <w:t>Select an Array Element</w:t>
       </w:r>
@@ -10556,7 +10627,7 @@
       <w:pPr>
         <w:pStyle w:val="Heading1"/>
       </w:pPr>
-      <w:bookmarkStart w:id="24" w:name="_Toc18837582"/>
+      <w:bookmarkStart w:id="24" w:name="_Toc18909143"/>
       <w:r>
         <w:t>Parameterized Queries</w:t>
       </w:r>
@@ -10696,7 +10767,7 @@
       <w:pPr>
         <w:pStyle w:val="Heading2"/>
       </w:pPr>
-      <w:bookmarkStart w:id="25" w:name="_Toc18837583"/>
+      <w:bookmarkStart w:id="25" w:name="_Toc18909144"/>
       <w:r>
         <w:t>Passing a List or Tuple in a Parameterized Query</w:t>
       </w:r>
@@ -11066,7 +11137,7 @@
       <w:pPr>
         <w:pStyle w:val="Heading1"/>
       </w:pPr>
-      <w:bookmarkStart w:id="26" w:name="_Toc18837584"/>
+      <w:bookmarkStart w:id="26" w:name="_Toc18909145"/>
       <w:r>
         <w:t>Parquet</w:t>
       </w:r>
@@ -11077,7 +11148,7 @@
       <w:pPr>
         <w:pStyle w:val="Heading2"/>
       </w:pPr>
-      <w:bookmarkStart w:id="27" w:name="_Toc18837585"/>
+      <w:bookmarkStart w:id="27" w:name="_Toc18909146"/>
       <w:r>
         <w:t>Explode a list or array data field</w:t>
       </w:r>
@@ -12759,7 +12830,7 @@
       <w:pPr>
         <w:pStyle w:val="Heading1"/>
       </w:pPr>
-      <w:bookmarkStart w:id="28" w:name="_Toc18837586"/>
+      <w:bookmarkStart w:id="28" w:name="_Toc18909147"/>
       <w:r>
         <w:lastRenderedPageBreak/>
         <w:t>Statistics</w:t>
@@ -12771,7 +12842,7 @@
       <w:pPr>
         <w:pStyle w:val="Heading2"/>
       </w:pPr>
-      <w:bookmarkStart w:id="29" w:name="_Toc18837587"/>
+      <w:bookmarkStart w:id="29" w:name="_Toc18909148"/>
       <w:r>
         <w:t>Average</w:t>
       </w:r>
@@ -13105,7 +13176,7 @@
       <w:pPr>
         <w:pStyle w:val="Heading2"/>
       </w:pPr>
-      <w:bookmarkStart w:id="30" w:name="_Toc18837588"/>
+      <w:bookmarkStart w:id="30" w:name="_Toc18909149"/>
       <w:r>
         <w:t>Median</w:t>
       </w:r>
@@ -13508,7 +13579,7 @@
       <w:pPr>
         <w:pStyle w:val="Heading1"/>
       </w:pPr>
-      <w:bookmarkStart w:id="31" w:name="_Toc18837589"/>
+      <w:bookmarkStart w:id="31" w:name="_Toc18909150"/>
       <w:r>
         <w:t>Strings</w:t>
       </w:r>
@@ -13519,7 +13590,7 @@
       <w:pPr>
         <w:pStyle w:val="Heading2"/>
       </w:pPr>
-      <w:bookmarkStart w:id="32" w:name="_Toc18837590"/>
+      <w:bookmarkStart w:id="32" w:name="_Toc18909151"/>
       <w:r>
         <w:lastRenderedPageBreak/>
         <w:t>Concatenate strings</w:t>
@@ -13880,7 +13951,7 @@
       <w:pPr>
         <w:pStyle w:val="Heading2"/>
       </w:pPr>
-      <w:bookmarkStart w:id="33" w:name="_Toc18837591"/>
+      <w:bookmarkStart w:id="33" w:name="_Toc18909152"/>
       <w:r>
         <w:t xml:space="preserve">Convert </w:t>
       </w:r>
@@ -14488,7 +14559,7 @@
       <w:pPr>
         <w:pStyle w:val="Heading2"/>
       </w:pPr>
-      <w:bookmarkStart w:id="34" w:name="_Toc18837592"/>
+      <w:bookmarkStart w:id="34" w:name="_Toc18909153"/>
       <w:r>
         <w:t xml:space="preserve">Match </w:t>
       </w:r>
@@ -14844,7 +14915,7 @@
       <w:pPr>
         <w:pStyle w:val="Heading2"/>
       </w:pPr>
-      <w:bookmarkStart w:id="35" w:name="_Toc18837593"/>
+      <w:bookmarkStart w:id="35" w:name="_Toc18909154"/>
       <w:r>
         <w:t>Substring</w:t>
       </w:r>
@@ -14884,7 +14955,7 @@
       <w:pPr>
         <w:pStyle w:val="Heading1"/>
       </w:pPr>
-      <w:bookmarkStart w:id="36" w:name="_Toc18837594"/>
+      <w:bookmarkStart w:id="36" w:name="_Toc18909155"/>
       <w:r>
         <w:lastRenderedPageBreak/>
         <w:t>Time Intervals</w:t>
@@ -15994,7 +16065,7 @@
       <w:pPr>
         <w:pStyle w:val="Heading1"/>
       </w:pPr>
-      <w:bookmarkStart w:id="37" w:name="_Toc18837595"/>
+      <w:bookmarkStart w:id="37" w:name="_Toc18909156"/>
       <w:r>
         <w:lastRenderedPageBreak/>
         <w:t>Timestamps</w:t>
@@ -16006,7 +16077,7 @@
       <w:pPr>
         <w:pStyle w:val="Heading2"/>
       </w:pPr>
-      <w:bookmarkStart w:id="38" w:name="_Toc18837596"/>
+      <w:bookmarkStart w:id="38" w:name="_Toc18909157"/>
       <w:r>
         <w:t>Convert a timestamp in UTC to a timestamp in a Local Timezone</w:t>
       </w:r>
@@ -16143,7 +16214,7 @@
       <w:pPr>
         <w:pStyle w:val="Heading2"/>
       </w:pPr>
-      <w:bookmarkStart w:id="39" w:name="_Toc18837597"/>
+      <w:bookmarkStart w:id="39" w:name="_Toc18909158"/>
       <w:r>
         <w:t>Convert string in a local timezone to a UTC timestamp</w:t>
       </w:r>
@@ -16409,7 +16480,7 @@
       <w:pPr>
         <w:pStyle w:val="Heading2"/>
       </w:pPr>
-      <w:bookmarkStart w:id="40" w:name="_Toc18837598"/>
+      <w:bookmarkStart w:id="40" w:name="_Toc18909159"/>
       <w:r>
         <w:t>Convert string to timestamp</w:t>
       </w:r>
@@ -17169,7 +17240,7 @@
       <w:pPr>
         <w:pStyle w:val="Heading2"/>
       </w:pPr>
-      <w:bookmarkStart w:id="41" w:name="_Toc18837599"/>
+      <w:bookmarkStart w:id="41" w:name="_Toc18909160"/>
       <w:r>
         <w:t>Convert ISO</w:t>
       </w:r>
@@ -17407,7 +17478,7 @@
       <w:pPr>
         <w:pStyle w:val="Heading2"/>
       </w:pPr>
-      <w:bookmarkStart w:id="42" w:name="_Toc18837600"/>
+      <w:bookmarkStart w:id="42" w:name="_Toc18909161"/>
       <w:r>
         <w:t>Convert Unix Timestamp to Formatted Date</w:t>
       </w:r>
@@ -17738,7 +17809,7 @@
       <w:pPr>
         <w:pStyle w:val="Heading2"/>
       </w:pPr>
-      <w:bookmarkStart w:id="43" w:name="_Toc18837601"/>
+      <w:bookmarkStart w:id="43" w:name="_Toc18909162"/>
       <w:r>
         <w:lastRenderedPageBreak/>
         <w:t xml:space="preserve">Convert Unix </w:t>
@@ -18038,6 +18109,302 @@
       <w:pPr>
         <w:pStyle w:val="code"/>
       </w:pPr>
+    </w:p>
+    <w:p>
+      <w:pPr>
+        <w:pStyle w:val="code"/>
+      </w:pPr>
+    </w:p>
+    <w:p>
+      <w:pPr>
+        <w:pStyle w:val="code"/>
+      </w:pPr>
+    </w:p>
+    <w:p>
+      <w:pPr>
+        <w:rPr>
+          <w:rFonts w:asciiTheme="majorHAnsi" w:eastAsiaTheme="majorEastAsia" w:hAnsiTheme="majorHAnsi" w:cstheme="majorBidi"/>
+          <w:color w:val="2E74B5" w:themeColor="accent1" w:themeShade="BF"/>
+          <w:sz w:val="32"/>
+          <w:szCs w:val="32"/>
+        </w:rPr>
+      </w:pPr>
+      <w:r>
+        <w:br w:type="page"/>
+      </w:r>
+    </w:p>
+    <w:p>
+      <w:pPr>
+        <w:pStyle w:val="Heading1"/>
+      </w:pPr>
+      <w:bookmarkStart w:id="44" w:name="_Toc18909163"/>
+      <w:r>
+        <w:lastRenderedPageBreak/>
+        <w:t>Windowing Functions</w:t>
+      </w:r>
+      <w:r>
+        <w:t xml:space="preserve"> (like Group By ... Having)</w:t>
+      </w:r>
+      <w:bookmarkEnd w:id="44"/>
+    </w:p>
+    <w:p>
+      <w:pPr>
+        <w:pStyle w:val="code"/>
+      </w:pPr>
+    </w:p>
+    <w:p>
+      <w:r>
+        <w:t>These are used to compute min, max of groups in a table.  (Similar to the Group By  + Having).</w:t>
+      </w:r>
+    </w:p>
+    <w:p>
+      <w:pPr>
+        <w:pStyle w:val="code"/>
+      </w:pPr>
+    </w:p>
+    <w:p>
+      <w:hyperlink r:id="rId6" w:history="1">
+        <w:r>
+          <w:rPr>
+            <w:rStyle w:val="Hyperlink"/>
+          </w:rPr>
+          <w:t>https://stackoverflow.com/questions/48829993/groupby-column-and-filter-rows-with-maximum-value-in-pyspark/48830780</w:t>
+        </w:r>
+      </w:hyperlink>
+    </w:p>
+    <w:p>
+      <w:pPr>
+        <w:pStyle w:val="code"/>
+      </w:pPr>
+    </w:p>
+    <w:p>
+      <w:pPr>
+        <w:pStyle w:val="code"/>
+      </w:pPr>
+      <w:r>
+        <w:t>import pyspark.sql.functions as f</w:t>
+      </w:r>
+    </w:p>
+    <w:p>
+      <w:pPr>
+        <w:pStyle w:val="code"/>
+      </w:pPr>
+      <w:r>
+        <w:t>data = [</w:t>
+      </w:r>
+    </w:p>
+    <w:p>
+      <w:pPr>
+        <w:pStyle w:val="code"/>
+      </w:pPr>
+      <w:r>
+        <w:t xml:space="preserve">    ('a', 5),</w:t>
+      </w:r>
+    </w:p>
+    <w:p>
+      <w:pPr>
+        <w:pStyle w:val="code"/>
+      </w:pPr>
+      <w:r>
+        <w:t xml:space="preserve">    ('a', 8),</w:t>
+      </w:r>
+    </w:p>
+    <w:p>
+      <w:pPr>
+        <w:pStyle w:val="code"/>
+      </w:pPr>
+      <w:r>
+        <w:t xml:space="preserve">    ('a', 7),</w:t>
+      </w:r>
+    </w:p>
+    <w:p>
+      <w:pPr>
+        <w:pStyle w:val="code"/>
+      </w:pPr>
+      <w:r>
+        <w:t xml:space="preserve">    ('b', 1),</w:t>
+      </w:r>
+    </w:p>
+    <w:p>
+      <w:pPr>
+        <w:pStyle w:val="code"/>
+      </w:pPr>
+      <w:r>
+        <w:t xml:space="preserve">    ('b', 3)</w:t>
+      </w:r>
+    </w:p>
+    <w:p>
+      <w:pPr>
+        <w:pStyle w:val="code"/>
+      </w:pPr>
+      <w:r>
+        <w:t>]</w:t>
+      </w:r>
+    </w:p>
+    <w:p>
+      <w:pPr>
+        <w:pStyle w:val="code"/>
+      </w:pPr>
+      <w:r>
+        <w:t>df = sqlCtx.createDataFrame(data, ["A", "B"])</w:t>
+      </w:r>
+    </w:p>
+    <w:p>
+      <w:pPr>
+        <w:pStyle w:val="code"/>
+      </w:pPr>
+      <w:r>
+        <w:t>df.show()</w:t>
+      </w:r>
+    </w:p>
+    <w:p>
+      <w:pPr>
+        <w:pStyle w:val="code"/>
+      </w:pPr>
+      <w:r>
+        <w:t>#+---+---+</w:t>
+      </w:r>
+    </w:p>
+    <w:p>
+      <w:pPr>
+        <w:pStyle w:val="code"/>
+      </w:pPr>
+      <w:r>
+        <w:t>#|  A|  B|</w:t>
+      </w:r>
+    </w:p>
+    <w:p>
+      <w:pPr>
+        <w:pStyle w:val="code"/>
+      </w:pPr>
+      <w:r>
+        <w:t>#+---+---+</w:t>
+      </w:r>
+    </w:p>
+    <w:p>
+      <w:pPr>
+        <w:pStyle w:val="code"/>
+      </w:pPr>
+      <w:r>
+        <w:t>#|  a|  5|</w:t>
+      </w:r>
+    </w:p>
+    <w:p>
+      <w:pPr>
+        <w:pStyle w:val="code"/>
+      </w:pPr>
+      <w:r>
+        <w:t>#|  a|  8|</w:t>
+      </w:r>
+    </w:p>
+    <w:p>
+      <w:pPr>
+        <w:pStyle w:val="code"/>
+      </w:pPr>
+      <w:r>
+        <w:t>#|  a|  7|</w:t>
+      </w:r>
+    </w:p>
+    <w:p>
+      <w:pPr>
+        <w:pStyle w:val="code"/>
+      </w:pPr>
+      <w:r>
+        <w:t>#|  b|  1|</w:t>
+      </w:r>
+    </w:p>
+    <w:p>
+      <w:pPr>
+        <w:pStyle w:val="code"/>
+      </w:pPr>
+      <w:r>
+        <w:t>#|  b|  3|</w:t>
+      </w:r>
+    </w:p>
+    <w:p>
+      <w:pPr>
+        <w:pStyle w:val="code"/>
+      </w:pPr>
+      <w:r>
+        <w:t>#+---+---+</w:t>
+      </w:r>
+    </w:p>
+    <w:p>
+      <w:pPr>
+        <w:pStyle w:val="code"/>
+      </w:pPr>
+    </w:p>
+    <w:p>
+      <w:pPr>
+        <w:pStyle w:val="code"/>
+      </w:pPr>
+      <w:r>
+        <w:t>df.registerTempTable('table')</w:t>
+      </w:r>
+    </w:p>
+    <w:p>
+      <w:pPr>
+        <w:pStyle w:val="code"/>
+      </w:pPr>
+      <w:r>
+        <w:t>q = "SELECT A, B FROM (SELECT *, MAX(B) OVER (PARTITION BY A) AS maxB FROM table) M WHERE B = maxB"</w:t>
+      </w:r>
+    </w:p>
+    <w:p>
+      <w:pPr>
+        <w:pStyle w:val="code"/>
+      </w:pPr>
+      <w:r>
+        <w:t>sqlCtx.sql(q).show()</w:t>
+      </w:r>
+    </w:p>
+    <w:p>
+      <w:pPr>
+        <w:pStyle w:val="code"/>
+      </w:pPr>
+      <w:r>
+        <w:t>#+---+---+</w:t>
+      </w:r>
+    </w:p>
+    <w:p>
+      <w:pPr>
+        <w:pStyle w:val="code"/>
+      </w:pPr>
+      <w:r>
+        <w:t>#|  A|  B|</w:t>
+      </w:r>
+    </w:p>
+    <w:p>
+      <w:pPr>
+        <w:pStyle w:val="code"/>
+      </w:pPr>
+      <w:r>
+        <w:t>#+---+---+</w:t>
+      </w:r>
+    </w:p>
+    <w:p>
+      <w:pPr>
+        <w:pStyle w:val="code"/>
+      </w:pPr>
+      <w:r>
+        <w:t>#|  b|  3|</w:t>
+      </w:r>
+    </w:p>
+    <w:p>
+      <w:pPr>
+        <w:pStyle w:val="code"/>
+      </w:pPr>
+      <w:r>
+        <w:t>#|  a|  8|</w:t>
+      </w:r>
+    </w:p>
+    <w:p>
+      <w:pPr>
+        <w:pStyle w:val="code"/>
+      </w:pPr>
+      <w:r>
+        <w:t>#+---+---+</w:t>
+      </w:r>
     </w:p>
     <w:sectPr>
       <w:pgSz w:w="12240" w:h="15840"/>
@@ -18168,6 +18535,7 @@
     <w:lsdException w:name="HTML Sample" w:semiHidden="1" w:unhideWhenUsed="1"/>
     <w:lsdException w:name="HTML Typewriter" w:semiHidden="1" w:unhideWhenUsed="1"/>
     <w:lsdException w:name="HTML Variable" w:semiHidden="1" w:unhideWhenUsed="1"/>
+    <w:lsdException w:name="Normal Table" w:semiHidden="1" w:unhideWhenUsed="1"/>
     <w:lsdException w:name="annotation subject" w:semiHidden="1" w:unhideWhenUsed="1"/>
     <w:lsdException w:name="No List" w:semiHidden="1" w:unhideWhenUsed="1"/>
     <w:lsdException w:name="Outline List 1" w:semiHidden="1" w:unhideWhenUsed="1"/>
@@ -18214,8 +18582,10 @@
     <w:lsdException w:name="Table Subtle 2" w:semiHidden="1" w:unhideWhenUsed="1"/>
     <w:lsdException w:name="Table Web 1" w:semiHidden="1" w:unhideWhenUsed="1"/>
     <w:lsdException w:name="Table Web 2" w:semiHidden="1" w:unhideWhenUsed="1"/>
+    <w:lsdException w:name="Table Web 3" w:semiHidden="1" w:unhideWhenUsed="1"/>
     <w:lsdException w:name="Balloon Text" w:semiHidden="1" w:unhideWhenUsed="1"/>
     <w:lsdException w:name="Table Grid" w:uiPriority="39"/>
+    <w:lsdException w:name="Table Theme" w:semiHidden="1" w:unhideWhenUsed="1"/>
     <w:lsdException w:name="Placeholder Text" w:semiHidden="1"/>
     <w:lsdException w:name="No Spacing" w:uiPriority="1" w:qFormat="1"/>
     <w:lsdException w:name="Light Shading" w:uiPriority="60"/>
@@ -19085,7 +19455,7 @@
 </file>
 
 <file path=customXml/itemProps1.xml><?xml version="1.0" encoding="utf-8"?>
-<ds:datastoreItem xmlns:ds="http://schemas.openxmlformats.org/officeDocument/2006/customXml" ds:itemID="{D4033EA0-73A0-1A41-A286-B9B8F988448F}">
+<ds:datastoreItem xmlns:ds="http://schemas.openxmlformats.org/officeDocument/2006/customXml" ds:itemID="{0907393D-678F-DC41-B172-DF2149BE269D}">
   <ds:schemaRefs>
     <ds:schemaRef ds:uri="http://schemas.openxmlformats.org/officeDocument/2006/bibliography"/>
   </ds:schemaRefs>

</xml_diff>

<commit_message>
Add date/time component extraction from Unix Epoch
</commit_message>
<xml_diff>
--- a/sparkSQL_cheatsheet.docx
+++ b/sparkSQL_cheatsheet.docx
@@ -38,12 +38,7 @@
             <w:pStyle w:val="TOCHeading"/>
           </w:pPr>
           <w:r>
-            <w:t>Table of Content</w:t>
-          </w:r>
-          <w:bookmarkStart w:id="0" w:name="_GoBack"/>
-          <w:bookmarkEnd w:id="0"/>
-          <w:r>
-            <w:t>s</w:t>
+            <w:t>Table of Contents</w:t>
           </w:r>
         </w:p>
         <w:p>
@@ -76,7 +71,7 @@
             </w:rPr>
             <w:fldChar w:fldCharType="separate"/>
           </w:r>
-          <w:hyperlink w:anchor="_Toc18909120" w:history="1">
+          <w:hyperlink w:anchor="_Toc20282603" w:history="1">
             <w:r>
               <w:rPr>
                 <w:rStyle w:val="Hyperlink"/>
@@ -103,7 +98,7 @@
                 <w:noProof/>
                 <w:webHidden/>
               </w:rPr>
-              <w:instrText xml:space="preserve"> PAGEREF _Toc18909120 \h </w:instrText>
+              <w:instrText xml:space="preserve"> PAGEREF _Toc20282603 \h </w:instrText>
             </w:r>
             <w:r>
               <w:rPr>
@@ -149,7 +144,7 @@
               <w:szCs w:val="24"/>
             </w:rPr>
           </w:pPr>
-          <w:hyperlink w:anchor="_Toc18909121" w:history="1">
+          <w:hyperlink w:anchor="_Toc20282604" w:history="1">
             <w:r>
               <w:rPr>
                 <w:rStyle w:val="Hyperlink"/>
@@ -176,7 +171,7 @@
                 <w:noProof/>
                 <w:webHidden/>
               </w:rPr>
-              <w:instrText xml:space="preserve"> PAGEREF _Toc18909121 \h </w:instrText>
+              <w:instrText xml:space="preserve"> PAGEREF _Toc20282604 \h </w:instrText>
             </w:r>
             <w:r>
               <w:rPr>
@@ -220,7 +215,7 @@
               <w:noProof/>
             </w:rPr>
           </w:pPr>
-          <w:hyperlink w:anchor="_Toc18909122" w:history="1">
+          <w:hyperlink w:anchor="_Toc20282605" w:history="1">
             <w:r>
               <w:rPr>
                 <w:rStyle w:val="Hyperlink"/>
@@ -247,7 +242,7 @@
                 <w:noProof/>
                 <w:webHidden/>
               </w:rPr>
-              <w:instrText xml:space="preserve"> PAGEREF _Toc18909122 \h </w:instrText>
+              <w:instrText xml:space="preserve"> PAGEREF _Toc20282605 \h </w:instrText>
             </w:r>
             <w:r>
               <w:rPr>
@@ -291,7 +286,7 @@
               <w:noProof/>
             </w:rPr>
           </w:pPr>
-          <w:hyperlink w:anchor="_Toc18909123" w:history="1">
+          <w:hyperlink w:anchor="_Toc20282606" w:history="1">
             <w:r>
               <w:rPr>
                 <w:rStyle w:val="Hyperlink"/>
@@ -318,7 +313,7 @@
                 <w:noProof/>
                 <w:webHidden/>
               </w:rPr>
-              <w:instrText xml:space="preserve"> PAGEREF _Toc18909123 \h </w:instrText>
+              <w:instrText xml:space="preserve"> PAGEREF _Toc20282606 \h </w:instrText>
             </w:r>
             <w:r>
               <w:rPr>
@@ -362,7 +357,7 @@
               <w:noProof/>
             </w:rPr>
           </w:pPr>
-          <w:hyperlink w:anchor="_Toc18909124" w:history="1">
+          <w:hyperlink w:anchor="_Toc20282607" w:history="1">
             <w:r>
               <w:rPr>
                 <w:rStyle w:val="Hyperlink"/>
@@ -389,7 +384,7 @@
                 <w:noProof/>
                 <w:webHidden/>
               </w:rPr>
-              <w:instrText xml:space="preserve"> PAGEREF _Toc18909124 \h </w:instrText>
+              <w:instrText xml:space="preserve"> PAGEREF _Toc20282607 \h </w:instrText>
             </w:r>
             <w:r>
               <w:rPr>
@@ -435,7 +430,7 @@
               <w:szCs w:val="24"/>
             </w:rPr>
           </w:pPr>
-          <w:hyperlink w:anchor="_Toc18909125" w:history="1">
+          <w:hyperlink w:anchor="_Toc20282608" w:history="1">
             <w:r>
               <w:rPr>
                 <w:rStyle w:val="Hyperlink"/>
@@ -462,7 +457,7 @@
                 <w:noProof/>
                 <w:webHidden/>
               </w:rPr>
-              <w:instrText xml:space="preserve"> PAGEREF _Toc18909125 \h </w:instrText>
+              <w:instrText xml:space="preserve"> PAGEREF _Toc20282608 \h </w:instrText>
             </w:r>
             <w:r>
               <w:rPr>
@@ -506,7 +501,7 @@
               <w:noProof/>
             </w:rPr>
           </w:pPr>
-          <w:hyperlink w:anchor="_Toc18909126" w:history="1">
+          <w:hyperlink w:anchor="_Toc20282609" w:history="1">
             <w:r>
               <w:rPr>
                 <w:rStyle w:val="Hyperlink"/>
@@ -533,7 +528,7 @@
                 <w:noProof/>
                 <w:webHidden/>
               </w:rPr>
-              <w:instrText xml:space="preserve"> PAGEREF _Toc18909126 \h </w:instrText>
+              <w:instrText xml:space="preserve"> PAGEREF _Toc20282609 \h </w:instrText>
             </w:r>
             <w:r>
               <w:rPr>
@@ -579,7 +574,7 @@
               <w:szCs w:val="24"/>
             </w:rPr>
           </w:pPr>
-          <w:hyperlink w:anchor="_Toc18909127" w:history="1">
+          <w:hyperlink w:anchor="_Toc20282610" w:history="1">
             <w:r>
               <w:rPr>
                 <w:rStyle w:val="Hyperlink"/>
@@ -606,7 +601,7 @@
                 <w:noProof/>
                 <w:webHidden/>
               </w:rPr>
-              <w:instrText xml:space="preserve"> PAGEREF _Toc18909127 \h </w:instrText>
+              <w:instrText xml:space="preserve"> PAGEREF _Toc20282610 \h </w:instrText>
             </w:r>
             <w:r>
               <w:rPr>
@@ -652,7 +647,7 @@
               <w:szCs w:val="24"/>
             </w:rPr>
           </w:pPr>
-          <w:hyperlink w:anchor="_Toc18909128" w:history="1">
+          <w:hyperlink w:anchor="_Toc20282611" w:history="1">
             <w:r>
               <w:rPr>
                 <w:rStyle w:val="Hyperlink"/>
@@ -679,7 +674,7 @@
                 <w:noProof/>
                 <w:webHidden/>
               </w:rPr>
-              <w:instrText xml:space="preserve"> PAGEREF _Toc18909128 \h </w:instrText>
+              <w:instrText xml:space="preserve"> PAGEREF _Toc20282611 \h </w:instrText>
             </w:r>
             <w:r>
               <w:rPr>
@@ -725,7 +720,7 @@
               <w:szCs w:val="24"/>
             </w:rPr>
           </w:pPr>
-          <w:hyperlink w:anchor="_Toc18909129" w:history="1">
+          <w:hyperlink w:anchor="_Toc20282612" w:history="1">
             <w:r>
               <w:rPr>
                 <w:rStyle w:val="Hyperlink"/>
@@ -752,7 +747,7 @@
                 <w:noProof/>
                 <w:webHidden/>
               </w:rPr>
-              <w:instrText xml:space="preserve"> PAGEREF _Toc18909129 \h </w:instrText>
+              <w:instrText xml:space="preserve"> PAGEREF _Toc20282612 \h </w:instrText>
             </w:r>
             <w:r>
               <w:rPr>
@@ -798,7 +793,7 @@
               <w:szCs w:val="24"/>
             </w:rPr>
           </w:pPr>
-          <w:hyperlink w:anchor="_Toc18909130" w:history="1">
+          <w:hyperlink w:anchor="_Toc20282613" w:history="1">
             <w:r>
               <w:rPr>
                 <w:rStyle w:val="Hyperlink"/>
@@ -825,7 +820,7 @@
                 <w:noProof/>
                 <w:webHidden/>
               </w:rPr>
-              <w:instrText xml:space="preserve"> PAGEREF _Toc18909130 \h </w:instrText>
+              <w:instrText xml:space="preserve"> PAGEREF _Toc20282613 \h </w:instrText>
             </w:r>
             <w:r>
               <w:rPr>
@@ -871,7 +866,7 @@
               <w:szCs w:val="24"/>
             </w:rPr>
           </w:pPr>
-          <w:hyperlink w:anchor="_Toc18909131" w:history="1">
+          <w:hyperlink w:anchor="_Toc20282614" w:history="1">
             <w:r>
               <w:rPr>
                 <w:rStyle w:val="Hyperlink"/>
@@ -898,7 +893,7 @@
                 <w:noProof/>
                 <w:webHidden/>
               </w:rPr>
-              <w:instrText xml:space="preserve"> PAGEREF _Toc18909131 \h </w:instrText>
+              <w:instrText xml:space="preserve"> PAGEREF _Toc20282614 \h </w:instrText>
             </w:r>
             <w:r>
               <w:rPr>
@@ -942,7 +937,7 @@
               <w:noProof/>
             </w:rPr>
           </w:pPr>
-          <w:hyperlink w:anchor="_Toc18909132" w:history="1">
+          <w:hyperlink w:anchor="_Toc20282615" w:history="1">
             <w:r>
               <w:rPr>
                 <w:rStyle w:val="Hyperlink"/>
@@ -969,7 +964,7 @@
                 <w:noProof/>
                 <w:webHidden/>
               </w:rPr>
-              <w:instrText xml:space="preserve"> PAGEREF _Toc18909132 \h </w:instrText>
+              <w:instrText xml:space="preserve"> PAGEREF _Toc20282615 \h </w:instrText>
             </w:r>
             <w:r>
               <w:rPr>
@@ -1013,7 +1008,7 @@
               <w:noProof/>
             </w:rPr>
           </w:pPr>
-          <w:hyperlink w:anchor="_Toc18909133" w:history="1">
+          <w:hyperlink w:anchor="_Toc20282616" w:history="1">
             <w:r>
               <w:rPr>
                 <w:rStyle w:val="Hyperlink"/>
@@ -1040,7 +1035,7 @@
                 <w:noProof/>
                 <w:webHidden/>
               </w:rPr>
-              <w:instrText xml:space="preserve"> PAGEREF _Toc18909133 \h </w:instrText>
+              <w:instrText xml:space="preserve"> PAGEREF _Toc20282616 \h </w:instrText>
             </w:r>
             <w:r>
               <w:rPr>
@@ -1084,7 +1079,7 @@
               <w:noProof/>
             </w:rPr>
           </w:pPr>
-          <w:hyperlink w:anchor="_Toc18909134" w:history="1">
+          <w:hyperlink w:anchor="_Toc20282617" w:history="1">
             <w:r>
               <w:rPr>
                 <w:rStyle w:val="Hyperlink"/>
@@ -1111,7 +1106,7 @@
                 <w:noProof/>
                 <w:webHidden/>
               </w:rPr>
-              <w:instrText xml:space="preserve"> PAGEREF _Toc18909134 \h </w:instrText>
+              <w:instrText xml:space="preserve"> PAGEREF _Toc20282617 \h </w:instrText>
             </w:r>
             <w:r>
               <w:rPr>
@@ -1157,7 +1152,7 @@
               <w:szCs w:val="24"/>
             </w:rPr>
           </w:pPr>
-          <w:hyperlink w:anchor="_Toc18909135" w:history="1">
+          <w:hyperlink w:anchor="_Toc20282618" w:history="1">
             <w:r>
               <w:rPr>
                 <w:rStyle w:val="Hyperlink"/>
@@ -1184,7 +1179,7 @@
                 <w:noProof/>
                 <w:webHidden/>
               </w:rPr>
-              <w:instrText xml:space="preserve"> PAGEREF _Toc18909135 \h </w:instrText>
+              <w:instrText xml:space="preserve"> PAGEREF _Toc20282618 \h </w:instrText>
             </w:r>
             <w:r>
               <w:rPr>
@@ -1230,7 +1225,7 @@
               <w:szCs w:val="24"/>
             </w:rPr>
           </w:pPr>
-          <w:hyperlink w:anchor="_Toc18909136" w:history="1">
+          <w:hyperlink w:anchor="_Toc20282619" w:history="1">
             <w:r>
               <w:rPr>
                 <w:rStyle w:val="Hyperlink"/>
@@ -1257,7 +1252,7 @@
                 <w:noProof/>
                 <w:webHidden/>
               </w:rPr>
-              <w:instrText xml:space="preserve"> PAGEREF _Toc18909136 \h </w:instrText>
+              <w:instrText xml:space="preserve"> PAGEREF _Toc20282619 \h </w:instrText>
             </w:r>
             <w:r>
               <w:rPr>
@@ -1301,7 +1296,7 @@
               <w:noProof/>
             </w:rPr>
           </w:pPr>
-          <w:hyperlink w:anchor="_Toc18909137" w:history="1">
+          <w:hyperlink w:anchor="_Toc20282620" w:history="1">
             <w:r>
               <w:rPr>
                 <w:rStyle w:val="Hyperlink"/>
@@ -1328,7 +1323,7 @@
                 <w:noProof/>
                 <w:webHidden/>
               </w:rPr>
-              <w:instrText xml:space="preserve"> PAGEREF _Toc18909137 \h </w:instrText>
+              <w:instrText xml:space="preserve"> PAGEREF _Toc20282620 \h </w:instrText>
             </w:r>
             <w:r>
               <w:rPr>
@@ -1372,7 +1367,7 @@
               <w:noProof/>
             </w:rPr>
           </w:pPr>
-          <w:hyperlink w:anchor="_Toc18909138" w:history="1">
+          <w:hyperlink w:anchor="_Toc20282621" w:history="1">
             <w:r>
               <w:rPr>
                 <w:rStyle w:val="Hyperlink"/>
@@ -1408,7 +1403,7 @@
                 <w:noProof/>
                 <w:webHidden/>
               </w:rPr>
-              <w:instrText xml:space="preserve"> PAGEREF _Toc18909138 \h </w:instrText>
+              <w:instrText xml:space="preserve"> PAGEREF _Toc20282621 \h </w:instrText>
             </w:r>
             <w:r>
               <w:rPr>
@@ -1452,7 +1447,7 @@
               <w:noProof/>
             </w:rPr>
           </w:pPr>
-          <w:hyperlink w:anchor="_Toc18909139" w:history="1">
+          <w:hyperlink w:anchor="_Toc20282622" w:history="1">
             <w:r>
               <w:rPr>
                 <w:rStyle w:val="Hyperlink"/>
@@ -1479,7 +1474,7 @@
                 <w:noProof/>
                 <w:webHidden/>
               </w:rPr>
-              <w:instrText xml:space="preserve"> PAGEREF _Toc18909139 \h </w:instrText>
+              <w:instrText xml:space="preserve"> PAGEREF _Toc20282622 \h </w:instrText>
             </w:r>
             <w:r>
               <w:rPr>
@@ -1523,7 +1518,7 @@
               <w:noProof/>
             </w:rPr>
           </w:pPr>
-          <w:hyperlink w:anchor="_Toc18909140" w:history="1">
+          <w:hyperlink w:anchor="_Toc20282623" w:history="1">
             <w:r>
               <w:rPr>
                 <w:rStyle w:val="Hyperlink"/>
@@ -1550,7 +1545,7 @@
                 <w:noProof/>
                 <w:webHidden/>
               </w:rPr>
-              <w:instrText xml:space="preserve"> PAGEREF _Toc18909140 \h </w:instrText>
+              <w:instrText xml:space="preserve"> PAGEREF _Toc20282623 \h </w:instrText>
             </w:r>
             <w:r>
               <w:rPr>
@@ -1594,7 +1589,7 @@
               <w:noProof/>
             </w:rPr>
           </w:pPr>
-          <w:hyperlink w:anchor="_Toc18909141" w:history="1">
+          <w:hyperlink w:anchor="_Toc20282624" w:history="1">
             <w:r>
               <w:rPr>
                 <w:rStyle w:val="Hyperlink"/>
@@ -1621,7 +1616,7 @@
                 <w:noProof/>
                 <w:webHidden/>
               </w:rPr>
-              <w:instrText xml:space="preserve"> PAGEREF _Toc18909141 \h </w:instrText>
+              <w:instrText xml:space="preserve"> PAGEREF _Toc20282624 \h </w:instrText>
             </w:r>
             <w:r>
               <w:rPr>
@@ -1665,7 +1660,7 @@
               <w:noProof/>
             </w:rPr>
           </w:pPr>
-          <w:hyperlink w:anchor="_Toc18909142" w:history="1">
+          <w:hyperlink w:anchor="_Toc20282625" w:history="1">
             <w:r>
               <w:rPr>
                 <w:rStyle w:val="Hyperlink"/>
@@ -1692,7 +1687,7 @@
                 <w:noProof/>
                 <w:webHidden/>
               </w:rPr>
-              <w:instrText xml:space="preserve"> PAGEREF _Toc18909142 \h </w:instrText>
+              <w:instrText xml:space="preserve"> PAGEREF _Toc20282625 \h </w:instrText>
             </w:r>
             <w:r>
               <w:rPr>
@@ -1736,7 +1731,7 @@
               <w:noProof/>
             </w:rPr>
           </w:pPr>
-          <w:hyperlink w:anchor="_Toc18909143" w:history="1">
+          <w:hyperlink w:anchor="_Toc20282626" w:history="1">
             <w:r>
               <w:rPr>
                 <w:rStyle w:val="Hyperlink"/>
@@ -1763,7 +1758,7 @@
                 <w:noProof/>
                 <w:webHidden/>
               </w:rPr>
-              <w:instrText xml:space="preserve"> PAGEREF _Toc18909143 \h </w:instrText>
+              <w:instrText xml:space="preserve"> PAGEREF _Toc20282626 \h </w:instrText>
             </w:r>
             <w:r>
               <w:rPr>
@@ -1809,7 +1804,7 @@
               <w:szCs w:val="24"/>
             </w:rPr>
           </w:pPr>
-          <w:hyperlink w:anchor="_Toc18909144" w:history="1">
+          <w:hyperlink w:anchor="_Toc20282627" w:history="1">
             <w:r>
               <w:rPr>
                 <w:rStyle w:val="Hyperlink"/>
@@ -1836,7 +1831,7 @@
                 <w:noProof/>
                 <w:webHidden/>
               </w:rPr>
-              <w:instrText xml:space="preserve"> PAGEREF _Toc18909144 \h </w:instrText>
+              <w:instrText xml:space="preserve"> PAGEREF _Toc20282627 \h </w:instrText>
             </w:r>
             <w:r>
               <w:rPr>
@@ -1880,7 +1875,7 @@
               <w:noProof/>
             </w:rPr>
           </w:pPr>
-          <w:hyperlink w:anchor="_Toc18909145" w:history="1">
+          <w:hyperlink w:anchor="_Toc20282628" w:history="1">
             <w:r>
               <w:rPr>
                 <w:rStyle w:val="Hyperlink"/>
@@ -1907,7 +1902,7 @@
                 <w:noProof/>
                 <w:webHidden/>
               </w:rPr>
-              <w:instrText xml:space="preserve"> PAGEREF _Toc18909145 \h </w:instrText>
+              <w:instrText xml:space="preserve"> PAGEREF _Toc20282628 \h </w:instrText>
             </w:r>
             <w:r>
               <w:rPr>
@@ -1953,7 +1948,7 @@
               <w:szCs w:val="24"/>
             </w:rPr>
           </w:pPr>
-          <w:hyperlink w:anchor="_Toc18909146" w:history="1">
+          <w:hyperlink w:anchor="_Toc20282629" w:history="1">
             <w:r>
               <w:rPr>
                 <w:rStyle w:val="Hyperlink"/>
@@ -1980,7 +1975,7 @@
                 <w:noProof/>
                 <w:webHidden/>
               </w:rPr>
-              <w:instrText xml:space="preserve"> PAGEREF _Toc18909146 \h </w:instrText>
+              <w:instrText xml:space="preserve"> PAGEREF _Toc20282629 \h </w:instrText>
             </w:r>
             <w:r>
               <w:rPr>
@@ -2024,7 +2019,7 @@
               <w:noProof/>
             </w:rPr>
           </w:pPr>
-          <w:hyperlink w:anchor="_Toc18909147" w:history="1">
+          <w:hyperlink w:anchor="_Toc20282630" w:history="1">
             <w:r>
               <w:rPr>
                 <w:rStyle w:val="Hyperlink"/>
@@ -2051,7 +2046,7 @@
                 <w:noProof/>
                 <w:webHidden/>
               </w:rPr>
-              <w:instrText xml:space="preserve"> PAGEREF _Toc18909147 \h </w:instrText>
+              <w:instrText xml:space="preserve"> PAGEREF _Toc20282630 \h </w:instrText>
             </w:r>
             <w:r>
               <w:rPr>
@@ -2097,7 +2092,7 @@
               <w:szCs w:val="24"/>
             </w:rPr>
           </w:pPr>
-          <w:hyperlink w:anchor="_Toc18909148" w:history="1">
+          <w:hyperlink w:anchor="_Toc20282631" w:history="1">
             <w:r>
               <w:rPr>
                 <w:rStyle w:val="Hyperlink"/>
@@ -2124,7 +2119,7 @@
                 <w:noProof/>
                 <w:webHidden/>
               </w:rPr>
-              <w:instrText xml:space="preserve"> PAGEREF _Toc18909148 \h </w:instrText>
+              <w:instrText xml:space="preserve"> PAGEREF _Toc20282631 \h </w:instrText>
             </w:r>
             <w:r>
               <w:rPr>
@@ -2170,7 +2165,7 @@
               <w:szCs w:val="24"/>
             </w:rPr>
           </w:pPr>
-          <w:hyperlink w:anchor="_Toc18909149" w:history="1">
+          <w:hyperlink w:anchor="_Toc20282632" w:history="1">
             <w:r>
               <w:rPr>
                 <w:rStyle w:val="Hyperlink"/>
@@ -2197,7 +2192,7 @@
                 <w:noProof/>
                 <w:webHidden/>
               </w:rPr>
-              <w:instrText xml:space="preserve"> PAGEREF _Toc18909149 \h </w:instrText>
+              <w:instrText xml:space="preserve"> PAGEREF _Toc20282632 \h </w:instrText>
             </w:r>
             <w:r>
               <w:rPr>
@@ -2241,7 +2236,7 @@
               <w:noProof/>
             </w:rPr>
           </w:pPr>
-          <w:hyperlink w:anchor="_Toc18909150" w:history="1">
+          <w:hyperlink w:anchor="_Toc20282633" w:history="1">
             <w:r>
               <w:rPr>
                 <w:rStyle w:val="Hyperlink"/>
@@ -2268,7 +2263,7 @@
                 <w:noProof/>
                 <w:webHidden/>
               </w:rPr>
-              <w:instrText xml:space="preserve"> PAGEREF _Toc18909150 \h </w:instrText>
+              <w:instrText xml:space="preserve"> PAGEREF _Toc20282633 \h </w:instrText>
             </w:r>
             <w:r>
               <w:rPr>
@@ -2314,7 +2309,7 @@
               <w:szCs w:val="24"/>
             </w:rPr>
           </w:pPr>
-          <w:hyperlink w:anchor="_Toc18909151" w:history="1">
+          <w:hyperlink w:anchor="_Toc20282634" w:history="1">
             <w:r>
               <w:rPr>
                 <w:rStyle w:val="Hyperlink"/>
@@ -2341,7 +2336,7 @@
                 <w:noProof/>
                 <w:webHidden/>
               </w:rPr>
-              <w:instrText xml:space="preserve"> PAGEREF _Toc18909151 \h </w:instrText>
+              <w:instrText xml:space="preserve"> PAGEREF _Toc20282634 \h </w:instrText>
             </w:r>
             <w:r>
               <w:rPr>
@@ -2387,7 +2382,7 @@
               <w:szCs w:val="24"/>
             </w:rPr>
           </w:pPr>
-          <w:hyperlink w:anchor="_Toc18909152" w:history="1">
+          <w:hyperlink w:anchor="_Toc20282635" w:history="1">
             <w:r>
               <w:rPr>
                 <w:rStyle w:val="Hyperlink"/>
@@ -2414,7 +2409,7 @@
                 <w:noProof/>
                 <w:webHidden/>
               </w:rPr>
-              <w:instrText xml:space="preserve"> PAGEREF _Toc18909152 \h </w:instrText>
+              <w:instrText xml:space="preserve"> PAGEREF _Toc20282635 \h </w:instrText>
             </w:r>
             <w:r>
               <w:rPr>
@@ -2460,7 +2455,7 @@
               <w:szCs w:val="24"/>
             </w:rPr>
           </w:pPr>
-          <w:hyperlink w:anchor="_Toc18909153" w:history="1">
+          <w:hyperlink w:anchor="_Toc20282636" w:history="1">
             <w:r>
               <w:rPr>
                 <w:rStyle w:val="Hyperlink"/>
@@ -2487,7 +2482,7 @@
                 <w:noProof/>
                 <w:webHidden/>
               </w:rPr>
-              <w:instrText xml:space="preserve"> PAGEREF _Toc18909153 \h </w:instrText>
+              <w:instrText xml:space="preserve"> PAGEREF _Toc20282636 \h </w:instrText>
             </w:r>
             <w:r>
               <w:rPr>
@@ -2533,7 +2528,7 @@
               <w:szCs w:val="24"/>
             </w:rPr>
           </w:pPr>
-          <w:hyperlink w:anchor="_Toc18909154" w:history="1">
+          <w:hyperlink w:anchor="_Toc20282637" w:history="1">
             <w:r>
               <w:rPr>
                 <w:rStyle w:val="Hyperlink"/>
@@ -2560,7 +2555,7 @@
                 <w:noProof/>
                 <w:webHidden/>
               </w:rPr>
-              <w:instrText xml:space="preserve"> PAGEREF _Toc18909154 \h </w:instrText>
+              <w:instrText xml:space="preserve"> PAGEREF _Toc20282637 \h </w:instrText>
             </w:r>
             <w:r>
               <w:rPr>
@@ -2604,7 +2599,7 @@
               <w:noProof/>
             </w:rPr>
           </w:pPr>
-          <w:hyperlink w:anchor="_Toc18909155" w:history="1">
+          <w:hyperlink w:anchor="_Toc20282638" w:history="1">
             <w:r>
               <w:rPr>
                 <w:rStyle w:val="Hyperlink"/>
@@ -2631,7 +2626,7 @@
                 <w:noProof/>
                 <w:webHidden/>
               </w:rPr>
-              <w:instrText xml:space="preserve"> PAGEREF _Toc18909155 \h </w:instrText>
+              <w:instrText xml:space="preserve"> PAGEREF _Toc20282638 \h </w:instrText>
             </w:r>
             <w:r>
               <w:rPr>
@@ -2675,7 +2670,7 @@
               <w:noProof/>
             </w:rPr>
           </w:pPr>
-          <w:hyperlink w:anchor="_Toc18909156" w:history="1">
+          <w:hyperlink w:anchor="_Toc20282639" w:history="1">
             <w:r>
               <w:rPr>
                 <w:rStyle w:val="Hyperlink"/>
@@ -2702,7 +2697,7 @@
                 <w:noProof/>
                 <w:webHidden/>
               </w:rPr>
-              <w:instrText xml:space="preserve"> PAGEREF _Toc18909156 \h </w:instrText>
+              <w:instrText xml:space="preserve"> PAGEREF _Toc20282639 \h </w:instrText>
             </w:r>
             <w:r>
               <w:rPr>
@@ -2748,7 +2743,7 @@
               <w:szCs w:val="24"/>
             </w:rPr>
           </w:pPr>
-          <w:hyperlink w:anchor="_Toc18909157" w:history="1">
+          <w:hyperlink w:anchor="_Toc20282640" w:history="1">
             <w:r>
               <w:rPr>
                 <w:rStyle w:val="Hyperlink"/>
@@ -2775,7 +2770,7 @@
                 <w:noProof/>
                 <w:webHidden/>
               </w:rPr>
-              <w:instrText xml:space="preserve"> PAGEREF _Toc18909157 \h </w:instrText>
+              <w:instrText xml:space="preserve"> PAGEREF _Toc20282640 \h </w:instrText>
             </w:r>
             <w:r>
               <w:rPr>
@@ -2821,7 +2816,7 @@
               <w:szCs w:val="24"/>
             </w:rPr>
           </w:pPr>
-          <w:hyperlink w:anchor="_Toc18909158" w:history="1">
+          <w:hyperlink w:anchor="_Toc20282641" w:history="1">
             <w:r>
               <w:rPr>
                 <w:rStyle w:val="Hyperlink"/>
@@ -2848,7 +2843,7 @@
                 <w:noProof/>
                 <w:webHidden/>
               </w:rPr>
-              <w:instrText xml:space="preserve"> PAGEREF _Toc18909158 \h </w:instrText>
+              <w:instrText xml:space="preserve"> PAGEREF _Toc20282641 \h </w:instrText>
             </w:r>
             <w:r>
               <w:rPr>
@@ -2894,7 +2889,7 @@
               <w:szCs w:val="24"/>
             </w:rPr>
           </w:pPr>
-          <w:hyperlink w:anchor="_Toc18909159" w:history="1">
+          <w:hyperlink w:anchor="_Toc20282642" w:history="1">
             <w:r>
               <w:rPr>
                 <w:rStyle w:val="Hyperlink"/>
@@ -2921,7 +2916,7 @@
                 <w:noProof/>
                 <w:webHidden/>
               </w:rPr>
-              <w:instrText xml:space="preserve"> PAGEREF _Toc18909159 \h </w:instrText>
+              <w:instrText xml:space="preserve"> PAGEREF _Toc20282642 \h </w:instrText>
             </w:r>
             <w:r>
               <w:rPr>
@@ -2967,7 +2962,7 @@
               <w:szCs w:val="24"/>
             </w:rPr>
           </w:pPr>
-          <w:hyperlink w:anchor="_Toc18909160" w:history="1">
+          <w:hyperlink w:anchor="_Toc20282643" w:history="1">
             <w:r>
               <w:rPr>
                 <w:rStyle w:val="Hyperlink"/>
@@ -2994,7 +2989,7 @@
                 <w:noProof/>
                 <w:webHidden/>
               </w:rPr>
-              <w:instrText xml:space="preserve"> PAGEREF _Toc18909160 \h </w:instrText>
+              <w:instrText xml:space="preserve"> PAGEREF _Toc20282643 \h </w:instrText>
             </w:r>
             <w:r>
               <w:rPr>
@@ -3040,7 +3035,7 @@
               <w:szCs w:val="24"/>
             </w:rPr>
           </w:pPr>
-          <w:hyperlink w:anchor="_Toc18909161" w:history="1">
+          <w:hyperlink w:anchor="_Toc20282644" w:history="1">
             <w:r>
               <w:rPr>
                 <w:rStyle w:val="Hyperlink"/>
@@ -3067,7 +3062,7 @@
                 <w:noProof/>
                 <w:webHidden/>
               </w:rPr>
-              <w:instrText xml:space="preserve"> PAGEREF _Toc18909161 \h </w:instrText>
+              <w:instrText xml:space="preserve"> PAGEREF _Toc20282644 \h </w:instrText>
             </w:r>
             <w:r>
               <w:rPr>
@@ -3113,13 +3108,13 @@
               <w:szCs w:val="24"/>
             </w:rPr>
           </w:pPr>
-          <w:hyperlink w:anchor="_Toc18909162" w:history="1">
+          <w:hyperlink w:anchor="_Toc20282645" w:history="1">
             <w:r>
               <w:rPr>
                 <w:rStyle w:val="Hyperlink"/>
                 <w:noProof/>
               </w:rPr>
-              <w:t>Convert Unix Epoch Timestamp to ISO Standard Date and Time</w:t>
+              <w:t>Convert Unix Epoch to a pySpark Timestamp</w:t>
             </w:r>
             <w:r>
               <w:rPr>
@@ -3140,7 +3135,7 @@
                 <w:noProof/>
                 <w:webHidden/>
               </w:rPr>
-              <w:instrText xml:space="preserve"> PAGEREF _Toc18909162 \h </w:instrText>
+              <w:instrText xml:space="preserve"> PAGEREF _Toc20282645 \h </w:instrText>
             </w:r>
             <w:r>
               <w:rPr>
@@ -3161,6 +3156,166 @@
                 <w:webHidden/>
               </w:rPr>
               <w:t>21</w:t>
+            </w:r>
+            <w:r>
+              <w:rPr>
+                <w:noProof/>
+                <w:webHidden/>
+              </w:rPr>
+              <w:fldChar w:fldCharType="end"/>
+            </w:r>
+          </w:hyperlink>
+        </w:p>
+        <w:p>
+          <w:pPr>
+            <w:pStyle w:val="TOC2"/>
+            <w:tabs>
+              <w:tab w:val="right" w:leader="dot" w:pos="11150"/>
+            </w:tabs>
+            <w:rPr>
+              <w:rFonts w:eastAsiaTheme="minorEastAsia"/>
+              <w:b w:val="0"/>
+              <w:bCs w:val="0"/>
+              <w:noProof/>
+              <w:sz w:val="24"/>
+              <w:szCs w:val="24"/>
+            </w:rPr>
+          </w:pPr>
+          <w:hyperlink w:anchor="_Toc20282646" w:history="1">
+            <w:r>
+              <w:rPr>
+                <w:rStyle w:val="Hyperlink"/>
+                <w:noProof/>
+              </w:rPr>
+              <w:t>Convert Unix Epoch Timestamp to ISO Standard Date and Time String</w:t>
+            </w:r>
+            <w:r>
+              <w:rPr>
+                <w:noProof/>
+                <w:webHidden/>
+              </w:rPr>
+              <w:tab/>
+            </w:r>
+            <w:r>
+              <w:rPr>
+                <w:noProof/>
+                <w:webHidden/>
+              </w:rPr>
+              <w:fldChar w:fldCharType="begin"/>
+            </w:r>
+            <w:r>
+              <w:rPr>
+                <w:noProof/>
+                <w:webHidden/>
+              </w:rPr>
+              <w:instrText xml:space="preserve"> PAGEREF _Toc20282646 \h </w:instrText>
+            </w:r>
+            <w:r>
+              <w:rPr>
+                <w:noProof/>
+                <w:webHidden/>
+              </w:rPr>
+            </w:r>
+            <w:r>
+              <w:rPr>
+                <w:noProof/>
+                <w:webHidden/>
+              </w:rPr>
+              <w:fldChar w:fldCharType="separate"/>
+            </w:r>
+            <w:r>
+              <w:rPr>
+                <w:noProof/>
+                <w:webHidden/>
+              </w:rPr>
+              <w:t>21</w:t>
+            </w:r>
+            <w:r>
+              <w:rPr>
+                <w:noProof/>
+                <w:webHidden/>
+              </w:rPr>
+              <w:fldChar w:fldCharType="end"/>
+            </w:r>
+          </w:hyperlink>
+        </w:p>
+        <w:p>
+          <w:pPr>
+            <w:pStyle w:val="TOC2"/>
+            <w:tabs>
+              <w:tab w:val="right" w:leader="dot" w:pos="11150"/>
+            </w:tabs>
+            <w:rPr>
+              <w:rFonts w:eastAsiaTheme="minorEastAsia"/>
+              <w:b w:val="0"/>
+              <w:bCs w:val="0"/>
+              <w:noProof/>
+              <w:sz w:val="24"/>
+              <w:szCs w:val="24"/>
+            </w:rPr>
+          </w:pPr>
+          <w:hyperlink w:anchor="_Toc20282647" w:history="1">
+            <w:r>
+              <w:rPr>
+                <w:rStyle w:val="Hyperlink"/>
+                <w:noProof/>
+              </w:rPr>
+              <w:t>Extract a Date Part from a Uni</w:t>
+            </w:r>
+            <w:r>
+              <w:rPr>
+                <w:rStyle w:val="Hyperlink"/>
+                <w:noProof/>
+              </w:rPr>
+              <w:t>x</w:t>
+            </w:r>
+            <w:r>
+              <w:rPr>
+                <w:rStyle w:val="Hyperlink"/>
+                <w:noProof/>
+              </w:rPr>
+              <w:t xml:space="preserve"> Epoch</w:t>
+            </w:r>
+            <w:r>
+              <w:rPr>
+                <w:noProof/>
+                <w:webHidden/>
+              </w:rPr>
+              <w:tab/>
+            </w:r>
+            <w:r>
+              <w:rPr>
+                <w:noProof/>
+                <w:webHidden/>
+              </w:rPr>
+              <w:fldChar w:fldCharType="begin"/>
+            </w:r>
+            <w:r>
+              <w:rPr>
+                <w:noProof/>
+                <w:webHidden/>
+              </w:rPr>
+              <w:instrText xml:space="preserve"> PAGEREF _Toc20282647 \h </w:instrText>
+            </w:r>
+            <w:r>
+              <w:rPr>
+                <w:noProof/>
+                <w:webHidden/>
+              </w:rPr>
+            </w:r>
+            <w:r>
+              <w:rPr>
+                <w:noProof/>
+                <w:webHidden/>
+              </w:rPr>
+              <w:fldChar w:fldCharType="separate"/>
+            </w:r>
+            <w:r>
+              <w:rPr>
+                <w:noProof/>
+                <w:webHidden/>
+              </w:rPr>
+              <w:t>22</w:t>
             </w:r>
             <w:r>
               <w:rPr>
@@ -3184,7 +3339,7 @@
               <w:noProof/>
             </w:rPr>
           </w:pPr>
-          <w:hyperlink w:anchor="_Toc18909163" w:history="1">
+          <w:hyperlink w:anchor="_Toc20282648" w:history="1">
             <w:r>
               <w:rPr>
                 <w:rStyle w:val="Hyperlink"/>
@@ -3211,7 +3366,7 @@
                 <w:noProof/>
                 <w:webHidden/>
               </w:rPr>
-              <w:instrText xml:space="preserve"> PAGEREF _Toc18909163 \h </w:instrText>
+              <w:instrText xml:space="preserve"> PAGEREF _Toc20282648 \h </w:instrText>
             </w:r>
             <w:r>
               <w:rPr>
@@ -3231,7 +3386,7 @@
                 <w:noProof/>
                 <w:webHidden/>
               </w:rPr>
-              <w:t>22</w:t>
+              <w:t>23</w:t>
             </w:r>
             <w:r>
               <w:rPr>
@@ -3272,22 +3427,22 @@
       <w:pPr>
         <w:pStyle w:val="Heading1"/>
       </w:pPr>
-      <w:bookmarkStart w:id="1" w:name="_Toc18909120"/>
+      <w:bookmarkStart w:id="0" w:name="_Toc20282603"/>
       <w:r>
         <w:lastRenderedPageBreak/>
         <w:t>Array Queries</w:t>
       </w:r>
+      <w:bookmarkEnd w:id="0"/>
+    </w:p>
+    <w:p>
+      <w:pPr>
+        <w:pStyle w:val="Heading2"/>
+      </w:pPr>
+      <w:bookmarkStart w:id="1" w:name="_Toc20282604"/>
+      <w:r>
+        <w:t>Return the size of an array</w:t>
+      </w:r>
       <w:bookmarkEnd w:id="1"/>
-    </w:p>
-    <w:p>
-      <w:pPr>
-        <w:pStyle w:val="Heading2"/>
-      </w:pPr>
-      <w:bookmarkStart w:id="2" w:name="_Toc18909121"/>
-      <w:r>
-        <w:t>Return the size of an array</w:t>
-      </w:r>
-      <w:bookmarkEnd w:id="2"/>
     </w:p>
     <w:p>
       <w:pPr>
@@ -3303,11 +3458,11 @@
       <w:pPr>
         <w:pStyle w:val="Heading1"/>
       </w:pPr>
-      <w:bookmarkStart w:id="3" w:name="_Toc18909122"/>
+      <w:bookmarkStart w:id="2" w:name="_Toc20282605"/>
       <w:r>
         <w:t>Case Statements</w:t>
       </w:r>
-      <w:bookmarkEnd w:id="3"/>
+      <w:bookmarkEnd w:id="2"/>
     </w:p>
     <w:p>
       <w:pPr>
@@ -3612,11 +3767,11 @@
       <w:pPr>
         <w:pStyle w:val="Heading1"/>
       </w:pPr>
-      <w:bookmarkStart w:id="4" w:name="_Toc18909123"/>
+      <w:bookmarkStart w:id="3" w:name="_Toc20282606"/>
       <w:r>
         <w:t>Change a pyspark.sql.dataframe.DataFrame Data Type (CAST)</w:t>
       </w:r>
-      <w:bookmarkEnd w:id="4"/>
+      <w:bookmarkEnd w:id="3"/>
     </w:p>
     <w:p>
       <w:pPr>
@@ -3861,51 +4016,51 @@
       <w:pPr>
         <w:pStyle w:val="Heading1"/>
       </w:pPr>
-      <w:bookmarkStart w:id="5" w:name="_Toc18909124"/>
+      <w:bookmarkStart w:id="4" w:name="_Toc20282607"/>
       <w:r>
         <w:t>Constants</w:t>
       </w:r>
+      <w:bookmarkEnd w:id="4"/>
+    </w:p>
+    <w:p/>
+    <w:p>
+      <w:pPr>
+        <w:pStyle w:val="Heading2"/>
+      </w:pPr>
+      <w:bookmarkStart w:id="5" w:name="_Toc20282608"/>
+      <w:r>
+        <w:t>pi()</w:t>
+      </w:r>
       <w:bookmarkEnd w:id="5"/>
     </w:p>
     <w:p/>
     <w:p>
       <w:pPr>
+        <w:pStyle w:val="Heading1"/>
+      </w:pPr>
+      <w:bookmarkStart w:id="6" w:name="_Toc20282609"/>
+      <w:r>
+        <w:t>DataFrame</w:t>
+      </w:r>
+      <w:r>
+        <w:t xml:space="preserve">  (pyspark.sql.dataframe.DataFrame)</w:t>
+      </w:r>
+      <w:bookmarkEnd w:id="6"/>
+    </w:p>
+    <w:p>
+      <w:pPr>
         <w:pStyle w:val="Heading2"/>
       </w:pPr>
-      <w:bookmarkStart w:id="6" w:name="_Toc18909125"/>
-      <w:r>
-        <w:t>pi()</w:t>
-      </w:r>
-      <w:bookmarkEnd w:id="6"/>
-    </w:p>
-    <w:p/>
-    <w:p>
-      <w:pPr>
-        <w:pStyle w:val="Heading1"/>
-      </w:pPr>
-      <w:bookmarkStart w:id="7" w:name="_Toc18909126"/>
-      <w:r>
-        <w:t>DataFrame</w:t>
-      </w:r>
-      <w:r>
-        <w:t xml:space="preserve">  (pyspark.sql.dataframe.DataFrame)</w:t>
+    </w:p>
+    <w:p>
+      <w:pPr>
+        <w:pStyle w:val="Heading2"/>
+      </w:pPr>
+      <w:bookmarkStart w:id="7" w:name="_Toc20282610"/>
+      <w:r>
+        <w:t>Change a DataFrame’s Column Names</w:t>
       </w:r>
       <w:bookmarkEnd w:id="7"/>
-    </w:p>
-    <w:p>
-      <w:pPr>
-        <w:pStyle w:val="Heading2"/>
-      </w:pPr>
-    </w:p>
-    <w:p>
-      <w:pPr>
-        <w:pStyle w:val="Heading2"/>
-      </w:pPr>
-      <w:bookmarkStart w:id="8" w:name="_Toc18909127"/>
-      <w:r>
-        <w:t>Change a DataFrame’s Column Names</w:t>
-      </w:r>
-      <w:bookmarkEnd w:id="8"/>
     </w:p>
     <w:p/>
     <w:p>
@@ -4779,12 +4934,12 @@
       <w:pPr>
         <w:pStyle w:val="Heading2"/>
       </w:pPr>
-      <w:bookmarkStart w:id="9" w:name="_Toc18909128"/>
+      <w:bookmarkStart w:id="8" w:name="_Toc20282611"/>
       <w:r>
         <w:lastRenderedPageBreak/>
         <w:t>Create a DataFrame from Scratch</w:t>
       </w:r>
-      <w:bookmarkEnd w:id="9"/>
+      <w:bookmarkEnd w:id="8"/>
     </w:p>
     <w:p/>
     <w:p>
@@ -5083,11 +5238,11 @@
       <w:pPr>
         <w:pStyle w:val="Heading2"/>
       </w:pPr>
-      <w:bookmarkStart w:id="10" w:name="_Toc18909129"/>
+      <w:bookmarkStart w:id="9" w:name="_Toc20282612"/>
       <w:r>
         <w:t>Execute SQL on a DataFrame</w:t>
       </w:r>
-      <w:bookmarkEnd w:id="10"/>
+      <w:bookmarkEnd w:id="9"/>
     </w:p>
     <w:p/>
     <w:p>
@@ -5208,12 +5363,12 @@
       <w:pPr>
         <w:pStyle w:val="Heading2"/>
       </w:pPr>
-      <w:bookmarkStart w:id="11" w:name="_Toc18909130"/>
+      <w:bookmarkStart w:id="10" w:name="_Toc20282613"/>
       <w:r>
         <w:lastRenderedPageBreak/>
         <w:t>Explode a List inside a DataFrame column</w:t>
       </w:r>
-      <w:bookmarkEnd w:id="11"/>
+      <w:bookmarkEnd w:id="10"/>
     </w:p>
     <w:p/>
     <w:p>
@@ -6032,11 +6187,11 @@
       <w:pPr>
         <w:pStyle w:val="Heading2"/>
       </w:pPr>
-      <w:bookmarkStart w:id="12" w:name="_Toc18909131"/>
+      <w:bookmarkStart w:id="11" w:name="_Toc20282614"/>
       <w:r>
         <w:t>Select Distinct Rows of a pySpark DataFrame</w:t>
       </w:r>
-      <w:bookmarkEnd w:id="12"/>
+      <w:bookmarkEnd w:id="11"/>
     </w:p>
     <w:p/>
     <w:p>
@@ -6083,7 +6238,7 @@
       <w:pPr>
         <w:pStyle w:val="Heading1"/>
       </w:pPr>
-      <w:bookmarkStart w:id="13" w:name="_Toc18909132"/>
+      <w:bookmarkStart w:id="12" w:name="_Toc20282615"/>
       <w:r>
         <w:lastRenderedPageBreak/>
         <w:t>Distance on Earth Surface Using Haversine</w:t>
@@ -6091,7 +6246,7 @@
       <w:r>
         <w:t xml:space="preserve"> Equation</w:t>
       </w:r>
-      <w:bookmarkEnd w:id="13"/>
+      <w:bookmarkEnd w:id="12"/>
     </w:p>
     <w:p>
       <w:pPr>
@@ -6680,11 +6835,11 @@
       <w:pPr>
         <w:pStyle w:val="Heading1"/>
       </w:pPr>
-      <w:bookmarkStart w:id="14" w:name="_Toc18909133"/>
+      <w:bookmarkStart w:id="13" w:name="_Toc20282616"/>
       <w:r>
         <w:t>Invoke a pySpark UDF from SQL</w:t>
       </w:r>
-      <w:bookmarkEnd w:id="14"/>
+      <w:bookmarkEnd w:id="13"/>
     </w:p>
     <w:p>
       <w:pPr>
@@ -6838,29 +6993,29 @@
       <w:pPr>
         <w:pStyle w:val="Heading1"/>
       </w:pPr>
-      <w:bookmarkStart w:id="15" w:name="_Toc18909134"/>
+      <w:bookmarkStart w:id="14" w:name="_Toc20282617"/>
       <w:r>
         <w:lastRenderedPageBreak/>
         <w:t>Joins</w:t>
       </w:r>
+      <w:bookmarkEnd w:id="14"/>
+    </w:p>
+    <w:p/>
+    <w:p>
+      <w:pPr>
+        <w:pStyle w:val="Heading2"/>
+      </w:pPr>
+      <w:bookmarkStart w:id="15" w:name="_Toc20282618"/>
+      <w:r>
+        <w:t>Left Anti</w:t>
+      </w:r>
+      <w:r>
+        <w:t xml:space="preserve"> </w:t>
+      </w:r>
+      <w:r>
+        <w:t>Join</w:t>
+      </w:r>
       <w:bookmarkEnd w:id="15"/>
-    </w:p>
-    <w:p/>
-    <w:p>
-      <w:pPr>
-        <w:pStyle w:val="Heading2"/>
-      </w:pPr>
-      <w:bookmarkStart w:id="16" w:name="_Toc18909135"/>
-      <w:r>
-        <w:t>Left Anti</w:t>
-      </w:r>
-      <w:r>
-        <w:t xml:space="preserve"> </w:t>
-      </w:r>
-      <w:r>
-        <w:t>Join</w:t>
-      </w:r>
-      <w:bookmarkEnd w:id="16"/>
     </w:p>
     <w:p>
       <w:r>
@@ -7164,11 +7319,11 @@
       <w:pPr>
         <w:pStyle w:val="Heading2"/>
       </w:pPr>
-      <w:bookmarkStart w:id="17" w:name="_Toc18909136"/>
+      <w:bookmarkStart w:id="16" w:name="_Toc20282619"/>
       <w:r>
         <w:t>Left Outer Join</w:t>
       </w:r>
-      <w:bookmarkEnd w:id="17"/>
+      <w:bookmarkEnd w:id="16"/>
     </w:p>
     <w:p/>
     <w:p>
@@ -8760,12 +8915,12 @@
       <w:pPr>
         <w:pStyle w:val="Heading1"/>
       </w:pPr>
-      <w:bookmarkStart w:id="18" w:name="_Toc18909137"/>
+      <w:bookmarkStart w:id="17" w:name="_Toc20282620"/>
       <w:r>
         <w:lastRenderedPageBreak/>
         <w:t>LEAD and LAG</w:t>
       </w:r>
-      <w:bookmarkEnd w:id="18"/>
+      <w:bookmarkEnd w:id="17"/>
     </w:p>
     <w:p/>
     <w:p>
@@ -9765,7 +9920,7 @@
           <w:shd w:val="clear" w:color="auto" w:fill="F4F5F7"/>
         </w:rPr>
       </w:pPr>
-      <w:bookmarkStart w:id="19" w:name="_Toc18909138"/>
+      <w:bookmarkStart w:id="18" w:name="_Toc20282621"/>
       <w:r>
         <w:lastRenderedPageBreak/>
         <w:t xml:space="preserve">Loading a Schema while Correcting </w:t>
@@ -9777,7 +9932,7 @@
         </w:rPr>
         <w:t>org.apache.parquet.io.ParquetDecodingException</w:t>
       </w:r>
-      <w:bookmarkEnd w:id="19"/>
+      <w:bookmarkEnd w:id="18"/>
     </w:p>
     <w:p>
       <w:pPr>
@@ -10023,11 +10178,11 @@
       <w:pPr>
         <w:pStyle w:val="Heading1"/>
       </w:pPr>
-      <w:bookmarkStart w:id="20" w:name="_Toc18909139"/>
+      <w:bookmarkStart w:id="19" w:name="_Toc20282622"/>
       <w:r>
         <w:t>Read a Parquet File into a DataFrame</w:t>
       </w:r>
-      <w:bookmarkEnd w:id="20"/>
+      <w:bookmarkEnd w:id="19"/>
     </w:p>
     <w:p>
       <w:pPr>
@@ -10090,14 +10245,14 @@
       <w:pPr>
         <w:pStyle w:val="Heading1"/>
       </w:pPr>
-      <w:bookmarkStart w:id="21" w:name="_Toc18909140"/>
+      <w:bookmarkStart w:id="20" w:name="_Toc20282623"/>
       <w:r>
         <w:t xml:space="preserve">Rounding </w:t>
       </w:r>
       <w:r>
         <w:t>Numerical Values</w:t>
       </w:r>
-      <w:bookmarkEnd w:id="21"/>
+      <w:bookmarkEnd w:id="20"/>
     </w:p>
     <w:p>
       <w:pPr>
@@ -10403,12 +10558,12 @@
       <w:pPr>
         <w:pStyle w:val="Heading1"/>
       </w:pPr>
-      <w:bookmarkStart w:id="22" w:name="_Toc18909141"/>
+      <w:bookmarkStart w:id="21" w:name="_Toc20282624"/>
       <w:r>
         <w:lastRenderedPageBreak/>
         <w:t>Store DataFrame as Temp Table for Later Querying</w:t>
       </w:r>
-      <w:bookmarkEnd w:id="22"/>
+      <w:bookmarkEnd w:id="21"/>
     </w:p>
     <w:p/>
     <w:p>
@@ -10488,11 +10643,11 @@
       <w:pPr>
         <w:pStyle w:val="Heading1"/>
       </w:pPr>
-      <w:bookmarkStart w:id="23" w:name="_Toc18909142"/>
+      <w:bookmarkStart w:id="22" w:name="_Toc20282625"/>
       <w:r>
         <w:t>Select an Array Element</w:t>
       </w:r>
-      <w:bookmarkEnd w:id="23"/>
+      <w:bookmarkEnd w:id="22"/>
     </w:p>
     <w:p>
       <w:pPr>
@@ -10627,151 +10782,151 @@
       <w:pPr>
         <w:pStyle w:val="Heading1"/>
       </w:pPr>
-      <w:bookmarkStart w:id="24" w:name="_Toc18909143"/>
+      <w:bookmarkStart w:id="23" w:name="_Toc20282626"/>
       <w:r>
         <w:t>Parameterized Queries</w:t>
       </w:r>
+      <w:bookmarkEnd w:id="23"/>
+    </w:p>
+    <w:p>
+      <w:pPr>
+        <w:pStyle w:val="code"/>
+      </w:pPr>
+      <w:r>
+        <w:t>q25 = 500</w:t>
+      </w:r>
+    </w:p>
+    <w:p>
+      <w:pPr>
+        <w:pStyle w:val="code"/>
+      </w:pPr>
+      <w:r>
+        <w:t>var2 = 50</w:t>
+      </w:r>
+    </w:p>
+    <w:p>
+      <w:pPr>
+        <w:pStyle w:val="code"/>
+      </w:pPr>
+      <w:r>
+        <w:t>Q1 = spark.sql("SELECT col1 from table where col2&gt;{0} limit {1}".format(var2,q25))</w:t>
+      </w:r>
+    </w:p>
+    <w:p>
+      <w:pPr>
+        <w:pStyle w:val="code"/>
+      </w:pPr>
+    </w:p>
+    <w:p>
+      <w:pPr>
+        <w:pStyle w:val="code"/>
+        <w:rPr>
+          <w:b/>
+        </w:rPr>
+      </w:pPr>
+      <w:r>
+        <w:rPr>
+          <w:b/>
+        </w:rPr>
+        <w:t xml:space="preserve">Note: Be sure to wrap character </w:t>
+      </w:r>
+      <w:r>
+        <w:rPr>
+          <w:b/>
+        </w:rPr>
+        <w:t>literals in quotes like:</w:t>
+      </w:r>
+    </w:p>
+    <w:p>
+      <w:pPr>
+        <w:pStyle w:val="code"/>
+      </w:pPr>
+    </w:p>
+    <w:p>
+      <w:pPr>
+        <w:pStyle w:val="code"/>
+      </w:pPr>
+      <w:r>
+        <w:t xml:space="preserve">    od_pair_train_df = spark.sql('''</w:t>
+      </w:r>
+    </w:p>
+    <w:p>
+      <w:pPr>
+        <w:pStyle w:val="code"/>
+      </w:pPr>
+      <w:r>
+        <w:t xml:space="preserve">        SELECT * </w:t>
+      </w:r>
+    </w:p>
+    <w:p>
+      <w:pPr>
+        <w:pStyle w:val="code"/>
+      </w:pPr>
+      <w:r>
+        <w:t xml:space="preserve">        FROM   od_pairs_train opt</w:t>
+      </w:r>
+    </w:p>
+    <w:p>
+      <w:pPr>
+        <w:pStyle w:val="code"/>
+      </w:pPr>
+      <w:r>
+        <w:t xml:space="preserve">        WHERE  od_pair = </w:t>
+      </w:r>
+      <w:r>
+        <w:rPr>
+          <w:b/>
+        </w:rPr>
+        <w:t>'</w:t>
+      </w:r>
+      <w:r>
+        <w:t>{0}</w:t>
+      </w:r>
+      <w:r>
+        <w:rPr>
+          <w:b/>
+        </w:rPr>
+        <w:t>'</w:t>
+      </w:r>
+      <w:r>
+        <w:t xml:space="preserve"> </w:t>
+      </w:r>
+    </w:p>
+    <w:p>
+      <w:pPr>
+        <w:pStyle w:val="code"/>
+      </w:pPr>
+      <w:r>
+        <w:t xml:space="preserve">        LIMIT  10</w:t>
+      </w:r>
+    </w:p>
+    <w:p>
+      <w:pPr>
+        <w:pStyle w:val="code"/>
+      </w:pPr>
+      <w:r>
+        <w:t xml:space="preserve">        '''.format(od_pair)</w:t>
+      </w:r>
+    </w:p>
+    <w:p>
+      <w:pPr>
+        <w:pStyle w:val="code"/>
+      </w:pPr>
+    </w:p>
+    <w:p>
+      <w:pPr>
+        <w:pStyle w:val="code"/>
+      </w:pPr>
+    </w:p>
+    <w:p>
+      <w:pPr>
+        <w:pStyle w:val="Heading2"/>
+      </w:pPr>
+      <w:bookmarkStart w:id="24" w:name="_Toc20282627"/>
+      <w:r>
+        <w:t>Passing a List or Tuple in a Parameterized Query</w:t>
+      </w:r>
       <w:bookmarkEnd w:id="24"/>
-    </w:p>
-    <w:p>
-      <w:pPr>
-        <w:pStyle w:val="code"/>
-      </w:pPr>
-      <w:r>
-        <w:t>q25 = 500</w:t>
-      </w:r>
-    </w:p>
-    <w:p>
-      <w:pPr>
-        <w:pStyle w:val="code"/>
-      </w:pPr>
-      <w:r>
-        <w:t>var2 = 50</w:t>
-      </w:r>
-    </w:p>
-    <w:p>
-      <w:pPr>
-        <w:pStyle w:val="code"/>
-      </w:pPr>
-      <w:r>
-        <w:t>Q1 = spark.sql("SELECT col1 from table where col2&gt;{0} limit {1}".format(var2,q25))</w:t>
-      </w:r>
-    </w:p>
-    <w:p>
-      <w:pPr>
-        <w:pStyle w:val="code"/>
-      </w:pPr>
-    </w:p>
-    <w:p>
-      <w:pPr>
-        <w:pStyle w:val="code"/>
-        <w:rPr>
-          <w:b/>
-        </w:rPr>
-      </w:pPr>
-      <w:r>
-        <w:rPr>
-          <w:b/>
-        </w:rPr>
-        <w:t xml:space="preserve">Note: Be sure to wrap character </w:t>
-      </w:r>
-      <w:r>
-        <w:rPr>
-          <w:b/>
-        </w:rPr>
-        <w:t>literals in quotes like:</w:t>
-      </w:r>
-    </w:p>
-    <w:p>
-      <w:pPr>
-        <w:pStyle w:val="code"/>
-      </w:pPr>
-    </w:p>
-    <w:p>
-      <w:pPr>
-        <w:pStyle w:val="code"/>
-      </w:pPr>
-      <w:r>
-        <w:t xml:space="preserve">    od_pair_train_df = spark.sql('''</w:t>
-      </w:r>
-    </w:p>
-    <w:p>
-      <w:pPr>
-        <w:pStyle w:val="code"/>
-      </w:pPr>
-      <w:r>
-        <w:t xml:space="preserve">        SELECT * </w:t>
-      </w:r>
-    </w:p>
-    <w:p>
-      <w:pPr>
-        <w:pStyle w:val="code"/>
-      </w:pPr>
-      <w:r>
-        <w:t xml:space="preserve">        FROM   od_pairs_train opt</w:t>
-      </w:r>
-    </w:p>
-    <w:p>
-      <w:pPr>
-        <w:pStyle w:val="code"/>
-      </w:pPr>
-      <w:r>
-        <w:t xml:space="preserve">        WHERE  od_pair = </w:t>
-      </w:r>
-      <w:r>
-        <w:rPr>
-          <w:b/>
-        </w:rPr>
-        <w:t>'</w:t>
-      </w:r>
-      <w:r>
-        <w:t>{0}</w:t>
-      </w:r>
-      <w:r>
-        <w:rPr>
-          <w:b/>
-        </w:rPr>
-        <w:t>'</w:t>
-      </w:r>
-      <w:r>
-        <w:t xml:space="preserve"> </w:t>
-      </w:r>
-    </w:p>
-    <w:p>
-      <w:pPr>
-        <w:pStyle w:val="code"/>
-      </w:pPr>
-      <w:r>
-        <w:t xml:space="preserve">        LIMIT  10</w:t>
-      </w:r>
-    </w:p>
-    <w:p>
-      <w:pPr>
-        <w:pStyle w:val="code"/>
-      </w:pPr>
-      <w:r>
-        <w:t xml:space="preserve">        '''.format(od_pair)</w:t>
-      </w:r>
-    </w:p>
-    <w:p>
-      <w:pPr>
-        <w:pStyle w:val="code"/>
-      </w:pPr>
-    </w:p>
-    <w:p>
-      <w:pPr>
-        <w:pStyle w:val="code"/>
-      </w:pPr>
-    </w:p>
-    <w:p>
-      <w:pPr>
-        <w:pStyle w:val="Heading2"/>
-      </w:pPr>
-      <w:bookmarkStart w:id="25" w:name="_Toc18909144"/>
-      <w:r>
-        <w:t>Passing a List or Tuple in a Parameterized Query</w:t>
-      </w:r>
-      <w:bookmarkEnd w:id="25"/>
     </w:p>
     <w:p>
       <w:r>
@@ -11137,22 +11292,22 @@
       <w:pPr>
         <w:pStyle w:val="Heading1"/>
       </w:pPr>
-      <w:bookmarkStart w:id="26" w:name="_Toc18909145"/>
+      <w:bookmarkStart w:id="25" w:name="_Toc20282628"/>
       <w:r>
         <w:t>Parquet</w:t>
       </w:r>
+      <w:bookmarkEnd w:id="25"/>
+    </w:p>
+    <w:p/>
+    <w:p>
+      <w:pPr>
+        <w:pStyle w:val="Heading2"/>
+      </w:pPr>
+      <w:bookmarkStart w:id="26" w:name="_Toc20282629"/>
+      <w:r>
+        <w:t>Explode a list or array data field</w:t>
+      </w:r>
       <w:bookmarkEnd w:id="26"/>
-    </w:p>
-    <w:p/>
-    <w:p>
-      <w:pPr>
-        <w:pStyle w:val="Heading2"/>
-      </w:pPr>
-      <w:bookmarkStart w:id="27" w:name="_Toc18909146"/>
-      <w:r>
-        <w:t>Explode a list or array data field</w:t>
-      </w:r>
-      <w:bookmarkEnd w:id="27"/>
     </w:p>
     <w:p/>
     <w:p>
@@ -12830,23 +12985,23 @@
       <w:pPr>
         <w:pStyle w:val="Heading1"/>
       </w:pPr>
-      <w:bookmarkStart w:id="28" w:name="_Toc18909147"/>
+      <w:bookmarkStart w:id="27" w:name="_Toc20282630"/>
       <w:r>
         <w:lastRenderedPageBreak/>
         <w:t>Statistics</w:t>
       </w:r>
+      <w:bookmarkEnd w:id="27"/>
+    </w:p>
+    <w:p/>
+    <w:p>
+      <w:pPr>
+        <w:pStyle w:val="Heading2"/>
+      </w:pPr>
+      <w:bookmarkStart w:id="28" w:name="_Toc20282631"/>
+      <w:r>
+        <w:t>Average</w:t>
+      </w:r>
       <w:bookmarkEnd w:id="28"/>
-    </w:p>
-    <w:p/>
-    <w:p>
-      <w:pPr>
-        <w:pStyle w:val="Heading2"/>
-      </w:pPr>
-      <w:bookmarkStart w:id="29" w:name="_Toc18909148"/>
-      <w:r>
-        <w:t>Average</w:t>
-      </w:r>
-      <w:bookmarkEnd w:id="29"/>
     </w:p>
     <w:p/>
     <w:p>
@@ -13176,11 +13331,11 @@
       <w:pPr>
         <w:pStyle w:val="Heading2"/>
       </w:pPr>
-      <w:bookmarkStart w:id="30" w:name="_Toc18909149"/>
+      <w:bookmarkStart w:id="29" w:name="_Toc20282632"/>
       <w:r>
         <w:t>Median</w:t>
       </w:r>
-      <w:bookmarkEnd w:id="30"/>
+      <w:bookmarkEnd w:id="29"/>
     </w:p>
     <w:p/>
     <w:p>
@@ -13579,23 +13734,23 @@
       <w:pPr>
         <w:pStyle w:val="Heading1"/>
       </w:pPr>
-      <w:bookmarkStart w:id="31" w:name="_Toc18909150"/>
+      <w:bookmarkStart w:id="30" w:name="_Toc20282633"/>
       <w:r>
         <w:t>Strings</w:t>
       </w:r>
-      <w:bookmarkEnd w:id="31"/>
+      <w:bookmarkEnd w:id="30"/>
     </w:p>
     <w:p/>
     <w:p>
       <w:pPr>
         <w:pStyle w:val="Heading2"/>
       </w:pPr>
-      <w:bookmarkStart w:id="32" w:name="_Toc18909151"/>
+      <w:bookmarkStart w:id="31" w:name="_Toc20282634"/>
       <w:r>
         <w:lastRenderedPageBreak/>
         <w:t>Concatenate strings</w:t>
       </w:r>
-      <w:bookmarkEnd w:id="32"/>
+      <w:bookmarkEnd w:id="31"/>
     </w:p>
     <w:p/>
     <w:p>
@@ -13951,14 +14106,14 @@
       <w:pPr>
         <w:pStyle w:val="Heading2"/>
       </w:pPr>
-      <w:bookmarkStart w:id="33" w:name="_Toc18909152"/>
+      <w:bookmarkStart w:id="32" w:name="_Toc20282635"/>
       <w:r>
         <w:t xml:space="preserve">Convert </w:t>
       </w:r>
       <w:r>
         <w:t>a numeric field to a string</w:t>
       </w:r>
-      <w:bookmarkEnd w:id="33"/>
+      <w:bookmarkEnd w:id="32"/>
     </w:p>
     <w:p/>
     <w:p>
@@ -14559,14 +14714,14 @@
       <w:pPr>
         <w:pStyle w:val="Heading2"/>
       </w:pPr>
-      <w:bookmarkStart w:id="34" w:name="_Toc18909153"/>
+      <w:bookmarkStart w:id="33" w:name="_Toc20282636"/>
       <w:r>
         <w:t xml:space="preserve">Match </w:t>
       </w:r>
       <w:r>
         <w:t>Part of a String, Using Wildcards</w:t>
       </w:r>
-      <w:bookmarkEnd w:id="34"/>
+      <w:bookmarkEnd w:id="33"/>
     </w:p>
     <w:p/>
     <w:p>
@@ -14915,11 +15070,11 @@
       <w:pPr>
         <w:pStyle w:val="Heading2"/>
       </w:pPr>
-      <w:bookmarkStart w:id="35" w:name="_Toc18909154"/>
+      <w:bookmarkStart w:id="34" w:name="_Toc20282637"/>
       <w:r>
         <w:t>Substring</w:t>
       </w:r>
-      <w:bookmarkEnd w:id="35"/>
+      <w:bookmarkEnd w:id="34"/>
     </w:p>
     <w:p/>
     <w:p>
@@ -14955,12 +15110,12 @@
       <w:pPr>
         <w:pStyle w:val="Heading1"/>
       </w:pPr>
-      <w:bookmarkStart w:id="36" w:name="_Toc18909155"/>
+      <w:bookmarkStart w:id="35" w:name="_Toc20282638"/>
       <w:r>
         <w:lastRenderedPageBreak/>
         <w:t>Time Intervals</w:t>
       </w:r>
-      <w:bookmarkEnd w:id="36"/>
+      <w:bookmarkEnd w:id="35"/>
     </w:p>
     <w:p>
       <w:pPr>
@@ -16065,23 +16220,23 @@
       <w:pPr>
         <w:pStyle w:val="Heading1"/>
       </w:pPr>
-      <w:bookmarkStart w:id="37" w:name="_Toc18909156"/>
+      <w:bookmarkStart w:id="36" w:name="_Toc20282639"/>
       <w:r>
         <w:lastRenderedPageBreak/>
         <w:t>Timestamps</w:t>
       </w:r>
+      <w:bookmarkEnd w:id="36"/>
+    </w:p>
+    <w:p/>
+    <w:p>
+      <w:pPr>
+        <w:pStyle w:val="Heading2"/>
+      </w:pPr>
+      <w:bookmarkStart w:id="37" w:name="_Toc20282640"/>
+      <w:r>
+        <w:t>Convert a timestamp in UTC to a timestamp in a Local Timezone</w:t>
+      </w:r>
       <w:bookmarkEnd w:id="37"/>
-    </w:p>
-    <w:p/>
-    <w:p>
-      <w:pPr>
-        <w:pStyle w:val="Heading2"/>
-      </w:pPr>
-      <w:bookmarkStart w:id="38" w:name="_Toc18909157"/>
-      <w:r>
-        <w:t>Convert a timestamp in UTC to a timestamp in a Local Timezone</w:t>
-      </w:r>
-      <w:bookmarkEnd w:id="38"/>
     </w:p>
     <w:p/>
     <w:p>
@@ -16214,11 +16369,11 @@
       <w:pPr>
         <w:pStyle w:val="Heading2"/>
       </w:pPr>
-      <w:bookmarkStart w:id="39" w:name="_Toc18909158"/>
+      <w:bookmarkStart w:id="38" w:name="_Toc20282641"/>
       <w:r>
         <w:t>Convert string in a local timezone to a UTC timestamp</w:t>
       </w:r>
-      <w:bookmarkEnd w:id="39"/>
+      <w:bookmarkEnd w:id="38"/>
     </w:p>
     <w:p/>
     <w:p>
@@ -16480,11 +16635,11 @@
       <w:pPr>
         <w:pStyle w:val="Heading2"/>
       </w:pPr>
-      <w:bookmarkStart w:id="40" w:name="_Toc18909159"/>
+      <w:bookmarkStart w:id="39" w:name="_Toc20282642"/>
       <w:r>
         <w:t>Convert string to timestamp</w:t>
       </w:r>
-      <w:bookmarkEnd w:id="40"/>
+      <w:bookmarkEnd w:id="39"/>
     </w:p>
     <w:p/>
     <w:p>
@@ -17240,7 +17395,7 @@
       <w:pPr>
         <w:pStyle w:val="Heading2"/>
       </w:pPr>
-      <w:bookmarkStart w:id="41" w:name="_Toc18909160"/>
+      <w:bookmarkStart w:id="40" w:name="_Toc20282643"/>
       <w:r>
         <w:t>Convert ISO</w:t>
       </w:r>
@@ -17250,7 +17405,7 @@
       <w:r>
         <w:t xml:space="preserve"> Standard DateTime to unix Timestamp</w:t>
       </w:r>
-      <w:bookmarkEnd w:id="41"/>
+      <w:bookmarkEnd w:id="40"/>
     </w:p>
     <w:p/>
     <w:p>
@@ -17478,11 +17633,11 @@
       <w:pPr>
         <w:pStyle w:val="Heading2"/>
       </w:pPr>
-      <w:bookmarkStart w:id="42" w:name="_Toc18909161"/>
+      <w:bookmarkStart w:id="41" w:name="_Toc20282644"/>
       <w:r>
         <w:t>Convert Unix Timestamp to Formatted Date</w:t>
       </w:r>
-      <w:bookmarkEnd w:id="42"/>
+      <w:bookmarkEnd w:id="41"/>
     </w:p>
     <w:p/>
     <w:p>
@@ -17809,9 +17964,469 @@
       <w:pPr>
         <w:pStyle w:val="Heading2"/>
       </w:pPr>
-      <w:bookmarkStart w:id="43" w:name="_Toc18909162"/>
+      <w:bookmarkStart w:id="42" w:name="_Toc20282645"/>
       <w:r>
         <w:lastRenderedPageBreak/>
+        <w:t>Convert Unix Epoch to a pySpark Timestamp</w:t>
+      </w:r>
+      <w:bookmarkEnd w:id="42"/>
+    </w:p>
+    <w:p/>
+    <w:p>
+      <w:pPr>
+        <w:pStyle w:val="code"/>
+        <w:rPr>
+          <w:sz w:val="18"/>
+          <w:szCs w:val="18"/>
+        </w:rPr>
+      </w:pPr>
+      <w:r>
+        <w:rPr>
+          <w:sz w:val="18"/>
+          <w:szCs w:val="18"/>
+        </w:rPr>
+        <w:t>#  Experiment</w:t>
+      </w:r>
+    </w:p>
+    <w:p>
+      <w:pPr>
+        <w:pStyle w:val="code"/>
+        <w:rPr>
+          <w:sz w:val="18"/>
+          <w:szCs w:val="18"/>
+        </w:rPr>
+      </w:pPr>
+      <w:r>
+        <w:rPr>
+          <w:sz w:val="18"/>
+          <w:szCs w:val="18"/>
+        </w:rPr>
+        <w:t>test_055_df = sqlContext.sql(</w:t>
+      </w:r>
+    </w:p>
+    <w:p>
+      <w:pPr>
+        <w:pStyle w:val="code"/>
+        <w:rPr>
+          <w:sz w:val="18"/>
+          <w:szCs w:val="18"/>
+        </w:rPr>
+      </w:pPr>
+      <w:r>
+        <w:rPr>
+          <w:sz w:val="18"/>
+          <w:szCs w:val="18"/>
+        </w:rPr>
+        <w:t xml:space="preserve">    '''</w:t>
+      </w:r>
+    </w:p>
+    <w:p>
+      <w:pPr>
+        <w:pStyle w:val="code"/>
+        <w:rPr>
+          <w:sz w:val="18"/>
+          <w:szCs w:val="18"/>
+        </w:rPr>
+      </w:pPr>
+      <w:r>
+        <w:rPr>
+          <w:sz w:val="18"/>
+          <w:szCs w:val="18"/>
+        </w:rPr>
+        <w:t xml:space="preserve">    SELECT 1514919810 as epoch,</w:t>
+      </w:r>
+    </w:p>
+    <w:p>
+      <w:pPr>
+        <w:pStyle w:val="code"/>
+        <w:rPr>
+          <w:sz w:val="18"/>
+          <w:szCs w:val="18"/>
+        </w:rPr>
+      </w:pPr>
+      <w:r>
+        <w:rPr>
+          <w:sz w:val="18"/>
+          <w:szCs w:val="18"/>
+        </w:rPr>
+        <w:t xml:space="preserve">           from_unixtime(1514919810, "y-MM-dd'T'hh:mm:ss'Z'") as origin_date_str,</w:t>
+      </w:r>
+    </w:p>
+    <w:p>
+      <w:pPr>
+        <w:pStyle w:val="code"/>
+        <w:rPr>
+          <w:sz w:val="18"/>
+          <w:szCs w:val="18"/>
+        </w:rPr>
+      </w:pPr>
+      <w:r>
+        <w:rPr>
+          <w:sz w:val="18"/>
+          <w:szCs w:val="18"/>
+        </w:rPr>
+        <w:t xml:space="preserve">           to_utc_timestamp(from_unixtime(1514919810, "y-MM-dd'T'hh:mm:ss'Z'"), 'UTC') as ts_utc</w:t>
+      </w:r>
+    </w:p>
+    <w:p>
+      <w:pPr>
+        <w:pStyle w:val="code"/>
+        <w:rPr>
+          <w:sz w:val="18"/>
+          <w:szCs w:val="18"/>
+        </w:rPr>
+      </w:pPr>
+      <w:r>
+        <w:rPr>
+          <w:sz w:val="18"/>
+          <w:szCs w:val="18"/>
+        </w:rPr>
+        <w:t xml:space="preserve">    '''</w:t>
+      </w:r>
+    </w:p>
+    <w:p>
+      <w:pPr>
+        <w:pStyle w:val="code"/>
+        <w:rPr>
+          <w:sz w:val="18"/>
+          <w:szCs w:val="18"/>
+        </w:rPr>
+      </w:pPr>
+      <w:r>
+        <w:rPr>
+          <w:sz w:val="18"/>
+          <w:szCs w:val="18"/>
+        </w:rPr>
+        <w:t>)</w:t>
+      </w:r>
+    </w:p>
+    <w:p>
+      <w:pPr>
+        <w:pStyle w:val="code"/>
+        <w:rPr>
+          <w:sz w:val="18"/>
+          <w:szCs w:val="18"/>
+        </w:rPr>
+      </w:pPr>
+    </w:p>
+    <w:p>
+      <w:pPr>
+        <w:pStyle w:val="code"/>
+        <w:rPr>
+          <w:sz w:val="18"/>
+          <w:szCs w:val="18"/>
+        </w:rPr>
+      </w:pPr>
+      <w:r>
+        <w:rPr>
+          <w:sz w:val="18"/>
+          <w:szCs w:val="18"/>
+        </w:rPr>
+        <w:t>test_055_df.show(truncate=False)</w:t>
+      </w:r>
+    </w:p>
+    <w:p>
+      <w:pPr>
+        <w:pStyle w:val="code"/>
+        <w:rPr>
+          <w:sz w:val="18"/>
+          <w:szCs w:val="18"/>
+        </w:rPr>
+      </w:pPr>
+      <w:r>
+        <w:rPr>
+          <w:sz w:val="18"/>
+          <w:szCs w:val="18"/>
+        </w:rPr>
+        <w:t>print test_055_df.dtypes</w:t>
+      </w:r>
+    </w:p>
+    <w:p/>
+    <w:p>
+      <w:r>
+        <w:t>Output:</w:t>
+      </w:r>
+    </w:p>
+    <w:p/>
+    <w:p>
+      <w:pPr>
+        <w:shd w:val="clear" w:color="auto" w:fill="FFFFFF"/>
+        <w:tabs>
+          <w:tab w:val="left" w:pos="916"/>
+          <w:tab w:val="left" w:pos="1832"/>
+          <w:tab w:val="left" w:pos="2748"/>
+          <w:tab w:val="left" w:pos="3664"/>
+          <w:tab w:val="left" w:pos="4580"/>
+          <w:tab w:val="left" w:pos="5496"/>
+          <w:tab w:val="left" w:pos="6412"/>
+          <w:tab w:val="left" w:pos="7328"/>
+          <w:tab w:val="left" w:pos="8244"/>
+          <w:tab w:val="left" w:pos="9160"/>
+          <w:tab w:val="left" w:pos="10076"/>
+          <w:tab w:val="left" w:pos="10992"/>
+          <w:tab w:val="left" w:pos="11908"/>
+          <w:tab w:val="left" w:pos="12824"/>
+          <w:tab w:val="left" w:pos="13740"/>
+          <w:tab w:val="left" w:pos="14656"/>
+        </w:tabs>
+        <w:wordWrap w:val="0"/>
+        <w:textAlignment w:val="baseline"/>
+        <w:rPr>
+          <w:rFonts w:ascii="Courier New" w:eastAsia="Times New Roman" w:hAnsi="Courier New" w:cs="Courier New"/>
+          <w:color w:val="000000"/>
+          <w:sz w:val="21"/>
+          <w:szCs w:val="21"/>
+        </w:rPr>
+      </w:pPr>
+      <w:r>
+        <w:rPr>
+          <w:rFonts w:ascii="Courier New" w:eastAsia="Times New Roman" w:hAnsi="Courier New" w:cs="Courier New"/>
+          <w:color w:val="000000"/>
+          <w:sz w:val="21"/>
+          <w:szCs w:val="21"/>
+        </w:rPr>
+        <w:t>+----------+--------------------+---------------------+</w:t>
+      </w:r>
+    </w:p>
+    <w:p>
+      <w:pPr>
+        <w:shd w:val="clear" w:color="auto" w:fill="FFFFFF"/>
+        <w:tabs>
+          <w:tab w:val="left" w:pos="916"/>
+          <w:tab w:val="left" w:pos="1832"/>
+          <w:tab w:val="left" w:pos="2748"/>
+          <w:tab w:val="left" w:pos="3664"/>
+          <w:tab w:val="left" w:pos="4580"/>
+          <w:tab w:val="left" w:pos="5496"/>
+          <w:tab w:val="left" w:pos="6412"/>
+          <w:tab w:val="left" w:pos="7328"/>
+          <w:tab w:val="left" w:pos="8244"/>
+          <w:tab w:val="left" w:pos="9160"/>
+          <w:tab w:val="left" w:pos="10076"/>
+          <w:tab w:val="left" w:pos="10992"/>
+          <w:tab w:val="left" w:pos="11908"/>
+          <w:tab w:val="left" w:pos="12824"/>
+          <w:tab w:val="left" w:pos="13740"/>
+          <w:tab w:val="left" w:pos="14656"/>
+        </w:tabs>
+        <w:wordWrap w:val="0"/>
+        <w:textAlignment w:val="baseline"/>
+        <w:rPr>
+          <w:rFonts w:ascii="Courier New" w:eastAsia="Times New Roman" w:hAnsi="Courier New" w:cs="Courier New"/>
+          <w:color w:val="000000"/>
+          <w:sz w:val="21"/>
+          <w:szCs w:val="21"/>
+        </w:rPr>
+      </w:pPr>
+      <w:r>
+        <w:rPr>
+          <w:rFonts w:ascii="Courier New" w:eastAsia="Times New Roman" w:hAnsi="Courier New" w:cs="Courier New"/>
+          <w:color w:val="000000"/>
+          <w:sz w:val="21"/>
+          <w:szCs w:val="21"/>
+        </w:rPr>
+        <w:t>|epoch     |origin_date_str     |ts_utc               |</w:t>
+      </w:r>
+    </w:p>
+    <w:p>
+      <w:pPr>
+        <w:shd w:val="clear" w:color="auto" w:fill="FFFFFF"/>
+        <w:tabs>
+          <w:tab w:val="left" w:pos="916"/>
+          <w:tab w:val="left" w:pos="1832"/>
+          <w:tab w:val="left" w:pos="2748"/>
+          <w:tab w:val="left" w:pos="3664"/>
+          <w:tab w:val="left" w:pos="4580"/>
+          <w:tab w:val="left" w:pos="5496"/>
+          <w:tab w:val="left" w:pos="6412"/>
+          <w:tab w:val="left" w:pos="7328"/>
+          <w:tab w:val="left" w:pos="8244"/>
+          <w:tab w:val="left" w:pos="9160"/>
+          <w:tab w:val="left" w:pos="10076"/>
+          <w:tab w:val="left" w:pos="10992"/>
+          <w:tab w:val="left" w:pos="11908"/>
+          <w:tab w:val="left" w:pos="12824"/>
+          <w:tab w:val="left" w:pos="13740"/>
+          <w:tab w:val="left" w:pos="14656"/>
+        </w:tabs>
+        <w:wordWrap w:val="0"/>
+        <w:textAlignment w:val="baseline"/>
+        <w:rPr>
+          <w:rFonts w:ascii="Courier New" w:eastAsia="Times New Roman" w:hAnsi="Courier New" w:cs="Courier New"/>
+          <w:color w:val="000000"/>
+          <w:sz w:val="21"/>
+          <w:szCs w:val="21"/>
+        </w:rPr>
+      </w:pPr>
+      <w:r>
+        <w:rPr>
+          <w:rFonts w:ascii="Courier New" w:eastAsia="Times New Roman" w:hAnsi="Courier New" w:cs="Courier New"/>
+          <w:color w:val="000000"/>
+          <w:sz w:val="21"/>
+          <w:szCs w:val="21"/>
+        </w:rPr>
+        <w:t>+----------+--------------------+---------------------+</w:t>
+      </w:r>
+    </w:p>
+    <w:p>
+      <w:pPr>
+        <w:shd w:val="clear" w:color="auto" w:fill="FFFFFF"/>
+        <w:tabs>
+          <w:tab w:val="left" w:pos="916"/>
+          <w:tab w:val="left" w:pos="1832"/>
+          <w:tab w:val="left" w:pos="2748"/>
+          <w:tab w:val="left" w:pos="3664"/>
+          <w:tab w:val="left" w:pos="4580"/>
+          <w:tab w:val="left" w:pos="5496"/>
+          <w:tab w:val="left" w:pos="6412"/>
+          <w:tab w:val="left" w:pos="7328"/>
+          <w:tab w:val="left" w:pos="8244"/>
+          <w:tab w:val="left" w:pos="9160"/>
+          <w:tab w:val="left" w:pos="10076"/>
+          <w:tab w:val="left" w:pos="10992"/>
+          <w:tab w:val="left" w:pos="11908"/>
+          <w:tab w:val="left" w:pos="12824"/>
+          <w:tab w:val="left" w:pos="13740"/>
+          <w:tab w:val="left" w:pos="14656"/>
+        </w:tabs>
+        <w:wordWrap w:val="0"/>
+        <w:textAlignment w:val="baseline"/>
+        <w:rPr>
+          <w:rFonts w:ascii="Courier New" w:eastAsia="Times New Roman" w:hAnsi="Courier New" w:cs="Courier New"/>
+          <w:color w:val="000000"/>
+          <w:sz w:val="21"/>
+          <w:szCs w:val="21"/>
+        </w:rPr>
+      </w:pPr>
+      <w:r>
+        <w:rPr>
+          <w:rFonts w:ascii="Courier New" w:eastAsia="Times New Roman" w:hAnsi="Courier New" w:cs="Courier New"/>
+          <w:color w:val="000000"/>
+          <w:sz w:val="21"/>
+          <w:szCs w:val="21"/>
+        </w:rPr>
+        <w:t>|1514919810|2018-01-02T07:03:30Z|2018-01-02 07:03:30.0|</w:t>
+      </w:r>
+    </w:p>
+    <w:p>
+      <w:pPr>
+        <w:shd w:val="clear" w:color="auto" w:fill="FFFFFF"/>
+        <w:tabs>
+          <w:tab w:val="left" w:pos="916"/>
+          <w:tab w:val="left" w:pos="1832"/>
+          <w:tab w:val="left" w:pos="2748"/>
+          <w:tab w:val="left" w:pos="3664"/>
+          <w:tab w:val="left" w:pos="4580"/>
+          <w:tab w:val="left" w:pos="5496"/>
+          <w:tab w:val="left" w:pos="6412"/>
+          <w:tab w:val="left" w:pos="7328"/>
+          <w:tab w:val="left" w:pos="8244"/>
+          <w:tab w:val="left" w:pos="9160"/>
+          <w:tab w:val="left" w:pos="10076"/>
+          <w:tab w:val="left" w:pos="10992"/>
+          <w:tab w:val="left" w:pos="11908"/>
+          <w:tab w:val="left" w:pos="12824"/>
+          <w:tab w:val="left" w:pos="13740"/>
+          <w:tab w:val="left" w:pos="14656"/>
+        </w:tabs>
+        <w:wordWrap w:val="0"/>
+        <w:textAlignment w:val="baseline"/>
+        <w:rPr>
+          <w:rFonts w:ascii="Courier New" w:eastAsia="Times New Roman" w:hAnsi="Courier New" w:cs="Courier New"/>
+          <w:color w:val="000000"/>
+          <w:sz w:val="21"/>
+          <w:szCs w:val="21"/>
+        </w:rPr>
+      </w:pPr>
+      <w:r>
+        <w:rPr>
+          <w:rFonts w:ascii="Courier New" w:eastAsia="Times New Roman" w:hAnsi="Courier New" w:cs="Courier New"/>
+          <w:color w:val="000000"/>
+          <w:sz w:val="21"/>
+          <w:szCs w:val="21"/>
+        </w:rPr>
+        <w:t>+----------+--------------------+---------------------+</w:t>
+      </w:r>
+    </w:p>
+    <w:p>
+      <w:pPr>
+        <w:shd w:val="clear" w:color="auto" w:fill="FFFFFF"/>
+        <w:tabs>
+          <w:tab w:val="left" w:pos="916"/>
+          <w:tab w:val="left" w:pos="1832"/>
+          <w:tab w:val="left" w:pos="2748"/>
+          <w:tab w:val="left" w:pos="3664"/>
+          <w:tab w:val="left" w:pos="4580"/>
+          <w:tab w:val="left" w:pos="5496"/>
+          <w:tab w:val="left" w:pos="6412"/>
+          <w:tab w:val="left" w:pos="7328"/>
+          <w:tab w:val="left" w:pos="8244"/>
+          <w:tab w:val="left" w:pos="9160"/>
+          <w:tab w:val="left" w:pos="10076"/>
+          <w:tab w:val="left" w:pos="10992"/>
+          <w:tab w:val="left" w:pos="11908"/>
+          <w:tab w:val="left" w:pos="12824"/>
+          <w:tab w:val="left" w:pos="13740"/>
+          <w:tab w:val="left" w:pos="14656"/>
+        </w:tabs>
+        <w:wordWrap w:val="0"/>
+        <w:textAlignment w:val="baseline"/>
+        <w:rPr>
+          <w:rFonts w:ascii="Courier New" w:eastAsia="Times New Roman" w:hAnsi="Courier New" w:cs="Courier New"/>
+          <w:color w:val="000000"/>
+          <w:sz w:val="21"/>
+          <w:szCs w:val="21"/>
+        </w:rPr>
+      </w:pPr>
+    </w:p>
+    <w:p>
+      <w:pPr>
+        <w:shd w:val="clear" w:color="auto" w:fill="FFFFFF"/>
+        <w:tabs>
+          <w:tab w:val="left" w:pos="916"/>
+          <w:tab w:val="left" w:pos="1832"/>
+          <w:tab w:val="left" w:pos="2748"/>
+          <w:tab w:val="left" w:pos="3664"/>
+          <w:tab w:val="left" w:pos="4580"/>
+          <w:tab w:val="left" w:pos="5496"/>
+          <w:tab w:val="left" w:pos="6412"/>
+          <w:tab w:val="left" w:pos="7328"/>
+          <w:tab w:val="left" w:pos="8244"/>
+          <w:tab w:val="left" w:pos="9160"/>
+          <w:tab w:val="left" w:pos="10076"/>
+          <w:tab w:val="left" w:pos="10992"/>
+          <w:tab w:val="left" w:pos="11908"/>
+          <w:tab w:val="left" w:pos="12824"/>
+          <w:tab w:val="left" w:pos="13740"/>
+          <w:tab w:val="left" w:pos="14656"/>
+        </w:tabs>
+        <w:wordWrap w:val="0"/>
+        <w:textAlignment w:val="baseline"/>
+        <w:rPr>
+          <w:rFonts w:ascii="Courier New" w:eastAsia="Times New Roman" w:hAnsi="Courier New" w:cs="Courier New"/>
+          <w:color w:val="000000"/>
+          <w:sz w:val="21"/>
+          <w:szCs w:val="21"/>
+        </w:rPr>
+      </w:pPr>
+      <w:r>
+        <w:rPr>
+          <w:rFonts w:ascii="Courier New" w:eastAsia="Times New Roman" w:hAnsi="Courier New" w:cs="Courier New"/>
+          <w:color w:val="000000"/>
+          <w:sz w:val="21"/>
+          <w:szCs w:val="21"/>
+        </w:rPr>
+        <w:t>[('epoch', 'int'), ('origin_date_str', 'string'), ('ts_utc', 'timestamp')]</w:t>
+      </w:r>
+    </w:p>
+    <w:p/>
+    <w:p/>
+    <w:p>
+      <w:pPr>
+        <w:pStyle w:val="Heading2"/>
+      </w:pPr>
+      <w:bookmarkStart w:id="43" w:name="_Toc20282646"/>
+      <w:r>
         <w:t xml:space="preserve">Convert Unix </w:t>
       </w:r>
       <w:r>
@@ -17819,6 +18434,9 @@
       </w:r>
       <w:r>
         <w:t>Timestamp to ISO Standard Date and Time</w:t>
+      </w:r>
+      <w:r>
+        <w:t xml:space="preserve"> String</w:t>
       </w:r>
       <w:bookmarkEnd w:id="43"/>
     </w:p>
@@ -18117,8 +18735,283 @@
     </w:p>
     <w:p>
       <w:pPr>
-        <w:pStyle w:val="code"/>
-      </w:pPr>
+        <w:rPr>
+          <w:rFonts w:asciiTheme="majorHAnsi" w:eastAsiaTheme="majorEastAsia" w:hAnsiTheme="majorHAnsi" w:cstheme="majorBidi"/>
+          <w:color w:val="2E74B5" w:themeColor="accent1" w:themeShade="BF"/>
+          <w:sz w:val="26"/>
+          <w:szCs w:val="26"/>
+        </w:rPr>
+      </w:pPr>
+      <w:r>
+        <w:br w:type="page"/>
+      </w:r>
+    </w:p>
+    <w:p>
+      <w:pPr>
+        <w:pStyle w:val="Heading2"/>
+      </w:pPr>
+      <w:bookmarkStart w:id="44" w:name="_Toc20282647"/>
+      <w:r>
+        <w:lastRenderedPageBreak/>
+        <w:t>Extract a Date Part from a Unix Epoch</w:t>
+      </w:r>
+      <w:bookmarkEnd w:id="44"/>
+    </w:p>
+    <w:p>
+      <w:pPr>
+        <w:pStyle w:val="code"/>
+      </w:pPr>
+    </w:p>
+    <w:p>
+      <w:pPr>
+        <w:pStyle w:val="code"/>
+      </w:pPr>
+      <w:r>
+        <w:t>test_055_df = sqlContext.sql(</w:t>
+      </w:r>
+    </w:p>
+    <w:p>
+      <w:pPr>
+        <w:pStyle w:val="code"/>
+      </w:pPr>
+      <w:r>
+        <w:t xml:space="preserve">    '''</w:t>
+      </w:r>
+    </w:p>
+    <w:p>
+      <w:pPr>
+        <w:pStyle w:val="code"/>
+      </w:pPr>
+      <w:r>
+        <w:t xml:space="preserve">    SELECT 1514919810 as epoch,</w:t>
+      </w:r>
+    </w:p>
+    <w:p>
+      <w:pPr>
+        <w:pStyle w:val="code"/>
+      </w:pPr>
+      <w:r>
+        <w:t xml:space="preserve">           from_unixtime(1514919810, "y-MM-dd'T'hh:mm:ss'Z'") as origin_date_str,</w:t>
+      </w:r>
+    </w:p>
+    <w:p>
+      <w:pPr>
+        <w:pStyle w:val="code"/>
+      </w:pPr>
+      <w:r>
+        <w:t xml:space="preserve">           month(from_unixtime(1514919810, "y-MM-dd'T'hh:mm:ss'Z'")) as month_int,</w:t>
+      </w:r>
+    </w:p>
+    <w:p>
+      <w:pPr>
+        <w:pStyle w:val="code"/>
+      </w:pPr>
+      <w:r>
+        <w:t xml:space="preserve">           to_utc_timestamp(from_unixtime(1514919810, "y-MM-dd'T'hh:mm:ss'Z'"), 'UTC') as ts_utc</w:t>
+      </w:r>
+    </w:p>
+    <w:p>
+      <w:pPr>
+        <w:pStyle w:val="code"/>
+      </w:pPr>
+      <w:r>
+        <w:t xml:space="preserve">    '''</w:t>
+      </w:r>
+    </w:p>
+    <w:p>
+      <w:pPr>
+        <w:pStyle w:val="code"/>
+      </w:pPr>
+      <w:r>
+        <w:t>)</w:t>
+      </w:r>
+    </w:p>
+    <w:p>
+      <w:pPr>
+        <w:pStyle w:val="code"/>
+      </w:pPr>
+    </w:p>
+    <w:p>
+      <w:pPr>
+        <w:pStyle w:val="code"/>
+      </w:pPr>
+      <w:r>
+        <w:t>test_055_df.show(truncate=False)</w:t>
+      </w:r>
+    </w:p>
+    <w:p>
+      <w:pPr>
+        <w:pStyle w:val="code"/>
+      </w:pPr>
+      <w:r>
+        <w:t>print test_055_df.dtypes</w:t>
+      </w:r>
+    </w:p>
+    <w:p/>
+    <w:p>
+      <w:r>
+        <w:t>Output:</w:t>
+      </w:r>
+    </w:p>
+    <w:p/>
+    <w:p>
+      <w:pPr>
+        <w:pStyle w:val="HTMLPreformatted"/>
+        <w:shd w:val="clear" w:color="auto" w:fill="FFFFFF"/>
+        <w:wordWrap w:val="0"/>
+        <w:textAlignment w:val="baseline"/>
+        <w:rPr>
+          <w:color w:val="000000"/>
+          <w:sz w:val="21"/>
+          <w:szCs w:val="21"/>
+        </w:rPr>
+      </w:pPr>
+      <w:r>
+        <w:rPr>
+          <w:color w:val="000000"/>
+          <w:sz w:val="21"/>
+          <w:szCs w:val="21"/>
+        </w:rPr>
+        <w:t>+----------+--------------------+---------+---------------------+</w:t>
+      </w:r>
+    </w:p>
+    <w:p>
+      <w:pPr>
+        <w:pStyle w:val="HTMLPreformatted"/>
+        <w:shd w:val="clear" w:color="auto" w:fill="FFFFFF"/>
+        <w:wordWrap w:val="0"/>
+        <w:textAlignment w:val="baseline"/>
+        <w:rPr>
+          <w:color w:val="000000"/>
+          <w:sz w:val="21"/>
+          <w:szCs w:val="21"/>
+        </w:rPr>
+      </w:pPr>
+      <w:r>
+        <w:rPr>
+          <w:color w:val="000000"/>
+          <w:sz w:val="21"/>
+          <w:szCs w:val="21"/>
+        </w:rPr>
+        <w:t>|epoch     |origin_date_str     |month_val|ts_utc               |</w:t>
+      </w:r>
+    </w:p>
+    <w:p>
+      <w:pPr>
+        <w:pStyle w:val="HTMLPreformatted"/>
+        <w:shd w:val="clear" w:color="auto" w:fill="FFFFFF"/>
+        <w:wordWrap w:val="0"/>
+        <w:textAlignment w:val="baseline"/>
+        <w:rPr>
+          <w:color w:val="000000"/>
+          <w:sz w:val="21"/>
+          <w:szCs w:val="21"/>
+        </w:rPr>
+      </w:pPr>
+      <w:r>
+        <w:rPr>
+          <w:color w:val="000000"/>
+          <w:sz w:val="21"/>
+          <w:szCs w:val="21"/>
+        </w:rPr>
+        <w:t>+----------+--------------------+---------+---------------------+</w:t>
+      </w:r>
+    </w:p>
+    <w:p>
+      <w:pPr>
+        <w:pStyle w:val="HTMLPreformatted"/>
+        <w:shd w:val="clear" w:color="auto" w:fill="FFFFFF"/>
+        <w:wordWrap w:val="0"/>
+        <w:textAlignment w:val="baseline"/>
+        <w:rPr>
+          <w:color w:val="000000"/>
+          <w:sz w:val="21"/>
+          <w:szCs w:val="21"/>
+        </w:rPr>
+      </w:pPr>
+      <w:r>
+        <w:rPr>
+          <w:color w:val="000000"/>
+          <w:sz w:val="21"/>
+          <w:szCs w:val="21"/>
+        </w:rPr>
+        <w:t>|1514919810|2018-01-02T07:03:30Z|1        |2018-01-02 07:03:30.0|</w:t>
+      </w:r>
+    </w:p>
+    <w:p>
+      <w:pPr>
+        <w:pStyle w:val="HTMLPreformatted"/>
+        <w:shd w:val="clear" w:color="auto" w:fill="FFFFFF"/>
+        <w:wordWrap w:val="0"/>
+        <w:textAlignment w:val="baseline"/>
+        <w:rPr>
+          <w:color w:val="000000"/>
+          <w:sz w:val="21"/>
+          <w:szCs w:val="21"/>
+        </w:rPr>
+      </w:pPr>
+      <w:r>
+        <w:rPr>
+          <w:color w:val="000000"/>
+          <w:sz w:val="21"/>
+          <w:szCs w:val="21"/>
+        </w:rPr>
+        <w:t>+----------+--------------------+---------+---------------------+</w:t>
+      </w:r>
+    </w:p>
+    <w:p>
+      <w:pPr>
+        <w:pStyle w:val="HTMLPreformatted"/>
+        <w:shd w:val="clear" w:color="auto" w:fill="FFFFFF"/>
+        <w:wordWrap w:val="0"/>
+        <w:textAlignment w:val="baseline"/>
+        <w:rPr>
+          <w:color w:val="000000"/>
+          <w:sz w:val="21"/>
+          <w:szCs w:val="21"/>
+        </w:rPr>
+      </w:pPr>
+    </w:p>
+    <w:p>
+      <w:pPr>
+        <w:pStyle w:val="HTMLPreformatted"/>
+        <w:shd w:val="clear" w:color="auto" w:fill="FFFFFF"/>
+        <w:wordWrap w:val="0"/>
+        <w:textAlignment w:val="baseline"/>
+        <w:rPr>
+          <w:color w:val="000000"/>
+          <w:sz w:val="18"/>
+          <w:szCs w:val="18"/>
+        </w:rPr>
+      </w:pPr>
+      <w:r>
+        <w:rPr>
+          <w:color w:val="000000"/>
+          <w:sz w:val="18"/>
+          <w:szCs w:val="18"/>
+        </w:rPr>
+        <w:t>[('epoch', 'int'), ('origin_date_str', 'string'), ('month_val', 'int'), ('ts_utc', 'timestamp')]</w:t>
+      </w:r>
+    </w:p>
+    <w:p>
+      <w:r>
+        <w:t xml:space="preserve"> </w:t>
+      </w:r>
+    </w:p>
+    <w:p>
+      <w:r>
+        <w:t>For a list of the Date Part functions you can call, see:</w:t>
+      </w:r>
+    </w:p>
+    <w:p>
+      <w:hyperlink r:id="rId6" w:history="1">
+        <w:r>
+          <w:rPr>
+            <w:rStyle w:val="Hyperlink"/>
+          </w:rPr>
+          <w:t>https://docs-snaplogic.atlassian.net/wiki/spaces/SD/pages/2458071/Date+Functions+and+Properties+Spark+SQL</w:t>
+        </w:r>
+      </w:hyperlink>
     </w:p>
     <w:p>
       <w:pPr>
@@ -18130,6 +19023,11 @@
         </w:rPr>
       </w:pPr>
       <w:r>
+        <w:t xml:space="preserve"> </w:t>
+      </w:r>
+      <w:bookmarkStart w:id="45" w:name="_GoBack"/>
+      <w:bookmarkEnd w:id="45"/>
+      <w:r>
         <w:br w:type="page"/>
       </w:r>
     </w:p>
@@ -18137,7 +19035,7 @@
       <w:pPr>
         <w:pStyle w:val="Heading1"/>
       </w:pPr>
-      <w:bookmarkStart w:id="44" w:name="_Toc18909163"/>
+      <w:bookmarkStart w:id="46" w:name="_Toc20282648"/>
       <w:r>
         <w:lastRenderedPageBreak/>
         <w:t>Windowing Functions</w:t>
@@ -18145,7 +19043,7 @@
       <w:r>
         <w:t xml:space="preserve"> (like Group By ... Having)</w:t>
       </w:r>
-      <w:bookmarkEnd w:id="44"/>
+      <w:bookmarkEnd w:id="46"/>
     </w:p>
     <w:p>
       <w:pPr>
@@ -18163,7 +19061,7 @@
       </w:pPr>
     </w:p>
     <w:p>
-      <w:hyperlink r:id="rId6" w:history="1">
+      <w:hyperlink r:id="rId7" w:history="1">
         <w:r>
           <w:rPr>
             <w:rStyle w:val="Hyperlink"/>
@@ -18809,6 +19707,7 @@
   <w:style w:type="paragraph" w:default="1" w:styleId="Normal">
     <w:name w:val="Normal"/>
     <w:qFormat/>
+    <w:rsid w:val="00F03E4C"/>
   </w:style>
   <w:style w:type="paragraph" w:styleId="Heading1">
     <w:name w:val="heading 1"/>
@@ -19186,6 +20085,16 @@
     <w:qFormat/>
     <w:rsid w:val="0017083A"/>
   </w:style>
+  <w:style w:type="character" w:styleId="UnresolvedMention">
+    <w:name w:val="Unresolved Mention"/>
+    <w:basedOn w:val="DefaultParagraphFont"/>
+    <w:uiPriority w:val="99"/>
+    <w:rsid w:val="006D487C"/>
+    <w:rPr>
+      <w:color w:val="605E5C"/>
+      <w:shd w:val="clear" w:color="auto" w:fill="E1DFDD"/>
+    </w:rPr>
+  </w:style>
 </w:styles>
 </file>
 
@@ -19455,7 +20364,7 @@
 </file>
 
 <file path=customXml/itemProps1.xml><?xml version="1.0" encoding="utf-8"?>
-<ds:datastoreItem xmlns:ds="http://schemas.openxmlformats.org/officeDocument/2006/customXml" ds:itemID="{0907393D-678F-DC41-B172-DF2149BE269D}">
+<ds:datastoreItem xmlns:ds="http://schemas.openxmlformats.org/officeDocument/2006/customXml" ds:itemID="{BCAFD08D-88BB-1544-BD22-2F744E538D42}">
   <ds:schemaRefs>
     <ds:schemaRef ds:uri="http://schemas.openxmlformats.org/officeDocument/2006/bibliography"/>
   </ds:schemaRefs>

</xml_diff>

<commit_message>
Added UPPER and LOWER functions for strings
</commit_message>
<xml_diff>
--- a/sparkSQL_cheatsheet.docx
+++ b/sparkSQL_cheatsheet.docx
@@ -38,7 +38,12 @@
             <w:pStyle w:val="TOCHeading"/>
           </w:pPr>
           <w:r>
-            <w:t>Table of Contents</w:t>
+            <w:t>Table of Content</w:t>
+          </w:r>
+          <w:bookmarkStart w:id="0" w:name="_GoBack"/>
+          <w:bookmarkEnd w:id="0"/>
+          <w:r>
+            <w:t>s</w:t>
           </w:r>
         </w:p>
         <w:p>
@@ -71,7 +76,7 @@
             </w:rPr>
             <w:fldChar w:fldCharType="separate"/>
           </w:r>
-          <w:hyperlink w:anchor="_Toc20282603" w:history="1">
+          <w:hyperlink w:anchor="_Toc21586574" w:history="1">
             <w:r>
               <w:rPr>
                 <w:rStyle w:val="Hyperlink"/>
@@ -98,7 +103,7 @@
                 <w:noProof/>
                 <w:webHidden/>
               </w:rPr>
-              <w:instrText xml:space="preserve"> PAGEREF _Toc20282603 \h </w:instrText>
+              <w:instrText xml:space="preserve"> PAGEREF _Toc21586574 \h </w:instrText>
             </w:r>
             <w:r>
               <w:rPr>
@@ -144,7 +149,7 @@
               <w:szCs w:val="24"/>
             </w:rPr>
           </w:pPr>
-          <w:hyperlink w:anchor="_Toc20282604" w:history="1">
+          <w:hyperlink w:anchor="_Toc21586575" w:history="1">
             <w:r>
               <w:rPr>
                 <w:rStyle w:val="Hyperlink"/>
@@ -171,7 +176,7 @@
                 <w:noProof/>
                 <w:webHidden/>
               </w:rPr>
-              <w:instrText xml:space="preserve"> PAGEREF _Toc20282604 \h </w:instrText>
+              <w:instrText xml:space="preserve"> PAGEREF _Toc21586575 \h </w:instrText>
             </w:r>
             <w:r>
               <w:rPr>
@@ -215,7 +220,7 @@
               <w:noProof/>
             </w:rPr>
           </w:pPr>
-          <w:hyperlink w:anchor="_Toc20282605" w:history="1">
+          <w:hyperlink w:anchor="_Toc21586576" w:history="1">
             <w:r>
               <w:rPr>
                 <w:rStyle w:val="Hyperlink"/>
@@ -242,7 +247,7 @@
                 <w:noProof/>
                 <w:webHidden/>
               </w:rPr>
-              <w:instrText xml:space="preserve"> PAGEREF _Toc20282605 \h </w:instrText>
+              <w:instrText xml:space="preserve"> PAGEREF _Toc21586576 \h </w:instrText>
             </w:r>
             <w:r>
               <w:rPr>
@@ -286,7 +291,7 @@
               <w:noProof/>
             </w:rPr>
           </w:pPr>
-          <w:hyperlink w:anchor="_Toc20282606" w:history="1">
+          <w:hyperlink w:anchor="_Toc21586577" w:history="1">
             <w:r>
               <w:rPr>
                 <w:rStyle w:val="Hyperlink"/>
@@ -313,7 +318,7 @@
                 <w:noProof/>
                 <w:webHidden/>
               </w:rPr>
-              <w:instrText xml:space="preserve"> PAGEREF _Toc20282606 \h </w:instrText>
+              <w:instrText xml:space="preserve"> PAGEREF _Toc21586577 \h </w:instrText>
             </w:r>
             <w:r>
               <w:rPr>
@@ -357,7 +362,7 @@
               <w:noProof/>
             </w:rPr>
           </w:pPr>
-          <w:hyperlink w:anchor="_Toc20282607" w:history="1">
+          <w:hyperlink w:anchor="_Toc21586578" w:history="1">
             <w:r>
               <w:rPr>
                 <w:rStyle w:val="Hyperlink"/>
@@ -384,7 +389,7 @@
                 <w:noProof/>
                 <w:webHidden/>
               </w:rPr>
-              <w:instrText xml:space="preserve"> PAGEREF _Toc20282607 \h </w:instrText>
+              <w:instrText xml:space="preserve"> PAGEREF _Toc21586578 \h </w:instrText>
             </w:r>
             <w:r>
               <w:rPr>
@@ -430,7 +435,7 @@
               <w:szCs w:val="24"/>
             </w:rPr>
           </w:pPr>
-          <w:hyperlink w:anchor="_Toc20282608" w:history="1">
+          <w:hyperlink w:anchor="_Toc21586579" w:history="1">
             <w:r>
               <w:rPr>
                 <w:rStyle w:val="Hyperlink"/>
@@ -457,7 +462,7 @@
                 <w:noProof/>
                 <w:webHidden/>
               </w:rPr>
-              <w:instrText xml:space="preserve"> PAGEREF _Toc20282608 \h </w:instrText>
+              <w:instrText xml:space="preserve"> PAGEREF _Toc21586579 \h </w:instrText>
             </w:r>
             <w:r>
               <w:rPr>
@@ -501,7 +506,7 @@
               <w:noProof/>
             </w:rPr>
           </w:pPr>
-          <w:hyperlink w:anchor="_Toc20282609" w:history="1">
+          <w:hyperlink w:anchor="_Toc21586580" w:history="1">
             <w:r>
               <w:rPr>
                 <w:rStyle w:val="Hyperlink"/>
@@ -528,7 +533,7 @@
                 <w:noProof/>
                 <w:webHidden/>
               </w:rPr>
-              <w:instrText xml:space="preserve"> PAGEREF _Toc20282609 \h </w:instrText>
+              <w:instrText xml:space="preserve"> PAGEREF _Toc21586580 \h </w:instrText>
             </w:r>
             <w:r>
               <w:rPr>
@@ -574,7 +579,7 @@
               <w:szCs w:val="24"/>
             </w:rPr>
           </w:pPr>
-          <w:hyperlink w:anchor="_Toc20282610" w:history="1">
+          <w:hyperlink w:anchor="_Toc21586581" w:history="1">
             <w:r>
               <w:rPr>
                 <w:rStyle w:val="Hyperlink"/>
@@ -601,7 +606,7 @@
                 <w:noProof/>
                 <w:webHidden/>
               </w:rPr>
-              <w:instrText xml:space="preserve"> PAGEREF _Toc20282610 \h </w:instrText>
+              <w:instrText xml:space="preserve"> PAGEREF _Toc21586581 \h </w:instrText>
             </w:r>
             <w:r>
               <w:rPr>
@@ -647,7 +652,7 @@
               <w:szCs w:val="24"/>
             </w:rPr>
           </w:pPr>
-          <w:hyperlink w:anchor="_Toc20282611" w:history="1">
+          <w:hyperlink w:anchor="_Toc21586582" w:history="1">
             <w:r>
               <w:rPr>
                 <w:rStyle w:val="Hyperlink"/>
@@ -674,7 +679,7 @@
                 <w:noProof/>
                 <w:webHidden/>
               </w:rPr>
-              <w:instrText xml:space="preserve"> PAGEREF _Toc20282611 \h </w:instrText>
+              <w:instrText xml:space="preserve"> PAGEREF _Toc21586582 \h </w:instrText>
             </w:r>
             <w:r>
               <w:rPr>
@@ -720,7 +725,7 @@
               <w:szCs w:val="24"/>
             </w:rPr>
           </w:pPr>
-          <w:hyperlink w:anchor="_Toc20282612" w:history="1">
+          <w:hyperlink w:anchor="_Toc21586583" w:history="1">
             <w:r>
               <w:rPr>
                 <w:rStyle w:val="Hyperlink"/>
@@ -747,7 +752,7 @@
                 <w:noProof/>
                 <w:webHidden/>
               </w:rPr>
-              <w:instrText xml:space="preserve"> PAGEREF _Toc20282612 \h </w:instrText>
+              <w:instrText xml:space="preserve"> PAGEREF _Toc21586583 \h </w:instrText>
             </w:r>
             <w:r>
               <w:rPr>
@@ -793,7 +798,7 @@
               <w:szCs w:val="24"/>
             </w:rPr>
           </w:pPr>
-          <w:hyperlink w:anchor="_Toc20282613" w:history="1">
+          <w:hyperlink w:anchor="_Toc21586584" w:history="1">
             <w:r>
               <w:rPr>
                 <w:rStyle w:val="Hyperlink"/>
@@ -820,7 +825,7 @@
                 <w:noProof/>
                 <w:webHidden/>
               </w:rPr>
-              <w:instrText xml:space="preserve"> PAGEREF _Toc20282613 \h </w:instrText>
+              <w:instrText xml:space="preserve"> PAGEREF _Toc21586584 \h </w:instrText>
             </w:r>
             <w:r>
               <w:rPr>
@@ -866,7 +871,7 @@
               <w:szCs w:val="24"/>
             </w:rPr>
           </w:pPr>
-          <w:hyperlink w:anchor="_Toc20282614" w:history="1">
+          <w:hyperlink w:anchor="_Toc21586585" w:history="1">
             <w:r>
               <w:rPr>
                 <w:rStyle w:val="Hyperlink"/>
@@ -893,7 +898,7 @@
                 <w:noProof/>
                 <w:webHidden/>
               </w:rPr>
-              <w:instrText xml:space="preserve"> PAGEREF _Toc20282614 \h </w:instrText>
+              <w:instrText xml:space="preserve"> PAGEREF _Toc21586585 \h </w:instrText>
             </w:r>
             <w:r>
               <w:rPr>
@@ -937,7 +942,7 @@
               <w:noProof/>
             </w:rPr>
           </w:pPr>
-          <w:hyperlink w:anchor="_Toc20282615" w:history="1">
+          <w:hyperlink w:anchor="_Toc21586586" w:history="1">
             <w:r>
               <w:rPr>
                 <w:rStyle w:val="Hyperlink"/>
@@ -964,7 +969,7 @@
                 <w:noProof/>
                 <w:webHidden/>
               </w:rPr>
-              <w:instrText xml:space="preserve"> PAGEREF _Toc20282615 \h </w:instrText>
+              <w:instrText xml:space="preserve"> PAGEREF _Toc21586586 \h </w:instrText>
             </w:r>
             <w:r>
               <w:rPr>
@@ -1008,7 +1013,7 @@
               <w:noProof/>
             </w:rPr>
           </w:pPr>
-          <w:hyperlink w:anchor="_Toc20282616" w:history="1">
+          <w:hyperlink w:anchor="_Toc21586587" w:history="1">
             <w:r>
               <w:rPr>
                 <w:rStyle w:val="Hyperlink"/>
@@ -1035,7 +1040,7 @@
                 <w:noProof/>
                 <w:webHidden/>
               </w:rPr>
-              <w:instrText xml:space="preserve"> PAGEREF _Toc20282616 \h </w:instrText>
+              <w:instrText xml:space="preserve"> PAGEREF _Toc21586587 \h </w:instrText>
             </w:r>
             <w:r>
               <w:rPr>
@@ -1079,7 +1084,7 @@
               <w:noProof/>
             </w:rPr>
           </w:pPr>
-          <w:hyperlink w:anchor="_Toc20282617" w:history="1">
+          <w:hyperlink w:anchor="_Toc21586588" w:history="1">
             <w:r>
               <w:rPr>
                 <w:rStyle w:val="Hyperlink"/>
@@ -1106,7 +1111,7 @@
                 <w:noProof/>
                 <w:webHidden/>
               </w:rPr>
-              <w:instrText xml:space="preserve"> PAGEREF _Toc20282617 \h </w:instrText>
+              <w:instrText xml:space="preserve"> PAGEREF _Toc21586588 \h </w:instrText>
             </w:r>
             <w:r>
               <w:rPr>
@@ -1152,7 +1157,7 @@
               <w:szCs w:val="24"/>
             </w:rPr>
           </w:pPr>
-          <w:hyperlink w:anchor="_Toc20282618" w:history="1">
+          <w:hyperlink w:anchor="_Toc21586589" w:history="1">
             <w:r>
               <w:rPr>
                 <w:rStyle w:val="Hyperlink"/>
@@ -1179,7 +1184,7 @@
                 <w:noProof/>
                 <w:webHidden/>
               </w:rPr>
-              <w:instrText xml:space="preserve"> PAGEREF _Toc20282618 \h </w:instrText>
+              <w:instrText xml:space="preserve"> PAGEREF _Toc21586589 \h </w:instrText>
             </w:r>
             <w:r>
               <w:rPr>
@@ -1225,7 +1230,7 @@
               <w:szCs w:val="24"/>
             </w:rPr>
           </w:pPr>
-          <w:hyperlink w:anchor="_Toc20282619" w:history="1">
+          <w:hyperlink w:anchor="_Toc21586590" w:history="1">
             <w:r>
               <w:rPr>
                 <w:rStyle w:val="Hyperlink"/>
@@ -1252,7 +1257,7 @@
                 <w:noProof/>
                 <w:webHidden/>
               </w:rPr>
-              <w:instrText xml:space="preserve"> PAGEREF _Toc20282619 \h </w:instrText>
+              <w:instrText xml:space="preserve"> PAGEREF _Toc21586590 \h </w:instrText>
             </w:r>
             <w:r>
               <w:rPr>
@@ -1296,7 +1301,7 @@
               <w:noProof/>
             </w:rPr>
           </w:pPr>
-          <w:hyperlink w:anchor="_Toc20282620" w:history="1">
+          <w:hyperlink w:anchor="_Toc21586591" w:history="1">
             <w:r>
               <w:rPr>
                 <w:rStyle w:val="Hyperlink"/>
@@ -1323,7 +1328,7 @@
                 <w:noProof/>
                 <w:webHidden/>
               </w:rPr>
-              <w:instrText xml:space="preserve"> PAGEREF _Toc20282620 \h </w:instrText>
+              <w:instrText xml:space="preserve"> PAGEREF _Toc21586591 \h </w:instrText>
             </w:r>
             <w:r>
               <w:rPr>
@@ -1367,7 +1372,7 @@
               <w:noProof/>
             </w:rPr>
           </w:pPr>
-          <w:hyperlink w:anchor="_Toc20282621" w:history="1">
+          <w:hyperlink w:anchor="_Toc21586592" w:history="1">
             <w:r>
               <w:rPr>
                 <w:rStyle w:val="Hyperlink"/>
@@ -1403,7 +1408,7 @@
                 <w:noProof/>
                 <w:webHidden/>
               </w:rPr>
-              <w:instrText xml:space="preserve"> PAGEREF _Toc20282621 \h </w:instrText>
+              <w:instrText xml:space="preserve"> PAGEREF _Toc21586592 \h </w:instrText>
             </w:r>
             <w:r>
               <w:rPr>
@@ -1447,7 +1452,7 @@
               <w:noProof/>
             </w:rPr>
           </w:pPr>
-          <w:hyperlink w:anchor="_Toc20282622" w:history="1">
+          <w:hyperlink w:anchor="_Toc21586593" w:history="1">
             <w:r>
               <w:rPr>
                 <w:rStyle w:val="Hyperlink"/>
@@ -1474,7 +1479,7 @@
                 <w:noProof/>
                 <w:webHidden/>
               </w:rPr>
-              <w:instrText xml:space="preserve"> PAGEREF _Toc20282622 \h </w:instrText>
+              <w:instrText xml:space="preserve"> PAGEREF _Toc21586593 \h </w:instrText>
             </w:r>
             <w:r>
               <w:rPr>
@@ -1518,7 +1523,7 @@
               <w:noProof/>
             </w:rPr>
           </w:pPr>
-          <w:hyperlink w:anchor="_Toc20282623" w:history="1">
+          <w:hyperlink w:anchor="_Toc21586594" w:history="1">
             <w:r>
               <w:rPr>
                 <w:rStyle w:val="Hyperlink"/>
@@ -1545,7 +1550,7 @@
                 <w:noProof/>
                 <w:webHidden/>
               </w:rPr>
-              <w:instrText xml:space="preserve"> PAGEREF _Toc20282623 \h </w:instrText>
+              <w:instrText xml:space="preserve"> PAGEREF _Toc21586594 \h </w:instrText>
             </w:r>
             <w:r>
               <w:rPr>
@@ -1589,7 +1594,7 @@
               <w:noProof/>
             </w:rPr>
           </w:pPr>
-          <w:hyperlink w:anchor="_Toc20282624" w:history="1">
+          <w:hyperlink w:anchor="_Toc21586595" w:history="1">
             <w:r>
               <w:rPr>
                 <w:rStyle w:val="Hyperlink"/>
@@ -1616,7 +1621,7 @@
                 <w:noProof/>
                 <w:webHidden/>
               </w:rPr>
-              <w:instrText xml:space="preserve"> PAGEREF _Toc20282624 \h </w:instrText>
+              <w:instrText xml:space="preserve"> PAGEREF _Toc21586595 \h </w:instrText>
             </w:r>
             <w:r>
               <w:rPr>
@@ -1660,7 +1665,7 @@
               <w:noProof/>
             </w:rPr>
           </w:pPr>
-          <w:hyperlink w:anchor="_Toc20282625" w:history="1">
+          <w:hyperlink w:anchor="_Toc21586596" w:history="1">
             <w:r>
               <w:rPr>
                 <w:rStyle w:val="Hyperlink"/>
@@ -1687,7 +1692,7 @@
                 <w:noProof/>
                 <w:webHidden/>
               </w:rPr>
-              <w:instrText xml:space="preserve"> PAGEREF _Toc20282625 \h </w:instrText>
+              <w:instrText xml:space="preserve"> PAGEREF _Toc21586596 \h </w:instrText>
             </w:r>
             <w:r>
               <w:rPr>
@@ -1731,7 +1736,7 @@
               <w:noProof/>
             </w:rPr>
           </w:pPr>
-          <w:hyperlink w:anchor="_Toc20282626" w:history="1">
+          <w:hyperlink w:anchor="_Toc21586597" w:history="1">
             <w:r>
               <w:rPr>
                 <w:rStyle w:val="Hyperlink"/>
@@ -1758,7 +1763,7 @@
                 <w:noProof/>
                 <w:webHidden/>
               </w:rPr>
-              <w:instrText xml:space="preserve"> PAGEREF _Toc20282626 \h </w:instrText>
+              <w:instrText xml:space="preserve"> PAGEREF _Toc21586597 \h </w:instrText>
             </w:r>
             <w:r>
               <w:rPr>
@@ -1804,7 +1809,7 @@
               <w:szCs w:val="24"/>
             </w:rPr>
           </w:pPr>
-          <w:hyperlink w:anchor="_Toc20282627" w:history="1">
+          <w:hyperlink w:anchor="_Toc21586598" w:history="1">
             <w:r>
               <w:rPr>
                 <w:rStyle w:val="Hyperlink"/>
@@ -1831,7 +1836,7 @@
                 <w:noProof/>
                 <w:webHidden/>
               </w:rPr>
-              <w:instrText xml:space="preserve"> PAGEREF _Toc20282627 \h </w:instrText>
+              <w:instrText xml:space="preserve"> PAGEREF _Toc21586598 \h </w:instrText>
             </w:r>
             <w:r>
               <w:rPr>
@@ -1875,7 +1880,7 @@
               <w:noProof/>
             </w:rPr>
           </w:pPr>
-          <w:hyperlink w:anchor="_Toc20282628" w:history="1">
+          <w:hyperlink w:anchor="_Toc21586599" w:history="1">
             <w:r>
               <w:rPr>
                 <w:rStyle w:val="Hyperlink"/>
@@ -1902,7 +1907,7 @@
                 <w:noProof/>
                 <w:webHidden/>
               </w:rPr>
-              <w:instrText xml:space="preserve"> PAGEREF _Toc20282628 \h </w:instrText>
+              <w:instrText xml:space="preserve"> PAGEREF _Toc21586599 \h </w:instrText>
             </w:r>
             <w:r>
               <w:rPr>
@@ -1948,7 +1953,7 @@
               <w:szCs w:val="24"/>
             </w:rPr>
           </w:pPr>
-          <w:hyperlink w:anchor="_Toc20282629" w:history="1">
+          <w:hyperlink w:anchor="_Toc21586600" w:history="1">
             <w:r>
               <w:rPr>
                 <w:rStyle w:val="Hyperlink"/>
@@ -1975,7 +1980,7 @@
                 <w:noProof/>
                 <w:webHidden/>
               </w:rPr>
-              <w:instrText xml:space="preserve"> PAGEREF _Toc20282629 \h </w:instrText>
+              <w:instrText xml:space="preserve"> PAGEREF _Toc21586600 \h </w:instrText>
             </w:r>
             <w:r>
               <w:rPr>
@@ -2019,7 +2024,7 @@
               <w:noProof/>
             </w:rPr>
           </w:pPr>
-          <w:hyperlink w:anchor="_Toc20282630" w:history="1">
+          <w:hyperlink w:anchor="_Toc21586601" w:history="1">
             <w:r>
               <w:rPr>
                 <w:rStyle w:val="Hyperlink"/>
@@ -2046,7 +2051,7 @@
                 <w:noProof/>
                 <w:webHidden/>
               </w:rPr>
-              <w:instrText xml:space="preserve"> PAGEREF _Toc20282630 \h </w:instrText>
+              <w:instrText xml:space="preserve"> PAGEREF _Toc21586601 \h </w:instrText>
             </w:r>
             <w:r>
               <w:rPr>
@@ -2092,7 +2097,7 @@
               <w:szCs w:val="24"/>
             </w:rPr>
           </w:pPr>
-          <w:hyperlink w:anchor="_Toc20282631" w:history="1">
+          <w:hyperlink w:anchor="_Toc21586602" w:history="1">
             <w:r>
               <w:rPr>
                 <w:rStyle w:val="Hyperlink"/>
@@ -2119,7 +2124,7 @@
                 <w:noProof/>
                 <w:webHidden/>
               </w:rPr>
-              <w:instrText xml:space="preserve"> PAGEREF _Toc20282631 \h </w:instrText>
+              <w:instrText xml:space="preserve"> PAGEREF _Toc21586602 \h </w:instrText>
             </w:r>
             <w:r>
               <w:rPr>
@@ -2165,7 +2170,7 @@
               <w:szCs w:val="24"/>
             </w:rPr>
           </w:pPr>
-          <w:hyperlink w:anchor="_Toc20282632" w:history="1">
+          <w:hyperlink w:anchor="_Toc21586603" w:history="1">
             <w:r>
               <w:rPr>
                 <w:rStyle w:val="Hyperlink"/>
@@ -2192,7 +2197,7 @@
                 <w:noProof/>
                 <w:webHidden/>
               </w:rPr>
-              <w:instrText xml:space="preserve"> PAGEREF _Toc20282632 \h </w:instrText>
+              <w:instrText xml:space="preserve"> PAGEREF _Toc21586603 \h </w:instrText>
             </w:r>
             <w:r>
               <w:rPr>
@@ -2236,7 +2241,7 @@
               <w:noProof/>
             </w:rPr>
           </w:pPr>
-          <w:hyperlink w:anchor="_Toc20282633" w:history="1">
+          <w:hyperlink w:anchor="_Toc21586604" w:history="1">
             <w:r>
               <w:rPr>
                 <w:rStyle w:val="Hyperlink"/>
@@ -2263,7 +2268,7 @@
                 <w:noProof/>
                 <w:webHidden/>
               </w:rPr>
-              <w:instrText xml:space="preserve"> PAGEREF _Toc20282633 \h </w:instrText>
+              <w:instrText xml:space="preserve"> PAGEREF _Toc21586604 \h </w:instrText>
             </w:r>
             <w:r>
               <w:rPr>
@@ -2309,7 +2314,7 @@
               <w:szCs w:val="24"/>
             </w:rPr>
           </w:pPr>
-          <w:hyperlink w:anchor="_Toc20282634" w:history="1">
+          <w:hyperlink w:anchor="_Toc21586605" w:history="1">
             <w:r>
               <w:rPr>
                 <w:rStyle w:val="Hyperlink"/>
@@ -2336,7 +2341,7 @@
                 <w:noProof/>
                 <w:webHidden/>
               </w:rPr>
-              <w:instrText xml:space="preserve"> PAGEREF _Toc20282634 \h </w:instrText>
+              <w:instrText xml:space="preserve"> PAGEREF _Toc21586605 \h </w:instrText>
             </w:r>
             <w:r>
               <w:rPr>
@@ -2382,7 +2387,7 @@
               <w:szCs w:val="24"/>
             </w:rPr>
           </w:pPr>
-          <w:hyperlink w:anchor="_Toc20282635" w:history="1">
+          <w:hyperlink w:anchor="_Toc21586606" w:history="1">
             <w:r>
               <w:rPr>
                 <w:rStyle w:val="Hyperlink"/>
@@ -2409,7 +2414,7 @@
                 <w:noProof/>
                 <w:webHidden/>
               </w:rPr>
-              <w:instrText xml:space="preserve"> PAGEREF _Toc20282635 \h </w:instrText>
+              <w:instrText xml:space="preserve"> PAGEREF _Toc21586606 \h </w:instrText>
             </w:r>
             <w:r>
               <w:rPr>
@@ -2455,13 +2460,13 @@
               <w:szCs w:val="24"/>
             </w:rPr>
           </w:pPr>
-          <w:hyperlink w:anchor="_Toc20282636" w:history="1">
+          <w:hyperlink w:anchor="_Toc21586607" w:history="1">
             <w:r>
               <w:rPr>
                 <w:rStyle w:val="Hyperlink"/>
                 <w:noProof/>
               </w:rPr>
-              <w:t>Match Part of a String, Using Wildcards</w:t>
+              <w:t>Convert a String to UPPER or lower case</w:t>
             </w:r>
             <w:r>
               <w:rPr>
@@ -2482,7 +2487,7 @@
                 <w:noProof/>
                 <w:webHidden/>
               </w:rPr>
-              <w:instrText xml:space="preserve"> PAGEREF _Toc20282636 \h </w:instrText>
+              <w:instrText xml:space="preserve"> PAGEREF _Toc21586607 \h </w:instrText>
             </w:r>
             <w:r>
               <w:rPr>
@@ -2528,13 +2533,13 @@
               <w:szCs w:val="24"/>
             </w:rPr>
           </w:pPr>
-          <w:hyperlink w:anchor="_Toc20282637" w:history="1">
+          <w:hyperlink w:anchor="_Toc21586608" w:history="1">
             <w:r>
               <w:rPr>
                 <w:rStyle w:val="Hyperlink"/>
                 <w:noProof/>
               </w:rPr>
-              <w:t>Substring</w:t>
+              <w:t>Match Part of a String, Using Wildcards</w:t>
             </w:r>
             <w:r>
               <w:rPr>
@@ -2555,7 +2560,7 @@
                 <w:noProof/>
                 <w:webHidden/>
               </w:rPr>
-              <w:instrText xml:space="preserve"> PAGEREF _Toc20282637 \h </w:instrText>
+              <w:instrText xml:space="preserve"> PAGEREF _Toc21586608 \h </w:instrText>
             </w:r>
             <w:r>
               <w:rPr>
@@ -2576,148 +2581,6 @@
                 <w:webHidden/>
               </w:rPr>
               <w:t>17</w:t>
-            </w:r>
-            <w:r>
-              <w:rPr>
-                <w:noProof/>
-                <w:webHidden/>
-              </w:rPr>
-              <w:fldChar w:fldCharType="end"/>
-            </w:r>
-          </w:hyperlink>
-        </w:p>
-        <w:p>
-          <w:pPr>
-            <w:pStyle w:val="TOC1"/>
-            <w:tabs>
-              <w:tab w:val="right" w:leader="dot" w:pos="11150"/>
-            </w:tabs>
-            <w:rPr>
-              <w:rFonts w:eastAsiaTheme="minorEastAsia"/>
-              <w:b w:val="0"/>
-              <w:bCs w:val="0"/>
-              <w:noProof/>
-            </w:rPr>
-          </w:pPr>
-          <w:hyperlink w:anchor="_Toc20282638" w:history="1">
-            <w:r>
-              <w:rPr>
-                <w:rStyle w:val="Hyperlink"/>
-                <w:noProof/>
-              </w:rPr>
-              <w:t>Time Intervals</w:t>
-            </w:r>
-            <w:r>
-              <w:rPr>
-                <w:noProof/>
-                <w:webHidden/>
-              </w:rPr>
-              <w:tab/>
-            </w:r>
-            <w:r>
-              <w:rPr>
-                <w:noProof/>
-                <w:webHidden/>
-              </w:rPr>
-              <w:fldChar w:fldCharType="begin"/>
-            </w:r>
-            <w:r>
-              <w:rPr>
-                <w:noProof/>
-                <w:webHidden/>
-              </w:rPr>
-              <w:instrText xml:space="preserve"> PAGEREF _Toc20282638 \h </w:instrText>
-            </w:r>
-            <w:r>
-              <w:rPr>
-                <w:noProof/>
-                <w:webHidden/>
-              </w:rPr>
-            </w:r>
-            <w:r>
-              <w:rPr>
-                <w:noProof/>
-                <w:webHidden/>
-              </w:rPr>
-              <w:fldChar w:fldCharType="separate"/>
-            </w:r>
-            <w:r>
-              <w:rPr>
-                <w:noProof/>
-                <w:webHidden/>
-              </w:rPr>
-              <w:t>18</w:t>
-            </w:r>
-            <w:r>
-              <w:rPr>
-                <w:noProof/>
-                <w:webHidden/>
-              </w:rPr>
-              <w:fldChar w:fldCharType="end"/>
-            </w:r>
-          </w:hyperlink>
-        </w:p>
-        <w:p>
-          <w:pPr>
-            <w:pStyle w:val="TOC1"/>
-            <w:tabs>
-              <w:tab w:val="right" w:leader="dot" w:pos="11150"/>
-            </w:tabs>
-            <w:rPr>
-              <w:rFonts w:eastAsiaTheme="minorEastAsia"/>
-              <w:b w:val="0"/>
-              <w:bCs w:val="0"/>
-              <w:noProof/>
-            </w:rPr>
-          </w:pPr>
-          <w:hyperlink w:anchor="_Toc20282639" w:history="1">
-            <w:r>
-              <w:rPr>
-                <w:rStyle w:val="Hyperlink"/>
-                <w:noProof/>
-              </w:rPr>
-              <w:t>Timestamps</w:t>
-            </w:r>
-            <w:r>
-              <w:rPr>
-                <w:noProof/>
-                <w:webHidden/>
-              </w:rPr>
-              <w:tab/>
-            </w:r>
-            <w:r>
-              <w:rPr>
-                <w:noProof/>
-                <w:webHidden/>
-              </w:rPr>
-              <w:fldChar w:fldCharType="begin"/>
-            </w:r>
-            <w:r>
-              <w:rPr>
-                <w:noProof/>
-                <w:webHidden/>
-              </w:rPr>
-              <w:instrText xml:space="preserve"> PAGEREF _Toc20282639 \h </w:instrText>
-            </w:r>
-            <w:r>
-              <w:rPr>
-                <w:noProof/>
-                <w:webHidden/>
-              </w:rPr>
-            </w:r>
-            <w:r>
-              <w:rPr>
-                <w:noProof/>
-                <w:webHidden/>
-              </w:rPr>
-              <w:fldChar w:fldCharType="separate"/>
-            </w:r>
-            <w:r>
-              <w:rPr>
-                <w:noProof/>
-                <w:webHidden/>
-              </w:rPr>
-              <w:t>19</w:t>
             </w:r>
             <w:r>
               <w:rPr>
@@ -2743,13 +2606,13 @@
               <w:szCs w:val="24"/>
             </w:rPr>
           </w:pPr>
-          <w:hyperlink w:anchor="_Toc20282640" w:history="1">
+          <w:hyperlink w:anchor="_Toc21586609" w:history="1">
             <w:r>
               <w:rPr>
                 <w:rStyle w:val="Hyperlink"/>
                 <w:noProof/>
               </w:rPr>
-              <w:t>Convert a timestamp in UTC to a timestamp in a Local Timezone</w:t>
+              <w:t>Substring</w:t>
             </w:r>
             <w:r>
               <w:rPr>
@@ -2770,7 +2633,7 @@
                 <w:noProof/>
                 <w:webHidden/>
               </w:rPr>
-              <w:instrText xml:space="preserve"> PAGEREF _Toc20282640 \h </w:instrText>
+              <w:instrText xml:space="preserve"> PAGEREF _Toc21586609 \h </w:instrText>
             </w:r>
             <w:r>
               <w:rPr>
@@ -2790,7 +2653,149 @@
                 <w:noProof/>
                 <w:webHidden/>
               </w:rPr>
+              <w:t>17</w:t>
+            </w:r>
+            <w:r>
+              <w:rPr>
+                <w:noProof/>
+                <w:webHidden/>
+              </w:rPr>
+              <w:fldChar w:fldCharType="end"/>
+            </w:r>
+          </w:hyperlink>
+        </w:p>
+        <w:p>
+          <w:pPr>
+            <w:pStyle w:val="TOC1"/>
+            <w:tabs>
+              <w:tab w:val="right" w:leader="dot" w:pos="11150"/>
+            </w:tabs>
+            <w:rPr>
+              <w:rFonts w:eastAsiaTheme="minorEastAsia"/>
+              <w:b w:val="0"/>
+              <w:bCs w:val="0"/>
+              <w:noProof/>
+            </w:rPr>
+          </w:pPr>
+          <w:hyperlink w:anchor="_Toc21586610" w:history="1">
+            <w:r>
+              <w:rPr>
+                <w:rStyle w:val="Hyperlink"/>
+                <w:noProof/>
+              </w:rPr>
+              <w:t>Time Intervals</w:t>
+            </w:r>
+            <w:r>
+              <w:rPr>
+                <w:noProof/>
+                <w:webHidden/>
+              </w:rPr>
+              <w:tab/>
+            </w:r>
+            <w:r>
+              <w:rPr>
+                <w:noProof/>
+                <w:webHidden/>
+              </w:rPr>
+              <w:fldChar w:fldCharType="begin"/>
+            </w:r>
+            <w:r>
+              <w:rPr>
+                <w:noProof/>
+                <w:webHidden/>
+              </w:rPr>
+              <w:instrText xml:space="preserve"> PAGEREF _Toc21586610 \h </w:instrText>
+            </w:r>
+            <w:r>
+              <w:rPr>
+                <w:noProof/>
+                <w:webHidden/>
+              </w:rPr>
+            </w:r>
+            <w:r>
+              <w:rPr>
+                <w:noProof/>
+                <w:webHidden/>
+              </w:rPr>
+              <w:fldChar w:fldCharType="separate"/>
+            </w:r>
+            <w:r>
+              <w:rPr>
+                <w:noProof/>
+                <w:webHidden/>
+              </w:rPr>
               <w:t>19</w:t>
+            </w:r>
+            <w:r>
+              <w:rPr>
+                <w:noProof/>
+                <w:webHidden/>
+              </w:rPr>
+              <w:fldChar w:fldCharType="end"/>
+            </w:r>
+          </w:hyperlink>
+        </w:p>
+        <w:p>
+          <w:pPr>
+            <w:pStyle w:val="TOC1"/>
+            <w:tabs>
+              <w:tab w:val="right" w:leader="dot" w:pos="11150"/>
+            </w:tabs>
+            <w:rPr>
+              <w:rFonts w:eastAsiaTheme="minorEastAsia"/>
+              <w:b w:val="0"/>
+              <w:bCs w:val="0"/>
+              <w:noProof/>
+            </w:rPr>
+          </w:pPr>
+          <w:hyperlink w:anchor="_Toc21586611" w:history="1">
+            <w:r>
+              <w:rPr>
+                <w:rStyle w:val="Hyperlink"/>
+                <w:noProof/>
+              </w:rPr>
+              <w:t>Timestamps</w:t>
+            </w:r>
+            <w:r>
+              <w:rPr>
+                <w:noProof/>
+                <w:webHidden/>
+              </w:rPr>
+              <w:tab/>
+            </w:r>
+            <w:r>
+              <w:rPr>
+                <w:noProof/>
+                <w:webHidden/>
+              </w:rPr>
+              <w:fldChar w:fldCharType="begin"/>
+            </w:r>
+            <w:r>
+              <w:rPr>
+                <w:noProof/>
+                <w:webHidden/>
+              </w:rPr>
+              <w:instrText xml:space="preserve"> PAGEREF _Toc21586611 \h </w:instrText>
+            </w:r>
+            <w:r>
+              <w:rPr>
+                <w:noProof/>
+                <w:webHidden/>
+              </w:rPr>
+            </w:r>
+            <w:r>
+              <w:rPr>
+                <w:noProof/>
+                <w:webHidden/>
+              </w:rPr>
+              <w:fldChar w:fldCharType="separate"/>
+            </w:r>
+            <w:r>
+              <w:rPr>
+                <w:noProof/>
+                <w:webHidden/>
+              </w:rPr>
+              <w:t>20</w:t>
             </w:r>
             <w:r>
               <w:rPr>
@@ -2816,13 +2821,13 @@
               <w:szCs w:val="24"/>
             </w:rPr>
           </w:pPr>
-          <w:hyperlink w:anchor="_Toc20282641" w:history="1">
+          <w:hyperlink w:anchor="_Toc21586612" w:history="1">
             <w:r>
               <w:rPr>
                 <w:rStyle w:val="Hyperlink"/>
                 <w:noProof/>
               </w:rPr>
-              <w:t>Convert string in a local timezone to a UTC timestamp</w:t>
+              <w:t>Convert a timestamp in UTC to a timestamp in a Local Timezone</w:t>
             </w:r>
             <w:r>
               <w:rPr>
@@ -2843,7 +2848,7 @@
                 <w:noProof/>
                 <w:webHidden/>
               </w:rPr>
-              <w:instrText xml:space="preserve"> PAGEREF _Toc20282641 \h </w:instrText>
+              <w:instrText xml:space="preserve"> PAGEREF _Toc21586612 \h </w:instrText>
             </w:r>
             <w:r>
               <w:rPr>
@@ -2863,7 +2868,7 @@
                 <w:noProof/>
                 <w:webHidden/>
               </w:rPr>
-              <w:t>19</w:t>
+              <w:t>20</w:t>
             </w:r>
             <w:r>
               <w:rPr>
@@ -2889,13 +2894,13 @@
               <w:szCs w:val="24"/>
             </w:rPr>
           </w:pPr>
-          <w:hyperlink w:anchor="_Toc20282642" w:history="1">
+          <w:hyperlink w:anchor="_Toc21586613" w:history="1">
             <w:r>
               <w:rPr>
                 <w:rStyle w:val="Hyperlink"/>
                 <w:noProof/>
               </w:rPr>
-              <w:t>Convert string to timestamp</w:t>
+              <w:t>Convert string in a local timezone to a UTC timestamp</w:t>
             </w:r>
             <w:r>
               <w:rPr>
@@ -2916,7 +2921,7 @@
                 <w:noProof/>
                 <w:webHidden/>
               </w:rPr>
-              <w:instrText xml:space="preserve"> PAGEREF _Toc20282642 \h </w:instrText>
+              <w:instrText xml:space="preserve"> PAGEREF _Toc21586613 \h </w:instrText>
             </w:r>
             <w:r>
               <w:rPr>
@@ -2936,7 +2941,7 @@
                 <w:noProof/>
                 <w:webHidden/>
               </w:rPr>
-              <w:t>19</w:t>
+              <w:t>20</w:t>
             </w:r>
             <w:r>
               <w:rPr>
@@ -2962,13 +2967,13 @@
               <w:szCs w:val="24"/>
             </w:rPr>
           </w:pPr>
-          <w:hyperlink w:anchor="_Toc20282643" w:history="1">
+          <w:hyperlink w:anchor="_Toc21586614" w:history="1">
             <w:r>
               <w:rPr>
                 <w:rStyle w:val="Hyperlink"/>
                 <w:noProof/>
               </w:rPr>
-              <w:t>Convert ISO 8601 Standard DateTime to unix Timestamp</w:t>
+              <w:t>Convert string to timestamp</w:t>
             </w:r>
             <w:r>
               <w:rPr>
@@ -2989,7 +2994,7 @@
                 <w:noProof/>
                 <w:webHidden/>
               </w:rPr>
-              <w:instrText xml:space="preserve"> PAGEREF _Toc20282643 \h </w:instrText>
+              <w:instrText xml:space="preserve"> PAGEREF _Toc21586614 \h </w:instrText>
             </w:r>
             <w:r>
               <w:rPr>
@@ -3035,13 +3040,13 @@
               <w:szCs w:val="24"/>
             </w:rPr>
           </w:pPr>
-          <w:hyperlink w:anchor="_Toc20282644" w:history="1">
+          <w:hyperlink w:anchor="_Toc21586615" w:history="1">
             <w:r>
               <w:rPr>
                 <w:rStyle w:val="Hyperlink"/>
                 <w:noProof/>
               </w:rPr>
-              <w:t>Convert Unix Timestamp to Formatted Date</w:t>
+              <w:t>Convert ISO 8601 Standard DateTime to unix Timestamp</w:t>
             </w:r>
             <w:r>
               <w:rPr>
@@ -3062,7 +3067,7 @@
                 <w:noProof/>
                 <w:webHidden/>
               </w:rPr>
-              <w:instrText xml:space="preserve"> PAGEREF _Toc20282644 \h </w:instrText>
+              <w:instrText xml:space="preserve"> PAGEREF _Toc21586615 \h </w:instrText>
             </w:r>
             <w:r>
               <w:rPr>
@@ -3082,7 +3087,7 @@
                 <w:noProof/>
                 <w:webHidden/>
               </w:rPr>
-              <w:t>20</w:t>
+              <w:t>21</w:t>
             </w:r>
             <w:r>
               <w:rPr>
@@ -3108,13 +3113,13 @@
               <w:szCs w:val="24"/>
             </w:rPr>
           </w:pPr>
-          <w:hyperlink w:anchor="_Toc20282645" w:history="1">
+          <w:hyperlink w:anchor="_Toc21586616" w:history="1">
             <w:r>
               <w:rPr>
                 <w:rStyle w:val="Hyperlink"/>
                 <w:noProof/>
               </w:rPr>
-              <w:t>Convert Unix Epoch to a pySpark Timestamp</w:t>
+              <w:t>Convert Unix Timestamp to Formatted Date</w:t>
             </w:r>
             <w:r>
               <w:rPr>
@@ -3135,7 +3140,7 @@
                 <w:noProof/>
                 <w:webHidden/>
               </w:rPr>
-              <w:instrText xml:space="preserve"> PAGEREF _Toc20282645 \h </w:instrText>
+              <w:instrText xml:space="preserve"> PAGEREF _Toc21586616 \h </w:instrText>
             </w:r>
             <w:r>
               <w:rPr>
@@ -3181,13 +3186,13 @@
               <w:szCs w:val="24"/>
             </w:rPr>
           </w:pPr>
-          <w:hyperlink w:anchor="_Toc20282646" w:history="1">
+          <w:hyperlink w:anchor="_Toc21586617" w:history="1">
             <w:r>
               <w:rPr>
                 <w:rStyle w:val="Hyperlink"/>
                 <w:noProof/>
               </w:rPr>
-              <w:t>Convert Unix Epoch Timestamp to ISO Standard Date and Time String</w:t>
+              <w:t>Convert Unix Epoch to a pySpark Timestamp</w:t>
             </w:r>
             <w:r>
               <w:rPr>
@@ -3208,7 +3213,7 @@
                 <w:noProof/>
                 <w:webHidden/>
               </w:rPr>
-              <w:instrText xml:space="preserve"> PAGEREF _Toc20282646 \h </w:instrText>
+              <w:instrText xml:space="preserve"> PAGEREF _Toc21586617 \h </w:instrText>
             </w:r>
             <w:r>
               <w:rPr>
@@ -3228,7 +3233,7 @@
                 <w:noProof/>
                 <w:webHidden/>
               </w:rPr>
-              <w:t>21</w:t>
+              <w:t>22</w:t>
             </w:r>
             <w:r>
               <w:rPr>
@@ -3254,27 +3259,86 @@
               <w:szCs w:val="24"/>
             </w:rPr>
           </w:pPr>
-          <w:hyperlink w:anchor="_Toc20282647" w:history="1">
+          <w:hyperlink w:anchor="_Toc21586618" w:history="1">
             <w:r>
               <w:rPr>
                 <w:rStyle w:val="Hyperlink"/>
                 <w:noProof/>
               </w:rPr>
-              <w:t>Extract a Date Part from a Uni</w:t>
-            </w:r>
+              <w:t>Convert Unix Epoch Timestamp to ISO Standard Date and Time String</w:t>
+            </w:r>
+            <w:r>
+              <w:rPr>
+                <w:noProof/>
+                <w:webHidden/>
+              </w:rPr>
+              <w:tab/>
+            </w:r>
+            <w:r>
+              <w:rPr>
+                <w:noProof/>
+                <w:webHidden/>
+              </w:rPr>
+              <w:fldChar w:fldCharType="begin"/>
+            </w:r>
+            <w:r>
+              <w:rPr>
+                <w:noProof/>
+                <w:webHidden/>
+              </w:rPr>
+              <w:instrText xml:space="preserve"> PAGEREF _Toc21586618 \h </w:instrText>
+            </w:r>
+            <w:r>
+              <w:rPr>
+                <w:noProof/>
+                <w:webHidden/>
+              </w:rPr>
+            </w:r>
+            <w:r>
+              <w:rPr>
+                <w:noProof/>
+                <w:webHidden/>
+              </w:rPr>
+              <w:fldChar w:fldCharType="separate"/>
+            </w:r>
+            <w:r>
+              <w:rPr>
+                <w:noProof/>
+                <w:webHidden/>
+              </w:rPr>
+              <w:t>22</w:t>
+            </w:r>
+            <w:r>
+              <w:rPr>
+                <w:noProof/>
+                <w:webHidden/>
+              </w:rPr>
+              <w:fldChar w:fldCharType="end"/>
+            </w:r>
+          </w:hyperlink>
+        </w:p>
+        <w:p>
+          <w:pPr>
+            <w:pStyle w:val="TOC2"/>
+            <w:tabs>
+              <w:tab w:val="right" w:leader="dot" w:pos="11150"/>
+            </w:tabs>
+            <w:rPr>
+              <w:rFonts w:eastAsiaTheme="minorEastAsia"/>
+              <w:b w:val="0"/>
+              <w:bCs w:val="0"/>
+              <w:noProof/>
+              <w:sz w:val="24"/>
+              <w:szCs w:val="24"/>
+            </w:rPr>
+          </w:pPr>
+          <w:hyperlink w:anchor="_Toc21586619" w:history="1">
             <w:r>
               <w:rPr>
                 <w:rStyle w:val="Hyperlink"/>
                 <w:noProof/>
               </w:rPr>
-              <w:t>x</w:t>
-            </w:r>
-            <w:r>
-              <w:rPr>
-                <w:rStyle w:val="Hyperlink"/>
-                <w:noProof/>
-              </w:rPr>
-              <w:t xml:space="preserve"> Epoch</w:t>
+              <w:t>Extract a Date Part from a Unix Epoch</w:t>
             </w:r>
             <w:r>
               <w:rPr>
@@ -3295,7 +3359,7 @@
                 <w:noProof/>
                 <w:webHidden/>
               </w:rPr>
-              <w:instrText xml:space="preserve"> PAGEREF _Toc20282647 \h </w:instrText>
+              <w:instrText xml:space="preserve"> PAGEREF _Toc21586619 \h </w:instrText>
             </w:r>
             <w:r>
               <w:rPr>
@@ -3315,7 +3379,7 @@
                 <w:noProof/>
                 <w:webHidden/>
               </w:rPr>
-              <w:t>22</w:t>
+              <w:t>23</w:t>
             </w:r>
             <w:r>
               <w:rPr>
@@ -3339,7 +3403,7 @@
               <w:noProof/>
             </w:rPr>
           </w:pPr>
-          <w:hyperlink w:anchor="_Toc20282648" w:history="1">
+          <w:hyperlink w:anchor="_Toc21586620" w:history="1">
             <w:r>
               <w:rPr>
                 <w:rStyle w:val="Hyperlink"/>
@@ -3366,7 +3430,7 @@
                 <w:noProof/>
                 <w:webHidden/>
               </w:rPr>
-              <w:instrText xml:space="preserve"> PAGEREF _Toc20282648 \h </w:instrText>
+              <w:instrText xml:space="preserve"> PAGEREF _Toc21586620 \h </w:instrText>
             </w:r>
             <w:r>
               <w:rPr>
@@ -3386,7 +3450,7 @@
                 <w:noProof/>
                 <w:webHidden/>
               </w:rPr>
-              <w:t>23</w:t>
+              <w:t>24</w:t>
             </w:r>
             <w:r>
               <w:rPr>
@@ -3427,22 +3491,22 @@
       <w:pPr>
         <w:pStyle w:val="Heading1"/>
       </w:pPr>
-      <w:bookmarkStart w:id="0" w:name="_Toc20282603"/>
+      <w:bookmarkStart w:id="1" w:name="_Toc21586574"/>
       <w:r>
         <w:lastRenderedPageBreak/>
         <w:t>Array Queries</w:t>
       </w:r>
-      <w:bookmarkEnd w:id="0"/>
+      <w:bookmarkEnd w:id="1"/>
     </w:p>
     <w:p>
       <w:pPr>
         <w:pStyle w:val="Heading2"/>
       </w:pPr>
-      <w:bookmarkStart w:id="1" w:name="_Toc20282604"/>
+      <w:bookmarkStart w:id="2" w:name="_Toc21586575"/>
       <w:r>
         <w:t>Return the size of an array</w:t>
       </w:r>
-      <w:bookmarkEnd w:id="1"/>
+      <w:bookmarkEnd w:id="2"/>
     </w:p>
     <w:p>
       <w:pPr>
@@ -3458,11 +3522,11 @@
       <w:pPr>
         <w:pStyle w:val="Heading1"/>
       </w:pPr>
-      <w:bookmarkStart w:id="2" w:name="_Toc20282605"/>
+      <w:bookmarkStart w:id="3" w:name="_Toc21586576"/>
       <w:r>
         <w:t>Case Statements</w:t>
       </w:r>
-      <w:bookmarkEnd w:id="2"/>
+      <w:bookmarkEnd w:id="3"/>
     </w:p>
     <w:p>
       <w:pPr>
@@ -3767,11 +3831,11 @@
       <w:pPr>
         <w:pStyle w:val="Heading1"/>
       </w:pPr>
-      <w:bookmarkStart w:id="3" w:name="_Toc20282606"/>
+      <w:bookmarkStart w:id="4" w:name="_Toc21586577"/>
       <w:r>
         <w:t>Change a pyspark.sql.dataframe.DataFrame Data Type (CAST)</w:t>
       </w:r>
-      <w:bookmarkEnd w:id="3"/>
+      <w:bookmarkEnd w:id="4"/>
     </w:p>
     <w:p>
       <w:pPr>
@@ -4016,36 +4080,36 @@
       <w:pPr>
         <w:pStyle w:val="Heading1"/>
       </w:pPr>
-      <w:bookmarkStart w:id="4" w:name="_Toc20282607"/>
+      <w:bookmarkStart w:id="5" w:name="_Toc21586578"/>
       <w:r>
         <w:t>Constants</w:t>
       </w:r>
-      <w:bookmarkEnd w:id="4"/>
+      <w:bookmarkEnd w:id="5"/>
     </w:p>
     <w:p/>
     <w:p>
       <w:pPr>
         <w:pStyle w:val="Heading2"/>
       </w:pPr>
-      <w:bookmarkStart w:id="5" w:name="_Toc20282608"/>
+      <w:bookmarkStart w:id="6" w:name="_Toc21586579"/>
       <w:r>
         <w:t>pi()</w:t>
       </w:r>
-      <w:bookmarkEnd w:id="5"/>
+      <w:bookmarkEnd w:id="6"/>
     </w:p>
     <w:p/>
     <w:p>
       <w:pPr>
         <w:pStyle w:val="Heading1"/>
       </w:pPr>
-      <w:bookmarkStart w:id="6" w:name="_Toc20282609"/>
+      <w:bookmarkStart w:id="7" w:name="_Toc21586580"/>
       <w:r>
         <w:t>DataFrame</w:t>
       </w:r>
       <w:r>
         <w:t xml:space="preserve">  (pyspark.sql.dataframe.DataFrame)</w:t>
       </w:r>
-      <w:bookmarkEnd w:id="6"/>
+      <w:bookmarkEnd w:id="7"/>
     </w:p>
     <w:p>
       <w:pPr>
@@ -4056,11 +4120,11 @@
       <w:pPr>
         <w:pStyle w:val="Heading2"/>
       </w:pPr>
-      <w:bookmarkStart w:id="7" w:name="_Toc20282610"/>
+      <w:bookmarkStart w:id="8" w:name="_Toc21586581"/>
       <w:r>
         <w:t>Change a DataFrame’s Column Names</w:t>
       </w:r>
-      <w:bookmarkEnd w:id="7"/>
+      <w:bookmarkEnd w:id="8"/>
     </w:p>
     <w:p/>
     <w:p>
@@ -4934,12 +4998,12 @@
       <w:pPr>
         <w:pStyle w:val="Heading2"/>
       </w:pPr>
-      <w:bookmarkStart w:id="8" w:name="_Toc20282611"/>
+      <w:bookmarkStart w:id="9" w:name="_Toc21586582"/>
       <w:r>
         <w:lastRenderedPageBreak/>
         <w:t>Create a DataFrame from Scratch</w:t>
       </w:r>
-      <w:bookmarkEnd w:id="8"/>
+      <w:bookmarkEnd w:id="9"/>
     </w:p>
     <w:p/>
     <w:p>
@@ -5238,11 +5302,11 @@
       <w:pPr>
         <w:pStyle w:val="Heading2"/>
       </w:pPr>
-      <w:bookmarkStart w:id="9" w:name="_Toc20282612"/>
+      <w:bookmarkStart w:id="10" w:name="_Toc21586583"/>
       <w:r>
         <w:t>Execute SQL on a DataFrame</w:t>
       </w:r>
-      <w:bookmarkEnd w:id="9"/>
+      <w:bookmarkEnd w:id="10"/>
     </w:p>
     <w:p/>
     <w:p>
@@ -5363,12 +5427,12 @@
       <w:pPr>
         <w:pStyle w:val="Heading2"/>
       </w:pPr>
-      <w:bookmarkStart w:id="10" w:name="_Toc20282613"/>
+      <w:bookmarkStart w:id="11" w:name="_Toc21586584"/>
       <w:r>
         <w:lastRenderedPageBreak/>
         <w:t>Explode a List inside a DataFrame column</w:t>
       </w:r>
-      <w:bookmarkEnd w:id="10"/>
+      <w:bookmarkEnd w:id="11"/>
     </w:p>
     <w:p/>
     <w:p>
@@ -6187,11 +6251,11 @@
       <w:pPr>
         <w:pStyle w:val="Heading2"/>
       </w:pPr>
-      <w:bookmarkStart w:id="11" w:name="_Toc20282614"/>
+      <w:bookmarkStart w:id="12" w:name="_Toc21586585"/>
       <w:r>
         <w:t>Select Distinct Rows of a pySpark DataFrame</w:t>
       </w:r>
-      <w:bookmarkEnd w:id="11"/>
+      <w:bookmarkEnd w:id="12"/>
     </w:p>
     <w:p/>
     <w:p>
@@ -6238,7 +6302,7 @@
       <w:pPr>
         <w:pStyle w:val="Heading1"/>
       </w:pPr>
-      <w:bookmarkStart w:id="12" w:name="_Toc20282615"/>
+      <w:bookmarkStart w:id="13" w:name="_Toc21586586"/>
       <w:r>
         <w:lastRenderedPageBreak/>
         <w:t>Distance on Earth Surface Using Haversine</w:t>
@@ -6246,7 +6310,7 @@
       <w:r>
         <w:t xml:space="preserve"> Equation</w:t>
       </w:r>
-      <w:bookmarkEnd w:id="12"/>
+      <w:bookmarkEnd w:id="13"/>
     </w:p>
     <w:p>
       <w:pPr>
@@ -6835,11 +6899,11 @@
       <w:pPr>
         <w:pStyle w:val="Heading1"/>
       </w:pPr>
-      <w:bookmarkStart w:id="13" w:name="_Toc20282616"/>
+      <w:bookmarkStart w:id="14" w:name="_Toc21586587"/>
       <w:r>
         <w:t>Invoke a pySpark UDF from SQL</w:t>
       </w:r>
-      <w:bookmarkEnd w:id="13"/>
+      <w:bookmarkEnd w:id="14"/>
     </w:p>
     <w:p>
       <w:pPr>
@@ -6993,19 +7057,19 @@
       <w:pPr>
         <w:pStyle w:val="Heading1"/>
       </w:pPr>
-      <w:bookmarkStart w:id="14" w:name="_Toc20282617"/>
+      <w:bookmarkStart w:id="15" w:name="_Toc21586588"/>
       <w:r>
         <w:lastRenderedPageBreak/>
         <w:t>Joins</w:t>
       </w:r>
-      <w:bookmarkEnd w:id="14"/>
+      <w:bookmarkEnd w:id="15"/>
     </w:p>
     <w:p/>
     <w:p>
       <w:pPr>
         <w:pStyle w:val="Heading2"/>
       </w:pPr>
-      <w:bookmarkStart w:id="15" w:name="_Toc20282618"/>
+      <w:bookmarkStart w:id="16" w:name="_Toc21586589"/>
       <w:r>
         <w:t>Left Anti</w:t>
       </w:r>
@@ -7015,7 +7079,7 @@
       <w:r>
         <w:t>Join</w:t>
       </w:r>
-      <w:bookmarkEnd w:id="15"/>
+      <w:bookmarkEnd w:id="16"/>
     </w:p>
     <w:p>
       <w:r>
@@ -7319,11 +7383,11 @@
       <w:pPr>
         <w:pStyle w:val="Heading2"/>
       </w:pPr>
-      <w:bookmarkStart w:id="16" w:name="_Toc20282619"/>
+      <w:bookmarkStart w:id="17" w:name="_Toc21586590"/>
       <w:r>
         <w:t>Left Outer Join</w:t>
       </w:r>
-      <w:bookmarkEnd w:id="16"/>
+      <w:bookmarkEnd w:id="17"/>
     </w:p>
     <w:p/>
     <w:p>
@@ -8915,12 +8979,12 @@
       <w:pPr>
         <w:pStyle w:val="Heading1"/>
       </w:pPr>
-      <w:bookmarkStart w:id="17" w:name="_Toc20282620"/>
+      <w:bookmarkStart w:id="18" w:name="_Toc21586591"/>
       <w:r>
         <w:lastRenderedPageBreak/>
         <w:t>LEAD and LAG</w:t>
       </w:r>
-      <w:bookmarkEnd w:id="17"/>
+      <w:bookmarkEnd w:id="18"/>
     </w:p>
     <w:p/>
     <w:p>
@@ -9920,7 +9984,7 @@
           <w:shd w:val="clear" w:color="auto" w:fill="F4F5F7"/>
         </w:rPr>
       </w:pPr>
-      <w:bookmarkStart w:id="18" w:name="_Toc20282621"/>
+      <w:bookmarkStart w:id="19" w:name="_Toc21586592"/>
       <w:r>
         <w:lastRenderedPageBreak/>
         <w:t xml:space="preserve">Loading a Schema while Correcting </w:t>
@@ -9932,7 +9996,7 @@
         </w:rPr>
         <w:t>org.apache.parquet.io.ParquetDecodingException</w:t>
       </w:r>
-      <w:bookmarkEnd w:id="18"/>
+      <w:bookmarkEnd w:id="19"/>
     </w:p>
     <w:p>
       <w:pPr>
@@ -10178,11 +10242,11 @@
       <w:pPr>
         <w:pStyle w:val="Heading1"/>
       </w:pPr>
-      <w:bookmarkStart w:id="19" w:name="_Toc20282622"/>
+      <w:bookmarkStart w:id="20" w:name="_Toc21586593"/>
       <w:r>
         <w:t>Read a Parquet File into a DataFrame</w:t>
       </w:r>
-      <w:bookmarkEnd w:id="19"/>
+      <w:bookmarkEnd w:id="20"/>
     </w:p>
     <w:p>
       <w:pPr>
@@ -10245,14 +10309,14 @@
       <w:pPr>
         <w:pStyle w:val="Heading1"/>
       </w:pPr>
-      <w:bookmarkStart w:id="20" w:name="_Toc20282623"/>
+      <w:bookmarkStart w:id="21" w:name="_Toc21586594"/>
       <w:r>
         <w:t xml:space="preserve">Rounding </w:t>
       </w:r>
       <w:r>
         <w:t>Numerical Values</w:t>
       </w:r>
-      <w:bookmarkEnd w:id="20"/>
+      <w:bookmarkEnd w:id="21"/>
     </w:p>
     <w:p>
       <w:pPr>
@@ -10558,12 +10622,12 @@
       <w:pPr>
         <w:pStyle w:val="Heading1"/>
       </w:pPr>
-      <w:bookmarkStart w:id="21" w:name="_Toc20282624"/>
+      <w:bookmarkStart w:id="22" w:name="_Toc21586595"/>
       <w:r>
         <w:lastRenderedPageBreak/>
         <w:t>Store DataFrame as Temp Table for Later Querying</w:t>
       </w:r>
-      <w:bookmarkEnd w:id="21"/>
+      <w:bookmarkEnd w:id="22"/>
     </w:p>
     <w:p/>
     <w:p>
@@ -10643,11 +10707,11 @@
       <w:pPr>
         <w:pStyle w:val="Heading1"/>
       </w:pPr>
-      <w:bookmarkStart w:id="22" w:name="_Toc20282625"/>
+      <w:bookmarkStart w:id="23" w:name="_Toc21586596"/>
       <w:r>
         <w:t>Select an Array Element</w:t>
       </w:r>
-      <w:bookmarkEnd w:id="22"/>
+      <w:bookmarkEnd w:id="23"/>
     </w:p>
     <w:p>
       <w:pPr>
@@ -10782,11 +10846,11 @@
       <w:pPr>
         <w:pStyle w:val="Heading1"/>
       </w:pPr>
-      <w:bookmarkStart w:id="23" w:name="_Toc20282626"/>
+      <w:bookmarkStart w:id="24" w:name="_Toc21586597"/>
       <w:r>
         <w:t>Parameterized Queries</w:t>
       </w:r>
-      <w:bookmarkEnd w:id="23"/>
+      <w:bookmarkEnd w:id="24"/>
     </w:p>
     <w:p>
       <w:pPr>
@@ -10922,11 +10986,11 @@
       <w:pPr>
         <w:pStyle w:val="Heading2"/>
       </w:pPr>
-      <w:bookmarkStart w:id="24" w:name="_Toc20282627"/>
+      <w:bookmarkStart w:id="25" w:name="_Toc21586598"/>
       <w:r>
         <w:t>Passing a List or Tuple in a Parameterized Query</w:t>
       </w:r>
-      <w:bookmarkEnd w:id="24"/>
+      <w:bookmarkEnd w:id="25"/>
     </w:p>
     <w:p>
       <w:r>
@@ -11292,22 +11356,22 @@
       <w:pPr>
         <w:pStyle w:val="Heading1"/>
       </w:pPr>
-      <w:bookmarkStart w:id="25" w:name="_Toc20282628"/>
+      <w:bookmarkStart w:id="26" w:name="_Toc21586599"/>
       <w:r>
         <w:t>Parquet</w:t>
       </w:r>
-      <w:bookmarkEnd w:id="25"/>
+      <w:bookmarkEnd w:id="26"/>
     </w:p>
     <w:p/>
     <w:p>
       <w:pPr>
         <w:pStyle w:val="Heading2"/>
       </w:pPr>
-      <w:bookmarkStart w:id="26" w:name="_Toc20282629"/>
+      <w:bookmarkStart w:id="27" w:name="_Toc21586600"/>
       <w:r>
         <w:t>Explode a list or array data field</w:t>
       </w:r>
-      <w:bookmarkEnd w:id="26"/>
+      <w:bookmarkEnd w:id="27"/>
     </w:p>
     <w:p/>
     <w:p>
@@ -12985,23 +13049,23 @@
       <w:pPr>
         <w:pStyle w:val="Heading1"/>
       </w:pPr>
-      <w:bookmarkStart w:id="27" w:name="_Toc20282630"/>
+      <w:bookmarkStart w:id="28" w:name="_Toc21586601"/>
       <w:r>
         <w:lastRenderedPageBreak/>
         <w:t>Statistics</w:t>
       </w:r>
-      <w:bookmarkEnd w:id="27"/>
+      <w:bookmarkEnd w:id="28"/>
     </w:p>
     <w:p/>
     <w:p>
       <w:pPr>
         <w:pStyle w:val="Heading2"/>
       </w:pPr>
-      <w:bookmarkStart w:id="28" w:name="_Toc20282631"/>
+      <w:bookmarkStart w:id="29" w:name="_Toc21586602"/>
       <w:r>
         <w:t>Average</w:t>
       </w:r>
-      <w:bookmarkEnd w:id="28"/>
+      <w:bookmarkEnd w:id="29"/>
     </w:p>
     <w:p/>
     <w:p>
@@ -13331,11 +13395,11 @@
       <w:pPr>
         <w:pStyle w:val="Heading2"/>
       </w:pPr>
-      <w:bookmarkStart w:id="29" w:name="_Toc20282632"/>
+      <w:bookmarkStart w:id="30" w:name="_Toc21586603"/>
       <w:r>
         <w:t>Median</w:t>
       </w:r>
-      <w:bookmarkEnd w:id="29"/>
+      <w:bookmarkEnd w:id="30"/>
     </w:p>
     <w:p/>
     <w:p>
@@ -13734,23 +13798,23 @@
       <w:pPr>
         <w:pStyle w:val="Heading1"/>
       </w:pPr>
-      <w:bookmarkStart w:id="30" w:name="_Toc20282633"/>
+      <w:bookmarkStart w:id="31" w:name="_Toc21586604"/>
       <w:r>
         <w:t>Strings</w:t>
       </w:r>
-      <w:bookmarkEnd w:id="30"/>
+      <w:bookmarkEnd w:id="31"/>
     </w:p>
     <w:p/>
     <w:p>
       <w:pPr>
         <w:pStyle w:val="Heading2"/>
       </w:pPr>
-      <w:bookmarkStart w:id="31" w:name="_Toc20282634"/>
+      <w:bookmarkStart w:id="32" w:name="_Toc21586605"/>
       <w:r>
         <w:lastRenderedPageBreak/>
         <w:t>Concatenate strings</w:t>
       </w:r>
-      <w:bookmarkEnd w:id="31"/>
+      <w:bookmarkEnd w:id="32"/>
     </w:p>
     <w:p/>
     <w:p>
@@ -14106,14 +14170,14 @@
       <w:pPr>
         <w:pStyle w:val="Heading2"/>
       </w:pPr>
-      <w:bookmarkStart w:id="32" w:name="_Toc20282635"/>
+      <w:bookmarkStart w:id="33" w:name="_Toc21586606"/>
       <w:r>
         <w:t xml:space="preserve">Convert </w:t>
       </w:r>
       <w:r>
         <w:t>a numeric field to a string</w:t>
       </w:r>
-      <w:bookmarkEnd w:id="32"/>
+      <w:bookmarkEnd w:id="33"/>
     </w:p>
     <w:p/>
     <w:p>
@@ -14714,14 +14778,243 @@
       <w:pPr>
         <w:pStyle w:val="Heading2"/>
       </w:pPr>
-      <w:bookmarkStart w:id="33" w:name="_Toc20282636"/>
+      <w:bookmarkStart w:id="34" w:name="_Toc21586607"/>
+      <w:r>
+        <w:t>Convert a String to UPPER or lower case</w:t>
+      </w:r>
+      <w:bookmarkEnd w:id="34"/>
+    </w:p>
+    <w:p>
+      <w:pPr>
+        <w:pStyle w:val="code"/>
+        <w:rPr>
+          <w:sz w:val="18"/>
+          <w:szCs w:val="18"/>
+        </w:rPr>
+      </w:pPr>
+    </w:p>
+    <w:p>
+      <w:pPr>
+        <w:pStyle w:val="code"/>
+        <w:rPr>
+          <w:sz w:val="18"/>
+          <w:szCs w:val="18"/>
+        </w:rPr>
+      </w:pPr>
+      <w:r>
+        <w:rPr>
+          <w:sz w:val="18"/>
+          <w:szCs w:val="18"/>
+        </w:rPr>
+        <w:t>SELECT *</w:t>
+      </w:r>
+    </w:p>
+    <w:p>
+      <w:pPr>
+        <w:pStyle w:val="code"/>
+        <w:rPr>
+          <w:sz w:val="18"/>
+          <w:szCs w:val="18"/>
+        </w:rPr>
+      </w:pPr>
+      <w:r>
+        <w:rPr>
+          <w:sz w:val="18"/>
+          <w:szCs w:val="18"/>
+        </w:rPr>
+        <w:t>FROM</w:t>
+      </w:r>
+    </w:p>
+    <w:p>
+      <w:pPr>
+        <w:pStyle w:val="code"/>
+        <w:rPr>
+          <w:sz w:val="18"/>
+          <w:szCs w:val="18"/>
+        </w:rPr>
+      </w:pPr>
+      <w:r>
+        <w:rPr>
+          <w:sz w:val="18"/>
+          <w:szCs w:val="18"/>
+        </w:rPr>
+        <w:t xml:space="preserve">            (SELECT *, to_utc_timestamp(eta, 'UTC') as eta_ts_loc,</w:t>
+      </w:r>
+    </w:p>
+    <w:p>
+      <w:pPr>
+        <w:pStyle w:val="code"/>
+        <w:rPr>
+          <w:sz w:val="18"/>
+          <w:szCs w:val="18"/>
+        </w:rPr>
+      </w:pPr>
+      <w:r>
+        <w:rPr>
+          <w:sz w:val="18"/>
+          <w:szCs w:val="18"/>
+        </w:rPr>
+        <w:t xml:space="preserve">                    to_utc_timestamp(etd, 'UTC') as etd_ts_loc,</w:t>
+      </w:r>
+    </w:p>
+    <w:p>
+      <w:pPr>
+        <w:pStyle w:val="code"/>
+        <w:rPr>
+          <w:sz w:val="18"/>
+          <w:szCs w:val="18"/>
+        </w:rPr>
+      </w:pPr>
+      <w:r>
+        <w:rPr>
+          <w:sz w:val="18"/>
+          <w:szCs w:val="18"/>
+        </w:rPr>
+        <w:t xml:space="preserve">                    to_utc_timestamp(ctime, 'UTC') as ctime_ts_utc,</w:t>
+      </w:r>
+    </w:p>
+    <w:p>
+      <w:pPr>
+        <w:pStyle w:val="code"/>
+        <w:rPr>
+          <w:sz w:val="18"/>
+          <w:szCs w:val="18"/>
+        </w:rPr>
+      </w:pPr>
+      <w:r>
+        <w:rPr>
+          <w:sz w:val="18"/>
+          <w:szCs w:val="18"/>
+        </w:rPr>
+        <w:t xml:space="preserve">                    to_utc_timestamp(stime, 'UTC') as stime_ts_utc,</w:t>
+      </w:r>
+    </w:p>
+    <w:p>
+      <w:pPr>
+        <w:pStyle w:val="code"/>
+        <w:rPr>
+          <w:sz w:val="18"/>
+          <w:szCs w:val="18"/>
+        </w:rPr>
+      </w:pPr>
+      <w:r>
+        <w:rPr>
+          <w:sz w:val="18"/>
+          <w:szCs w:val="18"/>
+        </w:rPr>
+        <w:t xml:space="preserve">                    p.tz as port_tz</w:t>
+      </w:r>
+    </w:p>
+    <w:p>
+      <w:pPr>
+        <w:pStyle w:val="code"/>
+        <w:rPr>
+          <w:sz w:val="18"/>
+          <w:szCs w:val="18"/>
+        </w:rPr>
+      </w:pPr>
+      <w:r>
+        <w:rPr>
+          <w:sz w:val="18"/>
+          <w:szCs w:val="18"/>
+        </w:rPr>
+        <w:t xml:space="preserve">             FROM ls_sched schd</w:t>
+      </w:r>
+    </w:p>
+    <w:p>
+      <w:pPr>
+        <w:pStyle w:val="code"/>
+        <w:rPr>
+          <w:sz w:val="18"/>
+          <w:szCs w:val="18"/>
+        </w:rPr>
+      </w:pPr>
+      <w:r>
+        <w:rPr>
+          <w:sz w:val="18"/>
+          <w:szCs w:val="18"/>
+        </w:rPr>
+        <w:t xml:space="preserve">             JOIN pois p on </w:t>
+      </w:r>
+      <w:r>
+        <w:rPr>
+          <w:b/>
+          <w:bCs/>
+          <w:sz w:val="18"/>
+          <w:szCs w:val="18"/>
+        </w:rPr>
+        <w:t>UPPER</w:t>
+      </w:r>
+      <w:r>
+        <w:rPr>
+          <w:sz w:val="18"/>
+          <w:szCs w:val="18"/>
+        </w:rPr>
+        <w:t xml:space="preserve">(p.short_name) = </w:t>
+      </w:r>
+      <w:r>
+        <w:rPr>
+          <w:b/>
+          <w:bCs/>
+          <w:sz w:val="18"/>
+          <w:szCs w:val="18"/>
+        </w:rPr>
+        <w:t>UPPER</w:t>
+      </w:r>
+      <w:r>
+        <w:rPr>
+          <w:sz w:val="18"/>
+          <w:szCs w:val="18"/>
+        </w:rPr>
+        <w:t>(schd.pname)</w:t>
+      </w:r>
+    </w:p>
+    <w:p>
+      <w:pPr>
+        <w:pStyle w:val="code"/>
+        <w:rPr>
+          <w:sz w:val="18"/>
+          <w:szCs w:val="18"/>
+        </w:rPr>
+      </w:pPr>
+      <w:r>
+        <w:rPr>
+          <w:sz w:val="18"/>
+          <w:szCs w:val="18"/>
+        </w:rPr>
+        <w:t xml:space="preserve">            )</w:t>
+      </w:r>
+    </w:p>
+    <w:p>
+      <w:pPr>
+        <w:pStyle w:val="code"/>
+        <w:rPr>
+          <w:sz w:val="18"/>
+          <w:szCs w:val="18"/>
+        </w:rPr>
+      </w:pPr>
+      <w:r>
+        <w:rPr>
+          <w:sz w:val="18"/>
+          <w:szCs w:val="18"/>
+        </w:rPr>
+        <w:t>WHERE unix_timestamp(ctime_ts_utc) - unix_timestamp(stime_ts_utc) &lt; (7 * 24 * 60 * 60)</w:t>
+      </w:r>
+    </w:p>
+    <w:p/>
+    <w:p/>
+    <w:p>
+      <w:pPr>
+        <w:pStyle w:val="Heading2"/>
+      </w:pPr>
+      <w:bookmarkStart w:id="35" w:name="_Toc21586608"/>
       <w:r>
         <w:t xml:space="preserve">Match </w:t>
       </w:r>
       <w:r>
         <w:t>Part of a String, Using Wildcards</w:t>
       </w:r>
-      <w:bookmarkEnd w:id="33"/>
+      <w:bookmarkEnd w:id="35"/>
     </w:p>
     <w:p/>
     <w:p>
@@ -15070,11 +15363,11 @@
       <w:pPr>
         <w:pStyle w:val="Heading2"/>
       </w:pPr>
-      <w:bookmarkStart w:id="34" w:name="_Toc20282637"/>
+      <w:bookmarkStart w:id="36" w:name="_Toc21586609"/>
       <w:r>
         <w:t>Substring</w:t>
       </w:r>
-      <w:bookmarkEnd w:id="34"/>
+      <w:bookmarkEnd w:id="36"/>
     </w:p>
     <w:p/>
     <w:p>
@@ -15110,12 +15403,12 @@
       <w:pPr>
         <w:pStyle w:val="Heading1"/>
       </w:pPr>
-      <w:bookmarkStart w:id="35" w:name="_Toc20282638"/>
+      <w:bookmarkStart w:id="37" w:name="_Toc21586610"/>
       <w:r>
         <w:lastRenderedPageBreak/>
         <w:t>Time Intervals</w:t>
       </w:r>
-      <w:bookmarkEnd w:id="35"/>
+      <w:bookmarkEnd w:id="37"/>
     </w:p>
     <w:p>
       <w:pPr>
@@ -16220,23 +16513,23 @@
       <w:pPr>
         <w:pStyle w:val="Heading1"/>
       </w:pPr>
-      <w:bookmarkStart w:id="36" w:name="_Toc20282639"/>
+      <w:bookmarkStart w:id="38" w:name="_Toc21586611"/>
       <w:r>
         <w:lastRenderedPageBreak/>
         <w:t>Timestamps</w:t>
       </w:r>
-      <w:bookmarkEnd w:id="36"/>
+      <w:bookmarkEnd w:id="38"/>
     </w:p>
     <w:p/>
     <w:p>
       <w:pPr>
         <w:pStyle w:val="Heading2"/>
       </w:pPr>
-      <w:bookmarkStart w:id="37" w:name="_Toc20282640"/>
+      <w:bookmarkStart w:id="39" w:name="_Toc21586612"/>
       <w:r>
         <w:t>Convert a timestamp in UTC to a timestamp in a Local Timezone</w:t>
       </w:r>
-      <w:bookmarkEnd w:id="37"/>
+      <w:bookmarkEnd w:id="39"/>
     </w:p>
     <w:p/>
     <w:p>
@@ -16369,11 +16662,11 @@
       <w:pPr>
         <w:pStyle w:val="Heading2"/>
       </w:pPr>
-      <w:bookmarkStart w:id="38" w:name="_Toc20282641"/>
+      <w:bookmarkStart w:id="40" w:name="_Toc21586613"/>
       <w:r>
         <w:t>Convert string in a local timezone to a UTC timestamp</w:t>
       </w:r>
-      <w:bookmarkEnd w:id="38"/>
+      <w:bookmarkEnd w:id="40"/>
     </w:p>
     <w:p/>
     <w:p>
@@ -16635,11 +16928,11 @@
       <w:pPr>
         <w:pStyle w:val="Heading2"/>
       </w:pPr>
-      <w:bookmarkStart w:id="39" w:name="_Toc20282642"/>
+      <w:bookmarkStart w:id="41" w:name="_Toc21586614"/>
       <w:r>
         <w:t>Convert string to timestamp</w:t>
       </w:r>
-      <w:bookmarkEnd w:id="39"/>
+      <w:bookmarkEnd w:id="41"/>
     </w:p>
     <w:p/>
     <w:p>
@@ -17395,7 +17688,7 @@
       <w:pPr>
         <w:pStyle w:val="Heading2"/>
       </w:pPr>
-      <w:bookmarkStart w:id="40" w:name="_Toc20282643"/>
+      <w:bookmarkStart w:id="42" w:name="_Toc21586615"/>
       <w:r>
         <w:t>Convert ISO</w:t>
       </w:r>
@@ -17405,7 +17698,7 @@
       <w:r>
         <w:t xml:space="preserve"> Standard DateTime to unix Timestamp</w:t>
       </w:r>
-      <w:bookmarkEnd w:id="40"/>
+      <w:bookmarkEnd w:id="42"/>
     </w:p>
     <w:p/>
     <w:p>
@@ -17633,11 +17926,11 @@
       <w:pPr>
         <w:pStyle w:val="Heading2"/>
       </w:pPr>
-      <w:bookmarkStart w:id="41" w:name="_Toc20282644"/>
+      <w:bookmarkStart w:id="43" w:name="_Toc21586616"/>
       <w:r>
         <w:t>Convert Unix Timestamp to Formatted Date</w:t>
       </w:r>
-      <w:bookmarkEnd w:id="41"/>
+      <w:bookmarkEnd w:id="43"/>
     </w:p>
     <w:p/>
     <w:p>
@@ -17964,12 +18257,12 @@
       <w:pPr>
         <w:pStyle w:val="Heading2"/>
       </w:pPr>
-      <w:bookmarkStart w:id="42" w:name="_Toc20282645"/>
+      <w:bookmarkStart w:id="44" w:name="_Toc21586617"/>
       <w:r>
         <w:lastRenderedPageBreak/>
         <w:t>Convert Unix Epoch to a pySpark Timestamp</w:t>
       </w:r>
-      <w:bookmarkEnd w:id="42"/>
+      <w:bookmarkEnd w:id="44"/>
     </w:p>
     <w:p/>
     <w:p>
@@ -18425,7 +18718,7 @@
       <w:pPr>
         <w:pStyle w:val="Heading2"/>
       </w:pPr>
-      <w:bookmarkStart w:id="43" w:name="_Toc20282646"/>
+      <w:bookmarkStart w:id="45" w:name="_Toc21586618"/>
       <w:r>
         <w:t xml:space="preserve">Convert Unix </w:t>
       </w:r>
@@ -18438,7 +18731,7 @@
       <w:r>
         <w:t xml:space="preserve"> String</w:t>
       </w:r>
-      <w:bookmarkEnd w:id="43"/>
+      <w:bookmarkEnd w:id="45"/>
     </w:p>
     <w:p/>
     <w:p>
@@ -18750,12 +19043,12 @@
       <w:pPr>
         <w:pStyle w:val="Heading2"/>
       </w:pPr>
-      <w:bookmarkStart w:id="44" w:name="_Toc20282647"/>
+      <w:bookmarkStart w:id="46" w:name="_Toc21586619"/>
       <w:r>
         <w:lastRenderedPageBreak/>
         <w:t>Extract a Date Part from a Unix Epoch</w:t>
       </w:r>
-      <w:bookmarkEnd w:id="44"/>
+      <w:bookmarkEnd w:id="46"/>
     </w:p>
     <w:p>
       <w:pPr>
@@ -19025,8 +19318,6 @@
       <w:r>
         <w:t xml:space="preserve"> </w:t>
       </w:r>
-      <w:bookmarkStart w:id="45" w:name="_GoBack"/>
-      <w:bookmarkEnd w:id="45"/>
       <w:r>
         <w:br w:type="page"/>
       </w:r>
@@ -19035,7 +19326,7 @@
       <w:pPr>
         <w:pStyle w:val="Heading1"/>
       </w:pPr>
-      <w:bookmarkStart w:id="46" w:name="_Toc20282648"/>
+      <w:bookmarkStart w:id="47" w:name="_Toc21586620"/>
       <w:r>
         <w:lastRenderedPageBreak/>
         <w:t>Windowing Functions</w:t>
@@ -19043,7 +19334,7 @@
       <w:r>
         <w:t xml:space="preserve"> (like Group By ... Having)</w:t>
       </w:r>
-      <w:bookmarkEnd w:id="46"/>
+      <w:bookmarkEnd w:id="47"/>
     </w:p>
     <w:p>
       <w:pPr>
@@ -20364,7 +20655,7 @@
 </file>
 
 <file path=customXml/itemProps1.xml><?xml version="1.0" encoding="utf-8"?>
-<ds:datastoreItem xmlns:ds="http://schemas.openxmlformats.org/officeDocument/2006/customXml" ds:itemID="{BCAFD08D-88BB-1544-BD22-2F744E538D42}">
+<ds:datastoreItem xmlns:ds="http://schemas.openxmlformats.org/officeDocument/2006/customXml" ds:itemID="{C59D850F-823D-694E-B971-FE45CC776A66}">
   <ds:schemaRefs>
     <ds:schemaRef ds:uri="http://schemas.openxmlformats.org/officeDocument/2006/bibliography"/>
   </ds:schemaRefs>

</xml_diff>